<commit_message>
added disk diffusion to methods
</commit_message>
<xml_diff>
--- a/doc/paper/Transcriptomics_RoughDraft_1.docx
+++ b/doc/paper/Transcriptomics_RoughDraft_1.docx
@@ -6614,7 +6614,7 @@
           <w:rtl w:val="0"/>
         </w:rPr>
         <w:tab/>
-        <w:t xml:space="preserve">Metabolic modeling results from both cefoperazone and streptomycin-treated mice indicated carbohydrates known to be </w:t>
+        <w:t xml:space="preserve">Metabolic modeling results from both cefoperazone and streptomycin-treated mice indicated carbohydrates, known to be </w:t>
       </w:r>
       <w:r>
         <w:rPr>
@@ -6638,7 +6638,7 @@
           <w:rtl w:val="0"/>
           <w:lang w:val="en-US"/>
         </w:rPr>
-        <w:t xml:space="preserve"> growth nutrients</w:t>
+        <w:t xml:space="preserve"> growth nutrients,</w:t>
       </w:r>
       <w:r>
         <w:rPr>
@@ -6656,7 +6656,7 @@
           <w:rtl w:val="0"/>
           <w:lang w:val="en-US"/>
         </w:rPr>
-        <w:t xml:space="preserve">are preferred in these conditions, and are also enriched </w:t>
+        <w:t xml:space="preserve">are preferred in these conditions and are also enriched </w:t>
       </w:r>
       <w:r>
         <w:rPr>
@@ -7729,7 +7729,7 @@
           <w:rtl w:val="0"/>
           <w:lang w:val="en-US"/>
         </w:rPr>
-        <w:t>The</w:t>
+        <w:t>These</w:t>
       </w:r>
       <w:r>
         <w:rPr>
@@ -8120,7 +8120,7 @@
           <w:rtl w:val="0"/>
           <w:lang w:val="en-US"/>
         </w:rPr>
-        <w:t xml:space="preserve">s in CDI susceptible individuals, preventative microbiome-focused therapies could be personalized on a patient-by-patient level. </w:t>
+        <w:t xml:space="preserve">s in CDI susceptible individuals, preventative microbiome-focused therapies could be personalized to each patient. </w:t>
       </w:r>
     </w:p>
     <w:p>
@@ -8629,6 +8629,263 @@
           <w:lang w:val="en-US"/>
         </w:rPr>
         <w:t>C, CFUs from spores were quantified. Significant differences were determined by Holm-Bonferroni corrected Wilcoxon tests.</w:t>
+      </w:r>
+    </w:p>
+    <w:p>
+      <w:pPr>
+        <w:pStyle w:val="Default"/>
+        <w:shd w:val="clear" w:color="auto" w:fill="ffffff"/>
+        <w:spacing w:line="480" w:lineRule="auto"/>
+        <w:jc w:val="both"/>
+        <w:rPr>
+          <w:rFonts w:ascii="Arial" w:cs="Arial" w:hAnsi="Arial" w:eastAsia="Arial"/>
+          <w:sz w:val="22"/>
+          <w:szCs w:val="22"/>
+        </w:rPr>
+      </w:pPr>
+    </w:p>
+    <w:p>
+      <w:pPr>
+        <w:pStyle w:val="Default"/>
+        <w:shd w:val="clear" w:color="auto" w:fill="ffffff"/>
+        <w:spacing w:line="480" w:lineRule="auto"/>
+        <w:jc w:val="both"/>
+        <w:rPr>
+          <w:rStyle w:val="None"/>
+          <w:rFonts w:ascii="Arial" w:cs="Arial" w:hAnsi="Arial" w:eastAsia="Arial"/>
+          <w:sz w:val="22"/>
+          <w:szCs w:val="22"/>
+        </w:rPr>
+      </w:pPr>
+      <w:r>
+        <w:rPr>
+          <w:rStyle w:val="None"/>
+          <w:rFonts w:ascii="Arial" w:hAnsi="Arial"/>
+          <w:b w:val="1"/>
+          <w:bCs w:val="1"/>
+          <w:sz w:val="22"/>
+          <w:szCs w:val="22"/>
+          <w:rtl w:val="0"/>
+          <w:lang w:val="en-US"/>
+        </w:rPr>
+        <w:t>Measurement of residual antibiotics in cecal content.</w:t>
+      </w:r>
+      <w:r>
+        <w:rPr>
+          <w:rFonts w:ascii="Arial" w:hAnsi="Arial"/>
+          <w:sz w:val="22"/>
+          <w:szCs w:val="22"/>
+          <w:rtl w:val="0"/>
+          <w:lang w:val="en-US"/>
+        </w:rPr>
+        <w:t xml:space="preserve">  Disk diffusion assays were performed using separate, newly plated lawns of </w:t>
+      </w:r>
+      <w:r>
+        <w:rPr>
+          <w:rStyle w:val="None"/>
+          <w:rFonts w:ascii="Arial" w:hAnsi="Arial"/>
+          <w:i w:val="1"/>
+          <w:iCs w:val="1"/>
+          <w:sz w:val="22"/>
+          <w:szCs w:val="22"/>
+          <w:rtl w:val="0"/>
+          <w:lang w:val="en-US"/>
+        </w:rPr>
+        <w:t>Clostridium difficile</w:t>
+      </w:r>
+      <w:r>
+        <w:rPr>
+          <w:rFonts w:ascii="Arial" w:hAnsi="Arial"/>
+          <w:sz w:val="22"/>
+          <w:szCs w:val="22"/>
+          <w:rtl w:val="0"/>
+          <w:lang w:val="en-US"/>
+        </w:rPr>
+        <w:t xml:space="preserve"> str. 630 and </w:t>
+      </w:r>
+      <w:r>
+        <w:rPr>
+          <w:rStyle w:val="None"/>
+          <w:rFonts w:ascii="Arial" w:hAnsi="Arial"/>
+          <w:i w:val="1"/>
+          <w:iCs w:val="1"/>
+          <w:sz w:val="22"/>
+          <w:szCs w:val="22"/>
+          <w:rtl w:val="0"/>
+          <w:lang w:val="en-US"/>
+        </w:rPr>
+        <w:t>Bifidobacterium longum</w:t>
+      </w:r>
+      <w:r>
+        <w:rPr>
+          <w:rFonts w:ascii="Arial" w:hAnsi="Arial"/>
+          <w:sz w:val="22"/>
+          <w:szCs w:val="22"/>
+          <w:rtl w:val="0"/>
+          <w:lang w:val="en-US"/>
+        </w:rPr>
+        <w:t xml:space="preserve"> subspec. </w:t>
+      </w:r>
+      <w:r>
+        <w:rPr>
+          <w:rStyle w:val="None"/>
+          <w:rFonts w:ascii="Arial" w:hAnsi="Arial"/>
+          <w:i w:val="1"/>
+          <w:iCs w:val="1"/>
+          <w:sz w:val="22"/>
+          <w:szCs w:val="22"/>
+          <w:rtl w:val="0"/>
+          <w:lang w:val="en-US"/>
+        </w:rPr>
+        <w:t>longum</w:t>
+      </w:r>
+      <w:r>
+        <w:rPr>
+          <w:rFonts w:ascii="Arial" w:hAnsi="Arial"/>
+          <w:sz w:val="22"/>
+          <w:szCs w:val="22"/>
+          <w:rtl w:val="0"/>
+          <w:lang w:val="en-US"/>
+        </w:rPr>
+        <w:t xml:space="preserve"> on BHIS agar. 500 </w:t>
+      </w:r>
+      <w:r>
+        <w:rPr>
+          <w:rFonts w:ascii="Arial" w:hAnsi="Arial" w:hint="default"/>
+          <w:sz w:val="22"/>
+          <w:szCs w:val="22"/>
+          <w:rtl w:val="0"/>
+          <w:lang w:val="en-US"/>
+        </w:rPr>
+        <w:t>μ</w:t>
+      </w:r>
+      <w:r>
+        <w:rPr>
+          <w:rFonts w:ascii="Arial" w:hAnsi="Arial"/>
+          <w:sz w:val="22"/>
+          <w:szCs w:val="22"/>
+          <w:rtl w:val="0"/>
+          <w:lang w:val="en-US"/>
+        </w:rPr>
+        <w:t>l</w:t>
+      </w:r>
+      <w:r>
+        <w:rPr>
+          <w:rFonts w:ascii="Arial" w:hAnsi="Arial"/>
+          <w:sz w:val="22"/>
+          <w:szCs w:val="22"/>
+          <w:rtl w:val="0"/>
+          <w:lang w:val="en-US"/>
+        </w:rPr>
+        <w:t xml:space="preserve"> of pooled cecal content within each treatment group were anaerobically centrifuged</w:t>
+      </w:r>
+      <w:r>
+        <w:rPr>
+          <w:rFonts w:ascii="Arial" w:hAnsi="Arial"/>
+          <w:sz w:val="22"/>
+          <w:szCs w:val="22"/>
+          <w:rtl w:val="0"/>
+          <w:lang w:val="en-US"/>
+        </w:rPr>
+        <w:t xml:space="preserve"> at 1,000 rpm for 5 minutes</w:t>
+      </w:r>
+      <w:r>
+        <w:rPr>
+          <w:rFonts w:ascii="Arial" w:hAnsi="Arial"/>
+          <w:sz w:val="22"/>
+          <w:szCs w:val="22"/>
+          <w:rtl w:val="0"/>
+          <w:lang w:val="en-US"/>
+        </w:rPr>
+        <w:t>.  Sterile filter papers disks were then soaked with supernatant from spun cecal content and added to plated bacteria in triplicate. P</w:t>
+      </w:r>
+      <w:r>
+        <w:rPr>
+          <w:rStyle w:val="None"/>
+          <w:rFonts w:ascii="Arial" w:hAnsi="Arial"/>
+          <w:sz w:val="22"/>
+          <w:szCs w:val="22"/>
+          <w:rtl w:val="0"/>
+          <w:lang w:val="en-US"/>
+        </w:rPr>
+        <w:t>late</w:t>
+      </w:r>
+      <w:r>
+        <w:rPr>
+          <w:rStyle w:val="None"/>
+          <w:rFonts w:ascii="Arial" w:hAnsi="Arial"/>
+          <w:sz w:val="22"/>
+          <w:szCs w:val="22"/>
+          <w:rtl w:val="0"/>
+          <w:lang w:val="en-US"/>
+        </w:rPr>
+        <w:t>s were</w:t>
+      </w:r>
+      <w:r>
+        <w:rPr>
+          <w:rStyle w:val="None"/>
+          <w:rFonts w:ascii="Arial" w:hAnsi="Arial"/>
+          <w:sz w:val="22"/>
+          <w:szCs w:val="22"/>
+          <w:rtl w:val="0"/>
+          <w:lang w:val="en-US"/>
+        </w:rPr>
+        <w:t xml:space="preserve"> </w:t>
+      </w:r>
+      <w:r>
+        <w:rPr>
+          <w:rStyle w:val="None"/>
+          <w:rFonts w:ascii="Arial" w:hAnsi="Arial"/>
+          <w:sz w:val="22"/>
+          <w:szCs w:val="22"/>
+          <w:rtl w:val="0"/>
+          <w:lang w:val="en-US"/>
+        </w:rPr>
+        <w:t xml:space="preserve">anaerobically </w:t>
+      </w:r>
+      <w:r>
+        <w:rPr>
+          <w:rStyle w:val="None"/>
+          <w:rFonts w:ascii="Arial" w:hAnsi="Arial"/>
+          <w:sz w:val="22"/>
+          <w:szCs w:val="22"/>
+          <w:rtl w:val="0"/>
+          <w:lang w:val="en-US"/>
+        </w:rPr>
+        <w:t>incubated overnight at 37</w:t>
+      </w:r>
+      <w:r>
+        <w:rPr>
+          <w:rStyle w:val="None"/>
+          <w:rFonts w:ascii="Arial" w:hAnsi="Arial" w:hint="default"/>
+          <w:sz w:val="22"/>
+          <w:szCs w:val="22"/>
+          <w:rtl w:val="0"/>
+          <w:lang w:val="en-US"/>
+        </w:rPr>
+        <w:t xml:space="preserve">° </w:t>
+      </w:r>
+      <w:r>
+        <w:rPr>
+          <w:rStyle w:val="None"/>
+          <w:rFonts w:ascii="Arial" w:hAnsi="Arial"/>
+          <w:sz w:val="22"/>
+          <w:szCs w:val="22"/>
+          <w:rtl w:val="0"/>
+          <w:lang w:val="en-US"/>
+        </w:rPr>
+        <w:t>C</w:t>
+      </w:r>
+      <w:r>
+        <w:rPr>
+          <w:rStyle w:val="None"/>
+          <w:rFonts w:ascii="Arial" w:hAnsi="Arial"/>
+          <w:sz w:val="22"/>
+          <w:szCs w:val="22"/>
+          <w:rtl w:val="0"/>
+          <w:lang w:val="en-US"/>
+        </w:rPr>
+        <w:t xml:space="preserve"> and zones of inhibition were measured the following day.</w:t>
       </w:r>
     </w:p>
     <w:p>
@@ -8657,50 +8914,27 @@
           <w:rFonts w:ascii="Arial" w:hAnsi="Arial"/>
           <w:b w:val="1"/>
           <w:bCs w:val="1"/>
-          <w:sz w:val="22"/>
-          <w:szCs w:val="22"/>
-          <w:rtl w:val="0"/>
-          <w:lang w:val="en-US"/>
-        </w:rPr>
-        <w:t>Measurement of residual antibiotics in cecal content.</w:t>
-      </w:r>
-      <w:r>
-        <w:rPr>
-          <w:rtl w:val="0"/>
-          <w:lang w:val="en-US"/>
-        </w:rPr>
-        <w:t xml:space="preserve">  </w:t>
-      </w:r>
-    </w:p>
-    <w:p>
-      <w:pPr>
-        <w:pStyle w:val="Default"/>
-        <w:shd w:val="clear" w:color="auto" w:fill="ffffff"/>
-        <w:spacing w:line="480" w:lineRule="auto"/>
-        <w:jc w:val="both"/>
-      </w:pPr>
-    </w:p>
-    <w:p>
-      <w:pPr>
-        <w:pStyle w:val="Default"/>
-        <w:shd w:val="clear" w:color="auto" w:fill="ffffff"/>
-        <w:spacing w:line="480" w:lineRule="auto"/>
-        <w:jc w:val="both"/>
-      </w:pPr>
+          <w:i w:val="1"/>
+          <w:iCs w:val="1"/>
+          <w:sz w:val="22"/>
+          <w:szCs w:val="22"/>
+          <w:rtl w:val="0"/>
+          <w:lang w:val="en-US"/>
+        </w:rPr>
+        <w:t>C. difficile</w:t>
+      </w:r>
       <w:r>
         <w:rPr>
           <w:rStyle w:val="None"/>
           <w:rFonts w:ascii="Arial" w:hAnsi="Arial"/>
           <w:b w:val="1"/>
           <w:bCs w:val="1"/>
-          <w:i w:val="1"/>
-          <w:iCs w:val="1"/>
-          <w:sz w:val="22"/>
-          <w:szCs w:val="22"/>
-          <w:rtl w:val="0"/>
-          <w:lang w:val="en-US"/>
-        </w:rPr>
-        <w:t>C. difficile</w:t>
+          <w:sz w:val="22"/>
+          <w:szCs w:val="22"/>
+          <w:rtl w:val="0"/>
+          <w:lang w:val="en-US"/>
+        </w:rPr>
+        <w:t xml:space="preserve"> toxin titer assay</w:t>
       </w:r>
       <w:r>
         <w:rPr>
@@ -8713,19 +8947,6 @@
           <w:rtl w:val="0"/>
           <w:lang w:val="en-US"/>
         </w:rPr>
-        <w:t xml:space="preserve"> toxin titer assay</w:t>
-      </w:r>
-      <w:r>
-        <w:rPr>
-          <w:rStyle w:val="None"/>
-          <w:rFonts w:ascii="Arial" w:hAnsi="Arial"/>
-          <w:b w:val="1"/>
-          <w:bCs w:val="1"/>
-          <w:sz w:val="22"/>
-          <w:szCs w:val="22"/>
-          <w:rtl w:val="0"/>
-          <w:lang w:val="en-US"/>
-        </w:rPr>
         <w:t>.</w:t>
       </w:r>
       <w:r>
@@ -8737,7 +8958,29 @@
           <w:rtl w:val="0"/>
           <w:lang w:val="en-US"/>
         </w:rPr>
-        <w:t xml:space="preserve">  Vero cell rounding assay was performed on mouse cecal content as previously described (Leslie, 2014). Cells were grown to a confluent monolayer in DMEM, supplemented with 10% heat-inactivated fetal bovine serum and 1% penicillin-streptomycin . The cells then were transferred to a conical tube and spun at 1,000 rpm for 5 minutes to pellet the cells. 1</w:t>
+        <w:t xml:space="preserve">  Vero cell rounding assay was performed on mouse cecal content as previously described (Leslie, 2014). Cells were grown to a confluent monolayer in DMEM, supplemented with 10% heat-inactivated fetal bovine serum and 1% penicillin-streptomycin . The cells then were transferred to a conical tube and </w:t>
+      </w:r>
+      <w:r>
+        <w:rPr>
+          <w:rStyle w:val="None"/>
+          <w:rFonts w:ascii="Arial" w:hAnsi="Arial"/>
+          <w:sz w:val="22"/>
+          <w:szCs w:val="22"/>
+          <w:rtl w:val="0"/>
+          <w:lang w:val="en-US"/>
+        </w:rPr>
+        <w:t>centrifuged</w:t>
+      </w:r>
+      <w:r>
+        <w:rPr>
+          <w:rStyle w:val="None"/>
+          <w:rFonts w:ascii="Arial" w:hAnsi="Arial"/>
+          <w:sz w:val="22"/>
+          <w:szCs w:val="22"/>
+          <w:rtl w:val="0"/>
+          <w:lang w:val="en-US"/>
+        </w:rPr>
+        <w:t xml:space="preserve"> at 1,000 rpm for 5 minutes to pellet the cells. 1</w:t>
       </w:r>
       <w:r>
         <w:rPr>
@@ -10576,7 +10819,44 @@
           <w:rtl w:val="0"/>
           <w:lang w:val="en-US"/>
         </w:rPr>
-        <w:t xml:space="preserve"> Transcript recruitment to pathogenicity loci, including both the standard PaLoc genes as well as CdtR but not the genes for binary toxin as they are absent in str. 630. </w:t>
+        <w:t xml:space="preserve"> Transcript recruitment to pathogenicity loci, including both the standard PaLoc genes as well as </w:t>
+      </w:r>
+      <w:r>
+        <w:rPr>
+          <w:rStyle w:val="None"/>
+          <w:rFonts w:ascii="Arial" w:hAnsi="Arial"/>
+          <w:i w:val="1"/>
+          <w:iCs w:val="1"/>
+          <w:sz w:val="22"/>
+          <w:szCs w:val="22"/>
+          <w:rtl w:val="0"/>
+          <w:lang w:val="en-US"/>
+        </w:rPr>
+        <w:t>c</w:t>
+      </w:r>
+      <w:r>
+        <w:rPr>
+          <w:rStyle w:val="None"/>
+          <w:rFonts w:ascii="Arial" w:hAnsi="Arial"/>
+          <w:i w:val="1"/>
+          <w:iCs w:val="1"/>
+          <w:sz w:val="22"/>
+          <w:szCs w:val="22"/>
+          <w:rtl w:val="0"/>
+          <w:lang w:val="en-US"/>
+        </w:rPr>
+        <w:t>dtR</w:t>
+      </w:r>
+      <w:r>
+        <w:rPr>
+          <w:rStyle w:val="None"/>
+          <w:rFonts w:ascii="Arial" w:hAnsi="Arial"/>
+          <w:sz w:val="22"/>
+          <w:szCs w:val="22"/>
+          <w:rtl w:val="0"/>
+          <w:lang w:val="en-US"/>
+        </w:rPr>
+        <w:t xml:space="preserve"> but not the genes for binary toxin as they are absent in str. 630. </w:t>
       </w:r>
       <w:r>
         <w:rPr>

</xml_diff>

<commit_message>
reformatted code aesthetic fig 3
</commit_message>
<xml_diff>
--- a/doc/paper/Transcriptomics_RoughDraft_1.docx
+++ b/doc/paper/Transcriptomics_RoughDraft_1.docx
@@ -1393,7 +1393,29 @@
           <w:rtl w:val="0"/>
           <w:lang w:val="en-US"/>
         </w:rPr>
-        <w:t xml:space="preserve"> up-regulated several phosphotransferase (PTS) and ABC transporters in germ free mice, alluding to metabolic adaptation to nutrient availability </w:t>
+        <w:t xml:space="preserve"> up-regulated several phosphotransferase </w:t>
+      </w:r>
+      <w:r>
+        <w:rPr>
+          <w:rStyle w:val="None A"/>
+          <w:rFonts w:ascii="Arial" w:hAnsi="Arial"/>
+          <w:sz w:val="22"/>
+          <w:szCs w:val="22"/>
+          <w:rtl w:val="0"/>
+          <w:lang w:val="en-US"/>
+        </w:rPr>
+        <w:t xml:space="preserve">systems </w:t>
+      </w:r>
+      <w:r>
+        <w:rPr>
+          <w:rStyle w:val="None A"/>
+          <w:rFonts w:ascii="Arial" w:hAnsi="Arial"/>
+          <w:sz w:val="22"/>
+          <w:szCs w:val="22"/>
+          <w:rtl w:val="0"/>
+          <w:lang w:val="en-US"/>
+        </w:rPr>
+        <w:t xml:space="preserve">(PTS) and ABC transporters in germ free mice, alluding to metabolic adaptation to nutrient availability </w:t>
       </w:r>
       <w:r>
         <w:rPr>
@@ -1441,30 +1463,29 @@
           <w:rtl w:val="0"/>
           <w:lang w:val="en-US"/>
         </w:rPr>
-        <w:t xml:space="preserve"> must compete against for substrates. Metabolomic analyses have also been used to more directly assay changes in bacterial metabolism as they relate to CDI (</w:t>
-      </w:r>
-      <w:r>
-        <w:rPr>
-          <w:rStyle w:val="None A"/>
-          <w:rFonts w:ascii="Arial" w:hAnsi="Arial"/>
-          <w:sz w:val="22"/>
-          <w:szCs w:val="22"/>
-          <w:shd w:val="clear" w:color="auto" w:fill="ffff00"/>
-          <w:rtl w:val="0"/>
-          <w:lang w:val="en-US"/>
-        </w:rPr>
-        <w:t>references</w:t>
-      </w:r>
-      <w:r>
-        <w:rPr>
-          <w:rStyle w:val="None A"/>
-          <w:rFonts w:ascii="Arial" w:hAnsi="Arial"/>
-          <w:sz w:val="22"/>
-          <w:szCs w:val="22"/>
-          <w:rtl w:val="0"/>
-          <w:lang w:val="en-US"/>
-        </w:rPr>
-        <w:t xml:space="preserve">); however, these methods cannot focus on </w:t>
+        <w:t xml:space="preserve"> must compete against for substrates. Metabolomic analyses have also been used to more directly assay changes in bacterial metabolism as they relate to CDI</w:t>
+      </w:r>
+      <w:r>
+        <w:rPr>
+          <w:rStyle w:val="None A"/>
+          <w:rFonts w:ascii="Arial" w:hAnsi="Arial"/>
+          <w:sz w:val="22"/>
+          <w:szCs w:val="22"/>
+          <w:rtl w:val="0"/>
+          <w:lang w:val="en-US"/>
+        </w:rPr>
+        <w:t xml:space="preserve"> (Theriot, 2013; Jump, 2014)</w:t>
+      </w:r>
+      <w:r>
+        <w:rPr>
+          <w:rStyle w:val="None A"/>
+          <w:rFonts w:ascii="Arial" w:hAnsi="Arial"/>
+          <w:sz w:val="22"/>
+          <w:szCs w:val="22"/>
+          <w:rtl w:val="0"/>
+          <w:lang w:val="en-US"/>
+        </w:rPr>
+        <w:t xml:space="preserve">; however, these methods cannot focus on </w:t>
       </w:r>
       <w:r>
         <w:rPr>
@@ -1558,42 +1579,29 @@
           <w:rtl w:val="0"/>
           <w:lang w:val="en-US"/>
         </w:rPr>
-        <w:t xml:space="preserve">s metabolism and which substrates are preferred by the organism (Patil, 2005 </w:t>
-      </w:r>
-      <w:r>
-        <w:rPr>
-          <w:rStyle w:val="None A"/>
-          <w:rFonts w:ascii="Arial" w:hAnsi="Arial"/>
-          <w:sz w:val="22"/>
-          <w:szCs w:val="22"/>
-          <w:shd w:val="clear" w:color="auto" w:fill="ffff00"/>
-          <w:rtl w:val="0"/>
-          <w:lang w:val="en-US"/>
-        </w:rPr>
-        <w:t>other references</w:t>
-      </w:r>
-      <w:r>
-        <w:rPr>
-          <w:rStyle w:val="None A"/>
-          <w:rFonts w:ascii="Arial" w:hAnsi="Arial" w:hint="default"/>
-          <w:sz w:val="22"/>
-          <w:szCs w:val="22"/>
-          <w:shd w:val="clear" w:color="auto" w:fill="ffff00"/>
-          <w:rtl w:val="0"/>
-          <w:lang w:val="en-US"/>
-        </w:rPr>
-        <w:t>…</w:t>
-      </w:r>
-      <w:r>
-        <w:rPr>
-          <w:rStyle w:val="None A"/>
-          <w:rFonts w:ascii="Arial" w:hAnsi="Arial"/>
-          <w:sz w:val="22"/>
-          <w:szCs w:val="22"/>
-          <w:rtl w:val="0"/>
-          <w:lang w:val="en-US"/>
-        </w:rPr>
-        <w:t xml:space="preserve">). Apply these methods to study </w:t>
+        <w:t>s metabolism and which substrates are preferred by the organism (Patil, 2005</w:t>
+      </w:r>
+      <w:r>
+        <w:rPr>
+          <w:rStyle w:val="None A"/>
+          <w:rFonts w:ascii="Arial" w:hAnsi="Arial"/>
+          <w:sz w:val="22"/>
+          <w:szCs w:val="22"/>
+          <w:rtl w:val="0"/>
+          <w:lang w:val="en-US"/>
+        </w:rPr>
+        <w:t>; Borenstein, 2008; Suthers, 2009)</w:t>
+      </w:r>
+      <w:r>
+        <w:rPr>
+          <w:rStyle w:val="None A"/>
+          <w:rFonts w:ascii="Arial" w:hAnsi="Arial"/>
+          <w:sz w:val="22"/>
+          <w:szCs w:val="22"/>
+          <w:rtl w:val="0"/>
+          <w:lang w:val="en-US"/>
+        </w:rPr>
+        <w:t xml:space="preserve">. Apply these methods to study </w:t>
       </w:r>
       <w:r>
         <w:rPr>
@@ -2006,7 +2014,29 @@
           <w:rtl w:val="0"/>
           <w:lang w:val="en-US"/>
         </w:rPr>
-        <w:t>-values &lt; 0.05; Fig. 1B). All antibiotic treated and gnotobiotic animals were colonized to ~1</w:t>
+        <w:t xml:space="preserve">-values &lt; 0.05; Fig. </w:t>
+      </w:r>
+      <w:r>
+        <w:rPr>
+          <w:rStyle w:val="None A"/>
+          <w:rFonts w:ascii="Arial" w:hAnsi="Arial"/>
+          <w:sz w:val="22"/>
+          <w:szCs w:val="22"/>
+          <w:rtl w:val="0"/>
+          <w:lang w:val="en-US"/>
+        </w:rPr>
+        <w:t>2A</w:t>
+      </w:r>
+      <w:r>
+        <w:rPr>
+          <w:rStyle w:val="None A"/>
+          <w:rFonts w:ascii="Arial" w:hAnsi="Arial"/>
+          <w:sz w:val="22"/>
+          <w:szCs w:val="22"/>
+          <w:rtl w:val="0"/>
+          <w:lang w:val="en-US"/>
+        </w:rPr>
+        <w:t>). All antibiotic treated and gnotobiotic animals were colonized to ~1</w:t>
       </w:r>
       <w:r>
         <w:rPr>
@@ -2147,7 +2177,29 @@
           <w:rtl w:val="0"/>
           <w:lang w:val="en-US"/>
         </w:rPr>
-        <w:t xml:space="preserve">-values &lt; 0.01) were detected in gnotobiotic mice than in the antibiotic treated mice (Fig. 1C). The spore densities in both streptomycin and clindamycin-treated mice were significantly higher than that in cefoperazone-treated mice. There was significantly more toxin titer in gnotobiotic animals than any other colonized group (all </w:t>
+        <w:t xml:space="preserve">-values &lt; 0.01) were detected in gnotobiotic mice than in the antibiotic treated mice (Fig. </w:t>
+      </w:r>
+      <w:r>
+        <w:rPr>
+          <w:rStyle w:val="None A"/>
+          <w:rFonts w:ascii="Arial" w:hAnsi="Arial"/>
+          <w:sz w:val="22"/>
+          <w:szCs w:val="22"/>
+          <w:rtl w:val="0"/>
+          <w:lang w:val="en-US"/>
+        </w:rPr>
+        <w:t>2B</w:t>
+      </w:r>
+      <w:r>
+        <w:rPr>
+          <w:rStyle w:val="None A"/>
+          <w:rFonts w:ascii="Arial" w:hAnsi="Arial"/>
+          <w:sz w:val="22"/>
+          <w:szCs w:val="22"/>
+          <w:rtl w:val="0"/>
+          <w:lang w:val="en-US"/>
+        </w:rPr>
+        <w:t xml:space="preserve">). The spore densities in both streptomycin and clindamycin-treated mice were significantly higher than that in cefoperazone-treated mice. There was significantly more toxin titer in gnotobiotic animals than any other colonized group (all </w:t>
       </w:r>
       <w:r>
         <w:rPr>
@@ -2171,7 +2223,29 @@
           <w:rtl w:val="0"/>
           <w:lang w:val="en-US"/>
         </w:rPr>
-        <w:t xml:space="preserve">-values &lt; 0.01), but toxin titer also varied between antibiotic treatment groups (Fig. 1D). Although similar toxin titers were found in both the cefoperazone and clindamycin-treated groups, toxin titer was not detectable in the streptomycin-treated animals. These results indicate that </w:t>
+        <w:t xml:space="preserve">-values &lt; 0.01), but toxin titer also varied between antibiotic treatment groups (Fig. </w:t>
+      </w:r>
+      <w:r>
+        <w:rPr>
+          <w:rStyle w:val="None A"/>
+          <w:rFonts w:ascii="Arial" w:hAnsi="Arial"/>
+          <w:sz w:val="22"/>
+          <w:szCs w:val="22"/>
+          <w:rtl w:val="0"/>
+          <w:lang w:val="en-US"/>
+        </w:rPr>
+        <w:t>2C</w:t>
+      </w:r>
+      <w:r>
+        <w:rPr>
+          <w:rStyle w:val="None A"/>
+          <w:rFonts w:ascii="Arial" w:hAnsi="Arial"/>
+          <w:sz w:val="22"/>
+          <w:szCs w:val="22"/>
+          <w:rtl w:val="0"/>
+          <w:lang w:val="en-US"/>
+        </w:rPr>
+        <w:t xml:space="preserve">). Although similar toxin titers were found in both the cefoperazone and clindamycin-treated groups, toxin titer was not detectable in the streptomycin-treated animals. These results indicate that </w:t>
       </w:r>
       <w:r>
         <w:rPr>
@@ -2411,7 +2485,29 @@
           <w:rtl w:val="0"/>
           <w:lang w:val="en-US"/>
         </w:rPr>
-        <w:t xml:space="preserve"> transcript was highly expressed in each condition, despite apparent differences in toxin and spore production (Fig. 2A). Canonically, </w:t>
+        <w:t xml:space="preserve"> transcript was highly expressed in each condition, despite apparent differences in toxin and spore production (Fig. </w:t>
+      </w:r>
+      <w:r>
+        <w:rPr>
+          <w:rStyle w:val="None A"/>
+          <w:rFonts w:ascii="Arial" w:hAnsi="Arial"/>
+          <w:sz w:val="22"/>
+          <w:szCs w:val="22"/>
+          <w:rtl w:val="0"/>
+          <w:lang w:val="en-US"/>
+        </w:rPr>
+        <w:t>3</w:t>
+      </w:r>
+      <w:r>
+        <w:rPr>
+          <w:rStyle w:val="None A"/>
+          <w:rFonts w:ascii="Arial" w:hAnsi="Arial"/>
+          <w:sz w:val="22"/>
+          <w:szCs w:val="22"/>
+          <w:rtl w:val="0"/>
+          <w:lang w:val="en-US"/>
+        </w:rPr>
+        <w:t xml:space="preserve">A). Canonically, </w:t>
       </w:r>
       <w:r>
         <w:rPr>
@@ -2531,7 +2627,29 @@
           <w:rtl w:val="0"/>
           <w:lang w:val="en-US"/>
         </w:rPr>
-        <w:t>were approximately 10-fold less expressed in cefoperazone than the others (Donnelly, 2016; Fimlaid, 2013). This agrees with the measured differences in CFU due to spores (Fig. 1C) where cefoperazone pretreatment resulted in delayed sporulation.</w:t>
+        <w:t xml:space="preserve">were approximately 10-fold less expressed in cefoperazone than the others (Donnelly, 2016; Fimlaid, 2013). This agrees with the measured differences in CFU due to spores (Fig. </w:t>
+      </w:r>
+      <w:r>
+        <w:rPr>
+          <w:rStyle w:val="None A"/>
+          <w:rFonts w:ascii="Arial" w:hAnsi="Arial"/>
+          <w:sz w:val="22"/>
+          <w:szCs w:val="22"/>
+          <w:rtl w:val="0"/>
+          <w:lang w:val="en-US"/>
+        </w:rPr>
+        <w:t>2B</w:t>
+      </w:r>
+      <w:r>
+        <w:rPr>
+          <w:rStyle w:val="None A"/>
+          <w:rFonts w:ascii="Arial" w:hAnsi="Arial"/>
+          <w:sz w:val="22"/>
+          <w:szCs w:val="22"/>
+          <w:rtl w:val="0"/>
+          <w:lang w:val="en-US"/>
+        </w:rPr>
+        <w:t>) where cefoperazone pretreatment resulted in delayed sporulation.</w:t>
       </w:r>
     </w:p>
     <w:p>
@@ -2580,7 +2698,29 @@
           <w:rtl w:val="0"/>
           <w:lang w:val="en-US"/>
         </w:rPr>
-        <w:t xml:space="preserve"> sporulation pathway (Fig. 2B). The gene list was derived from Saujet et. al., 2014 where the authors reviewed the complex cascade of regulation that occurs as </w:t>
+        <w:t xml:space="preserve"> sporulation pathway (Fig. </w:t>
+      </w:r>
+      <w:r>
+        <w:rPr>
+          <w:rStyle w:val="None A"/>
+          <w:rFonts w:ascii="Arial" w:hAnsi="Arial"/>
+          <w:sz w:val="22"/>
+          <w:szCs w:val="22"/>
+          <w:rtl w:val="0"/>
+          <w:lang w:val="en-US"/>
+        </w:rPr>
+        <w:t>3</w:t>
+      </w:r>
+      <w:r>
+        <w:rPr>
+          <w:rStyle w:val="None A"/>
+          <w:rFonts w:ascii="Arial" w:hAnsi="Arial"/>
+          <w:sz w:val="22"/>
+          <w:szCs w:val="22"/>
+          <w:rtl w:val="0"/>
+          <w:lang w:val="en-US"/>
+        </w:rPr>
+        <w:t xml:space="preserve">B). The gene list was derived from Saujet et. al., 2014 where the authors reviewed the complex cascade of regulation that occurs as </w:t>
       </w:r>
       <w:r>
         <w:rPr>
@@ -2917,7 +3057,29 @@
           <w:rtl w:val="0"/>
           <w:lang w:val="en-US"/>
         </w:rPr>
-        <w:t xml:space="preserve">e (Fig. 2C). We found approximately 3-fold higher expression of the toxin A gene, </w:t>
+        <w:t xml:space="preserve">e (Fig. </w:t>
+      </w:r>
+      <w:r>
+        <w:rPr>
+          <w:rStyle w:val="None A"/>
+          <w:rFonts w:ascii="Arial" w:hAnsi="Arial"/>
+          <w:sz w:val="22"/>
+          <w:szCs w:val="22"/>
+          <w:rtl w:val="0"/>
+          <w:lang w:val="en-US"/>
+        </w:rPr>
+        <w:t>3</w:t>
+      </w:r>
+      <w:r>
+        <w:rPr>
+          <w:rStyle w:val="None A"/>
+          <w:rFonts w:ascii="Arial" w:hAnsi="Arial"/>
+          <w:sz w:val="22"/>
+          <w:szCs w:val="22"/>
+          <w:rtl w:val="0"/>
+          <w:lang w:val="en-US"/>
+        </w:rPr>
+        <w:t xml:space="preserve">C). We found approximately 3-fold higher expression of the toxin A gene, </w:t>
       </w:r>
       <w:r>
         <w:rPr>
@@ -3109,7 +3271,7 @@
           <w:rtl w:val="0"/>
           <w:lang w:val="en-US"/>
         </w:rPr>
-        <w:t xml:space="preserve"> across all groups. This was interesting as toxin activity was detectable in each condition (Fig. 1A), but only the negative regulator of toxin expression was seen implying a more complex regulation of toxin production than this mechanism alone. Finally </w:t>
+        <w:t xml:space="preserve"> across all groups. This was interesting as toxin activity was detectable in each condition, but only the negative regulator of toxin expression was seen implying a more complex regulation of toxin production than this mechanism alone. Finally </w:t>
       </w:r>
       <w:r>
         <w:rPr>
@@ -3278,7 +3440,29 @@
           <w:rtl w:val="0"/>
           <w:lang w:val="en-US"/>
         </w:rPr>
-        <w:t xml:space="preserve"> (Fig. 2D). These systems have been linked to the lifestyle switch from growth/division to virulence/transmission of </w:t>
+        <w:t xml:space="preserve"> (Fig. </w:t>
+      </w:r>
+      <w:r>
+        <w:rPr>
+          <w:rStyle w:val="None A"/>
+          <w:rFonts w:ascii="Arial" w:hAnsi="Arial"/>
+          <w:sz w:val="22"/>
+          <w:szCs w:val="22"/>
+          <w:rtl w:val="0"/>
+          <w:lang w:val="en-US"/>
+        </w:rPr>
+        <w:t>3</w:t>
+      </w:r>
+      <w:r>
+        <w:rPr>
+          <w:rStyle w:val="None A"/>
+          <w:rFonts w:ascii="Arial" w:hAnsi="Arial"/>
+          <w:sz w:val="22"/>
+          <w:szCs w:val="22"/>
+          <w:rtl w:val="0"/>
+          <w:lang w:val="en-US"/>
+        </w:rPr>
+        <w:t xml:space="preserve">D). These systems have been linked to the lifestyle switch from growth/division to virulence/transmission of </w:t>
       </w:r>
       <w:r>
         <w:rPr>
@@ -3539,7 +3723,95 @@
           <w:rtl w:val="0"/>
           <w:lang w:val="en-US"/>
         </w:rPr>
-        <w:t xml:space="preserve"> metabolism and quantified the differential expression of genes in each gene set (Fig. 1). Although we observed overlap in the levels of expression of metabolic gene-sets, the largest differences were observed in carbohydrate metabolism. Among the genes classified as sugar transporters, those that are PTS transporters (Fig. 3H) were overrepresented in the clinda and strep-treated mice and ABC sugar transporters (Fig. 3I) were overrepresented in the cef-treated mice. Further differences in carbohydrate metabolism were visible when comparing the polysaccharide catabolism expression set (Fig. 3D) with genes associated with beta-glucoside utilization locus (</w:t>
+        <w:t xml:space="preserve"> metabolism and quantified the differential expression of genes in each gene set (Fig. </w:t>
+      </w:r>
+      <w:r>
+        <w:rPr>
+          <w:rStyle w:val="None A"/>
+          <w:rFonts w:ascii="Arial" w:hAnsi="Arial"/>
+          <w:sz w:val="22"/>
+          <w:szCs w:val="22"/>
+          <w:rtl w:val="0"/>
+          <w:lang w:val="en-US"/>
+        </w:rPr>
+        <w:t>2</w:t>
+      </w:r>
+      <w:r>
+        <w:rPr>
+          <w:rStyle w:val="None A"/>
+          <w:rFonts w:ascii="Arial" w:hAnsi="Arial"/>
+          <w:sz w:val="22"/>
+          <w:szCs w:val="22"/>
+          <w:rtl w:val="0"/>
+          <w:lang w:val="en-US"/>
+        </w:rPr>
+        <w:t xml:space="preserve">). Although we observed overlap in the levels of expression of metabolic gene-sets, the largest differences were observed in carbohydrate metabolism. Among the genes classified as sugar transporters, those that are PTS transporters (Fig. </w:t>
+      </w:r>
+      <w:r>
+        <w:rPr>
+          <w:rStyle w:val="None A"/>
+          <w:rFonts w:ascii="Arial" w:hAnsi="Arial"/>
+          <w:sz w:val="22"/>
+          <w:szCs w:val="22"/>
+          <w:rtl w:val="0"/>
+          <w:lang w:val="en-US"/>
+        </w:rPr>
+        <w:t>4</w:t>
+      </w:r>
+      <w:r>
+        <w:rPr>
+          <w:rStyle w:val="None A"/>
+          <w:rFonts w:ascii="Arial" w:hAnsi="Arial"/>
+          <w:sz w:val="22"/>
+          <w:szCs w:val="22"/>
+          <w:rtl w:val="0"/>
+          <w:lang w:val="en-US"/>
+        </w:rPr>
+        <w:t xml:space="preserve">H) were overrepresented in the clinda and strep-treated mice and ABC sugar transporters (Fig. </w:t>
+      </w:r>
+      <w:r>
+        <w:rPr>
+          <w:rStyle w:val="None A"/>
+          <w:rFonts w:ascii="Arial" w:hAnsi="Arial"/>
+          <w:sz w:val="22"/>
+          <w:szCs w:val="22"/>
+          <w:rtl w:val="0"/>
+          <w:lang w:val="en-US"/>
+        </w:rPr>
+        <w:t>4</w:t>
+      </w:r>
+      <w:r>
+        <w:rPr>
+          <w:rStyle w:val="None A"/>
+          <w:rFonts w:ascii="Arial" w:hAnsi="Arial"/>
+          <w:sz w:val="22"/>
+          <w:szCs w:val="22"/>
+          <w:rtl w:val="0"/>
+          <w:lang w:val="en-US"/>
+        </w:rPr>
+        <w:t xml:space="preserve">I) were overrepresented in the cef-treated mice. Further differences in carbohydrate metabolism were visible when comparing the polysaccharide catabolism expression set (Fig. </w:t>
+      </w:r>
+      <w:r>
+        <w:rPr>
+          <w:rStyle w:val="None A"/>
+          <w:rFonts w:ascii="Arial" w:hAnsi="Arial"/>
+          <w:sz w:val="22"/>
+          <w:szCs w:val="22"/>
+          <w:rtl w:val="0"/>
+          <w:lang w:val="en-US"/>
+        </w:rPr>
+        <w:t>4</w:t>
+      </w:r>
+      <w:r>
+        <w:rPr>
+          <w:rStyle w:val="None A"/>
+          <w:rFonts w:ascii="Arial" w:hAnsi="Arial"/>
+          <w:sz w:val="22"/>
+          <w:szCs w:val="22"/>
+          <w:rtl w:val="0"/>
+          <w:lang w:val="en-US"/>
+        </w:rPr>
+        <w:t>D) with genes associated with beta-glucoside utilization locus (</w:t>
       </w:r>
       <w:r>
         <w:rPr>
@@ -3563,7 +3835,29 @@
           <w:rtl w:val="0"/>
           <w:lang w:val="en-US"/>
         </w:rPr>
-        <w:t xml:space="preserve"> operon), canonically linked with salicin or arbutin metabolism being overrepresented in the clinda-treated mice. Sugar alcohol catabolism genes were absent from clinda-treated mice and expression of genes for mannitol utilization (mtl operon) were overrepresented in cefaparezone-treated mice and expression of genes for sorbitol utilization (srl operon) were overrepresented in streptomycin-treated mice. Conversely, the expression of genes associated with amino acid catabolism were consistently expressed at relatively equal levels across the conditions (Fig. 3F). Short chain fatty acids (SCFAs) are the product of amino acid and carbohydrate fermentation in C. difficile. Gene for XXXX were overrepresented in clinda-treated mice, while a gene for XXXX was not expressed in clinda-treated mice. Overall, these results support the hypothesis that C. difficile is able to adapt its metabolism to </w:t>
+        <w:t xml:space="preserve"> operon), canonically linked with salicin or arbutin metabolism being overrepresented in the clinda-treated mice. Sugar alcohol catabolism genes were absent from clinda-treated mice and expression of genes for mannitol utilization (mtl operon) were overrepresented in cefaparezone-treated mice and expression of genes for sorbitol utilization (srl operon) were overrepresented in streptomycin-treated mice. Conversely, the expression of genes associated with amino acid catabolism were consistently expressed at relatively equal levels across the conditions (Fig. </w:t>
+      </w:r>
+      <w:r>
+        <w:rPr>
+          <w:rStyle w:val="None A"/>
+          <w:rFonts w:ascii="Arial" w:hAnsi="Arial"/>
+          <w:sz w:val="22"/>
+          <w:szCs w:val="22"/>
+          <w:rtl w:val="0"/>
+          <w:lang w:val="en-US"/>
+        </w:rPr>
+        <w:t>4</w:t>
+      </w:r>
+      <w:r>
+        <w:rPr>
+          <w:rStyle w:val="None A"/>
+          <w:rFonts w:ascii="Arial" w:hAnsi="Arial"/>
+          <w:sz w:val="22"/>
+          <w:szCs w:val="22"/>
+          <w:rtl w:val="0"/>
+          <w:lang w:val="en-US"/>
+        </w:rPr>
+        <w:t xml:space="preserve">F). Short chain fatty acids (SCFAs) are the product of amino acid and carbohydrate fermentation in C. difficile. Gene for XXXX were overrepresented in clinda-treated mice, while a gene for XXXX was not expressed in clinda-treated mice. Overall, these results support the hypothesis that C. difficile is able to adapt its metabolism to </w:t>
       </w:r>
       <w:r>
         <w:rPr>
@@ -4096,7 +4390,29 @@
           <w:rtl w:val="0"/>
           <w:lang w:val="en-US"/>
         </w:rPr>
-        <w:t xml:space="preserve"> str. 630 as bipartite graph, where enzyme nodes only connect to substrate nodes and vice versa (Fig. 4A), using publicly-available gene content information from the Kyoto Encyclopedia of Genes and Genomes (KEGG). Examining the topology of a genome-scale metabolic graph can provide information about how well the architecture reflects known biology for the organism of interest. This is especially important when assembly of the graph is unsupervised and depends on the strength of the gene annotation used. This could potentially lead to incomplete connectedness of the network and result in a poor reflection of an organism's actual biology. Therefore, we calculated Betweenness-centrality for all enzyme and substrate nodes in the bipartite metabolic graph </w:t>
+        <w:t xml:space="preserve"> str. 630 as bipartite graph, where enzyme nodes only connect to substrate nodes and vice versa (Fig. </w:t>
+      </w:r>
+      <w:r>
+        <w:rPr>
+          <w:rStyle w:val="None A"/>
+          <w:rFonts w:ascii="Arial" w:hAnsi="Arial"/>
+          <w:sz w:val="22"/>
+          <w:szCs w:val="22"/>
+          <w:rtl w:val="0"/>
+          <w:lang w:val="en-US"/>
+        </w:rPr>
+        <w:t>5</w:t>
+      </w:r>
+      <w:r>
+        <w:rPr>
+          <w:rStyle w:val="None A"/>
+          <w:rFonts w:ascii="Arial" w:hAnsi="Arial"/>
+          <w:sz w:val="22"/>
+          <w:szCs w:val="22"/>
+          <w:rtl w:val="0"/>
+          <w:lang w:val="en-US"/>
+        </w:rPr>
+        <w:t xml:space="preserve">A), using publicly-available gene content information from the Kyoto Encyclopedia of Genes and Genomes (KEGG). Examining the topology of a genome-scale metabolic graph can provide information about how well the architecture reflects known biology for the organism of interest. This is especially important when assembly of the graph is unsupervised and depends on the strength of the gene annotation used. This could potentially lead to incomplete connectedness of the network and result in a poor reflection of an organism's actual biology. Therefore, we calculated Betweenness-centrality for all enzyme and substrate nodes in the bipartite metabolic graph </w:t>
       </w:r>
       <w:r>
         <w:rPr>
@@ -4163,7 +4479,29 @@
           <w:rtl w:val="0"/>
           <w:lang w:val="en-US"/>
         </w:rPr>
-        <w:t xml:space="preserve"> may be using at a given time. With this in mind, we developed a novel approach employing the previously generated metabolic network and transcript abundances to infer which substrates are the mostly likely to be used by the bacterium at a given time. This is done in order to understand the relative importance of substrate nodes based on local enzyme transcription. To calculate substrate importance (Fig. 4A), we used rarefied transcriptomic abundances mapped to their respective enzymes (represented by </w:t>
+        <w:t xml:space="preserve"> may be using at a given time. With this in mind, we developed a novel approach employing the previously generated metabolic network and transcript abundances to infer which substrates are the mostly likely to be used by the bacterium at a given time. This is done in order to understand the relative importance of substrate nodes based on local enzyme transcription. To calculate substrate importance (Fig. </w:t>
+      </w:r>
+      <w:r>
+        <w:rPr>
+          <w:rStyle w:val="None A"/>
+          <w:rFonts w:ascii="Arial" w:hAnsi="Arial"/>
+          <w:sz w:val="22"/>
+          <w:szCs w:val="22"/>
+          <w:rtl w:val="0"/>
+          <w:lang w:val="en-US"/>
+        </w:rPr>
+        <w:t>5</w:t>
+      </w:r>
+      <w:r>
+        <w:rPr>
+          <w:rStyle w:val="None A"/>
+          <w:rFonts w:ascii="Arial" w:hAnsi="Arial"/>
+          <w:sz w:val="22"/>
+          <w:szCs w:val="22"/>
+          <w:rtl w:val="0"/>
+          <w:lang w:val="en-US"/>
+        </w:rPr>
+        <w:t xml:space="preserve">A), we used rarefied transcriptomic abundances mapped to their respective enzymes (represented by </w:t>
       </w:r>
       <w:r>
         <w:rPr>
@@ -4783,7 +5121,29 @@
           <w:rtl w:val="0"/>
           <w:lang w:val="en-US"/>
         </w:rPr>
-        <w:t xml:space="preserve"> between environments. Results from this comparison left only a few substrates in each group (Fig. 4B). All substrates identified this way scored the comparator mean generated through Monte Carlo simulation (black vertical lines). Each group of substrates contained at least one known carbohydrate growth substrate of </w:t>
+        <w:t xml:space="preserve"> between environments. Results from this comparison left only a few substrates in each group (Fig. </w:t>
+      </w:r>
+      <w:r>
+        <w:rPr>
+          <w:rStyle w:val="None A"/>
+          <w:rFonts w:ascii="Arial" w:hAnsi="Arial"/>
+          <w:sz w:val="22"/>
+          <w:szCs w:val="22"/>
+          <w:rtl w:val="0"/>
+          <w:lang w:val="en-US"/>
+        </w:rPr>
+        <w:t>5</w:t>
+      </w:r>
+      <w:r>
+        <w:rPr>
+          <w:rStyle w:val="None A"/>
+          <w:rFonts w:ascii="Arial" w:hAnsi="Arial"/>
+          <w:sz w:val="22"/>
+          <w:szCs w:val="22"/>
+          <w:rtl w:val="0"/>
+          <w:lang w:val="en-US"/>
+        </w:rPr>
+        <w:t xml:space="preserve">B). All substrates identified this way scored the comparator mean generated through Monte Carlo simulation (black vertical lines). Each group of substrates contained at least one known carbohydrate growth substrate of </w:t>
       </w:r>
       <w:r>
         <w:rPr>
@@ -5167,7 +5527,29 @@
           <w:rtl w:val="0"/>
           <w:lang w:val="en-US"/>
         </w:rPr>
-        <w:t xml:space="preserve"> growth (Fig. 4C). This included D-fructose (OD</w:t>
+        <w:t xml:space="preserve"> growth (Fig. </w:t>
+      </w:r>
+      <w:r>
+        <w:rPr>
+          <w:rStyle w:val="None A"/>
+          <w:rFonts w:ascii="Arial" w:hAnsi="Arial"/>
+          <w:sz w:val="22"/>
+          <w:szCs w:val="22"/>
+          <w:rtl w:val="0"/>
+          <w:lang w:val="en-US"/>
+        </w:rPr>
+        <w:t>5</w:t>
+      </w:r>
+      <w:r>
+        <w:rPr>
+          <w:rStyle w:val="None A"/>
+          <w:rFonts w:ascii="Arial" w:hAnsi="Arial"/>
+          <w:sz w:val="22"/>
+          <w:szCs w:val="22"/>
+          <w:rtl w:val="0"/>
+          <w:lang w:val="en-US"/>
+        </w:rPr>
+        <w:t>C). This included D-fructose (OD</w:t>
       </w:r>
       <w:r>
         <w:rPr>
@@ -6578,18 +6960,62 @@
           <w:rtl w:val="0"/>
           <w:lang w:val="en-US"/>
         </w:rPr>
-        <w:t xml:space="preserve">studies of </w:t>
-      </w:r>
-      <w:r>
-        <w:rPr>
-          <w:rStyle w:val="None A"/>
-          <w:rFonts w:ascii="Arial" w:hAnsi="Arial"/>
-          <w:sz w:val="22"/>
-          <w:szCs w:val="22"/>
-          <w:rtl w:val="0"/>
-          <w:lang w:val="en-US"/>
-        </w:rPr>
-        <w:t xml:space="preserve">content obtained from mice that had been either conventionally-raised then pretreated separately with the antibiotics used in this study or raised in germ free conditions.  These studies reveal that many of the substrates predicted to be used by </w:t>
+        <w:t xml:space="preserve">studies of intestinal </w:t>
+      </w:r>
+      <w:r>
+        <w:rPr>
+          <w:rStyle w:val="None A"/>
+          <w:rFonts w:ascii="Arial" w:hAnsi="Arial"/>
+          <w:sz w:val="22"/>
+          <w:szCs w:val="22"/>
+          <w:rtl w:val="0"/>
+          <w:lang w:val="en-US"/>
+        </w:rPr>
+        <w:t xml:space="preserve">content obtained from mice </w:t>
+      </w:r>
+      <w:r>
+        <w:rPr>
+          <w:rStyle w:val="None A"/>
+          <w:rFonts w:ascii="Arial" w:hAnsi="Arial"/>
+          <w:sz w:val="22"/>
+          <w:szCs w:val="22"/>
+          <w:rtl w:val="0"/>
+          <w:lang w:val="en-US"/>
+        </w:rPr>
+        <w:t>have</w:t>
+      </w:r>
+      <w:r>
+        <w:rPr>
+          <w:rStyle w:val="None A"/>
+          <w:rFonts w:ascii="Arial" w:hAnsi="Arial"/>
+          <w:sz w:val="22"/>
+          <w:szCs w:val="22"/>
+          <w:rtl w:val="0"/>
+          <w:lang w:val="en-US"/>
+        </w:rPr>
+        <w:t xml:space="preserve"> been </w:t>
+      </w:r>
+      <w:r>
+        <w:rPr>
+          <w:rStyle w:val="None A"/>
+          <w:rFonts w:ascii="Arial" w:hAnsi="Arial"/>
+          <w:sz w:val="22"/>
+          <w:szCs w:val="22"/>
+          <w:rtl w:val="0"/>
+          <w:lang w:val="en-US"/>
+        </w:rPr>
+        <w:t xml:space="preserve">done using </w:t>
+      </w:r>
+      <w:r>
+        <w:rPr>
+          <w:rStyle w:val="None A"/>
+          <w:rFonts w:ascii="Arial" w:hAnsi="Arial"/>
+          <w:sz w:val="22"/>
+          <w:szCs w:val="22"/>
+          <w:rtl w:val="0"/>
+          <w:lang w:val="en-US"/>
+        </w:rPr>
+        <w:t xml:space="preserve">either conventionally-raised then pretreated separately with the antibiotics used in this study or raised in germ free conditions.  These studies reveal that many of the substrates predicted to be used by </w:t>
       </w:r>
       <w:r>
         <w:rPr>
@@ -6703,7 +7129,75 @@
           <w:rtl w:val="0"/>
           <w:lang w:val="en-US"/>
         </w:rPr>
-        <w:t xml:space="preserve"> infection and indicated that salicin is likely being utilized in this condition (Jump, 2014). Finally, it was demonstrated that N-acetylneuraminic acid is significantly increased in the colons of germ free versus those ex-germ free mice recolonized with microbiota from colon content of conventionally-raised mice (Matsumoto, 2012).  In combination, these results provide evidence that our network approach accurately predicts which substrates an organism metabolizes when colonizing different environments based on transcription.</w:t>
+        <w:t xml:space="preserve"> infection and indicated that salicin is likely being utilized in this condition (Jump, 2014). Finally, it was demonstrated that N-acetylneuraminic acid is significantly increased in the colons of germ free versus those ex-germ free mice recolonized with microbiota from colon content of conventionally-raised mice (Matsumoto, 2012).  </w:t>
+      </w:r>
+      <w:r>
+        <w:rPr>
+          <w:rStyle w:val="None A"/>
+          <w:rFonts w:ascii="Arial" w:hAnsi="Arial"/>
+          <w:sz w:val="22"/>
+          <w:szCs w:val="22"/>
+          <w:rtl w:val="0"/>
+          <w:lang w:val="en-US"/>
+        </w:rPr>
+        <w:t>Together</w:t>
+      </w:r>
+      <w:r>
+        <w:rPr>
+          <w:rStyle w:val="None A"/>
+          <w:rFonts w:ascii="Arial" w:hAnsi="Arial"/>
+          <w:sz w:val="22"/>
+          <w:szCs w:val="22"/>
+          <w:rtl w:val="0"/>
+          <w:lang w:val="en-US"/>
+        </w:rPr>
+        <w:t xml:space="preserve">, these results provide evidence that our network approach accurately predicts which substrates </w:t>
+      </w:r>
+      <w:r>
+        <w:rPr>
+          <w:rStyle w:val="None A"/>
+          <w:rFonts w:ascii="Arial" w:hAnsi="Arial"/>
+          <w:i w:val="1"/>
+          <w:iCs w:val="1"/>
+          <w:sz w:val="22"/>
+          <w:szCs w:val="22"/>
+          <w:rtl w:val="0"/>
+          <w:lang w:val="en-US"/>
+        </w:rPr>
+        <w:t>C. difficile</w:t>
+      </w:r>
+      <w:r>
+        <w:rPr>
+          <w:rStyle w:val="None A"/>
+          <w:rFonts w:ascii="Arial" w:hAnsi="Arial"/>
+          <w:sz w:val="22"/>
+          <w:szCs w:val="22"/>
+          <w:rtl w:val="0"/>
+          <w:lang w:val="en-US"/>
+        </w:rPr>
+        <w:t xml:space="preserve"> chooses to</w:t>
+      </w:r>
+      <w:r>
+        <w:rPr>
+          <w:rStyle w:val="None A"/>
+          <w:rFonts w:ascii="Arial" w:hAnsi="Arial"/>
+          <w:sz w:val="22"/>
+          <w:szCs w:val="22"/>
+          <w:rtl w:val="0"/>
+          <w:lang w:val="en-US"/>
+        </w:rPr>
+        <w:t xml:space="preserve"> metabolize when colonizing different environments</w:t>
+      </w:r>
+      <w:r>
+        <w:rPr>
+          <w:rStyle w:val="None A"/>
+          <w:rFonts w:ascii="Arial" w:hAnsi="Arial"/>
+          <w:sz w:val="22"/>
+          <w:szCs w:val="22"/>
+          <w:rtl w:val="0"/>
+          <w:lang w:val="en-US"/>
+        </w:rPr>
+        <w:t>.</w:t>
       </w:r>
     </w:p>
     <w:p>
@@ -11404,6 +11898,52 @@
           <w:lang w:val="en-US"/>
         </w:rPr>
         <w:t>29. Retrieved from http://www.pubmedcentral.nih.gov/articlerender.fcgi?artid=98911&amp;tool=pmcentrez&amp;rendertype=abstract</w:t>
+      </w:r>
+    </w:p>
+    <w:p>
+      <w:pPr>
+        <w:pStyle w:val="Text body"/>
+        <w:shd w:val="clear" w:color="auto" w:fill="ffffff"/>
+        <w:ind w:left="480" w:hanging="480"/>
+        <w:rPr>
+          <w:rStyle w:val="None A"/>
+          <w:rFonts w:ascii="Arial" w:cs="Arial" w:hAnsi="Arial" w:eastAsia="Arial"/>
+          <w:sz w:val="18"/>
+          <w:szCs w:val="18"/>
+        </w:rPr>
+      </w:pPr>
+      <w:r>
+        <w:rPr>
+          <w:rStyle w:val="None A"/>
+          <w:rFonts w:ascii="Arial" w:hAnsi="Arial"/>
+          <w:sz w:val="18"/>
+          <w:szCs w:val="18"/>
+          <w:rtl w:val="0"/>
+          <w:lang w:val="en-US"/>
+        </w:rPr>
+        <w:t>Borenstein, E., Kupiec, M., Feldman, M. W., &amp; Ruppin, E. (2008). Large-scale reconstruction and phylogenetic analysis of metabolic environments. Proceedings of the National Academy of Sciences, 105(38), 14482</w:t>
+      </w:r>
+      <w:r>
+        <w:rPr>
+          <w:rStyle w:val="None A"/>
+          <w:rFonts w:ascii="Arial" w:hAnsi="Arial" w:hint="default"/>
+          <w:sz w:val="18"/>
+          <w:szCs w:val="18"/>
+          <w:rtl w:val="0"/>
+          <w:lang w:val="en-US"/>
+        </w:rPr>
+        <w:t>–</w:t>
+      </w:r>
+      <w:r>
+        <w:rPr>
+          <w:rStyle w:val="None A"/>
+          <w:rFonts w:ascii="Arial" w:hAnsi="Arial"/>
+          <w:sz w:val="18"/>
+          <w:szCs w:val="18"/>
+          <w:rtl w:val="0"/>
+          <w:lang w:val="en-US"/>
+        </w:rPr>
+        <w:t>14487. http://doi.org/10.1073/pnas.0806162105</w:t>
       </w:r>
     </w:p>
     <w:p>
@@ -16912,6 +17452,30 @@
           <w:lang w:val="en-US"/>
         </w:rPr>
         <w:t>. http://doi.org/10.1016/j.anaerobe.2005.09.001</w:t>
+      </w:r>
+    </w:p>
+    <w:p>
+      <w:pPr>
+        <w:pStyle w:val="Text body"/>
+        <w:shd w:val="clear" w:color="auto" w:fill="ffffff"/>
+        <w:ind w:left="480" w:hanging="480"/>
+        <w:rPr>
+          <w:rStyle w:val="None A"/>
+          <w:rFonts w:ascii="Arial" w:cs="Arial" w:hAnsi="Arial" w:eastAsia="Arial"/>
+          <w:sz w:val="18"/>
+          <w:szCs w:val="18"/>
+        </w:rPr>
+      </w:pPr>
+      <w:r>
+        <w:rPr>
+          <w:rStyle w:val="None A"/>
+          <w:rFonts w:ascii="Arial" w:hAnsi="Arial"/>
+          <w:sz w:val="18"/>
+          <w:szCs w:val="18"/>
+          <w:rtl w:val="0"/>
+          <w:lang w:val="en-US"/>
+        </w:rPr>
+        <w:t>Suthers, P. F., Dasika, M. S., Kumar, V. S., Denisov, G., Glass, J. I., &amp; Maranas, C. D. (2009). Genome-scale metabolic reconstruction Of mycoplasma genitalium, iPS189. PLoS Computational Biology, 5(2). http://doi.org/10.1371/journal.pcbi.1000285</w:t>
       </w:r>
     </w:p>
     <w:p>

</xml_diff>

<commit_message>
fig 5 supplement and text
</commit_message>
<xml_diff>
--- a/doc/paper/Transcriptomics_RoughDraft_1.docx
+++ b/doc/paper/Transcriptomics_RoughDraft_1.docx
@@ -5688,7 +5688,51 @@
           <w:rtl w:val="0"/>
           <w:lang w:val="en-US"/>
         </w:rPr>
-        <w:t xml:space="preserve"> str. 630 as a directed bipartite graph using the genome annotation. Enzymes and metabolites were represented by nodes and their interaction by the edge between the nodes (Fig. 5A). To validate our metabolic network, we calculated Betweenness centrality for all enzyme and metabolite nodes in the bipartite metabolic network </w:t>
+        <w:t xml:space="preserve"> str. 630 as a directed bipartite graph using the genome annotation. Enzymes and metabolites were represented by nodes and their interaction by the edge between the nodes (Fig. 5</w:t>
+      </w:r>
+      <w:r>
+        <w:rPr>
+          <w:rStyle w:val="None A"/>
+          <w:rFonts w:ascii="Arial" w:hAnsi="Arial"/>
+          <w:sz w:val="22"/>
+          <w:szCs w:val="22"/>
+          <w:rtl w:val="0"/>
+          <w:lang w:val="en-US"/>
+        </w:rPr>
+        <w:t>a</w:t>
+      </w:r>
+      <w:r>
+        <w:rPr>
+          <w:rStyle w:val="None A"/>
+          <w:rFonts w:ascii="Arial" w:hAnsi="Arial"/>
+          <w:sz w:val="22"/>
+          <w:szCs w:val="22"/>
+          <w:rtl w:val="0"/>
+          <w:lang w:val="en-US"/>
+        </w:rPr>
+        <w:t xml:space="preserve">). To validate our metabolic network, we calculated </w:t>
+      </w:r>
+      <w:r>
+        <w:rPr>
+          <w:rStyle w:val="None A"/>
+          <w:rFonts w:ascii="Arial" w:hAnsi="Arial"/>
+          <w:sz w:val="22"/>
+          <w:szCs w:val="22"/>
+          <w:rtl w:val="0"/>
+          <w:lang w:val="en-US"/>
+        </w:rPr>
+        <w:t>b</w:t>
+      </w:r>
+      <w:r>
+        <w:rPr>
+          <w:rStyle w:val="None A"/>
+          <w:rFonts w:ascii="Arial" w:hAnsi="Arial"/>
+          <w:sz w:val="22"/>
+          <w:szCs w:val="22"/>
+          <w:rtl w:val="0"/>
+          <w:lang w:val="en-US"/>
+        </w:rPr>
+        <w:t xml:space="preserve">etweenness centrality for all enzyme and metabolite nodes in the bipartite metabolic network </w:t>
       </w:r>
       <w:r>
         <w:rPr>
@@ -5723,7 +5767,7 @@
           <w:rtl w:val="0"/>
           <w:lang w:val="en-US"/>
         </w:rPr>
-        <w:t>with the largest degree of Betweenness included</w:t>
+        <w:t>with the largest degree of betweenness included</w:t>
       </w:r>
       <w:r>
         <w:rPr>
@@ -5767,7 +5811,7 @@
           <w:rtl w:val="0"/>
           <w:lang w:val="en-US"/>
         </w:rPr>
-        <w:t>with the highest Betweenness</w:t>
+        <w:t>with the highest betweenness</w:t>
       </w:r>
       <w:r>
         <w:rPr>
@@ -5800,7 +5844,18 @@
           <w:rtl w:val="0"/>
           <w:lang w:val="en-US"/>
         </w:rPr>
-        <w:t xml:space="preserve"> are known to be involved in numerous central pathways including glycolysis, the citric acid cycle, and amino acid biosynthesis, which are all critical to life for most free-living bacteria. This indicated to us that the topology of the network reflects established bacterial physiology.</w:t>
+        <w:t xml:space="preserve"> are known to be involved in numerous central pathways including glycolysis, the citric acid cycle, and amino acid biosynthesis, which are all critical to life for most free-living bacteria. </w:t>
+      </w:r>
+      <w:r>
+        <w:rPr>
+          <w:rStyle w:val="None A"/>
+          <w:rFonts w:ascii="Arial" w:hAnsi="Arial"/>
+          <w:sz w:val="22"/>
+          <w:szCs w:val="22"/>
+          <w:rtl w:val="0"/>
+          <w:lang w:val="en-US"/>
+        </w:rPr>
+        <w:t>We further calculated overall closeness centralization index (OCCI) for enzyme and substrate nodes in the largest strongly-connected component of the network.</w:t>
       </w:r>
     </w:p>
     <w:p>
@@ -5810,559 +5865,23 @@
         <w:spacing w:line="480" w:lineRule="auto"/>
         <w:ind w:firstLine="709"/>
         <w:jc w:val="both"/>
-      </w:pPr>
-      <w:r>
-        <w:rPr>
-          <w:rStyle w:val="None A"/>
-          <w:rFonts w:ascii="Arial" w:hAnsi="Arial"/>
-          <w:sz w:val="22"/>
-          <w:szCs w:val="22"/>
-          <w:shd w:val="clear" w:color="auto" w:fill="ffffff"/>
-          <w:rtl w:val="0"/>
-          <w:lang w:val="en-US"/>
-        </w:rPr>
-        <w:t xml:space="preserve">To move beyond a static representation of the </w:t>
-      </w:r>
-      <w:r>
-        <w:rPr>
-          <w:rStyle w:val="None A"/>
-          <w:rFonts w:ascii="Arial" w:hAnsi="Arial"/>
-          <w:i w:val="1"/>
-          <w:iCs w:val="1"/>
-          <w:sz w:val="22"/>
-          <w:szCs w:val="22"/>
-          <w:shd w:val="clear" w:color="auto" w:fill="ffffff"/>
-          <w:rtl w:val="0"/>
-          <w:lang w:val="en-US"/>
-        </w:rPr>
-        <w:t>C. difficile</w:t>
-      </w:r>
-      <w:r>
-        <w:rPr>
-          <w:rStyle w:val="None A"/>
-          <w:rFonts w:ascii="Arial" w:hAnsi="Arial"/>
-          <w:sz w:val="22"/>
-          <w:szCs w:val="22"/>
-          <w:shd w:val="clear" w:color="auto" w:fill="ffffff"/>
-          <w:rtl w:val="0"/>
-          <w:lang w:val="en-US"/>
-        </w:rPr>
-        <w:t xml:space="preserve"> metabolic network we mapped transcript data to the enzyme nodes. This mapping allowed us to quantify the importance of each metabolite. The importance of a metabolite was measured as the log-transformed difference between the average enzyme transcript levels that used the metabolite as a substrate or generate it as a product. A substrate with a high importance score is mostly likely obtained from the environment because the expression of genes for enzymes that produce the substrate are low. We ranked the importance scores to identify the most important metabolites for each treatment group (Table S5), however a more informative effort is to </w:t>
-      </w:r>
-      <w:r>
-        <w:rPr>
-          <w:rStyle w:val="None A"/>
-          <w:rFonts w:ascii="Arial" w:hAnsi="Arial"/>
-          <w:sz w:val="22"/>
-          <w:szCs w:val="22"/>
-          <w:rtl w:val="0"/>
-          <w:lang w:val="en-US"/>
-        </w:rPr>
-        <w:t xml:space="preserve">identify the core metabolites that are essential to </w:t>
-      </w:r>
-      <w:r>
-        <w:rPr>
-          <w:rStyle w:val="None A"/>
-          <w:rFonts w:ascii="Arial" w:hAnsi="Arial"/>
-          <w:i w:val="1"/>
-          <w:iCs w:val="1"/>
-          <w:sz w:val="22"/>
-          <w:szCs w:val="22"/>
-          <w:rtl w:val="0"/>
-          <w:lang w:val="en-US"/>
-        </w:rPr>
-        <w:t>C. difficile</w:t>
-      </w:r>
-      <w:r>
-        <w:rPr>
-          <w:rStyle w:val="None A"/>
-          <w:rFonts w:ascii="Arial" w:hAnsi="Arial"/>
-          <w:sz w:val="22"/>
-          <w:szCs w:val="22"/>
-          <w:rtl w:val="0"/>
-          <w:lang w:val="en-US"/>
-        </w:rPr>
-        <w:t xml:space="preserve"> str. 630 in any condition. To accomplish this goal, we compared the top 50 scoring metabolites from each treatment group to find those metabolites that were important across all conditions (Fig. 5b). The host derived amino sugar N-acetyl-D-glucosamine was found to be consistently important, indicating that it may be an integral component of the nutrient niche for </w:t>
-      </w:r>
-      <w:r>
-        <w:rPr>
-          <w:rStyle w:val="None A"/>
-          <w:rFonts w:ascii="Arial" w:hAnsi="Arial"/>
-          <w:i w:val="1"/>
-          <w:iCs w:val="1"/>
-          <w:sz w:val="22"/>
-          <w:szCs w:val="22"/>
-          <w:rtl w:val="0"/>
-          <w:lang w:val="en-US"/>
-        </w:rPr>
-        <w:t>C. difficile</w:t>
-      </w:r>
-      <w:r>
-        <w:rPr>
-          <w:rStyle w:val="None A"/>
-          <w:rFonts w:ascii="Arial" w:hAnsi="Arial"/>
-          <w:sz w:val="22"/>
-          <w:szCs w:val="22"/>
-          <w:rtl w:val="0"/>
-          <w:lang w:val="en-US"/>
-        </w:rPr>
-        <w:t xml:space="preserve"> under any condition. Other conserved metabolites included fructose derivatives, which are inputs and lactate, which is a product of the anaerobic glycolytic pathway. Additionally, acetate was found to be important in all conditions and it has been shown that </w:t>
-      </w:r>
-      <w:r>
-        <w:rPr>
-          <w:rStyle w:val="None A"/>
-          <w:rFonts w:ascii="Arial" w:hAnsi="Arial"/>
-          <w:i w:val="1"/>
-          <w:iCs w:val="1"/>
-          <w:sz w:val="22"/>
-          <w:szCs w:val="22"/>
-          <w:rtl w:val="0"/>
-          <w:lang w:val="en-US"/>
-        </w:rPr>
-        <w:t>C. difficile</w:t>
-      </w:r>
-      <w:r>
-        <w:rPr>
-          <w:rStyle w:val="None A"/>
-          <w:rFonts w:ascii="Arial" w:hAnsi="Arial"/>
-          <w:sz w:val="22"/>
-          <w:szCs w:val="22"/>
-          <w:rtl w:val="0"/>
-          <w:lang w:val="en-US"/>
-        </w:rPr>
-        <w:t xml:space="preserve"> produces acetate during fermentation and metabolizes it effectively to utilize in glycolysis (Karlsson, 2008). We directly tested the relative concentration of acetate in cefoperazone-treated </w:t>
-      </w:r>
-      <w:r>
-        <w:rPr>
-          <w:rStyle w:val="None A"/>
-          <w:rFonts w:ascii="Arial" w:hAnsi="Arial"/>
-          <w:i w:val="1"/>
-          <w:iCs w:val="1"/>
-          <w:sz w:val="22"/>
-          <w:szCs w:val="22"/>
-          <w:rtl w:val="0"/>
-          <w:lang w:val="en-US"/>
-        </w:rPr>
-        <w:t>C. difficile</w:t>
-      </w:r>
-      <w:r>
-        <w:rPr>
-          <w:rStyle w:val="None A"/>
-          <w:rFonts w:ascii="Arial" w:hAnsi="Arial"/>
-          <w:sz w:val="22"/>
-          <w:szCs w:val="22"/>
-          <w:rtl w:val="0"/>
-          <w:lang w:val="en-US"/>
-        </w:rPr>
-        <w:t xml:space="preserve">-infected mice versus mock-infected mice. We found that </w:t>
-      </w:r>
-      <w:r>
-        <w:rPr>
-          <w:rStyle w:val="None A"/>
-          <w:rFonts w:ascii="Arial" w:hAnsi="Arial"/>
-          <w:i w:val="1"/>
-          <w:iCs w:val="1"/>
-          <w:sz w:val="22"/>
-          <w:szCs w:val="22"/>
-          <w:rtl w:val="0"/>
-          <w:lang w:val="en-US"/>
-        </w:rPr>
-        <w:t>C. difficile</w:t>
-      </w:r>
-      <w:r>
-        <w:rPr>
-          <w:rStyle w:val="None A"/>
-          <w:rFonts w:ascii="Arial" w:hAnsi="Arial"/>
-          <w:sz w:val="22"/>
-          <w:szCs w:val="22"/>
-          <w:rtl w:val="0"/>
-          <w:lang w:val="en-US"/>
-        </w:rPr>
-        <w:t xml:space="preserve"> colonization led to a significant decrease in the levels of acetate (Fig. S7a) suggesting that </w:t>
-      </w:r>
-      <w:r>
-        <w:rPr>
-          <w:rStyle w:val="None A"/>
-          <w:rFonts w:ascii="Arial" w:hAnsi="Arial"/>
-          <w:i w:val="1"/>
-          <w:iCs w:val="1"/>
-          <w:sz w:val="22"/>
-          <w:szCs w:val="22"/>
-          <w:rtl w:val="0"/>
-          <w:lang w:val="en-US"/>
-        </w:rPr>
-        <w:t>C. difficile</w:t>
-      </w:r>
-      <w:r>
-        <w:rPr>
-          <w:rStyle w:val="None A"/>
-          <w:rFonts w:ascii="Arial" w:hAnsi="Arial"/>
-          <w:sz w:val="22"/>
-          <w:szCs w:val="22"/>
-          <w:rtl w:val="0"/>
-          <w:lang w:val="en-US"/>
-        </w:rPr>
-        <w:t xml:space="preserve"> is utilizing acetate. These findings provided validation for our metabolite importance algorithm as well as supporting known elements of </w:t>
-      </w:r>
-      <w:r>
-        <w:rPr>
-          <w:rStyle w:val="None A"/>
-          <w:rFonts w:ascii="Arial" w:hAnsi="Arial"/>
-          <w:i w:val="1"/>
-          <w:iCs w:val="1"/>
-          <w:sz w:val="22"/>
-          <w:szCs w:val="22"/>
-          <w:rtl w:val="0"/>
-          <w:lang w:val="en-US"/>
-        </w:rPr>
-        <w:t>C. difficile</w:t>
-      </w:r>
-      <w:r>
-        <w:rPr>
-          <w:rStyle w:val="None A"/>
-          <w:rFonts w:ascii="Arial" w:hAnsi="Arial"/>
-          <w:sz w:val="22"/>
-          <w:szCs w:val="22"/>
-          <w:rtl w:val="0"/>
-          <w:lang w:val="en-US"/>
-        </w:rPr>
-        <w:t xml:space="preserve"> metabolism.</w:t>
-      </w:r>
-    </w:p>
-    <w:p>
-      <w:pPr>
-        <w:pStyle w:val="Default"/>
-        <w:shd w:val="clear" w:color="auto" w:fill="ffffff"/>
-        <w:spacing w:line="480" w:lineRule="auto"/>
-        <w:jc w:val="both"/>
-      </w:pPr>
-      <w:r>
         <w:rPr>
           <w:rStyle w:val="None A"/>
           <w:rFonts w:ascii="Arial" w:cs="Arial" w:hAnsi="Arial" w:eastAsia="Arial"/>
           <w:sz w:val="22"/>
           <w:szCs w:val="22"/>
-          <w:rtl w:val="0"/>
-        </w:rPr>
-        <w:tab/>
-        <w:t xml:space="preserve">Returning to our hypothesis that </w:t>
-      </w:r>
-      <w:r>
-        <w:rPr>
-          <w:rStyle w:val="None A"/>
-          <w:rFonts w:ascii="Arial" w:hAnsi="Arial"/>
-          <w:i w:val="1"/>
-          <w:iCs w:val="1"/>
-          <w:sz w:val="22"/>
-          <w:szCs w:val="22"/>
-          <w:rtl w:val="0"/>
-          <w:lang w:val="en-US"/>
-        </w:rPr>
-        <w:t>C. difficile</w:t>
-      </w:r>
-      <w:r>
-        <w:rPr>
-          <w:rStyle w:val="None A"/>
-          <w:rFonts w:ascii="Arial" w:hAnsi="Arial"/>
-          <w:sz w:val="22"/>
-          <w:szCs w:val="22"/>
-          <w:rtl w:val="0"/>
-          <w:lang w:val="en-US"/>
-        </w:rPr>
-        <w:t xml:space="preserve"> adapts its metabolism to fit the surrounding community, we identified those metabolites that were uniquely important to each condition in which </w:t>
-      </w:r>
-      <w:r>
-        <w:rPr>
-          <w:rStyle w:val="None A"/>
-          <w:rFonts w:ascii="Arial" w:hAnsi="Arial"/>
-          <w:i w:val="1"/>
-          <w:iCs w:val="1"/>
-          <w:sz w:val="22"/>
-          <w:szCs w:val="22"/>
-          <w:rtl w:val="0"/>
-          <w:lang w:val="en-US"/>
-        </w:rPr>
-        <w:t>C. difficile</w:t>
-      </w:r>
-      <w:r>
-        <w:rPr>
-          <w:rStyle w:val="None A"/>
-          <w:rFonts w:ascii="Arial" w:hAnsi="Arial"/>
-          <w:sz w:val="22"/>
-          <w:szCs w:val="22"/>
-          <w:rtl w:val="0"/>
-          <w:lang w:val="en-US"/>
-        </w:rPr>
-        <w:t xml:space="preserve"> colonized. We cross-referenced the top 25 positively scoring substrates </w:t>
-      </w:r>
-      <w:r>
-        <w:rPr>
-          <w:rStyle w:val="None A"/>
-          <w:rFonts w:ascii="Arial" w:hAnsi="Arial"/>
-          <w:sz w:val="22"/>
-          <w:szCs w:val="22"/>
-          <w:rtl w:val="0"/>
-          <w:lang w:val="en-US"/>
-        </w:rPr>
-        <w:t>between</w:t>
-      </w:r>
-      <w:r>
-        <w:rPr>
-          <w:rStyle w:val="None A"/>
-          <w:rFonts w:ascii="Arial" w:hAnsi="Arial"/>
-          <w:sz w:val="22"/>
-          <w:szCs w:val="22"/>
-          <w:rtl w:val="0"/>
-          <w:lang w:val="en-US"/>
-        </w:rPr>
-        <w:t xml:space="preserve"> treatment group</w:t>
-      </w:r>
-      <w:r>
-        <w:rPr>
-          <w:rStyle w:val="None A"/>
-          <w:rFonts w:ascii="Arial" w:hAnsi="Arial"/>
-          <w:sz w:val="22"/>
-          <w:szCs w:val="22"/>
-          <w:rtl w:val="0"/>
-          <w:lang w:val="en-US"/>
-        </w:rPr>
-        <w:t>s</w:t>
-      </w:r>
-      <w:r>
-        <w:rPr>
-          <w:rStyle w:val="None A"/>
-          <w:rFonts w:ascii="Arial" w:hAnsi="Arial"/>
-          <w:sz w:val="22"/>
-          <w:szCs w:val="22"/>
-          <w:rtl w:val="0"/>
-          <w:lang w:val="en-US"/>
-        </w:rPr>
-        <w:t xml:space="preserve"> to uncover </w:t>
-      </w:r>
-      <w:r>
-        <w:rPr>
-          <w:rStyle w:val="None A"/>
-          <w:rFonts w:ascii="Arial" w:hAnsi="Arial"/>
-          <w:sz w:val="22"/>
-          <w:szCs w:val="22"/>
-          <w:rtl w:val="0"/>
-          <w:lang w:val="en-US"/>
-        </w:rPr>
-        <w:t xml:space="preserve">the most important </w:t>
-      </w:r>
-      <w:r>
-        <w:rPr>
-          <w:rStyle w:val="None A"/>
-          <w:rFonts w:ascii="Arial" w:hAnsi="Arial"/>
-          <w:sz w:val="22"/>
-          <w:szCs w:val="22"/>
-          <w:rtl w:val="0"/>
-          <w:lang w:val="en-US"/>
-        </w:rPr>
-        <w:t xml:space="preserve">patterns of nutrient utilization by </w:t>
-      </w:r>
-      <w:r>
-        <w:rPr>
-          <w:rStyle w:val="None A"/>
-          <w:rFonts w:ascii="Arial" w:hAnsi="Arial"/>
-          <w:i w:val="1"/>
-          <w:iCs w:val="1"/>
-          <w:sz w:val="22"/>
-          <w:szCs w:val="22"/>
-          <w:rtl w:val="0"/>
-          <w:lang w:val="en-US"/>
-        </w:rPr>
-        <w:t>C. difficile</w:t>
-      </w:r>
-      <w:r>
-        <w:rPr>
-          <w:rStyle w:val="None A"/>
-          <w:rFonts w:ascii="Arial" w:hAnsi="Arial"/>
-          <w:sz w:val="22"/>
-          <w:szCs w:val="22"/>
-          <w:rtl w:val="0"/>
-          <w:lang w:val="en-US"/>
-        </w:rPr>
-        <w:t xml:space="preserve"> </w:t>
-      </w:r>
-      <w:r>
-        <w:rPr>
-          <w:rStyle w:val="None A"/>
-          <w:rFonts w:ascii="Arial" w:hAnsi="Arial"/>
-          <w:sz w:val="22"/>
-          <w:szCs w:val="22"/>
-          <w:rtl w:val="0"/>
-          <w:lang w:val="en-US"/>
-        </w:rPr>
-        <w:t xml:space="preserve">in each </w:t>
-      </w:r>
-      <w:r>
-        <w:rPr>
-          <w:rStyle w:val="None A"/>
-          <w:rFonts w:ascii="Arial" w:hAnsi="Arial"/>
-          <w:sz w:val="22"/>
-          <w:szCs w:val="22"/>
-          <w:rtl w:val="0"/>
-          <w:lang w:val="en-US"/>
-        </w:rPr>
-        <w:t xml:space="preserve">(Fig. 5c). All of these metabolites  were more important than scores for the metabolites where transcript abundances were randomly assigned (black vertical lines). Each group of metabolites contained at least one known carbohydrate growth substrate of </w:t>
-      </w:r>
-      <w:r>
-        <w:rPr>
-          <w:rStyle w:val="None A"/>
-          <w:rFonts w:ascii="Arial" w:hAnsi="Arial"/>
-          <w:i w:val="1"/>
-          <w:iCs w:val="1"/>
-          <w:sz w:val="22"/>
-          <w:szCs w:val="22"/>
-          <w:rtl w:val="0"/>
-          <w:lang w:val="en-US"/>
-        </w:rPr>
-        <w:t>C. difficile</w:t>
-      </w:r>
-      <w:r>
-        <w:rPr>
-          <w:rStyle w:val="None A"/>
-          <w:rFonts w:ascii="Arial" w:hAnsi="Arial"/>
-          <w:sz w:val="22"/>
-          <w:szCs w:val="22"/>
-          <w:rtl w:val="0"/>
-          <w:lang w:val="en-US"/>
-        </w:rPr>
-        <w:t xml:space="preserve">. This included D-fructose, mannitol, N-acetylneuraminic acid, salicin, and D-sorbitol (Ng, 2013; Theriot, 2014). These data support the hypothesis that </w:t>
-      </w:r>
-      <w:r>
-        <w:rPr>
-          <w:rStyle w:val="None A"/>
-          <w:rFonts w:ascii="Arial" w:hAnsi="Arial"/>
-          <w:i w:val="1"/>
-          <w:iCs w:val="1"/>
-          <w:sz w:val="22"/>
-          <w:szCs w:val="22"/>
-          <w:rtl w:val="0"/>
-          <w:lang w:val="en-US"/>
-        </w:rPr>
-        <w:t>C. difficile</w:t>
-      </w:r>
-      <w:r>
-        <w:rPr>
-          <w:rStyle w:val="None A"/>
-          <w:rFonts w:ascii="Arial" w:hAnsi="Arial"/>
-          <w:sz w:val="22"/>
-          <w:szCs w:val="22"/>
-          <w:rtl w:val="0"/>
-          <w:lang w:val="en-US"/>
-        </w:rPr>
-        <w:t xml:space="preserve"> may exploit alternative carbon sources between the susceptible environments it colonizes.</w:t>
-      </w:r>
-    </w:p>
-    <w:p>
-      <w:pPr>
-        <w:pStyle w:val="Default"/>
-        <w:shd w:val="clear" w:color="auto" w:fill="ffffff"/>
-        <w:spacing w:line="480" w:lineRule="auto"/>
-        <w:jc w:val="both"/>
-        <w:rPr>
-          <w:rFonts w:ascii="Arial" w:cs="Arial" w:hAnsi="Arial" w:eastAsia="Arial"/>
-          <w:sz w:val="22"/>
-          <w:szCs w:val="22"/>
-        </w:rPr>
-      </w:pPr>
-    </w:p>
-    <w:p>
-      <w:pPr>
-        <w:pStyle w:val="Default"/>
-        <w:shd w:val="clear" w:color="auto" w:fill="ffffff"/>
-        <w:spacing w:line="480" w:lineRule="auto"/>
-        <w:jc w:val="both"/>
-        <w:rPr>
-          <w:rStyle w:val="None A"/>
-          <w:rFonts w:ascii="Arial" w:cs="Arial" w:hAnsi="Arial" w:eastAsia="Arial"/>
-          <w:sz w:val="22"/>
-          <w:szCs w:val="22"/>
-        </w:rPr>
-      </w:pPr>
-      <w:r>
-        <w:rPr>
-          <w:rStyle w:val="None A"/>
-          <w:rFonts w:ascii="Arial" w:hAnsi="Arial"/>
-          <w:b w:val="1"/>
-          <w:bCs w:val="1"/>
-          <w:sz w:val="22"/>
-          <w:szCs w:val="22"/>
-          <w:rtl w:val="0"/>
-          <w:lang w:val="en-US"/>
-        </w:rPr>
-        <w:t xml:space="preserve">Important carbon sources according to metabolic networks support </w:t>
-      </w:r>
-      <w:r>
-        <w:rPr>
-          <w:rStyle w:val="None A"/>
-          <w:rFonts w:ascii="Arial" w:hAnsi="Arial"/>
-          <w:b w:val="1"/>
-          <w:bCs w:val="1"/>
-          <w:i w:val="1"/>
-          <w:iCs w:val="1"/>
-          <w:sz w:val="22"/>
-          <w:szCs w:val="22"/>
-          <w:rtl w:val="0"/>
-          <w:lang w:val="en-US"/>
-        </w:rPr>
-        <w:t xml:space="preserve">C. difficile </w:t>
-      </w:r>
-      <w:r>
-        <w:rPr>
-          <w:rStyle w:val="None A"/>
-          <w:rFonts w:ascii="Arial" w:hAnsi="Arial"/>
-          <w:b w:val="1"/>
-          <w:bCs w:val="1"/>
-          <w:sz w:val="22"/>
-          <w:szCs w:val="22"/>
-          <w:rtl w:val="0"/>
-          <w:lang w:val="en-US"/>
-        </w:rPr>
-        <w:t xml:space="preserve">growth </w:t>
-      </w:r>
-      <w:r>
-        <w:rPr>
-          <w:rStyle w:val="None A"/>
-          <w:rFonts w:ascii="Arial" w:hAnsi="Arial"/>
-          <w:b w:val="1"/>
-          <w:bCs w:val="1"/>
-          <w:i w:val="1"/>
-          <w:iCs w:val="1"/>
-          <w:sz w:val="22"/>
-          <w:szCs w:val="22"/>
-          <w:rtl w:val="0"/>
-          <w:lang w:val="en-US"/>
-        </w:rPr>
-        <w:t>in vitro</w:t>
-      </w:r>
-      <w:r>
-        <w:rPr>
-          <w:rStyle w:val="None A"/>
-          <w:rFonts w:ascii="Arial" w:hAnsi="Arial"/>
-          <w:b w:val="1"/>
-          <w:bCs w:val="1"/>
-          <w:sz w:val="22"/>
-          <w:szCs w:val="22"/>
-          <w:rtl w:val="0"/>
-          <w:lang w:val="en-US"/>
-        </w:rPr>
-        <w:t xml:space="preserve"> and reveal a hierarchy of nutrient preference</w:t>
-      </w:r>
-      <w:r>
-        <w:rPr>
-          <w:rStyle w:val="None A"/>
-          <w:rFonts w:ascii="Arial" w:hAnsi="Arial"/>
-          <w:b w:val="1"/>
-          <w:bCs w:val="1"/>
-          <w:sz w:val="22"/>
-          <w:szCs w:val="22"/>
-          <w:rtl w:val="0"/>
-          <w:lang w:val="en-US"/>
-        </w:rPr>
-        <w:t>.</w:t>
+        </w:rPr>
+      </w:pPr>
+      <w:r>
+        <w:rPr>
+          <w:rStyle w:val="None A"/>
+          <w:rFonts w:ascii="Arial" w:hAnsi="Arial"/>
+          <w:sz w:val="22"/>
+          <w:szCs w:val="22"/>
+          <w:rtl w:val="0"/>
+          <w:lang w:val="en-US"/>
+        </w:rPr>
+        <w:t>This indicated to us that the topology of the network reflects established bacterial physiology.</w:t>
       </w:r>
     </w:p>
     <w:p>
@@ -6379,25 +5898,36 @@
           <w:szCs w:val="22"/>
         </w:rPr>
       </w:pPr>
-      <w:r>
-        <w:rPr>
-          <w:rStyle w:val="None A"/>
-          <w:rFonts w:ascii="Arial" w:hAnsi="Arial"/>
-          <w:sz w:val="22"/>
-          <w:szCs w:val="22"/>
-          <w:rtl w:val="0"/>
-          <w:lang w:val="en-US"/>
-        </w:rPr>
-        <w:t xml:space="preserve">To validate the biological relevance of substrates identified as uniquely important to </w:t>
-      </w:r>
-      <w:r>
-        <w:rPr>
-          <w:rStyle w:val="None A"/>
-          <w:rFonts w:ascii="Arial" w:hAnsi="Arial"/>
-          <w:i w:val="1"/>
-          <w:iCs w:val="1"/>
-          <w:sz w:val="22"/>
-          <w:szCs w:val="22"/>
+    </w:p>
+    <w:p>
+      <w:pPr>
+        <w:pStyle w:val="Default"/>
+        <w:shd w:val="clear" w:color="auto" w:fill="ffffff"/>
+        <w:spacing w:line="480" w:lineRule="auto"/>
+        <w:ind w:firstLine="709"/>
+        <w:jc w:val="both"/>
+      </w:pPr>
+      <w:r>
+        <w:rPr>
+          <w:rStyle w:val="None A"/>
+          <w:rFonts w:ascii="Arial" w:hAnsi="Arial"/>
+          <w:sz w:val="22"/>
+          <w:szCs w:val="22"/>
+          <w:shd w:val="clear" w:color="auto" w:fill="ffffff"/>
+          <w:rtl w:val="0"/>
+          <w:lang w:val="en-US"/>
+        </w:rPr>
+        <w:t xml:space="preserve">To move beyond a static representation of the </w:t>
+      </w:r>
+      <w:r>
+        <w:rPr>
+          <w:rStyle w:val="None A"/>
+          <w:rFonts w:ascii="Arial" w:hAnsi="Arial"/>
+          <w:i w:val="1"/>
+          <w:iCs w:val="1"/>
+          <w:sz w:val="22"/>
+          <w:szCs w:val="22"/>
+          <w:shd w:val="clear" w:color="auto" w:fill="ffffff"/>
           <w:rtl w:val="0"/>
           <w:lang w:val="en-US"/>
         </w:rPr>
@@ -6409,10 +5939,70 @@
           <w:rFonts w:ascii="Arial" w:hAnsi="Arial"/>
           <w:sz w:val="22"/>
           <w:szCs w:val="22"/>
-          <w:rtl w:val="0"/>
-          <w:lang w:val="en-US"/>
-        </w:rPr>
-        <w:t xml:space="preserve"> metabolism through our network-based analysis, we tested whether </w:t>
+          <w:shd w:val="clear" w:color="auto" w:fill="ffffff"/>
+          <w:rtl w:val="0"/>
+          <w:lang w:val="en-US"/>
+        </w:rPr>
+        <w:t xml:space="preserve"> metabolic network we mapped transcript data to the enzyme nodes. This mapping allowed us to quantify the importance of each metabolite. The importance of a metabolite was measured as the log-transformed difference between the average enzyme transcript levels that used the metabolite as a substrate or generate it as a product. A substrate with a high importance score is most likely obtained from the environment because the expression of genes for enzymes that produce the substrate are low. </w:t>
+      </w:r>
+      <w:r>
+        <w:rPr>
+          <w:rStyle w:val="None A"/>
+          <w:rFonts w:ascii="Arial" w:hAnsi="Arial"/>
+          <w:sz w:val="22"/>
+          <w:szCs w:val="22"/>
+          <w:shd w:val="clear" w:color="auto" w:fill="ffffff"/>
+          <w:rtl w:val="0"/>
+          <w:lang w:val="en-US"/>
+        </w:rPr>
+        <w:t xml:space="preserve">To provide confidence to the calculated scores, we implemented a Monte Carlo simulation to repeatedly randomize transcript abundances associated with enzyme nodes in the network. The result is a confidence interval that reflects metabolite importance due to chance while still respecting evolved network topology, providing a powerful comparator for actual calculated values from measured transcription. </w:t>
+      </w:r>
+      <w:r>
+        <w:rPr>
+          <w:rStyle w:val="None A"/>
+          <w:rFonts w:ascii="Arial" w:hAnsi="Arial"/>
+          <w:sz w:val="22"/>
+          <w:szCs w:val="22"/>
+          <w:shd w:val="clear" w:color="auto" w:fill="ffffff"/>
+          <w:rtl w:val="0"/>
+          <w:lang w:val="en-US"/>
+        </w:rPr>
+        <w:t xml:space="preserve">We </w:t>
+      </w:r>
+      <w:r>
+        <w:rPr>
+          <w:rStyle w:val="None A"/>
+          <w:rFonts w:ascii="Arial" w:hAnsi="Arial"/>
+          <w:sz w:val="22"/>
+          <w:szCs w:val="22"/>
+          <w:shd w:val="clear" w:color="auto" w:fill="ffffff"/>
+          <w:rtl w:val="0"/>
+          <w:lang w:val="en-US"/>
+        </w:rPr>
+        <w:t xml:space="preserve">first </w:t>
+      </w:r>
+      <w:r>
+        <w:rPr>
+          <w:rStyle w:val="None A"/>
+          <w:rFonts w:ascii="Arial" w:hAnsi="Arial"/>
+          <w:sz w:val="22"/>
+          <w:szCs w:val="22"/>
+          <w:shd w:val="clear" w:color="auto" w:fill="ffffff"/>
+          <w:rtl w:val="0"/>
+          <w:lang w:val="en-US"/>
+        </w:rPr>
+        <w:t xml:space="preserve">ranked the importance scores to identify the most important metabolites for each treatment group (Table S5), however a more informative effort is to </w:t>
+      </w:r>
+      <w:r>
+        <w:rPr>
+          <w:rStyle w:val="None A"/>
+          <w:rFonts w:ascii="Arial" w:hAnsi="Arial"/>
+          <w:sz w:val="22"/>
+          <w:szCs w:val="22"/>
+          <w:rtl w:val="0"/>
+          <w:lang w:val="en-US"/>
+        </w:rPr>
+        <w:t xml:space="preserve">identify the core metabolites that are essential to </w:t>
       </w:r>
       <w:r>
         <w:rPr>
@@ -6431,36 +6021,25 @@
         <w:rPr>
           <w:rStyle w:val="None A"/>
           <w:rFonts w:ascii="Arial" w:hAnsi="Arial"/>
-          <w:sz w:val="22"/>
-          <w:szCs w:val="22"/>
-          <w:rtl w:val="0"/>
-          <w:lang w:val="en-US"/>
-        </w:rPr>
-        <w:t xml:space="preserve"> was able to utilize each substrate for </w:t>
-      </w:r>
-      <w:r>
-        <w:rPr>
-          <w:rStyle w:val="None A"/>
-          <w:rFonts w:ascii="Arial" w:hAnsi="Arial"/>
-          <w:i w:val="1"/>
-          <w:iCs w:val="1"/>
-          <w:sz w:val="22"/>
-          <w:szCs w:val="22"/>
-          <w:rtl w:val="0"/>
-          <w:lang w:val="en-US"/>
-        </w:rPr>
-        <w:t>in vitro</w:t>
-      </w:r>
-      <w:r>
-        <w:rPr>
-          <w:rStyle w:val="None A"/>
-          <w:rFonts w:ascii="Arial" w:hAnsi="Arial"/>
-          <w:sz w:val="22"/>
-          <w:szCs w:val="22"/>
-          <w:rtl w:val="0"/>
-          <w:lang w:val="en-US"/>
-        </w:rPr>
-        <w:t xml:space="preserve"> growth. This was performed using the modified defined </w:t>
+          <w:i w:val="1"/>
+          <w:iCs w:val="1"/>
+          <w:sz w:val="22"/>
+          <w:szCs w:val="22"/>
+          <w:rtl w:val="0"/>
+          <w:lang w:val="en-US"/>
+        </w:rPr>
+        <w:t xml:space="preserve"> </w:t>
+      </w:r>
+      <w:r>
+        <w:rPr>
+          <w:rStyle w:val="None A"/>
+          <w:rFonts w:ascii="Arial" w:hAnsi="Arial"/>
+          <w:sz w:val="22"/>
+          <w:szCs w:val="22"/>
+          <w:rtl w:val="0"/>
+          <w:lang w:val="en-US"/>
+        </w:rPr>
+        <w:t xml:space="preserve">in any condition. To accomplish this goal, we compared the top 50 scoring metabolites from each treatment group to find those metabolites that were important across all conditions (Fig. 5b). The host derived amino sugar N-acetyl-D-glucosamine was found to be consistently important, indicating that it may be an integral component of the nutrient niche for </w:t>
       </w:r>
       <w:r>
         <w:rPr>
@@ -6484,7 +6063,7 @@
           <w:rtl w:val="0"/>
           <w:lang w:val="en-US"/>
         </w:rPr>
-        <w:t xml:space="preserve"> minimal media, supplemented individually with the selected carbohydrates (Theriot, 2013) implicated by high importance scores. Because </w:t>
+        <w:t xml:space="preserve"> under any condition. Other conserved metabolites included fructose derivatives, which are inputs and lactate, which is a product of the anaerobic glycolytic pathway. Additionally, acetate was found to be important in all conditions and it has been shown that </w:t>
       </w:r>
       <w:r>
         <w:rPr>
@@ -6508,7 +6087,7 @@
           <w:rtl w:val="0"/>
           <w:lang w:val="en-US"/>
         </w:rPr>
-        <w:t xml:space="preserve"> can use amino acids for growth through Stickland fermentation, but is auxotrophic for several amino acids, the negative control is growth on media lacking glucose but containing amino acids. At least one carbohydrate highlighted as important in each of the antibiotic treatment groups provided high levels of </w:t>
+        <w:t xml:space="preserve"> produces acetate during fermentation and metabolizes it effectively to utilize in glycolysis (Karlsson, 2008). We directly tested the relative concentration of acetate in cefoperazone-treated </w:t>
       </w:r>
       <w:r>
         <w:rPr>
@@ -6532,123 +6111,7 @@
           <w:rtl w:val="0"/>
           <w:lang w:val="en-US"/>
         </w:rPr>
-        <w:t xml:space="preserve"> growth relative to the negative control (corrected </w:t>
-      </w:r>
-      <w:r>
-        <w:rPr>
-          <w:rStyle w:val="None A"/>
-          <w:rFonts w:ascii="Arial" w:hAnsi="Arial"/>
-          <w:i w:val="1"/>
-          <w:iCs w:val="1"/>
-          <w:sz w:val="22"/>
-          <w:szCs w:val="22"/>
-          <w:rtl w:val="0"/>
-          <w:lang w:val="en-US"/>
-        </w:rPr>
-        <w:t>p</w:t>
-      </w:r>
-      <w:r>
-        <w:rPr>
-          <w:rStyle w:val="None A"/>
-          <w:rFonts w:ascii="Arial" w:hAnsi="Arial"/>
-          <w:sz w:val="22"/>
-          <w:szCs w:val="22"/>
-          <w:rtl w:val="0"/>
-          <w:lang w:val="en-US"/>
-        </w:rPr>
-        <w:t>-values &lt;&lt; 0.001) (Fig. 5d). This included D-fructose (streptomycin; OD</w:t>
-      </w:r>
-      <w:r>
-        <w:rPr>
-          <w:rStyle w:val="None A"/>
-          <w:rFonts w:ascii="Arial" w:hAnsi="Arial"/>
-          <w:sz w:val="22"/>
-          <w:szCs w:val="22"/>
-          <w:vertAlign w:val="subscript"/>
-          <w:rtl w:val="0"/>
-          <w:lang w:val="en-US"/>
-        </w:rPr>
-        <w:t xml:space="preserve">600 </w:t>
-      </w:r>
-      <w:r>
-        <w:rPr>
-          <w:rStyle w:val="None A"/>
-          <w:rFonts w:ascii="Arial" w:hAnsi="Arial"/>
-          <w:sz w:val="22"/>
-          <w:szCs w:val="22"/>
-          <w:rtl w:val="0"/>
-          <w:lang w:val="en-US"/>
-        </w:rPr>
-        <w:t>= 0.671), mannitol (cefoperazone; OD</w:t>
-      </w:r>
-      <w:r>
-        <w:rPr>
-          <w:rStyle w:val="None A"/>
-          <w:rFonts w:ascii="Arial" w:hAnsi="Arial"/>
-          <w:sz w:val="22"/>
-          <w:szCs w:val="22"/>
-          <w:vertAlign w:val="subscript"/>
-          <w:rtl w:val="0"/>
-          <w:lang w:val="en-US"/>
-        </w:rPr>
-        <w:t xml:space="preserve">600 </w:t>
-      </w:r>
-      <w:r>
-        <w:rPr>
-          <w:rStyle w:val="None A"/>
-          <w:rFonts w:ascii="Arial" w:hAnsi="Arial"/>
-          <w:sz w:val="22"/>
-          <w:szCs w:val="22"/>
-          <w:rtl w:val="0"/>
-          <w:lang w:val="en-US"/>
-        </w:rPr>
-        <w:t>= 0.464), salicin (clindamycin; OD</w:t>
-      </w:r>
-      <w:r>
-        <w:rPr>
-          <w:rStyle w:val="None A"/>
-          <w:rFonts w:ascii="Arial" w:hAnsi="Arial"/>
-          <w:sz w:val="22"/>
-          <w:szCs w:val="22"/>
-          <w:vertAlign w:val="subscript"/>
-          <w:rtl w:val="0"/>
-          <w:lang w:val="en-US"/>
-        </w:rPr>
-        <w:t xml:space="preserve">600 </w:t>
-      </w:r>
-      <w:r>
-        <w:rPr>
-          <w:rStyle w:val="None A"/>
-          <w:rFonts w:ascii="Arial" w:hAnsi="Arial"/>
-          <w:sz w:val="22"/>
-          <w:szCs w:val="22"/>
-          <w:rtl w:val="0"/>
-          <w:lang w:val="en-US"/>
-        </w:rPr>
-        <w:t>= 0.888), N-acetylneuraminate (germ free; OD</w:t>
-      </w:r>
-      <w:r>
-        <w:rPr>
-          <w:rStyle w:val="None A"/>
-          <w:rFonts w:ascii="Arial" w:hAnsi="Arial"/>
-          <w:sz w:val="22"/>
-          <w:szCs w:val="22"/>
-          <w:vertAlign w:val="subscript"/>
-          <w:rtl w:val="0"/>
-          <w:lang w:val="en-US"/>
-        </w:rPr>
-        <w:t xml:space="preserve">600 </w:t>
-      </w:r>
-      <w:r>
-        <w:rPr>
-          <w:rStyle w:val="None A"/>
-          <w:rFonts w:ascii="Arial" w:hAnsi="Arial"/>
-          <w:sz w:val="22"/>
-          <w:szCs w:val="22"/>
-          <w:rtl w:val="0"/>
-          <w:lang w:val="en-US"/>
-        </w:rPr>
-        <w:t xml:space="preserve">= 0.556). Interestingly, the growth curve for D-sorbitol (Streptomycin) showed no difference over the negative controls. These results further support the importance scores and the hypothesis that </w:t>
+        <w:t xml:space="preserve">-infected mice versus mock-infected mice. We found that </w:t>
       </w:r>
       <w:r>
         <w:rPr>
@@ -6672,7 +6135,55 @@
           <w:rtl w:val="0"/>
           <w:lang w:val="en-US"/>
         </w:rPr>
-        <w:t xml:space="preserve"> is able to adapt its physiology to carbohydrate availability.</w:t>
+        <w:t xml:space="preserve"> colonization led to a significant decrease in the levels of acetate (Fig. S7a) suggesting that </w:t>
+      </w:r>
+      <w:r>
+        <w:rPr>
+          <w:rStyle w:val="None A"/>
+          <w:rFonts w:ascii="Arial" w:hAnsi="Arial"/>
+          <w:i w:val="1"/>
+          <w:iCs w:val="1"/>
+          <w:sz w:val="22"/>
+          <w:szCs w:val="22"/>
+          <w:rtl w:val="0"/>
+          <w:lang w:val="en-US"/>
+        </w:rPr>
+        <w:t>C. difficile</w:t>
+      </w:r>
+      <w:r>
+        <w:rPr>
+          <w:rStyle w:val="None A"/>
+          <w:rFonts w:ascii="Arial" w:hAnsi="Arial"/>
+          <w:sz w:val="22"/>
+          <w:szCs w:val="22"/>
+          <w:rtl w:val="0"/>
+          <w:lang w:val="en-US"/>
+        </w:rPr>
+        <w:t xml:space="preserve"> is utilizing acetate. These findings provided validation for our metabolite importance algorithm as well as supporting known elements of </w:t>
+      </w:r>
+      <w:r>
+        <w:rPr>
+          <w:rStyle w:val="None A"/>
+          <w:rFonts w:ascii="Arial" w:hAnsi="Arial"/>
+          <w:i w:val="1"/>
+          <w:iCs w:val="1"/>
+          <w:sz w:val="22"/>
+          <w:szCs w:val="22"/>
+          <w:rtl w:val="0"/>
+          <w:lang w:val="en-US"/>
+        </w:rPr>
+        <w:t>C. difficile</w:t>
+      </w:r>
+      <w:r>
+        <w:rPr>
+          <w:rStyle w:val="None A"/>
+          <w:rFonts w:ascii="Arial" w:hAnsi="Arial"/>
+          <w:sz w:val="22"/>
+          <w:szCs w:val="22"/>
+          <w:rtl w:val="0"/>
+          <w:lang w:val="en-US"/>
+        </w:rPr>
+        <w:t xml:space="preserve"> metabolism.</w:t>
       </w:r>
     </w:p>
     <w:p>
@@ -6681,23 +6192,777 @@
         <w:shd w:val="clear" w:color="auto" w:fill="ffffff"/>
         <w:spacing w:line="480" w:lineRule="auto"/>
         <w:jc w:val="both"/>
+      </w:pPr>
+      <w:r>
         <w:rPr>
           <w:rStyle w:val="None A"/>
           <w:rFonts w:ascii="Arial" w:cs="Arial" w:hAnsi="Arial" w:eastAsia="Arial"/>
           <w:sz w:val="22"/>
           <w:szCs w:val="22"/>
-        </w:rPr>
-      </w:pPr>
-      <w:r>
-        <w:rPr>
-          <w:rStyle w:val="None A"/>
+          <w:rtl w:val="0"/>
+        </w:rPr>
+        <w:tab/>
+        <w:t xml:space="preserve">Returning to our hypothesis that </w:t>
+      </w:r>
+      <w:r>
+        <w:rPr>
+          <w:rStyle w:val="None A"/>
+          <w:rFonts w:ascii="Arial" w:hAnsi="Arial"/>
+          <w:i w:val="1"/>
+          <w:iCs w:val="1"/>
+          <w:sz w:val="22"/>
+          <w:szCs w:val="22"/>
+          <w:rtl w:val="0"/>
+          <w:lang w:val="en-US"/>
+        </w:rPr>
+        <w:t>C. difficile</w:t>
+      </w:r>
+      <w:r>
+        <w:rPr>
+          <w:rStyle w:val="None A"/>
+          <w:rFonts w:ascii="Arial" w:hAnsi="Arial"/>
+          <w:sz w:val="22"/>
+          <w:szCs w:val="22"/>
+          <w:rtl w:val="0"/>
+          <w:lang w:val="en-US"/>
+        </w:rPr>
+        <w:t xml:space="preserve"> adapts its metabolism to fit the surrounding community, we identified those metabolites that were uniquely important to each condition in which </w:t>
+      </w:r>
+      <w:r>
+        <w:rPr>
+          <w:rStyle w:val="None A"/>
+          <w:rFonts w:ascii="Arial" w:hAnsi="Arial"/>
+          <w:i w:val="1"/>
+          <w:iCs w:val="1"/>
+          <w:sz w:val="22"/>
+          <w:szCs w:val="22"/>
+          <w:rtl w:val="0"/>
+          <w:lang w:val="en-US"/>
+        </w:rPr>
+        <w:t>C. difficile</w:t>
+      </w:r>
+      <w:r>
+        <w:rPr>
+          <w:rStyle w:val="None A"/>
+          <w:rFonts w:ascii="Arial" w:hAnsi="Arial"/>
+          <w:sz w:val="22"/>
+          <w:szCs w:val="22"/>
+          <w:rtl w:val="0"/>
+          <w:lang w:val="en-US"/>
+        </w:rPr>
+        <w:t xml:space="preserve"> colonized. We cross-referenced the top 25 positively scoring substrates </w:t>
+      </w:r>
+      <w:r>
+        <w:rPr>
+          <w:rStyle w:val="None A"/>
+          <w:rFonts w:ascii="Arial" w:hAnsi="Arial"/>
+          <w:sz w:val="22"/>
+          <w:szCs w:val="22"/>
+          <w:rtl w:val="0"/>
+          <w:lang w:val="en-US"/>
+        </w:rPr>
+        <w:t>between</w:t>
+      </w:r>
+      <w:r>
+        <w:rPr>
+          <w:rStyle w:val="None A"/>
+          <w:rFonts w:ascii="Arial" w:hAnsi="Arial"/>
+          <w:sz w:val="22"/>
+          <w:szCs w:val="22"/>
+          <w:rtl w:val="0"/>
+          <w:lang w:val="en-US"/>
+        </w:rPr>
+        <w:t xml:space="preserve"> treatment group</w:t>
+      </w:r>
+      <w:r>
+        <w:rPr>
+          <w:rStyle w:val="None A"/>
+          <w:rFonts w:ascii="Arial" w:hAnsi="Arial"/>
+          <w:sz w:val="22"/>
+          <w:szCs w:val="22"/>
+          <w:rtl w:val="0"/>
+          <w:lang w:val="en-US"/>
+        </w:rPr>
+        <w:t>s</w:t>
+      </w:r>
+      <w:r>
+        <w:rPr>
+          <w:rStyle w:val="None A"/>
+          <w:rFonts w:ascii="Arial" w:hAnsi="Arial"/>
+          <w:sz w:val="22"/>
+          <w:szCs w:val="22"/>
+          <w:rtl w:val="0"/>
+          <w:lang w:val="en-US"/>
+        </w:rPr>
+        <w:t xml:space="preserve"> to uncover </w:t>
+      </w:r>
+      <w:r>
+        <w:rPr>
+          <w:rStyle w:val="None A"/>
+          <w:rFonts w:ascii="Arial" w:hAnsi="Arial"/>
+          <w:sz w:val="22"/>
+          <w:szCs w:val="22"/>
+          <w:rtl w:val="0"/>
+          <w:lang w:val="en-US"/>
+        </w:rPr>
+        <w:t xml:space="preserve">the most important </w:t>
+      </w:r>
+      <w:r>
+        <w:rPr>
+          <w:rStyle w:val="None A"/>
+          <w:rFonts w:ascii="Arial" w:hAnsi="Arial"/>
+          <w:sz w:val="22"/>
+          <w:szCs w:val="22"/>
+          <w:rtl w:val="0"/>
+          <w:lang w:val="en-US"/>
+        </w:rPr>
+        <w:t xml:space="preserve">patterns of nutrient utilization by </w:t>
+      </w:r>
+      <w:r>
+        <w:rPr>
+          <w:rStyle w:val="None A"/>
+          <w:rFonts w:ascii="Arial" w:hAnsi="Arial"/>
+          <w:i w:val="1"/>
+          <w:iCs w:val="1"/>
+          <w:sz w:val="22"/>
+          <w:szCs w:val="22"/>
+          <w:rtl w:val="0"/>
+          <w:lang w:val="en-US"/>
+        </w:rPr>
+        <w:t>C. difficile</w:t>
+      </w:r>
+      <w:r>
+        <w:rPr>
+          <w:rStyle w:val="None A"/>
+          <w:rFonts w:ascii="Arial" w:hAnsi="Arial"/>
+          <w:sz w:val="22"/>
+          <w:szCs w:val="22"/>
+          <w:rtl w:val="0"/>
+          <w:lang w:val="en-US"/>
+        </w:rPr>
+        <w:t xml:space="preserve"> </w:t>
+      </w:r>
+      <w:r>
+        <w:rPr>
+          <w:rStyle w:val="None A"/>
+          <w:rFonts w:ascii="Arial" w:hAnsi="Arial"/>
+          <w:sz w:val="22"/>
+          <w:szCs w:val="22"/>
+          <w:rtl w:val="0"/>
+          <w:lang w:val="en-US"/>
+        </w:rPr>
+        <w:t xml:space="preserve">in each </w:t>
+      </w:r>
+      <w:r>
+        <w:rPr>
+          <w:rStyle w:val="None A"/>
+          <w:rFonts w:ascii="Arial" w:hAnsi="Arial"/>
+          <w:sz w:val="22"/>
+          <w:szCs w:val="22"/>
+          <w:rtl w:val="0"/>
+          <w:lang w:val="en-US"/>
+        </w:rPr>
+        <w:t xml:space="preserve">(Fig. 5c). All of these metabolites were more important than scores for the metabolites where transcript abundances were randomly assigned (black vertical lines). Each group of metabolites contained at least one known carbohydrate growth substrate of </w:t>
+      </w:r>
+      <w:r>
+        <w:rPr>
+          <w:rStyle w:val="None A"/>
+          <w:rFonts w:ascii="Arial" w:hAnsi="Arial"/>
+          <w:i w:val="1"/>
+          <w:iCs w:val="1"/>
+          <w:sz w:val="22"/>
+          <w:szCs w:val="22"/>
+          <w:rtl w:val="0"/>
+          <w:lang w:val="en-US"/>
+        </w:rPr>
+        <w:t>C. difficile</w:t>
+      </w:r>
+      <w:r>
+        <w:rPr>
+          <w:rStyle w:val="None A"/>
+          <w:rFonts w:ascii="Arial" w:hAnsi="Arial"/>
+          <w:sz w:val="22"/>
+          <w:szCs w:val="22"/>
+          <w:rtl w:val="0"/>
+          <w:lang w:val="en-US"/>
+        </w:rPr>
+        <w:t xml:space="preserve">. This included D-fructose, mannitol, N-acetylneuraminic acid, salicin, and D-sorbitol (Ng, 2013; Theriot, 2014). These data support the hypothesis that </w:t>
+      </w:r>
+      <w:r>
+        <w:rPr>
+          <w:rStyle w:val="None A"/>
+          <w:rFonts w:ascii="Arial" w:hAnsi="Arial"/>
+          <w:i w:val="1"/>
+          <w:iCs w:val="1"/>
+          <w:sz w:val="22"/>
+          <w:szCs w:val="22"/>
+          <w:rtl w:val="0"/>
+          <w:lang w:val="en-US"/>
+        </w:rPr>
+        <w:t>C. difficile</w:t>
+      </w:r>
+      <w:r>
+        <w:rPr>
+          <w:rStyle w:val="None A"/>
+          <w:rFonts w:ascii="Arial" w:hAnsi="Arial"/>
+          <w:sz w:val="22"/>
+          <w:szCs w:val="22"/>
+          <w:rtl w:val="0"/>
+          <w:lang w:val="en-US"/>
+        </w:rPr>
+        <w:t xml:space="preserve"> may exploit alternative carbon sources between the susceptible environments it colonizes.</w:t>
+      </w:r>
+      <w:r>
+        <w:rPr>
+          <w:rStyle w:val="None A"/>
+          <w:rFonts w:ascii="Arial" w:hAnsi="Arial"/>
+          <w:sz w:val="22"/>
+          <w:szCs w:val="22"/>
+          <w:rtl w:val="0"/>
+          <w:lang w:val="en-US"/>
+        </w:rPr>
+        <w:t xml:space="preserve"> </w:t>
+      </w:r>
+    </w:p>
+    <w:p>
+      <w:pPr>
+        <w:pStyle w:val="Default"/>
+        <w:shd w:val="clear" w:color="auto" w:fill="ffffff"/>
+        <w:spacing w:line="480" w:lineRule="auto"/>
+        <w:jc w:val="both"/>
+        <w:rPr>
           <w:rFonts w:ascii="Arial" w:cs="Arial" w:hAnsi="Arial" w:eastAsia="Arial"/>
           <w:sz w:val="22"/>
           <w:szCs w:val="22"/>
+        </w:rPr>
+      </w:pPr>
+    </w:p>
+    <w:p>
+      <w:pPr>
+        <w:pStyle w:val="Default"/>
+        <w:shd w:val="clear" w:color="auto" w:fill="ffffff"/>
+        <w:spacing w:line="480" w:lineRule="auto"/>
+        <w:jc w:val="both"/>
+        <w:rPr>
+          <w:rFonts w:ascii="Arial" w:cs="Arial" w:hAnsi="Arial" w:eastAsia="Arial"/>
+          <w:sz w:val="22"/>
+          <w:szCs w:val="22"/>
+        </w:rPr>
+      </w:pPr>
+      <w:r>
+        <w:rPr>
+          <w:rFonts w:ascii="Arial" w:hAnsi="Arial"/>
+          <w:sz w:val="22"/>
+          <w:szCs w:val="22"/>
+          <w:rtl w:val="0"/>
+          <w:lang w:val="en-US"/>
+        </w:rPr>
+        <w:t>needs expansion</w:t>
+      </w:r>
+    </w:p>
+    <w:p>
+      <w:pPr>
+        <w:pStyle w:val="Default"/>
+        <w:shd w:val="clear" w:color="auto" w:fill="ffffff"/>
+        <w:spacing w:line="480" w:lineRule="auto"/>
+        <w:jc w:val="both"/>
+        <w:rPr>
+          <w:rFonts w:ascii="Arial" w:cs="Arial" w:hAnsi="Arial" w:eastAsia="Arial"/>
+          <w:sz w:val="22"/>
+          <w:szCs w:val="22"/>
+        </w:rPr>
+      </w:pPr>
+    </w:p>
+    <w:p>
+      <w:pPr>
+        <w:pStyle w:val="Default"/>
+        <w:shd w:val="clear" w:color="auto" w:fill="ffffff"/>
+        <w:spacing w:line="480" w:lineRule="auto"/>
+        <w:jc w:val="both"/>
+        <w:rPr>
+          <w:rFonts w:ascii="Arial" w:cs="Arial" w:hAnsi="Arial" w:eastAsia="Arial"/>
+          <w:sz w:val="22"/>
+          <w:szCs w:val="22"/>
+        </w:rPr>
+      </w:pPr>
+    </w:p>
+    <w:p>
+      <w:pPr>
+        <w:pStyle w:val="Default"/>
+        <w:shd w:val="clear" w:color="auto" w:fill="ffffff"/>
+        <w:spacing w:line="480" w:lineRule="auto"/>
+        <w:jc w:val="both"/>
+        <w:rPr>
+          <w:rStyle w:val="None A"/>
+          <w:rFonts w:ascii="Arial" w:cs="Arial" w:hAnsi="Arial" w:eastAsia="Arial"/>
+          <w:sz w:val="22"/>
+          <w:szCs w:val="22"/>
+        </w:rPr>
+      </w:pPr>
+      <w:r>
+        <w:rPr>
+          <w:rStyle w:val="None A"/>
+          <w:rFonts w:ascii="Arial" w:hAnsi="Arial"/>
+          <w:b w:val="1"/>
+          <w:bCs w:val="1"/>
+          <w:sz w:val="22"/>
+          <w:szCs w:val="22"/>
+          <w:rtl w:val="0"/>
+          <w:lang w:val="en-US"/>
+        </w:rPr>
+        <w:t>Important carbon sources according to metabolic network</w:t>
+      </w:r>
+      <w:r>
+        <w:rPr>
+          <w:rStyle w:val="None A"/>
+          <w:rFonts w:ascii="Arial" w:hAnsi="Arial"/>
+          <w:b w:val="1"/>
+          <w:bCs w:val="1"/>
+          <w:sz w:val="22"/>
+          <w:szCs w:val="22"/>
+          <w:rtl w:val="0"/>
+          <w:lang w:val="en-US"/>
+        </w:rPr>
+        <w:t xml:space="preserve"> approach</w:t>
+      </w:r>
+      <w:r>
+        <w:rPr>
+          <w:rStyle w:val="None A"/>
+          <w:rFonts w:ascii="Arial" w:hAnsi="Arial"/>
+          <w:b w:val="1"/>
+          <w:bCs w:val="1"/>
+          <w:sz w:val="22"/>
+          <w:szCs w:val="22"/>
+          <w:rtl w:val="0"/>
+          <w:lang w:val="en-US"/>
+        </w:rPr>
+        <w:t xml:space="preserve"> support </w:t>
+      </w:r>
+      <w:r>
+        <w:rPr>
+          <w:rStyle w:val="None A"/>
+          <w:rFonts w:ascii="Arial" w:hAnsi="Arial"/>
+          <w:b w:val="1"/>
+          <w:bCs w:val="1"/>
+          <w:i w:val="1"/>
+          <w:iCs w:val="1"/>
+          <w:sz w:val="22"/>
+          <w:szCs w:val="22"/>
+          <w:rtl w:val="0"/>
+          <w:lang w:val="en-US"/>
+        </w:rPr>
+        <w:t xml:space="preserve">C. difficile </w:t>
+      </w:r>
+      <w:r>
+        <w:rPr>
+          <w:rStyle w:val="None A"/>
+          <w:rFonts w:ascii="Arial" w:hAnsi="Arial"/>
+          <w:b w:val="1"/>
+          <w:bCs w:val="1"/>
+          <w:sz w:val="22"/>
+          <w:szCs w:val="22"/>
+          <w:rtl w:val="0"/>
+          <w:lang w:val="en-US"/>
+        </w:rPr>
+        <w:t xml:space="preserve">growth </w:t>
+      </w:r>
+      <w:r>
+        <w:rPr>
+          <w:rStyle w:val="None A"/>
+          <w:rFonts w:ascii="Arial" w:hAnsi="Arial"/>
+          <w:b w:val="1"/>
+          <w:bCs w:val="1"/>
+          <w:i w:val="1"/>
+          <w:iCs w:val="1"/>
+          <w:sz w:val="22"/>
+          <w:szCs w:val="22"/>
+          <w:rtl w:val="0"/>
+          <w:lang w:val="en-US"/>
+        </w:rPr>
+        <w:t>in vitro</w:t>
+      </w:r>
+      <w:r>
+        <w:rPr>
+          <w:rStyle w:val="None A"/>
+          <w:rFonts w:ascii="Arial" w:hAnsi="Arial"/>
+          <w:b w:val="1"/>
+          <w:bCs w:val="1"/>
+          <w:sz w:val="22"/>
+          <w:szCs w:val="22"/>
+          <w:rtl w:val="0"/>
+          <w:lang w:val="en-US"/>
+        </w:rPr>
+        <w:t xml:space="preserve"> and reveal a hierarchy of nutrient preference</w:t>
+      </w:r>
+      <w:r>
+        <w:rPr>
+          <w:rStyle w:val="None A"/>
+          <w:rFonts w:ascii="Arial" w:hAnsi="Arial"/>
+          <w:b w:val="1"/>
+          <w:bCs w:val="1"/>
+          <w:sz w:val="22"/>
+          <w:szCs w:val="22"/>
+          <w:rtl w:val="0"/>
+          <w:lang w:val="en-US"/>
+        </w:rPr>
+        <w:t>.</w:t>
+      </w:r>
+    </w:p>
+    <w:p>
+      <w:pPr>
+        <w:pStyle w:val="Default"/>
+        <w:shd w:val="clear" w:color="auto" w:fill="ffffff"/>
+        <w:spacing w:line="480" w:lineRule="auto"/>
+        <w:ind w:firstLine="709"/>
+        <w:jc w:val="both"/>
+        <w:rPr>
+          <w:rStyle w:val="None A"/>
+          <w:rFonts w:ascii="Arial" w:cs="Arial" w:hAnsi="Arial" w:eastAsia="Arial"/>
+          <w:sz w:val="22"/>
+          <w:szCs w:val="22"/>
+        </w:rPr>
+      </w:pPr>
+      <w:r>
+        <w:rPr>
+          <w:rStyle w:val="None A"/>
+          <w:rFonts w:ascii="Arial" w:hAnsi="Arial"/>
+          <w:sz w:val="22"/>
+          <w:szCs w:val="22"/>
+          <w:rtl w:val="0"/>
+          <w:lang w:val="en-US"/>
+        </w:rPr>
+        <w:t xml:space="preserve">To validate the biological relevance of substrates identified as uniquely important to </w:t>
+      </w:r>
+      <w:r>
+        <w:rPr>
+          <w:rStyle w:val="None A"/>
+          <w:rFonts w:ascii="Arial" w:hAnsi="Arial"/>
+          <w:i w:val="1"/>
+          <w:iCs w:val="1"/>
+          <w:sz w:val="22"/>
+          <w:szCs w:val="22"/>
+          <w:rtl w:val="0"/>
+          <w:lang w:val="en-US"/>
+        </w:rPr>
+        <w:t>C. difficile</w:t>
+      </w:r>
+      <w:r>
+        <w:rPr>
+          <w:rStyle w:val="None A"/>
+          <w:rFonts w:ascii="Arial" w:hAnsi="Arial"/>
+          <w:sz w:val="22"/>
+          <w:szCs w:val="22"/>
+          <w:rtl w:val="0"/>
+          <w:lang w:val="en-US"/>
+        </w:rPr>
+        <w:t xml:space="preserve"> metabolism through our network-based analysis, we tested whether </w:t>
+      </w:r>
+      <w:r>
+        <w:rPr>
+          <w:rStyle w:val="None A"/>
+          <w:rFonts w:ascii="Arial" w:hAnsi="Arial"/>
+          <w:i w:val="1"/>
+          <w:iCs w:val="1"/>
+          <w:sz w:val="22"/>
+          <w:szCs w:val="22"/>
+          <w:rtl w:val="0"/>
+          <w:lang w:val="en-US"/>
+        </w:rPr>
+        <w:t>C. difficile</w:t>
+      </w:r>
+      <w:r>
+        <w:rPr>
+          <w:rStyle w:val="None A"/>
+          <w:rFonts w:ascii="Arial" w:hAnsi="Arial"/>
+          <w:sz w:val="22"/>
+          <w:szCs w:val="22"/>
+          <w:rtl w:val="0"/>
+          <w:lang w:val="en-US"/>
+        </w:rPr>
+        <w:t xml:space="preserve"> was able to utilize each substrate for </w:t>
+      </w:r>
+      <w:r>
+        <w:rPr>
+          <w:rStyle w:val="None A"/>
+          <w:rFonts w:ascii="Arial" w:hAnsi="Arial"/>
+          <w:i w:val="1"/>
+          <w:iCs w:val="1"/>
+          <w:sz w:val="22"/>
+          <w:szCs w:val="22"/>
+          <w:rtl w:val="0"/>
+          <w:lang w:val="en-US"/>
+        </w:rPr>
+        <w:t>in vitro</w:t>
+      </w:r>
+      <w:r>
+        <w:rPr>
+          <w:rStyle w:val="None A"/>
+          <w:rFonts w:ascii="Arial" w:hAnsi="Arial"/>
+          <w:sz w:val="22"/>
+          <w:szCs w:val="22"/>
+          <w:rtl w:val="0"/>
+          <w:lang w:val="en-US"/>
+        </w:rPr>
+        <w:t xml:space="preserve"> growth. This was performed using the modified defined </w:t>
+      </w:r>
+      <w:r>
+        <w:rPr>
+          <w:rStyle w:val="None A"/>
+          <w:rFonts w:ascii="Arial" w:hAnsi="Arial"/>
+          <w:i w:val="1"/>
+          <w:iCs w:val="1"/>
+          <w:sz w:val="22"/>
+          <w:szCs w:val="22"/>
+          <w:rtl w:val="0"/>
+          <w:lang w:val="en-US"/>
+        </w:rPr>
+        <w:t>C. difficile</w:t>
+      </w:r>
+      <w:r>
+        <w:rPr>
+          <w:rStyle w:val="None A"/>
+          <w:rFonts w:ascii="Arial" w:hAnsi="Arial"/>
+          <w:sz w:val="22"/>
+          <w:szCs w:val="22"/>
+          <w:rtl w:val="0"/>
+          <w:lang w:val="en-US"/>
+        </w:rPr>
+        <w:t xml:space="preserve"> minimal media, supplemented individually with the selected carbohydrates (Theriot, 2013) implicated by high importance scores. Because </w:t>
+      </w:r>
+      <w:r>
+        <w:rPr>
+          <w:rStyle w:val="None A"/>
+          <w:rFonts w:ascii="Arial" w:hAnsi="Arial"/>
+          <w:i w:val="1"/>
+          <w:iCs w:val="1"/>
+          <w:sz w:val="22"/>
+          <w:szCs w:val="22"/>
+          <w:rtl w:val="0"/>
+          <w:lang w:val="en-US"/>
+        </w:rPr>
+        <w:t>C. difficile</w:t>
+      </w:r>
+      <w:r>
+        <w:rPr>
+          <w:rStyle w:val="None A"/>
+          <w:rFonts w:ascii="Arial" w:hAnsi="Arial"/>
+          <w:sz w:val="22"/>
+          <w:szCs w:val="22"/>
+          <w:rtl w:val="0"/>
+          <w:lang w:val="en-US"/>
+        </w:rPr>
+        <w:t xml:space="preserve"> can use amino acids for growth through Stickland fermentation, but is auxotrophic for several amino acids, the negative control is growth on media lacking glucose but containing amino acids. At least one carbohydrate highlighted as important in each of the antibiotic treatment groups provided high levels of </w:t>
+      </w:r>
+      <w:r>
+        <w:rPr>
+          <w:rStyle w:val="None A"/>
+          <w:rFonts w:ascii="Arial" w:hAnsi="Arial"/>
+          <w:i w:val="1"/>
+          <w:iCs w:val="1"/>
+          <w:sz w:val="22"/>
+          <w:szCs w:val="22"/>
+          <w:rtl w:val="0"/>
+          <w:lang w:val="en-US"/>
+        </w:rPr>
+        <w:t>C. difficile</w:t>
+      </w:r>
+      <w:r>
+        <w:rPr>
+          <w:rStyle w:val="None A"/>
+          <w:rFonts w:ascii="Arial" w:hAnsi="Arial"/>
+          <w:sz w:val="22"/>
+          <w:szCs w:val="22"/>
+          <w:rtl w:val="0"/>
+          <w:lang w:val="en-US"/>
+        </w:rPr>
+        <w:t xml:space="preserve"> growth relative to the negative control (corrected </w:t>
+      </w:r>
+      <w:r>
+        <w:rPr>
+          <w:rStyle w:val="None A"/>
+          <w:rFonts w:ascii="Arial" w:hAnsi="Arial"/>
+          <w:i w:val="1"/>
+          <w:iCs w:val="1"/>
+          <w:sz w:val="22"/>
+          <w:szCs w:val="22"/>
+          <w:rtl w:val="0"/>
+          <w:lang w:val="en-US"/>
+        </w:rPr>
+        <w:t>p</w:t>
+      </w:r>
+      <w:r>
+        <w:rPr>
+          <w:rStyle w:val="None A"/>
+          <w:rFonts w:ascii="Arial" w:hAnsi="Arial"/>
+          <w:sz w:val="22"/>
+          <w:szCs w:val="22"/>
+          <w:rtl w:val="0"/>
+          <w:lang w:val="en-US"/>
+        </w:rPr>
+        <w:t>-values &lt;&lt; 0.001) (Fig. 5d). This included D-fructose (streptomycin; OD</w:t>
+      </w:r>
+      <w:r>
+        <w:rPr>
+          <w:rStyle w:val="None A"/>
+          <w:rFonts w:ascii="Arial" w:hAnsi="Arial"/>
+          <w:sz w:val="22"/>
+          <w:szCs w:val="22"/>
+          <w:vertAlign w:val="subscript"/>
+          <w:rtl w:val="0"/>
+          <w:lang w:val="en-US"/>
+        </w:rPr>
+        <w:t xml:space="preserve">600 </w:t>
+      </w:r>
+      <w:r>
+        <w:rPr>
+          <w:rStyle w:val="None A"/>
+          <w:rFonts w:ascii="Arial" w:hAnsi="Arial"/>
+          <w:sz w:val="22"/>
+          <w:szCs w:val="22"/>
+          <w:rtl w:val="0"/>
+          <w:lang w:val="en-US"/>
+        </w:rPr>
+        <w:t>= 0.671), mannitol (cefoperazone; OD</w:t>
+      </w:r>
+      <w:r>
+        <w:rPr>
+          <w:rStyle w:val="None A"/>
+          <w:rFonts w:ascii="Arial" w:hAnsi="Arial"/>
+          <w:sz w:val="22"/>
+          <w:szCs w:val="22"/>
+          <w:vertAlign w:val="subscript"/>
+          <w:rtl w:val="0"/>
+          <w:lang w:val="en-US"/>
+        </w:rPr>
+        <w:t xml:space="preserve">600 </w:t>
+      </w:r>
+      <w:r>
+        <w:rPr>
+          <w:rStyle w:val="None A"/>
+          <w:rFonts w:ascii="Arial" w:hAnsi="Arial"/>
+          <w:sz w:val="22"/>
+          <w:szCs w:val="22"/>
+          <w:rtl w:val="0"/>
+          <w:lang w:val="en-US"/>
+        </w:rPr>
+        <w:t>= 0.464), salicin (clindamycin; OD</w:t>
+      </w:r>
+      <w:r>
+        <w:rPr>
+          <w:rStyle w:val="None A"/>
+          <w:rFonts w:ascii="Arial" w:hAnsi="Arial"/>
+          <w:sz w:val="22"/>
+          <w:szCs w:val="22"/>
+          <w:vertAlign w:val="subscript"/>
+          <w:rtl w:val="0"/>
+          <w:lang w:val="en-US"/>
+        </w:rPr>
+        <w:t xml:space="preserve">600 </w:t>
+      </w:r>
+      <w:r>
+        <w:rPr>
+          <w:rStyle w:val="None A"/>
+          <w:rFonts w:ascii="Arial" w:hAnsi="Arial"/>
+          <w:sz w:val="22"/>
+          <w:szCs w:val="22"/>
+          <w:rtl w:val="0"/>
+          <w:lang w:val="en-US"/>
+        </w:rPr>
+        <w:t>= 0.888), N-acetylneuraminate (germ free; OD</w:t>
+      </w:r>
+      <w:r>
+        <w:rPr>
+          <w:rStyle w:val="None A"/>
+          <w:rFonts w:ascii="Arial" w:hAnsi="Arial"/>
+          <w:sz w:val="22"/>
+          <w:szCs w:val="22"/>
+          <w:vertAlign w:val="subscript"/>
+          <w:rtl w:val="0"/>
+          <w:lang w:val="en-US"/>
+        </w:rPr>
+        <w:t xml:space="preserve">600 </w:t>
+      </w:r>
+      <w:r>
+        <w:rPr>
+          <w:rStyle w:val="None A"/>
+          <w:rFonts w:ascii="Arial" w:hAnsi="Arial"/>
+          <w:sz w:val="22"/>
+          <w:szCs w:val="22"/>
+          <w:rtl w:val="0"/>
+          <w:lang w:val="en-US"/>
+        </w:rPr>
+        <w:t xml:space="preserve">= 0.556). Interestingly, the growth curve for D-sorbitol (Streptomycin) showed no difference over the negative controls. These results further support the importance scores and the hypothesis that </w:t>
+      </w:r>
+      <w:r>
+        <w:rPr>
+          <w:rStyle w:val="None A"/>
+          <w:rFonts w:ascii="Arial" w:hAnsi="Arial"/>
+          <w:i w:val="1"/>
+          <w:iCs w:val="1"/>
+          <w:sz w:val="22"/>
+          <w:szCs w:val="22"/>
+          <w:rtl w:val="0"/>
+          <w:lang w:val="en-US"/>
+        </w:rPr>
+        <w:t>C. difficile</w:t>
+      </w:r>
+      <w:r>
+        <w:rPr>
+          <w:rStyle w:val="None A"/>
+          <w:rFonts w:ascii="Arial" w:hAnsi="Arial"/>
+          <w:sz w:val="22"/>
+          <w:szCs w:val="22"/>
+          <w:rtl w:val="0"/>
+          <w:lang w:val="en-US"/>
+        </w:rPr>
+        <w:t xml:space="preserve"> is able to adapt its physiology to carbohydrate availability.</w:t>
+      </w:r>
+    </w:p>
+    <w:p>
+      <w:pPr>
+        <w:pStyle w:val="Default"/>
+        <w:shd w:val="clear" w:color="auto" w:fill="ffffff"/>
+        <w:spacing w:line="480" w:lineRule="auto"/>
+        <w:jc w:val="both"/>
+        <w:rPr>
+          <w:rStyle w:val="None A"/>
+          <w:rFonts w:ascii="Arial" w:cs="Arial" w:hAnsi="Arial" w:eastAsia="Arial"/>
+          <w:sz w:val="22"/>
+          <w:szCs w:val="22"/>
+        </w:rPr>
+      </w:pPr>
+      <w:r>
+        <w:rPr>
+          <w:rStyle w:val="None A"/>
+          <w:rFonts w:ascii="Arial" w:cs="Arial" w:hAnsi="Arial" w:eastAsia="Arial"/>
+          <w:sz w:val="22"/>
+          <w:szCs w:val="22"/>
           <w:rtl w:val="0"/>
         </w:rPr>
         <w:tab/>
-        <w:t xml:space="preserve">To further investigate if preference and not just availability plays a role in which carbon source </w:t>
+        <w:t xml:space="preserve">To further investigate if preference and not just availability </w:t>
+      </w:r>
+      <w:r>
+        <w:rPr>
+          <w:rStyle w:val="None A"/>
+          <w:rFonts w:ascii="Arial" w:hAnsi="Arial"/>
+          <w:sz w:val="22"/>
+          <w:szCs w:val="22"/>
+          <w:rtl w:val="0"/>
+          <w:lang w:val="en-US"/>
+        </w:rPr>
+        <w:t xml:space="preserve">could </w:t>
+      </w:r>
+      <w:r>
+        <w:rPr>
+          <w:rStyle w:val="None A"/>
+          <w:rFonts w:ascii="Arial" w:hAnsi="Arial"/>
+          <w:sz w:val="22"/>
+          <w:szCs w:val="22"/>
+          <w:rtl w:val="0"/>
+          <w:lang w:val="en-US"/>
+        </w:rPr>
+        <w:t xml:space="preserve">play a role in which carbon source </w:t>
       </w:r>
       <w:r>
         <w:rPr>

</xml_diff>

<commit_message>
fixed language about monte carlo simulations
</commit_message>
<xml_diff>
--- a/doc/paper/Transcriptomics_RoughDraft_1.docx
+++ b/doc/paper/Transcriptomics_RoughDraft_1.docx
@@ -4682,7 +4682,27 @@
           <w:rtl w:val="0"/>
           <w:lang w:val="en-US"/>
         </w:rPr>
-        <w:t xml:space="preserve">in any condition. To accomplish this goal, we compared the top 50 scoring metabolites from each treatment group to find those metabolites that were important across all conditions (Fig. 5b). The host derived amino sugar N-acetyl-D-glucosamine was found to be consistently important, indicating that it may be an integral component of the nutrient niche for </w:t>
+        <w:t xml:space="preserve">in any condition. To accomplish this goal, we compared the top 50 scoring metabolites from each treatment group to find those metabolites that were important across all conditions (Fig. 5b). </w:t>
+      </w:r>
+      <w:r>
+        <w:rPr>
+          <w:rFonts w:ascii="Arial" w:hAnsi="Arial"/>
+          <w:sz w:val="22"/>
+          <w:szCs w:val="22"/>
+          <w:rtl w:val="0"/>
+          <w:lang w:val="en-US"/>
+        </w:rPr>
+        <w:t xml:space="preserve">Each of the metabolites conserved between all groups scored more highly than the levels simulated from random transcript distributions (vertical black lines). </w:t>
+      </w:r>
+      <w:r>
+        <w:rPr>
+          <w:rFonts w:ascii="Arial" w:hAnsi="Arial"/>
+          <w:sz w:val="22"/>
+          <w:szCs w:val="22"/>
+          <w:rtl w:val="0"/>
+          <w:lang w:val="en-US"/>
+        </w:rPr>
+        <w:t xml:space="preserve">The host derived amino sugar N-acetyl-D-glucosamine was found to be consistently important, indicating that it may be an integral component of the nutrient niche for </w:t>
       </w:r>
       <w:r>
         <w:rPr>
@@ -4898,7 +4918,67 @@
           <w:rtl w:val="0"/>
           <w:lang w:val="en-US"/>
         </w:rPr>
-        <w:t xml:space="preserve"> in each (Fig. 5c). All of these metabolites were more important than scores for the metabolites where transcript abundances were randomly assigned (black vertical lines). Each group of metabolites contained at least one known carbohydrate growth substrate of </w:t>
+        <w:t xml:space="preserve"> in each (Fig. 5c). All of these metabolites were </w:t>
+      </w:r>
+      <w:r>
+        <w:rPr>
+          <w:rFonts w:ascii="Arial" w:hAnsi="Arial"/>
+          <w:sz w:val="22"/>
+          <w:szCs w:val="22"/>
+          <w:rtl w:val="0"/>
+          <w:lang w:val="en-US"/>
+        </w:rPr>
+        <w:t xml:space="preserve">also </w:t>
+      </w:r>
+      <w:r>
+        <w:rPr>
+          <w:rFonts w:ascii="Arial" w:hAnsi="Arial"/>
+          <w:sz w:val="22"/>
+          <w:szCs w:val="22"/>
+          <w:rtl w:val="0"/>
+          <w:lang w:val="en-US"/>
+        </w:rPr>
+        <w:t xml:space="preserve">more important than </w:t>
+      </w:r>
+      <w:r>
+        <w:rPr>
+          <w:rFonts w:ascii="Arial" w:hAnsi="Arial"/>
+          <w:sz w:val="22"/>
+          <w:szCs w:val="22"/>
+          <w:rtl w:val="0"/>
+          <w:lang w:val="en-US"/>
+        </w:rPr>
+        <w:t xml:space="preserve">their </w:t>
+      </w:r>
+      <w:r>
+        <w:rPr>
+          <w:rFonts w:ascii="Arial" w:hAnsi="Arial"/>
+          <w:sz w:val="22"/>
+          <w:szCs w:val="22"/>
+          <w:rtl w:val="0"/>
+          <w:lang w:val="en-US"/>
+        </w:rPr>
+        <w:t>s</w:t>
+      </w:r>
+      <w:r>
+        <w:rPr>
+          <w:rFonts w:ascii="Arial" w:hAnsi="Arial"/>
+          <w:sz w:val="22"/>
+          <w:szCs w:val="22"/>
+          <w:rtl w:val="0"/>
+          <w:lang w:val="en-US"/>
+        </w:rPr>
+        <w:t>imulated scores</w:t>
+      </w:r>
+      <w:r>
+        <w:rPr>
+          <w:rFonts w:ascii="Arial" w:hAnsi="Arial"/>
+          <w:sz w:val="22"/>
+          <w:szCs w:val="22"/>
+          <w:rtl w:val="0"/>
+          <w:lang w:val="en-US"/>
+        </w:rPr>
+        <w:t xml:space="preserve">. Each group of metabolites contained at least one known carbohydrate growth substrate of </w:t>
       </w:r>
       <w:r>
         <w:rPr>

</xml_diff>

<commit_message>
remade metabolic networks with new simulation
</commit_message>
<xml_diff>
--- a/doc/paper/Transcriptomics_RoughDraft_1.docx
+++ b/doc/paper/Transcriptomics_RoughDraft_1.docx
@@ -2750,7 +2750,27 @@
           <w:rtl w:val="0"/>
           <w:lang w:val="en-US"/>
         </w:rPr>
-        <w:t>expression in these animals was not the highest among the different treatment groups. Interestingly, the levels of expression for genes associated with toxin production did not match the toxin titres observed in the animals. These results suggest that the relationship between toxin titer and the expression of genes for toxin production is more complex than current models indicate.</w:t>
+        <w:t xml:space="preserve">expression in these animals was not the highest among the different treatment groups. Interestingly, the levels of expression for genes associated with toxin production did not match the toxin titres observed in the animals. These results suggest that the relationship between toxin titer and the expression of genes for toxin production is </w:t>
+      </w:r>
+      <w:r>
+        <w:rPr>
+          <w:rFonts w:ascii="Arial" w:hAnsi="Arial"/>
+          <w:sz w:val="22"/>
+          <w:szCs w:val="22"/>
+          <w:rtl w:val="0"/>
+          <w:lang w:val="en-US"/>
+        </w:rPr>
+        <w:t xml:space="preserve">even </w:t>
+      </w:r>
+      <w:r>
+        <w:rPr>
+          <w:rFonts w:ascii="Arial" w:hAnsi="Arial"/>
+          <w:sz w:val="22"/>
+          <w:szCs w:val="22"/>
+          <w:rtl w:val="0"/>
+          <w:lang w:val="en-US"/>
+        </w:rPr>
+        <w:t>more complex than current models indicate.</w:t>
       </w:r>
     </w:p>
     <w:p>
@@ -4918,27 +4938,47 @@
           <w:rtl w:val="0"/>
           <w:lang w:val="en-US"/>
         </w:rPr>
-        <w:t xml:space="preserve"> in each (Fig. 5c). All of these metabolites were </w:t>
-      </w:r>
-      <w:r>
-        <w:rPr>
-          <w:rFonts w:ascii="Arial" w:hAnsi="Arial"/>
-          <w:sz w:val="22"/>
-          <w:szCs w:val="22"/>
-          <w:rtl w:val="0"/>
-          <w:lang w:val="en-US"/>
-        </w:rPr>
-        <w:t xml:space="preserve">also </w:t>
-      </w:r>
-      <w:r>
-        <w:rPr>
-          <w:rFonts w:ascii="Arial" w:hAnsi="Arial"/>
-          <w:sz w:val="22"/>
-          <w:szCs w:val="22"/>
-          <w:rtl w:val="0"/>
-          <w:lang w:val="en-US"/>
-        </w:rPr>
-        <w:t xml:space="preserve">more important than </w:t>
+        <w:t xml:space="preserve"> in each (Fig. 5c). </w:t>
+      </w:r>
+      <w:r>
+        <w:rPr>
+          <w:rFonts w:ascii="Arial" w:hAnsi="Arial"/>
+          <w:sz w:val="22"/>
+          <w:szCs w:val="22"/>
+          <w:rtl w:val="0"/>
+          <w:lang w:val="en-US"/>
+        </w:rPr>
+        <w:t>Only</w:t>
+      </w:r>
+      <w:r>
+        <w:rPr>
+          <w:rFonts w:ascii="Arial" w:hAnsi="Arial"/>
+          <w:sz w:val="22"/>
+          <w:szCs w:val="22"/>
+          <w:rtl w:val="0"/>
+          <w:lang w:val="en-US"/>
+        </w:rPr>
+        <w:t xml:space="preserve"> metabolites </w:t>
+      </w:r>
+      <w:r>
+        <w:rPr>
+          <w:rFonts w:ascii="Arial" w:hAnsi="Arial"/>
+          <w:sz w:val="22"/>
+          <w:szCs w:val="22"/>
+          <w:rtl w:val="0"/>
+          <w:lang w:val="en-US"/>
+        </w:rPr>
+        <w:t xml:space="preserve">that were most important in the antibiotic-treated conditions all score more highly </w:t>
+      </w:r>
+      <w:r>
+        <w:rPr>
+          <w:rFonts w:ascii="Arial" w:hAnsi="Arial"/>
+          <w:sz w:val="22"/>
+          <w:szCs w:val="22"/>
+          <w:rtl w:val="0"/>
+          <w:lang w:val="en-US"/>
+        </w:rPr>
+        <w:t xml:space="preserve">than </w:t>
       </w:r>
       <w:r>
         <w:rPr>
@@ -4968,7 +5008,7 @@
           <w:rtl w:val="0"/>
           <w:lang w:val="en-US"/>
         </w:rPr>
-        <w:t>imulated scores</w:t>
+        <w:t>imulated median scores</w:t>
       </w:r>
       <w:r>
         <w:rPr>
@@ -5000,7 +5040,27 @@
           <w:rtl w:val="0"/>
           <w:lang w:val="en-US"/>
         </w:rPr>
-        <w:t xml:space="preserve">(Ng, 2013; Theriot, 2014). This included D-fructose, mannitol, N-acetylneuraminic acid, salicin, and D-sorbitol. These data support the hypothesis that </w:t>
+        <w:t xml:space="preserve">(Ng, 2013; Theriot, 2014). This </w:t>
+      </w:r>
+      <w:r>
+        <w:rPr>
+          <w:rFonts w:ascii="Arial" w:hAnsi="Arial"/>
+          <w:sz w:val="22"/>
+          <w:szCs w:val="22"/>
+          <w:rtl w:val="0"/>
+          <w:lang w:val="en-US"/>
+        </w:rPr>
+        <w:t>included close analogs of</w:t>
+      </w:r>
+      <w:r>
+        <w:rPr>
+          <w:rFonts w:ascii="Arial" w:hAnsi="Arial"/>
+          <w:sz w:val="22"/>
+          <w:szCs w:val="22"/>
+          <w:rtl w:val="0"/>
+          <w:lang w:val="en-US"/>
+        </w:rPr>
+        <w:t xml:space="preserve"> D-fructose, mannitol, N-acetylneuraminic acid, salicin, and D-sorbitol. These data support the hypothesis that </w:t>
       </w:r>
       <w:r>
         <w:rPr>

</xml_diff>

<commit_message>
fixed shared analysis, fig5, and fig 5 legend
</commit_message>
<xml_diff>
--- a/doc/paper/Transcriptomics_RoughDraft_1.docx
+++ b/doc/paper/Transcriptomics_RoughDraft_1.docx
@@ -9097,7 +9097,19 @@
           <w:szCs w:val="22"/>
           <w:lang w:val="en-US"/>
         </w:rPr>
-        <w:t xml:space="preserve"> str. 630 during infection of cefoperazone-treated mice. The expanded window displays metabolite importance algorithm and an example of a single importance calculation based on local gene transcription. </w:t>
+        <w:t xml:space="preserve"> str. 630 during infection of cefoperazone-treated mice. The expanded window displays metabolite importance algorithm and an example of a single importance calculation based on local gene transcription.</w:t>
+      </w:r>
+      <w:r>
+        <w:rPr>
+          <w:rStyle w:val="None"/>
+          <w:rFonts w:ascii="Arial" w:hAnsi="Arial"/>
+          <w:b w:val="false"/>
+          <w:bCs w:val="false"/>
+          <w:sz w:val="22"/>
+          <w:szCs w:val="22"/>
+          <w:lang w:val="en-US"/>
+        </w:rPr>
+        <w:t xml:space="preserve"> </w:t>
       </w:r>
       <w:r>
         <w:rPr>
@@ -9109,7 +9121,7 @@
           <w:szCs w:val="22"/>
           <w:lang w:val="en-US"/>
         </w:rPr>
-        <w:t>(b)</w:t>
+        <w:t>(c)</w:t>
       </w:r>
       <w:r>
         <w:rPr>
@@ -9121,7 +9133,17 @@
           <w:szCs w:val="22"/>
           <w:lang w:val="en-US"/>
         </w:rPr>
-        <w:t xml:space="preserve"> Metabolites shared among the 50 highest scoring between all conditions. </w:t>
+        <w:t xml:space="preserve"> Most highly </w:t>
+      </w:r>
+      <w:r>
+        <w:rPr>
+          <w:rStyle w:val="None"/>
+          <w:rFonts w:ascii="Arial" w:hAnsi="Arial"/>
+          <w:sz w:val="22"/>
+          <w:szCs w:val="22"/>
+          <w:lang w:val="en-US"/>
+        </w:rPr>
+        <w:t xml:space="preserve">scoring distinctly important metabolites from each treatment group. The top 25 scoring metabolites from each group was cross-referenced against all others to arrive at metabolites differentially important between environments. </w:t>
       </w:r>
       <w:r>
         <w:rPr>
@@ -9133,7 +9155,7 @@
           <w:szCs w:val="22"/>
           <w:lang w:val="en-US"/>
         </w:rPr>
-        <w:t>(c)</w:t>
+        <w:t>(b)</w:t>
       </w:r>
       <w:r>
         <w:rPr>
@@ -9145,17 +9167,41 @@
           <w:szCs w:val="22"/>
           <w:lang w:val="en-US"/>
         </w:rPr>
-        <w:t xml:space="preserve"> Most highly </w:t>
-      </w:r>
-      <w:r>
-        <w:rPr>
-          <w:rStyle w:val="None"/>
-          <w:rFonts w:ascii="Arial" w:hAnsi="Arial"/>
-          <w:sz w:val="22"/>
-          <w:szCs w:val="22"/>
-          <w:lang w:val="en-US"/>
-        </w:rPr>
-        <w:t xml:space="preserve">scoring distinctly important metabolites from each treatment group. The top 25 scoring metabolites from each group was cross-referenced against all others to arrive at metabolites differentially important between environments. Points in  </w:t>
+        <w:t xml:space="preserve"> Metabolites </w:t>
+      </w:r>
+      <w:r>
+        <w:rPr>
+          <w:rStyle w:val="None"/>
+          <w:rFonts w:ascii="Arial" w:hAnsi="Arial"/>
+          <w:b w:val="false"/>
+          <w:bCs w:val="false"/>
+          <w:sz w:val="22"/>
+          <w:szCs w:val="22"/>
+          <w:lang w:val="en-US"/>
+        </w:rPr>
+        <w:t xml:space="preserve">only </w:t>
+      </w:r>
+      <w:r>
+        <w:rPr>
+          <w:rStyle w:val="None"/>
+          <w:rFonts w:ascii="Arial" w:hAnsi="Arial"/>
+          <w:b w:val="false"/>
+          <w:bCs w:val="false"/>
+          <w:sz w:val="22"/>
+          <w:szCs w:val="22"/>
+          <w:lang w:val="en-US"/>
+        </w:rPr>
+        <w:t xml:space="preserve">shared among the 50 highest scoring between all conditions. </w:t>
+      </w:r>
+      <w:r>
+        <w:rPr>
+          <w:rStyle w:val="None"/>
+          <w:rFonts w:ascii="Arial" w:hAnsi="Arial"/>
+          <w:sz w:val="22"/>
+          <w:szCs w:val="22"/>
+          <w:lang w:val="en-US"/>
+        </w:rPr>
+        <w:t xml:space="preserve">Points in  </w:t>
       </w:r>
       <w:r>
         <w:rPr>
@@ -9257,7 +9303,247 @@
           <w:szCs w:val="22"/>
           <w:lang w:val="en-US"/>
         </w:rPr>
-        <w:t xml:space="preserve"> display the median, 95% confidence interval, and interquartile range generated from iterative randomization of transcript assignments. The measured importance of all metabolites shown was calculated to be higher than the ranges as more important than if transcripts abundances were randomly assigned throughout the entire metabolic network.</w:t>
+        <w:t xml:space="preserve"> display the median, 95% confidence interval, and interquartile range generated from </w:t>
+      </w:r>
+      <w:r>
+        <w:rPr>
+          <w:rStyle w:val="None"/>
+          <w:rFonts w:ascii="Arial" w:hAnsi="Arial"/>
+          <w:sz w:val="22"/>
+          <w:szCs w:val="22"/>
+          <w:lang w:val="en-US"/>
+        </w:rPr>
+        <w:t xml:space="preserve">10000-fold </w:t>
+      </w:r>
+      <w:r>
+        <w:rPr>
+          <w:rStyle w:val="None"/>
+          <w:rFonts w:ascii="Arial" w:hAnsi="Arial"/>
+          <w:sz w:val="22"/>
+          <w:szCs w:val="22"/>
+          <w:lang w:val="en-US"/>
+        </w:rPr>
+        <w:t xml:space="preserve">iterative randomization of transcript assignments </w:t>
+      </w:r>
+      <w:r>
+        <w:rPr>
+          <w:rStyle w:val="None"/>
+          <w:rFonts w:ascii="Arial" w:hAnsi="Arial"/>
+          <w:sz w:val="22"/>
+          <w:szCs w:val="22"/>
+          <w:lang w:val="en-US"/>
+        </w:rPr>
+        <w:t>and score recalculation</w:t>
+      </w:r>
+      <w:r>
+        <w:rPr>
+          <w:rStyle w:val="None"/>
+          <w:rFonts w:ascii="Arial" w:hAnsi="Arial"/>
+          <w:sz w:val="22"/>
+          <w:szCs w:val="22"/>
+          <w:lang w:val="en-US"/>
+        </w:rPr>
+        <w:t xml:space="preserve">. </w:t>
+      </w:r>
+      <w:r>
+        <w:rPr>
+          <w:rStyle w:val="None"/>
+          <w:rFonts w:ascii="Arial" w:hAnsi="Arial"/>
+          <w:sz w:val="22"/>
+          <w:szCs w:val="22"/>
+          <w:lang w:val="en-US"/>
+        </w:rPr>
+        <w:t xml:space="preserve">All reported importance scores in </w:t>
+      </w:r>
+      <w:bookmarkStart w:id="2" w:name="__DdeLink__1505_107532857311"/>
+      <w:r>
+        <w:rPr>
+          <w:rStyle w:val="None"/>
+          <w:rFonts w:ascii="Arial" w:hAnsi="Arial"/>
+          <w:b/>
+          <w:bCs/>
+          <w:sz w:val="22"/>
+          <w:szCs w:val="22"/>
+          <w:lang w:val="en-US"/>
+        </w:rPr>
+        <w:t>b</w:t>
+      </w:r>
+      <w:r>
+        <w:rPr>
+          <w:rStyle w:val="None"/>
+          <w:rFonts w:ascii="Arial" w:hAnsi="Arial"/>
+          <w:sz w:val="22"/>
+          <w:szCs w:val="22"/>
+          <w:lang w:val="en-US"/>
+        </w:rPr>
+        <w:t xml:space="preserve"> &amp; </w:t>
+      </w:r>
+      <w:r>
+        <w:rPr>
+          <w:rStyle w:val="None"/>
+          <w:rFonts w:ascii="Arial" w:hAnsi="Arial"/>
+          <w:b/>
+          <w:bCs/>
+          <w:sz w:val="22"/>
+          <w:szCs w:val="22"/>
+          <w:lang w:val="en-US"/>
+        </w:rPr>
+        <w:t>c</w:t>
+      </w:r>
+      <w:bookmarkEnd w:id="2"/>
+      <w:r>
+        <w:rPr>
+          <w:rStyle w:val="None"/>
+          <w:rFonts w:ascii="Arial" w:hAnsi="Arial"/>
+          <w:sz w:val="22"/>
+          <w:szCs w:val="22"/>
+          <w:lang w:val="en-US"/>
+        </w:rPr>
+        <w:t xml:space="preserve"> are greater than the associated 95% confidence interval derived from random transcript redistribution. Furthermore, m</w:t>
+      </w:r>
+      <w:r>
+        <w:rPr>
+          <w:rStyle w:val="None"/>
+          <w:rFonts w:ascii="Arial" w:hAnsi="Arial"/>
+          <w:sz w:val="22"/>
+          <w:szCs w:val="22"/>
+          <w:lang w:val="en-US"/>
+        </w:rPr>
+        <w:t xml:space="preserve">easured importance of all metabolites shown </w:t>
+      </w:r>
+      <w:bookmarkStart w:id="3" w:name="__DdeLink__1178_985548206"/>
+      <w:r>
+        <w:rPr>
+          <w:rStyle w:val="None"/>
+          <w:rFonts w:ascii="Arial" w:hAnsi="Arial"/>
+          <w:sz w:val="22"/>
+          <w:szCs w:val="22"/>
+          <w:lang w:val="en-US"/>
+        </w:rPr>
+        <w:t xml:space="preserve">in </w:t>
+      </w:r>
+      <w:bookmarkStart w:id="4" w:name="__DdeLink__1505_10753285731"/>
+      <w:r>
+        <w:rPr>
+          <w:rStyle w:val="None"/>
+          <w:rFonts w:ascii="Arial" w:hAnsi="Arial"/>
+          <w:b/>
+          <w:bCs/>
+          <w:sz w:val="22"/>
+          <w:szCs w:val="22"/>
+          <w:lang w:val="en-US"/>
+        </w:rPr>
+        <w:t>b</w:t>
+      </w:r>
+      <w:r>
+        <w:rPr>
+          <w:rStyle w:val="None"/>
+          <w:rFonts w:ascii="Arial" w:hAnsi="Arial"/>
+          <w:sz w:val="22"/>
+          <w:szCs w:val="22"/>
+          <w:lang w:val="en-US"/>
+        </w:rPr>
+        <w:t xml:space="preserve"> &amp; </w:t>
+      </w:r>
+      <w:r>
+        <w:rPr>
+          <w:rStyle w:val="None"/>
+          <w:rFonts w:ascii="Arial" w:hAnsi="Arial"/>
+          <w:b/>
+          <w:bCs/>
+          <w:sz w:val="22"/>
+          <w:szCs w:val="22"/>
+          <w:lang w:val="en-US"/>
+        </w:rPr>
+        <w:t>c</w:t>
+      </w:r>
+      <w:bookmarkEnd w:id="3"/>
+      <w:bookmarkEnd w:id="4"/>
+      <w:r>
+        <w:rPr>
+          <w:rStyle w:val="None"/>
+          <w:rFonts w:ascii="Arial" w:hAnsi="Arial"/>
+          <w:b w:val="false"/>
+          <w:bCs w:val="false"/>
+          <w:sz w:val="22"/>
+          <w:szCs w:val="22"/>
+          <w:lang w:val="en-US"/>
+        </w:rPr>
+        <w:t xml:space="preserve"> </w:t>
+      </w:r>
+      <w:r>
+        <w:rPr>
+          <w:rStyle w:val="None"/>
+          <w:rFonts w:ascii="Arial" w:hAnsi="Arial"/>
+          <w:b w:val="false"/>
+          <w:bCs w:val="false"/>
+          <w:sz w:val="22"/>
+          <w:szCs w:val="22"/>
+          <w:lang w:val="en-US"/>
+        </w:rPr>
+        <w:t>are more important than &gt;75% of the associated random distribution</w:t>
+      </w:r>
+      <w:r>
+        <w:rPr>
+          <w:rStyle w:val="None"/>
+          <w:rFonts w:ascii="Arial" w:hAnsi="Arial"/>
+          <w:sz w:val="22"/>
+          <w:szCs w:val="22"/>
+          <w:lang w:val="en-US"/>
+        </w:rPr>
+        <w:t xml:space="preserve">, </w:t>
+      </w:r>
+      <w:r>
+        <w:rPr>
+          <w:rStyle w:val="None"/>
+          <w:rFonts w:ascii="Arial" w:hAnsi="Arial"/>
+          <w:sz w:val="22"/>
+          <w:szCs w:val="22"/>
+          <w:lang w:val="en-US"/>
+        </w:rPr>
+        <w:t>and</w:t>
+      </w:r>
+      <w:r>
+        <w:rPr>
+          <w:rStyle w:val="None"/>
+          <w:rFonts w:ascii="Arial" w:hAnsi="Arial"/>
+          <w:sz w:val="22"/>
+          <w:szCs w:val="22"/>
+          <w:lang w:val="en-US"/>
+        </w:rPr>
+        <w:t xml:space="preserve"> </w:t>
+      </w:r>
+      <w:r>
+        <w:rPr>
+          <w:rStyle w:val="None"/>
+          <w:rFonts w:ascii="Arial" w:hAnsi="Arial"/>
+          <w:sz w:val="22"/>
+          <w:szCs w:val="22"/>
+          <w:lang w:val="en-US"/>
+        </w:rPr>
+        <w:t xml:space="preserve">points in red are more important than &gt;95% </w:t>
+      </w:r>
+      <w:r>
+        <w:rPr>
+          <w:rStyle w:val="None"/>
+          <w:rFonts w:ascii="Arial" w:hAnsi="Arial"/>
+          <w:b w:val="false"/>
+          <w:bCs w:val="false"/>
+          <w:sz w:val="22"/>
+          <w:szCs w:val="22"/>
+          <w:lang w:val="en-US"/>
+        </w:rPr>
+        <w:t>of values in the associated random distribution</w:t>
+      </w:r>
+      <w:r>
+        <w:rPr>
+          <w:rStyle w:val="None"/>
+          <w:rFonts w:ascii="Arial" w:hAnsi="Arial"/>
+          <w:sz w:val="22"/>
+          <w:szCs w:val="22"/>
+          <w:lang w:val="en-US"/>
+        </w:rPr>
+        <w:t>.</w:t>
       </w:r>
     </w:p>
     <w:p>

</xml_diff>

<commit_message>
fig 5 and text
</commit_message>
<xml_diff>
--- a/doc/paper/Transcriptomics_RoughDraft_1.docx
+++ b/doc/paper/Transcriptomics_RoughDraft_1.docx
@@ -8999,12 +8999,6 @@
         <w:shd w:val="clear" w:color="auto" w:fill="ffffff"/>
         <w:spacing w:line="480" w:lineRule="auto"/>
         <w:jc w:val="both"/>
-        <w:rPr>
-          <w:rStyle w:val="None A"/>
-          <w:rFonts w:ascii="Arial" w:cs="Arial" w:hAnsi="Arial" w:eastAsia="Arial"/>
-          <w:sz w:val="22"/>
-          <w:szCs w:val="22"/>
-        </w:rPr>
       </w:pPr>
       <w:r>
         <w:rPr>
@@ -9017,7 +9011,7 @@
           <w:rtl w:val="0"/>
           <w:lang w:val="en-US"/>
         </w:rPr>
-        <w:t xml:space="preserve">Bipartite Metabolic Modeling. </w:t>
+        <w:t xml:space="preserve">Automated Bipartite Network Construction. </w:t>
       </w:r>
       <w:r>
         <w:rPr>
@@ -9052,31 +9046,7 @@
           <w:rtl w:val="0"/>
           <w:lang w:val="en-US"/>
         </w:rPr>
-        <w:t xml:space="preserve"> str. 630 was represented as a directed bipartite graph with both enzymes and substrates as nodes. Briefly, models were constructed using KEGG ortholog gene annotations to which transcripts had been mapped. Using the reaction_mapformula.lst file located in /kegg/ligand/reaction/, KEGG orthologs were converted to lists of input and output compounds associated with each enzymatic reaction respectively. As compounds are associated with the enzyme, it is labeled as either an input or output of the reaction that enzyme mediates. This process is repeated for all enzymes in the given bacterial genome, with enzymes that catalyze multiple reactions represented as single nodes. The resulting data structure is an associative array of enzymes associated with lists of both categories of substrates (input and output), which serves as the architecture of the network. The final metabolic network of </w:t>
-      </w:r>
-      <w:r>
-        <w:rPr>
-          <w:rStyle w:val="None A"/>
-          <w:rFonts w:ascii="Arial" w:hAnsi="Arial"/>
-          <w:i w:val="1"/>
-          <w:iCs w:val="1"/>
-          <w:sz w:val="22"/>
-          <w:szCs w:val="22"/>
-          <w:rtl w:val="0"/>
-          <w:lang w:val="en-US"/>
-        </w:rPr>
-        <w:t>C. difficile</w:t>
-      </w:r>
-      <w:r>
-        <w:rPr>
-          <w:rStyle w:val="None A"/>
-          <w:rFonts w:ascii="Arial" w:hAnsi="Arial"/>
-          <w:sz w:val="22"/>
-          <w:szCs w:val="22"/>
-          <w:rtl w:val="0"/>
-          <w:lang w:val="en-US"/>
-        </w:rPr>
-        <w:t xml:space="preserve"> str. 630 contains a total of 1205 individual nodes (447 enzymes and 758 substrates) with 2135 edges. Transcriptomic mapping data is then re-associated with the respective enzyme nodes prior to substrate importance calculations. Betweenness-centrality was calculated using the igraph R package.</w:t>
+        <w:t xml:space="preserve"> str. 630 was represented as a directed bipartite graph with both enzymes and substrates as nodes. Briefly, models were constructed using KEGG ortholog gene annotations to which transcripts had been mapped. </w:t>
       </w:r>
     </w:p>
     <w:p>
@@ -9085,24 +9055,86 @@
         <w:shd w:val="clear" w:color="auto" w:fill="ffffff"/>
         <w:spacing w:line="480" w:lineRule="auto"/>
         <w:jc w:val="both"/>
+      </w:pPr>
+      <w:r>
+        <w:rPr>
+          <w:rStyle w:val="None A"/>
+          <w:rFonts w:ascii="Arial" w:hAnsi="Arial"/>
+          <w:sz w:val="22"/>
+          <w:szCs w:val="22"/>
+          <w:rtl w:val="0"/>
+          <w:lang w:val="en-US"/>
+        </w:rPr>
+        <w:t>KO to reactions first</w:t>
+      </w:r>
+    </w:p>
+    <w:p>
+      <w:pPr>
+        <w:pStyle w:val="Default"/>
+        <w:shd w:val="clear" w:color="auto" w:fill="ffffff"/>
+        <w:spacing w:line="480" w:lineRule="auto"/>
+        <w:jc w:val="both"/>
+      </w:pPr>
+      <w:r>
+        <w:rPr>
+          <w:rStyle w:val="None A"/>
+          <w:rFonts w:ascii="Arial" w:hAnsi="Arial"/>
+          <w:sz w:val="22"/>
+          <w:szCs w:val="22"/>
+          <w:rtl w:val="0"/>
+          <w:lang w:val="en-US"/>
+        </w:rPr>
+        <w:t xml:space="preserve">Using the reaction_mapformula.lst file located in /kegg/ligand/reaction/, KEGG orthologs were converted to lists of input and output compounds associated with each enzymatic reaction respectively. As compounds are associated with the enzyme, it is labeled as either an input or output of the reaction that enzyme mediates. This process is repeated for all enzymes in the given bacterial genome, with enzymes that catalyze multiple reactions represented as single nodes. The resulting data structure is an associative array of enzymes associated with lists of both categories of substrates (input and output), which serves as the architecture of the network. The final metabolic network of </w:t>
+      </w:r>
+      <w:r>
+        <w:rPr>
+          <w:rStyle w:val="None A"/>
+          <w:rFonts w:ascii="Arial" w:hAnsi="Arial"/>
+          <w:i w:val="1"/>
+          <w:iCs w:val="1"/>
+          <w:sz w:val="22"/>
+          <w:szCs w:val="22"/>
+          <w:rtl w:val="0"/>
+          <w:lang w:val="en-US"/>
+        </w:rPr>
+        <w:t>C. difficile</w:t>
+      </w:r>
+      <w:r>
+        <w:rPr>
+          <w:rStyle w:val="None A"/>
+          <w:rFonts w:ascii="Arial" w:hAnsi="Arial"/>
+          <w:sz w:val="22"/>
+          <w:szCs w:val="22"/>
+          <w:rtl w:val="0"/>
+          <w:lang w:val="en-US"/>
+        </w:rPr>
+        <w:t xml:space="preserve"> str. 630 contains a total of 1205 individual nodes (447 enzymes and 758 substrates) with 2135 edges. Transcriptomic mapping data is then re-associated with the respective enzyme nodes prior to substrate importance calculations. Betweenness-centrality and overall closeness centralization indeces were calculated using the igraph R package. (citation)</w:t>
+      </w:r>
+    </w:p>
+    <w:p>
+      <w:pPr>
+        <w:pStyle w:val="Default"/>
+        <w:shd w:val="clear" w:color="auto" w:fill="ffffff"/>
+        <w:spacing w:line="480" w:lineRule="auto"/>
+        <w:jc w:val="both"/>
+      </w:pPr>
+      <w:r>
         <w:rPr>
           <w:rStyle w:val="None A"/>
           <w:rFonts w:ascii="Arial" w:cs="Arial" w:hAnsi="Arial" w:eastAsia="Arial"/>
           <w:sz w:val="22"/>
           <w:szCs w:val="22"/>
         </w:rPr>
-      </w:pPr>
-      <w:r>
-        <w:rPr>
-          <w:rStyle w:val="None A"/>
-          <w:rFonts w:ascii="Arial" w:cs="Arial" w:hAnsi="Arial" w:eastAsia="Arial"/>
-          <w:sz w:val="22"/>
-          <w:szCs w:val="22"/>
-          <w:rtl w:val="0"/>
-        </w:rPr>
         <w:tab/>
-        <w:t xml:space="preserve">The substrate importance algorithm favors metabolites that are more likely acquired from the environment (not produced within the network), and will award them a higher score. The presumption of our approach is that enzymes that are more highly transcribed are more likely to utilize the substrates they act on due to coupled bacterial transcription and translation. Calculating overall metabolite importance is accomplished by first calculating the relative importance of compounds as both inputs and outputs of reactions in the network and then subtracting the output score from the input score (Fig. 5a). If a compound is more likely to be produced, the more negative the resulting score will be. To calculate substrate importance, we used rarefied transcriptomic abundances mapped to their respective enzymes (represented by </w:t>
-      </w:r>
+      </w:r>
+    </w:p>
+    <w:p>
+      <w:pPr>
+        <w:pStyle w:val="Default"/>
+        <w:shd w:val="clear" w:color="auto" w:fill="ffffff"/>
+        <w:spacing w:line="480" w:lineRule="auto"/>
+        <w:jc w:val="both"/>
+      </w:pPr>
       <w:r>
         <w:rPr>
           <w:rStyle w:val="None A"/>
@@ -9114,7 +9146,62 @@
           <w:rtl w:val="0"/>
           <w:lang w:val="en-US"/>
         </w:rPr>
-        <w:t>t</w:t>
+        <w:t>Metabolite Importance Calculation.</w:t>
+      </w:r>
+      <w:r>
+        <w:rPr>
+          <w:rStyle w:val="None A"/>
+          <w:rFonts w:ascii="Arial" w:hAnsi="Arial"/>
+          <w:sz w:val="22"/>
+          <w:szCs w:val="22"/>
+          <w:rtl w:val="0"/>
+          <w:lang w:val="en-US"/>
+        </w:rPr>
+        <w:t xml:space="preserve"> The substrate importance algorithm favors metabolites that are more likely acquired from the environment (not produced within the network), and will award them a higher score. The presumption of our approach is that enzymes that are more highly transcribed are more likely to utilize the substrates they act on due to coupled bacterial transcription and translation. Calculating overall metabolite importance is accomplished by first calculating the relative importance of compounds as both inputs and outputs of reactions in the network and then subtracting the output score from the input score (Fig. 5a). If a compound is more likely to be produced, the more negative the resulting score will be. To calculate </w:t>
+      </w:r>
+      <w:r>
+        <w:rPr>
+          <w:rStyle w:val="None A"/>
+          <w:rFonts w:ascii="Arial" w:hAnsi="Arial"/>
+          <w:sz w:val="22"/>
+          <w:szCs w:val="22"/>
+          <w:rtl w:val="0"/>
+          <w:lang w:val="en-US"/>
+        </w:rPr>
+        <w:t>the i</w:t>
+      </w:r>
+      <w:r>
+        <w:rPr>
+          <w:rStyle w:val="None A"/>
+          <w:rFonts w:ascii="Arial" w:hAnsi="Arial"/>
+          <w:sz w:val="22"/>
+          <w:szCs w:val="22"/>
+          <w:rtl w:val="0"/>
+          <w:lang w:val="en-US"/>
+        </w:rPr>
+        <w:t>mportance</w:t>
+      </w:r>
+      <w:r>
+        <w:rPr>
+          <w:rStyle w:val="None A"/>
+          <w:rFonts w:ascii="Arial" w:hAnsi="Arial"/>
+          <w:sz w:val="22"/>
+          <w:szCs w:val="22"/>
+          <w:rtl w:val="0"/>
+          <w:lang w:val="en-US"/>
+        </w:rPr>
+        <w:t xml:space="preserve"> of a given metabolite</w:t>
+      </w:r>
+      <w:r>
+        <w:rPr>
+          <w:rStyle w:val="None A"/>
+          <w:rFonts w:ascii="Arial" w:hAnsi="Arial"/>
+          <w:sz w:val="22"/>
+          <w:szCs w:val="22"/>
+          <w:rtl w:val="0"/>
+          <w:lang w:val="en-US"/>
+        </w:rPr>
+        <w:t xml:space="preserve"> (</w:t>
       </w:r>
       <w:r>
         <w:rPr>
@@ -9124,22 +9211,43 @@
           <w:bCs w:val="1"/>
           <w:sz w:val="22"/>
           <w:szCs w:val="22"/>
-          <w:vertAlign w:val="subscript"/>
-          <w:rtl w:val="0"/>
-          <w:lang w:val="en-US"/>
-        </w:rPr>
-        <w:t>o</w:t>
-      </w:r>
-      <w:r>
-        <w:rPr>
-          <w:rStyle w:val="None A"/>
-          <w:rFonts w:ascii="Arial" w:hAnsi="Arial"/>
-          <w:sz w:val="22"/>
-          <w:szCs w:val="22"/>
-          <w:rtl w:val="0"/>
-          <w:lang w:val="en-US"/>
-        </w:rPr>
-        <w:t xml:space="preserve"> and </w:t>
+          <w:rtl w:val="0"/>
+          <w:lang w:val="en-US"/>
+        </w:rPr>
+        <w:t>m</w:t>
+      </w:r>
+      <w:r>
+        <w:rPr>
+          <w:rStyle w:val="None A"/>
+          <w:rFonts w:ascii="Arial" w:hAnsi="Arial"/>
+          <w:sz w:val="22"/>
+          <w:szCs w:val="22"/>
+          <w:rtl w:val="0"/>
+          <w:lang w:val="en-US"/>
+        </w:rPr>
+        <w:t>), we used rarefied transcript abundances mapped to respective enzyme</w:t>
+      </w:r>
+      <w:r>
+        <w:rPr>
+          <w:rStyle w:val="None A"/>
+          <w:rFonts w:ascii="Arial" w:hAnsi="Arial"/>
+          <w:sz w:val="22"/>
+          <w:szCs w:val="22"/>
+          <w:rtl w:val="0"/>
+          <w:lang w:val="en-US"/>
+        </w:rPr>
+        <w:t xml:space="preserve"> nodes.  This is r</w:t>
+      </w:r>
+      <w:r>
+        <w:rPr>
+          <w:rStyle w:val="None A"/>
+          <w:rFonts w:ascii="Arial" w:hAnsi="Arial"/>
+          <w:sz w:val="22"/>
+          <w:szCs w:val="22"/>
+          <w:rtl w:val="0"/>
+          <w:lang w:val="en-US"/>
+        </w:rPr>
+        <w:t xml:space="preserve">epresented by </w:t>
       </w:r>
       <w:r>
         <w:rPr>
@@ -9166,18 +9274,18 @@
           <w:rtl w:val="0"/>
           <w:lang w:val="en-US"/>
         </w:rPr>
-        <w:t>i</w:t>
-      </w:r>
-      <w:r>
-        <w:rPr>
-          <w:rStyle w:val="None A"/>
-          <w:rFonts w:ascii="Arial" w:hAnsi="Arial"/>
-          <w:sz w:val="22"/>
-          <w:szCs w:val="22"/>
-          <w:rtl w:val="0"/>
-          <w:lang w:val="en-US"/>
-        </w:rPr>
-        <w:t>), representing the reactions they mediate that either create or utilize the substrate (</w:t>
+        <w:t>o</w:t>
+      </w:r>
+      <w:r>
+        <w:rPr>
+          <w:rStyle w:val="None A"/>
+          <w:rFonts w:ascii="Arial" w:hAnsi="Arial"/>
+          <w:sz w:val="22"/>
+          <w:szCs w:val="22"/>
+          <w:rtl w:val="0"/>
+          <w:lang w:val="en-US"/>
+        </w:rPr>
+        <w:t xml:space="preserve"> and </w:t>
       </w:r>
       <w:r>
         <w:rPr>
@@ -9190,18 +9298,281 @@
           <w:rtl w:val="0"/>
           <w:lang w:val="en-US"/>
         </w:rPr>
-        <w:t>s</w:t>
-      </w:r>
-      <w:r>
-        <w:rPr>
-          <w:rStyle w:val="None A"/>
-          <w:rFonts w:ascii="Arial" w:hAnsi="Arial"/>
-          <w:sz w:val="22"/>
-          <w:szCs w:val="22"/>
-          <w:rtl w:val="0"/>
-          <w:lang w:val="en-US"/>
-        </w:rPr>
-        <w:t xml:space="preserve">). </w:t>
+        <w:t>t</w:t>
+      </w:r>
+      <w:r>
+        <w:rPr>
+          <w:rStyle w:val="None A"/>
+          <w:rFonts w:ascii="Arial" w:hAnsi="Arial"/>
+          <w:b w:val="1"/>
+          <w:bCs w:val="1"/>
+          <w:sz w:val="22"/>
+          <w:szCs w:val="22"/>
+          <w:vertAlign w:val="subscript"/>
+          <w:rtl w:val="0"/>
+          <w:lang w:val="en-US"/>
+        </w:rPr>
+        <w:t>i</w:t>
+      </w:r>
+      <w:r>
+        <w:rPr>
+          <w:rStyle w:val="None A"/>
+          <w:rFonts w:ascii="Arial" w:hAnsi="Arial"/>
+          <w:sz w:val="22"/>
+          <w:szCs w:val="22"/>
+          <w:rtl w:val="0"/>
+          <w:lang w:val="en-US"/>
+        </w:rPr>
+        <w:t xml:space="preserve"> to designate if an enzyme creates or utilizes </w:t>
+      </w:r>
+      <w:r>
+        <w:rPr>
+          <w:rStyle w:val="None A"/>
+          <w:rFonts w:ascii="Arial" w:hAnsi="Arial"/>
+          <w:b w:val="1"/>
+          <w:bCs w:val="1"/>
+          <w:sz w:val="22"/>
+          <w:szCs w:val="22"/>
+          <w:rtl w:val="0"/>
+          <w:lang w:val="en-US"/>
+        </w:rPr>
+        <w:t>m</w:t>
+      </w:r>
+      <w:r>
+        <w:rPr>
+          <w:rStyle w:val="None A"/>
+          <w:rFonts w:ascii="Arial" w:hAnsi="Arial"/>
+          <w:sz w:val="22"/>
+          <w:szCs w:val="22"/>
+          <w:rtl w:val="0"/>
+          <w:lang w:val="en-US"/>
+        </w:rPr>
+        <w:t>.</w:t>
+      </w:r>
+    </w:p>
+    <w:p>
+      <w:pPr>
+        <w:pStyle w:val="Default"/>
+        <w:shd w:val="clear" w:color="auto" w:fill="ffffff"/>
+        <w:spacing w:line="480" w:lineRule="auto"/>
+        <w:rPr>
+          <w:rStyle w:val="None A"/>
+          <w:sz w:val="22"/>
+          <w:szCs w:val="22"/>
+        </w:rPr>
+      </w:pPr>
+      <w:r>
+        <w:tab/>
+      </w:r>
+      <w:r>
+        <w:rPr>
+          <w:rStyle w:val="None A"/>
+          <w:rFonts w:ascii="Arial" w:hAnsi="Arial"/>
+          <w:sz w:val="22"/>
+          <w:szCs w:val="22"/>
+          <w:rtl w:val="0"/>
+          <w:lang w:val="en-US"/>
+        </w:rPr>
+        <w:t>The f</w:t>
+      </w:r>
+      <w:r>
+        <w:rPr>
+          <w:rStyle w:val="None A"/>
+          <w:rFonts w:ascii="Arial" w:hAnsi="Arial"/>
+          <w:sz w:val="22"/>
+          <w:szCs w:val="22"/>
+          <w:rtl w:val="0"/>
+          <w:lang w:val="en-US"/>
+        </w:rPr>
+        <w:t xml:space="preserve">irst </w:t>
+      </w:r>
+      <w:r>
+        <w:rPr>
+          <w:rStyle w:val="None A"/>
+          <w:rFonts w:ascii="Arial" w:hAnsi="Arial"/>
+          <w:sz w:val="22"/>
+          <w:szCs w:val="22"/>
+          <w:rtl w:val="0"/>
+          <w:lang w:val="en-US"/>
+        </w:rPr>
+        <w:t xml:space="preserve">step is to calculate </w:t>
+      </w:r>
+      <w:r>
+        <w:rPr>
+          <w:rStyle w:val="None A"/>
+          <w:rFonts w:ascii="Arial" w:hAnsi="Arial"/>
+          <w:sz w:val="22"/>
+          <w:szCs w:val="22"/>
+          <w:rtl w:val="0"/>
+          <w:lang w:val="en-US"/>
+        </w:rPr>
+        <w:t xml:space="preserve">the average expression of enzymes for reactions that either create a given metabolite (i) and consume that metabolite (ii). </w:t>
+      </w:r>
+      <w:r>
+        <w:rPr>
+          <w:rStyle w:val="None A"/>
+          <w:rFonts w:ascii="Arial" w:hAnsi="Arial"/>
+          <w:sz w:val="22"/>
+          <w:szCs w:val="22"/>
+          <w:rtl w:val="0"/>
+          <w:lang w:val="en-US"/>
+        </w:rPr>
+        <w:t>For each direction, the s</w:t>
+      </w:r>
+      <w:r>
+        <w:rPr>
+          <w:rStyle w:val="None A"/>
+          <w:rFonts w:ascii="Arial" w:hAnsi="Arial"/>
+          <w:sz w:val="22"/>
+          <w:szCs w:val="22"/>
+          <w:rtl w:val="0"/>
+          <w:lang w:val="en-US"/>
+        </w:rPr>
+        <w:t>um of transcripts for enzymes connecting to a metabolite are divided by the number of</w:t>
+      </w:r>
+      <w:r>
+        <w:rPr>
+          <w:rStyle w:val="None A"/>
+          <w:rFonts w:ascii="Arial" w:hAnsi="Arial"/>
+          <w:sz w:val="22"/>
+          <w:szCs w:val="22"/>
+          <w:rtl w:val="0"/>
+          <w:lang w:val="en-US"/>
+        </w:rPr>
+        <w:t xml:space="preserve"> contributing</w:t>
+      </w:r>
+      <w:r>
+        <w:rPr>
+          <w:rStyle w:val="None A"/>
+          <w:rFonts w:ascii="Arial" w:hAnsi="Arial"/>
+          <w:sz w:val="22"/>
+          <w:szCs w:val="22"/>
+          <w:rtl w:val="0"/>
+          <w:lang w:val="en-US"/>
+        </w:rPr>
+        <w:t xml:space="preserve"> </w:t>
+      </w:r>
+      <w:r>
+        <w:rPr>
+          <w:rStyle w:val="None A"/>
+          <w:rFonts w:ascii="Arial" w:hAnsi="Arial"/>
+          <w:sz w:val="22"/>
+          <w:szCs w:val="22"/>
+          <w:rtl w:val="0"/>
+          <w:lang w:val="en-US"/>
+        </w:rPr>
+        <w:t xml:space="preserve">edges </w:t>
+      </w:r>
+      <w:bookmarkStart w:name="MathJaxElement43Frame" w:id="1"/>
+      <w:r>
+        <w:rPr>
+          <w:rStyle w:val="None A"/>
+          <w:rFonts w:ascii="Arial" w:hAnsi="Arial"/>
+          <w:sz w:val="22"/>
+          <w:szCs w:val="22"/>
+          <w:rtl w:val="0"/>
+          <w:lang w:val="en-US"/>
+        </w:rPr>
+        <w:t>(</w:t>
+      </w:r>
+      <w:r>
+        <w:rPr>
+          <w:rStyle w:val="None A"/>
+          <w:rFonts w:ascii="Arial" w:hAnsi="Arial"/>
+          <w:b w:val="1"/>
+          <w:bCs w:val="1"/>
+          <w:sz w:val="22"/>
+          <w:szCs w:val="22"/>
+          <w:rtl w:val="0"/>
+          <w:lang w:val="en-US"/>
+        </w:rPr>
+        <w:t>e</w:t>
+      </w:r>
+      <w:r>
+        <w:rPr>
+          <w:rStyle w:val="None A"/>
+          <w:rFonts w:ascii="Arial" w:hAnsi="Arial"/>
+          <w:b w:val="1"/>
+          <w:bCs w:val="1"/>
+          <w:sz w:val="22"/>
+          <w:szCs w:val="22"/>
+          <w:vertAlign w:val="subscript"/>
+          <w:rtl w:val="0"/>
+          <w:lang w:val="en-US"/>
+        </w:rPr>
+        <w:t>o</w:t>
+      </w:r>
+      <w:r>
+        <w:rPr>
+          <w:rStyle w:val="None A"/>
+          <w:rFonts w:ascii="Arial" w:hAnsi="Arial"/>
+          <w:sz w:val="22"/>
+          <w:szCs w:val="22"/>
+          <w:rtl w:val="0"/>
+          <w:lang w:val="en-US"/>
+        </w:rPr>
+        <w:t xml:space="preserve"> or </w:t>
+      </w:r>
+      <w:r>
+        <w:rPr>
+          <w:rStyle w:val="None A"/>
+          <w:rFonts w:ascii="Arial" w:hAnsi="Arial"/>
+          <w:b w:val="1"/>
+          <w:bCs w:val="1"/>
+          <w:sz w:val="22"/>
+          <w:szCs w:val="22"/>
+          <w:rtl w:val="0"/>
+          <w:lang w:val="en-US"/>
+        </w:rPr>
+        <w:t>e</w:t>
+      </w:r>
+      <w:r>
+        <w:rPr>
+          <w:rStyle w:val="None A"/>
+          <w:rFonts w:ascii="Arial" w:hAnsi="Arial"/>
+          <w:b w:val="1"/>
+          <w:bCs w:val="1"/>
+          <w:sz w:val="22"/>
+          <w:szCs w:val="22"/>
+          <w:vertAlign w:val="subscript"/>
+          <w:rtl w:val="0"/>
+          <w:lang w:val="en-US"/>
+        </w:rPr>
+        <w:t>i</w:t>
+      </w:r>
+      <w:r>
+        <w:rPr>
+          <w:rStyle w:val="None A"/>
+          <w:rFonts w:ascii="Arial" w:hAnsi="Arial"/>
+          <w:sz w:val="22"/>
+          <w:szCs w:val="22"/>
+          <w:rtl w:val="0"/>
+          <w:lang w:val="en-US"/>
+        </w:rPr>
+        <w:t>)</w:t>
+      </w:r>
+      <w:bookmarkEnd w:id="1"/>
+      <w:r>
+        <w:rPr>
+          <w:rStyle w:val="None A"/>
+          <w:rFonts w:ascii="Arial" w:hAnsi="Arial"/>
+          <w:sz w:val="22"/>
+          <w:szCs w:val="22"/>
+          <w:rtl w:val="0"/>
+          <w:lang w:val="en-US"/>
+        </w:rPr>
+        <w:t xml:space="preserve"> </w:t>
+      </w:r>
+      <w:r>
+        <w:rPr>
+          <w:rStyle w:val="None A"/>
+          <w:rFonts w:ascii="Arial" w:hAnsi="Arial"/>
+          <w:sz w:val="22"/>
+          <w:szCs w:val="22"/>
+          <w:rtl w:val="0"/>
+          <w:lang w:val="en-US"/>
+        </w:rPr>
+        <w:t>to normalize for highly connected metabolite nodes:</w:t>
       </w:r>
     </w:p>
     <w:p>
@@ -9211,22 +9582,901 @@
         <w:spacing w:line="480" w:lineRule="auto"/>
         <w:jc w:val="center"/>
         <w:rPr>
-          <w:rStyle w:val="None A"/>
-          <w:rFonts w:ascii="Arial" w:cs="Arial" w:hAnsi="Arial" w:eastAsia="Arial"/>
-          <w:sz w:val="22"/>
-          <w:szCs w:val="22"/>
-        </w:rPr>
-      </w:pPr>
-      <w:r>
-        <w:rPr>
-          <w:rStyle w:val="None A"/>
-          <w:rFonts w:ascii="Arial" w:hAnsi="Arial"/>
-          <w:sz w:val="22"/>
-          <w:szCs w:val="22"/>
-          <w:rtl w:val="0"/>
-          <w:lang w:val="en-US"/>
-        </w:rPr>
-        <w:t>*Equation</w:t>
+          <w:sz w:val="22"/>
+          <w:szCs w:val="22"/>
+        </w:rPr>
+      </w:pPr>
+      <w:r>
+        <w:rPr>
+          <w:rStyle w:val="None A"/>
+          <w:rFonts w:ascii="Arial" w:hAnsi="Arial"/>
+          <w:sz w:val="22"/>
+          <w:szCs w:val="22"/>
+          <w:rtl w:val="0"/>
+          <w:lang w:val="en-US"/>
+        </w:rPr>
+        <w:t xml:space="preserve">(i)  </w:t>
+      </w:r>
+      <w:r>
+        <w:rPr>
+          <w:rStyle w:val="None A"/>
+          <w:rFonts w:ascii="LM Roman Unslanted 10" w:cs="LM Roman Unslanted 10" w:hAnsi="LM Roman Unslanted 10" w:eastAsia="LM Roman Unslanted 10"/>
+          <w:i w:val="1"/>
+          <w:iCs w:val="1"/>
+          <w:sz w:val="22"/>
+          <w:szCs w:val="22"/>
+          <w:rtl w:val="0"/>
+          <w:lang w:val="en-US"/>
+        </w:rPr>
+        <w:t>µ</w:t>
+      </w:r>
+      <w:r>
+        <w:rPr>
+          <w:rStyle w:val="None A"/>
+          <w:rFonts w:ascii="Arial" w:hAnsi="Arial"/>
+          <w:sz w:val="22"/>
+          <w:szCs w:val="22"/>
+          <w:vertAlign w:val="subscript"/>
+          <w:rtl w:val="0"/>
+          <w:lang w:val="en-US"/>
+        </w:rPr>
+        <w:t>i</w:t>
+      </w:r>
+      <w:r>
+        <w:rPr>
+          <w:rStyle w:val="None A"/>
+          <w:rFonts w:ascii="Arial" w:hAnsi="Arial"/>
+          <w:sz w:val="22"/>
+          <w:szCs w:val="22"/>
+          <w:rtl w:val="0"/>
+          <w:lang w:val="en-US"/>
+        </w:rPr>
+        <w:t xml:space="preserve"> = </w:t>
+      </w:r>
+      <w:r>
+        <w:rPr>
+          <w:rStyle w:val="None A"/>
+          <w:sz w:val="28"/>
+          <w:szCs w:val="28"/>
+          <w:rtl w:val="0"/>
+          <w:lang w:val="en-US"/>
+        </w:rPr>
+        <w:t>Σ</w:t>
+      </w:r>
+      <w:r>
+        <w:rPr>
+          <w:rStyle w:val="None A"/>
+          <w:rFonts w:ascii="Arial" w:hAnsi="Arial"/>
+          <w:sz w:val="22"/>
+          <w:szCs w:val="22"/>
+          <w:rtl w:val="0"/>
+          <w:lang w:val="en-US"/>
+        </w:rPr>
+        <w:t>t</w:t>
+      </w:r>
+      <w:r>
+        <w:rPr>
+          <w:rStyle w:val="None A"/>
+          <w:rFonts w:ascii="Arial" w:hAnsi="Arial"/>
+          <w:sz w:val="22"/>
+          <w:szCs w:val="22"/>
+          <w:vertAlign w:val="subscript"/>
+          <w:rtl w:val="0"/>
+          <w:lang w:val="en-US"/>
+        </w:rPr>
+        <w:t>i</w:t>
+      </w:r>
+      <w:r>
+        <w:rPr>
+          <w:rStyle w:val="None A"/>
+          <w:rFonts w:ascii="Arial" w:hAnsi="Arial"/>
+          <w:sz w:val="22"/>
+          <w:szCs w:val="22"/>
+          <w:rtl w:val="0"/>
+          <w:lang w:val="en-US"/>
+        </w:rPr>
+        <w:t xml:space="preserve"> </w:t>
+      </w:r>
+      <w:r>
+        <w:rPr>
+          <w:rStyle w:val="None A"/>
+          <w:rFonts w:ascii="Arial" w:hAnsi="Arial" w:hint="default"/>
+          <w:caps w:val="0"/>
+          <w:smallCaps w:val="0"/>
+          <w:color w:val="222222"/>
+          <w:spacing w:val="0"/>
+          <w:sz w:val="22"/>
+          <w:szCs w:val="22"/>
+          <w:u w:color="222222"/>
+          <w:rtl w:val="0"/>
+          <w:lang w:val="en-US"/>
+        </w:rPr>
+        <w:t>÷</w:t>
+      </w:r>
+      <w:r>
+        <w:rPr>
+          <w:rStyle w:val="None A"/>
+          <w:rFonts w:ascii="Arial" w:hAnsi="Arial"/>
+          <w:sz w:val="22"/>
+          <w:szCs w:val="22"/>
+          <w:rtl w:val="0"/>
+          <w:lang w:val="en-US"/>
+        </w:rPr>
+        <w:t xml:space="preserve"> </w:t>
+      </w:r>
+      <w:r>
+        <w:rPr>
+          <w:rStyle w:val="None A"/>
+          <w:rFonts w:ascii="LM Roman Unslanted 10" w:cs="LM Roman Unslanted 10" w:hAnsi="LM Roman Unslanted 10" w:eastAsia="LM Roman Unslanted 10"/>
+          <w:i w:val="1"/>
+          <w:iCs w:val="1"/>
+          <w:sz w:val="22"/>
+          <w:szCs w:val="22"/>
+          <w:rtl w:val="0"/>
+          <w:lang w:val="en-US"/>
+        </w:rPr>
+        <w:t>n</w:t>
+      </w:r>
+      <w:r>
+        <w:rPr>
+          <w:rStyle w:val="None A"/>
+          <w:rFonts w:ascii="Arial" w:hAnsi="Arial"/>
+          <w:sz w:val="22"/>
+          <w:szCs w:val="22"/>
+          <w:rtl w:val="0"/>
+          <w:lang w:val="en-US"/>
+        </w:rPr>
+        <w:t>(</w:t>
+      </w:r>
+      <w:r>
+        <w:rPr>
+          <w:rStyle w:val="None A"/>
+          <w:rFonts w:ascii="Arial" w:hAnsi="Arial"/>
+          <w:sz w:val="22"/>
+          <w:szCs w:val="22"/>
+          <w:rtl w:val="0"/>
+          <w:lang w:val="en-US"/>
+        </w:rPr>
+        <w:t>e</w:t>
+      </w:r>
+      <w:r>
+        <w:rPr>
+          <w:rStyle w:val="None A"/>
+          <w:rFonts w:ascii="Arial" w:hAnsi="Arial"/>
+          <w:sz w:val="22"/>
+          <w:szCs w:val="22"/>
+          <w:vertAlign w:val="subscript"/>
+          <w:rtl w:val="0"/>
+          <w:lang w:val="en-US"/>
+        </w:rPr>
+        <w:t>o</w:t>
+      </w:r>
+      <w:r>
+        <w:rPr>
+          <w:rStyle w:val="None A"/>
+          <w:rFonts w:ascii="Arial" w:hAnsi="Arial"/>
+          <w:position w:val="0"/>
+          <w:sz w:val="22"/>
+          <w:szCs w:val="22"/>
+          <w:vertAlign w:val="baseline"/>
+          <w:rtl w:val="0"/>
+          <w:lang w:val="en-US"/>
+        </w:rPr>
+        <w:t>)</w:t>
+        <w:tab/>
+        <w:tab/>
+        <w:tab/>
+        <w:t xml:space="preserve">(ii)  </w:t>
+      </w:r>
+      <w:r>
+        <w:rPr>
+          <w:rStyle w:val="None A"/>
+          <w:rFonts w:ascii="LM Roman Unslanted 10" w:cs="LM Roman Unslanted 10" w:hAnsi="LM Roman Unslanted 10" w:eastAsia="LM Roman Unslanted 10"/>
+          <w:i w:val="1"/>
+          <w:iCs w:val="1"/>
+          <w:position w:val="0"/>
+          <w:sz w:val="22"/>
+          <w:szCs w:val="22"/>
+          <w:vertAlign w:val="baseline"/>
+          <w:rtl w:val="0"/>
+          <w:lang w:val="en-US"/>
+        </w:rPr>
+        <w:t>µ</w:t>
+      </w:r>
+      <w:r>
+        <w:rPr>
+          <w:rStyle w:val="None A"/>
+          <w:rFonts w:ascii="Arial" w:hAnsi="Arial"/>
+          <w:sz w:val="22"/>
+          <w:szCs w:val="22"/>
+          <w:vertAlign w:val="subscript"/>
+          <w:rtl w:val="0"/>
+          <w:lang w:val="en-US"/>
+        </w:rPr>
+        <w:t>o</w:t>
+      </w:r>
+      <w:r>
+        <w:rPr>
+          <w:rStyle w:val="None A"/>
+          <w:rFonts w:ascii="Arial" w:hAnsi="Arial"/>
+          <w:position w:val="0"/>
+          <w:sz w:val="22"/>
+          <w:szCs w:val="22"/>
+          <w:vertAlign w:val="baseline"/>
+          <w:rtl w:val="0"/>
+          <w:lang w:val="en-US"/>
+        </w:rPr>
+        <w:t xml:space="preserve"> = </w:t>
+      </w:r>
+      <w:r>
+        <w:rPr>
+          <w:rStyle w:val="None A"/>
+          <w:position w:val="0"/>
+          <w:sz w:val="28"/>
+          <w:szCs w:val="28"/>
+          <w:vertAlign w:val="baseline"/>
+          <w:rtl w:val="0"/>
+          <w:lang w:val="en-US"/>
+        </w:rPr>
+        <w:t>Σ</w:t>
+      </w:r>
+      <w:r>
+        <w:rPr>
+          <w:rStyle w:val="None A"/>
+          <w:rFonts w:ascii="Arial" w:hAnsi="Arial"/>
+          <w:position w:val="0"/>
+          <w:sz w:val="22"/>
+          <w:szCs w:val="22"/>
+          <w:vertAlign w:val="baseline"/>
+          <w:rtl w:val="0"/>
+          <w:lang w:val="en-US"/>
+        </w:rPr>
+        <w:t>t</w:t>
+      </w:r>
+      <w:r>
+        <w:rPr>
+          <w:rStyle w:val="None A"/>
+          <w:rFonts w:ascii="Arial" w:hAnsi="Arial"/>
+          <w:sz w:val="22"/>
+          <w:szCs w:val="22"/>
+          <w:vertAlign w:val="subscript"/>
+          <w:rtl w:val="0"/>
+          <w:lang w:val="en-US"/>
+        </w:rPr>
+        <w:t>o</w:t>
+      </w:r>
+      <w:r>
+        <w:rPr>
+          <w:rStyle w:val="None A"/>
+          <w:rFonts w:ascii="Arial" w:hAnsi="Arial"/>
+          <w:position w:val="0"/>
+          <w:sz w:val="22"/>
+          <w:szCs w:val="22"/>
+          <w:vertAlign w:val="baseline"/>
+          <w:rtl w:val="0"/>
+          <w:lang w:val="en-US"/>
+        </w:rPr>
+        <w:t xml:space="preserve"> </w:t>
+      </w:r>
+      <w:r>
+        <w:rPr>
+          <w:rStyle w:val="None A"/>
+          <w:rFonts w:ascii="Arial" w:hAnsi="Arial" w:hint="default"/>
+          <w:caps w:val="0"/>
+          <w:smallCaps w:val="0"/>
+          <w:color w:val="222222"/>
+          <w:spacing w:val="0"/>
+          <w:position w:val="0"/>
+          <w:sz w:val="22"/>
+          <w:szCs w:val="22"/>
+          <w:u w:color="222222"/>
+          <w:vertAlign w:val="baseline"/>
+          <w:rtl w:val="0"/>
+          <w:lang w:val="en-US"/>
+        </w:rPr>
+        <w:t>÷</w:t>
+      </w:r>
+      <w:r>
+        <w:rPr>
+          <w:rStyle w:val="None A"/>
+          <w:rFonts w:ascii="Arial" w:hAnsi="Arial"/>
+          <w:position w:val="0"/>
+          <w:sz w:val="22"/>
+          <w:szCs w:val="22"/>
+          <w:vertAlign w:val="baseline"/>
+          <w:rtl w:val="0"/>
+          <w:lang w:val="en-US"/>
+        </w:rPr>
+        <w:t xml:space="preserve"> </w:t>
+      </w:r>
+      <w:r>
+        <w:rPr>
+          <w:rStyle w:val="None A"/>
+          <w:rFonts w:ascii="LM Roman Unslanted 10" w:cs="LM Roman Unslanted 10" w:hAnsi="LM Roman Unslanted 10" w:eastAsia="LM Roman Unslanted 10"/>
+          <w:i w:val="1"/>
+          <w:iCs w:val="1"/>
+          <w:position w:val="0"/>
+          <w:sz w:val="22"/>
+          <w:szCs w:val="22"/>
+          <w:vertAlign w:val="baseline"/>
+          <w:rtl w:val="0"/>
+          <w:lang w:val="en-US"/>
+        </w:rPr>
+        <w:t>n</w:t>
+      </w:r>
+      <w:r>
+        <w:rPr>
+          <w:rStyle w:val="None A"/>
+          <w:rFonts w:ascii="Arial" w:hAnsi="Arial"/>
+          <w:position w:val="0"/>
+          <w:sz w:val="22"/>
+          <w:szCs w:val="22"/>
+          <w:vertAlign w:val="baseline"/>
+          <w:rtl w:val="0"/>
+          <w:lang w:val="en-US"/>
+        </w:rPr>
+        <w:t>(</w:t>
+      </w:r>
+      <w:r>
+        <w:rPr>
+          <w:rStyle w:val="None A"/>
+          <w:rFonts w:ascii="Arial" w:hAnsi="Arial"/>
+          <w:position w:val="0"/>
+          <w:sz w:val="22"/>
+          <w:szCs w:val="22"/>
+          <w:vertAlign w:val="baseline"/>
+          <w:rtl w:val="0"/>
+          <w:lang w:val="en-US"/>
+        </w:rPr>
+        <w:t>e</w:t>
+      </w:r>
+      <w:r>
+        <w:rPr>
+          <w:rStyle w:val="None A"/>
+          <w:rFonts w:ascii="Arial" w:hAnsi="Arial"/>
+          <w:sz w:val="22"/>
+          <w:szCs w:val="22"/>
+          <w:vertAlign w:val="subscript"/>
+          <w:rtl w:val="0"/>
+          <w:lang w:val="en-US"/>
+        </w:rPr>
+        <w:t>i</w:t>
+      </w:r>
+      <w:r>
+        <w:rPr>
+          <w:rStyle w:val="None A"/>
+          <w:rFonts w:ascii="Arial" w:hAnsi="Arial"/>
+          <w:position w:val="0"/>
+          <w:sz w:val="22"/>
+          <w:szCs w:val="22"/>
+          <w:vertAlign w:val="baseline"/>
+          <w:rtl w:val="0"/>
+          <w:lang w:val="en-US"/>
+        </w:rPr>
+        <w:t>)</w:t>
+      </w:r>
+    </w:p>
+    <w:p>
+      <w:pPr>
+        <w:pStyle w:val="Default"/>
+        <w:shd w:val="clear" w:color="auto" w:fill="ffffff"/>
+        <w:spacing w:line="480" w:lineRule="auto"/>
+        <w:rPr>
+          <w:sz w:val="22"/>
+          <w:szCs w:val="22"/>
+        </w:rPr>
+      </w:pPr>
+      <w:r>
+        <w:rPr>
+          <w:rStyle w:val="None A"/>
+          <w:rFonts w:ascii="Arial" w:hAnsi="Arial"/>
+          <w:position w:val="0"/>
+          <w:sz w:val="22"/>
+          <w:szCs w:val="22"/>
+          <w:vertAlign w:val="baseline"/>
+          <w:rtl w:val="0"/>
+          <w:lang w:val="en-US"/>
+        </w:rPr>
+        <w:t>Next the raw metabolite importance score is calculated by subtracting the creation value from the consumption value to weight for metabolites that are likely acquired exogenously:</w:t>
+      </w:r>
+    </w:p>
+    <w:p>
+      <w:pPr>
+        <w:pStyle w:val="Default"/>
+        <w:shd w:val="clear" w:color="auto" w:fill="ffffff"/>
+        <w:spacing w:line="480" w:lineRule="auto"/>
+        <w:jc w:val="center"/>
+        <w:rPr>
+          <w:sz w:val="22"/>
+          <w:szCs w:val="22"/>
+        </w:rPr>
+      </w:pPr>
+      <w:r>
+        <w:rPr>
+          <w:rStyle w:val="None A"/>
+          <w:rFonts w:ascii="Arial" w:hAnsi="Arial"/>
+          <w:sz w:val="22"/>
+          <w:szCs w:val="22"/>
+          <w:rtl w:val="0"/>
+          <w:lang w:val="en-US"/>
+        </w:rPr>
+        <w:t xml:space="preserve">(iii)  </w:t>
+      </w:r>
+      <w:r>
+        <w:rPr>
+          <w:rStyle w:val="None A"/>
+          <w:rFonts w:ascii="Arial" w:hAnsi="Arial"/>
+          <w:sz w:val="22"/>
+          <w:szCs w:val="22"/>
+          <w:rtl w:val="0"/>
+          <w:lang w:val="en-US"/>
+        </w:rPr>
+        <w:t>m</w:t>
+      </w:r>
+      <w:r>
+        <w:rPr>
+          <w:rStyle w:val="None A"/>
+          <w:rFonts w:ascii="Arial" w:hAnsi="Arial"/>
+          <w:sz w:val="22"/>
+          <w:szCs w:val="22"/>
+          <w:vertAlign w:val="subscript"/>
+          <w:rtl w:val="0"/>
+          <w:lang w:val="en-US"/>
+        </w:rPr>
+        <w:t>i</w:t>
+      </w:r>
+      <w:r>
+        <w:rPr>
+          <w:rStyle w:val="None A"/>
+          <w:rFonts w:ascii="Arial" w:hAnsi="Arial"/>
+          <w:sz w:val="22"/>
+          <w:szCs w:val="22"/>
+          <w:rtl w:val="0"/>
+          <w:lang w:val="en-US"/>
+        </w:rPr>
+        <w:t xml:space="preserve"> = </w:t>
+      </w:r>
+      <w:bookmarkStart w:name="MathJaxElement43Frame" w:id="2"/>
+      <w:r>
+        <w:rPr>
+          <w:rStyle w:val="None A"/>
+          <w:rFonts w:ascii="Arial" w:hAnsi="Arial"/>
+          <w:sz w:val="22"/>
+          <w:szCs w:val="22"/>
+          <w:vertAlign w:val="superscript"/>
+          <w:rtl w:val="0"/>
+          <w:lang w:val="en-US"/>
+        </w:rPr>
+        <w:t>2</w:t>
+      </w:r>
+      <w:r>
+        <w:rPr>
+          <w:rStyle w:val="None A"/>
+          <w:rFonts w:ascii="Arial" w:hAnsi="Arial" w:hint="default"/>
+          <w:sz w:val="22"/>
+          <w:szCs w:val="22"/>
+          <w:rtl w:val="0"/>
+          <w:lang w:val="en-US"/>
+        </w:rPr>
+        <w:t>√</w:t>
+      </w:r>
+      <w:r>
+        <w:rPr>
+          <w:rStyle w:val="None A"/>
+          <w:rFonts w:ascii="Arial" w:hAnsi="Arial"/>
+          <w:sz w:val="22"/>
+          <w:szCs w:val="22"/>
+          <w:rtl w:val="0"/>
+          <w:lang w:val="en-US"/>
+        </w:rPr>
+        <w:t>(</w:t>
+      </w:r>
+      <w:bookmarkEnd w:id="2"/>
+      <w:r>
+        <w:rPr>
+          <w:rStyle w:val="None A"/>
+          <w:rFonts w:ascii="LM Roman Unslanted 10" w:cs="LM Roman Unslanted 10" w:hAnsi="LM Roman Unslanted 10" w:eastAsia="LM Roman Unslanted 10"/>
+          <w:i w:val="1"/>
+          <w:iCs w:val="1"/>
+          <w:sz w:val="22"/>
+          <w:szCs w:val="22"/>
+          <w:rtl w:val="0"/>
+          <w:lang w:val="en-US"/>
+        </w:rPr>
+        <w:t>µ</w:t>
+      </w:r>
+      <w:r>
+        <w:rPr>
+          <w:rStyle w:val="None A"/>
+          <w:rFonts w:ascii="Arial" w:hAnsi="Arial"/>
+          <w:sz w:val="22"/>
+          <w:szCs w:val="22"/>
+          <w:vertAlign w:val="subscript"/>
+          <w:rtl w:val="0"/>
+          <w:lang w:val="en-US"/>
+        </w:rPr>
+        <w:t>i</w:t>
+      </w:r>
+      <w:r>
+        <w:rPr>
+          <w:rStyle w:val="None A"/>
+          <w:rFonts w:ascii="Arial" w:hAnsi="Arial" w:hint="default"/>
+          <w:position w:val="0"/>
+          <w:sz w:val="22"/>
+          <w:szCs w:val="22"/>
+          <w:vertAlign w:val="baseline"/>
+          <w:rtl w:val="0"/>
+          <w:lang w:val="en-US"/>
+        </w:rPr>
+        <w:t xml:space="preserve"> – </w:t>
+      </w:r>
+      <w:r>
+        <w:rPr>
+          <w:rStyle w:val="None A"/>
+          <w:rFonts w:ascii="LM Roman Unslanted 10" w:cs="LM Roman Unslanted 10" w:hAnsi="LM Roman Unslanted 10" w:eastAsia="LM Roman Unslanted 10"/>
+          <w:i w:val="1"/>
+          <w:iCs w:val="1"/>
+          <w:position w:val="0"/>
+          <w:sz w:val="22"/>
+          <w:szCs w:val="22"/>
+          <w:vertAlign w:val="baseline"/>
+          <w:rtl w:val="0"/>
+          <w:lang w:val="en-US"/>
+        </w:rPr>
+        <w:t>µ</w:t>
+      </w:r>
+      <w:r>
+        <w:rPr>
+          <w:rStyle w:val="None A"/>
+          <w:rFonts w:ascii="Arial" w:hAnsi="Arial"/>
+          <w:sz w:val="22"/>
+          <w:szCs w:val="22"/>
+          <w:vertAlign w:val="subscript"/>
+          <w:rtl w:val="0"/>
+          <w:lang w:val="en-US"/>
+        </w:rPr>
+        <w:t>o</w:t>
+      </w:r>
+      <w:bookmarkStart w:name="MathJaxElement43Frame" w:id="3"/>
+      <w:r>
+        <w:rPr>
+          <w:rStyle w:val="None A"/>
+          <w:rFonts w:ascii="Arial" w:hAnsi="Arial"/>
+          <w:sz w:val="22"/>
+          <w:szCs w:val="22"/>
+          <w:rtl w:val="0"/>
+          <w:lang w:val="en-US"/>
+        </w:rPr>
+        <w:t>)</w:t>
+      </w:r>
+      <w:bookmarkEnd w:id="3"/>
+    </w:p>
+    <w:p>
+      <w:pPr>
+        <w:pStyle w:val="Default"/>
+        <w:shd w:val="clear" w:color="auto" w:fill="ffffff"/>
+        <w:spacing w:line="480" w:lineRule="auto"/>
+      </w:pPr>
+      <w:r>
+        <w:rPr>
+          <w:rStyle w:val="None A"/>
+          <w:rFonts w:ascii="Arial" w:hAnsi="Arial"/>
+          <w:position w:val="0"/>
+          <w:sz w:val="22"/>
+          <w:szCs w:val="22"/>
+          <w:vertAlign w:val="baseline"/>
+          <w:rtl w:val="0"/>
+          <w:lang w:val="en-US"/>
+        </w:rPr>
+        <w:t>T</w:t>
+      </w:r>
+      <w:bookmarkStart w:name="MathJaxElement43Frame" w:id="4"/>
+      <w:r>
+        <w:rPr>
+          <w:rStyle w:val="None A"/>
+          <w:rFonts w:ascii="Arial" w:hAnsi="Arial"/>
+          <w:position w:val="0"/>
+          <w:sz w:val="22"/>
+          <w:szCs w:val="22"/>
+          <w:vertAlign w:val="baseline"/>
+          <w:rtl w:val="0"/>
+          <w:lang w:val="en-US"/>
+        </w:rPr>
+        <w:t xml:space="preserve">he </w:t>
+      </w:r>
+      <w:r>
+        <w:rPr>
+          <w:rStyle w:val="None A"/>
+          <w:rFonts w:ascii="Arial" w:hAnsi="Arial"/>
+          <w:position w:val="0"/>
+          <w:sz w:val="22"/>
+          <w:szCs w:val="22"/>
+          <w:vertAlign w:val="baseline"/>
+          <w:rtl w:val="0"/>
+          <w:lang w:val="en-US"/>
+        </w:rPr>
+        <w:t>difference is Log</w:t>
+      </w:r>
+      <w:r>
+        <w:rPr>
+          <w:rStyle w:val="None A"/>
+          <w:rFonts w:ascii="Arial" w:hAnsi="Arial"/>
+          <w:position w:val="0"/>
+          <w:sz w:val="22"/>
+          <w:szCs w:val="22"/>
+          <w:vertAlign w:val="subscript"/>
+          <w:rtl w:val="0"/>
+          <w:lang w:val="en-US"/>
+        </w:rPr>
+        <w:t>2</w:t>
+      </w:r>
+      <w:r>
+        <w:rPr>
+          <w:rStyle w:val="None A"/>
+          <w:rFonts w:ascii="Arial" w:hAnsi="Arial"/>
+          <w:position w:val="0"/>
+          <w:sz w:val="22"/>
+          <w:szCs w:val="22"/>
+          <w:vertAlign w:val="baseline"/>
+          <w:rtl w:val="0"/>
+          <w:lang w:val="en-US"/>
+        </w:rPr>
+        <w:t xml:space="preserve"> transformed</w:t>
+      </w:r>
+      <w:r>
+        <w:rPr>
+          <w:rStyle w:val="None A"/>
+          <w:rFonts w:ascii="Arial" w:hAnsi="Arial"/>
+          <w:position w:val="0"/>
+          <w:sz w:val="22"/>
+          <w:szCs w:val="22"/>
+          <w:vertAlign w:val="baseline"/>
+          <w:rtl w:val="0"/>
+          <w:lang w:val="en-US"/>
+        </w:rPr>
+        <w:t xml:space="preserve"> for comparability between </w:t>
+      </w:r>
+      <w:r>
+        <w:rPr>
+          <w:rStyle w:val="None A"/>
+          <w:rFonts w:ascii="Arial" w:hAnsi="Arial"/>
+          <w:position w:val="0"/>
+          <w:sz w:val="22"/>
+          <w:szCs w:val="22"/>
+          <w:vertAlign w:val="baseline"/>
+          <w:rtl w:val="0"/>
+          <w:lang w:val="en-US"/>
+        </w:rPr>
+        <w:t xml:space="preserve">scores of </w:t>
+      </w:r>
+      <w:r>
+        <w:rPr>
+          <w:rStyle w:val="None A"/>
+          <w:rFonts w:ascii="Arial" w:hAnsi="Arial"/>
+          <w:position w:val="0"/>
+          <w:sz w:val="22"/>
+          <w:szCs w:val="22"/>
+          <w:vertAlign w:val="baseline"/>
+          <w:rtl w:val="0"/>
+          <w:lang w:val="en-US"/>
+        </w:rPr>
+        <w:t>individual metabolites</w:t>
+      </w:r>
+      <w:r>
+        <w:rPr>
+          <w:rStyle w:val="None A"/>
+          <w:rFonts w:ascii="Arial" w:hAnsi="Arial"/>
+          <w:position w:val="0"/>
+          <w:sz w:val="22"/>
+          <w:szCs w:val="22"/>
+          <w:vertAlign w:val="baseline"/>
+          <w:rtl w:val="0"/>
+          <w:lang w:val="en-US"/>
+        </w:rPr>
+        <w:t xml:space="preserve">. </w:t>
+      </w:r>
+      <w:r>
+        <w:rPr>
+          <w:rStyle w:val="None A"/>
+          <w:rFonts w:ascii="Arial" w:hAnsi="Arial"/>
+          <w:position w:val="0"/>
+          <w:sz w:val="22"/>
+          <w:szCs w:val="22"/>
+          <w:vertAlign w:val="baseline"/>
+          <w:rtl w:val="0"/>
+          <w:lang w:val="en-US"/>
+        </w:rPr>
+        <w:t xml:space="preserve">This results in a final </w:t>
+      </w:r>
+      <w:r>
+        <w:rPr>
+          <w:rStyle w:val="None A"/>
+          <w:rFonts w:ascii="Arial" w:hAnsi="Arial"/>
+          <w:position w:val="0"/>
+          <w:sz w:val="22"/>
+          <w:szCs w:val="22"/>
+          <w:vertAlign w:val="baseline"/>
+          <w:rtl w:val="0"/>
+          <w:lang w:val="en-US"/>
+        </w:rPr>
+        <w:t>value</w:t>
+      </w:r>
+      <w:r>
+        <w:rPr>
+          <w:rStyle w:val="None A"/>
+          <w:rFonts w:ascii="Arial" w:hAnsi="Arial"/>
+          <w:position w:val="0"/>
+          <w:sz w:val="22"/>
+          <w:szCs w:val="22"/>
+          <w:vertAlign w:val="baseline"/>
+          <w:rtl w:val="0"/>
+          <w:lang w:val="en-US"/>
+        </w:rPr>
+        <w:t xml:space="preserve"> that reflects the likelihood a metabolite is acquired from the environment.</w:t>
+      </w:r>
+      <w:r>
+        <w:rPr>
+          <w:rStyle w:val="None A"/>
+          <w:rFonts w:ascii="Arial" w:hAnsi="Arial"/>
+          <w:position w:val="0"/>
+          <w:sz w:val="22"/>
+          <w:szCs w:val="22"/>
+          <w:vertAlign w:val="baseline"/>
+          <w:rtl w:val="0"/>
+          <w:lang w:val="en-US"/>
+        </w:rPr>
+        <w:t xml:space="preserve"> </w:t>
+      </w:r>
+      <w:r>
+        <w:rPr>
+          <w:rStyle w:val="None A"/>
+          <w:rFonts w:ascii="Arial" w:hAnsi="Arial"/>
+          <w:sz w:val="22"/>
+          <w:szCs w:val="22"/>
+          <w:rtl w:val="0"/>
+          <w:lang w:val="en-US"/>
+        </w:rPr>
+        <w:t>Untransformed scores that already equal to 0 are ignored</w:t>
+      </w:r>
+      <w:r>
+        <w:rPr>
+          <w:rStyle w:val="None A"/>
+          <w:rFonts w:ascii="Arial" w:hAnsi="Arial"/>
+          <w:sz w:val="22"/>
+          <w:szCs w:val="22"/>
+          <w:rtl w:val="0"/>
+          <w:lang w:val="en-US"/>
+        </w:rPr>
+        <w:t xml:space="preserve"> and negative values are accounted for </w:t>
+      </w:r>
+      <w:r>
+        <w:rPr>
+          <w:rStyle w:val="None A"/>
+          <w:rFonts w:ascii="Arial" w:hAnsi="Arial"/>
+          <w:sz w:val="22"/>
+          <w:szCs w:val="22"/>
+          <w:rtl w:val="0"/>
+          <w:lang w:val="en-US"/>
+        </w:rPr>
+        <w:t>by</w:t>
+      </w:r>
+      <w:r>
+        <w:rPr>
+          <w:rStyle w:val="None A"/>
+          <w:rFonts w:ascii="Arial" w:hAnsi="Arial"/>
+          <w:sz w:val="22"/>
+          <w:szCs w:val="22"/>
+          <w:rtl w:val="0"/>
+          <w:lang w:val="en-US"/>
+        </w:rPr>
+        <w:t xml:space="preserve"> transformation </w:t>
+      </w:r>
+      <w:r>
+        <w:rPr>
+          <w:rStyle w:val="None A"/>
+          <w:rFonts w:ascii="Arial" w:hAnsi="Arial"/>
+          <w:sz w:val="22"/>
+          <w:szCs w:val="22"/>
+          <w:rtl w:val="0"/>
+          <w:lang w:val="en-US"/>
+        </w:rPr>
+        <w:t>of the</w:t>
+      </w:r>
+      <w:r>
+        <w:rPr>
+          <w:rStyle w:val="None A"/>
+          <w:rFonts w:ascii="Arial" w:hAnsi="Arial"/>
+          <w:sz w:val="22"/>
+          <w:szCs w:val="22"/>
+          <w:rtl w:val="0"/>
+          <w:lang w:val="en-US"/>
+        </w:rPr>
+        <w:t xml:space="preserve"> absolute value</w:t>
+      </w:r>
+      <w:r>
+        <w:rPr>
+          <w:rStyle w:val="None A"/>
+          <w:rFonts w:ascii="Arial" w:hAnsi="Arial"/>
+          <w:sz w:val="22"/>
+          <w:szCs w:val="22"/>
+          <w:rtl w:val="0"/>
+          <w:lang w:val="en-US"/>
+        </w:rPr>
+        <w:t xml:space="preserve"> then multiplication by -1. </w:t>
+      </w:r>
+      <w:r>
+        <w:rPr>
+          <w:rStyle w:val="None A"/>
+          <w:rFonts w:ascii="Arial" w:hAnsi="Arial"/>
+          <w:sz w:val="22"/>
+          <w:szCs w:val="22"/>
+          <w:rtl w:val="0"/>
+          <w:lang w:val="en-US"/>
+        </w:rPr>
+        <w:t xml:space="preserve">These methods have been written into a single python </w:t>
+      </w:r>
+      <w:r>
+        <w:rPr>
+          <w:rStyle w:val="None A"/>
+          <w:rFonts w:ascii="Arial" w:hAnsi="Arial"/>
+          <w:sz w:val="22"/>
+          <w:szCs w:val="22"/>
+          <w:rtl w:val="0"/>
+          <w:lang w:val="en-US"/>
+        </w:rPr>
+        <w:t>workflow</w:t>
+      </w:r>
+      <w:r>
+        <w:rPr>
+          <w:rStyle w:val="None A"/>
+          <w:rFonts w:ascii="Arial" w:hAnsi="Arial"/>
+          <w:sz w:val="22"/>
+          <w:szCs w:val="22"/>
+          <w:rtl w:val="0"/>
+          <w:lang w:val="en-US"/>
+        </w:rPr>
+        <w:t xml:space="preserve">, along with supporting reference files, and is presented as BIGsmall (BacterIal Genome-Scale Metabolic models for AppLied reverse ecoLogy) available in a public Github repository at </w:t>
+      </w:r>
+      <w:r>
+        <w:rPr>
+          <w:rStyle w:val="Hyperlink.2"/>
+        </w:rPr>
+        <w:fldChar w:fldCharType="begin" w:fldLock="0"/>
+      </w:r>
+      <w:r>
+        <w:rPr>
+          <w:rStyle w:val="Hyperlink.2"/>
+        </w:rPr>
+        <w:instrText xml:space="preserve"> HYPERLINK "https://github.com/mjenior/bigsmall"</w:instrText>
+      </w:r>
+      <w:r>
+        <w:rPr>
+          <w:rStyle w:val="Hyperlink.2"/>
+        </w:rPr>
+        <w:fldChar w:fldCharType="separate" w:fldLock="0"/>
+      </w:r>
+      <w:r>
+        <w:rPr>
+          <w:rStyle w:val="Hyperlink.2"/>
+          <w:rtl w:val="0"/>
+          <w:lang w:val="en-US"/>
+        </w:rPr>
+        <w:t>https://github.com/mjenior/bigsmall</w:t>
+      </w:r>
+      <w:r>
+        <w:rPr/>
+        <w:fldChar w:fldCharType="end" w:fldLock="0"/>
+      </w:r>
+      <w:r>
+        <w:rPr>
+          <w:rStyle w:val="None A"/>
+          <w:rFonts w:ascii="Arial" w:hAnsi="Arial"/>
+          <w:sz w:val="22"/>
+          <w:szCs w:val="22"/>
+          <w:rtl w:val="0"/>
+          <w:lang w:val="en-US"/>
+        </w:rPr>
+        <w:t>.</w:t>
       </w:r>
     </w:p>
     <w:p>
@@ -9235,18 +10485,27 @@
         <w:shd w:val="clear" w:color="auto" w:fill="ffffff"/>
         <w:spacing w:line="480" w:lineRule="auto"/>
         <w:jc w:val="both"/>
-      </w:pPr>
-      <w:r>
-        <w:rPr>
-          <w:rStyle w:val="None A"/>
-          <w:rFonts w:ascii="Arial" w:hAnsi="Arial"/>
-          <w:sz w:val="22"/>
-          <w:szCs w:val="22"/>
-          <w:rtl w:val="0"/>
-          <w:lang w:val="en-US"/>
-        </w:rPr>
-        <w:t>The sum is then taken of transcript abundances for enzyme nodes that connect with a given substrate node with the same direction edge (</w:t>
-      </w:r>
+        <w:rPr>
+          <w:rFonts w:ascii="Arial" w:cs="Arial" w:hAnsi="Arial" w:eastAsia="Arial"/>
+          <w:sz w:val="22"/>
+          <w:szCs w:val="22"/>
+        </w:rPr>
+      </w:pPr>
+    </w:p>
+    <w:p>
+      <w:pPr>
+        <w:pStyle w:val="Default"/>
+        <w:shd w:val="clear" w:color="auto" w:fill="ffffff"/>
+        <w:spacing w:line="480" w:lineRule="auto"/>
+        <w:jc w:val="both"/>
+        <w:rPr>
+          <w:rStyle w:val="None A"/>
+          <w:rFonts w:ascii="Arial" w:cs="Arial" w:hAnsi="Arial" w:eastAsia="Arial"/>
+          <w:sz w:val="22"/>
+          <w:szCs w:val="22"/>
+        </w:rPr>
+      </w:pPr>
+      <w:bookmarkStart w:name="MathJaxElement43Frame" w:id="5"/>
       <w:r>
         <w:rPr>
           <w:rStyle w:val="None A"/>
@@ -9258,8 +10517,10 @@
           <w:rtl w:val="0"/>
           <w:lang w:val="en-US"/>
         </w:rPr>
-        <w:t>e</w:t>
-      </w:r>
+        <w:t>Transcriptome Randomization and Probability Distribution Comparison.</w:t>
+      </w:r>
+      <w:bookmarkEnd w:id="5"/>
+      <w:bookmarkStart w:name="MathJaxElement43Frame" w:id="6"/>
       <w:r>
         <w:rPr>
           <w:rStyle w:val="None A"/>
@@ -9268,101 +10529,201 @@
           <w:bCs w:val="1"/>
           <w:sz w:val="22"/>
           <w:szCs w:val="22"/>
-          <w:vertAlign w:val="subscript"/>
-          <w:rtl w:val="0"/>
-          <w:lang w:val="en-US"/>
-        </w:rPr>
-        <w:t>o</w:t>
-      </w:r>
-      <w:r>
-        <w:rPr>
-          <w:rStyle w:val="None A"/>
-          <w:rFonts w:ascii="Arial" w:hAnsi="Arial"/>
-          <w:sz w:val="22"/>
-          <w:szCs w:val="22"/>
-          <w:rtl w:val="0"/>
-          <w:lang w:val="en-US"/>
-        </w:rPr>
-        <w:t xml:space="preserve"> or </w:t>
-      </w:r>
-      <w:r>
-        <w:rPr>
-          <w:rStyle w:val="None A"/>
-          <w:rFonts w:ascii="Arial" w:hAnsi="Arial"/>
-          <w:b w:val="1"/>
-          <w:bCs w:val="1"/>
-          <w:sz w:val="22"/>
-          <w:szCs w:val="22"/>
-          <w:rtl w:val="0"/>
-          <w:lang w:val="en-US"/>
-        </w:rPr>
-        <w:t>e</w:t>
-      </w:r>
-      <w:r>
-        <w:rPr>
-          <w:rStyle w:val="None A"/>
-          <w:rFonts w:ascii="Arial" w:hAnsi="Arial"/>
-          <w:b w:val="1"/>
-          <w:bCs w:val="1"/>
-          <w:sz w:val="22"/>
-          <w:szCs w:val="22"/>
-          <w:vertAlign w:val="subscript"/>
-          <w:rtl w:val="0"/>
-          <w:lang w:val="en-US"/>
-        </w:rPr>
-        <w:t>i</w:t>
-      </w:r>
-      <w:r>
-        <w:rPr>
-          <w:rStyle w:val="None A"/>
-          <w:rFonts w:ascii="Arial" w:hAnsi="Arial"/>
-          <w:sz w:val="22"/>
-          <w:szCs w:val="22"/>
-          <w:rtl w:val="0"/>
-          <w:lang w:val="en-US"/>
-        </w:rPr>
-        <w:t xml:space="preserve">). These values are then divided by the total number of edges that contributed to the previous calculation, creating an average transcription value as either input or output of reactions for the substrate node. The intent is to normalize for highly central substrate nodes that have many connecting enzymes and would score highly regardless of differential expression. The normalized transcription of output reactions is then subtracted from that of input reactions to yield a value that reflects whether synthesis or utilization of the substrate might be favored at the time of measurement. This value is then base-2 log transformed for ease of comparability between high and low transcript abundance associated with a substrate. Zeroes were left unchanged and negative values are accounted for prior to transformation using absolute value with the sign reapplied afterward following transformation. By comparing the calculated scores to their simulated median and standard deviation from iterative randomization, we were able to detect which substrate scores were most likely not from consistent high scoring due to a large degree of centrality. These methods have been written into a single python script, along with supporting reference files, and is presented as BIGsmall (BacterIal Genome-Scale Metabolic models for AppLied reverse ecoLogy), available in a public Github repository at </w:t>
-      </w:r>
-      <w:r>
-        <w:rPr>
-          <w:rStyle w:val="Hyperlink.2"/>
-        </w:rPr>
-        <w:fldChar w:fldCharType="begin" w:fldLock="0"/>
-      </w:r>
-      <w:r>
-        <w:rPr>
-          <w:rStyle w:val="Hyperlink.2"/>
-        </w:rPr>
-        <w:instrText xml:space="preserve"> HYPERLINK "https://github.com/mjenior/bigsmall"</w:instrText>
-      </w:r>
-      <w:r>
-        <w:rPr>
-          <w:rStyle w:val="Hyperlink.2"/>
-        </w:rPr>
-        <w:fldChar w:fldCharType="separate" w:fldLock="0"/>
-      </w:r>
-      <w:r>
-        <w:rPr>
-          <w:rStyle w:val="Hyperlink.2"/>
-          <w:rtl w:val="0"/>
-          <w:lang w:val="en-US"/>
-        </w:rPr>
-        <w:t>https://github.com/mjenior/bigsmall</w:t>
-      </w:r>
-      <w:r>
-        <w:rPr/>
-        <w:fldChar w:fldCharType="end" w:fldLock="0"/>
-      </w:r>
-      <w:r>
-        <w:rPr>
-          <w:rStyle w:val="None A"/>
-          <w:rFonts w:ascii="Arial" w:hAnsi="Arial"/>
-          <w:sz w:val="22"/>
-          <w:szCs w:val="22"/>
-          <w:rtl w:val="0"/>
-          <w:lang w:val="en-US"/>
-        </w:rPr>
-        <w:t>.</w:t>
+          <w:rtl w:val="0"/>
+          <w:lang w:val="en-US"/>
+        </w:rPr>
+        <w:t xml:space="preserve"> </w:t>
+      </w:r>
+      <w:r>
+        <w:rPr>
+          <w:rStyle w:val="None A"/>
+          <w:rFonts w:ascii="Arial" w:hAnsi="Arial"/>
+          <w:sz w:val="22"/>
+          <w:szCs w:val="22"/>
+          <w:rtl w:val="0"/>
+          <w:lang w:val="en-US"/>
+        </w:rPr>
+        <w:t xml:space="preserve">As sequencing replicates of </w:t>
+      </w:r>
+      <w:r>
+        <w:rPr>
+          <w:rStyle w:val="None A"/>
+          <w:rFonts w:ascii="Arial" w:hAnsi="Arial"/>
+          <w:i w:val="1"/>
+          <w:iCs w:val="1"/>
+          <w:sz w:val="22"/>
+          <w:szCs w:val="22"/>
+          <w:rtl w:val="0"/>
+          <w:lang w:val="en-US"/>
+        </w:rPr>
+        <w:t>in vivo</w:t>
+      </w:r>
+      <w:r>
+        <w:rPr>
+          <w:rStyle w:val="None A"/>
+          <w:rFonts w:ascii="Arial" w:hAnsi="Arial"/>
+          <w:sz w:val="22"/>
+          <w:szCs w:val="22"/>
+          <w:rtl w:val="0"/>
+          <w:lang w:val="en-US"/>
+        </w:rPr>
+        <w:t xml:space="preserve"> transcriptomes were not feasible, we appl</w:t>
+      </w:r>
+      <w:r>
+        <w:rPr>
+          <w:rStyle w:val="None A"/>
+          <w:rFonts w:ascii="Arial" w:hAnsi="Arial"/>
+          <w:sz w:val="22"/>
+          <w:szCs w:val="22"/>
+          <w:rtl w:val="0"/>
+          <w:lang w:val="en-US"/>
+        </w:rPr>
+        <w:t>ied</w:t>
+      </w:r>
+      <w:r>
+        <w:rPr>
+          <w:rStyle w:val="None A"/>
+          <w:rFonts w:ascii="Arial" w:hAnsi="Arial"/>
+          <w:sz w:val="22"/>
+          <w:szCs w:val="22"/>
+          <w:rtl w:val="0"/>
+          <w:lang w:val="en-US"/>
+        </w:rPr>
+        <w:t xml:space="preserve"> a Monte-Carlo </w:t>
+      </w:r>
+      <w:r>
+        <w:rPr>
+          <w:rStyle w:val="None A"/>
+          <w:rFonts w:ascii="Arial" w:hAnsi="Arial"/>
+          <w:sz w:val="22"/>
+          <w:szCs w:val="22"/>
+          <w:rtl w:val="0"/>
+          <w:lang w:val="en-US"/>
+        </w:rPr>
+        <w:t xml:space="preserve">style </w:t>
+      </w:r>
+      <w:r>
+        <w:rPr>
+          <w:rStyle w:val="None A"/>
+          <w:rFonts w:ascii="Arial" w:hAnsi="Arial"/>
+          <w:sz w:val="22"/>
+          <w:szCs w:val="22"/>
+          <w:rtl w:val="0"/>
+          <w:lang w:val="en-US"/>
+        </w:rPr>
+        <w:t xml:space="preserve">simulation to distinguish calculated metabolite importances due to </w:t>
+      </w:r>
+      <w:r>
+        <w:rPr>
+          <w:rStyle w:val="None A"/>
+          <w:rFonts w:ascii="Arial" w:hAnsi="Arial"/>
+          <w:sz w:val="22"/>
+          <w:szCs w:val="22"/>
+          <w:rtl w:val="0"/>
+          <w:lang w:val="en-US"/>
+        </w:rPr>
+        <w:t xml:space="preserve">distinct </w:t>
+      </w:r>
+      <w:r>
+        <w:rPr>
+          <w:rStyle w:val="None A"/>
+          <w:rFonts w:ascii="Arial" w:hAnsi="Arial"/>
+          <w:sz w:val="22"/>
+          <w:szCs w:val="22"/>
+          <w:rtl w:val="0"/>
+          <w:lang w:val="en-US"/>
+        </w:rPr>
+        <w:t xml:space="preserve">transcriptional </w:t>
+      </w:r>
+      <w:r>
+        <w:rPr>
+          <w:rStyle w:val="None A"/>
+          <w:rFonts w:ascii="Arial" w:hAnsi="Arial"/>
+          <w:sz w:val="22"/>
+          <w:szCs w:val="22"/>
+          <w:rtl w:val="0"/>
+          <w:lang w:val="en-US"/>
+        </w:rPr>
+        <w:t>patterns for the environment measured</w:t>
+      </w:r>
+      <w:r>
+        <w:rPr>
+          <w:rStyle w:val="None A"/>
+          <w:rFonts w:ascii="Arial" w:hAnsi="Arial"/>
+          <w:sz w:val="22"/>
+          <w:szCs w:val="22"/>
+          <w:rtl w:val="0"/>
+          <w:lang w:val="en-US"/>
+        </w:rPr>
+        <w:t xml:space="preserve"> from </w:t>
+      </w:r>
+      <w:r>
+        <w:rPr>
+          <w:rStyle w:val="None A"/>
+          <w:rFonts w:ascii="Arial" w:hAnsi="Arial"/>
+          <w:sz w:val="22"/>
+          <w:szCs w:val="22"/>
+          <w:rtl w:val="0"/>
+          <w:lang w:val="en-US"/>
+        </w:rPr>
+        <w:t>those metabolites that are constitutively important</w:t>
+      </w:r>
+      <w:r>
+        <w:rPr>
+          <w:rStyle w:val="None A"/>
+          <w:rFonts w:ascii="Arial" w:hAnsi="Arial"/>
+          <w:sz w:val="22"/>
+          <w:szCs w:val="22"/>
+          <w:rtl w:val="0"/>
+          <w:lang w:val="en-US"/>
+        </w:rPr>
+        <w:t>. With this in mind we took an iterative approach of</w:t>
+      </w:r>
+      <w:r>
+        <w:rPr>
+          <w:rStyle w:val="None A"/>
+          <w:rFonts w:ascii="Arial" w:hAnsi="Arial"/>
+          <w:i w:val="1"/>
+          <w:iCs w:val="1"/>
+          <w:sz w:val="22"/>
+          <w:szCs w:val="22"/>
+          <w:rtl w:val="0"/>
+          <w:lang w:val="en-US"/>
+        </w:rPr>
+        <w:t xml:space="preserve"> de novo</w:t>
+      </w:r>
+      <w:r>
+        <w:rPr>
+          <w:rStyle w:val="None A"/>
+          <w:rFonts w:ascii="Arial" w:hAnsi="Arial"/>
+          <w:sz w:val="22"/>
+          <w:szCs w:val="22"/>
+          <w:rtl w:val="0"/>
+          <w:lang w:val="en-US"/>
+        </w:rPr>
+        <w:t xml:space="preserve"> generation of negative binomial distributions of transcript abundance for enzyme nodes and recalculating metabolite importances. Each substrate node accumulated a distribution of importance scores which were then used to calculate an interquartile range and 9</w:t>
+      </w:r>
+      <w:r>
+        <w:rPr>
+          <w:rStyle w:val="None A"/>
+          <w:rFonts w:ascii="Arial" w:hAnsi="Arial"/>
+          <w:sz w:val="22"/>
+          <w:szCs w:val="22"/>
+          <w:rtl w:val="0"/>
+          <w:lang w:val="en-US"/>
+        </w:rPr>
+        <w:t>9</w:t>
+      </w:r>
+      <w:r>
+        <w:rPr>
+          <w:rStyle w:val="None A"/>
+          <w:rFonts w:ascii="Arial" w:hAnsi="Arial"/>
+          <w:sz w:val="22"/>
+          <w:szCs w:val="22"/>
+          <w:rtl w:val="0"/>
+          <w:lang w:val="en-US"/>
+        </w:rPr>
+        <w:t>% confidence interval. Scores from measured values were then compared against simulated ranges to assess for those outside the expectation by random chance for a network with the same topology. This is a superior approach to topology randomization as the landscape of the network itself was created through natural selection and any large-scale alterations to that would yield biologically uninformative comparisons.</w:t>
       </w:r>
     </w:p>
     <w:p>
@@ -9372,11 +10733,46 @@
         <w:spacing w:line="480" w:lineRule="auto"/>
         <w:jc w:val="both"/>
         <w:rPr>
+          <w:rStyle w:val="None A"/>
           <w:rFonts w:ascii="Arial" w:cs="Arial" w:hAnsi="Arial" w:eastAsia="Arial"/>
           <w:sz w:val="22"/>
           <w:szCs w:val="22"/>
         </w:rPr>
       </w:pPr>
+      <w:bookmarkStart w:name="MathJaxElement43Frame" w:id="7"/>
+      <w:r>
+        <w:rPr>
+          <w:rStyle w:val="None A"/>
+          <w:rFonts w:ascii="Arial" w:hAnsi="Arial"/>
+          <w:sz w:val="22"/>
+          <w:szCs w:val="22"/>
+          <w:rtl w:val="0"/>
+          <w:lang w:val="en-US"/>
+        </w:rPr>
+        <w:t>This method also allowed us to infer which metabolite scores were less likely to be the result of random chance by comparing the to th probability distribution</w:t>
+      </w:r>
+      <w:r>
+        <w:rPr>
+          <w:rStyle w:val="None A"/>
+          <w:rFonts w:ascii="Arial" w:hAnsi="Arial" w:hint="default"/>
+          <w:sz w:val="22"/>
+          <w:szCs w:val="22"/>
+          <w:rtl w:val="0"/>
+          <w:lang w:val="en-US"/>
+        </w:rPr>
+        <w:t>…</w:t>
+      </w:r>
+      <w:r>
+        <w:rPr>
+          <w:rStyle w:val="None A"/>
+          <w:rFonts w:ascii="Arial" w:hAnsi="Arial"/>
+          <w:sz w:val="22"/>
+          <w:szCs w:val="22"/>
+          <w:rtl w:val="0"/>
+          <w:lang w:val="en-US"/>
+        </w:rPr>
+        <w:t>.</w:t>
+      </w:r>
     </w:p>
     <w:p>
       <w:pPr>
@@ -9391,78 +10787,90 @@
           <w:szCs w:val="22"/>
         </w:rPr>
       </w:pPr>
-      <w:r>
-        <w:rPr>
-          <w:rStyle w:val="None A"/>
-          <w:rFonts w:ascii="Arial" w:hAnsi="Arial"/>
-          <w:b w:val="1"/>
-          <w:bCs w:val="1"/>
-          <w:sz w:val="22"/>
-          <w:szCs w:val="22"/>
-          <w:rtl w:val="0"/>
-          <w:lang w:val="en-US"/>
-        </w:rPr>
-        <w:t xml:space="preserve">Mathematical validation of metabolite importance scores. </w:t>
-      </w:r>
-      <w:r>
-        <w:rPr>
-          <w:rStyle w:val="None A"/>
-          <w:rFonts w:ascii="Arial" w:hAnsi="Arial"/>
-          <w:sz w:val="22"/>
-          <w:szCs w:val="22"/>
-          <w:rtl w:val="0"/>
-          <w:lang w:val="en-US"/>
-        </w:rPr>
-        <w:t xml:space="preserve">As sequencing replicates of </w:t>
-      </w:r>
-      <w:r>
-        <w:rPr>
-          <w:rStyle w:val="None A"/>
-          <w:rFonts w:ascii="Arial" w:hAnsi="Arial"/>
-          <w:i w:val="1"/>
-          <w:iCs w:val="1"/>
-          <w:sz w:val="22"/>
-          <w:szCs w:val="22"/>
-          <w:rtl w:val="0"/>
-          <w:lang w:val="en-US"/>
-        </w:rPr>
-        <w:t>in vivo</w:t>
-      </w:r>
-      <w:r>
-        <w:rPr>
-          <w:rStyle w:val="None A"/>
-          <w:rFonts w:ascii="Arial" w:hAnsi="Arial"/>
-          <w:sz w:val="22"/>
-          <w:szCs w:val="22"/>
-          <w:rtl w:val="0"/>
-          <w:lang w:val="en-US"/>
-        </w:rPr>
-        <w:t xml:space="preserve"> transcriptomes were not feasible, we sought to apply a Monte-Carlo simulation to distinguish calculated metabolite importances due to transcriptional patterns, from consistently important compounds or those scores derived from random chance. With this in mind we took an iterative approach of</w:t>
-      </w:r>
-      <w:r>
-        <w:rPr>
-          <w:rStyle w:val="None A"/>
-          <w:rFonts w:ascii="Arial" w:hAnsi="Arial"/>
-          <w:i w:val="1"/>
-          <w:iCs w:val="1"/>
-          <w:sz w:val="22"/>
-          <w:szCs w:val="22"/>
-          <w:rtl w:val="0"/>
-          <w:lang w:val="en-US"/>
-        </w:rPr>
-        <w:t xml:space="preserve"> de novo</w:t>
-      </w:r>
-      <w:r>
-        <w:rPr>
-          <w:rStyle w:val="None A"/>
-          <w:rFonts w:ascii="Arial" w:hAnsi="Arial"/>
-          <w:sz w:val="22"/>
-          <w:szCs w:val="22"/>
-          <w:rtl w:val="0"/>
-          <w:lang w:val="en-US"/>
-        </w:rPr>
-        <w:t xml:space="preserve"> generation of negative binomial distributions of transcript abundance for enzyme nodes and recalculating metabolite importances. Each substrate node accumulated a distribution of importance scores which were then used to calculate an interquartile range and 95% confidence interval. Scores from measured values were then compared against simulated ranges to assess for those outside the expectation by random chance for a network with the same topology. This is a superior approach to topology randomization as the landscape of the network itself was created through natural selection and any large-scale alterations to that would yield biologically uninformative comparisons. These simulations are available within the standard BIGsmall workflow presented above.</w:t>
-      </w:r>
+      <w:bookmarkStart w:name="MathJaxElement43Frame" w:id="8"/>
+    </w:p>
+    <w:p>
+      <w:pPr>
+        <w:pStyle w:val="Default"/>
+        <w:shd w:val="clear" w:color="auto" w:fill="ffffff"/>
+        <w:spacing w:line="480" w:lineRule="auto"/>
+        <w:jc w:val="both"/>
+      </w:pPr>
+      <w:bookmarkStart w:name="MathJaxElement43Frame" w:id="9"/>
+      <w:r>
+        <w:rPr>
+          <w:rStyle w:val="None A"/>
+          <w:rFonts w:ascii="Arial" w:hAnsi="Arial"/>
+          <w:sz w:val="22"/>
+          <w:szCs w:val="22"/>
+          <w:rtl w:val="0"/>
+          <w:lang w:val="en-US"/>
+        </w:rPr>
+        <w:t>By comparing the calculated scores to their simulated median and standard deviation from iterative randomization, we were able to detect which substrate scores were most likely not from consistent high scoring.</w:t>
+      </w:r>
+    </w:p>
+    <w:p>
+      <w:pPr>
+        <w:pStyle w:val="Default"/>
+        <w:shd w:val="clear" w:color="auto" w:fill="ffffff"/>
+        <w:spacing w:line="480" w:lineRule="auto"/>
+        <w:jc w:val="both"/>
+        <w:rPr>
+          <w:rFonts w:ascii="Arial" w:cs="Arial" w:hAnsi="Arial" w:eastAsia="Arial"/>
+          <w:sz w:val="22"/>
+          <w:szCs w:val="22"/>
+        </w:rPr>
+      </w:pPr>
+    </w:p>
+    <w:p>
+      <w:pPr>
+        <w:pStyle w:val="Default"/>
+        <w:shd w:val="clear" w:color="auto" w:fill="ffffff"/>
+        <w:spacing w:line="480" w:lineRule="auto"/>
+        <w:jc w:val="both"/>
+        <w:rPr>
+          <w:rStyle w:val="None A"/>
+          <w:rFonts w:ascii="Arial" w:cs="Arial" w:hAnsi="Arial" w:eastAsia="Arial"/>
+          <w:sz w:val="22"/>
+          <w:szCs w:val="22"/>
+        </w:rPr>
+      </w:pPr>
+      <w:bookmarkStart w:name="MathJaxElement43Frame" w:id="10"/>
+      <w:r>
+        <w:rPr>
+          <w:rStyle w:val="None A"/>
+          <w:rFonts w:ascii="Arial" w:hAnsi="Arial"/>
+          <w:sz w:val="22"/>
+          <w:szCs w:val="22"/>
+          <w:rtl w:val="0"/>
+          <w:lang w:val="en-US"/>
+        </w:rPr>
+        <w:t xml:space="preserve">These </w:t>
+      </w:r>
+      <w:r>
+        <w:rPr>
+          <w:rStyle w:val="None A"/>
+          <w:rFonts w:ascii="Arial" w:hAnsi="Arial"/>
+          <w:sz w:val="22"/>
+          <w:szCs w:val="22"/>
+          <w:rtl w:val="0"/>
+          <w:lang w:val="en-US"/>
+        </w:rPr>
+        <w:t>methods are included</w:t>
+      </w:r>
+      <w:r>
+        <w:rPr>
+          <w:rStyle w:val="None A"/>
+          <w:rFonts w:ascii="Arial" w:hAnsi="Arial"/>
+          <w:sz w:val="22"/>
+          <w:szCs w:val="22"/>
+          <w:rtl w:val="0"/>
+          <w:lang w:val="en-US"/>
+        </w:rPr>
+        <w:t xml:space="preserve"> within the standard BIGsmall workflow presented above.</w:t>
+      </w:r>
+      <w:bookmarkEnd w:id="10"/>
+      <w:bookmarkStart w:name="MathJaxElement43Frame" w:id="11"/>
     </w:p>
     <w:p>
       <w:pPr>
@@ -10905,7 +12313,7 @@
           <w:rtl w:val="0"/>
           <w:lang w:val="en-US"/>
         </w:rPr>
-        <w:t xml:space="preserve">Point sizes were determined based on the expression from the condition with the highest value for each gene. </w:t>
+        <w:t xml:space="preserve">Point sizes were determined based on the expression from the condition with the highest value for each gene. Highest overall expression across all experimental groups was seen in genes associated with Stickland (amino acid) fermentation. </w:t>
       </w:r>
       <w:r>
         <w:rPr>
@@ -10977,7 +12385,31 @@
           <w:rtl w:val="0"/>
           <w:lang w:val="en-US"/>
         </w:rPr>
-        <w:t xml:space="preserve"> are also plotted separately in without size differences so all points are visible. Genes included in each group and transcript abundances can be found in Table S2. Stats?</w:t>
+        <w:t xml:space="preserve"> are also plotted separately in without size differences for calrity. Genes included in each group and transcript abundances can be found in Table S2. Colored asterisks refer to groups that display significantly different distributions by factorial MANOVA (</w:t>
+      </w:r>
+      <w:r>
+        <w:rPr>
+          <w:rStyle w:val="None A"/>
+          <w:rFonts w:ascii="Arial" w:hAnsi="Arial"/>
+          <w:i w:val="1"/>
+          <w:iCs w:val="1"/>
+          <w:sz w:val="22"/>
+          <w:szCs w:val="22"/>
+          <w:rtl w:val="0"/>
+          <w:lang w:val="en-US"/>
+        </w:rPr>
+        <w:t>P</w:t>
+      </w:r>
+      <w:r>
+        <w:rPr>
+          <w:rStyle w:val="None A"/>
+          <w:rFonts w:ascii="Arial" w:hAnsi="Arial"/>
+          <w:sz w:val="22"/>
+          <w:szCs w:val="22"/>
+          <w:rtl w:val="0"/>
+          <w:lang w:val="en-US"/>
+        </w:rPr>
+        <w:t xml:space="preserve"> &lt; 0.05).</w:t>
       </w:r>
     </w:p>
     <w:p>
@@ -11098,18 +12530,18 @@
           <w:rtl w:val="0"/>
           <w:lang w:val="en-US"/>
         </w:rPr>
-        <w:t>(c)</w:t>
-      </w:r>
-      <w:r>
-        <w:rPr>
-          <w:rStyle w:val="None A"/>
-          <w:rFonts w:ascii="Arial" w:hAnsi="Arial"/>
-          <w:sz w:val="22"/>
-          <w:szCs w:val="22"/>
-          <w:rtl w:val="0"/>
-          <w:lang w:val="en-US"/>
-        </w:rPr>
-        <w:t xml:space="preserve"> Most highly scoring distinctly important metabolites from each treatment group. The top 25 scoring metabolites from each group was cross-referenced against all others to arrive at metabolites differentially important between environments. </w:t>
+        <w:t>(b)</w:t>
+      </w:r>
+      <w:r>
+        <w:rPr>
+          <w:rStyle w:val="None A"/>
+          <w:rFonts w:ascii="Arial" w:hAnsi="Arial"/>
+          <w:sz w:val="22"/>
+          <w:szCs w:val="22"/>
+          <w:rtl w:val="0"/>
+          <w:lang w:val="en-US"/>
+        </w:rPr>
+        <w:t xml:space="preserve"> Metabolites shared among the 50 highest scoring between all conditions. </w:t>
       </w:r>
       <w:r>
         <w:rPr>
@@ -11122,18 +12554,18 @@
           <w:rtl w:val="0"/>
           <w:lang w:val="en-US"/>
         </w:rPr>
-        <w:t>(b)</w:t>
-      </w:r>
-      <w:r>
-        <w:rPr>
-          <w:rStyle w:val="None A"/>
-          <w:rFonts w:ascii="Arial" w:hAnsi="Arial"/>
-          <w:sz w:val="22"/>
-          <w:szCs w:val="22"/>
-          <w:rtl w:val="0"/>
-          <w:lang w:val="en-US"/>
-        </w:rPr>
-        <w:t xml:space="preserve"> Metabolites only shared among the 50 highest scoring between all conditions. Points in  </w:t>
+        <w:t>(c)</w:t>
+      </w:r>
+      <w:r>
+        <w:rPr>
+          <w:rStyle w:val="None A"/>
+          <w:rFonts w:ascii="Arial" w:hAnsi="Arial"/>
+          <w:sz w:val="22"/>
+          <w:szCs w:val="22"/>
+          <w:rtl w:val="0"/>
+          <w:lang w:val="en-US"/>
+        </w:rPr>
+        <w:t xml:space="preserve"> Most highly scoring distinctly important metabolites from each treatment group. The top 25 scoring metabolites from each group was cross-referenced against all others to arrive at metabolites differentially important between environments. Points in  </w:t>
       </w:r>
       <w:r>
         <w:rPr>
@@ -11181,9 +12613,22 @@
           <w:rtl w:val="0"/>
           <w:lang w:val="en-US"/>
         </w:rPr>
-        <w:t xml:space="preserve"> are the calculated metabolite importance scores based on the given sequenced transcriptome. Notched box plots in </w:t>
-      </w:r>
-      <w:bookmarkStart w:name="_DdeLink__1505_1075328573" w:id="1"/>
+        <w:t xml:space="preserve"> are the calculated metabolite importance scores based on the given sequenced transcriptome. Gray vertical lines in</w:t>
+      </w:r>
+      <w:bookmarkEnd w:id="11"/>
+      <w:bookmarkEnd w:id="-1"/>
+      <w:r>
+        <w:rPr>
+          <w:rStyle w:val="None A"/>
+          <w:rFonts w:ascii="Arial" w:hAnsi="Arial"/>
+          <w:sz w:val="22"/>
+          <w:szCs w:val="22"/>
+          <w:rtl w:val="0"/>
+          <w:lang w:val="en-US"/>
+        </w:rPr>
+        <w:t xml:space="preserve"> </w:t>
+      </w:r>
+      <w:bookmarkStart w:name="_DdeLink__1505_1075328573" w:id="12"/>
       <w:r>
         <w:rPr>
           <w:rStyle w:val="None A"/>
@@ -11221,41 +12666,36 @@
         </w:rPr>
         <w:t>c</w:t>
       </w:r>
-      <w:bookmarkEnd w:id="1"/>
-      <w:r>
-        <w:rPr>
-          <w:rStyle w:val="None A"/>
-          <w:rFonts w:ascii="Arial" w:hAnsi="Arial"/>
-          <w:sz w:val="22"/>
-          <w:szCs w:val="22"/>
-          <w:rtl w:val="0"/>
-          <w:lang w:val="en-US"/>
-        </w:rPr>
-        <w:t xml:space="preserve"> display the median, 9</w:t>
-      </w:r>
-      <w:r>
-        <w:rPr>
-          <w:rStyle w:val="None A"/>
-          <w:rFonts w:ascii="Arial" w:hAnsi="Arial"/>
-          <w:sz w:val="22"/>
-          <w:szCs w:val="22"/>
-          <w:rtl w:val="0"/>
-          <w:lang w:val="en-US"/>
-        </w:rPr>
-        <w:t>9</w:t>
-      </w:r>
-      <w:r>
-        <w:rPr>
-          <w:rStyle w:val="None A"/>
-          <w:rFonts w:ascii="Arial" w:hAnsi="Arial"/>
-          <w:sz w:val="22"/>
-          <w:szCs w:val="22"/>
-          <w:rtl w:val="0"/>
-          <w:lang w:val="en-US"/>
-        </w:rPr>
-        <w:t xml:space="preserve">% confidence interval, and interquartile range generated from 10000-fold iterative randomization of transcript assignments and score recalculation. All reported importance scores in </w:t>
-      </w:r>
-      <w:bookmarkStart w:name="_DdeLink__1505_107532857311" w:id="2"/>
+      <w:bookmarkEnd w:id="12"/>
+      <w:bookmarkEnd w:id="-1"/>
+      <w:r>
+        <w:rPr>
+          <w:rStyle w:val="None A"/>
+          <w:rFonts w:ascii="Arial" w:hAnsi="Arial"/>
+          <w:sz w:val="22"/>
+          <w:szCs w:val="22"/>
+          <w:rtl w:val="0"/>
+          <w:lang w:val="en-US"/>
+        </w:rPr>
+        <w:t xml:space="preserve"> display the median and 99% confidence interval from 10000-fold iterative transcript abundance randomization. Measured scores of the most important metabolites are shown to be greater than the ranges associated with random noise, supporting a valid biological signal. Points in red have a &lt;5% probability of being a part of the random probability distribution.</w:t>
+      </w:r>
+    </w:p>
+    <w:p>
+      <w:pPr>
+        <w:pStyle w:val="Default"/>
+        <w:shd w:val="clear" w:color="auto" w:fill="ffffff"/>
+        <w:spacing w:line="480" w:lineRule="auto"/>
+        <w:jc w:val="both"/>
+      </w:pPr>
+    </w:p>
+    <w:p>
+      <w:pPr>
+        <w:pStyle w:val="Default"/>
+        <w:shd w:val="clear" w:color="auto" w:fill="ffffff"/>
+        <w:spacing w:line="480" w:lineRule="auto"/>
+        <w:jc w:val="both"/>
+      </w:pPr>
+      <w:bookmarkEnd w:id="-1"/>
       <w:r>
         <w:rPr>
           <w:rStyle w:val="None A"/>
@@ -11267,79 +12707,9 @@
           <w:rtl w:val="0"/>
           <w:lang w:val="en-US"/>
         </w:rPr>
-        <w:t>b</w:t>
-      </w:r>
-      <w:r>
-        <w:rPr>
-          <w:rStyle w:val="None A"/>
-          <w:rFonts w:ascii="Arial" w:hAnsi="Arial"/>
-          <w:sz w:val="22"/>
-          <w:szCs w:val="22"/>
-          <w:rtl w:val="0"/>
-          <w:lang w:val="en-US"/>
-        </w:rPr>
-        <w:t xml:space="preserve"> &amp; </w:t>
-      </w:r>
-      <w:r>
-        <w:rPr>
-          <w:rStyle w:val="None A"/>
-          <w:rFonts w:ascii="Arial" w:hAnsi="Arial"/>
-          <w:b w:val="1"/>
-          <w:bCs w:val="1"/>
-          <w:sz w:val="22"/>
-          <w:szCs w:val="22"/>
-          <w:rtl w:val="0"/>
-          <w:lang w:val="en-US"/>
-        </w:rPr>
-        <w:t>c</w:t>
-      </w:r>
-      <w:bookmarkEnd w:id="2"/>
-      <w:r>
-        <w:rPr>
-          <w:rStyle w:val="None A"/>
-          <w:rFonts w:ascii="Arial" w:hAnsi="Arial"/>
-          <w:sz w:val="22"/>
-          <w:szCs w:val="22"/>
-          <w:rtl w:val="0"/>
-          <w:lang w:val="en-US"/>
-        </w:rPr>
-        <w:t xml:space="preserve"> are greater than the associated 95% confidence interval derived from random transcript redistribution. Furthermore, measured importance </w:t>
-      </w:r>
-      <w:r>
-        <w:rPr>
-          <w:rStyle w:val="None A"/>
-          <w:rFonts w:ascii="Arial" w:hAnsi="Arial"/>
-          <w:sz w:val="22"/>
-          <w:szCs w:val="22"/>
-          <w:rtl w:val="0"/>
-          <w:lang w:val="en-US"/>
-        </w:rPr>
-        <w:t xml:space="preserve">scores </w:t>
-      </w:r>
-      <w:r>
-        <w:rPr>
-          <w:rStyle w:val="None A"/>
-          <w:rFonts w:ascii="Arial" w:hAnsi="Arial"/>
-          <w:sz w:val="22"/>
-          <w:szCs w:val="22"/>
-          <w:rtl w:val="0"/>
-          <w:lang w:val="en-US"/>
-        </w:rPr>
-        <w:t xml:space="preserve">of all metabolites shown </w:t>
-      </w:r>
-      <w:bookmarkStart w:name="_DdeLink__1178_985548206" w:id="3"/>
-      <w:r>
-        <w:rPr>
-          <w:rStyle w:val="None A"/>
-          <w:rFonts w:ascii="Arial" w:hAnsi="Arial"/>
-          <w:sz w:val="22"/>
-          <w:szCs w:val="22"/>
-          <w:rtl w:val="0"/>
-          <w:lang w:val="en-US"/>
-        </w:rPr>
-        <w:t>in</w:t>
-      </w:r>
-      <w:bookmarkEnd w:id="3"/>
+        <w:t xml:space="preserve">Figure 6 |  C. difficile growth curves using metabolites predicted from network approach. (a) </w:t>
+      </w:r>
+      <w:bookmarkEnd w:id="-1"/>
       <w:r>
         <w:rPr>
           <w:rStyle w:val="None A"/>
@@ -11351,228 +12721,7 @@
         </w:rPr>
         <w:t xml:space="preserve"> </w:t>
       </w:r>
-      <w:bookmarkStart w:name="_DdeLink__1505_10753285731" w:id="4"/>
-      <w:r>
-        <w:rPr>
-          <w:rStyle w:val="None A"/>
-          <w:rFonts w:ascii="Arial" w:hAnsi="Arial"/>
-          <w:b w:val="1"/>
-          <w:bCs w:val="1"/>
-          <w:sz w:val="22"/>
-          <w:szCs w:val="22"/>
-          <w:rtl w:val="0"/>
-          <w:lang w:val="en-US"/>
-        </w:rPr>
-        <w:t>b</w:t>
-      </w:r>
-      <w:r>
-        <w:rPr>
-          <w:rStyle w:val="None A"/>
-          <w:rFonts w:ascii="Arial" w:hAnsi="Arial"/>
-          <w:sz w:val="22"/>
-          <w:szCs w:val="22"/>
-          <w:rtl w:val="0"/>
-          <w:lang w:val="en-US"/>
-        </w:rPr>
-        <w:t xml:space="preserve"> &amp; </w:t>
-      </w:r>
-      <w:r>
-        <w:rPr>
-          <w:rStyle w:val="None A"/>
-          <w:rFonts w:ascii="Arial" w:hAnsi="Arial"/>
-          <w:b w:val="1"/>
-          <w:bCs w:val="1"/>
-          <w:sz w:val="22"/>
-          <w:szCs w:val="22"/>
-          <w:rtl w:val="0"/>
-          <w:lang w:val="en-US"/>
-        </w:rPr>
-        <w:t>c</w:t>
-      </w:r>
-      <w:bookmarkEnd w:id="4"/>
-      <w:r>
-        <w:rPr>
-          <w:rStyle w:val="None A"/>
-          <w:rFonts w:ascii="Arial" w:hAnsi="Arial"/>
-          <w:sz w:val="22"/>
-          <w:szCs w:val="22"/>
-          <w:rtl w:val="0"/>
-          <w:lang w:val="en-US"/>
-        </w:rPr>
-        <w:t xml:space="preserve"> </w:t>
-      </w:r>
-      <w:r>
-        <w:rPr>
-          <w:rStyle w:val="None A"/>
-          <w:rFonts w:ascii="Arial" w:hAnsi="Arial"/>
-          <w:sz w:val="22"/>
-          <w:szCs w:val="22"/>
-          <w:rtl w:val="0"/>
-          <w:lang w:val="en-US"/>
-        </w:rPr>
-        <w:t>have a</w:t>
-      </w:r>
-      <w:r>
-        <w:rPr>
-          <w:rStyle w:val="None A"/>
-          <w:rFonts w:ascii="Arial" w:hAnsi="Arial"/>
-          <w:sz w:val="22"/>
-          <w:szCs w:val="22"/>
-          <w:rtl w:val="0"/>
-          <w:lang w:val="en-US"/>
-        </w:rPr>
-        <w:t xml:space="preserve"> &gt;</w:t>
-      </w:r>
-      <w:r>
-        <w:rPr>
-          <w:rStyle w:val="None A"/>
-          <w:rFonts w:ascii="Arial" w:hAnsi="Arial"/>
-          <w:sz w:val="22"/>
-          <w:szCs w:val="22"/>
-          <w:rtl w:val="0"/>
-          <w:lang w:val="en-US"/>
-        </w:rPr>
-        <w:t>80</w:t>
-      </w:r>
-      <w:r>
-        <w:rPr>
-          <w:rStyle w:val="None A"/>
-          <w:rFonts w:ascii="Arial" w:hAnsi="Arial"/>
-          <w:sz w:val="22"/>
-          <w:szCs w:val="22"/>
-          <w:rtl w:val="0"/>
-          <w:lang w:val="en-US"/>
-        </w:rPr>
-        <w:t xml:space="preserve">% </w:t>
-      </w:r>
-      <w:r>
-        <w:rPr>
-          <w:rStyle w:val="None A"/>
-          <w:rFonts w:ascii="Arial" w:hAnsi="Arial"/>
-          <w:sz w:val="22"/>
-          <w:szCs w:val="22"/>
-          <w:rtl w:val="0"/>
-          <w:lang w:val="en-US"/>
-        </w:rPr>
-        <w:t>probability to not be</w:t>
-      </w:r>
-      <w:r>
-        <w:rPr>
-          <w:rStyle w:val="None A"/>
-          <w:rFonts w:ascii="Arial" w:hAnsi="Arial"/>
-          <w:sz w:val="22"/>
-          <w:szCs w:val="22"/>
-          <w:rtl w:val="0"/>
-          <w:lang w:val="en-US"/>
-        </w:rPr>
-        <w:t xml:space="preserve"> </w:t>
-      </w:r>
-      <w:r>
-        <w:rPr>
-          <w:rStyle w:val="None A"/>
-          <w:rFonts w:ascii="Arial" w:hAnsi="Arial"/>
-          <w:sz w:val="22"/>
-          <w:szCs w:val="22"/>
-          <w:rtl w:val="0"/>
-          <w:lang w:val="en-US"/>
-        </w:rPr>
-        <w:t>due to random chance</w:t>
-      </w:r>
-      <w:r>
-        <w:rPr>
-          <w:rStyle w:val="None A"/>
-          <w:rFonts w:ascii="Arial" w:hAnsi="Arial"/>
-          <w:sz w:val="22"/>
-          <w:szCs w:val="22"/>
-          <w:rtl w:val="0"/>
-          <w:lang w:val="en-US"/>
-        </w:rPr>
-        <w:t xml:space="preserve">, and points in red </w:t>
-      </w:r>
-      <w:r>
-        <w:rPr>
-          <w:rStyle w:val="None A"/>
-          <w:rFonts w:ascii="Arial" w:hAnsi="Arial"/>
-          <w:sz w:val="22"/>
-          <w:szCs w:val="22"/>
-          <w:rtl w:val="0"/>
-          <w:lang w:val="en-US"/>
-        </w:rPr>
-        <w:t>have a</w:t>
-      </w:r>
-      <w:r>
-        <w:rPr>
-          <w:rStyle w:val="None A"/>
-          <w:rFonts w:ascii="Arial" w:hAnsi="Arial"/>
-          <w:sz w:val="22"/>
-          <w:szCs w:val="22"/>
-          <w:rtl w:val="0"/>
-          <w:lang w:val="en-US"/>
-        </w:rPr>
-        <w:t xml:space="preserve"> &gt;95% </w:t>
-      </w:r>
-      <w:r>
-        <w:rPr>
-          <w:rStyle w:val="None A"/>
-          <w:rFonts w:ascii="Arial" w:hAnsi="Arial"/>
-          <w:sz w:val="22"/>
-          <w:szCs w:val="22"/>
-          <w:rtl w:val="0"/>
-          <w:lang w:val="en-US"/>
-        </w:rPr>
-        <w:t>probability to not be the result of random coincidence</w:t>
-      </w:r>
-      <w:r>
-        <w:rPr>
-          <w:rStyle w:val="None A"/>
-          <w:rFonts w:ascii="Arial" w:hAnsi="Arial"/>
-          <w:sz w:val="22"/>
-          <w:szCs w:val="22"/>
-          <w:rtl w:val="0"/>
-          <w:lang w:val="en-US"/>
-        </w:rPr>
-        <w:t>.</w:t>
-      </w:r>
-    </w:p>
-    <w:p>
-      <w:pPr>
-        <w:pStyle w:val="Default"/>
-        <w:shd w:val="clear" w:color="auto" w:fill="ffffff"/>
-        <w:spacing w:line="480" w:lineRule="auto"/>
-        <w:jc w:val="both"/>
-      </w:pPr>
-    </w:p>
-    <w:p>
-      <w:pPr>
-        <w:pStyle w:val="Default"/>
-        <w:shd w:val="clear" w:color="auto" w:fill="ffffff"/>
-        <w:spacing w:line="480" w:lineRule="auto"/>
-        <w:jc w:val="both"/>
-      </w:pPr>
-      <w:r>
-        <w:rPr>
-          <w:rStyle w:val="None A"/>
-          <w:rFonts w:ascii="Arial" w:hAnsi="Arial"/>
-          <w:b w:val="1"/>
-          <w:bCs w:val="1"/>
-          <w:sz w:val="22"/>
-          <w:szCs w:val="22"/>
-          <w:rtl w:val="0"/>
-          <w:lang w:val="en-US"/>
-        </w:rPr>
-        <w:t xml:space="preserve">Figure 6 |  C. difficile growth curves using metabolites predicted from network approach. (a) </w:t>
-      </w:r>
-      <w:r>
-        <w:rPr>
-          <w:rStyle w:val="None A"/>
-          <w:rFonts w:ascii="Arial" w:hAnsi="Arial"/>
-          <w:sz w:val="22"/>
-          <w:szCs w:val="22"/>
-          <w:rtl w:val="0"/>
-          <w:lang w:val="en-US"/>
-        </w:rPr>
-        <w:t xml:space="preserve"> </w:t>
-      </w:r>
+      <w:bookmarkEnd w:id="-1"/>
       <w:r>
         <w:rPr>
           <w:rStyle w:val="None A"/>

</xml_diff>

<commit_message>
text and fig 6
</commit_message>
<xml_diff>
--- a/doc/paper/Transcriptomics_RoughDraft_1.docx
+++ b/doc/paper/Transcriptomics_RoughDraft_1.docx
@@ -1847,7 +1847,49 @@
           <w:rtl w:val="0"/>
           <w:lang w:val="en-US"/>
         </w:rPr>
-        <w:t xml:space="preserve"> was able to colonize different communities to a consistently high level, but that the density of spores and toxin titer varied by treatment.</w:t>
+        <w:t xml:space="preserve"> was able to colonize different communities to a consistently high level, but that the density of spores and toxin titer varied by treatment</w:t>
+      </w:r>
+      <w:r>
+        <w:rPr>
+          <w:rFonts w:ascii="Arial" w:hAnsi="Arial"/>
+          <w:sz w:val="22"/>
+          <w:szCs w:val="22"/>
+          <w:rtl w:val="0"/>
+          <w:lang w:val="en-US"/>
+        </w:rPr>
+        <w:t xml:space="preserve"> and phenotypes</w:t>
+      </w:r>
+      <w:r>
+        <w:rPr>
+          <w:rFonts w:ascii="Arial" w:hAnsi="Arial"/>
+          <w:sz w:val="22"/>
+          <w:szCs w:val="22"/>
+          <w:rtl w:val="0"/>
+          <w:lang w:val="en-US"/>
+        </w:rPr>
+        <w:t xml:space="preserve"> have been linked to environmental concentrations of growth substrates for </w:t>
+      </w:r>
+      <w:r>
+        <w:rPr>
+          <w:rFonts w:ascii="Arial" w:hAnsi="Arial"/>
+          <w:i w:val="1"/>
+          <w:iCs w:val="1"/>
+          <w:sz w:val="22"/>
+          <w:szCs w:val="22"/>
+          <w:rtl w:val="0"/>
+          <w:lang w:val="en-US"/>
+        </w:rPr>
+        <w:t>C. difficile</w:t>
+      </w:r>
+      <w:r>
+        <w:rPr>
+          <w:rFonts w:ascii="Arial" w:hAnsi="Arial"/>
+          <w:sz w:val="22"/>
+          <w:szCs w:val="22"/>
+          <w:rtl w:val="0"/>
+          <w:lang w:val="en-US"/>
+        </w:rPr>
+        <w:t xml:space="preserve"> (Antunes, 2012).</w:t>
       </w:r>
     </w:p>
     <w:p>
@@ -4596,7 +4638,7 @@
           <w:rtl w:val="0"/>
           <w:lang w:val="en-US"/>
         </w:rPr>
-        <w:t xml:space="preserve">(Fig. 5c). This demonstrated the our metabolite importance calculation was sound and could correctly identify the nutrients the </w:t>
+        <w:t xml:space="preserve">(Fig. 5c). This demonstrated the our metabolite importance calculation reflected real biological patterns and could correctly identify the nutrients that </w:t>
       </w:r>
       <w:r>
         <w:rPr>
@@ -6196,6 +6238,11 @@
         <w:shd w:val="clear" w:color="auto" w:fill="ffffff"/>
         <w:spacing w:line="480" w:lineRule="auto"/>
         <w:jc w:val="both"/>
+        <w:rPr>
+          <w:rFonts w:ascii="Arial" w:cs="Arial" w:hAnsi="Arial" w:eastAsia="Arial"/>
+          <w:sz w:val="22"/>
+          <w:szCs w:val="22"/>
+        </w:rPr>
       </w:pPr>
       <w:r>
         <w:rPr>
@@ -6271,7 +6318,27 @@
           <w:rtl w:val="0"/>
           <w:lang w:val="en-US"/>
         </w:rPr>
-        <w:t xml:space="preserve"> colonization. This trend is also true in streptomycin and clindamycin pretreatments, as well as in GF mice with different </w:t>
+        <w:t xml:space="preserve"> colonization. This </w:t>
+      </w:r>
+      <w:r>
+        <w:rPr>
+          <w:rFonts w:ascii="Arial" w:hAnsi="Arial"/>
+          <w:sz w:val="22"/>
+          <w:szCs w:val="22"/>
+          <w:rtl w:val="0"/>
+          <w:lang w:val="en-US"/>
+        </w:rPr>
+        <w:t xml:space="preserve">general </w:t>
+      </w:r>
+      <w:r>
+        <w:rPr>
+          <w:rFonts w:ascii="Arial" w:hAnsi="Arial"/>
+          <w:sz w:val="22"/>
+          <w:szCs w:val="22"/>
+          <w:rtl w:val="0"/>
+          <w:lang w:val="en-US"/>
+        </w:rPr>
+        <w:t xml:space="preserve">trend is also true in streptomycin and clindamycin pretreatments, as well as in GF mice with different </w:t>
       </w:r>
       <w:r>
         <w:rPr>
@@ -6325,82 +6392,6 @@
         <w:spacing w:line="480" w:lineRule="auto"/>
         <w:jc w:val="both"/>
       </w:pPr>
-      <w:r>
-        <w:rPr>
-          <w:rFonts w:ascii="Arial" w:hAnsi="Arial"/>
-          <w:sz w:val="22"/>
-          <w:szCs w:val="22"/>
-          <w:rtl w:val="0"/>
-          <w:lang w:val="en-US"/>
-        </w:rPr>
-        <w:t xml:space="preserve">Sporulation and toxin production have been linked to environmental concentrations of growth substrates for </w:t>
-      </w:r>
-      <w:r>
-        <w:rPr>
-          <w:rFonts w:ascii="Arial" w:hAnsi="Arial"/>
-          <w:i w:val="1"/>
-          <w:iCs w:val="1"/>
-          <w:sz w:val="22"/>
-          <w:szCs w:val="22"/>
-          <w:rtl w:val="0"/>
-          <w:lang w:val="en-US"/>
-        </w:rPr>
-        <w:t>C. difficile</w:t>
-      </w:r>
-      <w:r>
-        <w:rPr>
-          <w:rFonts w:ascii="Arial" w:hAnsi="Arial"/>
-          <w:sz w:val="22"/>
-          <w:szCs w:val="22"/>
-          <w:rtl w:val="0"/>
-          <w:lang w:val="en-US"/>
-        </w:rPr>
-        <w:t xml:space="preserve"> (Antunes, 2012). In these experiments, the level of both phenotypes varied between antibiotic pretreatment groups and initially suggested differences in metabolic cues received by </w:t>
-      </w:r>
-      <w:r>
-        <w:rPr>
-          <w:rFonts w:ascii="Arial" w:hAnsi="Arial"/>
-          <w:i w:val="1"/>
-          <w:iCs w:val="1"/>
-          <w:sz w:val="22"/>
-          <w:szCs w:val="22"/>
-          <w:rtl w:val="0"/>
-          <w:lang w:val="en-US"/>
-        </w:rPr>
-        <w:t>C. difficile</w:t>
-      </w:r>
-      <w:r>
-        <w:rPr>
-          <w:rFonts w:ascii="Arial" w:hAnsi="Arial"/>
-          <w:sz w:val="22"/>
-          <w:szCs w:val="22"/>
-          <w:rtl w:val="0"/>
-          <w:lang w:val="en-US"/>
-        </w:rPr>
-        <w:t xml:space="preserve"> in each of condition. By directly examining the transcription of specific metabolic pathways, we were able to gain a greater understanding of the plasticity that </w:t>
-      </w:r>
-      <w:r>
-        <w:rPr>
-          <w:rFonts w:ascii="Arial" w:hAnsi="Arial"/>
-          <w:i w:val="1"/>
-          <w:iCs w:val="1"/>
-          <w:sz w:val="22"/>
-          <w:szCs w:val="22"/>
-          <w:rtl w:val="0"/>
-          <w:lang w:val="en-US"/>
-        </w:rPr>
-        <w:t>C. difficile</w:t>
-      </w:r>
-      <w:r>
-        <w:rPr>
-          <w:rFonts w:ascii="Arial" w:hAnsi="Arial"/>
-          <w:sz w:val="22"/>
-          <w:szCs w:val="22"/>
-          <w:rtl w:val="0"/>
-          <w:lang w:val="en-US"/>
-        </w:rPr>
-        <w:t xml:space="preserve"> possesses for nutrient utilization.</w:t>
-      </w:r>
     </w:p>
     <w:p>
       <w:pPr>
@@ -6604,6 +6595,8 @@
         <w:jc w:val="both"/>
         <w:rPr>
           <w:rFonts w:ascii="Arial" w:cs="Arial" w:hAnsi="Arial" w:eastAsia="Arial"/>
+          <w:i w:val="1"/>
+          <w:iCs w:val="1"/>
           <w:sz w:val="22"/>
           <w:szCs w:val="22"/>
         </w:rPr>
@@ -6623,23 +6616,35 @@
       </w:pPr>
       <w:r>
         <w:rPr>
-          <w:rFonts w:ascii="Arial" w:cs="Arial" w:hAnsi="Arial" w:eastAsia="Arial"/>
-          <w:sz w:val="22"/>
-          <w:szCs w:val="22"/>
-          <w:rtl w:val="0"/>
-        </w:rPr>
-        <w:tab/>
-        <w:t>Additionally the appearance of certain terminal metabolites may indicate</w:t>
-      </w:r>
-      <w:r>
-        <w:rPr>
-          <w:rFonts w:ascii="Arial" w:hAnsi="Arial" w:hint="default"/>
-          <w:sz w:val="22"/>
-          <w:szCs w:val="22"/>
-          <w:rtl w:val="0"/>
-          <w:lang w:val="en-US"/>
-        </w:rPr>
-        <w:t>…</w:t>
+          <w:rFonts w:ascii="Arial" w:hAnsi="Arial"/>
+          <w:sz w:val="22"/>
+          <w:szCs w:val="22"/>
+          <w:rtl w:val="0"/>
+          <w:lang w:val="en-US"/>
+        </w:rPr>
+        <w:t xml:space="preserve">The extremely varied curves presents the hypothesis that </w:t>
+      </w:r>
+      <w:r>
+        <w:rPr>
+          <w:rFonts w:ascii="Arial" w:hAnsi="Arial"/>
+          <w:i w:val="1"/>
+          <w:iCs w:val="1"/>
+          <w:sz w:val="22"/>
+          <w:szCs w:val="22"/>
+          <w:rtl w:val="0"/>
+          <w:lang w:val="en-US"/>
+        </w:rPr>
+        <w:t>C. difficile</w:t>
+      </w:r>
+      <w:r>
+        <w:rPr>
+          <w:rFonts w:ascii="Arial" w:hAnsi="Arial"/>
+          <w:sz w:val="22"/>
+          <w:szCs w:val="22"/>
+          <w:rtl w:val="0"/>
+          <w:lang w:val="en-US"/>
+        </w:rPr>
+        <w:t xml:space="preserve"> utilizes each carbon sources differently and suggest that a preferential hierarchy may exist.</w:t>
       </w:r>
     </w:p>
     <w:p>
@@ -6670,29 +6675,7 @@
           <w:rtl w:val="0"/>
           <w:lang w:val="en-US"/>
         </w:rPr>
-        <w:t xml:space="preserve">This relationship has long been known to exist at least </w:t>
-      </w:r>
-      <w:r>
-        <w:rPr>
-          <w:rFonts w:ascii="Arial" w:hAnsi="Arial"/>
-          <w:i w:val="1"/>
-          <w:iCs w:val="1"/>
-          <w:sz w:val="22"/>
-          <w:szCs w:val="22"/>
-          <w:rtl w:val="0"/>
-          <w:lang w:val="en-US"/>
-        </w:rPr>
-        <w:t>in vitro</w:t>
-      </w:r>
-      <w:r>
-        <w:rPr>
-          <w:rFonts w:ascii="Arial" w:hAnsi="Arial"/>
-          <w:sz w:val="22"/>
-          <w:szCs w:val="22"/>
-          <w:rtl w:val="0"/>
-          <w:lang w:val="en-US"/>
-        </w:rPr>
-        <w:t xml:space="preserve"> with another strain of </w:t>
+        <w:t xml:space="preserve">The known Stickland fermentation pathway in </w:t>
       </w:r>
       <w:r>
         <w:rPr>
@@ -6714,7 +6697,112 @@
           <w:rtl w:val="0"/>
           <w:lang w:val="en-US"/>
         </w:rPr>
-        <w:t xml:space="preserve"> (Hundsberger, 1997). This could have possible implications in the relative importance of toxin A for causing virulence, or temporal differences that toxin B may be more important later during infection.</w:t>
+        <w:t xml:space="preserve"> couples the oxidation and reduction of proline an glycine to generate ATP (Neumann-Schaal, 2015). Transcription of specifically the </w:t>
+      </w:r>
+      <w:r>
+        <w:rPr>
+          <w:rFonts w:ascii="Arial" w:hAnsi="Arial"/>
+          <w:i w:val="1"/>
+          <w:iCs w:val="1"/>
+          <w:sz w:val="22"/>
+          <w:szCs w:val="22"/>
+          <w:rtl w:val="0"/>
+          <w:lang w:val="en-US"/>
+        </w:rPr>
+        <w:t>grd</w:t>
+      </w:r>
+      <w:r>
+        <w:rPr>
+          <w:rFonts w:ascii="Arial" w:hAnsi="Arial"/>
+          <w:sz w:val="22"/>
+          <w:szCs w:val="22"/>
+          <w:rtl w:val="0"/>
+          <w:lang w:val="en-US"/>
+        </w:rPr>
+        <w:t xml:space="preserve"> and </w:t>
+      </w:r>
+      <w:r>
+        <w:rPr>
+          <w:rFonts w:ascii="Arial" w:hAnsi="Arial"/>
+          <w:i w:val="1"/>
+          <w:iCs w:val="1"/>
+          <w:sz w:val="22"/>
+          <w:szCs w:val="22"/>
+          <w:rtl w:val="0"/>
+          <w:lang w:val="en-US"/>
+        </w:rPr>
+        <w:t>prd</w:t>
+      </w:r>
+      <w:r>
+        <w:rPr>
+          <w:rFonts w:ascii="Arial" w:hAnsi="Arial"/>
+          <w:sz w:val="22"/>
+          <w:szCs w:val="22"/>
+          <w:rtl w:val="0"/>
+          <w:lang w:val="en-US"/>
+        </w:rPr>
+        <w:t xml:space="preserve"> operons indicates that both proline and glycine are present and the associated metabolic pathways have most likely been activated (Bouillaut, 2013). C. difficile as an autotroph could explain the appearance of CO</w:t>
+      </w:r>
+      <w:r>
+        <w:rPr>
+          <w:rFonts w:ascii="Arial" w:hAnsi="Arial"/>
+          <w:sz w:val="22"/>
+          <w:szCs w:val="22"/>
+          <w:vertAlign w:val="subscript"/>
+          <w:rtl w:val="0"/>
+          <w:lang w:val="en-US"/>
+        </w:rPr>
+        <w:t>2</w:t>
+      </w:r>
+      <w:r>
+        <w:rPr>
+          <w:rFonts w:ascii="Arial" w:hAnsi="Arial"/>
+          <w:sz w:val="22"/>
+          <w:szCs w:val="22"/>
+          <w:rtl w:val="0"/>
+          <w:lang w:val="en-US"/>
+        </w:rPr>
+        <w:t xml:space="preserve"> in the shared metabolite list.</w:t>
+      </w:r>
+      <w:r>
+        <w:rPr>
+          <w:rFonts w:ascii="Arial" w:hAnsi="Arial"/>
+          <w:sz w:val="22"/>
+          <w:szCs w:val="22"/>
+          <w:rtl w:val="0"/>
+          <w:lang w:val="en-US"/>
+        </w:rPr>
+        <w:t xml:space="preserve"> </w:t>
+      </w:r>
+      <w:r>
+        <w:rPr>
+          <w:rFonts w:ascii="Arial" w:hAnsi="Arial"/>
+          <w:sz w:val="22"/>
+          <w:szCs w:val="22"/>
+          <w:rtl w:val="0"/>
+          <w:lang w:val="en-US"/>
+        </w:rPr>
+        <w:t>Additionally the appearance of certain terminal metabolites may indicat</w:t>
+      </w:r>
+      <w:r>
+        <w:rPr>
+          <w:rFonts w:ascii="Arial" w:hAnsi="Arial"/>
+          <w:sz w:val="22"/>
+          <w:szCs w:val="22"/>
+          <w:rtl w:val="0"/>
+          <w:lang w:val="en-US"/>
+        </w:rPr>
+        <w:t>e deficiencies in annotation</w:t>
+      </w:r>
+      <w:r>
+        <w:rPr>
+          <w:rFonts w:ascii="Arial" w:hAnsi="Arial" w:hint="default"/>
+          <w:sz w:val="22"/>
+          <w:szCs w:val="22"/>
+          <w:rtl w:val="0"/>
+          <w:lang w:val="en-US"/>
+        </w:rPr>
+        <w:t>…</w:t>
       </w:r>
     </w:p>
     <w:p>
@@ -6723,14 +6811,17 @@
         <w:shd w:val="clear" w:color="auto" w:fill="ffffff"/>
         <w:spacing w:line="480" w:lineRule="auto"/>
         <w:jc w:val="both"/>
-        <w:rPr>
-          <w:rFonts w:ascii="Arial" w:cs="Arial" w:hAnsi="Arial" w:eastAsia="Arial"/>
-          <w:i w:val="1"/>
-          <w:iCs w:val="1"/>
-          <w:sz w:val="22"/>
-          <w:szCs w:val="22"/>
-        </w:rPr>
-      </w:pPr>
+      </w:pPr>
+      <w:r>
+        <w:rPr>
+          <w:rFonts w:ascii="Arial" w:hAnsi="Arial"/>
+          <w:sz w:val="22"/>
+          <w:szCs w:val="22"/>
+          <w:rtl w:val="0"/>
+          <w:lang w:val="en-US"/>
+        </w:rPr>
+        <w:t>http://journals.plos.org/plosone/article?id=10.1371/journal.pone.0062157</w:t>
+      </w:r>
     </w:p>
     <w:p>
       <w:pPr>
@@ -6744,6 +6835,132 @@
           <w:szCs w:val="22"/>
         </w:rPr>
       </w:pPr>
+    </w:p>
+    <w:p>
+      <w:pPr>
+        <w:pStyle w:val="Default"/>
+        <w:shd w:val="clear" w:color="auto" w:fill="ffffff"/>
+        <w:spacing w:line="480" w:lineRule="auto"/>
+        <w:jc w:val="both"/>
+        <w:rPr>
+          <w:rFonts w:ascii="Arial" w:cs="Arial" w:hAnsi="Arial" w:eastAsia="Arial"/>
+          <w:sz w:val="22"/>
+          <w:szCs w:val="22"/>
+        </w:rPr>
+      </w:pPr>
+    </w:p>
+    <w:p>
+      <w:pPr>
+        <w:pStyle w:val="Default"/>
+        <w:shd w:val="clear" w:color="auto" w:fill="ffffff"/>
+        <w:spacing w:line="480" w:lineRule="auto"/>
+        <w:jc w:val="both"/>
+        <w:rPr>
+          <w:rFonts w:ascii="Arial" w:cs="Arial" w:hAnsi="Arial" w:eastAsia="Arial"/>
+          <w:sz w:val="22"/>
+          <w:szCs w:val="22"/>
+        </w:rPr>
+      </w:pPr>
+    </w:p>
+    <w:p>
+      <w:pPr>
+        <w:pStyle w:val="Default"/>
+        <w:shd w:val="clear" w:color="auto" w:fill="ffffff"/>
+        <w:spacing w:line="480" w:lineRule="auto"/>
+        <w:jc w:val="both"/>
+        <w:rPr>
+          <w:rFonts w:ascii="Arial" w:cs="Arial" w:hAnsi="Arial" w:eastAsia="Arial"/>
+          <w:sz w:val="22"/>
+          <w:szCs w:val="22"/>
+        </w:rPr>
+      </w:pPr>
+      <w:r>
+        <w:rPr>
+          <w:rFonts w:ascii="Arial" w:hAnsi="Arial"/>
+          <w:sz w:val="22"/>
+          <w:szCs w:val="22"/>
+          <w:rtl w:val="0"/>
+          <w:lang w:val="en-US"/>
+        </w:rPr>
+        <w:t xml:space="preserve">germ free distinct metabolites appear to be mostly </w:t>
+      </w:r>
+      <w:r>
+        <w:rPr>
+          <w:rFonts w:ascii="Arial" w:hAnsi="Arial"/>
+          <w:sz w:val="22"/>
+          <w:szCs w:val="22"/>
+          <w:rtl w:val="0"/>
+          <w:lang w:val="en-US"/>
+        </w:rPr>
+        <w:t>end products of biosynthetic pathways</w:t>
+      </w:r>
+      <w:r>
+        <w:rPr>
+          <w:rFonts w:ascii="Arial" w:hAnsi="Arial"/>
+          <w:sz w:val="22"/>
+          <w:szCs w:val="22"/>
+          <w:rtl w:val="0"/>
+          <w:lang w:val="en-US"/>
+        </w:rPr>
+        <w:t>, suggests C. diff can skip a lot of synthesis in the absence of competition</w:t>
+      </w:r>
+    </w:p>
+    <w:p>
+      <w:pPr>
+        <w:pStyle w:val="Default"/>
+        <w:shd w:val="clear" w:color="auto" w:fill="ffffff"/>
+        <w:spacing w:line="480" w:lineRule="auto"/>
+        <w:jc w:val="both"/>
+        <w:rPr>
+          <w:rFonts w:ascii="Arial" w:cs="Arial" w:hAnsi="Arial" w:eastAsia="Arial"/>
+          <w:sz w:val="22"/>
+          <w:szCs w:val="22"/>
+        </w:rPr>
+      </w:pPr>
+    </w:p>
+    <w:p>
+      <w:pPr>
+        <w:pStyle w:val="Default"/>
+        <w:shd w:val="clear" w:color="auto" w:fill="ffffff"/>
+        <w:spacing w:line="480" w:lineRule="auto"/>
+        <w:jc w:val="both"/>
+        <w:rPr>
+          <w:rFonts w:ascii="Arial" w:cs="Arial" w:hAnsi="Arial" w:eastAsia="Arial"/>
+          <w:sz w:val="22"/>
+          <w:szCs w:val="22"/>
+        </w:rPr>
+      </w:pPr>
+      <w:r>
+        <w:rPr>
+          <w:rFonts w:ascii="Arial" w:hAnsi="Arial"/>
+          <w:sz w:val="22"/>
+          <w:szCs w:val="22"/>
+          <w:rtl w:val="0"/>
+          <w:lang w:val="en-US"/>
+        </w:rPr>
+        <w:t>Along with highlighting known growth substrates being differentially utilized between conditions, this network-based approach also provides a hypothesis-generating platform to identify new edges of competition of auxotrophies from the organism of interest.</w:t>
+      </w:r>
+    </w:p>
+    <w:p>
+      <w:pPr>
+        <w:pStyle w:val="Default"/>
+        <w:shd w:val="clear" w:color="auto" w:fill="ffffff"/>
+        <w:spacing w:line="480" w:lineRule="auto"/>
+        <w:jc w:val="both"/>
+      </w:pPr>
+    </w:p>
+    <w:p>
+      <w:pPr>
+        <w:pStyle w:val="Default"/>
+        <w:shd w:val="clear" w:color="auto" w:fill="ffffff"/>
+        <w:spacing w:line="480" w:lineRule="auto"/>
+        <w:jc w:val="both"/>
+        <w:rPr>
+          <w:rFonts w:ascii="Arial" w:cs="Arial" w:hAnsi="Arial" w:eastAsia="Arial"/>
+          <w:sz w:val="22"/>
+          <w:szCs w:val="22"/>
+        </w:rPr>
+      </w:pPr>
       <w:r>
         <w:rPr>
           <w:rFonts w:ascii="Arial" w:cs="Arial" w:hAnsi="Arial" w:eastAsia="Arial"/>
@@ -7074,129 +7291,6 @@
       </w:pPr>
       <w:r>
         <w:rPr>
-          <w:rFonts w:ascii="Arial" w:hAnsi="Arial"/>
-          <w:sz w:val="22"/>
-          <w:szCs w:val="22"/>
-          <w:rtl w:val="0"/>
-          <w:lang w:val="en-US"/>
-        </w:rPr>
-        <w:t xml:space="preserve">Other conserved features include several central fructose derivatives as well as a likely byproduct, lactate, from the anaerobic glycolytic pathway. This is not surprising as this is known to be a key component of </w:t>
-      </w:r>
-      <w:r>
-        <w:rPr>
-          <w:rFonts w:ascii="Arial" w:hAnsi="Arial"/>
-          <w:i w:val="1"/>
-          <w:iCs w:val="1"/>
-          <w:sz w:val="22"/>
-          <w:szCs w:val="22"/>
-          <w:rtl w:val="0"/>
-          <w:lang w:val="en-US"/>
-        </w:rPr>
-        <w:t>C. difficile</w:t>
-      </w:r>
-      <w:r>
-        <w:rPr>
-          <w:rFonts w:ascii="Arial" w:hAnsi="Arial"/>
-          <w:sz w:val="22"/>
-          <w:szCs w:val="22"/>
-          <w:rtl w:val="0"/>
-          <w:lang w:val="en-US"/>
-        </w:rPr>
-        <w:t xml:space="preserve"> metabolism, and is likely active to some capacity across all conditions. The lactate produced in this manner is also possibly further fermented to short-chain fatty acids, primarily butyrate (Janoir, 2013).</w:t>
-      </w:r>
-    </w:p>
-    <w:p>
-      <w:pPr>
-        <w:pStyle w:val="Default"/>
-        <w:shd w:val="clear" w:color="auto" w:fill="ffffff"/>
-        <w:spacing w:line="480" w:lineRule="auto"/>
-        <w:jc w:val="both"/>
-        <w:rPr>
-          <w:rFonts w:ascii="Arial" w:cs="Arial" w:hAnsi="Arial" w:eastAsia="Arial"/>
-          <w:sz w:val="22"/>
-          <w:szCs w:val="22"/>
-        </w:rPr>
-      </w:pPr>
-      <w:r>
-        <w:rPr>
-          <w:rFonts w:ascii="Arial" w:hAnsi="Arial"/>
-          <w:sz w:val="22"/>
-          <w:szCs w:val="22"/>
-          <w:rtl w:val="0"/>
-          <w:lang w:val="en-US"/>
-        </w:rPr>
-        <w:t xml:space="preserve">Many of the top scoring compounds appear to be associated with both fermentation and glycolysis, suggesting that these forms of </w:t>
-      </w:r>
-      <w:r>
-        <w:rPr>
-          <w:rFonts w:ascii="Arial" w:hAnsi="Arial"/>
-          <w:i w:val="1"/>
-          <w:iCs w:val="1"/>
-          <w:sz w:val="22"/>
-          <w:szCs w:val="22"/>
-          <w:rtl w:val="0"/>
-          <w:lang w:val="en-US"/>
-        </w:rPr>
-        <w:t>C. difficile</w:t>
-      </w:r>
-      <w:r>
-        <w:rPr>
-          <w:rFonts w:ascii="Arial" w:hAnsi="Arial"/>
-          <w:sz w:val="22"/>
-          <w:szCs w:val="22"/>
-          <w:rtl w:val="0"/>
-          <w:lang w:val="en-US"/>
-        </w:rPr>
-        <w:t xml:space="preserve"> metabolism are always active to some degree across conditions and are central to the organism</w:t>
-      </w:r>
-      <w:r>
-        <w:rPr>
-          <w:rFonts w:ascii="Arial" w:hAnsi="Arial" w:hint="default"/>
-          <w:sz w:val="22"/>
-          <w:szCs w:val="22"/>
-          <w:rtl w:val="0"/>
-          <w:lang w:val="en-US"/>
-        </w:rPr>
-        <w:t>’</w:t>
-      </w:r>
-      <w:r>
-        <w:rPr>
-          <w:rFonts w:ascii="Arial" w:hAnsi="Arial"/>
-          <w:sz w:val="22"/>
-          <w:szCs w:val="22"/>
-          <w:rtl w:val="0"/>
-          <w:lang w:val="en-US"/>
-        </w:rPr>
-        <w:t>s nutritional strategy.</w:t>
-      </w:r>
-    </w:p>
-    <w:p>
-      <w:pPr>
-        <w:pStyle w:val="Default"/>
-        <w:shd w:val="clear" w:color="auto" w:fill="ffffff"/>
-        <w:spacing w:line="480" w:lineRule="auto"/>
-        <w:jc w:val="both"/>
-        <w:rPr>
-          <w:rFonts w:ascii="Arial" w:cs="Arial" w:hAnsi="Arial" w:eastAsia="Arial"/>
-          <w:sz w:val="22"/>
-          <w:szCs w:val="22"/>
-        </w:rPr>
-      </w:pPr>
-    </w:p>
-    <w:p>
-      <w:pPr>
-        <w:pStyle w:val="Default"/>
-        <w:shd w:val="clear" w:color="auto" w:fill="ffffff"/>
-        <w:spacing w:line="480" w:lineRule="auto"/>
-        <w:jc w:val="both"/>
-        <w:rPr>
-          <w:rFonts w:ascii="Arial" w:cs="Arial" w:hAnsi="Arial" w:eastAsia="Arial"/>
-          <w:sz w:val="22"/>
-          <w:szCs w:val="22"/>
-        </w:rPr>
-      </w:pPr>
-      <w:r>
-        <w:rPr>
           <w:rFonts w:ascii="Arial" w:cs="Arial" w:hAnsi="Arial" w:eastAsia="Arial"/>
           <w:sz w:val="22"/>
           <w:szCs w:val="22"/>
@@ -7225,7 +7319,27 @@
           <w:rtl w:val="0"/>
           <w:lang w:val="en-US"/>
         </w:rPr>
-        <w:t xml:space="preserve"> metabolizes alternative carbon sources across susceptible gut environments for growth. Together, they demonstrate that the novel metabolic modeling approach presented here highlights which substrates an organism is likely using at the time of transcriptomic sequencing. Ultimately, these genome-scale metabolic models provide a framework to predict phenotype changes of an organism across environments. Our results may also indicate that further considerations are needed when attempting to design more targeted probiotics for the prevention or elimination of </w:t>
+        <w:t xml:space="preserve"> metabolizes alternative</w:t>
+      </w:r>
+      <w:r>
+        <w:rPr>
+          <w:rFonts w:ascii="Arial" w:hAnsi="Arial"/>
+          <w:sz w:val="22"/>
+          <w:szCs w:val="22"/>
+          <w:rtl w:val="0"/>
+          <w:lang w:val="en-US"/>
+        </w:rPr>
+        <w:t xml:space="preserve"> </w:t>
+      </w:r>
+      <w:r>
+        <w:rPr>
+          <w:rFonts w:ascii="Arial" w:hAnsi="Arial"/>
+          <w:sz w:val="22"/>
+          <w:szCs w:val="22"/>
+          <w:rtl w:val="0"/>
+          <w:lang w:val="en-US"/>
+        </w:rPr>
+        <w:t xml:space="preserve">carbon sources across susceptible gut environments for growth. Together, they demonstrate that the novel metabolic modeling approach presented here highlights which substrates an organism is likely using at the time of transcriptomic sequencing. Ultimately, these genome-scale metabolic models provide a framework to predict phenotype changes of an organism across environments. Our results may also indicate that further considerations are needed when attempting to design more targeted probiotics for the prevention or elimination of </w:t>
       </w:r>
       <w:r>
         <w:rPr>
@@ -7315,27 +7429,24 @@
         </w:rPr>
         <w:t xml:space="preserve"> clearance. This could be supported by combining the metabolic modeling technique described here using metatranscriptomic analysis of susceptible versus resistance gut bacterial communities.</w:t>
       </w:r>
-    </w:p>
-    <w:p>
-      <w:pPr>
-        <w:pStyle w:val="Default"/>
-        <w:shd w:val="clear" w:color="auto" w:fill="ffffff"/>
-        <w:spacing w:line="480" w:lineRule="auto"/>
-        <w:jc w:val="both"/>
-        <w:rPr>
-          <w:rFonts w:ascii="Arial" w:cs="Arial" w:hAnsi="Arial" w:eastAsia="Arial"/>
-          <w:sz w:val="22"/>
-          <w:szCs w:val="22"/>
-        </w:rPr>
-      </w:pPr>
-      <w:r>
-        <w:rPr>
-          <w:rFonts w:ascii="Arial" w:cs="Arial" w:hAnsi="Arial" w:eastAsia="Arial"/>
-          <w:sz w:val="22"/>
-          <w:szCs w:val="22"/>
-          <w:rtl w:val="0"/>
-        </w:rPr>
-        <w:tab/>
+      <w:r>
+        <w:rPr>
+          <w:rFonts w:ascii="Arial" w:hAnsi="Arial"/>
+          <w:sz w:val="22"/>
+          <w:szCs w:val="22"/>
+          <w:rtl w:val="0"/>
+          <w:lang w:val="en-US"/>
+        </w:rPr>
+        <w:t xml:space="preserve"> </w:t>
+      </w:r>
+      <w:r>
+        <w:rPr>
+          <w:rFonts w:ascii="Arial" w:hAnsi="Arial"/>
+          <w:sz w:val="22"/>
+          <w:szCs w:val="22"/>
+          <w:rtl w:val="0"/>
+          <w:lang w:val="en-US"/>
+        </w:rPr>
         <w:t xml:space="preserve">In conclusion, our findings indicate that </w:t>
       </w:r>
       <w:r>
@@ -7358,7 +7469,27 @@
           <w:rtl w:val="0"/>
           <w:lang w:val="en-US"/>
         </w:rPr>
-        <w:t xml:space="preserve"> is able to cope with unique nutrient availabilities across vulnerable gut environments which it colonizes. These data support that separate classes of antibiotics cause susceptibility to CDI through slightly different means by opening unique nutrient niches to </w:t>
+        <w:t xml:space="preserve"> is able to cope with </w:t>
+      </w:r>
+      <w:r>
+        <w:rPr>
+          <w:rFonts w:ascii="Arial" w:hAnsi="Arial"/>
+          <w:sz w:val="22"/>
+          <w:szCs w:val="22"/>
+          <w:rtl w:val="0"/>
+          <w:lang w:val="en-US"/>
+        </w:rPr>
+        <w:t>distinct</w:t>
+      </w:r>
+      <w:r>
+        <w:rPr>
+          <w:rFonts w:ascii="Arial" w:hAnsi="Arial"/>
+          <w:sz w:val="22"/>
+          <w:szCs w:val="22"/>
+          <w:rtl w:val="0"/>
+          <w:lang w:val="en-US"/>
+        </w:rPr>
+        <w:t xml:space="preserve"> nutrient availabilities across vulnerable gut environments which it colonizes. These data support that separate classes of antibiotics cause susceptibility to CDI through slightly different means by opening unique nutrient niches to </w:t>
       </w:r>
       <w:r>
         <w:rPr>
@@ -7425,466 +7556,6 @@
           <w:lang w:val="en-US"/>
         </w:rPr>
         <w:t xml:space="preserve"> from the human gut. By understanding vacant nutrient niches in CDI susceptible individuals, preventative microbiome-focused therapies could be personalized to each patient. </w:t>
-      </w:r>
-    </w:p>
-    <w:p>
-      <w:pPr>
-        <w:pStyle w:val="Default"/>
-        <w:shd w:val="clear" w:color="auto" w:fill="ffffff"/>
-        <w:spacing w:line="480" w:lineRule="auto"/>
-        <w:jc w:val="both"/>
-        <w:rPr>
-          <w:rFonts w:ascii="Arial" w:cs="Arial" w:hAnsi="Arial" w:eastAsia="Arial"/>
-          <w:sz w:val="22"/>
-          <w:szCs w:val="22"/>
-        </w:rPr>
-      </w:pPr>
-      <w:r>
-        <w:rPr>
-          <w:rFonts w:ascii="Arial" w:hAnsi="Arial"/>
-          <w:sz w:val="22"/>
-          <w:szCs w:val="22"/>
-          <w:rtl w:val="0"/>
-          <w:lang w:val="en-US"/>
-        </w:rPr>
-        <w:t>Both systems are known carbohydrate importers, however activation of some PTS transporters in response to environmental concentrations of certain carbohydrates has been shown to negatively regulate the expression and function of many ABC transporters in some bacterial species (Deutscher, 2006).</w:t>
-      </w:r>
-    </w:p>
-    <w:p>
-      <w:pPr>
-        <w:pStyle w:val="Default"/>
-        <w:shd w:val="clear" w:color="auto" w:fill="ffffff"/>
-        <w:spacing w:line="480" w:lineRule="auto"/>
-        <w:jc w:val="both"/>
-      </w:pPr>
-      <w:r>
-        <w:rPr>
-          <w:rFonts w:ascii="Arial" w:hAnsi="Arial"/>
-          <w:sz w:val="22"/>
-          <w:szCs w:val="22"/>
-          <w:rtl w:val="0"/>
-          <w:lang w:val="en-US"/>
-        </w:rPr>
-        <w:t xml:space="preserve">The known Stickland fermentation pathway in </w:t>
-      </w:r>
-      <w:r>
-        <w:rPr>
-          <w:rFonts w:ascii="Arial" w:hAnsi="Arial"/>
-          <w:i w:val="1"/>
-          <w:iCs w:val="1"/>
-          <w:sz w:val="22"/>
-          <w:szCs w:val="22"/>
-          <w:rtl w:val="0"/>
-          <w:lang w:val="en-US"/>
-        </w:rPr>
-        <w:t>C. difficile</w:t>
-      </w:r>
-      <w:r>
-        <w:rPr>
-          <w:rFonts w:ascii="Arial" w:hAnsi="Arial"/>
-          <w:sz w:val="22"/>
-          <w:szCs w:val="22"/>
-          <w:rtl w:val="0"/>
-          <w:lang w:val="en-US"/>
-        </w:rPr>
-        <w:t xml:space="preserve"> couples the oxidation and reduction of proline an glycine to generate ATP (Neumann-Schaal, 2015). Transcription of specifically the </w:t>
-      </w:r>
-      <w:r>
-        <w:rPr>
-          <w:rFonts w:ascii="Arial" w:hAnsi="Arial"/>
-          <w:i w:val="1"/>
-          <w:iCs w:val="1"/>
-          <w:sz w:val="22"/>
-          <w:szCs w:val="22"/>
-          <w:rtl w:val="0"/>
-          <w:lang w:val="en-US"/>
-        </w:rPr>
-        <w:t>grd</w:t>
-      </w:r>
-      <w:r>
-        <w:rPr>
-          <w:rFonts w:ascii="Arial" w:hAnsi="Arial"/>
-          <w:sz w:val="22"/>
-          <w:szCs w:val="22"/>
-          <w:rtl w:val="0"/>
-          <w:lang w:val="en-US"/>
-        </w:rPr>
-        <w:t xml:space="preserve"> and </w:t>
-      </w:r>
-      <w:r>
-        <w:rPr>
-          <w:rFonts w:ascii="Arial" w:hAnsi="Arial"/>
-          <w:i w:val="1"/>
-          <w:iCs w:val="1"/>
-          <w:sz w:val="22"/>
-          <w:szCs w:val="22"/>
-          <w:rtl w:val="0"/>
-          <w:lang w:val="en-US"/>
-        </w:rPr>
-        <w:t>prd</w:t>
-      </w:r>
-      <w:r>
-        <w:rPr>
-          <w:rFonts w:ascii="Arial" w:hAnsi="Arial"/>
-          <w:sz w:val="22"/>
-          <w:szCs w:val="22"/>
-          <w:rtl w:val="0"/>
-          <w:lang w:val="en-US"/>
-        </w:rPr>
-        <w:t xml:space="preserve"> operons indicates that both proline and glycine are present and the associated metabolic pathways have most likely been activated (Bouillaut, 2013). C. difficile as an autotroph could explain the appearance of CO</w:t>
-      </w:r>
-      <w:r>
-        <w:rPr>
-          <w:rFonts w:ascii="Arial" w:hAnsi="Arial"/>
-          <w:sz w:val="22"/>
-          <w:szCs w:val="22"/>
-          <w:vertAlign w:val="subscript"/>
-          <w:rtl w:val="0"/>
-          <w:lang w:val="en-US"/>
-        </w:rPr>
-        <w:t>2</w:t>
-      </w:r>
-      <w:r>
-        <w:rPr>
-          <w:rFonts w:ascii="Arial" w:hAnsi="Arial"/>
-          <w:sz w:val="22"/>
-          <w:szCs w:val="22"/>
-          <w:rtl w:val="0"/>
-          <w:lang w:val="en-US"/>
-        </w:rPr>
-        <w:t xml:space="preserve"> in the shared metabolite list.</w:t>
-      </w:r>
-    </w:p>
-    <w:p>
-      <w:pPr>
-        <w:pStyle w:val="Default"/>
-        <w:shd w:val="clear" w:color="auto" w:fill="ffffff"/>
-        <w:spacing w:line="480" w:lineRule="auto"/>
-        <w:jc w:val="both"/>
-      </w:pPr>
-      <w:r>
-        <w:rPr>
-          <w:rFonts w:ascii="Arial" w:hAnsi="Arial"/>
-          <w:sz w:val="22"/>
-          <w:szCs w:val="22"/>
-          <w:rtl w:val="0"/>
-          <w:lang w:val="en-US"/>
-        </w:rPr>
-        <w:t>http://journals.plos.org/plosone/article?id=10.1371/journal.pone.0062157</w:t>
-      </w:r>
-    </w:p>
-    <w:p>
-      <w:pPr>
-        <w:pStyle w:val="Default"/>
-        <w:shd w:val="clear" w:color="auto" w:fill="ffffff"/>
-        <w:spacing w:line="480" w:lineRule="auto"/>
-        <w:jc w:val="both"/>
-        <w:rPr>
-          <w:rFonts w:ascii="Arial" w:cs="Arial" w:hAnsi="Arial" w:eastAsia="Arial"/>
-          <w:sz w:val="22"/>
-          <w:szCs w:val="22"/>
-        </w:rPr>
-      </w:pPr>
-    </w:p>
-    <w:p>
-      <w:pPr>
-        <w:pStyle w:val="Default"/>
-        <w:shd w:val="clear" w:color="auto" w:fill="ffffff"/>
-        <w:spacing w:line="480" w:lineRule="auto"/>
-        <w:jc w:val="both"/>
-        <w:rPr>
-          <w:rFonts w:ascii="Arial" w:cs="Arial" w:hAnsi="Arial" w:eastAsia="Arial"/>
-        </w:rPr>
-      </w:pPr>
-      <w:r>
-        <w:rPr>
-          <w:rFonts w:ascii="Arial" w:cs="Arial" w:hAnsi="Arial" w:eastAsia="Arial"/>
-          <w:sz w:val="22"/>
-          <w:szCs w:val="22"/>
-          <w:rtl w:val="0"/>
-        </w:rPr>
-        <w:tab/>
-        <w:t xml:space="preserve">Given that many of the differences in expression dynamics seen may also be due to variations in bacterial quorum sensing, we went on to measure transcription of known quorum sensing genes in </w:t>
-      </w:r>
-      <w:r>
-        <w:rPr>
-          <w:rFonts w:ascii="Arial" w:hAnsi="Arial"/>
-          <w:i w:val="1"/>
-          <w:iCs w:val="1"/>
-          <w:sz w:val="22"/>
-          <w:szCs w:val="22"/>
-          <w:rtl w:val="0"/>
-          <w:lang w:val="en-US"/>
-        </w:rPr>
-        <w:t>C. difficile</w:t>
-      </w:r>
-      <w:r>
-        <w:rPr>
-          <w:rFonts w:ascii="Arial" w:hAnsi="Arial"/>
-          <w:sz w:val="22"/>
-          <w:szCs w:val="22"/>
-          <w:rtl w:val="0"/>
-          <w:lang w:val="en-US"/>
-        </w:rPr>
-        <w:t xml:space="preserve"> (Fig. 3D). These systems have been linked to the lifestyle switch from growth/division to virulence/transmission of </w:t>
-      </w:r>
-      <w:r>
-        <w:rPr>
-          <w:rFonts w:ascii="Arial" w:hAnsi="Arial"/>
-          <w:i w:val="1"/>
-          <w:iCs w:val="1"/>
-          <w:sz w:val="22"/>
-          <w:szCs w:val="22"/>
-          <w:rtl w:val="0"/>
-          <w:lang w:val="en-US"/>
-        </w:rPr>
-        <w:t>C. difficile</w:t>
-      </w:r>
-      <w:r>
-        <w:rPr>
-          <w:rFonts w:ascii="Arial" w:hAnsi="Arial"/>
-          <w:sz w:val="22"/>
-          <w:szCs w:val="22"/>
-          <w:rtl w:val="0"/>
-          <w:lang w:val="en-US"/>
-        </w:rPr>
-        <w:t xml:space="preserve"> (Darkoh, 2015; Carter, 2005). Transcripts for </w:t>
-      </w:r>
-      <w:r>
-        <w:rPr>
-          <w:rFonts w:ascii="Arial" w:hAnsi="Arial"/>
-          <w:i w:val="1"/>
-          <w:iCs w:val="1"/>
-          <w:sz w:val="22"/>
-          <w:szCs w:val="22"/>
-          <w:rtl w:val="0"/>
-          <w:lang w:val="en-US"/>
-        </w:rPr>
-        <w:t>agrB</w:t>
-      </w:r>
-      <w:r>
-        <w:rPr>
-          <w:rFonts w:ascii="Arial" w:hAnsi="Arial"/>
-          <w:sz w:val="22"/>
-          <w:szCs w:val="22"/>
-          <w:rtl w:val="0"/>
-          <w:lang w:val="en-US"/>
-        </w:rPr>
-        <w:t xml:space="preserve">, </w:t>
-      </w:r>
-      <w:r>
-        <w:rPr>
-          <w:rFonts w:ascii="Arial" w:hAnsi="Arial"/>
-          <w:i w:val="1"/>
-          <w:iCs w:val="1"/>
-          <w:sz w:val="22"/>
-          <w:szCs w:val="22"/>
-          <w:rtl w:val="0"/>
-          <w:lang w:val="en-US"/>
-        </w:rPr>
-        <w:t>agrD</w:t>
-      </w:r>
-      <w:r>
-        <w:rPr>
-          <w:rFonts w:ascii="Arial" w:hAnsi="Arial"/>
-          <w:sz w:val="22"/>
-          <w:szCs w:val="22"/>
-          <w:rtl w:val="0"/>
-          <w:lang w:val="en-US"/>
-        </w:rPr>
-        <w:t xml:space="preserve">, and </w:t>
-      </w:r>
-      <w:r>
-        <w:rPr>
-          <w:rFonts w:ascii="Arial" w:hAnsi="Arial"/>
-          <w:i w:val="1"/>
-          <w:iCs w:val="1"/>
-          <w:sz w:val="22"/>
-          <w:szCs w:val="22"/>
-          <w:rtl w:val="0"/>
-          <w:lang w:val="en-US"/>
-        </w:rPr>
-        <w:t>luxS</w:t>
-      </w:r>
-      <w:r>
-        <w:rPr>
-          <w:rFonts w:ascii="Arial" w:hAnsi="Arial"/>
-          <w:sz w:val="22"/>
-          <w:szCs w:val="22"/>
-          <w:rtl w:val="0"/>
-          <w:lang w:val="en-US"/>
-        </w:rPr>
-        <w:t xml:space="preserve"> were found overrepresented in cefoperazone-treated SPF mice with no concordant shifts in either sporulation or toxin activity. This illustrated that the observed changes in phenotype and expression may not be directly due to changes in the levels of </w:t>
-      </w:r>
-      <w:r>
-        <w:rPr>
-          <w:rFonts w:ascii="Arial" w:hAnsi="Arial"/>
-          <w:i w:val="1"/>
-          <w:iCs w:val="1"/>
-          <w:sz w:val="22"/>
-          <w:szCs w:val="22"/>
-          <w:rtl w:val="0"/>
-          <w:lang w:val="en-US"/>
-        </w:rPr>
-        <w:t>C. difficile</w:t>
-      </w:r>
-      <w:r>
-        <w:rPr>
-          <w:rFonts w:ascii="Arial" w:hAnsi="Arial"/>
-          <w:sz w:val="22"/>
-          <w:szCs w:val="22"/>
-          <w:rtl w:val="0"/>
-          <w:lang w:val="en-US"/>
-        </w:rPr>
-        <w:t xml:space="preserve"> quorum sensing occurring. </w:t>
-      </w:r>
-    </w:p>
-    <w:p>
-      <w:pPr>
-        <w:pStyle w:val="Default"/>
-        <w:shd w:val="clear" w:color="auto" w:fill="ffffff"/>
-        <w:spacing w:line="480" w:lineRule="auto"/>
-        <w:jc w:val="both"/>
-        <w:rPr>
-          <w:rFonts w:ascii="Arial" w:cs="Arial" w:hAnsi="Arial" w:eastAsia="Arial"/>
-          <w:sz w:val="22"/>
-          <w:szCs w:val="22"/>
-        </w:rPr>
-      </w:pPr>
-    </w:p>
-    <w:p>
-      <w:pPr>
-        <w:pStyle w:val="Default"/>
-        <w:shd w:val="clear" w:color="auto" w:fill="ffffff"/>
-        <w:spacing w:line="480" w:lineRule="auto"/>
-        <w:jc w:val="both"/>
-        <w:rPr>
-          <w:rFonts w:ascii="Arial" w:cs="Arial" w:hAnsi="Arial" w:eastAsia="Arial"/>
-        </w:rPr>
-      </w:pPr>
-      <w:r>
-        <w:rPr>
-          <w:rFonts w:ascii="Arial" w:cs="Arial" w:hAnsi="Arial" w:eastAsia="Arial"/>
-          <w:sz w:val="22"/>
-          <w:szCs w:val="22"/>
-          <w:rtl w:val="0"/>
-        </w:rPr>
-        <w:tab/>
-        <w:t xml:space="preserve">Discrepancies with spore c.f.u. and sporulation transcripts may reflect the fact that RNA extraction is primarily only effective on vegetative cells and that distinct subpopulations could be undergoing sporulation at different rates.  This largely does not impact results from metabolic modeling because metabolite importance scores reflect average demand at the level of the entire population of </w:t>
-      </w:r>
-      <w:r>
-        <w:rPr>
-          <w:rFonts w:ascii="Arial" w:hAnsi="Arial"/>
-          <w:i w:val="1"/>
-          <w:iCs w:val="1"/>
-          <w:sz w:val="22"/>
-          <w:szCs w:val="22"/>
-          <w:rtl w:val="0"/>
-          <w:lang w:val="en-US"/>
-        </w:rPr>
-        <w:t>C. difficile</w:t>
-      </w:r>
-      <w:r>
-        <w:rPr>
-          <w:rFonts w:ascii="Arial" w:hAnsi="Arial"/>
-          <w:sz w:val="22"/>
-          <w:szCs w:val="22"/>
-          <w:rtl w:val="0"/>
-          <w:lang w:val="en-US"/>
-        </w:rPr>
-        <w:t>. Because of this, these scores aren</w:t>
-      </w:r>
-      <w:r>
-        <w:rPr>
-          <w:rFonts w:ascii="Arial" w:hAnsi="Arial" w:hint="default"/>
-          <w:sz w:val="22"/>
-          <w:szCs w:val="22"/>
-          <w:rtl w:val="0"/>
-          <w:lang w:val="en-US"/>
-        </w:rPr>
-        <w:t>’</w:t>
-      </w:r>
-      <w:r>
-        <w:rPr>
-          <w:rFonts w:ascii="Arial" w:hAnsi="Arial"/>
-          <w:sz w:val="22"/>
-          <w:szCs w:val="22"/>
-          <w:rtl w:val="0"/>
-          <w:lang w:val="en-US"/>
-        </w:rPr>
-        <w:t>t subject to the effect of subtle differences in metabolism across small groups within the entire collection of activity within the species.</w:t>
-      </w:r>
-    </w:p>
-    <w:p>
-      <w:pPr>
-        <w:pStyle w:val="Default"/>
-        <w:shd w:val="clear" w:color="auto" w:fill="ffffff"/>
-        <w:spacing w:line="480" w:lineRule="auto"/>
-        <w:jc w:val="both"/>
-        <w:rPr>
-          <w:rFonts w:ascii="Arial" w:cs="Arial" w:hAnsi="Arial" w:eastAsia="Arial"/>
-          <w:sz w:val="22"/>
-          <w:szCs w:val="22"/>
-        </w:rPr>
-      </w:pPr>
-    </w:p>
-    <w:p>
-      <w:pPr>
-        <w:pStyle w:val="Default"/>
-        <w:shd w:val="clear" w:color="auto" w:fill="ffffff"/>
-        <w:spacing w:line="480" w:lineRule="auto"/>
-        <w:jc w:val="both"/>
-        <w:rPr>
-          <w:rFonts w:ascii="Arial" w:cs="Arial" w:hAnsi="Arial" w:eastAsia="Arial"/>
-          <w:sz w:val="22"/>
-          <w:szCs w:val="22"/>
-        </w:rPr>
-      </w:pPr>
-      <w:r>
-        <w:rPr>
-          <w:rFonts w:ascii="Arial" w:hAnsi="Arial"/>
-          <w:sz w:val="22"/>
-          <w:szCs w:val="22"/>
-          <w:rtl w:val="0"/>
-          <w:lang w:val="en-US"/>
-        </w:rPr>
-        <w:t>germ free distinct metabolites appear to be mostly auxotrohpies, suggests C. diff can skip a lot of biosynthesis in the absence of competition</w:t>
-      </w:r>
-    </w:p>
-    <w:p>
-      <w:pPr>
-        <w:pStyle w:val="Default"/>
-        <w:shd w:val="clear" w:color="auto" w:fill="ffffff"/>
-        <w:spacing w:line="480" w:lineRule="auto"/>
-        <w:jc w:val="both"/>
-        <w:rPr>
-          <w:rFonts w:ascii="Arial" w:cs="Arial" w:hAnsi="Arial" w:eastAsia="Arial"/>
-          <w:sz w:val="22"/>
-          <w:szCs w:val="22"/>
-        </w:rPr>
-      </w:pPr>
-    </w:p>
-    <w:p>
-      <w:pPr>
-        <w:pStyle w:val="Default"/>
-        <w:shd w:val="clear" w:color="auto" w:fill="ffffff"/>
-        <w:spacing w:line="480" w:lineRule="auto"/>
-        <w:jc w:val="both"/>
-        <w:rPr>
-          <w:rFonts w:ascii="Arial" w:cs="Arial" w:hAnsi="Arial" w:eastAsia="Arial"/>
-          <w:sz w:val="22"/>
-          <w:szCs w:val="22"/>
-        </w:rPr>
-      </w:pPr>
-      <w:r>
-        <w:rPr>
-          <w:rFonts w:ascii="Arial" w:hAnsi="Arial"/>
-          <w:sz w:val="22"/>
-          <w:szCs w:val="22"/>
-          <w:rtl w:val="0"/>
-          <w:lang w:val="en-US"/>
-        </w:rPr>
-        <w:t>Along with highlighting known growth substrates being differentially utilized between conditions, this network-based approach also provides a hypothesis-generating platform to identify new edges of competition of auxotrophies from the organism of interest.</w:t>
       </w:r>
     </w:p>
     <w:p>
@@ -10614,6 +10285,55 @@
     </w:p>
     <w:p>
       <w:pPr>
+        <w:pStyle w:val="Default"/>
+        <w:shd w:val="clear" w:color="auto" w:fill="ffffff"/>
+        <w:spacing w:line="480" w:lineRule="auto"/>
+        <w:jc w:val="both"/>
+        <w:rPr>
+          <w:rFonts w:ascii="Arial" w:cs="Arial" w:hAnsi="Arial" w:eastAsia="Arial"/>
+          <w:sz w:val="22"/>
+          <w:szCs w:val="22"/>
+        </w:rPr>
+      </w:pPr>
+      <w:r>
+        <w:rPr>
+          <w:rStyle w:val="None"/>
+          <w:rFonts w:ascii="Arial" w:hAnsi="Arial"/>
+          <w:b w:val="1"/>
+          <w:bCs w:val="1"/>
+          <w:sz w:val="22"/>
+          <w:szCs w:val="22"/>
+          <w:rtl w:val="0"/>
+          <w:lang w:val="en-US"/>
+        </w:rPr>
+        <w:t>In vitro C. difficile growth and RNA isolation.</w:t>
+      </w:r>
+      <w:r>
+        <w:rPr>
+          <w:rFonts w:ascii="Arial" w:hAnsi="Arial"/>
+          <w:sz w:val="22"/>
+          <w:szCs w:val="22"/>
+          <w:rtl w:val="0"/>
+          <w:lang w:val="en-US"/>
+        </w:rPr>
+        <w:t xml:space="preserve"> </w:t>
+      </w:r>
+    </w:p>
+    <w:p>
+      <w:pPr>
+        <w:pStyle w:val="Default"/>
+        <w:shd w:val="clear" w:color="auto" w:fill="ffffff"/>
+        <w:spacing w:line="480" w:lineRule="auto"/>
+        <w:jc w:val="both"/>
+        <w:rPr>
+          <w:rFonts w:ascii="Arial" w:cs="Arial" w:hAnsi="Arial" w:eastAsia="Arial"/>
+          <w:sz w:val="22"/>
+          <w:szCs w:val="22"/>
+        </w:rPr>
+      </w:pPr>
+    </w:p>
+    <w:p>
+      <w:pPr>
         <w:pStyle w:val="Text body"/>
         <w:shd w:val="clear" w:color="auto" w:fill="ffffff"/>
         <w:spacing w:line="480" w:lineRule="auto"/>
@@ -11073,7 +10793,7 @@
           <w:rtl w:val="0"/>
           <w:lang w:val="en-US"/>
         </w:rPr>
-        <w:t xml:space="preserve"> spore c.f.u. per gram of cecal content. Significantly more spores were detectable in GF mice compared to any of the antibiotic-treated SPF groups (*</w:t>
+        <w:t xml:space="preserve"> spore c.f.u. per gram of cecal content. Significantly more spores were detectable in GF mice compared to any of the antibiotic-treated SPF groups (</w:t>
       </w:r>
       <w:r>
         <w:rPr>
@@ -11115,7 +10835,7 @@
           <w:rtl w:val="0"/>
           <w:lang w:val="en-US"/>
         </w:rPr>
-        <w:t xml:space="preserve"> Toxin titer from cecal content measured by activity in Vero cell rounding assay (n=9 mice per group). Reported values are the log10 transformed reciprocal dilution factor of the most dilute well in which cell rounding was observed. GF mice also displayed significantly more toxin activity than all other groups (*</w:t>
+        <w:t xml:space="preserve"> Toxin titer from cecal content measured by activity in Vero cell rounding assay (n=9 mice per group). Reported values are the log10 transformed reciprocal dilution factor of the most dilute well in which cell rounding was observed. GF mice also displayed significantly more toxin activity than all other groups (</w:t>
       </w:r>
       <w:r>
         <w:rPr>
@@ -11199,7 +10919,7 @@
           <w:rtl w:val="0"/>
           <w:lang w:val="en-US"/>
         </w:rPr>
-        <w:t xml:space="preserve"> indicate that all points in this groups were undetectable and are significantly different from all other groups in each assay (***</w:t>
+        <w:t xml:space="preserve"> indicate that all points in this groups were undetectable and are significantly different from all other groups in each assay (</w:t>
       </w:r>
       <w:r>
         <w:rPr>
@@ -11470,14 +11190,6 @@
       </w:r>
       <w:r>
         <w:rPr>
-          <w:rStyle w:val="Hyperlink.2"/>
-          <w:rtl w:val="0"/>
-          <w:lang w:val="en-US"/>
-        </w:rPr>
-        <w:t>-</w:t>
-      </w:r>
-      <w:r>
-        <w:rPr>
           <w:rStyle w:val="None"/>
           <w:rFonts w:ascii="Arial" w:hAnsi="Arial"/>
           <w:b w:val="1"/>
@@ -11487,6 +11199,35 @@
           <w:rtl w:val="0"/>
           <w:lang w:val="en-US"/>
         </w:rPr>
+        <w:t xml:space="preserve"> </w:t>
+      </w:r>
+      <w:r>
+        <w:rPr>
+          <w:rStyle w:val="Hyperlink.2"/>
+          <w:rtl w:val="0"/>
+          <w:lang w:val="en-US"/>
+        </w:rPr>
+        <w:t>-</w:t>
+      </w:r>
+      <w:r>
+        <w:rPr>
+          <w:rStyle w:val="Hyperlink.2"/>
+          <w:rtl w:val="0"/>
+          <w:lang w:val="en-US"/>
+        </w:rPr>
+        <w:t xml:space="preserve"> </w:t>
+      </w:r>
+      <w:r>
+        <w:rPr>
+          <w:rStyle w:val="None"/>
+          <w:rFonts w:ascii="Arial" w:hAnsi="Arial"/>
+          <w:b w:val="1"/>
+          <w:bCs w:val="1"/>
+          <w:sz w:val="22"/>
+          <w:szCs w:val="22"/>
+          <w:rtl w:val="0"/>
+          <w:lang w:val="en-US"/>
+        </w:rPr>
         <w:t>d</w:t>
       </w:r>
       <w:r>
@@ -11517,6 +11258,9 @@
         <w:shd w:val="clear" w:color="auto" w:fill="ffffff"/>
         <w:spacing w:line="480" w:lineRule="auto"/>
         <w:jc w:val="both"/>
+        <w:rPr>
+          <w:rStyle w:val="Hyperlink.2"/>
+        </w:rPr>
       </w:pPr>
       <w:r>
         <w:rPr>
@@ -11700,6 +11444,41 @@
         <w:shd w:val="clear" w:color="auto" w:fill="ffffff"/>
         <w:spacing w:line="480" w:lineRule="auto"/>
         <w:jc w:val="both"/>
+        <w:rPr>
+          <w:rStyle w:val="None"/>
+          <w:sz w:val="22"/>
+          <w:szCs w:val="22"/>
+        </w:rPr>
+      </w:pPr>
+    </w:p>
+    <w:p>
+      <w:pPr>
+        <w:pStyle w:val="Default"/>
+        <w:keepNext w:val="0"/>
+        <w:widowControl w:val="1"/>
+        <w:tabs>
+          <w:tab w:val="left" w:pos="720"/>
+          <w:tab w:val="left" w:pos="1440"/>
+          <w:tab w:val="left" w:pos="2160"/>
+          <w:tab w:val="left" w:pos="2880"/>
+          <w:tab w:val="left" w:pos="3600"/>
+          <w:tab w:val="left" w:pos="4320"/>
+          <w:tab w:val="left" w:pos="5040"/>
+          <w:tab w:val="left" w:pos="5760"/>
+          <w:tab w:val="left" w:pos="6480"/>
+          <w:tab w:val="left" w:pos="7200"/>
+          <w:tab w:val="left" w:pos="7920"/>
+          <w:tab w:val="left" w:pos="8640"/>
+          <w:tab w:val="left" w:pos="9360"/>
+        </w:tabs>
+        <w:suppressAutoHyphens w:val="0"/>
+        <w:spacing w:line="480" w:lineRule="auto"/>
+        <w:jc w:val="both"/>
+        <w:rPr>
+          <w:rFonts w:ascii="Arial" w:cs="Arial" w:hAnsi="Arial" w:eastAsia="Arial"/>
+          <w:sz w:val="22"/>
+          <w:szCs w:val="22"/>
+        </w:rPr>
       </w:pPr>
       <w:r>
         <w:rPr>
@@ -11725,7 +11504,7 @@
           <w:sz w:val="22"/>
           <w:szCs w:val="22"/>
           <w:rtl w:val="0"/>
-          <w:lang w:val="en-US"/>
+          <w:lang w:val="it-IT"/>
         </w:rPr>
         <w:t>C. difficile</w:t>
       </w:r>
@@ -11744,28 +11523,42 @@
       </w:r>
       <w:r>
         <w:rPr>
-          <w:rStyle w:val="Hyperlink.2"/>
-          <w:rtl w:val="0"/>
-          <w:lang w:val="en-US"/>
-        </w:rPr>
-        <w:t xml:space="preserve">Largest component from the bipartite genome-scale metabolic model of </w:t>
-      </w:r>
-      <w:r>
-        <w:rPr>
-          <w:rStyle w:val="None"/>
-          <w:rFonts w:ascii="Arial" w:hAnsi="Arial"/>
-          <w:i w:val="1"/>
-          <w:iCs w:val="1"/>
-          <w:sz w:val="22"/>
-          <w:szCs w:val="22"/>
-          <w:rtl w:val="0"/>
-          <w:lang w:val="en-US"/>
+          <w:rFonts w:ascii="Arial" w:hAnsi="Arial"/>
+          <w:sz w:val="22"/>
+          <w:szCs w:val="22"/>
+          <w:rtl w:val="0"/>
+          <w:lang w:val="en-US"/>
+        </w:rPr>
+        <w:t>Example of metabolite importance calculation along with the l</w:t>
+      </w:r>
+      <w:r>
+        <w:rPr>
+          <w:rFonts w:ascii="Arial" w:hAnsi="Arial"/>
+          <w:sz w:val="22"/>
+          <w:szCs w:val="22"/>
+          <w:rtl w:val="0"/>
+          <w:lang w:val="en-US"/>
+        </w:rPr>
+        <w:t xml:space="preserve">argest component from the bipartite genome-scale metabolic model of </w:t>
+      </w:r>
+      <w:r>
+        <w:rPr>
+          <w:rStyle w:val="None"/>
+          <w:rFonts w:ascii="Arial" w:hAnsi="Arial"/>
+          <w:i w:val="1"/>
+          <w:iCs w:val="1"/>
+          <w:sz w:val="22"/>
+          <w:szCs w:val="22"/>
+          <w:rtl w:val="0"/>
+          <w:lang w:val="it-IT"/>
         </w:rPr>
         <w:t>C. difficile</w:t>
       </w:r>
       <w:r>
         <w:rPr>
-          <w:rStyle w:val="Hyperlink.2"/>
+          <w:rFonts w:ascii="Arial" w:hAnsi="Arial"/>
+          <w:sz w:val="22"/>
+          <w:szCs w:val="22"/>
           <w:rtl w:val="0"/>
           <w:lang w:val="en-US"/>
         </w:rPr>
@@ -11780,17 +11573,52 @@
           <w:sz w:val="22"/>
           <w:szCs w:val="22"/>
           <w:rtl w:val="0"/>
-          <w:lang w:val="en-US"/>
+          <w:lang w:val="it-IT"/>
         </w:rPr>
         <w:t>C. difficile</w:t>
       </w:r>
       <w:r>
         <w:rPr>
-          <w:rStyle w:val="Hyperlink.2"/>
-          <w:rtl w:val="0"/>
-          <w:lang w:val="en-US"/>
-        </w:rPr>
-        <w:t xml:space="preserve"> str. 630 during infection of cefoperazone-treated mice. The expanded window displays metabolite importance algorithm and an example of a single importance calculation based on local gene transcription. </w:t>
+          <w:rFonts w:ascii="Arial" w:hAnsi="Arial"/>
+          <w:sz w:val="22"/>
+          <w:szCs w:val="22"/>
+          <w:rtl w:val="0"/>
+          <w:lang w:val="en-US"/>
+        </w:rPr>
+        <w:t xml:space="preserve"> str. 630 during </w:t>
+      </w:r>
+      <w:r>
+        <w:rPr>
+          <w:rStyle w:val="None"/>
+          <w:rFonts w:ascii="Arial" w:hAnsi="Arial"/>
+          <w:i w:val="1"/>
+          <w:iCs w:val="1"/>
+          <w:sz w:val="22"/>
+          <w:szCs w:val="22"/>
+          <w:rtl w:val="0"/>
+          <w:lang w:val="en-US"/>
+        </w:rPr>
+        <w:t>in vitro</w:t>
+      </w:r>
+      <w:r>
+        <w:rPr>
+          <w:rFonts w:ascii="Arial" w:hAnsi="Arial"/>
+          <w:sz w:val="22"/>
+          <w:szCs w:val="22"/>
+          <w:rtl w:val="0"/>
+          <w:lang w:val="en-US"/>
+        </w:rPr>
+        <w:t xml:space="preserve"> growth using D-glucose</w:t>
+      </w:r>
+      <w:r>
+        <w:rPr>
+          <w:rFonts w:ascii="Arial" w:hAnsi="Arial"/>
+          <w:sz w:val="22"/>
+          <w:szCs w:val="22"/>
+          <w:rtl w:val="0"/>
+          <w:lang w:val="en-US"/>
+        </w:rPr>
+        <w:t xml:space="preserve">. The expanded window displays metabolite importance algorithm and an example of a single importance calculation based on local gene transcription. </w:t>
       </w:r>
       <w:r>
         <w:rPr>
@@ -11801,17 +11629,177 @@
           <w:sz w:val="22"/>
           <w:szCs w:val="22"/>
           <w:rtl w:val="0"/>
-          <w:lang w:val="en-US"/>
         </w:rPr>
         <w:t>(b)</w:t>
       </w:r>
       <w:r>
         <w:rPr>
-          <w:rStyle w:val="Hyperlink.2"/>
-          <w:rtl w:val="0"/>
-          <w:lang w:val="en-US"/>
-        </w:rPr>
-        <w:t xml:space="preserve"> Most highly scoring distinctly important metabolites from each treatment group. The top 25 scoring metabolites from each group was cross-referenced against all others to arrive at metabolites differentially important between environments. </w:t>
+          <w:rFonts w:ascii="Arial" w:hAnsi="Arial"/>
+          <w:sz w:val="22"/>
+          <w:szCs w:val="22"/>
+          <w:rtl w:val="0"/>
+        </w:rPr>
+        <w:t xml:space="preserve"> </w:t>
+      </w:r>
+      <w:r>
+        <w:rPr>
+          <w:rFonts w:ascii="Arial" w:hAnsi="Arial"/>
+          <w:sz w:val="22"/>
+          <w:szCs w:val="22"/>
+          <w:rtl w:val="0"/>
+          <w:lang w:val="en-US"/>
+        </w:rPr>
+        <w:t xml:space="preserve">12 hour </w:t>
+      </w:r>
+      <w:r>
+        <w:rPr>
+          <w:rStyle w:val="None"/>
+          <w:rFonts w:ascii="Arial" w:hAnsi="Arial"/>
+          <w:i w:val="1"/>
+          <w:iCs w:val="1"/>
+          <w:sz w:val="22"/>
+          <w:szCs w:val="22"/>
+          <w:rtl w:val="0"/>
+          <w:lang w:val="en-US"/>
+        </w:rPr>
+        <w:t>in vitro C. difficile</w:t>
+      </w:r>
+      <w:r>
+        <w:rPr>
+          <w:rFonts w:ascii="Arial" w:hAnsi="Arial"/>
+          <w:sz w:val="22"/>
+          <w:szCs w:val="22"/>
+          <w:rtl w:val="0"/>
+          <w:lang w:val="en-US"/>
+        </w:rPr>
+        <w:t xml:space="preserve"> 630 growth curve in defined minimal media. 5 mg/mL glucose resulted in significantly more growth than the carbohydrate negative control (</w:t>
+      </w:r>
+      <w:r>
+        <w:rPr>
+          <w:rStyle w:val="None"/>
+          <w:rFonts w:ascii="Arial" w:hAnsi="Arial"/>
+          <w:i w:val="1"/>
+          <w:iCs w:val="1"/>
+          <w:sz w:val="22"/>
+          <w:szCs w:val="22"/>
+          <w:rtl w:val="0"/>
+          <w:lang w:val="en-US"/>
+        </w:rPr>
+        <w:t>P</w:t>
+      </w:r>
+      <w:r>
+        <w:rPr>
+          <w:rFonts w:ascii="Arial" w:hAnsi="Arial"/>
+          <w:sz w:val="22"/>
+          <w:szCs w:val="22"/>
+          <w:rtl w:val="0"/>
+          <w:lang w:val="en-US"/>
+        </w:rPr>
+        <w:t xml:space="preserve"> &lt;&lt; 0.001).</w:t>
+      </w:r>
+      <w:bookmarkEnd w:id="5"/>
+      <w:r>
+        <w:rPr>
+          <w:rFonts w:ascii="Arial" w:hAnsi="Arial"/>
+          <w:sz w:val="22"/>
+          <w:szCs w:val="22"/>
+          <w:rtl w:val="0"/>
+        </w:rPr>
+        <w:t xml:space="preserve"> </w:t>
+      </w:r>
+      <w:bookmarkStart w:name="MathJaxElement43Frame5" w:id="6"/>
+      <w:r>
+        <w:rPr>
+          <w:rFonts w:ascii="Arial" w:hAnsi="Arial"/>
+          <w:sz w:val="22"/>
+          <w:szCs w:val="22"/>
+          <w:rtl w:val="0"/>
+          <w:lang w:val="en-US"/>
+        </w:rPr>
+        <w:t xml:space="preserve">Other control media contained glucose, but no amino acids and resulted in no detectable </w:t>
+      </w:r>
+      <w:r>
+        <w:rPr>
+          <w:rStyle w:val="None"/>
+          <w:rFonts w:ascii="Arial" w:hAnsi="Arial"/>
+          <w:i w:val="1"/>
+          <w:iCs w:val="1"/>
+          <w:sz w:val="22"/>
+          <w:szCs w:val="22"/>
+          <w:rtl w:val="0"/>
+          <w:lang w:val="en-US"/>
+        </w:rPr>
+        <w:t>C. difficile</w:t>
+      </w:r>
+      <w:r>
+        <w:rPr>
+          <w:rFonts w:ascii="Arial" w:hAnsi="Arial"/>
+          <w:sz w:val="22"/>
+          <w:szCs w:val="22"/>
+          <w:rtl w:val="0"/>
+          <w:lang w:val="en-US"/>
+        </w:rPr>
+        <w:t xml:space="preserve"> growth.</w:t>
+      </w:r>
+      <w:bookmarkEnd w:id="6"/>
+      <w:r>
+        <w:rPr>
+          <w:rFonts w:ascii="Arial" w:hAnsi="Arial"/>
+          <w:sz w:val="22"/>
+          <w:szCs w:val="22"/>
+          <w:rtl w:val="0"/>
+          <w:lang w:val="en-US"/>
+        </w:rPr>
+        <w:t xml:space="preserve"> </w:t>
+      </w:r>
+      <w:bookmarkStart w:name="MathJaxElement43Frame5" w:id="7"/>
+      <w:r>
+        <w:rPr>
+          <w:rFonts w:ascii="Arial" w:hAnsi="Arial"/>
+          <w:sz w:val="22"/>
+          <w:szCs w:val="22"/>
+          <w:rtl w:val="0"/>
+          <w:lang w:val="en-US"/>
+        </w:rPr>
+        <w:t xml:space="preserve">Significance was determined using 2-Way ANOVA with Holm-Bonferroni correction. Data is presented as the median </w:t>
+      </w:r>
+      <w:r>
+        <w:rPr>
+          <w:rFonts w:ascii="Arial" w:hAnsi="Arial" w:hint="default"/>
+          <w:sz w:val="22"/>
+          <w:szCs w:val="22"/>
+          <w:rtl w:val="0"/>
+        </w:rPr>
+        <w:t xml:space="preserve">± </w:t>
+      </w:r>
+      <w:r>
+        <w:rPr>
+          <w:rFonts w:ascii="Arial" w:hAnsi="Arial"/>
+          <w:sz w:val="22"/>
+          <w:szCs w:val="22"/>
+          <w:rtl w:val="0"/>
+          <w:lang w:val="en-US"/>
+        </w:rPr>
+        <w:t xml:space="preserve">standard deviation of each point. The red arrow indicates the time with the highest growth rate (slope = </w:t>
+      </w:r>
+      <w:r>
+        <w:rPr>
+          <w:rFonts w:ascii="Arial" w:hAnsi="Arial"/>
+          <w:sz w:val="22"/>
+          <w:szCs w:val="22"/>
+          <w:rtl w:val="0"/>
+        </w:rPr>
+        <w:t>0.085</w:t>
+      </w:r>
+      <w:r>
+        <w:rPr>
+          <w:rFonts w:ascii="Arial" w:hAnsi="Arial"/>
+          <w:sz w:val="22"/>
+          <w:szCs w:val="22"/>
+          <w:rtl w:val="0"/>
+          <w:lang w:val="en-US"/>
+        </w:rPr>
+        <w:t xml:space="preserve">) which was chosen for transcriptomic analysis. </w:t>
       </w:r>
       <w:r>
         <w:rPr>
@@ -11822,18 +11810,165 @@
           <w:sz w:val="22"/>
           <w:szCs w:val="22"/>
           <w:rtl w:val="0"/>
-          <w:lang w:val="en-US"/>
+          <w:lang w:val="it-IT"/>
         </w:rPr>
         <w:t>(c)</w:t>
       </w:r>
       <w:r>
         <w:rPr>
-          <w:rStyle w:val="Hyperlink.2"/>
-          <w:rtl w:val="0"/>
-          <w:lang w:val="en-US"/>
-        </w:rPr>
-        <w:t xml:space="preserve"> Metabolites shared among the 50 highest scoring between all conditions. Points in </w:t>
-      </w:r>
+          <w:rFonts w:ascii="Arial" w:hAnsi="Arial"/>
+          <w:sz w:val="22"/>
+          <w:szCs w:val="22"/>
+          <w:rtl w:val="0"/>
+          <w:lang w:val="nl-NL"/>
+        </w:rPr>
+        <w:t xml:space="preserve"> Top 25 </w:t>
+      </w:r>
+      <w:bookmarkEnd w:id="7"/>
+      <w:bookmarkStart w:name="MathJaxElement43Frame5" w:id="8"/>
+      <w:r>
+        <w:rPr>
+          <w:rFonts w:ascii="Arial" w:hAnsi="Arial"/>
+          <w:sz w:val="22"/>
+          <w:szCs w:val="22"/>
+          <w:rtl w:val="0"/>
+        </w:rPr>
+        <w:t>metabolite</w:t>
+      </w:r>
+      <w:bookmarkEnd w:id="8"/>
+      <w:r>
+        <w:rPr>
+          <w:rFonts w:ascii="Arial" w:hAnsi="Arial"/>
+          <w:sz w:val="22"/>
+          <w:szCs w:val="22"/>
+          <w:rtl w:val="0"/>
+          <w:lang w:val="en-US"/>
+        </w:rPr>
+        <w:t xml:space="preserve"> </w:t>
+      </w:r>
+      <w:bookmarkStart w:name="MathJaxElement43Frame5" w:id="9"/>
+      <w:r>
+        <w:rPr>
+          <w:rFonts w:ascii="Arial" w:hAnsi="Arial"/>
+          <w:sz w:val="22"/>
+          <w:szCs w:val="22"/>
+          <w:rtl w:val="0"/>
+          <w:lang w:val="en-US"/>
+        </w:rPr>
+        <w:t>importance scores for</w:t>
+      </w:r>
+      <w:r>
+        <w:rPr>
+          <w:rFonts w:ascii="Arial" w:hAnsi="Arial"/>
+          <w:sz w:val="22"/>
+          <w:szCs w:val="22"/>
+          <w:rtl w:val="0"/>
+        </w:rPr>
+        <w:t xml:space="preserve"> </w:t>
+      </w:r>
+      <w:r>
+        <w:rPr>
+          <w:rFonts w:ascii="Arial" w:hAnsi="Arial"/>
+          <w:sz w:val="22"/>
+          <w:szCs w:val="22"/>
+          <w:rtl w:val="0"/>
+          <w:lang w:val="en-US"/>
+        </w:rPr>
+        <w:t xml:space="preserve">calculated from the transcriptome of </w:t>
+      </w:r>
+      <w:r>
+        <w:rPr>
+          <w:rStyle w:val="None"/>
+          <w:rFonts w:ascii="Arial" w:hAnsi="Arial"/>
+          <w:i w:val="1"/>
+          <w:iCs w:val="1"/>
+          <w:sz w:val="22"/>
+          <w:szCs w:val="22"/>
+          <w:rtl w:val="0"/>
+          <w:lang w:val="en-US"/>
+        </w:rPr>
+        <w:t>C. difficile</w:t>
+      </w:r>
+      <w:r>
+        <w:rPr>
+          <w:rFonts w:ascii="Arial" w:hAnsi="Arial"/>
+          <w:sz w:val="22"/>
+          <w:szCs w:val="22"/>
+          <w:rtl w:val="0"/>
+          <w:lang w:val="en-US"/>
+        </w:rPr>
+        <w:t xml:space="preserve"> grown for 7 hours in defined minimal media containing glucose and amino acids</w:t>
+      </w:r>
+      <w:r>
+        <w:rPr>
+          <w:rFonts w:ascii="Arial" w:hAnsi="Arial"/>
+          <w:sz w:val="22"/>
+          <w:szCs w:val="22"/>
+          <w:rtl w:val="0"/>
+          <w:lang w:val="en-US"/>
+        </w:rPr>
+        <w:t>. Points are the calculated metabolite importance scores based on the given sequenced transcriptome. Gray vertical lines indicate the median and 95% confidence interval from bootstrapped probability distributions for each metabolite.</w:t>
+      </w:r>
+    </w:p>
+    <w:p>
+      <w:pPr>
+        <w:pStyle w:val="Default"/>
+        <w:keepNext w:val="0"/>
+        <w:widowControl w:val="1"/>
+        <w:tabs>
+          <w:tab w:val="left" w:pos="720"/>
+          <w:tab w:val="left" w:pos="1440"/>
+          <w:tab w:val="left" w:pos="2160"/>
+          <w:tab w:val="left" w:pos="2880"/>
+          <w:tab w:val="left" w:pos="3600"/>
+          <w:tab w:val="left" w:pos="4320"/>
+          <w:tab w:val="left" w:pos="5040"/>
+          <w:tab w:val="left" w:pos="5760"/>
+          <w:tab w:val="left" w:pos="6480"/>
+          <w:tab w:val="left" w:pos="7200"/>
+          <w:tab w:val="left" w:pos="7920"/>
+          <w:tab w:val="left" w:pos="8640"/>
+          <w:tab w:val="left" w:pos="9360"/>
+        </w:tabs>
+        <w:suppressAutoHyphens w:val="0"/>
+        <w:spacing w:line="480" w:lineRule="auto"/>
+        <w:jc w:val="both"/>
+        <w:rPr>
+          <w:rFonts w:ascii="Arial" w:cs="Arial" w:hAnsi="Arial" w:eastAsia="Arial"/>
+          <w:sz w:val="22"/>
+          <w:szCs w:val="22"/>
+        </w:rPr>
+      </w:pPr>
+    </w:p>
+    <w:p>
+      <w:pPr>
+        <w:pStyle w:val="Default"/>
+        <w:keepNext w:val="0"/>
+        <w:widowControl w:val="1"/>
+        <w:tabs>
+          <w:tab w:val="left" w:pos="720"/>
+          <w:tab w:val="left" w:pos="1440"/>
+          <w:tab w:val="left" w:pos="2160"/>
+          <w:tab w:val="left" w:pos="2880"/>
+          <w:tab w:val="left" w:pos="3600"/>
+          <w:tab w:val="left" w:pos="4320"/>
+          <w:tab w:val="left" w:pos="5040"/>
+          <w:tab w:val="left" w:pos="5760"/>
+          <w:tab w:val="left" w:pos="6480"/>
+          <w:tab w:val="left" w:pos="7200"/>
+          <w:tab w:val="left" w:pos="7920"/>
+          <w:tab w:val="left" w:pos="8640"/>
+          <w:tab w:val="left" w:pos="9360"/>
+        </w:tabs>
+        <w:suppressAutoHyphens w:val="0"/>
+        <w:spacing w:line="480" w:lineRule="auto"/>
+        <w:jc w:val="both"/>
+        <w:rPr>
+          <w:rFonts w:ascii="Arial" w:cs="Arial" w:hAnsi="Arial" w:eastAsia="Arial"/>
+          <w:sz w:val="22"/>
+          <w:szCs w:val="22"/>
+        </w:rPr>
+      </w:pPr>
       <w:r>
         <w:rPr>
           <w:rStyle w:val="None"/>
@@ -11845,15 +11980,7 @@
           <w:rtl w:val="0"/>
           <w:lang w:val="en-US"/>
         </w:rPr>
-        <w:t>b</w:t>
-      </w:r>
-      <w:r>
-        <w:rPr>
-          <w:rStyle w:val="Hyperlink.2"/>
-          <w:rtl w:val="0"/>
-          <w:lang w:val="en-US"/>
-        </w:rPr>
-        <w:t xml:space="preserve"> &amp; </w:t>
+        <w:t xml:space="preserve">Figure 6 | Modeling results from </w:t>
       </w:r>
       <w:r>
         <w:rPr>
@@ -11861,30 +11988,14 @@
           <w:rFonts w:ascii="Arial" w:hAnsi="Arial"/>
           <w:b w:val="1"/>
           <w:bCs w:val="1"/>
-          <w:sz w:val="22"/>
-          <w:szCs w:val="22"/>
-          <w:rtl w:val="0"/>
-          <w:lang w:val="en-US"/>
-        </w:rPr>
-        <w:t>c</w:t>
-      </w:r>
-      <w:r>
-        <w:rPr>
-          <w:rStyle w:val="Hyperlink.2"/>
-          <w:rtl w:val="0"/>
-          <w:lang w:val="en-US"/>
-        </w:rPr>
-        <w:t xml:space="preserve"> are the calculated metabolite importance scores based on the given sequenced transcriptome. Gray vertical lines in</w:t>
-      </w:r>
-      <w:bookmarkEnd w:id="5"/>
-      <w:bookmarkStart w:name="Bookmark" w:id="6"/>
-      <w:r>
-        <w:rPr>
-          <w:rStyle w:val="Hyperlink.2"/>
-          <w:rtl w:val="0"/>
-          <w:lang w:val="en-US"/>
-        </w:rPr>
-        <w:t xml:space="preserve"> </w:t>
+          <w:i w:val="1"/>
+          <w:iCs w:val="1"/>
+          <w:sz w:val="22"/>
+          <w:szCs w:val="22"/>
+          <w:rtl w:val="0"/>
+          <w:lang w:val="it-IT"/>
+        </w:rPr>
+        <w:t>in vivo</w:t>
       </w:r>
       <w:r>
         <w:rPr>
@@ -11897,15 +12008,7 @@
           <w:rtl w:val="0"/>
           <w:lang w:val="en-US"/>
         </w:rPr>
-        <w:t>b</w:t>
-      </w:r>
-      <w:r>
-        <w:rPr>
-          <w:rStyle w:val="Hyperlink.2"/>
-          <w:rtl w:val="0"/>
-          <w:lang w:val="en-US"/>
-        </w:rPr>
-        <w:t xml:space="preserve"> &amp; </w:t>
+        <w:t xml:space="preserve"> infection experiments and </w:t>
       </w:r>
       <w:r>
         <w:rPr>
@@ -11913,21 +12016,14 @@
           <w:rFonts w:ascii="Arial" w:hAnsi="Arial"/>
           <w:b w:val="1"/>
           <w:bCs w:val="1"/>
-          <w:sz w:val="22"/>
-          <w:szCs w:val="22"/>
-          <w:rtl w:val="0"/>
-          <w:lang w:val="en-US"/>
-        </w:rPr>
-        <w:t>c</w:t>
-      </w:r>
-      <w:bookmarkEnd w:id="6"/>
-      <w:r>
-        <w:rPr>
-          <w:rStyle w:val="Hyperlink.2"/>
-          <w:rtl w:val="0"/>
-          <w:lang w:val="en-US"/>
-        </w:rPr>
-        <w:t xml:space="preserve"> indicate the median and 95% confidence interval from bootstrapped probability distributions for each metabolite. Closed black points are distinct from the majority of their respective probability. </w:t>
+          <w:i w:val="1"/>
+          <w:iCs w:val="1"/>
+          <w:sz w:val="22"/>
+          <w:szCs w:val="22"/>
+          <w:rtl w:val="0"/>
+          <w:lang w:val="it-IT"/>
+        </w:rPr>
+        <w:t>in vitro</w:t>
       </w:r>
       <w:r>
         <w:rPr>
@@ -11940,45 +12036,439 @@
           <w:rtl w:val="0"/>
           <w:lang w:val="en-US"/>
         </w:rPr>
-        <w:t xml:space="preserve">(d) </w:t>
-      </w:r>
-      <w:r>
-        <w:rPr>
-          <w:rStyle w:val="None"/>
-          <w:rFonts w:ascii="Arial" w:hAnsi="Arial"/>
-          <w:i w:val="1"/>
-          <w:iCs w:val="1"/>
-          <w:sz w:val="22"/>
-          <w:szCs w:val="22"/>
-          <w:rtl w:val="0"/>
-          <w:lang w:val="en-US"/>
+        <w:t xml:space="preserve"> validation of growth nutrients. </w:t>
+      </w:r>
+      <w:bookmarkEnd w:id="9"/>
+      <w:bookmarkStart w:name="MathJaxElement43Frame5" w:id="10"/>
+      <w:r>
+        <w:rPr>
+          <w:rStyle w:val="None"/>
+          <w:rFonts w:ascii="Arial" w:hAnsi="Arial"/>
+          <w:b w:val="1"/>
+          <w:bCs w:val="1"/>
+          <w:sz w:val="22"/>
+          <w:szCs w:val="22"/>
+          <w:rtl w:val="0"/>
+        </w:rPr>
+        <w:t>(</w:t>
+      </w:r>
+      <w:r>
+        <w:rPr>
+          <w:rStyle w:val="None"/>
+          <w:rFonts w:ascii="Arial" w:hAnsi="Arial"/>
+          <w:b w:val="1"/>
+          <w:bCs w:val="1"/>
+          <w:sz w:val="22"/>
+          <w:szCs w:val="22"/>
+          <w:rtl w:val="0"/>
+          <w:lang w:val="en-US"/>
+        </w:rPr>
+        <w:t>c</w:t>
+      </w:r>
+      <w:r>
+        <w:rPr>
+          <w:rStyle w:val="None"/>
+          <w:rFonts w:ascii="Arial" w:hAnsi="Arial"/>
+          <w:b w:val="1"/>
+          <w:bCs w:val="1"/>
+          <w:sz w:val="22"/>
+          <w:szCs w:val="22"/>
+          <w:rtl w:val="0"/>
+        </w:rPr>
+        <w:t>)</w:t>
+      </w:r>
+      <w:r>
+        <w:rPr>
+          <w:rFonts w:ascii="Arial" w:hAnsi="Arial"/>
+          <w:sz w:val="22"/>
+          <w:szCs w:val="22"/>
+          <w:rtl w:val="0"/>
+        </w:rPr>
+        <w:t xml:space="preserve"> </w:t>
+      </w:r>
+      <w:r>
+        <w:rPr>
+          <w:rFonts w:ascii="Arial" w:hAnsi="Arial"/>
+          <w:sz w:val="22"/>
+          <w:szCs w:val="22"/>
+          <w:rtl w:val="0"/>
+          <w:lang w:val="en-US"/>
+        </w:rPr>
+        <w:t>S</w:t>
+      </w:r>
+      <w:bookmarkEnd w:id="10"/>
+      <w:bookmarkStart w:name="MathJaxElement43Frame5" w:id="11"/>
+      <w:r>
+        <w:rPr>
+          <w:rFonts w:ascii="Arial" w:hAnsi="Arial"/>
+          <w:sz w:val="22"/>
+          <w:szCs w:val="22"/>
+          <w:rtl w:val="0"/>
+          <w:lang w:val="en-US"/>
+        </w:rPr>
+        <w:t xml:space="preserve">hared </w:t>
+      </w:r>
+      <w:bookmarkEnd w:id="11"/>
+      <w:r>
+        <w:rPr>
+          <w:rFonts w:ascii="Arial" w:hAnsi="Arial"/>
+          <w:sz w:val="22"/>
+          <w:szCs w:val="22"/>
+          <w:rtl w:val="0"/>
+          <w:lang w:val="en-US"/>
+        </w:rPr>
+        <w:t>m</w:t>
+      </w:r>
+      <w:bookmarkStart w:name="MathJaxElement43Frame5" w:id="12"/>
+      <w:r>
+        <w:rPr>
+          <w:rFonts w:ascii="Arial" w:hAnsi="Arial"/>
+          <w:sz w:val="22"/>
+          <w:szCs w:val="22"/>
+          <w:rtl w:val="0"/>
+          <w:lang w:val="fr-FR"/>
+        </w:rPr>
+        <w:t>etabolites</w:t>
+      </w:r>
+      <w:r>
+        <w:rPr>
+          <w:rFonts w:ascii="Arial" w:hAnsi="Arial"/>
+          <w:sz w:val="22"/>
+          <w:szCs w:val="22"/>
+          <w:rtl w:val="0"/>
+          <w:lang w:val="en-US"/>
+        </w:rPr>
+        <w:t xml:space="preserve"> </w:t>
+      </w:r>
+      <w:r>
+        <w:rPr>
+          <w:rFonts w:ascii="Arial" w:hAnsi="Arial"/>
+          <w:sz w:val="22"/>
+          <w:szCs w:val="22"/>
+          <w:rtl w:val="0"/>
+          <w:lang w:val="en-US"/>
+        </w:rPr>
+        <w:t xml:space="preserve">among the 50 highest scoring </w:t>
+      </w:r>
+      <w:r>
+        <w:rPr>
+          <w:rFonts w:ascii="Arial" w:hAnsi="Arial"/>
+          <w:sz w:val="22"/>
+          <w:szCs w:val="22"/>
+          <w:rtl w:val="0"/>
+          <w:lang w:val="en-US"/>
+        </w:rPr>
+        <w:t>metabolites from each</w:t>
+      </w:r>
+      <w:r>
+        <w:rPr>
+          <w:rFonts w:ascii="Arial" w:hAnsi="Arial"/>
+          <w:sz w:val="22"/>
+          <w:szCs w:val="22"/>
+          <w:rtl w:val="0"/>
+          <w:lang w:val="fr-FR"/>
+        </w:rPr>
+        <w:t xml:space="preserve"> condition.</w:t>
+      </w:r>
+      <w:bookmarkEnd w:id="12"/>
+      <w:r>
+        <w:rPr>
+          <w:rFonts w:ascii="Arial" w:hAnsi="Arial"/>
+          <w:sz w:val="22"/>
+          <w:szCs w:val="22"/>
+          <w:rtl w:val="0"/>
+          <w:lang w:val="en-US"/>
+        </w:rPr>
+        <w:t xml:space="preserve"> Median importance scores were calculated per metabolite using the scores from each condition tested. Iterations from random distribution generation were pooled for each compound and unified confidence intervals were then recalculated. </w:t>
+      </w:r>
+      <w:bookmarkStart w:name="MathJaxElement43Frame5" w:id="13"/>
+      <w:r>
+        <w:rPr>
+          <w:rStyle w:val="None"/>
+          <w:rFonts w:ascii="Arial" w:hAnsi="Arial"/>
+          <w:b w:val="1"/>
+          <w:bCs w:val="1"/>
+          <w:sz w:val="22"/>
+          <w:szCs w:val="22"/>
+          <w:rtl w:val="0"/>
+        </w:rPr>
+        <w:t>(</w:t>
+      </w:r>
+      <w:r>
+        <w:rPr>
+          <w:rStyle w:val="None"/>
+          <w:rFonts w:ascii="Arial" w:hAnsi="Arial"/>
+          <w:b w:val="1"/>
+          <w:bCs w:val="1"/>
+          <w:sz w:val="22"/>
+          <w:szCs w:val="22"/>
+          <w:rtl w:val="0"/>
+          <w:lang w:val="en-US"/>
+        </w:rPr>
+        <w:t>b</w:t>
+      </w:r>
+      <w:r>
+        <w:rPr>
+          <w:rStyle w:val="None"/>
+          <w:rFonts w:ascii="Arial" w:hAnsi="Arial"/>
+          <w:b w:val="1"/>
+          <w:bCs w:val="1"/>
+          <w:sz w:val="22"/>
+          <w:szCs w:val="22"/>
+          <w:rtl w:val="0"/>
+        </w:rPr>
+        <w:t>)</w:t>
+      </w:r>
+      <w:r>
+        <w:rPr>
+          <w:rFonts w:ascii="Arial" w:hAnsi="Arial"/>
+          <w:sz w:val="22"/>
+          <w:szCs w:val="22"/>
+          <w:rtl w:val="0"/>
+        </w:rPr>
+        <w:t xml:space="preserve"> </w:t>
+      </w:r>
+      <w:r>
+        <w:rPr>
+          <w:rFonts w:ascii="Arial" w:hAnsi="Arial"/>
+          <w:sz w:val="22"/>
+          <w:szCs w:val="22"/>
+          <w:rtl w:val="0"/>
+          <w:lang w:val="en-US"/>
+        </w:rPr>
+        <w:t>Highest</w:t>
+      </w:r>
+      <w:r>
+        <w:rPr>
+          <w:rFonts w:ascii="Arial" w:hAnsi="Arial"/>
+          <w:sz w:val="22"/>
+          <w:szCs w:val="22"/>
+          <w:rtl w:val="0"/>
+          <w:lang w:val="en-US"/>
+        </w:rPr>
+        <w:t xml:space="preserve"> scoring</w:t>
+      </w:r>
+      <w:r>
+        <w:rPr>
+          <w:rFonts w:ascii="Arial" w:hAnsi="Arial"/>
+          <w:sz w:val="22"/>
+          <w:szCs w:val="22"/>
+          <w:rtl w:val="0"/>
+          <w:lang w:val="en-US"/>
+        </w:rPr>
+        <w:t>,</w:t>
+      </w:r>
+      <w:r>
+        <w:rPr>
+          <w:rFonts w:ascii="Arial" w:hAnsi="Arial"/>
+          <w:sz w:val="22"/>
+          <w:szCs w:val="22"/>
+          <w:rtl w:val="0"/>
+          <w:lang w:val="en-US"/>
+        </w:rPr>
+        <w:t xml:space="preserve"> distinctly important metabolites from each treatment group. The top 25 scoring metabolites from each group was cross-referenced against </w:t>
+      </w:r>
+      <w:r>
+        <w:rPr>
+          <w:rFonts w:ascii="Arial" w:hAnsi="Arial"/>
+          <w:sz w:val="22"/>
+          <w:szCs w:val="22"/>
+          <w:rtl w:val="0"/>
+          <w:lang w:val="en-US"/>
+        </w:rPr>
+        <w:t>each</w:t>
+      </w:r>
+      <w:r>
+        <w:rPr>
+          <w:rFonts w:ascii="Arial" w:hAnsi="Arial"/>
+          <w:sz w:val="22"/>
+          <w:szCs w:val="22"/>
+          <w:rtl w:val="0"/>
+          <w:lang w:val="en-US"/>
+        </w:rPr>
+        <w:t xml:space="preserve"> other</w:t>
+      </w:r>
+      <w:r>
+        <w:rPr>
+          <w:rFonts w:ascii="Arial" w:hAnsi="Arial"/>
+          <w:sz w:val="22"/>
+          <w:szCs w:val="22"/>
+          <w:rtl w:val="0"/>
+          <w:lang w:val="en-US"/>
+        </w:rPr>
+        <w:t xml:space="preserve"> group</w:t>
+      </w:r>
+      <w:r>
+        <w:rPr>
+          <w:rFonts w:ascii="Arial" w:hAnsi="Arial"/>
+          <w:sz w:val="22"/>
+          <w:szCs w:val="22"/>
+          <w:rtl w:val="0"/>
+        </w:rPr>
+        <w:t xml:space="preserve"> </w:t>
+      </w:r>
+      <w:r>
+        <w:rPr>
+          <w:rFonts w:ascii="Arial" w:hAnsi="Arial"/>
+          <w:sz w:val="22"/>
+          <w:szCs w:val="22"/>
+          <w:rtl w:val="0"/>
+          <w:lang w:val="en-US"/>
+        </w:rPr>
+        <w:t>resulting in</w:t>
+      </w:r>
+      <w:r>
+        <w:rPr>
+          <w:rFonts w:ascii="Arial" w:hAnsi="Arial"/>
+          <w:sz w:val="22"/>
+          <w:szCs w:val="22"/>
+          <w:rtl w:val="0"/>
+          <w:lang w:val="pt-PT"/>
+        </w:rPr>
+        <w:t xml:space="preserve"> metabolites </w:t>
+      </w:r>
+      <w:r>
+        <w:rPr>
+          <w:rFonts w:ascii="Arial" w:hAnsi="Arial"/>
+          <w:sz w:val="22"/>
+          <w:szCs w:val="22"/>
+          <w:rtl w:val="0"/>
+          <w:lang w:val="en-US"/>
+        </w:rPr>
+        <w:t xml:space="preserve">that are </w:t>
+      </w:r>
+      <w:r>
+        <w:rPr>
+          <w:rFonts w:ascii="Arial" w:hAnsi="Arial"/>
+          <w:sz w:val="22"/>
+          <w:szCs w:val="22"/>
+          <w:rtl w:val="0"/>
+          <w:lang w:val="en-US"/>
+        </w:rPr>
+        <w:t>differentially important between environments.</w:t>
+      </w:r>
+      <w:bookmarkEnd w:id="13"/>
+      <w:r>
+        <w:rPr>
+          <w:rFonts w:ascii="Arial" w:hAnsi="Arial"/>
+          <w:sz w:val="22"/>
+          <w:szCs w:val="22"/>
+          <w:rtl w:val="0"/>
+          <w:lang w:val="en-US"/>
+        </w:rPr>
+        <w:t xml:space="preserve"> </w:t>
+      </w:r>
+      <w:bookmarkStart w:name="MathJaxElement43Frame5" w:id="14"/>
+      <w:r>
+        <w:rPr>
+          <w:rFonts w:ascii="Arial" w:hAnsi="Arial"/>
+          <w:sz w:val="22"/>
+          <w:szCs w:val="22"/>
+          <w:rtl w:val="0"/>
+          <w:lang w:val="en-US"/>
+        </w:rPr>
+        <w:t xml:space="preserve">In </w:t>
+      </w:r>
+      <w:r>
+        <w:rPr>
+          <w:rStyle w:val="None"/>
+          <w:rFonts w:ascii="Arial" w:hAnsi="Arial"/>
+          <w:b w:val="1"/>
+          <w:bCs w:val="1"/>
+          <w:sz w:val="22"/>
+          <w:szCs w:val="22"/>
+          <w:rtl w:val="0"/>
+          <w:lang w:val="en-US"/>
+        </w:rPr>
+        <w:t>a</w:t>
+      </w:r>
+      <w:r>
+        <w:rPr>
+          <w:rFonts w:ascii="Arial" w:hAnsi="Arial"/>
+          <w:sz w:val="22"/>
+          <w:szCs w:val="22"/>
+          <w:rtl w:val="0"/>
+          <w:lang w:val="en-US"/>
+        </w:rPr>
+        <w:t xml:space="preserve"> &amp; </w:t>
+      </w:r>
+      <w:r>
+        <w:rPr>
+          <w:rStyle w:val="None"/>
+          <w:rFonts w:ascii="Arial" w:hAnsi="Arial"/>
+          <w:b w:val="1"/>
+          <w:bCs w:val="1"/>
+          <w:sz w:val="22"/>
+          <w:szCs w:val="22"/>
+          <w:rtl w:val="0"/>
+          <w:lang w:val="en-US"/>
+        </w:rPr>
+        <w:t>b</w:t>
+      </w:r>
+      <w:r>
+        <w:rPr>
+          <w:rFonts w:ascii="Arial" w:hAnsi="Arial"/>
+          <w:sz w:val="22"/>
+          <w:szCs w:val="22"/>
+          <w:rtl w:val="0"/>
+          <w:lang w:val="en-US"/>
+        </w:rPr>
+        <w:t xml:space="preserve">, 95% confidence intervals from random probability distributions for each metabolite are shown in grey. </w:t>
+      </w:r>
+      <w:r>
+        <w:rPr>
+          <w:rStyle w:val="None"/>
+          <w:rFonts w:ascii="Arial" w:hAnsi="Arial"/>
+          <w:b w:val="1"/>
+          <w:bCs w:val="1"/>
+          <w:sz w:val="22"/>
+          <w:szCs w:val="22"/>
+          <w:rtl w:val="0"/>
+          <w:lang w:val="it-IT"/>
+        </w:rPr>
+        <w:t xml:space="preserve">(c) </w:t>
+      </w:r>
+      <w:r>
+        <w:rPr>
+          <w:rStyle w:val="None"/>
+          <w:rFonts w:ascii="Arial" w:hAnsi="Arial"/>
+          <w:i w:val="1"/>
+          <w:iCs w:val="1"/>
+          <w:sz w:val="22"/>
+          <w:szCs w:val="22"/>
+          <w:rtl w:val="0"/>
+          <w:lang w:val="it-IT"/>
         </w:rPr>
         <w:t>In vitro</w:t>
       </w:r>
       <w:r>
         <w:rPr>
-          <w:rStyle w:val="Hyperlink.2"/>
-          <w:rtl w:val="0"/>
-          <w:lang w:val="en-US"/>
-        </w:rPr>
-        <w:t xml:space="preserve"> growth curves validating identified growth nutrients from network analysis. In black are CDMM controls variations with the indicated constituents. At least one experimental metabolite indicated as uniquely important from each group supports </w:t>
-      </w:r>
-      <w:r>
-        <w:rPr>
-          <w:rStyle w:val="None"/>
-          <w:rFonts w:ascii="Arial" w:hAnsi="Arial"/>
-          <w:i w:val="1"/>
-          <w:iCs w:val="1"/>
-          <w:sz w:val="22"/>
-          <w:szCs w:val="22"/>
-          <w:rtl w:val="0"/>
-          <w:lang w:val="en-US"/>
+          <w:rFonts w:ascii="Arial" w:hAnsi="Arial"/>
+          <w:sz w:val="22"/>
+          <w:szCs w:val="22"/>
+          <w:rtl w:val="0"/>
+          <w:lang w:val="en-US"/>
+        </w:rPr>
+        <w:t xml:space="preserve"> growth curves validating identified growth nutrients from network analysis. In black are CDMM controls variations with the indicated constituents. At least one metabolite indicated as distinctly important from each group supports </w:t>
+      </w:r>
+      <w:r>
+        <w:rPr>
+          <w:rStyle w:val="None"/>
+          <w:rFonts w:ascii="Arial" w:hAnsi="Arial"/>
+          <w:i w:val="1"/>
+          <w:iCs w:val="1"/>
+          <w:sz w:val="22"/>
+          <w:szCs w:val="22"/>
+          <w:rtl w:val="0"/>
+          <w:lang w:val="it-IT"/>
         </w:rPr>
         <w:t>C. difficile</w:t>
       </w:r>
       <w:r>
         <w:rPr>
-          <w:rStyle w:val="Hyperlink.2"/>
+          <w:rFonts w:ascii="Arial" w:hAnsi="Arial"/>
+          <w:sz w:val="22"/>
+          <w:szCs w:val="22"/>
           <w:rtl w:val="0"/>
           <w:lang w:val="en-US"/>
         </w:rPr>
@@ -11993,18 +12483,65 @@
           <w:sz w:val="22"/>
           <w:szCs w:val="22"/>
           <w:rtl w:val="0"/>
-          <w:lang w:val="en-US"/>
         </w:rPr>
         <w:t>P</w:t>
       </w:r>
       <w:r>
         <w:rPr>
-          <w:rStyle w:val="Hyperlink.2"/>
-          <w:rtl w:val="0"/>
-          <w:lang w:val="en-US"/>
-        </w:rPr>
-        <w:t xml:space="preserve"> &lt;&lt; 0.001) than No Carbohydrates control (- Glucose + Amino acids).</w:t>
-      </w:r>
+          <w:rFonts w:ascii="Arial" w:hAnsi="Arial"/>
+          <w:sz w:val="22"/>
+          <w:szCs w:val="22"/>
+          <w:rtl w:val="0"/>
+          <w:lang w:val="en-US"/>
+        </w:rPr>
+        <w:t xml:space="preserve"> &lt;&lt; 0.001) than No Carbohydrates control.</w:t>
+      </w:r>
+      <w:bookmarkEnd w:id="14"/>
+      <w:r>
+        <w:rPr>
+          <w:rFonts w:ascii="Arial" w:hAnsi="Arial"/>
+          <w:sz w:val="22"/>
+          <w:szCs w:val="22"/>
+          <w:rtl w:val="0"/>
+          <w:lang w:val="en-US"/>
+        </w:rPr>
+        <w:t xml:space="preserve"> Only those carbon sources that significantly improved </w:t>
+      </w:r>
+      <w:r>
+        <w:rPr>
+          <w:rStyle w:val="None"/>
+          <w:rFonts w:ascii="Arial" w:hAnsi="Arial"/>
+          <w:i w:val="1"/>
+          <w:iCs w:val="1"/>
+          <w:sz w:val="22"/>
+          <w:szCs w:val="22"/>
+          <w:rtl w:val="0"/>
+          <w:lang w:val="en-US"/>
+        </w:rPr>
+        <w:t>C. difficile</w:t>
+      </w:r>
+      <w:r>
+        <w:rPr>
+          <w:rFonts w:ascii="Arial" w:hAnsi="Arial"/>
+          <w:sz w:val="22"/>
+          <w:szCs w:val="22"/>
+          <w:rtl w:val="0"/>
+          <w:lang w:val="en-US"/>
+        </w:rPr>
+        <w:t xml:space="preserve"> growth over controls are displayed (Table S6). </w:t>
+      </w:r>
+      <w:bookmarkStart w:name="MathJaxElement43Frame5" w:id="15"/>
+      <w:r>
+        <w:rPr>
+          <w:rFonts w:ascii="Arial" w:hAnsi="Arial"/>
+          <w:sz w:val="22"/>
+          <w:szCs w:val="22"/>
+          <w:rtl w:val="0"/>
+          <w:lang w:val="en-US"/>
+        </w:rPr>
+        <w:t>Significant differences were calculated using 2-Way ANOVA with Holm-Bonferroni correction.</w:t>
+      </w:r>
+      <w:bookmarkEnd w:id="15"/>
     </w:p>
     <w:p>
       <w:pPr>
@@ -12026,6 +12563,7 @@
         <w:spacing w:line="480" w:lineRule="auto"/>
         <w:jc w:val="both"/>
         <w:rPr>
+          <w:rStyle w:val="None"/>
           <w:rFonts w:ascii="Arial" w:cs="Arial" w:hAnsi="Arial" w:eastAsia="Arial"/>
           <w:sz w:val="22"/>
           <w:szCs w:val="22"/>
@@ -12039,8 +12577,18 @@
         <w:spacing w:line="480" w:lineRule="auto"/>
         <w:jc w:val="both"/>
         <w:rPr>
-          <w:rStyle w:val="Hyperlink.2"/>
-        </w:rPr>
+          <w:rFonts w:ascii="Arial" w:cs="Arial" w:hAnsi="Arial" w:eastAsia="Arial"/>
+          <w:sz w:val="22"/>
+          <w:szCs w:val="22"/>
+        </w:rPr>
+      </w:pPr>
+    </w:p>
+    <w:p>
+      <w:pPr>
+        <w:pStyle w:val="Default"/>
+        <w:shd w:val="clear" w:color="auto" w:fill="ffffff"/>
+        <w:spacing w:line="480" w:lineRule="auto"/>
+        <w:jc w:val="both"/>
       </w:pPr>
       <w:r>
         <w:rPr>
@@ -12053,15 +12601,7 @@
           <w:rtl w:val="0"/>
           <w:lang w:val="en-US"/>
         </w:rPr>
-        <w:t xml:space="preserve">Supplementary Figure 1 |  Spore % of total C.f.u. and toxin to spore correlations. </w:t>
-      </w:r>
-      <w:r>
-        <w:rPr>
-          <w:rStyle w:val="Hyperlink.2"/>
-          <w:rtl w:val="0"/>
-          <w:lang w:val="en-US"/>
-        </w:rPr>
-        <w:t xml:space="preserve">Continued analysis of wetlab phenotypic data. </w:t>
+        <w:t xml:space="preserve">Supplementary Figure 2 |  </w:t>
       </w:r>
       <w:r>
         <w:rPr>
@@ -12069,20 +12609,14 @@
           <w:rFonts w:ascii="Arial" w:hAnsi="Arial"/>
           <w:b w:val="1"/>
           <w:bCs w:val="1"/>
-          <w:sz w:val="22"/>
-          <w:szCs w:val="22"/>
-          <w:rtl w:val="0"/>
-          <w:lang w:val="en-US"/>
-        </w:rPr>
-        <w:t>A)</w:t>
-      </w:r>
-      <w:r>
-        <w:rPr>
-          <w:rStyle w:val="Hyperlink.2"/>
-          <w:rtl w:val="0"/>
-          <w:lang w:val="en-US"/>
-        </w:rPr>
-        <w:t xml:space="preserve"> Spore %. </w:t>
+          <w:i w:val="1"/>
+          <w:iCs w:val="1"/>
+          <w:sz w:val="22"/>
+          <w:szCs w:val="22"/>
+          <w:rtl w:val="0"/>
+          <w:lang w:val="en-US"/>
+        </w:rPr>
+        <w:t>C. difficile</w:t>
       </w:r>
       <w:r>
         <w:rPr>
@@ -12095,7 +12629,7 @@
           <w:rtl w:val="0"/>
           <w:lang w:val="en-US"/>
         </w:rPr>
-        <w:t>B)</w:t>
+        <w:t xml:space="preserve"> str. 630 gene coverage for each condition. </w:t>
       </w:r>
       <w:r>
         <w:rPr>
@@ -12103,8 +12637,51 @@
           <w:rtl w:val="0"/>
           <w:lang w:val="en-US"/>
         </w:rPr>
-        <w:t xml:space="preserve"> Spore toxin correlation w/o GF. </w:t>
-      </w:r>
+        <w:t xml:space="preserve">Normalized read abundances mapped to the full length genome of </w:t>
+      </w:r>
+      <w:r>
+        <w:rPr>
+          <w:rStyle w:val="None"/>
+          <w:rFonts w:ascii="Arial" w:hAnsi="Arial"/>
+          <w:i w:val="1"/>
+          <w:iCs w:val="1"/>
+          <w:sz w:val="22"/>
+          <w:szCs w:val="22"/>
+          <w:rtl w:val="0"/>
+          <w:lang w:val="en-US"/>
+        </w:rPr>
+        <w:t>C. difficile</w:t>
+      </w:r>
+      <w:r>
+        <w:rPr>
+          <w:rStyle w:val="Hyperlink.2"/>
+          <w:rtl w:val="0"/>
+          <w:lang w:val="en-US"/>
+        </w:rPr>
+        <w:t xml:space="preserve"> str. 630 for each of the antibiotic pretreatments.</w:t>
+      </w:r>
+    </w:p>
+    <w:p>
+      <w:pPr>
+        <w:pStyle w:val="Default"/>
+        <w:shd w:val="clear" w:color="auto" w:fill="ffffff"/>
+        <w:spacing w:line="480" w:lineRule="auto"/>
+        <w:jc w:val="both"/>
+        <w:rPr>
+          <w:rStyle w:val="Hyperlink.2"/>
+        </w:rPr>
+      </w:pPr>
+    </w:p>
+    <w:p>
+      <w:pPr>
+        <w:pStyle w:val="Default"/>
+        <w:shd w:val="clear" w:color="auto" w:fill="ffffff"/>
+        <w:spacing w:line="480" w:lineRule="auto"/>
+        <w:jc w:val="both"/>
+        <w:rPr>
+          <w:rStyle w:val="Hyperlink.2"/>
+        </w:rPr>
+      </w:pPr>
       <w:r>
         <w:rPr>
           <w:rStyle w:val="None"/>
@@ -12116,7 +12693,7 @@
           <w:rtl w:val="0"/>
           <w:lang w:val="en-US"/>
         </w:rPr>
-        <w:t>C)</w:t>
+        <w:t xml:space="preserve">Supplementary Figure 3 |  Expression of specific KEGG gene families. </w:t>
       </w:r>
       <w:r>
         <w:rPr>
@@ -12124,7 +12701,7 @@
           <w:rtl w:val="0"/>
           <w:lang w:val="en-US"/>
         </w:rPr>
-        <w:t xml:space="preserve"> Spore toxin correlation w/ GF</w:t>
+        <w:t>Description. A). B). C).</w:t>
       </w:r>
     </w:p>
     <w:p>
@@ -12161,35 +12738,7 @@
           <w:rtl w:val="0"/>
           <w:lang w:val="en-US"/>
         </w:rPr>
-        <w:t xml:space="preserve">Supplementary Figure 2 |  </w:t>
-      </w:r>
-      <w:r>
-        <w:rPr>
-          <w:rStyle w:val="None"/>
-          <w:rFonts w:ascii="Arial" w:hAnsi="Arial"/>
-          <w:b w:val="1"/>
-          <w:bCs w:val="1"/>
-          <w:i w:val="1"/>
-          <w:iCs w:val="1"/>
-          <w:sz w:val="22"/>
-          <w:szCs w:val="22"/>
-          <w:rtl w:val="0"/>
-          <w:lang w:val="en-US"/>
-        </w:rPr>
-        <w:t>C. difficile</w:t>
-      </w:r>
-      <w:r>
-        <w:rPr>
-          <w:rStyle w:val="None"/>
-          <w:rFonts w:ascii="Arial" w:hAnsi="Arial"/>
-          <w:b w:val="1"/>
-          <w:bCs w:val="1"/>
-          <w:sz w:val="22"/>
-          <w:szCs w:val="22"/>
-          <w:rtl w:val="0"/>
-          <w:lang w:val="en-US"/>
-        </w:rPr>
-        <w:t xml:space="preserve"> str. 630 gene coverage for each condition. </w:t>
+        <w:t xml:space="preserve">Supplementary Figure 4 |  Substrate scores outside of at least two standard deviations from simulated means. </w:t>
       </w:r>
       <w:r>
         <w:rPr>
@@ -12197,20 +12746,7 @@
           <w:rtl w:val="0"/>
           <w:lang w:val="en-US"/>
         </w:rPr>
-        <w:t xml:space="preserve">Normalized read abundances mapped to the full length genome of </w:t>
-      </w:r>
-      <w:r>
-        <w:rPr>
-          <w:rStyle w:val="None"/>
-          <w:rFonts w:ascii="Arial" w:hAnsi="Arial"/>
-          <w:i w:val="1"/>
-          <w:iCs w:val="1"/>
-          <w:sz w:val="22"/>
-          <w:szCs w:val="22"/>
-          <w:rtl w:val="0"/>
-          <w:lang w:val="en-US"/>
-        </w:rPr>
-        <w:t>C. difficile</w:t>
+        <w:t>Description. A). B). C).</w:t>
       </w:r>
       <w:r>
         <w:rPr>
@@ -12218,273 +12754,17 @@
           <w:rtl w:val="0"/>
           <w:lang w:val="en-US"/>
         </w:rPr>
-        <w:t xml:space="preserve"> str. 630 for each of the antibiotic pretreatments.</w:t>
-      </w:r>
-    </w:p>
-    <w:p>
-      <w:pPr>
-        <w:pStyle w:val="Default"/>
-        <w:shd w:val="clear" w:color="auto" w:fill="ffffff"/>
-        <w:spacing w:line="480" w:lineRule="auto"/>
-        <w:jc w:val="both"/>
-        <w:rPr>
-          <w:rFonts w:ascii="Arial" w:cs="Arial" w:hAnsi="Arial" w:eastAsia="Arial"/>
-          <w:sz w:val="22"/>
-          <w:szCs w:val="22"/>
-        </w:rPr>
-      </w:pPr>
-    </w:p>
-    <w:p>
-      <w:pPr>
-        <w:pStyle w:val="Default"/>
-        <w:shd w:val="clear" w:color="auto" w:fill="ffffff"/>
-        <w:spacing w:line="480" w:lineRule="auto"/>
-        <w:jc w:val="both"/>
-      </w:pPr>
-      <w:r>
-        <w:rPr>
-          <w:rStyle w:val="None"/>
-          <w:rFonts w:ascii="Arial" w:hAnsi="Arial"/>
-          <w:b w:val="1"/>
-          <w:bCs w:val="1"/>
-          <w:sz w:val="22"/>
-          <w:szCs w:val="22"/>
-          <w:rtl w:val="0"/>
-          <w:lang w:val="en-US"/>
-        </w:rPr>
-        <w:t xml:space="preserve">Supplementary Figure  |  </w:t>
-      </w:r>
-      <w:r>
-        <w:rPr>
-          <w:rStyle w:val="None"/>
-          <w:rFonts w:ascii="Arial" w:hAnsi="Arial"/>
-          <w:b w:val="1"/>
-          <w:bCs w:val="1"/>
-          <w:i w:val="1"/>
-          <w:iCs w:val="1"/>
-          <w:sz w:val="22"/>
-          <w:szCs w:val="22"/>
-          <w:rtl w:val="0"/>
-          <w:lang w:val="en-US"/>
-        </w:rPr>
-        <w:t>cdtR expression</w:t>
-      </w:r>
-      <w:r>
-        <w:rPr>
-          <w:rStyle w:val="None"/>
-          <w:rFonts w:ascii="Arial" w:hAnsi="Arial"/>
-          <w:b w:val="1"/>
-          <w:bCs w:val="1"/>
-          <w:sz w:val="22"/>
-          <w:szCs w:val="22"/>
-          <w:rtl w:val="0"/>
-          <w:lang w:val="en-US"/>
-        </w:rPr>
-        <w:t xml:space="preserve"> </w:t>
-      </w:r>
-      <w:r>
-        <w:rPr>
-          <w:rStyle w:val="Hyperlink.2"/>
-          <w:rtl w:val="0"/>
-          <w:lang w:val="en-US"/>
-        </w:rPr>
-        <w:t xml:space="preserve">High expression of </w:t>
-      </w:r>
-      <w:r>
-        <w:rPr>
-          <w:rStyle w:val="None"/>
-          <w:rFonts w:ascii="Arial" w:hAnsi="Arial"/>
-          <w:i w:val="1"/>
-          <w:iCs w:val="1"/>
-          <w:sz w:val="22"/>
-          <w:szCs w:val="22"/>
-          <w:rtl w:val="0"/>
-          <w:lang w:val="en-US"/>
-        </w:rPr>
-        <w:t>cdtR</w:t>
-      </w:r>
-      <w:r>
-        <w:rPr>
-          <w:rStyle w:val="Hyperlink.2"/>
-          <w:rtl w:val="0"/>
-          <w:lang w:val="en-US"/>
-        </w:rPr>
-        <w:t xml:space="preserve">, the positive regulator of binary toxin production, was detected in cefoperazone and to a smaller degree in streptomycin-treated mice. This is in spite of </w:t>
-      </w:r>
-      <w:r>
-        <w:rPr>
-          <w:rStyle w:val="None"/>
-          <w:rFonts w:ascii="Arial" w:hAnsi="Arial"/>
-          <w:i w:val="1"/>
-          <w:iCs w:val="1"/>
-          <w:sz w:val="22"/>
-          <w:szCs w:val="22"/>
-          <w:rtl w:val="0"/>
-          <w:lang w:val="en-US"/>
-        </w:rPr>
-        <w:t>C. difficile</w:t>
-      </w:r>
-      <w:r>
-        <w:rPr>
-          <w:rStyle w:val="Hyperlink.2"/>
-          <w:rtl w:val="0"/>
-          <w:lang w:val="en-US"/>
-        </w:rPr>
-        <w:t xml:space="preserve"> str. 630 possessing neither </w:t>
-      </w:r>
-      <w:r>
-        <w:rPr>
-          <w:rStyle w:val="None"/>
-          <w:rFonts w:ascii="Arial" w:hAnsi="Arial"/>
-          <w:i w:val="1"/>
-          <w:iCs w:val="1"/>
-          <w:sz w:val="22"/>
-          <w:szCs w:val="22"/>
-          <w:rtl w:val="0"/>
-          <w:lang w:val="en-US"/>
-        </w:rPr>
-        <w:t>cdtA</w:t>
-      </w:r>
-      <w:r>
-        <w:rPr>
-          <w:rStyle w:val="Hyperlink.2"/>
-          <w:rtl w:val="0"/>
-          <w:lang w:val="en-US"/>
-        </w:rPr>
-        <w:t xml:space="preserve"> nor </w:t>
-      </w:r>
-      <w:r>
-        <w:rPr>
-          <w:rStyle w:val="None"/>
-          <w:rFonts w:ascii="Arial" w:hAnsi="Arial"/>
-          <w:i w:val="1"/>
-          <w:iCs w:val="1"/>
-          <w:sz w:val="22"/>
-          <w:szCs w:val="22"/>
-          <w:rtl w:val="0"/>
-          <w:lang w:val="en-US"/>
-        </w:rPr>
-        <w:t>cdtB</w:t>
-      </w:r>
-      <w:r>
-        <w:rPr>
-          <w:rStyle w:val="Hyperlink.2"/>
-          <w:rtl w:val="0"/>
-          <w:lang w:val="en-US"/>
-        </w:rPr>
-        <w:t xml:space="preserve"> genes.</w:t>
-      </w:r>
-    </w:p>
-    <w:p>
-      <w:pPr>
-        <w:pStyle w:val="Default"/>
-        <w:shd w:val="clear" w:color="auto" w:fill="ffffff"/>
-        <w:spacing w:line="480" w:lineRule="auto"/>
-        <w:jc w:val="both"/>
-        <w:rPr>
-          <w:rStyle w:val="Hyperlink.2"/>
-        </w:rPr>
-      </w:pPr>
-    </w:p>
-    <w:p>
-      <w:pPr>
-        <w:pStyle w:val="Default"/>
-        <w:shd w:val="clear" w:color="auto" w:fill="ffffff"/>
-        <w:spacing w:line="480" w:lineRule="auto"/>
-        <w:jc w:val="both"/>
-        <w:rPr>
-          <w:rStyle w:val="Hyperlink.2"/>
-        </w:rPr>
-      </w:pPr>
-      <w:r>
-        <w:rPr>
-          <w:rStyle w:val="None"/>
-          <w:rFonts w:ascii="Arial" w:hAnsi="Arial"/>
-          <w:b w:val="1"/>
-          <w:bCs w:val="1"/>
-          <w:sz w:val="22"/>
-          <w:szCs w:val="22"/>
-          <w:rtl w:val="0"/>
-          <w:lang w:val="en-US"/>
-        </w:rPr>
-        <w:t xml:space="preserve">Supplementary Figure 3 |  Expression of specific KEGG gene families. </w:t>
-      </w:r>
-      <w:r>
-        <w:rPr>
-          <w:rStyle w:val="Hyperlink.2"/>
-          <w:rtl w:val="0"/>
-          <w:lang w:val="en-US"/>
-        </w:rPr>
-        <w:t>Description. A). B). C).</w:t>
-      </w:r>
-    </w:p>
-    <w:p>
-      <w:pPr>
-        <w:pStyle w:val="Default"/>
-        <w:shd w:val="clear" w:color="auto" w:fill="ffffff"/>
-        <w:spacing w:line="480" w:lineRule="auto"/>
-        <w:jc w:val="both"/>
-        <w:rPr>
-          <w:rFonts w:ascii="Arial" w:cs="Arial" w:hAnsi="Arial" w:eastAsia="Arial"/>
-          <w:sz w:val="22"/>
-          <w:szCs w:val="22"/>
-        </w:rPr>
-      </w:pPr>
-    </w:p>
-    <w:p>
-      <w:pPr>
-        <w:pStyle w:val="Default"/>
-        <w:shd w:val="clear" w:color="auto" w:fill="ffffff"/>
-        <w:spacing w:line="480" w:lineRule="auto"/>
-        <w:jc w:val="both"/>
-        <w:rPr>
-          <w:rStyle w:val="Hyperlink.2"/>
-        </w:rPr>
-      </w:pPr>
-      <w:r>
-        <w:rPr>
-          <w:rStyle w:val="None"/>
-          <w:rFonts w:ascii="Arial" w:hAnsi="Arial"/>
-          <w:b w:val="1"/>
-          <w:bCs w:val="1"/>
-          <w:sz w:val="22"/>
-          <w:szCs w:val="22"/>
-          <w:rtl w:val="0"/>
-          <w:lang w:val="en-US"/>
-        </w:rPr>
-        <w:t xml:space="preserve">Supplementary Figure 4 |  Substrate scores outside of at least two standard deviations from simulated means. </w:t>
-      </w:r>
-      <w:r>
-        <w:rPr>
-          <w:rStyle w:val="Hyperlink.2"/>
-          <w:rtl w:val="0"/>
-          <w:lang w:val="en-US"/>
-        </w:rPr>
-        <w:t>Description. A). B). C).</w:t>
-      </w:r>
-    </w:p>
-    <w:p>
-      <w:pPr>
-        <w:pStyle w:val="Default"/>
-        <w:shd w:val="clear" w:color="auto" w:fill="ffffff"/>
-        <w:spacing w:line="480" w:lineRule="auto"/>
-        <w:jc w:val="both"/>
-        <w:rPr>
-          <w:rFonts w:ascii="Arial" w:cs="Arial" w:hAnsi="Arial" w:eastAsia="Arial"/>
-          <w:sz w:val="22"/>
-          <w:szCs w:val="22"/>
-        </w:rPr>
-      </w:pPr>
-    </w:p>
-    <w:p>
-      <w:pPr>
-        <w:pStyle w:val="Default"/>
+        <w:t xml:space="preserve"> Demonstrates value for hypothesis generation.</w:t>
+      </w:r>
+    </w:p>
+    <w:p>
+      <w:pPr>
+        <w:pStyle w:val="Text body"/>
         <w:shd w:val="clear" w:color="auto" w:fill="ffffff"/>
         <w:spacing w:line="480" w:lineRule="auto"/>
         <w:ind w:left="480" w:hanging="480"/>
         <w:jc w:val="both"/>
         <w:rPr>
-          <w:rStyle w:val="None"/>
           <w:rFonts w:ascii="Arial" w:cs="Arial" w:hAnsi="Arial" w:eastAsia="Arial"/>
           <w:b w:val="1"/>
           <w:bCs w:val="1"/>
@@ -12492,36 +12772,16 @@
           <w:szCs w:val="22"/>
         </w:rPr>
       </w:pPr>
-      <w:r>
-        <w:rPr>
-          <w:rStyle w:val="None"/>
-          <w:rFonts w:ascii="Arial" w:hAnsi="Arial"/>
-          <w:b w:val="1"/>
-          <w:bCs w:val="1"/>
-          <w:sz w:val="22"/>
-          <w:szCs w:val="22"/>
-          <w:rtl w:val="0"/>
-          <w:lang w:val="en-US"/>
-        </w:rPr>
-        <w:t xml:space="preserve">Supplementary Figure 5 |  Additional growth curves. </w:t>
-      </w:r>
-      <w:r>
-        <w:rPr>
-          <w:rStyle w:val="Hyperlink.2"/>
-          <w:rtl w:val="0"/>
-          <w:lang w:val="en-US"/>
-        </w:rPr>
-        <w:t>Description.</w:t>
-      </w:r>
-    </w:p>
-    <w:p>
-      <w:pPr>
-        <w:pStyle w:val="Text body"/>
+    </w:p>
+    <w:p>
+      <w:pPr>
+        <w:pStyle w:val="Default"/>
         <w:shd w:val="clear" w:color="auto" w:fill="ffffff"/>
         <w:spacing w:line="480" w:lineRule="auto"/>
         <w:ind w:left="480" w:hanging="480"/>
         <w:jc w:val="both"/>
         <w:rPr>
+          <w:rStyle w:val="None"/>
           <w:rFonts w:ascii="Arial" w:cs="Arial" w:hAnsi="Arial" w:eastAsia="Arial"/>
           <w:b w:val="1"/>
           <w:bCs w:val="1"/>
@@ -12529,23 +12789,19 @@
           <w:szCs w:val="22"/>
         </w:rPr>
       </w:pPr>
-    </w:p>
-    <w:p>
-      <w:pPr>
-        <w:pStyle w:val="Default"/>
-        <w:shd w:val="clear" w:color="auto" w:fill="ffffff"/>
-        <w:spacing w:line="480" w:lineRule="auto"/>
-        <w:ind w:left="480" w:hanging="480"/>
-        <w:jc w:val="both"/>
-        <w:rPr>
-          <w:rStyle w:val="None"/>
-          <w:rFonts w:ascii="Arial" w:cs="Arial" w:hAnsi="Arial" w:eastAsia="Arial"/>
+      <w:r>
+        <w:rPr>
+          <w:rStyle w:val="None"/>
+          <w:rFonts w:ascii="Arial" w:hAnsi="Arial"/>
           <w:b w:val="1"/>
           <w:bCs w:val="1"/>
           <w:sz w:val="22"/>
           <w:szCs w:val="22"/>
-        </w:rPr>
-      </w:pPr>
+          <w:rtl w:val="0"/>
+          <w:lang w:val="en-US"/>
+        </w:rPr>
+        <w:t xml:space="preserve">Supplementary Figure </w:t>
+      </w:r>
       <w:r>
         <w:rPr>
           <w:rStyle w:val="None"/>
@@ -12557,7 +12813,20 @@
           <w:rtl w:val="0"/>
           <w:lang w:val="en-US"/>
         </w:rPr>
-        <w:t xml:space="preserve">Supplementary Figure 7 |  Acetate data supporting network output. </w:t>
+        <w:t>5</w:t>
+      </w:r>
+      <w:r>
+        <w:rPr>
+          <w:rStyle w:val="None"/>
+          <w:rFonts w:ascii="Arial" w:hAnsi="Arial"/>
+          <w:b w:val="1"/>
+          <w:bCs w:val="1"/>
+          <w:sz w:val="22"/>
+          <w:szCs w:val="22"/>
+          <w:rtl w:val="0"/>
+          <w:lang w:val="en-US"/>
+        </w:rPr>
+        <w:t xml:space="preserve"> |  Acetate data supporting network output. </w:t>
       </w:r>
       <w:r>
         <w:rPr>

</xml_diff>

<commit_message>
reworked fig 5 and 6, supplement, and text
</commit_message>
<xml_diff>
--- a/doc/paper/Transcriptomics_RoughDraft_1.docx
+++ b/doc/paper/Transcriptomics_RoughDraft_1.docx
@@ -5,7 +5,7 @@
     <w:p>
       <w:pPr>
         <w:pStyle w:val="Default"/>
-        <w:shd w:fill="FFFFFF" w:val="clear"/>
+        <w:shd w:val="clear" w:fill="FFFFFF"/>
         <w:spacing w:lineRule="auto" w:line="480"/>
         <w:jc w:val="both"/>
         <w:rPr/>
@@ -36,7 +36,7 @@
     <w:p>
       <w:pPr>
         <w:pStyle w:val="Default"/>
-        <w:shd w:fill="FFFFFF" w:val="clear"/>
+        <w:shd w:val="clear" w:fill="FFFFFF"/>
         <w:spacing w:lineRule="auto" w:line="480"/>
         <w:jc w:val="both"/>
         <w:rPr>
@@ -56,7 +56,7 @@
     <w:p>
       <w:pPr>
         <w:pStyle w:val="Default"/>
-        <w:shd w:fill="FFFFFF" w:val="clear"/>
+        <w:shd w:val="clear" w:fill="FFFFFF"/>
         <w:spacing w:lineRule="auto" w:line="480"/>
         <w:jc w:val="both"/>
         <w:rPr>
@@ -85,7 +85,7 @@
     <w:p>
       <w:pPr>
         <w:pStyle w:val="Default"/>
-        <w:shd w:fill="FFFFFF" w:val="clear"/>
+        <w:shd w:val="clear" w:fill="FFFFFF"/>
         <w:spacing w:lineRule="auto" w:line="480"/>
         <w:jc w:val="both"/>
         <w:rPr/>
@@ -120,7 +120,7 @@
     <w:p>
       <w:pPr>
         <w:pStyle w:val="Default"/>
-        <w:shd w:fill="FFFFFF" w:val="clear"/>
+        <w:shd w:val="clear" w:fill="FFFFFF"/>
         <w:spacing w:lineRule="auto" w:line="480"/>
         <w:jc w:val="both"/>
         <w:rPr>
@@ -145,7 +145,7 @@
     <w:p>
       <w:pPr>
         <w:pStyle w:val="Default"/>
-        <w:shd w:fill="FFFFFF" w:val="clear"/>
+        <w:shd w:val="clear" w:fill="FFFFFF"/>
         <w:spacing w:lineRule="auto" w:line="480"/>
         <w:jc w:val="both"/>
         <w:rPr>
@@ -174,7 +174,7 @@
     <w:p>
       <w:pPr>
         <w:pStyle w:val="Default"/>
-        <w:shd w:fill="FFFFFF" w:val="clear"/>
+        <w:shd w:val="clear" w:fill="FFFFFF"/>
         <w:spacing w:lineRule="auto" w:line="480"/>
         <w:jc w:val="both"/>
         <w:rPr/>
@@ -258,7 +258,7 @@
     <w:p>
       <w:pPr>
         <w:pStyle w:val="Default"/>
-        <w:shd w:fill="FFFFFF" w:val="clear"/>
+        <w:shd w:val="clear" w:fill="FFFFFF"/>
         <w:spacing w:lineRule="auto" w:line="480"/>
         <w:jc w:val="both"/>
         <w:rPr/>
@@ -270,7 +270,7 @@
     <w:p>
       <w:pPr>
         <w:pStyle w:val="Default"/>
-        <w:shd w:fill="FFFFFF" w:val="clear"/>
+        <w:shd w:val="clear" w:fill="FFFFFF"/>
         <w:spacing w:lineRule="auto" w:line="480"/>
         <w:jc w:val="both"/>
         <w:rPr>
@@ -299,7 +299,7 @@
     <w:p>
       <w:pPr>
         <w:pStyle w:val="Default"/>
-        <w:shd w:fill="FFFFFF" w:val="clear"/>
+        <w:shd w:val="clear" w:fill="FFFFFF"/>
         <w:spacing w:lineRule="auto" w:line="480"/>
         <w:jc w:val="both"/>
         <w:rPr>
@@ -323,7 +323,7 @@
     <w:p>
       <w:pPr>
         <w:pStyle w:val="Default"/>
-        <w:shd w:fill="FFFFFF" w:val="clear"/>
+        <w:shd w:val="clear" w:fill="FFFFFF"/>
         <w:spacing w:lineRule="auto" w:line="480"/>
         <w:jc w:val="both"/>
         <w:rPr>
@@ -343,7 +343,7 @@
     <w:p>
       <w:pPr>
         <w:pStyle w:val="Default"/>
-        <w:shd w:fill="FFFFFF" w:val="clear"/>
+        <w:shd w:val="clear" w:fill="FFFFFF"/>
         <w:spacing w:lineRule="auto" w:line="480"/>
         <w:jc w:val="both"/>
         <w:rPr>
@@ -372,7 +372,7 @@
     <w:p>
       <w:pPr>
         <w:pStyle w:val="Default"/>
-        <w:shd w:fill="FFFFFF" w:val="clear"/>
+        <w:shd w:val="clear" w:fill="FFFFFF"/>
         <w:spacing w:lineRule="auto" w:line="480"/>
         <w:jc w:val="both"/>
         <w:rPr/>
@@ -701,7 +701,7 @@
     <w:p>
       <w:pPr>
         <w:pStyle w:val="Default"/>
-        <w:shd w:fill="FFFFFF" w:val="clear"/>
+        <w:shd w:val="clear" w:fill="FFFFFF"/>
         <w:spacing w:lineRule="auto" w:line="480"/>
         <w:jc w:val="both"/>
         <w:rPr>
@@ -730,7 +730,7 @@
     <w:p>
       <w:pPr>
         <w:pStyle w:val="Default"/>
-        <w:shd w:fill="FFFFFF" w:val="clear"/>
+        <w:shd w:val="clear" w:fill="FFFFFF"/>
         <w:spacing w:lineRule="auto" w:line="480"/>
         <w:jc w:val="both"/>
         <w:rPr/>
@@ -771,7 +771,7 @@
     <w:p>
       <w:pPr>
         <w:pStyle w:val="Default"/>
-        <w:shd w:fill="FFFFFF" w:val="clear"/>
+        <w:shd w:val="clear" w:fill="FFFFFF"/>
         <w:spacing w:lineRule="auto" w:line="480"/>
         <w:ind w:left="0" w:right="0" w:firstLine="709"/>
         <w:jc w:val="both"/>
@@ -923,7 +923,7 @@
     <w:p>
       <w:pPr>
         <w:pStyle w:val="Default"/>
-        <w:shd w:fill="FFFFFF" w:val="clear"/>
+        <w:shd w:val="clear" w:fill="FFFFFF"/>
         <w:spacing w:lineRule="auto" w:line="480"/>
         <w:ind w:left="0" w:right="0" w:firstLine="709"/>
         <w:jc w:val="both"/>
@@ -1097,7 +1097,7 @@
     <w:p>
       <w:pPr>
         <w:pStyle w:val="Default"/>
-        <w:shd w:fill="FFFFFF" w:val="clear"/>
+        <w:shd w:val="clear" w:fill="FFFFFF"/>
         <w:spacing w:lineRule="auto" w:line="480"/>
         <w:jc w:val="both"/>
         <w:rPr/>
@@ -1314,7 +1314,7 @@
     <w:p>
       <w:pPr>
         <w:pStyle w:val="Default"/>
-        <w:shd w:fill="FFFFFF" w:val="clear"/>
+        <w:shd w:val="clear" w:fill="FFFFFF"/>
         <w:spacing w:lineRule="auto" w:line="480"/>
         <w:ind w:left="0" w:right="0" w:firstLine="709"/>
         <w:jc w:val="both"/>
@@ -1488,7 +1488,7 @@
     <w:p>
       <w:pPr>
         <w:pStyle w:val="Default"/>
-        <w:shd w:fill="FFFFFF" w:val="clear"/>
+        <w:shd w:val="clear" w:fill="FFFFFF"/>
         <w:spacing w:lineRule="auto" w:line="480"/>
         <w:ind w:left="0" w:right="0" w:firstLine="709"/>
         <w:jc w:val="both"/>
@@ -1509,7 +1509,7 @@
     <w:p>
       <w:pPr>
         <w:pStyle w:val="Default"/>
-        <w:shd w:fill="FFFFFF" w:val="clear"/>
+        <w:shd w:val="clear" w:fill="FFFFFF"/>
         <w:spacing w:lineRule="auto" w:line="480"/>
         <w:jc w:val="both"/>
         <w:rPr>
@@ -1538,7 +1538,7 @@
     <w:p>
       <w:pPr>
         <w:pStyle w:val="Default"/>
-        <w:shd w:fill="FFFFFF" w:val="clear"/>
+        <w:shd w:val="clear" w:fill="FFFFFF"/>
         <w:spacing w:lineRule="auto" w:line="480"/>
         <w:jc w:val="both"/>
         <w:rPr/>
@@ -1585,7 +1585,7 @@
     <w:p>
       <w:pPr>
         <w:pStyle w:val="Default"/>
-        <w:shd w:fill="FFFFFF" w:val="clear"/>
+        <w:shd w:val="clear" w:fill="FFFFFF"/>
         <w:spacing w:lineRule="auto" w:line="480"/>
         <w:jc w:val="both"/>
         <w:rPr/>
@@ -1845,7 +1845,7 @@
     <w:p>
       <w:pPr>
         <w:pStyle w:val="Default"/>
-        <w:shd w:fill="FFFFFF" w:val="clear"/>
+        <w:shd w:val="clear" w:fill="FFFFFF"/>
         <w:spacing w:lineRule="auto" w:line="480"/>
         <w:jc w:val="both"/>
         <w:rPr>
@@ -1865,7 +1865,7 @@
     <w:p>
       <w:pPr>
         <w:pStyle w:val="Default"/>
-        <w:shd w:fill="FFFFFF" w:val="clear"/>
+        <w:shd w:val="clear" w:fill="FFFFFF"/>
         <w:spacing w:lineRule="auto" w:line="480"/>
         <w:jc w:val="both"/>
         <w:rPr/>
@@ -1900,7 +1900,7 @@
     <w:p>
       <w:pPr>
         <w:pStyle w:val="Default"/>
-        <w:shd w:fill="FFFFFF" w:val="clear"/>
+        <w:shd w:val="clear" w:fill="FFFFFF"/>
         <w:spacing w:lineRule="auto" w:line="480"/>
         <w:jc w:val="both"/>
         <w:rPr/>
@@ -2381,7 +2381,7 @@
     <w:p>
       <w:pPr>
         <w:pStyle w:val="Default"/>
-        <w:shd w:fill="FFFFFF" w:val="clear"/>
+        <w:shd w:val="clear" w:fill="FFFFFF"/>
         <w:spacing w:lineRule="auto" w:line="480"/>
         <w:jc w:val="both"/>
         <w:rPr>
@@ -2401,7 +2401,7 @@
     <w:p>
       <w:pPr>
         <w:pStyle w:val="Default"/>
-        <w:shd w:fill="FFFFFF" w:val="clear"/>
+        <w:shd w:val="clear" w:fill="FFFFFF"/>
         <w:spacing w:lineRule="auto" w:line="480"/>
         <w:jc w:val="both"/>
         <w:rPr/>
@@ -2534,7 +2534,7 @@
     <w:p>
       <w:pPr>
         <w:pStyle w:val="Default"/>
-        <w:shd w:fill="FFFFFF" w:val="clear"/>
+        <w:shd w:val="clear" w:fill="FFFFFF"/>
         <w:spacing w:lineRule="auto" w:line="480"/>
         <w:jc w:val="both"/>
         <w:rPr>
@@ -2554,7 +2554,7 @@
     <w:p>
       <w:pPr>
         <w:pStyle w:val="Default"/>
-        <w:shd w:fill="FFFFFF" w:val="clear"/>
+        <w:shd w:val="clear" w:fill="FFFFFF"/>
         <w:spacing w:lineRule="auto" w:line="480"/>
         <w:jc w:val="both"/>
         <w:rPr/>
@@ -3177,7 +3177,7 @@
     <w:p>
       <w:pPr>
         <w:pStyle w:val="Default"/>
-        <w:shd w:fill="FFFFFF" w:val="clear"/>
+        <w:shd w:val="clear" w:fill="FFFFFF"/>
         <w:spacing w:lineRule="auto" w:line="480"/>
         <w:jc w:val="both"/>
         <w:rPr/>
@@ -3189,7 +3189,7 @@
     <w:p>
       <w:pPr>
         <w:pStyle w:val="Default"/>
-        <w:shd w:fill="FFFFFF" w:val="clear"/>
+        <w:shd w:val="clear" w:fill="FFFFFF"/>
         <w:spacing w:lineRule="auto" w:line="480"/>
         <w:jc w:val="both"/>
         <w:rPr/>
@@ -3236,7 +3236,7 @@
     <w:p>
       <w:pPr>
         <w:pStyle w:val="Default"/>
-        <w:shd w:fill="FFFFFF" w:val="clear"/>
+        <w:shd w:val="clear" w:fill="FFFFFF"/>
         <w:spacing w:lineRule="auto" w:line="480"/>
         <w:jc w:val="both"/>
         <w:rPr/>
@@ -3359,7 +3359,7 @@
     <w:p>
       <w:pPr>
         <w:pStyle w:val="Default"/>
-        <w:shd w:fill="FFFFFF" w:val="clear"/>
+        <w:shd w:val="clear" w:fill="FFFFFF"/>
         <w:spacing w:lineRule="auto" w:line="480"/>
         <w:jc w:val="both"/>
         <w:rPr>
@@ -3379,7 +3379,7 @@
     <w:p>
       <w:pPr>
         <w:pStyle w:val="Default"/>
-        <w:shd w:fill="FFFFFF" w:val="clear"/>
+        <w:shd w:val="clear" w:fill="FFFFFF"/>
         <w:spacing w:lineRule="auto" w:line="480"/>
         <w:jc w:val="both"/>
         <w:rPr>
@@ -3399,7 +3399,7 @@
     <w:p>
       <w:pPr>
         <w:pStyle w:val="Default"/>
-        <w:shd w:fill="FFFFFF" w:val="clear"/>
+        <w:shd w:val="clear" w:fill="FFFFFF"/>
         <w:spacing w:lineRule="auto" w:line="480"/>
         <w:jc w:val="both"/>
         <w:rPr>
@@ -3419,7 +3419,7 @@
     <w:p>
       <w:pPr>
         <w:pStyle w:val="Default"/>
-        <w:shd w:fill="FFFFFF" w:val="clear"/>
+        <w:shd w:val="clear" w:fill="FFFFFF"/>
         <w:spacing w:lineRule="auto" w:line="480"/>
         <w:jc w:val="both"/>
         <w:rPr/>
@@ -3814,7 +3814,7 @@
     <w:p>
       <w:pPr>
         <w:pStyle w:val="Default"/>
-        <w:shd w:fill="FFFFFF" w:val="clear"/>
+        <w:shd w:val="clear" w:fill="FFFFFF"/>
         <w:spacing w:lineRule="auto" w:line="480"/>
         <w:jc w:val="both"/>
         <w:rPr/>
@@ -4233,7 +4233,7 @@
     <w:p>
       <w:pPr>
         <w:pStyle w:val="Default"/>
-        <w:shd w:fill="FFFFFF" w:val="clear"/>
+        <w:shd w:val="clear" w:fill="FFFFFF"/>
         <w:spacing w:lineRule="auto" w:line="480"/>
         <w:jc w:val="both"/>
         <w:rPr>
@@ -4253,7 +4253,7 @@
     <w:p>
       <w:pPr>
         <w:pStyle w:val="Default"/>
-        <w:shd w:fill="FFFFFF" w:val="clear"/>
+        <w:shd w:val="clear" w:fill="FFFFFF"/>
         <w:spacing w:lineRule="auto" w:line="480"/>
         <w:jc w:val="both"/>
         <w:rPr>
@@ -4282,7 +4282,7 @@
     <w:p>
       <w:pPr>
         <w:pStyle w:val="Default"/>
-        <w:shd w:fill="FFFFFF" w:val="clear"/>
+        <w:shd w:val="clear" w:fill="FFFFFF"/>
         <w:spacing w:lineRule="auto" w:line="480"/>
         <w:ind w:left="0" w:right="0" w:firstLine="709"/>
         <w:jc w:val="both"/>
@@ -4346,7 +4346,7 @@
     <w:p>
       <w:pPr>
         <w:pStyle w:val="Default"/>
-        <w:shd w:fill="FFFFFF" w:val="clear"/>
+        <w:shd w:val="clear" w:fill="FFFFFF"/>
         <w:spacing w:lineRule="auto" w:line="480"/>
         <w:jc w:val="both"/>
         <w:rPr>
@@ -4366,7 +4366,7 @@
     <w:p>
       <w:pPr>
         <w:pStyle w:val="Default"/>
-        <w:shd w:fill="FFFFFF" w:val="clear"/>
+        <w:shd w:val="clear" w:fill="FFFFFF"/>
         <w:spacing w:lineRule="auto" w:line="480"/>
         <w:jc w:val="both"/>
         <w:rPr/>
@@ -4416,7 +4416,7 @@
     <w:p>
       <w:pPr>
         <w:pStyle w:val="Default"/>
-        <w:shd w:fill="FFFFFF" w:val="clear"/>
+        <w:shd w:val="clear" w:fill="FFFFFF"/>
         <w:spacing w:lineRule="auto" w:line="480"/>
         <w:ind w:left="0" w:right="0" w:firstLine="709"/>
         <w:jc w:val="both"/>
@@ -4479,7 +4479,29 @@
           <w:shd w:fill="FFFFFF" w:val="clear"/>
           <w:lang w:val="en-US"/>
         </w:rPr>
-        <w:t xml:space="preserve"> is most likely obtaining from its environment in each condition. To accomplish this we mapped normalized transcript abundances to the enzyme nodes in the network, and due to the coupling of transcription and translation in bacteria, we were able to use this information as a proxy for enzyme levels. The importance of each metabolite was measured as the log-transformed difference between the average transcript levels of enzymes that use the metabolite as a substrate and those that generate it as a product (Fig. 5a). A metabolite with a high importance score is most likely obtained from the environment because the expression of genes for enzymes that produce the metabolite are low. </w:t>
+        <w:t xml:space="preserve"> is most likely obtaining from its environment in each condition. To accomplish this we mapped normalized transcript abundances to the enzyme nodes in the network, and due to the coupling of transcription and translation in bacteria, we were able to use this information as a proxy for enzyme levels. The importance of each metabolite was measured as the log-transformed difference between the average transcript levels of enzymes that use the metabolite as a substrate and those that generate it as a product (Fig. 5</w:t>
+      </w:r>
+      <w:r>
+        <w:rPr>
+          <w:rStyle w:val="NoneA"/>
+          <w:rFonts w:ascii="Arial" w:hAnsi="Arial"/>
+          <w:sz w:val="22"/>
+          <w:szCs w:val="22"/>
+          <w:shd w:fill="FFFFFF" w:val="clear"/>
+          <w:lang w:val="en-US"/>
+        </w:rPr>
+        <w:t>b</w:t>
+      </w:r>
+      <w:r>
+        <w:rPr>
+          <w:rStyle w:val="NoneA"/>
+          <w:rFonts w:ascii="Arial" w:hAnsi="Arial"/>
+          <w:sz w:val="22"/>
+          <w:szCs w:val="22"/>
+          <w:shd w:fill="FFFFFF" w:val="clear"/>
+          <w:lang w:val="en-US"/>
+        </w:rPr>
+        <w:t xml:space="preserve">). A metabolite with a high importance score is most likely obtained from the environment because the expression of genes for enzymes that produce the metabolite are low. </w:t>
       </w:r>
       <w:r>
         <w:rPr>
@@ -4692,7 +4714,7 @@
     <w:p>
       <w:pPr>
         <w:pStyle w:val="Default"/>
-        <w:shd w:fill="FFFFFF" w:val="clear"/>
+        <w:shd w:val="clear" w:fill="FFFFFF"/>
         <w:spacing w:lineRule="auto" w:line="480"/>
         <w:jc w:val="both"/>
         <w:rPr/>
@@ -4843,7 +4865,7 @@
     <w:p>
       <w:pPr>
         <w:pStyle w:val="Default"/>
-        <w:shd w:fill="FFFFFF" w:val="clear"/>
+        <w:shd w:val="clear" w:fill="FFFFFF"/>
         <w:spacing w:lineRule="auto" w:line="480"/>
         <w:jc w:val="both"/>
         <w:rPr>
@@ -4868,7 +4890,7 @@
     <w:p>
       <w:pPr>
         <w:pStyle w:val="Default"/>
-        <w:shd w:fill="FFFFFF" w:val="clear"/>
+        <w:shd w:val="clear" w:fill="FFFFFF"/>
         <w:spacing w:lineRule="auto" w:line="480"/>
         <w:jc w:val="both"/>
         <w:rPr/>
@@ -4967,7 +4989,7 @@
     <w:p>
       <w:pPr>
         <w:pStyle w:val="Default"/>
-        <w:shd w:fill="FFFFFF" w:val="clear"/>
+        <w:shd w:val="clear" w:fill="FFFFFF"/>
         <w:spacing w:lineRule="auto" w:line="480"/>
         <w:ind w:left="0" w:right="0" w:firstLine="709"/>
         <w:jc w:val="both"/>
@@ -5118,7 +5140,7 @@
     <w:p>
       <w:pPr>
         <w:pStyle w:val="Default"/>
-        <w:shd w:fill="FFFFFF" w:val="clear"/>
+        <w:shd w:val="clear" w:fill="FFFFFF"/>
         <w:spacing w:lineRule="auto" w:line="480"/>
         <w:ind w:left="0" w:right="0" w:firstLine="709"/>
         <w:jc w:val="both"/>
@@ -5413,7 +5435,7 @@
     <w:p>
       <w:pPr>
         <w:pStyle w:val="Default"/>
-        <w:shd w:fill="FFFFFF" w:val="clear"/>
+        <w:shd w:val="clear" w:fill="FFFFFF"/>
         <w:spacing w:lineRule="auto" w:line="480"/>
         <w:jc w:val="both"/>
         <w:rPr/>
@@ -5425,7 +5447,7 @@
     <w:p>
       <w:pPr>
         <w:pStyle w:val="Default"/>
-        <w:shd w:fill="FFFFFF" w:val="clear"/>
+        <w:shd w:val="clear" w:fill="FFFFFF"/>
         <w:spacing w:lineRule="auto" w:line="480"/>
         <w:jc w:val="both"/>
         <w:rPr>
@@ -5454,7 +5476,7 @@
     <w:p>
       <w:pPr>
         <w:pStyle w:val="Default"/>
-        <w:shd w:fill="FFFFFF" w:val="clear"/>
+        <w:shd w:val="clear" w:fill="FFFFFF"/>
         <w:spacing w:lineRule="auto" w:line="480"/>
         <w:jc w:val="both"/>
         <w:rPr>
@@ -5610,7 +5632,7 @@
     <w:p>
       <w:pPr>
         <w:pStyle w:val="Default"/>
-        <w:shd w:fill="FFFFFF" w:val="clear"/>
+        <w:shd w:val="clear" w:fill="FFFFFF"/>
         <w:spacing w:lineRule="auto" w:line="480"/>
         <w:ind w:left="0" w:right="0" w:firstLine="709"/>
         <w:jc w:val="both"/>
@@ -5635,7 +5657,7 @@
     <w:p>
       <w:pPr>
         <w:pStyle w:val="Default"/>
-        <w:shd w:fill="FFFFFF" w:val="clear"/>
+        <w:shd w:val="clear" w:fill="FFFFFF"/>
         <w:spacing w:lineRule="auto" w:line="480"/>
         <w:ind w:left="0" w:right="0" w:firstLine="709"/>
         <w:jc w:val="both"/>
@@ -5664,7 +5686,7 @@
           <w:ilvl w:val="0"/>
           <w:numId w:val="1"/>
         </w:numPr>
-        <w:shd w:fill="FFFFFF" w:val="clear"/>
+        <w:shd w:val="clear" w:fill="FFFFFF"/>
         <w:bidi w:val="0"/>
         <w:spacing w:lineRule="auto" w:line="480"/>
         <w:ind w:left="1789" w:right="0" w:hanging="360"/>
@@ -5695,7 +5717,7 @@
           <w:ilvl w:val="0"/>
           <w:numId w:val="1"/>
         </w:numPr>
-        <w:shd w:fill="FFFFFF" w:val="clear"/>
+        <w:shd w:val="clear" w:fill="FFFFFF"/>
         <w:bidi w:val="0"/>
         <w:spacing w:lineRule="auto" w:line="480"/>
         <w:ind w:left="1789" w:right="0" w:hanging="360"/>
@@ -5726,7 +5748,7 @@
           <w:ilvl w:val="0"/>
           <w:numId w:val="1"/>
         </w:numPr>
-        <w:shd w:fill="FFFFFF" w:val="clear"/>
+        <w:shd w:val="clear" w:fill="FFFFFF"/>
         <w:bidi w:val="0"/>
         <w:spacing w:lineRule="auto" w:line="480"/>
         <w:ind w:left="1789" w:right="0" w:hanging="360"/>
@@ -5753,7 +5775,7 @@
     <w:p>
       <w:pPr>
         <w:pStyle w:val="Default"/>
-        <w:shd w:fill="FFFFFF" w:val="clear"/>
+        <w:shd w:val="clear" w:fill="FFFFFF"/>
         <w:spacing w:lineRule="auto" w:line="480"/>
         <w:ind w:left="0" w:right="0" w:firstLine="709"/>
         <w:jc w:val="both"/>
@@ -5768,7 +5790,7 @@
     <w:p>
       <w:pPr>
         <w:pStyle w:val="Default"/>
-        <w:shd w:fill="FFFFFF" w:val="clear"/>
+        <w:shd w:val="clear" w:fill="FFFFFF"/>
         <w:spacing w:lineRule="auto" w:line="480"/>
         <w:ind w:left="0" w:right="0" w:firstLine="709"/>
         <w:jc w:val="both"/>
@@ -5783,7 +5805,7 @@
     <w:p>
       <w:pPr>
         <w:pStyle w:val="Default"/>
-        <w:shd w:fill="FFFFFF" w:val="clear"/>
+        <w:shd w:val="clear" w:fill="FFFFFF"/>
         <w:spacing w:lineRule="auto" w:line="480"/>
         <w:ind w:left="0" w:right="0" w:firstLine="709"/>
         <w:jc w:val="both"/>
@@ -6033,7 +6055,7 @@
     <w:p>
       <w:pPr>
         <w:pStyle w:val="Default"/>
-        <w:shd w:fill="FFFFFF" w:val="clear"/>
+        <w:shd w:val="clear" w:fill="FFFFFF"/>
         <w:spacing w:lineRule="auto" w:line="480"/>
         <w:ind w:left="0" w:right="0" w:firstLine="709"/>
         <w:jc w:val="both"/>
@@ -6048,16 +6070,11 @@
     <w:p>
       <w:pPr>
         <w:pStyle w:val="Default"/>
-        <w:shd w:fill="FFFFFF" w:val="clear"/>
+        <w:shd w:val="clear" w:fill="FFFFFF"/>
         <w:spacing w:lineRule="auto" w:line="480"/>
         <w:ind w:left="0" w:right="0" w:firstLine="709"/>
         <w:jc w:val="both"/>
-        <w:rPr>
-          <w:rStyle w:val="NoneA"/>
-          <w:rFonts w:ascii="Arial" w:hAnsi="Arial" w:eastAsia="Arial" w:cs="Arial"/>
-          <w:sz w:val="22"/>
-          <w:szCs w:val="22"/>
-        </w:rPr>
+        <w:rPr/>
       </w:pPr>
       <w:r>
         <w:rPr>
@@ -6068,6 +6085,60 @@
           <w:lang w:val="en-US"/>
         </w:rPr>
         <w:t>Novel insights from metabolic model - really significant metabolites in supplement</w:t>
+      </w:r>
+      <w:r>
+        <w:rPr>
+          <w:rStyle w:val="NoneA"/>
+          <w:rFonts w:eastAsia="Arial" w:cs="Arial" w:ascii="Arial" w:hAnsi="Arial"/>
+          <w:sz w:val="22"/>
+          <w:szCs w:val="22"/>
+        </w:rPr>
+        <w:t xml:space="preserve"> </w:t>
+      </w:r>
+      <w:r>
+        <w:rPr>
+          <w:rStyle w:val="NoneA"/>
+          <w:rFonts w:eastAsia="Arial" w:cs="Arial" w:ascii="Arial" w:hAnsi="Arial"/>
+          <w:sz w:val="22"/>
+          <w:szCs w:val="22"/>
+        </w:rPr>
+        <w:t>Table S3</w:t>
+      </w:r>
+    </w:p>
+    <w:p>
+      <w:pPr>
+        <w:pStyle w:val="Default"/>
+        <w:shd w:val="clear" w:fill="FFFFFF"/>
+        <w:spacing w:lineRule="auto" w:line="480"/>
+        <w:ind w:left="0" w:right="0" w:firstLine="709"/>
+        <w:jc w:val="both"/>
+        <w:rPr/>
+      </w:pPr>
+      <w:r>
+        <w:rPr>
+          <w:rStyle w:val="NoneA"/>
+          <w:rFonts w:eastAsia="Arial" w:cs="Arial" w:ascii="Arial" w:hAnsi="Arial"/>
+          <w:sz w:val="22"/>
+          <w:szCs w:val="22"/>
+        </w:rPr>
+        <w:t>emergent properties, inferring reverse ecology</w:t>
+      </w:r>
+    </w:p>
+    <w:p>
+      <w:pPr>
+        <w:pStyle w:val="Default"/>
+        <w:shd w:val="clear" w:fill="FFFFFF"/>
+        <w:spacing w:lineRule="auto" w:line="480"/>
+        <w:ind w:left="0" w:right="0" w:firstLine="709"/>
+        <w:jc w:val="both"/>
+        <w:rPr/>
+      </w:pPr>
+      <w:r>
+        <w:rPr>
+          <w:rStyle w:val="Hyperlink2"/>
+          <w:lang w:val="en-US"/>
+        </w:rPr>
+        <w:t>Demonstrates value for hypothesis generation.</w:t>
       </w:r>
     </w:p>
     <w:p>
@@ -6077,28 +6148,22 @@
           <w:ilvl w:val="0"/>
           <w:numId w:val="1"/>
         </w:numPr>
-        <w:shd w:fill="FFFFFF" w:val="clear"/>
+        <w:shd w:val="clear" w:fill="FFFFFF"/>
         <w:bidi w:val="0"/>
         <w:spacing w:lineRule="auto" w:line="480"/>
         <w:ind w:left="1789" w:right="0" w:hanging="360"/>
         <w:jc w:val="both"/>
-        <w:rPr>
-          <w:rStyle w:val="NoneA"/>
-          <w:rFonts w:ascii="Arial" w:hAnsi="Arial" w:eastAsia="Arial" w:cs="Arial"/>
-          <w:sz w:val="22"/>
-          <w:szCs w:val="22"/>
-          <w:lang w:val="en-US"/>
-        </w:rPr>
-      </w:pPr>
-      <w:r>
-        <w:rPr>
-          <w:rStyle w:val="NoneA"/>
-          <w:rFonts w:ascii="Arial" w:hAnsi="Arial"/>
-          <w:sz w:val="22"/>
-          <w:szCs w:val="22"/>
-          <w:lang w:val="en-US"/>
-        </w:rPr>
-        <w:t>Example 1</w:t>
+        <w:rPr/>
+      </w:pPr>
+      <w:r>
+        <w:rPr>
+          <w:rStyle w:val="NoneA"/>
+          <w:rFonts w:ascii="Arial" w:hAnsi="Arial"/>
+          <w:sz w:val="22"/>
+          <w:szCs w:val="22"/>
+          <w:lang w:val="en-US"/>
+        </w:rPr>
+        <w:t>2,4−Diamino−6−nitrotoluene may indicate that C diff is actually metabolizing cefoperazone….</w:t>
       </w:r>
     </w:p>
     <w:p>
@@ -6108,7 +6173,7 @@
           <w:ilvl w:val="0"/>
           <w:numId w:val="1"/>
         </w:numPr>
-        <w:shd w:fill="FFFFFF" w:val="clear"/>
+        <w:shd w:val="clear" w:fill="FFFFFF"/>
         <w:bidi w:val="0"/>
         <w:spacing w:lineRule="auto" w:line="480"/>
         <w:ind w:left="1789" w:right="0" w:hanging="360"/>
@@ -6139,7 +6204,7 @@
           <w:ilvl w:val="0"/>
           <w:numId w:val="1"/>
         </w:numPr>
-        <w:shd w:fill="FFFFFF" w:val="clear"/>
+        <w:shd w:val="clear" w:fill="FFFFFF"/>
         <w:bidi w:val="0"/>
         <w:spacing w:lineRule="auto" w:line="480"/>
         <w:ind w:left="1789" w:right="0" w:hanging="360"/>
@@ -6166,7 +6231,7 @@
     <w:p>
       <w:pPr>
         <w:pStyle w:val="Default"/>
-        <w:shd w:fill="FFFFFF" w:val="clear"/>
+        <w:shd w:val="clear" w:fill="FFFFFF"/>
         <w:spacing w:lineRule="auto" w:line="480"/>
         <w:ind w:left="0" w:right="0" w:firstLine="709"/>
         <w:jc w:val="both"/>
@@ -6195,7 +6260,7 @@
           <w:ilvl w:val="0"/>
           <w:numId w:val="1"/>
         </w:numPr>
-        <w:shd w:fill="FFFFFF" w:val="clear"/>
+        <w:shd w:val="clear" w:fill="FFFFFF"/>
         <w:bidi w:val="0"/>
         <w:spacing w:lineRule="auto" w:line="480"/>
         <w:ind w:left="1789" w:right="0" w:hanging="360"/>
@@ -6221,7 +6286,7 @@
     <w:p>
       <w:pPr>
         <w:pStyle w:val="Default"/>
-        <w:shd w:fill="FFFFFF" w:val="clear"/>
+        <w:shd w:val="clear" w:fill="FFFFFF"/>
         <w:spacing w:lineRule="auto" w:line="480"/>
         <w:ind w:left="0" w:right="0" w:firstLine="709"/>
         <w:jc w:val="both"/>
@@ -6234,7 +6299,7 @@
     <w:p>
       <w:pPr>
         <w:pStyle w:val="Default"/>
-        <w:shd w:fill="FFFFFF" w:val="clear"/>
+        <w:shd w:val="clear" w:fill="FFFFFF"/>
         <w:spacing w:lineRule="auto" w:line="480"/>
         <w:ind w:left="0" w:right="0" w:firstLine="709"/>
         <w:jc w:val="both"/>
@@ -6297,7 +6362,7 @@
     <w:p>
       <w:pPr>
         <w:pStyle w:val="Default"/>
-        <w:shd w:fill="FFFFFF" w:val="clear"/>
+        <w:shd w:val="clear" w:fill="FFFFFF"/>
         <w:spacing w:lineRule="auto" w:line="480"/>
         <w:ind w:left="0" w:right="0" w:firstLine="709"/>
         <w:jc w:val="both"/>
@@ -6318,7 +6383,7 @@
     <w:p>
       <w:pPr>
         <w:pStyle w:val="Default"/>
-        <w:shd w:fill="FFFFFF" w:val="clear"/>
+        <w:shd w:val="clear" w:fill="FFFFFF"/>
         <w:spacing w:lineRule="auto" w:line="480"/>
         <w:ind w:left="0" w:right="0" w:firstLine="709"/>
         <w:jc w:val="both"/>
@@ -6339,7 +6404,7 @@
     <w:p>
       <w:pPr>
         <w:pStyle w:val="Default"/>
-        <w:shd w:fill="FFFFFF" w:val="clear"/>
+        <w:shd w:val="clear" w:fill="FFFFFF"/>
         <w:spacing w:lineRule="auto" w:line="480"/>
         <w:jc w:val="both"/>
         <w:rPr>
@@ -6451,7 +6516,7 @@
     <w:p>
       <w:pPr>
         <w:pStyle w:val="Default"/>
-        <w:shd w:fill="FFFFFF" w:val="clear"/>
+        <w:shd w:val="clear" w:fill="FFFFFF"/>
         <w:spacing w:lineRule="auto" w:line="480"/>
         <w:jc w:val="both"/>
         <w:rPr>
@@ -6472,7 +6537,7 @@
     <w:p>
       <w:pPr>
         <w:pStyle w:val="Default"/>
-        <w:shd w:fill="FFFFFF" w:val="clear"/>
+        <w:shd w:val="clear" w:fill="FFFFFF"/>
         <w:spacing w:lineRule="auto" w:line="480"/>
         <w:jc w:val="both"/>
         <w:rPr>
@@ -6493,7 +6558,7 @@
     <w:p>
       <w:pPr>
         <w:pStyle w:val="Default"/>
-        <w:shd w:fill="FFFFFF" w:val="clear"/>
+        <w:shd w:val="clear" w:fill="FFFFFF"/>
         <w:spacing w:lineRule="auto" w:line="480"/>
         <w:jc w:val="both"/>
         <w:rPr>
@@ -6517,7 +6582,7 @@
     <w:p>
       <w:pPr>
         <w:pStyle w:val="Default"/>
-        <w:shd w:fill="FFFFFF" w:val="clear"/>
+        <w:shd w:val="clear" w:fill="FFFFFF"/>
         <w:spacing w:lineRule="auto" w:line="480"/>
         <w:jc w:val="both"/>
         <w:rPr>
@@ -6538,7 +6603,7 @@
     <w:p>
       <w:pPr>
         <w:pStyle w:val="Default"/>
-        <w:shd w:fill="FFFFFF" w:val="clear"/>
+        <w:shd w:val="clear" w:fill="FFFFFF"/>
         <w:spacing w:lineRule="auto" w:line="480"/>
         <w:jc w:val="both"/>
         <w:rPr>
@@ -6626,7 +6691,7 @@
     <w:p>
       <w:pPr>
         <w:pStyle w:val="Default"/>
-        <w:shd w:fill="FFFFFF" w:val="clear"/>
+        <w:shd w:val="clear" w:fill="FFFFFF"/>
         <w:spacing w:lineRule="auto" w:line="480"/>
         <w:jc w:val="both"/>
         <w:rPr>
@@ -6791,7 +6856,7 @@
     <w:p>
       <w:pPr>
         <w:pStyle w:val="Default"/>
-        <w:shd w:fill="FFFFFF" w:val="clear"/>
+        <w:shd w:val="clear" w:fill="FFFFFF"/>
         <w:spacing w:lineRule="auto" w:line="480"/>
         <w:jc w:val="both"/>
         <w:rPr/>
@@ -6803,7 +6868,7 @@
     <w:p>
       <w:pPr>
         <w:pStyle w:val="Default"/>
-        <w:shd w:fill="FFFFFF" w:val="clear"/>
+        <w:shd w:val="clear" w:fill="FFFFFF"/>
         <w:spacing w:lineRule="auto" w:line="480"/>
         <w:jc w:val="both"/>
         <w:rPr>
@@ -6832,7 +6897,7 @@
     <w:p>
       <w:pPr>
         <w:pStyle w:val="Default"/>
-        <w:shd w:fill="FFFFFF" w:val="clear"/>
+        <w:shd w:val="clear" w:fill="FFFFFF"/>
         <w:spacing w:lineRule="auto" w:line="480"/>
         <w:jc w:val="both"/>
         <w:rPr/>
@@ -6885,7 +6950,7 @@
     <w:p>
       <w:pPr>
         <w:pStyle w:val="Default"/>
-        <w:shd w:fill="FFFFFF" w:val="clear"/>
+        <w:shd w:val="clear" w:fill="FFFFFF"/>
         <w:spacing w:lineRule="auto" w:line="480"/>
         <w:jc w:val="both"/>
         <w:rPr>
@@ -6905,7 +6970,7 @@
     <w:p>
       <w:pPr>
         <w:pStyle w:val="Default"/>
-        <w:shd w:fill="FFFFFF" w:val="clear"/>
+        <w:shd w:val="clear" w:fill="FFFFFF"/>
         <w:spacing w:lineRule="auto" w:line="480"/>
         <w:jc w:val="both"/>
         <w:rPr/>
@@ -7027,7 +7092,7 @@
     <w:p>
       <w:pPr>
         <w:pStyle w:val="Default"/>
-        <w:shd w:fill="FFFFFF" w:val="clear"/>
+        <w:shd w:val="clear" w:fill="FFFFFF"/>
         <w:spacing w:lineRule="auto" w:line="480"/>
         <w:jc w:val="both"/>
         <w:rPr>
@@ -7047,7 +7112,7 @@
     <w:p>
       <w:pPr>
         <w:pStyle w:val="Default"/>
-        <w:shd w:fill="FFFFFF" w:val="clear"/>
+        <w:shd w:val="clear" w:fill="FFFFFF"/>
         <w:spacing w:lineRule="auto" w:line="480"/>
         <w:jc w:val="both"/>
         <w:rPr/>
@@ -7092,7 +7157,7 @@
     <w:p>
       <w:pPr>
         <w:pStyle w:val="Default"/>
-        <w:shd w:fill="FFFFFF" w:val="clear"/>
+        <w:shd w:val="clear" w:fill="FFFFFF"/>
         <w:spacing w:lineRule="auto" w:line="480"/>
         <w:jc w:val="both"/>
         <w:rPr>
@@ -7112,7 +7177,7 @@
     <w:p>
       <w:pPr>
         <w:pStyle w:val="Default"/>
-        <w:shd w:fill="FFFFFF" w:val="clear"/>
+        <w:shd w:val="clear" w:fill="FFFFFF"/>
         <w:spacing w:lineRule="auto" w:line="480"/>
         <w:jc w:val="both"/>
         <w:rPr/>
@@ -7196,7 +7261,7 @@
     <w:p>
       <w:pPr>
         <w:pStyle w:val="Default"/>
-        <w:shd w:fill="FFFFFF" w:val="clear"/>
+        <w:shd w:val="clear" w:fill="FFFFFF"/>
         <w:spacing w:lineRule="auto" w:line="480"/>
         <w:jc w:val="both"/>
         <w:rPr>
@@ -7216,7 +7281,7 @@
     <w:p>
       <w:pPr>
         <w:pStyle w:val="Default"/>
-        <w:shd w:fill="FFFFFF" w:val="clear"/>
+        <w:shd w:val="clear" w:fill="FFFFFF"/>
         <w:spacing w:lineRule="auto" w:line="480"/>
         <w:jc w:val="both"/>
         <w:rPr/>
@@ -7294,7 +7359,7 @@
     <w:p>
       <w:pPr>
         <w:pStyle w:val="Default"/>
-        <w:shd w:fill="FFFFFF" w:val="clear"/>
+        <w:shd w:val="clear" w:fill="FFFFFF"/>
         <w:spacing w:lineRule="auto" w:line="480"/>
         <w:jc w:val="both"/>
         <w:rPr>
@@ -7317,7 +7382,7 @@
     <w:p>
       <w:pPr>
         <w:pStyle w:val="Default"/>
-        <w:shd w:fill="FFFFFF" w:val="clear"/>
+        <w:shd w:val="clear" w:fill="FFFFFF"/>
         <w:spacing w:lineRule="auto" w:line="480"/>
         <w:jc w:val="both"/>
         <w:rPr/>
@@ -7383,7 +7448,49 @@
           <w:szCs w:val="22"/>
           <w:lang w:val="en-US"/>
         </w:rPr>
-        <w:t xml:space="preserve">), leaving ~150,000 reads per sample for final analysis. The remaining mappings were converted to idxstats format using Samtools (Li, 2009) and the read counts per gene were tabulated. Discordant pair mappings were discarded and counts were then normalized to read length and gene length to give a per base report of gene coverage. Unless indicated otherwise, each collection of reads was then 1000-fold iteratively subsampled to 97,930 reads to generate a median expression value for each gene.  A detailed protocol for red curation can be found in the Github repository associated with this project:  </w:t>
+        <w:t xml:space="preserve">), leaving ~150,000 reads per sample for final analysis. The remaining mappings were converted to idxstats format using Samtools (Li, 2009) and the read counts per gene were tabulated. Discordant pair mappings were discarded and counts were then normalized to read length and gene length to give a per base report of gene coverage. Unless indicated otherwise, each collection of reads was then 1000-fold iteratively subsampled to 97,930 reads to generate a median expression value for each gene </w:t>
+      </w:r>
+      <w:r>
+        <w:rPr>
+          <w:rStyle w:val="NoneA"/>
+          <w:rFonts w:ascii="Arial" w:hAnsi="Arial"/>
+          <w:sz w:val="22"/>
+          <w:szCs w:val="22"/>
+          <w:lang w:val="en-US"/>
+        </w:rPr>
+        <w:t xml:space="preserve">(~24x coverage of </w:t>
+      </w:r>
+      <w:r>
+        <w:rPr>
+          <w:rStyle w:val="NoneA"/>
+          <w:rFonts w:ascii="Arial" w:hAnsi="Arial"/>
+          <w:i/>
+          <w:iCs/>
+          <w:sz w:val="22"/>
+          <w:szCs w:val="22"/>
+          <w:lang w:val="en-US"/>
+        </w:rPr>
+        <w:t>C. difficile</w:t>
+      </w:r>
+      <w:r>
+        <w:rPr>
+          <w:rStyle w:val="NoneA"/>
+          <w:rFonts w:ascii="Arial" w:hAnsi="Arial"/>
+          <w:sz w:val="22"/>
+          <w:szCs w:val="22"/>
+          <w:lang w:val="en-US"/>
+        </w:rPr>
+        <w:t xml:space="preserve"> str. 630 genes)</w:t>
+      </w:r>
+      <w:r>
+        <w:rPr>
+          <w:rStyle w:val="NoneA"/>
+          <w:rFonts w:ascii="Arial" w:hAnsi="Arial"/>
+          <w:sz w:val="22"/>
+          <w:szCs w:val="22"/>
+          <w:lang w:val="en-US"/>
+        </w:rPr>
+        <w:t xml:space="preserve">.  A detailed protocol for red curation can be found in the Github repository associated with this project:  </w:t>
       </w:r>
       <w:hyperlink r:id="rId6">
         <w:r>
@@ -7398,7 +7505,7 @@
     <w:p>
       <w:pPr>
         <w:pStyle w:val="Default"/>
-        <w:shd w:fill="FFFFFF" w:val="clear"/>
+        <w:shd w:val="clear" w:fill="FFFFFF"/>
         <w:spacing w:lineRule="auto" w:line="480"/>
         <w:jc w:val="both"/>
         <w:rPr>
@@ -7418,7 +7525,7 @@
     <w:p>
       <w:pPr>
         <w:pStyle w:val="Default"/>
-        <w:shd w:fill="FFFFFF" w:val="clear"/>
+        <w:shd w:val="clear" w:fill="FFFFFF"/>
         <w:spacing w:lineRule="auto" w:line="480"/>
         <w:jc w:val="both"/>
         <w:rPr/>
@@ -7509,7 +7616,7 @@
     <w:p>
       <w:pPr>
         <w:pStyle w:val="Default"/>
-        <w:shd w:fill="FFFFFF" w:val="clear"/>
+        <w:shd w:val="clear" w:fill="FFFFFF"/>
         <w:spacing w:lineRule="auto" w:line="480"/>
         <w:jc w:val="both"/>
         <w:rPr>
@@ -7529,7 +7636,7 @@
     <w:p>
       <w:pPr>
         <w:pStyle w:val="Default"/>
-        <w:shd w:fill="FFFFFF" w:val="clear"/>
+        <w:shd w:val="clear" w:fill="FFFFFF"/>
         <w:spacing w:lineRule="auto" w:line="480"/>
         <w:jc w:val="both"/>
         <w:rPr/>
@@ -7739,7 +7846,7 @@
     <w:p>
       <w:pPr>
         <w:pStyle w:val="Default"/>
-        <w:shd w:fill="FFFFFF" w:val="clear"/>
+        <w:shd w:val="clear" w:fill="FFFFFF"/>
         <w:spacing w:lineRule="auto" w:line="480"/>
         <w:jc w:val="center"/>
         <w:rPr/>
@@ -7999,7 +8106,7 @@
     <w:p>
       <w:pPr>
         <w:pStyle w:val="Default"/>
-        <w:shd w:fill="FFFFFF" w:val="clear"/>
+        <w:shd w:val="clear" w:fill="FFFFFF"/>
         <w:spacing w:lineRule="auto" w:line="480"/>
         <w:rPr/>
       </w:pPr>
@@ -8014,7 +8121,7 @@
     <w:p>
       <w:pPr>
         <w:pStyle w:val="Default"/>
-        <w:shd w:fill="FFFFFF" w:val="clear"/>
+        <w:shd w:val="clear" w:fill="FFFFFF"/>
         <w:spacing w:lineRule="auto" w:line="480"/>
         <w:jc w:val="center"/>
         <w:rPr/>
@@ -8139,7 +8246,7 @@
     <w:p>
       <w:pPr>
         <w:pStyle w:val="Default"/>
-        <w:shd w:fill="FFFFFF" w:val="clear"/>
+        <w:shd w:val="clear" w:fill="FFFFFF"/>
         <w:spacing w:lineRule="auto" w:line="480"/>
         <w:rPr/>
       </w:pPr>
@@ -8340,7 +8447,7 @@
     <w:p>
       <w:pPr>
         <w:pStyle w:val="Default"/>
-        <w:shd w:fill="FFFFFF" w:val="clear"/>
+        <w:shd w:val="clear" w:fill="FFFFFF"/>
         <w:spacing w:lineRule="auto" w:line="480"/>
         <w:jc w:val="both"/>
         <w:rPr>
@@ -8360,7 +8467,7 @@
     <w:p>
       <w:pPr>
         <w:pStyle w:val="Default"/>
-        <w:shd w:fill="FFFFFF" w:val="clear"/>
+        <w:shd w:val="clear" w:fill="FFFFFF"/>
         <w:spacing w:lineRule="auto" w:line="480"/>
         <w:jc w:val="both"/>
         <w:rPr/>
@@ -8422,7 +8529,7 @@
     <w:p>
       <w:pPr>
         <w:pStyle w:val="Default"/>
-        <w:shd w:fill="FFFFFF" w:val="clear"/>
+        <w:shd w:val="clear" w:fill="FFFFFF"/>
         <w:spacing w:lineRule="auto" w:line="480"/>
         <w:jc w:val="both"/>
         <w:rPr>
@@ -8438,7 +8545,7 @@
     <w:p>
       <w:pPr>
         <w:pStyle w:val="Default"/>
-        <w:shd w:fill="FFFFFF" w:val="clear"/>
+        <w:shd w:val="clear" w:fill="FFFFFF"/>
         <w:spacing w:lineRule="auto" w:line="480"/>
         <w:jc w:val="both"/>
         <w:rPr/>
@@ -8505,7 +8612,21 @@
           <w:rStyle w:val="Hyperlink2"/>
           <w:lang w:val="en-US"/>
         </w:rPr>
-        <w:t xml:space="preserve"> Basal Defined Medium (NCMM) was prepared as previously described in Theriot et. al., 2014. Individual carbohydrate sources were added at a final concentration of 5 mg/mL, also as outlined in the aforementioned study. Pair-wise carbohydrate combinations were added at a respective concentration of 2.5 mg/mL (5 mg/mL total). A solution of the required amino acids was made separately and added when noted at identical concentrations to the same study. 245 μl of final media mixes were added to a 96-well sterile plate arranged as shown in Table S4. A rich media growth control was also included, consisting of liquid Brain-Heart Infusion + 0.5% cysteine. All culturing and growth measurement were performed anaerobically in a Coy Type B Vinyl Anaerobic Chamber (3.0% H, 5.0% CO</w:t>
+        <w:t xml:space="preserve"> Basal Defined Medium (NCMM) was prepared as previously described in Theriot et. al., 2014. Individual carbohydrate sources were added at a final concentration of 5 mg/mL, also as outlined in the aforementioned study. Pair-wise carbohydrate combinations were added at a respective concentration of 2.5 mg/mL (5 mg/mL total). A solution of the required amino acids was made separately and added when noted at identical concentrations to the same study. 245 μl of final media mixes were added to a 96-well sterile </w:t>
+      </w:r>
+      <w:r>
+        <w:rPr>
+          <w:rStyle w:val="Hyperlink2"/>
+          <w:lang w:val="en-US"/>
+        </w:rPr>
+        <w:t xml:space="preserve">clear-bottom </w:t>
+      </w:r>
+      <w:r>
+        <w:rPr>
+          <w:rStyle w:val="Hyperlink2"/>
+          <w:lang w:val="en-US"/>
+        </w:rPr>
+        <w:t>plate. A rich media growth control was also included, consisting of liquid Brain-Heart Infusion + 0.5% cysteine. All culturing and growth measurement were performed anaerobically in a Coy Type B Vinyl Anaerobic Chamber (3.0% H, 5.0% CO</w:t>
       </w:r>
       <w:r>
         <w:rPr>
@@ -8602,7 +8723,7 @@
     <w:p>
       <w:pPr>
         <w:pStyle w:val="Default"/>
-        <w:shd w:fill="FFFFFF" w:val="clear"/>
+        <w:shd w:val="clear" w:fill="FFFFFF"/>
         <w:spacing w:lineRule="auto" w:line="480"/>
         <w:jc w:val="both"/>
         <w:rPr>
@@ -8622,7 +8743,7 @@
     <w:p>
       <w:pPr>
         <w:pStyle w:val="Textbody1"/>
-        <w:shd w:fill="FFFFFF" w:val="clear"/>
+        <w:shd w:val="clear" w:fill="FFFFFF"/>
         <w:spacing w:lineRule="auto" w:line="480"/>
         <w:ind w:left="480" w:right="0" w:hanging="480"/>
         <w:jc w:val="both"/>
@@ -8644,7 +8765,7 @@
     <w:p>
       <w:pPr>
         <w:pStyle w:val="Default"/>
-        <w:shd w:fill="FFFFFF" w:val="clear"/>
+        <w:shd w:val="clear" w:fill="FFFFFF"/>
         <w:spacing w:lineRule="auto" w:line="480"/>
         <w:jc w:val="both"/>
         <w:rPr/>
@@ -8691,7 +8812,7 @@
     <w:p>
       <w:pPr>
         <w:pStyle w:val="Default"/>
-        <w:shd w:fill="FFFFFF" w:val="clear"/>
+        <w:shd w:val="clear" w:fill="FFFFFF"/>
         <w:spacing w:lineRule="auto" w:line="480"/>
         <w:jc w:val="both"/>
         <w:rPr>
@@ -8716,7 +8837,7 @@
     <w:p>
       <w:pPr>
         <w:pStyle w:val="Default"/>
-        <w:shd w:fill="FFFFFF" w:val="clear"/>
+        <w:shd w:val="clear" w:fill="FFFFFF"/>
         <w:spacing w:lineRule="auto" w:line="480"/>
         <w:jc w:val="both"/>
         <w:rPr/>
@@ -8902,7 +9023,7 @@
     <w:p>
       <w:pPr>
         <w:pStyle w:val="Default"/>
-        <w:shd w:fill="FFFFFF" w:val="clear"/>
+        <w:shd w:val="clear" w:fill="FFFFFF"/>
         <w:spacing w:lineRule="auto" w:line="480"/>
         <w:jc w:val="both"/>
         <w:rPr>
@@ -8927,7 +9048,7 @@
     <w:p>
       <w:pPr>
         <w:pStyle w:val="Default"/>
-        <w:shd w:fill="FFFFFF" w:val="clear"/>
+        <w:shd w:val="clear" w:fill="FFFFFF"/>
         <w:spacing w:lineRule="auto" w:line="480"/>
         <w:jc w:val="both"/>
         <w:rPr/>
@@ -9183,7 +9304,7 @@
     <w:p>
       <w:pPr>
         <w:pStyle w:val="Default"/>
-        <w:shd w:fill="FFFFFF" w:val="clear"/>
+        <w:shd w:val="clear" w:fill="FFFFFF"/>
         <w:spacing w:lineRule="auto" w:line="480"/>
         <w:jc w:val="both"/>
         <w:rPr/>
@@ -9195,7 +9316,7 @@
     <w:p>
       <w:pPr>
         <w:pStyle w:val="Default"/>
-        <w:shd w:fill="FFFFFF" w:val="clear"/>
+        <w:shd w:val="clear" w:fill="FFFFFF"/>
         <w:spacing w:lineRule="auto" w:line="480"/>
         <w:jc w:val="both"/>
         <w:rPr/>
@@ -9439,7 +9560,7 @@
     <w:p>
       <w:pPr>
         <w:pStyle w:val="Default"/>
-        <w:shd w:fill="FFFFFF" w:val="clear"/>
+        <w:shd w:val="clear" w:fill="FFFFFF"/>
         <w:spacing w:lineRule="auto" w:line="480"/>
         <w:jc w:val="both"/>
         <w:rPr>
@@ -9459,7 +9580,7 @@
     <w:p>
       <w:pPr>
         <w:pStyle w:val="Default"/>
-        <w:shd w:fill="FFFFFF" w:val="clear"/>
+        <w:shd w:val="clear" w:fill="FFFFFF"/>
         <w:spacing w:lineRule="auto" w:line="480"/>
         <w:jc w:val="both"/>
         <w:rPr/>
@@ -9627,7 +9748,7 @@
     <w:p>
       <w:pPr>
         <w:pStyle w:val="Default"/>
-        <w:shd w:fill="FFFFFF" w:val="clear"/>
+        <w:shd w:val="clear" w:fill="FFFFFF"/>
         <w:spacing w:lineRule="auto" w:line="480"/>
         <w:jc w:val="both"/>
         <w:rPr>
@@ -9646,7 +9767,7 @@
       <w:pPr>
         <w:pStyle w:val="Default"/>
         <w:widowControl/>
-        <w:shd w:fill="FFFFFF" w:val="clear"/>
+        <w:shd w:val="clear" w:fill="FFFFFF"/>
         <w:tabs>
           <w:tab w:val="left" w:pos="720" w:leader="none"/>
           <w:tab w:val="left" w:pos="1440" w:leader="none"/>
@@ -9703,17 +9824,125 @@
           <w:szCs w:val="22"/>
           <w:lang w:val="en-US"/>
         </w:rPr>
-        <w:t xml:space="preserve"> str. 630 in each colonized environment. (a)</w:t>
-      </w:r>
-      <w:r>
-        <w:rPr>
-          <w:rStyle w:val="NoneA"/>
-          <w:rFonts w:ascii="Arial" w:hAnsi="Arial"/>
-          <w:sz w:val="22"/>
-          <w:szCs w:val="22"/>
-          <w:lang w:val="en-US"/>
-        </w:rPr>
-        <w:t xml:space="preserve"> The expanded window displays an example of a single metaoblite importance calculation based on local enzyme gene transcription. White values in the red nodes display the number of normalized transcript reads mapping to the gene sequence for each enzyme node. Average expression of input and output reactions surrounding metabolite </w:t>
+        <w:t xml:space="preserve"> str. 630 in each colonized environment. </w:t>
+      </w:r>
+      <w:r>
+        <w:rPr>
+          <w:rStyle w:val="NoneA"/>
+          <w:rFonts w:ascii="Arial" w:hAnsi="Arial"/>
+          <w:b/>
+          <w:bCs/>
+          <w:sz w:val="22"/>
+          <w:szCs w:val="22"/>
+          <w:lang w:val="en-US"/>
+        </w:rPr>
+        <w:t xml:space="preserve">(a) </w:t>
+      </w:r>
+      <w:r>
+        <w:rPr>
+          <w:rStyle w:val="NoneA"/>
+          <w:rFonts w:ascii="Arial" w:hAnsi="Arial"/>
+          <w:b w:val="false"/>
+          <w:bCs w:val="false"/>
+          <w:sz w:val="22"/>
+          <w:szCs w:val="22"/>
+          <w:lang w:val="en-US"/>
+        </w:rPr>
+        <w:t xml:space="preserve">An excerpt from the bipartite genome-scale metabolic model of </w:t>
+      </w:r>
+      <w:r>
+        <w:rPr>
+          <w:rStyle w:val="NoneA"/>
+          <w:rFonts w:ascii="Arial" w:hAnsi="Arial"/>
+          <w:b w:val="false"/>
+          <w:bCs w:val="false"/>
+          <w:i/>
+          <w:iCs/>
+          <w:sz w:val="22"/>
+          <w:szCs w:val="22"/>
+          <w:lang w:val="it-IT"/>
+        </w:rPr>
+        <w:t>C. difficile</w:t>
+      </w:r>
+      <w:r>
+        <w:rPr>
+          <w:rStyle w:val="NoneA"/>
+          <w:rFonts w:ascii="Arial" w:hAnsi="Arial"/>
+          <w:b w:val="false"/>
+          <w:bCs w:val="false"/>
+          <w:sz w:val="22"/>
+          <w:szCs w:val="22"/>
+          <w:lang w:val="en-US"/>
+        </w:rPr>
+        <w:t xml:space="preserve"> str. 630. Metrics under the exmple network reflect the size of the complete metabolic model. Shown above is the largest contiguous section (component) from the network (404 enzymes and 666 metabolites), and size of enzyme nodes is relative to the number of normalized reads mapped to the corresponding gene. Abundances are from the transcriptome of </w:t>
+      </w:r>
+      <w:r>
+        <w:rPr>
+          <w:rStyle w:val="NoneA"/>
+          <w:rFonts w:ascii="Arial" w:hAnsi="Arial"/>
+          <w:b w:val="false"/>
+          <w:bCs w:val="false"/>
+          <w:i/>
+          <w:iCs/>
+          <w:sz w:val="22"/>
+          <w:szCs w:val="22"/>
+          <w:lang w:val="en-US"/>
+        </w:rPr>
+        <w:t>C. difficile</w:t>
+      </w:r>
+      <w:r>
+        <w:rPr>
+          <w:rStyle w:val="NoneA"/>
+          <w:rFonts w:ascii="Arial" w:hAnsi="Arial"/>
+          <w:b w:val="false"/>
+          <w:bCs w:val="false"/>
+          <w:sz w:val="22"/>
+          <w:szCs w:val="22"/>
+          <w:lang w:val="en-US"/>
+        </w:rPr>
+        <w:t xml:space="preserve"> str. 630 during infection of cefoperazone-treated mice. </w:t>
+      </w:r>
+      <w:r>
+        <w:rPr>
+          <w:rStyle w:val="NoneA"/>
+          <w:rFonts w:ascii="Arial" w:hAnsi="Arial"/>
+          <w:b/>
+          <w:bCs/>
+          <w:sz w:val="22"/>
+          <w:szCs w:val="22"/>
+          <w:lang w:val="en-US"/>
+        </w:rPr>
+        <w:t xml:space="preserve">(b) </w:t>
+      </w:r>
+      <w:r>
+        <w:rPr>
+          <w:rStyle w:val="NoneA"/>
+          <w:rFonts w:ascii="Arial" w:hAnsi="Arial"/>
+          <w:sz w:val="22"/>
+          <w:szCs w:val="22"/>
+          <w:lang w:val="en-US"/>
+        </w:rPr>
+        <w:t xml:space="preserve">The expanded window displays an example of a single </w:t>
+      </w:r>
+      <w:r>
+        <w:rPr>
+          <w:rStyle w:val="NoneA"/>
+          <w:rFonts w:ascii="Arial" w:hAnsi="Arial"/>
+          <w:sz w:val="22"/>
+          <w:szCs w:val="22"/>
+          <w:lang w:val="en-US"/>
+        </w:rPr>
+        <w:t>metabolite</w:t>
+      </w:r>
+      <w:r>
+        <w:rPr>
+          <w:rStyle w:val="NoneA"/>
+          <w:rFonts w:ascii="Arial" w:hAnsi="Arial"/>
+          <w:sz w:val="22"/>
+          <w:szCs w:val="22"/>
+          <w:lang w:val="en-US"/>
+        </w:rPr>
+        <w:t xml:space="preserve"> importance calculation based on local enzyme gene transcription. White values in the red nodes display the number of normalized transcript reads mapping to the gene sequence for each enzyme node. Average expression of input and output reactions surrounding metabolite </w:t>
       </w:r>
       <w:r>
         <w:rPr>
@@ -9757,461 +9986,130 @@
           <w:szCs w:val="22"/>
           <w:lang w:val="en-US"/>
         </w:rPr>
-        <w:t xml:space="preserve">. Log2 tranformation is then performed to make comparisons between metabolites more possible. Importance scores greater than 0 indicates that metabolite is more likely to be acquired from the environment that produced within the cell. The complete importance algorithm can be found in Materials &amp; Methods. The window is a single excerpt from the full from the bipartite genome-scale metabolic model of </w:t>
-      </w:r>
-      <w:r>
-        <w:rPr>
-          <w:rStyle w:val="NoneA"/>
-          <w:rFonts w:ascii="Arial" w:hAnsi="Arial"/>
-          <w:i/>
-          <w:iCs/>
-          <w:sz w:val="22"/>
-          <w:szCs w:val="22"/>
-          <w:lang w:val="it-IT"/>
-        </w:rPr>
-        <w:t>C. difficile</w:t>
-      </w:r>
-      <w:r>
-        <w:rPr>
-          <w:rStyle w:val="NoneA"/>
-          <w:rFonts w:ascii="Arial" w:hAnsi="Arial"/>
-          <w:sz w:val="22"/>
-          <w:szCs w:val="22"/>
-          <w:lang w:val="en-US"/>
-        </w:rPr>
-        <w:t xml:space="preserve"> str. 630. Shown in </w:t>
-      </w:r>
-      <w:r>
-        <w:rPr>
-          <w:rStyle w:val="NoneA"/>
-          <w:rFonts w:ascii="Arial" w:hAnsi="Arial"/>
-          <w:b/>
-          <w:bCs/>
-          <w:sz w:val="22"/>
-          <w:szCs w:val="22"/>
-          <w:lang w:val="en-US"/>
-        </w:rPr>
-        <w:t>a</w:t>
-      </w:r>
-      <w:r>
-        <w:rPr>
-          <w:rStyle w:val="NoneA"/>
-          <w:rFonts w:ascii="Arial" w:hAnsi="Arial"/>
-          <w:sz w:val="22"/>
-          <w:szCs w:val="22"/>
-          <w:lang w:val="en-US"/>
-        </w:rPr>
-        <w:t xml:space="preserve"> is the largest contiguous section from the network, and the size of enzyme nodes is relative to the number of normalized reads mapping to genes from </w:t>
-      </w:r>
-      <w:r>
-        <w:rPr>
-          <w:rStyle w:val="NoneA"/>
-          <w:rFonts w:ascii="Arial" w:hAnsi="Arial"/>
-          <w:i/>
-          <w:iCs/>
-          <w:sz w:val="22"/>
-          <w:szCs w:val="22"/>
-          <w:lang w:val="it-IT"/>
-        </w:rPr>
-        <w:t>C. difficile</w:t>
-      </w:r>
-      <w:r>
-        <w:rPr>
-          <w:rStyle w:val="NoneA"/>
-          <w:rFonts w:ascii="Arial" w:hAnsi="Arial"/>
-          <w:sz w:val="22"/>
-          <w:szCs w:val="22"/>
-          <w:lang w:val="en-US"/>
-        </w:rPr>
-        <w:t xml:space="preserve"> str. 630 during infection of cefoperazone-treated mice. </w:t>
-      </w:r>
-      <w:bookmarkStart w:id="7" w:name="MathJaxElement43Frame55"/>
+        <w:t>. Log</w:t>
+      </w:r>
+      <w:r>
+        <w:rPr>
+          <w:rStyle w:val="NoneA"/>
+          <w:rFonts w:ascii="Arial" w:hAnsi="Arial"/>
+          <w:sz w:val="22"/>
+          <w:szCs w:val="22"/>
+          <w:vertAlign w:val="subscript"/>
+          <w:lang w:val="en-US"/>
+        </w:rPr>
+        <w:t>2</w:t>
+      </w:r>
+      <w:r>
+        <w:rPr>
+          <w:rStyle w:val="NoneA"/>
+          <w:rFonts w:ascii="Arial" w:hAnsi="Arial"/>
+          <w:sz w:val="22"/>
+          <w:szCs w:val="22"/>
+          <w:lang w:val="en-US"/>
+        </w:rPr>
+        <w:t xml:space="preserve"> tran</w:t>
+      </w:r>
+      <w:r>
+        <w:rPr>
+          <w:rStyle w:val="NoneA"/>
+          <w:rFonts w:ascii="Arial" w:hAnsi="Arial"/>
+          <w:sz w:val="22"/>
+          <w:szCs w:val="22"/>
+          <w:lang w:val="en-US"/>
+        </w:rPr>
+        <w:t>s</w:t>
+      </w:r>
+      <w:r>
+        <w:rPr>
+          <w:rStyle w:val="NoneA"/>
+          <w:rFonts w:ascii="Arial" w:hAnsi="Arial"/>
+          <w:sz w:val="22"/>
+          <w:szCs w:val="22"/>
+          <w:lang w:val="en-US"/>
+        </w:rPr>
+        <w:t xml:space="preserve">formation is then performed to make comparisons between metabolites more </w:t>
+      </w:r>
+      <w:r>
+        <w:rPr>
+          <w:rStyle w:val="NoneA"/>
+          <w:rFonts w:ascii="Arial" w:hAnsi="Arial"/>
+          <w:sz w:val="22"/>
+          <w:szCs w:val="22"/>
+          <w:lang w:val="en-US"/>
+        </w:rPr>
+        <w:t>simple</w:t>
+      </w:r>
       <w:bookmarkEnd w:id="6"/>
       <w:r>
         <w:rPr>
           <w:rStyle w:val="NoneA"/>
           <w:rFonts w:ascii="Arial" w:hAnsi="Arial"/>
-          <w:b/>
-          <w:bCs/>
-          <w:sz w:val="22"/>
-          <w:szCs w:val="22"/>
-          <w:lang w:val="en-US"/>
-        </w:rPr>
-        <w:t>(b)</w:t>
-      </w:r>
-      <w:r>
-        <w:rPr>
-          <w:rStyle w:val="NoneA"/>
-          <w:rFonts w:ascii="Arial" w:hAnsi="Arial"/>
-          <w:sz w:val="22"/>
-          <w:szCs w:val="22"/>
-          <w:lang w:val="en-US"/>
-        </w:rPr>
-        <w:t xml:space="preserve"> Median</w:t>
-      </w:r>
-      <w:bookmarkStart w:id="8" w:name="MathJaxElement43Frame54"/>
-      <w:bookmarkEnd w:id="7"/>
-      <w:r>
-        <w:rPr>
-          <w:rStyle w:val="NoneA"/>
-          <w:rFonts w:ascii="Arial" w:hAnsi="Arial"/>
-          <w:sz w:val="22"/>
-          <w:szCs w:val="22"/>
-          <w:lang w:val="en-US"/>
-        </w:rPr>
-        <w:t xml:space="preserve"> </w:t>
-      </w:r>
-      <w:bookmarkEnd w:id="8"/>
-      <w:r>
-        <w:rPr>
-          <w:rStyle w:val="NoneA"/>
-          <w:rFonts w:ascii="Arial" w:hAnsi="Arial"/>
-          <w:sz w:val="22"/>
-          <w:szCs w:val="22"/>
-          <w:lang w:val="en-US"/>
-        </w:rPr>
-        <w:t>s</w:t>
-      </w:r>
-      <w:bookmarkStart w:id="9" w:name="MathJaxElement43Frame56"/>
-      <w:r>
-        <w:rPr>
-          <w:rStyle w:val="NoneA"/>
-          <w:rFonts w:ascii="Arial" w:hAnsi="Arial"/>
-          <w:sz w:val="22"/>
-          <w:szCs w:val="22"/>
-          <w:lang w:val="en-US"/>
-        </w:rPr>
-        <w:t xml:space="preserve">hared </w:t>
-      </w:r>
-      <w:bookmarkEnd w:id="9"/>
-      <w:r>
-        <w:rPr>
-          <w:rStyle w:val="NoneA"/>
-          <w:rFonts w:ascii="Arial" w:hAnsi="Arial"/>
-          <w:sz w:val="22"/>
-          <w:szCs w:val="22"/>
-          <w:lang w:val="en-US"/>
-        </w:rPr>
-        <w:t>significant m</w:t>
-      </w:r>
-      <w:bookmarkStart w:id="10" w:name="MathJaxElement43Frame57"/>
-      <w:r>
-        <w:rPr>
-          <w:rStyle w:val="NoneA"/>
-          <w:rFonts w:ascii="Arial" w:hAnsi="Arial"/>
-          <w:sz w:val="22"/>
-          <w:szCs w:val="22"/>
-          <w:lang w:val="fr-FR"/>
-        </w:rPr>
-        <w:t>etabolites</w:t>
-      </w:r>
-      <w:r>
-        <w:rPr>
-          <w:rStyle w:val="NoneA"/>
-          <w:rFonts w:ascii="Arial" w:hAnsi="Arial"/>
-          <w:sz w:val="22"/>
-          <w:szCs w:val="22"/>
-          <w:lang w:val="en-US"/>
-        </w:rPr>
-        <w:t xml:space="preserve"> among the 50 highest scoring metabolites from each</w:t>
-      </w:r>
-      <w:r>
-        <w:rPr>
-          <w:rStyle w:val="NoneA"/>
-          <w:rFonts w:ascii="Arial" w:hAnsi="Arial"/>
-          <w:sz w:val="22"/>
-          <w:szCs w:val="22"/>
-          <w:lang w:val="fr-FR"/>
-        </w:rPr>
-        <w:t xml:space="preserve"> condition (</w:t>
-      </w:r>
-      <w:r>
-        <w:rPr>
-          <w:rStyle w:val="NoneA"/>
-          <w:rFonts w:ascii="Arial" w:hAnsi="Arial"/>
-          <w:i/>
-          <w:iCs/>
-          <w:sz w:val="22"/>
-          <w:szCs w:val="22"/>
-          <w:lang w:val="fr-FR"/>
-        </w:rPr>
-        <w:t>P</w:t>
-      </w:r>
-      <w:r>
-        <w:rPr>
-          <w:rStyle w:val="NoneA"/>
-          <w:rFonts w:ascii="Arial" w:hAnsi="Arial"/>
-          <w:sz w:val="22"/>
-          <w:szCs w:val="22"/>
-          <w:lang w:val="fr-FR"/>
-        </w:rPr>
-        <w:t xml:space="preserve"> &lt; 0.05).</w:t>
-      </w:r>
-      <w:bookmarkEnd w:id="10"/>
-      <w:r>
-        <w:rPr>
-          <w:rStyle w:val="NoneA"/>
-          <w:rFonts w:ascii="Arial" w:hAnsi="Arial"/>
-          <w:sz w:val="22"/>
-          <w:szCs w:val="22"/>
-          <w:lang w:val="en-US"/>
-        </w:rPr>
-        <w:t xml:space="preserve"> Median importance scores and pooled random distribution were recalculated per metabolite using the values from each condition tested. </w:t>
-      </w:r>
-      <w:bookmarkStart w:id="11" w:name="MathJaxElement43Frame58"/>
-      <w:r>
-        <w:rPr>
-          <w:rStyle w:val="NoneA"/>
-          <w:rFonts w:ascii="Arial" w:hAnsi="Arial"/>
-          <w:b/>
-          <w:bCs/>
-          <w:sz w:val="22"/>
-          <w:szCs w:val="22"/>
-          <w:lang w:val="en-US"/>
-        </w:rPr>
-        <w:t>(c)</w:t>
-      </w:r>
-      <w:r>
-        <w:rPr>
-          <w:rStyle w:val="NoneA"/>
-          <w:rFonts w:ascii="Arial" w:hAnsi="Arial"/>
-          <w:sz w:val="22"/>
-          <w:szCs w:val="22"/>
-          <w:lang w:val="en-US"/>
-        </w:rPr>
-        <w:t xml:space="preserve"> Distinctly important significant metabolites from each treatment group</w:t>
-      </w:r>
-      <w:r>
-        <w:rPr>
-          <w:rStyle w:val="NoneA"/>
-          <w:rFonts w:ascii="Arial" w:hAnsi="Arial"/>
-          <w:sz w:val="22"/>
-          <w:szCs w:val="22"/>
-          <w:lang w:val="fr-FR"/>
-        </w:rPr>
-        <w:t xml:space="preserve"> (</w:t>
-      </w:r>
-      <w:r>
-        <w:rPr>
-          <w:rStyle w:val="NoneA"/>
-          <w:rFonts w:ascii="Arial" w:hAnsi="Arial"/>
-          <w:i/>
-          <w:iCs/>
-          <w:sz w:val="22"/>
-          <w:szCs w:val="22"/>
-          <w:lang w:val="fr-FR"/>
-        </w:rPr>
-        <w:t>P</w:t>
-      </w:r>
-      <w:r>
-        <w:rPr>
-          <w:rStyle w:val="NoneA"/>
-          <w:rFonts w:ascii="Arial" w:hAnsi="Arial"/>
-          <w:sz w:val="22"/>
-          <w:szCs w:val="22"/>
-          <w:lang w:val="fr-FR"/>
-        </w:rPr>
-        <w:t xml:space="preserve"> &lt; 0.05)</w:t>
-      </w:r>
-      <w:r>
-        <w:rPr>
-          <w:rStyle w:val="NoneA"/>
-          <w:rFonts w:ascii="Arial" w:hAnsi="Arial"/>
-          <w:sz w:val="22"/>
-          <w:szCs w:val="22"/>
-          <w:lang w:val="en-US"/>
-        </w:rPr>
-        <w:t>. The top 25 scoring metabolites from each group was cross-referenced against each other group resulting in</w:t>
-      </w:r>
-      <w:r>
-        <w:rPr>
-          <w:rStyle w:val="NoneA"/>
-          <w:rFonts w:ascii="Arial" w:hAnsi="Arial"/>
-          <w:sz w:val="22"/>
-          <w:szCs w:val="22"/>
-          <w:lang w:val="pt-PT"/>
-        </w:rPr>
-        <w:t xml:space="preserve"> metabolites </w:t>
-      </w:r>
-      <w:r>
-        <w:rPr>
-          <w:rStyle w:val="NoneA"/>
-          <w:rFonts w:ascii="Arial" w:hAnsi="Arial"/>
-          <w:sz w:val="22"/>
-          <w:szCs w:val="22"/>
-          <w:lang w:val="en-US"/>
-        </w:rPr>
-        <w:t>that are differentially important between environments.</w:t>
-      </w:r>
-      <w:bookmarkEnd w:id="11"/>
-      <w:r>
-        <w:rPr>
-          <w:rStyle w:val="NoneA"/>
-          <w:rFonts w:ascii="Arial" w:hAnsi="Arial"/>
-          <w:sz w:val="22"/>
-          <w:szCs w:val="22"/>
-          <w:lang w:val="en-US"/>
-        </w:rPr>
-        <w:t xml:space="preserve"> Mannitol was not significantly different from it’s associated random probability distribution, however it </w:t>
-      </w:r>
-      <w:bookmarkStart w:id="12" w:name="MathJaxElement43Frame59"/>
-      <w:r>
-        <w:rPr>
-          <w:rStyle w:val="NoneA"/>
-          <w:rFonts w:ascii="Arial" w:hAnsi="Arial"/>
-          <w:sz w:val="22"/>
-          <w:szCs w:val="22"/>
-          <w:lang w:val="en-US"/>
-        </w:rPr>
-        <w:t xml:space="preserve">was the only distinct important metabolite in cefoperazone-treated mice so it was included the analysis. </w:t>
-      </w:r>
-      <w:r>
-        <w:rPr>
-          <w:rStyle w:val="NoneA"/>
-          <w:rFonts w:ascii="Arial" w:hAnsi="Arial"/>
-          <w:b/>
-          <w:bCs/>
-          <w:sz w:val="22"/>
-          <w:szCs w:val="22"/>
-          <w:lang w:val="it-IT"/>
-        </w:rPr>
-        <w:t xml:space="preserve">(d) </w:t>
-      </w:r>
-      <w:r>
-        <w:rPr>
-          <w:rStyle w:val="NoneA"/>
-          <w:rFonts w:ascii="Arial" w:hAnsi="Arial"/>
-          <w:i/>
-          <w:iCs/>
-          <w:sz w:val="22"/>
-          <w:szCs w:val="22"/>
-          <w:lang w:val="it-IT"/>
-        </w:rPr>
-        <w:t>In vitro</w:t>
-      </w:r>
-      <w:r>
-        <w:rPr>
-          <w:rStyle w:val="NoneA"/>
-          <w:rFonts w:ascii="Arial" w:hAnsi="Arial"/>
-          <w:sz w:val="22"/>
-          <w:szCs w:val="22"/>
-          <w:lang w:val="en-US"/>
-        </w:rPr>
-        <w:t xml:space="preserve"> growth curves validating identified growth nutrients from network analysis. In black are CDMM controls variations with the indicated constituents. One metabolite that is consistently important to </w:t>
-      </w:r>
-      <w:r>
-        <w:rPr>
-          <w:rStyle w:val="NoneA"/>
-          <w:rFonts w:ascii="Arial" w:hAnsi="Arial"/>
-          <w:i/>
-          <w:iCs/>
-          <w:sz w:val="22"/>
-          <w:szCs w:val="22"/>
-          <w:lang w:val="en-US"/>
-        </w:rPr>
-        <w:t>C. difficile</w:t>
-      </w:r>
-      <w:r>
-        <w:rPr>
-          <w:rStyle w:val="NoneA"/>
-          <w:rFonts w:ascii="Arial" w:hAnsi="Arial"/>
-          <w:sz w:val="22"/>
-          <w:szCs w:val="22"/>
-          <w:lang w:val="en-US"/>
-        </w:rPr>
-        <w:t xml:space="preserve"> and at least one metabolite indicated as distinctly important from each group supported growth significantly more (</w:t>
-      </w:r>
-      <w:r>
-        <w:rPr>
-          <w:rStyle w:val="NoneA"/>
-          <w:rFonts w:ascii="Arial" w:hAnsi="Arial"/>
-          <w:i/>
-          <w:iCs/>
-          <w:sz w:val="22"/>
-          <w:szCs w:val="22"/>
-          <w:lang w:val="en-US"/>
-        </w:rPr>
-        <w:t>P</w:t>
-      </w:r>
-      <w:r>
-        <w:rPr>
-          <w:rStyle w:val="NoneA"/>
-          <w:rFonts w:ascii="Arial" w:hAnsi="Arial"/>
-          <w:sz w:val="22"/>
-          <w:szCs w:val="22"/>
-          <w:lang w:val="en-US"/>
-        </w:rPr>
-        <w:t xml:space="preserve"> &lt;&lt; 0.001) than No Carbohydrate control.</w:t>
-      </w:r>
-      <w:bookmarkEnd w:id="12"/>
-      <w:r>
-        <w:rPr>
-          <w:rStyle w:val="NoneA"/>
-          <w:rFonts w:ascii="Arial" w:hAnsi="Arial"/>
-          <w:sz w:val="22"/>
-          <w:szCs w:val="22"/>
-          <w:lang w:val="en-US"/>
-        </w:rPr>
-        <w:t xml:space="preserve"> Only those carbon sources that significantly improved </w:t>
-      </w:r>
-      <w:r>
-        <w:rPr>
-          <w:rStyle w:val="NoneA"/>
-          <w:rFonts w:ascii="Arial" w:hAnsi="Arial"/>
-          <w:i/>
-          <w:iCs/>
-          <w:sz w:val="22"/>
-          <w:szCs w:val="22"/>
-          <w:lang w:val="en-US"/>
-        </w:rPr>
-        <w:t>C. difficile</w:t>
-      </w:r>
-      <w:r>
-        <w:rPr>
-          <w:rStyle w:val="NoneA"/>
-          <w:rFonts w:ascii="Arial" w:hAnsi="Arial"/>
-          <w:sz w:val="22"/>
-          <w:szCs w:val="22"/>
-          <w:lang w:val="en-US"/>
-        </w:rPr>
-        <w:t xml:space="preserve"> growth over controls are displayed (remainder are located in Table S6). </w:t>
-      </w:r>
-      <w:bookmarkStart w:id="13" w:name="MathJaxElement43Frame510"/>
-      <w:r>
-        <w:rPr>
-          <w:rStyle w:val="NoneA"/>
-          <w:rFonts w:ascii="Arial" w:hAnsi="Arial"/>
-          <w:sz w:val="22"/>
-          <w:szCs w:val="22"/>
-          <w:lang w:val="en-US"/>
-        </w:rPr>
-        <w:t>Significant differences were calculated using 2-Way ANOVA with Holm-Bonferroni correction.</w:t>
+          <w:sz w:val="22"/>
+          <w:szCs w:val="22"/>
+          <w:lang w:val="en-US"/>
+        </w:rPr>
+        <w:t>. The complete importance algorithm can be found in Materials &amp; Methods.</w:t>
       </w:r>
     </w:p>
     <w:p>
       <w:pPr>
         <w:pStyle w:val="Default"/>
-        <w:shd w:fill="FFFFFF" w:val="clear"/>
+        <w:widowControl/>
+        <w:shd w:val="clear" w:fill="FFFFFF"/>
+        <w:tabs>
+          <w:tab w:val="left" w:pos="720" w:leader="none"/>
+          <w:tab w:val="left" w:pos="1440" w:leader="none"/>
+          <w:tab w:val="left" w:pos="2160" w:leader="none"/>
+          <w:tab w:val="left" w:pos="2880" w:leader="none"/>
+          <w:tab w:val="left" w:pos="3600" w:leader="none"/>
+          <w:tab w:val="left" w:pos="4320" w:leader="none"/>
+          <w:tab w:val="left" w:pos="5040" w:leader="none"/>
+          <w:tab w:val="left" w:pos="5760" w:leader="none"/>
+          <w:tab w:val="left" w:pos="6480" w:leader="none"/>
+          <w:tab w:val="left" w:pos="7200" w:leader="none"/>
+          <w:tab w:val="left" w:pos="7920" w:leader="none"/>
+          <w:tab w:val="left" w:pos="8640" w:leader="none"/>
+          <w:tab w:val="left" w:pos="9360" w:leader="none"/>
+        </w:tabs>
+        <w:suppressAutoHyphens w:val="false"/>
         <w:spacing w:lineRule="auto" w:line="480"/>
         <w:jc w:val="both"/>
         <w:rPr>
-          <w:rFonts w:ascii="Arial" w:hAnsi="Arial" w:eastAsia="Arial" w:cs="Arial"/>
-          <w:sz w:val="22"/>
-          <w:szCs w:val="22"/>
-        </w:rPr>
-      </w:pPr>
-      <w:r>
-        <w:rPr>
-          <w:rFonts w:eastAsia="Arial" w:cs="Arial" w:ascii="Arial" w:hAnsi="Arial"/>
-          <w:sz w:val="22"/>
-          <w:szCs w:val="22"/>
-        </w:rPr>
+          <w:rStyle w:val="NoneA"/>
+          <w:rFonts w:ascii="Arial" w:hAnsi="Arial"/>
+          <w:b/>
+          <w:b/>
+          <w:bCs/>
+          <w:sz w:val="22"/>
+          <w:szCs w:val="22"/>
+          <w:lang w:val="en-US"/>
+        </w:rPr>
+      </w:pPr>
+      <w:r>
+        <w:rPr/>
       </w:r>
     </w:p>
     <w:p>
       <w:pPr>
         <w:pStyle w:val="Default"/>
-        <w:shd w:fill="FFFFFF" w:val="clear"/>
+        <w:widowControl/>
+        <w:shd w:val="clear" w:fill="FFFFFF"/>
+        <w:tabs>
+          <w:tab w:val="left" w:pos="720" w:leader="none"/>
+          <w:tab w:val="left" w:pos="1440" w:leader="none"/>
+          <w:tab w:val="left" w:pos="2160" w:leader="none"/>
+          <w:tab w:val="left" w:pos="2880" w:leader="none"/>
+          <w:tab w:val="left" w:pos="3600" w:leader="none"/>
+          <w:tab w:val="left" w:pos="4320" w:leader="none"/>
+          <w:tab w:val="left" w:pos="5040" w:leader="none"/>
+          <w:tab w:val="left" w:pos="5760" w:leader="none"/>
+          <w:tab w:val="left" w:pos="6480" w:leader="none"/>
+          <w:tab w:val="left" w:pos="7200" w:leader="none"/>
+          <w:tab w:val="left" w:pos="7920" w:leader="none"/>
+          <w:tab w:val="left" w:pos="8640" w:leader="none"/>
+          <w:tab w:val="left" w:pos="9360" w:leader="none"/>
+        </w:tabs>
+        <w:suppressAutoHyphens w:val="false"/>
         <w:spacing w:lineRule="auto" w:line="480"/>
         <w:jc w:val="both"/>
         <w:rPr/>
@@ -10226,7 +10124,7 @@
           <w:szCs w:val="22"/>
           <w:lang w:val="en-US"/>
         </w:rPr>
-        <w:t xml:space="preserve">Supplementary Figure 2 |  </w:t>
+        <w:t>Figure 6 | Results from network-based metabolite importance calcu</w:t>
       </w:r>
       <w:r>
         <w:rPr>
@@ -10234,6 +10132,142 @@
           <w:rFonts w:ascii="Arial" w:hAnsi="Arial"/>
           <w:b/>
           <w:bCs/>
+          <w:sz w:val="22"/>
+          <w:szCs w:val="22"/>
+          <w:lang w:val="en-US"/>
+        </w:rPr>
+        <w:t>lation</w:t>
+      </w:r>
+      <w:r>
+        <w:rPr>
+          <w:rStyle w:val="NoneA"/>
+          <w:rFonts w:ascii="Arial" w:hAnsi="Arial"/>
+          <w:b/>
+          <w:bCs/>
+          <w:sz w:val="22"/>
+          <w:szCs w:val="22"/>
+          <w:lang w:val="en-US"/>
+        </w:rPr>
+        <w:t xml:space="preserve"> and </w:t>
+      </w:r>
+      <w:r>
+        <w:rPr>
+          <w:rStyle w:val="NoneA"/>
+          <w:rFonts w:ascii="Arial" w:hAnsi="Arial"/>
+          <w:b/>
+          <w:bCs/>
+          <w:i/>
+          <w:iCs/>
+          <w:sz w:val="22"/>
+          <w:szCs w:val="22"/>
+          <w:lang w:val="en-US"/>
+        </w:rPr>
+        <w:t>i</w:t>
+      </w:r>
+      <w:r>
+        <w:rPr>
+          <w:rStyle w:val="NoneA"/>
+          <w:rFonts w:ascii="Arial" w:hAnsi="Arial"/>
+          <w:b/>
+          <w:bCs/>
+          <w:i/>
+          <w:iCs/>
+          <w:sz w:val="22"/>
+          <w:szCs w:val="22"/>
+          <w:lang w:val="en-US"/>
+        </w:rPr>
+        <w:t>n vitro</w:t>
+      </w:r>
+      <w:r>
+        <w:rPr>
+          <w:rStyle w:val="NoneA"/>
+          <w:rFonts w:ascii="Arial" w:hAnsi="Arial"/>
+          <w:b/>
+          <w:bCs/>
+          <w:sz w:val="22"/>
+          <w:szCs w:val="22"/>
+          <w:lang w:val="en-US"/>
+        </w:rPr>
+        <w:t xml:space="preserve"> growth with important carbohydrates</w:t>
+      </w:r>
+      <w:r>
+        <w:rPr>
+          <w:rStyle w:val="NoneA"/>
+          <w:rFonts w:ascii="Arial" w:hAnsi="Arial"/>
+          <w:b/>
+          <w:bCs/>
+          <w:sz w:val="22"/>
+          <w:szCs w:val="22"/>
+          <w:lang w:val="en-US"/>
+        </w:rPr>
+        <w:t>.</w:t>
+      </w:r>
+      <w:r>
+        <w:rPr>
+          <w:rStyle w:val="NoneA"/>
+          <w:rFonts w:ascii="Arial" w:hAnsi="Arial"/>
+          <w:b w:val="false"/>
+          <w:bCs w:val="false"/>
+          <w:sz w:val="22"/>
+          <w:szCs w:val="22"/>
+          <w:lang w:val="en-US"/>
+        </w:rPr>
+        <w:t xml:space="preserve"> </w:t>
+      </w:r>
+      <w:r>
+        <w:rPr>
+          <w:rStyle w:val="NoneA"/>
+          <w:rFonts w:ascii="Arial" w:hAnsi="Arial"/>
+          <w:b w:val="false"/>
+          <w:bCs w:val="false"/>
+          <w:sz w:val="22"/>
+          <w:szCs w:val="22"/>
+          <w:lang w:val="en-US"/>
+        </w:rPr>
+        <w:t xml:space="preserve">Prior to importance calculation, transcript abundances for each condition were evenly </w:t>
+      </w:r>
+      <w:r>
+        <w:rPr>
+          <w:rStyle w:val="NoneA"/>
+          <w:rFonts w:ascii="Arial" w:hAnsi="Arial"/>
+          <w:b w:val="false"/>
+          <w:bCs w:val="false"/>
+          <w:sz w:val="22"/>
+          <w:szCs w:val="22"/>
+          <w:lang w:val="en-US"/>
+        </w:rPr>
+        <w:t>rarefied</w:t>
+      </w:r>
+      <w:r>
+        <w:rPr>
+          <w:rStyle w:val="NoneA"/>
+          <w:rFonts w:ascii="Arial" w:hAnsi="Arial"/>
+          <w:b w:val="false"/>
+          <w:bCs w:val="false"/>
+          <w:sz w:val="22"/>
+          <w:szCs w:val="22"/>
+          <w:lang w:val="en-US"/>
+        </w:rPr>
+        <w:t xml:space="preserve"> to 27,664 normalized reads for even comparison across colonized environments </w:t>
+      </w:r>
+      <w:r>
+        <w:rPr>
+          <w:rStyle w:val="NoneA"/>
+          <w:rFonts w:ascii="Arial" w:hAnsi="Arial"/>
+          <w:b w:val="false"/>
+          <w:bCs w:val="false"/>
+          <w:sz w:val="22"/>
+          <w:szCs w:val="22"/>
+          <w:lang w:val="en-US"/>
+        </w:rPr>
+        <w:t xml:space="preserve">(~18x coverage of </w:t>
+      </w:r>
+      <w:r>
+        <w:rPr>
+          <w:rStyle w:val="NoneA"/>
+          <w:rFonts w:ascii="Arial" w:hAnsi="Arial"/>
+          <w:b w:val="false"/>
+          <w:bCs w:val="false"/>
           <w:i/>
           <w:iCs/>
           <w:sz w:val="22"/>
@@ -10246,20 +10280,402 @@
         <w:rPr>
           <w:rStyle w:val="NoneA"/>
           <w:rFonts w:ascii="Arial" w:hAnsi="Arial"/>
+          <w:b w:val="false"/>
+          <w:bCs w:val="false"/>
+          <w:sz w:val="22"/>
+          <w:szCs w:val="22"/>
+          <w:lang w:val="en-US"/>
+        </w:rPr>
+        <w:t xml:space="preserve"> str. 630 annotated KEGG orthologs)</w:t>
+      </w:r>
+      <w:r>
+        <w:rPr>
+          <w:rStyle w:val="NoneA"/>
+          <w:rFonts w:ascii="Arial" w:hAnsi="Arial"/>
+          <w:b w:val="false"/>
+          <w:bCs w:val="false"/>
+          <w:sz w:val="22"/>
+          <w:szCs w:val="22"/>
+          <w:lang w:val="en-US"/>
+        </w:rPr>
+        <w:t>.</w:t>
+      </w:r>
+      <w:r>
+        <w:rPr>
+          <w:rStyle w:val="NoneA"/>
+          <w:rFonts w:ascii="Arial" w:hAnsi="Arial"/>
           <w:b/>
           <w:bCs/>
           <w:sz w:val="22"/>
           <w:szCs w:val="22"/>
           <w:lang w:val="en-US"/>
         </w:rPr>
-        <w:t xml:space="preserve"> str. 630 gene coverage for each condition. </w:t>
-      </w:r>
-      <w:r>
-        <w:rPr>
-          <w:rStyle w:val="Hyperlink2"/>
-          <w:lang w:val="en-US"/>
-        </w:rPr>
-        <w:t xml:space="preserve">Normalized read abundances mapped to the full length genome of </w:t>
+        <w:t xml:space="preserve"> </w:t>
+      </w:r>
+      <w:bookmarkStart w:id="7" w:name="MathJaxElement43Frame55"/>
+      <w:r>
+        <w:rPr>
+          <w:rStyle w:val="NoneA"/>
+          <w:rFonts w:ascii="Arial" w:hAnsi="Arial"/>
+          <w:b/>
+          <w:bCs/>
+          <w:sz w:val="22"/>
+          <w:szCs w:val="22"/>
+          <w:lang w:val="en-US"/>
+        </w:rPr>
+        <w:t>(</w:t>
+      </w:r>
+      <w:r>
+        <w:rPr>
+          <w:rStyle w:val="NoneA"/>
+          <w:rFonts w:ascii="Arial" w:hAnsi="Arial"/>
+          <w:b/>
+          <w:bCs/>
+          <w:sz w:val="22"/>
+          <w:szCs w:val="22"/>
+          <w:lang w:val="en-US"/>
+        </w:rPr>
+        <w:t>a</w:t>
+      </w:r>
+      <w:r>
+        <w:rPr>
+          <w:rStyle w:val="NoneA"/>
+          <w:rFonts w:ascii="Arial" w:hAnsi="Arial"/>
+          <w:b/>
+          <w:bCs/>
+          <w:sz w:val="22"/>
+          <w:szCs w:val="22"/>
+          <w:lang w:val="en-US"/>
+        </w:rPr>
+        <w:t>)</w:t>
+      </w:r>
+      <w:r>
+        <w:rPr>
+          <w:rStyle w:val="NoneA"/>
+          <w:rFonts w:ascii="Arial" w:hAnsi="Arial"/>
+          <w:sz w:val="22"/>
+          <w:szCs w:val="22"/>
+          <w:lang w:val="en-US"/>
+        </w:rPr>
+        <w:t xml:space="preserve"> Median</w:t>
+      </w:r>
+      <w:bookmarkStart w:id="8" w:name="MathJaxElement43Frame54"/>
+      <w:bookmarkEnd w:id="7"/>
+      <w:r>
+        <w:rPr>
+          <w:rStyle w:val="NoneA"/>
+          <w:rFonts w:ascii="Arial" w:hAnsi="Arial"/>
+          <w:sz w:val="22"/>
+          <w:szCs w:val="22"/>
+          <w:lang w:val="en-US"/>
+        </w:rPr>
+        <w:t xml:space="preserve"> </w:t>
+      </w:r>
+      <w:bookmarkEnd w:id="8"/>
+      <w:r>
+        <w:rPr>
+          <w:rStyle w:val="NoneA"/>
+          <w:rFonts w:ascii="Arial" w:hAnsi="Arial"/>
+          <w:sz w:val="22"/>
+          <w:szCs w:val="22"/>
+          <w:lang w:val="en-US"/>
+        </w:rPr>
+        <w:t>s</w:t>
+      </w:r>
+      <w:bookmarkStart w:id="9" w:name="MathJaxElement43Frame56"/>
+      <w:r>
+        <w:rPr>
+          <w:rStyle w:val="NoneA"/>
+          <w:rFonts w:ascii="Arial" w:hAnsi="Arial"/>
+          <w:sz w:val="22"/>
+          <w:szCs w:val="22"/>
+          <w:lang w:val="en-US"/>
+        </w:rPr>
+        <w:t xml:space="preserve">hared </w:t>
+      </w:r>
+      <w:bookmarkEnd w:id="9"/>
+      <w:r>
+        <w:rPr>
+          <w:rStyle w:val="NoneA"/>
+          <w:rFonts w:ascii="Arial" w:hAnsi="Arial"/>
+          <w:sz w:val="22"/>
+          <w:szCs w:val="22"/>
+          <w:lang w:val="en-US"/>
+        </w:rPr>
+        <w:t>significant m</w:t>
+      </w:r>
+      <w:bookmarkStart w:id="10" w:name="MathJaxElement43Frame57"/>
+      <w:r>
+        <w:rPr>
+          <w:rStyle w:val="NoneA"/>
+          <w:rFonts w:ascii="Arial" w:hAnsi="Arial"/>
+          <w:sz w:val="22"/>
+          <w:szCs w:val="22"/>
+          <w:lang w:val="fr-FR"/>
+        </w:rPr>
+        <w:t>etabolites</w:t>
+      </w:r>
+      <w:r>
+        <w:rPr>
+          <w:rStyle w:val="NoneA"/>
+          <w:rFonts w:ascii="Arial" w:hAnsi="Arial"/>
+          <w:sz w:val="22"/>
+          <w:szCs w:val="22"/>
+          <w:lang w:val="en-US"/>
+        </w:rPr>
+        <w:t xml:space="preserve"> among the 50 highest scoring metabolites from each</w:t>
+      </w:r>
+      <w:r>
+        <w:rPr>
+          <w:rStyle w:val="NoneA"/>
+          <w:rFonts w:ascii="Arial" w:hAnsi="Arial"/>
+          <w:sz w:val="22"/>
+          <w:szCs w:val="22"/>
+          <w:lang w:val="fr-FR"/>
+        </w:rPr>
+        <w:t xml:space="preserve"> condition (</w:t>
+      </w:r>
+      <w:r>
+        <w:rPr>
+          <w:rStyle w:val="NoneA"/>
+          <w:rFonts w:ascii="Arial" w:hAnsi="Arial"/>
+          <w:i/>
+          <w:iCs/>
+          <w:sz w:val="22"/>
+          <w:szCs w:val="22"/>
+          <w:lang w:val="fr-FR"/>
+        </w:rPr>
+        <w:t>P</w:t>
+      </w:r>
+      <w:r>
+        <w:rPr>
+          <w:rStyle w:val="NoneA"/>
+          <w:rFonts w:ascii="Arial" w:hAnsi="Arial"/>
+          <w:sz w:val="22"/>
+          <w:szCs w:val="22"/>
+          <w:lang w:val="fr-FR"/>
+        </w:rPr>
+        <w:t xml:space="preserve"> &lt; 0.05).</w:t>
+      </w:r>
+      <w:bookmarkEnd w:id="10"/>
+      <w:r>
+        <w:rPr>
+          <w:rStyle w:val="NoneA"/>
+          <w:rFonts w:ascii="Arial" w:hAnsi="Arial"/>
+          <w:sz w:val="22"/>
+          <w:szCs w:val="22"/>
+          <w:lang w:val="en-US"/>
+        </w:rPr>
+        <w:t xml:space="preserve"> Median importance scores and pooled random distribution were recalculated per metabolite using the values from each condition tested. </w:t>
+      </w:r>
+      <w:bookmarkStart w:id="11" w:name="MathJaxElement43Frame58"/>
+      <w:r>
+        <w:rPr>
+          <w:rStyle w:val="NoneA"/>
+          <w:rFonts w:ascii="Arial" w:hAnsi="Arial"/>
+          <w:b/>
+          <w:bCs/>
+          <w:sz w:val="22"/>
+          <w:szCs w:val="22"/>
+          <w:lang w:val="en-US"/>
+        </w:rPr>
+        <w:t>(</w:t>
+      </w:r>
+      <w:r>
+        <w:rPr>
+          <w:rStyle w:val="NoneA"/>
+          <w:rFonts w:ascii="Arial" w:hAnsi="Arial"/>
+          <w:b/>
+          <w:bCs/>
+          <w:sz w:val="22"/>
+          <w:szCs w:val="22"/>
+          <w:lang w:val="en-US"/>
+        </w:rPr>
+        <w:t>b</w:t>
+      </w:r>
+      <w:r>
+        <w:rPr>
+          <w:rStyle w:val="NoneA"/>
+          <w:rFonts w:ascii="Arial" w:hAnsi="Arial"/>
+          <w:b/>
+          <w:bCs/>
+          <w:sz w:val="22"/>
+          <w:szCs w:val="22"/>
+          <w:lang w:val="en-US"/>
+        </w:rPr>
+        <w:t>)</w:t>
+      </w:r>
+      <w:r>
+        <w:rPr>
+          <w:rStyle w:val="NoneA"/>
+          <w:rFonts w:ascii="Arial" w:hAnsi="Arial"/>
+          <w:sz w:val="22"/>
+          <w:szCs w:val="22"/>
+          <w:lang w:val="en-US"/>
+        </w:rPr>
+        <w:t xml:space="preserve"> Distinctly important significant metabolites from each treatment group</w:t>
+      </w:r>
+      <w:r>
+        <w:rPr>
+          <w:rStyle w:val="NoneA"/>
+          <w:rFonts w:ascii="Arial" w:hAnsi="Arial"/>
+          <w:sz w:val="22"/>
+          <w:szCs w:val="22"/>
+          <w:lang w:val="fr-FR"/>
+        </w:rPr>
+        <w:t xml:space="preserve"> (</w:t>
+      </w:r>
+      <w:r>
+        <w:rPr>
+          <w:rStyle w:val="NoneA"/>
+          <w:rFonts w:ascii="Arial" w:hAnsi="Arial"/>
+          <w:i/>
+          <w:iCs/>
+          <w:sz w:val="22"/>
+          <w:szCs w:val="22"/>
+          <w:lang w:val="fr-FR"/>
+        </w:rPr>
+        <w:t>P</w:t>
+      </w:r>
+      <w:r>
+        <w:rPr>
+          <w:rStyle w:val="NoneA"/>
+          <w:rFonts w:ascii="Arial" w:hAnsi="Arial"/>
+          <w:sz w:val="22"/>
+          <w:szCs w:val="22"/>
+          <w:lang w:val="fr-FR"/>
+        </w:rPr>
+        <w:t xml:space="preserve"> &lt; 0.05)</w:t>
+      </w:r>
+      <w:r>
+        <w:rPr>
+          <w:rStyle w:val="NoneA"/>
+          <w:rFonts w:ascii="Arial" w:hAnsi="Arial"/>
+          <w:sz w:val="22"/>
+          <w:szCs w:val="22"/>
+          <w:lang w:val="en-US"/>
+        </w:rPr>
+        <w:t>. The top 25 scoring metabolites from each group was cross-referenced against each other group resulting in</w:t>
+      </w:r>
+      <w:r>
+        <w:rPr>
+          <w:rStyle w:val="NoneA"/>
+          <w:rFonts w:ascii="Arial" w:hAnsi="Arial"/>
+          <w:sz w:val="22"/>
+          <w:szCs w:val="22"/>
+          <w:lang w:val="pt-PT"/>
+        </w:rPr>
+        <w:t xml:space="preserve"> metabolites </w:t>
+      </w:r>
+      <w:r>
+        <w:rPr>
+          <w:rStyle w:val="NoneA"/>
+          <w:rFonts w:ascii="Arial" w:hAnsi="Arial"/>
+          <w:sz w:val="22"/>
+          <w:szCs w:val="22"/>
+          <w:lang w:val="en-US"/>
+        </w:rPr>
+        <w:t>that are differentially important between environments.</w:t>
+      </w:r>
+      <w:bookmarkEnd w:id="11"/>
+      <w:r>
+        <w:rPr>
+          <w:rStyle w:val="NoneA"/>
+          <w:rFonts w:ascii="Arial" w:hAnsi="Arial"/>
+          <w:sz w:val="22"/>
+          <w:szCs w:val="22"/>
+          <w:lang w:val="en-US"/>
+        </w:rPr>
+        <w:t xml:space="preserve"> </w:t>
+      </w:r>
+      <w:bookmarkStart w:id="12" w:name="MathJaxElement43Frame59"/>
+      <w:r>
+        <w:rPr>
+          <w:rStyle w:val="NoneA"/>
+          <w:rFonts w:ascii="Arial" w:hAnsi="Arial"/>
+          <w:b/>
+          <w:bCs/>
+          <w:sz w:val="22"/>
+          <w:szCs w:val="22"/>
+          <w:lang w:val="it-IT"/>
+        </w:rPr>
+        <w:t>(</w:t>
+      </w:r>
+      <w:r>
+        <w:rPr>
+          <w:rStyle w:val="NoneA"/>
+          <w:rFonts w:ascii="Arial" w:hAnsi="Arial"/>
+          <w:b/>
+          <w:bCs/>
+          <w:sz w:val="22"/>
+          <w:szCs w:val="22"/>
+          <w:lang w:val="it-IT"/>
+        </w:rPr>
+        <w:t>c</w:t>
+      </w:r>
+      <w:r>
+        <w:rPr>
+          <w:rStyle w:val="NoneA"/>
+          <w:rFonts w:ascii="Arial" w:hAnsi="Arial"/>
+          <w:b/>
+          <w:bCs/>
+          <w:sz w:val="22"/>
+          <w:szCs w:val="22"/>
+          <w:lang w:val="it-IT"/>
+        </w:rPr>
+        <w:t xml:space="preserve">) </w:t>
+      </w:r>
+      <w:r>
+        <w:rPr>
+          <w:rStyle w:val="NoneA"/>
+          <w:rFonts w:ascii="Arial" w:hAnsi="Arial"/>
+          <w:i/>
+          <w:iCs/>
+          <w:sz w:val="22"/>
+          <w:szCs w:val="22"/>
+          <w:lang w:val="it-IT"/>
+        </w:rPr>
+        <w:t>In vitro</w:t>
+      </w:r>
+      <w:r>
+        <w:rPr>
+          <w:rStyle w:val="NoneA"/>
+          <w:rFonts w:ascii="Arial" w:hAnsi="Arial"/>
+          <w:sz w:val="22"/>
+          <w:szCs w:val="22"/>
+          <w:lang w:val="en-US"/>
+        </w:rPr>
+        <w:t xml:space="preserve"> growth curves validating identified growth nutrients from network analysis. In </w:t>
+      </w:r>
+      <w:r>
+        <w:rPr>
+          <w:rStyle w:val="NoneA"/>
+          <w:rFonts w:ascii="Arial" w:hAnsi="Arial"/>
+          <w:sz w:val="22"/>
+          <w:szCs w:val="22"/>
+          <w:lang w:val="en-US"/>
+        </w:rPr>
+        <w:t>gray</w:t>
+      </w:r>
+      <w:r>
+        <w:rPr>
+          <w:rStyle w:val="NoneA"/>
+          <w:rFonts w:ascii="Arial" w:hAnsi="Arial"/>
+          <w:sz w:val="22"/>
+          <w:szCs w:val="22"/>
+          <w:lang w:val="en-US"/>
+        </w:rPr>
+        <w:t xml:space="preserve"> </w:t>
+      </w:r>
+      <w:r>
+        <w:rPr>
+          <w:rStyle w:val="NoneA"/>
+          <w:rFonts w:ascii="Arial" w:hAnsi="Arial"/>
+          <w:sz w:val="22"/>
+          <w:szCs w:val="22"/>
+          <w:lang w:val="en-US"/>
+        </w:rPr>
+        <w:t xml:space="preserve">is a control curve in which amino acids are the only possible source of carbon for </w:t>
       </w:r>
       <w:r>
         <w:rPr>
@@ -10275,19 +10691,170 @@
       </w:r>
       <w:r>
         <w:rPr>
-          <w:rStyle w:val="Hyperlink2"/>
-          <w:lang w:val="en-US"/>
-        </w:rPr>
-        <w:t xml:space="preserve"> str. 630 for each of the antibiotic pretreatments.</w:t>
+          <w:rStyle w:val="NoneA"/>
+          <w:rFonts w:ascii="Arial" w:hAnsi="Arial"/>
+          <w:sz w:val="22"/>
+          <w:szCs w:val="22"/>
+          <w:lang w:val="en-US"/>
+        </w:rPr>
+        <w:t xml:space="preserve">. One metabolite that is consistently important to </w:t>
+      </w:r>
+      <w:r>
+        <w:rPr>
+          <w:rStyle w:val="NoneA"/>
+          <w:rFonts w:ascii="Arial" w:hAnsi="Arial"/>
+          <w:i/>
+          <w:iCs/>
+          <w:sz w:val="22"/>
+          <w:szCs w:val="22"/>
+          <w:lang w:val="en-US"/>
+        </w:rPr>
+        <w:t>C. difficile</w:t>
+      </w:r>
+      <w:r>
+        <w:rPr>
+          <w:rStyle w:val="NoneA"/>
+          <w:rFonts w:ascii="Arial" w:hAnsi="Arial"/>
+          <w:sz w:val="22"/>
+          <w:szCs w:val="22"/>
+          <w:lang w:val="en-US"/>
+        </w:rPr>
+        <w:t xml:space="preserve"> and at least one metabolite indicated as distinctly important from each group supported growth significantly more (</w:t>
+      </w:r>
+      <w:r>
+        <w:rPr>
+          <w:rStyle w:val="NoneA"/>
+          <w:rFonts w:ascii="Arial" w:hAnsi="Arial"/>
+          <w:i/>
+          <w:iCs/>
+          <w:sz w:val="22"/>
+          <w:szCs w:val="22"/>
+          <w:lang w:val="en-US"/>
+        </w:rPr>
+        <w:t>P</w:t>
+      </w:r>
+      <w:r>
+        <w:rPr>
+          <w:rStyle w:val="NoneA"/>
+          <w:rFonts w:ascii="Arial" w:hAnsi="Arial"/>
+          <w:sz w:val="22"/>
+          <w:szCs w:val="22"/>
+          <w:lang w:val="en-US"/>
+        </w:rPr>
+        <w:t xml:space="preserve"> &lt;&lt; 0.001) than No Carbohydrate</w:t>
+      </w:r>
+      <w:r>
+        <w:rPr>
+          <w:rStyle w:val="NoneA"/>
+          <w:rFonts w:ascii="Arial" w:hAnsi="Arial"/>
+          <w:sz w:val="22"/>
+          <w:szCs w:val="22"/>
+          <w:lang w:val="en-US"/>
+        </w:rPr>
+        <w:t>s</w:t>
+      </w:r>
+      <w:r>
+        <w:rPr>
+          <w:rStyle w:val="NoneA"/>
+          <w:rFonts w:ascii="Arial" w:hAnsi="Arial"/>
+          <w:sz w:val="22"/>
+          <w:szCs w:val="22"/>
+          <w:lang w:val="en-US"/>
+        </w:rPr>
+        <w:t xml:space="preserve"> </w:t>
+      </w:r>
+      <w:r>
+        <w:rPr>
+          <w:rStyle w:val="NoneA"/>
+          <w:rFonts w:ascii="Arial" w:hAnsi="Arial"/>
+          <w:sz w:val="22"/>
+          <w:szCs w:val="22"/>
+          <w:lang w:val="en-US"/>
+        </w:rPr>
+        <w:t xml:space="preserve">(+ Amino acids) </w:t>
+      </w:r>
+      <w:r>
+        <w:rPr>
+          <w:rStyle w:val="NoneA"/>
+          <w:rFonts w:ascii="Arial" w:hAnsi="Arial"/>
+          <w:sz w:val="22"/>
+          <w:szCs w:val="22"/>
+          <w:lang w:val="en-US"/>
+        </w:rPr>
+        <w:t>control.</w:t>
+      </w:r>
+      <w:bookmarkEnd w:id="12"/>
+      <w:r>
+        <w:rPr>
+          <w:rStyle w:val="NoneA"/>
+          <w:rFonts w:ascii="Arial" w:hAnsi="Arial"/>
+          <w:sz w:val="22"/>
+          <w:szCs w:val="22"/>
+          <w:lang w:val="en-US"/>
+        </w:rPr>
+        <w:t xml:space="preserve"> Only those carbon sources that significantly improved </w:t>
+      </w:r>
+      <w:r>
+        <w:rPr>
+          <w:rStyle w:val="NoneA"/>
+          <w:rFonts w:ascii="Arial" w:hAnsi="Arial"/>
+          <w:i/>
+          <w:iCs/>
+          <w:sz w:val="22"/>
+          <w:szCs w:val="22"/>
+          <w:lang w:val="en-US"/>
+        </w:rPr>
+        <w:t>C. difficile</w:t>
+      </w:r>
+      <w:r>
+        <w:rPr>
+          <w:rStyle w:val="NoneA"/>
+          <w:rFonts w:ascii="Arial" w:hAnsi="Arial"/>
+          <w:sz w:val="22"/>
+          <w:szCs w:val="22"/>
+          <w:lang w:val="en-US"/>
+        </w:rPr>
+        <w:t xml:space="preserve"> growth over controls are displayed (remainder are located in Table S6). </w:t>
+      </w:r>
+      <w:bookmarkStart w:id="13" w:name="MathJaxElement43Frame510"/>
+      <w:r>
+        <w:rPr>
+          <w:rStyle w:val="NoneA"/>
+          <w:rFonts w:ascii="Arial" w:hAnsi="Arial"/>
+          <w:sz w:val="22"/>
+          <w:szCs w:val="22"/>
+          <w:lang w:val="en-US"/>
+        </w:rPr>
+        <w:t>Significant differences were calculated using 2-Way ANOVA with Holm-Bonferroni correction.</w:t>
       </w:r>
     </w:p>
     <w:p>
       <w:pPr>
         <w:pStyle w:val="Default"/>
-        <w:shd w:fill="FFFFFF" w:val="clear"/>
+        <w:shd w:val="clear" w:fill="FFFFFF"/>
         <w:spacing w:lineRule="auto" w:line="480"/>
         <w:jc w:val="both"/>
         <w:rPr>
+          <w:rFonts w:ascii="Arial" w:hAnsi="Arial" w:eastAsia="Arial" w:cs="Arial"/>
+          <w:sz w:val="22"/>
+          <w:szCs w:val="22"/>
+        </w:rPr>
+      </w:pPr>
+      <w:r>
+        <w:rPr>
+          <w:rFonts w:eastAsia="Arial" w:cs="Arial" w:ascii="Arial" w:hAnsi="Arial"/>
+          <w:sz w:val="22"/>
+          <w:szCs w:val="22"/>
+        </w:rPr>
+      </w:r>
+    </w:p>
+    <w:p>
+      <w:pPr>
+        <w:pStyle w:val="Default"/>
+        <w:shd w:val="clear" w:fill="FFFFFF"/>
+        <w:spacing w:lineRule="auto" w:line="480"/>
+        <w:jc w:val="both"/>
+        <w:rPr>
           <w:rStyle w:val="Hyperlink2"/>
         </w:rPr>
       </w:pPr>
@@ -10298,7 +10865,7 @@
     <w:p>
       <w:pPr>
         <w:pStyle w:val="Default"/>
-        <w:shd w:fill="FFFFFF" w:val="clear"/>
+        <w:shd w:val="clear" w:fill="FFFFFF"/>
         <w:spacing w:lineRule="auto" w:line="480"/>
         <w:jc w:val="both"/>
         <w:rPr/>
@@ -10313,7 +10880,31 @@
           <w:szCs w:val="22"/>
           <w:lang w:val="en-US"/>
         </w:rPr>
-        <w:t xml:space="preserve">Supplementary Figure 3 |  Expression of specific KEGG gene families. </w:t>
+        <w:t xml:space="preserve">Supplementary Figure </w:t>
+      </w:r>
+      <w:r>
+        <w:rPr>
+          <w:rStyle w:val="NoneA"/>
+          <w:rFonts w:ascii="Arial" w:hAnsi="Arial"/>
+          <w:b/>
+          <w:bCs/>
+          <w:sz w:val="22"/>
+          <w:szCs w:val="22"/>
+          <w:lang w:val="en-US"/>
+        </w:rPr>
+        <w:t>1</w:t>
+      </w:r>
+      <w:r>
+        <w:rPr>
+          <w:rStyle w:val="NoneA"/>
+          <w:rFonts w:ascii="Arial" w:hAnsi="Arial"/>
+          <w:b/>
+          <w:bCs/>
+          <w:sz w:val="22"/>
+          <w:szCs w:val="22"/>
+          <w:lang w:val="en-US"/>
+        </w:rPr>
+        <w:t xml:space="preserve"> |  Expression of specific KEGG gene families. </w:t>
       </w:r>
       <w:r>
         <w:rPr>
@@ -10326,7 +10917,7 @@
     <w:p>
       <w:pPr>
         <w:pStyle w:val="Default"/>
-        <w:shd w:fill="FFFFFF" w:val="clear"/>
+        <w:shd w:val="clear" w:fill="FFFFFF"/>
         <w:spacing w:lineRule="auto" w:line="480"/>
         <w:jc w:val="both"/>
         <w:rPr>
@@ -10337,16 +10928,16 @@
       </w:pPr>
       <w:r>
         <w:rPr>
-          <w:rFonts w:eastAsia="Arial" w:cs="Arial" w:ascii="Arial" w:hAnsi="Arial"/>
-          <w:sz w:val="22"/>
-          <w:szCs w:val="22"/>
-        </w:rPr>
+          <w:rStyle w:val="Hyperlink2"/>
+          <w:rFonts w:ascii="Arial" w:hAnsi="Arial"/>
+        </w:rPr>
+        <w:t>Describe why this sucked so you did the triangle plot</w:t>
       </w:r>
     </w:p>
     <w:p>
       <w:pPr>
         <w:pStyle w:val="Default"/>
-        <w:shd w:fill="FFFFFF" w:val="clear"/>
+        <w:shd w:val="clear" w:fill="FFFFFF"/>
         <w:spacing w:lineRule="auto" w:line="480"/>
         <w:jc w:val="both"/>
         <w:rPr/>
@@ -10361,20 +10952,143 @@
           <w:szCs w:val="22"/>
           <w:lang w:val="en-US"/>
         </w:rPr>
-        <w:t xml:space="preserve">Supplementary Figure 4 |  Substrate scores outside of at least two standard deviations from simulated means. </w:t>
+        <w:t xml:space="preserve">Supplementary Figure </w:t>
+      </w:r>
+      <w:r>
+        <w:rPr>
+          <w:rStyle w:val="NoneA"/>
+          <w:rFonts w:ascii="Arial" w:hAnsi="Arial"/>
+          <w:b/>
+          <w:bCs/>
+          <w:sz w:val="22"/>
+          <w:szCs w:val="22"/>
+          <w:lang w:val="en-US"/>
+        </w:rPr>
+        <w:t>2</w:t>
+      </w:r>
+      <w:r>
+        <w:rPr>
+          <w:rStyle w:val="NoneA"/>
+          <w:rFonts w:ascii="Arial" w:hAnsi="Arial"/>
+          <w:b/>
+          <w:bCs/>
+          <w:sz w:val="22"/>
+          <w:szCs w:val="22"/>
+          <w:lang w:val="en-US"/>
+        </w:rPr>
+        <w:t xml:space="preserve"> |  </w:t>
+      </w:r>
+      <w:r>
+        <w:rPr>
+          <w:rStyle w:val="NoneA"/>
+          <w:rFonts w:ascii="Arial" w:hAnsi="Arial"/>
+          <w:b/>
+          <w:bCs/>
+          <w:sz w:val="22"/>
+          <w:szCs w:val="22"/>
+          <w:lang w:val="en-US"/>
+        </w:rPr>
+        <w:t xml:space="preserve">Significantly scoring metabolites from each </w:t>
+      </w:r>
+      <w:r>
+        <w:rPr>
+          <w:rStyle w:val="NoneA"/>
+          <w:rFonts w:ascii="Arial" w:hAnsi="Arial"/>
+          <w:b/>
+          <w:bCs/>
+          <w:i/>
+          <w:iCs/>
+          <w:sz w:val="22"/>
+          <w:szCs w:val="22"/>
+          <w:lang w:val="en-US"/>
+        </w:rPr>
+        <w:t>C. difficile</w:t>
+      </w:r>
+      <w:r>
+        <w:rPr>
+          <w:rStyle w:val="NoneA"/>
+          <w:rFonts w:ascii="Arial" w:hAnsi="Arial"/>
+          <w:b/>
+          <w:bCs/>
+          <w:sz w:val="22"/>
+          <w:szCs w:val="22"/>
+          <w:lang w:val="en-US"/>
+        </w:rPr>
+        <w:t xml:space="preserve"> colonized condition</w:t>
+      </w:r>
+      <w:r>
+        <w:rPr>
+          <w:rStyle w:val="NoneA"/>
+          <w:rFonts w:ascii="Arial" w:hAnsi="Arial"/>
+          <w:b/>
+          <w:bCs/>
+          <w:sz w:val="22"/>
+          <w:szCs w:val="22"/>
+          <w:lang w:val="en-US"/>
+        </w:rPr>
+        <w:t xml:space="preserve">. </w:t>
       </w:r>
       <w:r>
         <w:rPr>
           <w:rStyle w:val="Hyperlink2"/>
           <w:lang w:val="en-US"/>
         </w:rPr>
-        <w:t>Description. A). B). C). Demonstrates value for hypothesis generation.</w:t>
+        <w:t xml:space="preserve">Description. </w:t>
+      </w:r>
+      <w:r>
+        <w:rPr>
+          <w:rStyle w:val="Hyperlink2"/>
+          <w:lang w:val="en-US"/>
+        </w:rPr>
+        <w:t>(a)</w:t>
+      </w:r>
+      <w:r>
+        <w:rPr>
+          <w:rStyle w:val="Hyperlink2"/>
+          <w:lang w:val="en-US"/>
+        </w:rPr>
+        <w:t xml:space="preserve">. </w:t>
+      </w:r>
+      <w:r>
+        <w:rPr>
+          <w:rStyle w:val="Hyperlink2"/>
+          <w:lang w:val="en-US"/>
+        </w:rPr>
+        <w:t>(b</w:t>
+      </w:r>
+      <w:r>
+        <w:rPr>
+          <w:rStyle w:val="Hyperlink2"/>
+          <w:lang w:val="en-US"/>
+        </w:rPr>
+        <w:t xml:space="preserve">). </w:t>
+      </w:r>
+      <w:r>
+        <w:rPr>
+          <w:rStyle w:val="Hyperlink2"/>
+          <w:lang w:val="en-US"/>
+        </w:rPr>
+        <w:t>(c</w:t>
+      </w:r>
+      <w:r>
+        <w:rPr>
+          <w:rStyle w:val="Hyperlink2"/>
+          <w:lang w:val="en-US"/>
+        </w:rPr>
+        <w:t xml:space="preserve">). </w:t>
+      </w:r>
+      <w:r>
+        <w:rPr>
+          <w:rStyle w:val="Hyperlink2"/>
+          <w:lang w:val="en-US"/>
+        </w:rPr>
+        <w:t>(d).</w:t>
       </w:r>
     </w:p>
     <w:p>
       <w:pPr>
         <w:pStyle w:val="Textbody1"/>
-        <w:shd w:fill="FFFFFF" w:val="clear"/>
+        <w:shd w:val="clear" w:fill="FFFFFF"/>
         <w:spacing w:lineRule="auto" w:line="480"/>
         <w:ind w:left="480" w:right="0" w:hanging="480"/>
         <w:jc w:val="both"/>
@@ -10400,7 +11114,7 @@
     <w:p>
       <w:pPr>
         <w:pStyle w:val="Default"/>
-        <w:shd w:fill="FFFFFF" w:val="clear"/>
+        <w:shd w:val="clear" w:fill="FFFFFF"/>
         <w:spacing w:lineRule="auto" w:line="480"/>
         <w:ind w:left="480" w:right="0" w:hanging="480"/>
         <w:jc w:val="both"/>
@@ -10416,7 +11130,31 @@
           <w:szCs w:val="22"/>
           <w:lang w:val="en-US"/>
         </w:rPr>
-        <w:t xml:space="preserve">Supplementary Figure 5 |  Acetate data supporting network output. </w:t>
+        <w:t xml:space="preserve">Supplementary Figure </w:t>
+      </w:r>
+      <w:r>
+        <w:rPr>
+          <w:rStyle w:val="NoneA"/>
+          <w:rFonts w:ascii="Arial" w:hAnsi="Arial"/>
+          <w:b/>
+          <w:bCs/>
+          <w:sz w:val="22"/>
+          <w:szCs w:val="22"/>
+          <w:lang w:val="en-US"/>
+        </w:rPr>
+        <w:t>3</w:t>
+      </w:r>
+      <w:r>
+        <w:rPr>
+          <w:rStyle w:val="NoneA"/>
+          <w:rFonts w:ascii="Arial" w:hAnsi="Arial"/>
+          <w:b/>
+          <w:bCs/>
+          <w:sz w:val="22"/>
+          <w:szCs w:val="22"/>
+          <w:lang w:val="en-US"/>
+        </w:rPr>
+        <w:t xml:space="preserve"> |  Acetate data supporting network output. </w:t>
       </w:r>
       <w:r>
         <w:rPr>
@@ -10429,7 +11167,7 @@
     <w:p>
       <w:pPr>
         <w:pStyle w:val="Default"/>
-        <w:shd w:fill="FFFFFF" w:val="clear"/>
+        <w:shd w:val="clear" w:fill="FFFFFF"/>
         <w:spacing w:lineRule="auto" w:line="480"/>
         <w:ind w:left="480" w:right="0" w:hanging="480"/>
         <w:jc w:val="both"/>
@@ -10455,7 +11193,461 @@
     <w:p>
       <w:pPr>
         <w:pStyle w:val="Default"/>
-        <w:shd w:fill="FFFFFF" w:val="clear"/>
+        <w:shd w:val="clear" w:fill="FFFFFF"/>
+        <w:spacing w:lineRule="auto" w:line="480"/>
+        <w:ind w:left="480" w:right="0" w:hanging="480"/>
+        <w:jc w:val="both"/>
+        <w:rPr>
+          <w:rFonts w:ascii="Arial" w:hAnsi="Arial" w:eastAsia="Arial" w:cs="Arial"/>
+          <w:b/>
+          <w:b/>
+          <w:bCs/>
+          <w:sz w:val="22"/>
+          <w:szCs w:val="22"/>
+        </w:rPr>
+      </w:pPr>
+      <w:r>
+        <w:rPr>
+          <w:rFonts w:eastAsia="Arial" w:cs="Arial" w:ascii="Arial" w:hAnsi="Arial"/>
+          <w:b/>
+          <w:bCs/>
+          <w:sz w:val="22"/>
+          <w:szCs w:val="22"/>
+        </w:rPr>
+      </w:r>
+    </w:p>
+    <w:p>
+      <w:pPr>
+        <w:pStyle w:val="Default"/>
+        <w:shd w:val="clear" w:fill="FFFFFF"/>
+        <w:spacing w:lineRule="auto" w:line="480"/>
+        <w:ind w:left="480" w:right="0" w:hanging="480"/>
+        <w:jc w:val="both"/>
+        <w:rPr>
+          <w:rFonts w:ascii="Arial" w:hAnsi="Arial" w:eastAsia="Arial" w:cs="Arial"/>
+          <w:b/>
+          <w:b/>
+          <w:bCs/>
+          <w:sz w:val="22"/>
+          <w:szCs w:val="22"/>
+        </w:rPr>
+      </w:pPr>
+      <w:r>
+        <w:rPr>
+          <w:rStyle w:val="NoneA"/>
+          <w:rFonts w:eastAsia="Arial" w:cs="Arial" w:ascii="Arial" w:hAnsi="Arial"/>
+          <w:b/>
+          <w:bCs/>
+          <w:sz w:val="22"/>
+          <w:szCs w:val="22"/>
+          <w:lang w:val="en-US"/>
+        </w:rPr>
+        <w:t xml:space="preserve">Supplementary </w:t>
+      </w:r>
+      <w:r>
+        <w:rPr>
+          <w:rStyle w:val="NoneA"/>
+          <w:rFonts w:eastAsia="Arial" w:cs="Arial" w:ascii="Arial" w:hAnsi="Arial"/>
+          <w:b/>
+          <w:bCs/>
+          <w:sz w:val="22"/>
+          <w:szCs w:val="22"/>
+          <w:lang w:val="en-US"/>
+        </w:rPr>
+        <w:t>Table 1</w:t>
+      </w:r>
+      <w:r>
+        <w:rPr>
+          <w:rStyle w:val="NoneA"/>
+          <w:rFonts w:eastAsia="Arial" w:cs="Arial" w:ascii="Arial" w:hAnsi="Arial"/>
+          <w:b/>
+          <w:bCs/>
+          <w:sz w:val="22"/>
+          <w:szCs w:val="22"/>
+          <w:lang w:val="en-US"/>
+        </w:rPr>
+        <w:t xml:space="preserve"> |  </w:t>
+      </w:r>
+      <w:r>
+        <w:rPr>
+          <w:rStyle w:val="NoneA"/>
+          <w:rFonts w:eastAsia="Arial" w:cs="Arial" w:ascii="Arial" w:hAnsi="Arial"/>
+          <w:b/>
+          <w:bCs/>
+          <w:sz w:val="22"/>
+          <w:szCs w:val="22"/>
+          <w:lang w:val="en-US"/>
+        </w:rPr>
+        <w:t>Description</w:t>
+      </w:r>
+      <w:r>
+        <w:rPr>
+          <w:rStyle w:val="NoneA"/>
+          <w:rFonts w:eastAsia="Arial" w:cs="Arial" w:ascii="Arial" w:hAnsi="Arial"/>
+          <w:b/>
+          <w:bCs/>
+          <w:sz w:val="22"/>
+          <w:szCs w:val="22"/>
+          <w:lang w:val="en-US"/>
+        </w:rPr>
+        <w:t>.</w:t>
+      </w:r>
+    </w:p>
+    <w:p>
+      <w:pPr>
+        <w:pStyle w:val="Default"/>
+        <w:shd w:val="clear" w:fill="FFFFFF"/>
+        <w:spacing w:lineRule="auto" w:line="480"/>
+        <w:ind w:left="480" w:right="0" w:hanging="480"/>
+        <w:jc w:val="both"/>
+        <w:rPr>
+          <w:rStyle w:val="NoneA"/>
+          <w:lang w:val="en-US"/>
+        </w:rPr>
+      </w:pPr>
+      <w:r>
+        <w:rPr>
+          <w:rFonts w:eastAsia="Arial" w:cs="Arial" w:ascii="Arial" w:hAnsi="Arial"/>
+          <w:b/>
+          <w:bCs/>
+          <w:sz w:val="22"/>
+          <w:szCs w:val="22"/>
+        </w:rPr>
+      </w:r>
+    </w:p>
+    <w:p>
+      <w:pPr>
+        <w:pStyle w:val="Default"/>
+        <w:shd w:val="clear" w:fill="FFFFFF"/>
+        <w:spacing w:lineRule="auto" w:line="480"/>
+        <w:ind w:left="0" w:right="0" w:hanging="0"/>
+        <w:jc w:val="both"/>
+        <w:rPr>
+          <w:rFonts w:ascii="Arial" w:hAnsi="Arial" w:eastAsia="Arial" w:cs="Arial"/>
+          <w:b/>
+          <w:b/>
+          <w:bCs/>
+          <w:sz w:val="22"/>
+          <w:szCs w:val="22"/>
+        </w:rPr>
+      </w:pPr>
+      <w:r>
+        <w:rPr>
+          <w:rStyle w:val="NoneA"/>
+          <w:rFonts w:eastAsia="Arial" w:cs="Arial" w:ascii="Arial" w:hAnsi="Arial"/>
+          <w:b/>
+          <w:bCs/>
+          <w:sz w:val="22"/>
+          <w:szCs w:val="22"/>
+          <w:lang w:val="en-US"/>
+        </w:rPr>
+        <w:t xml:space="preserve">Supplementary </w:t>
+      </w:r>
+      <w:r>
+        <w:rPr>
+          <w:rStyle w:val="NoneA"/>
+          <w:rFonts w:eastAsia="Arial" w:cs="Arial" w:ascii="Arial" w:hAnsi="Arial"/>
+          <w:b/>
+          <w:bCs/>
+          <w:sz w:val="22"/>
+          <w:szCs w:val="22"/>
+          <w:lang w:val="en-US"/>
+        </w:rPr>
+        <w:t>Table 2</w:t>
+      </w:r>
+      <w:r>
+        <w:rPr>
+          <w:rStyle w:val="NoneA"/>
+          <w:rFonts w:eastAsia="Arial" w:cs="Arial" w:ascii="Arial" w:hAnsi="Arial"/>
+          <w:b/>
+          <w:bCs/>
+          <w:sz w:val="22"/>
+          <w:szCs w:val="22"/>
+          <w:lang w:val="en-US"/>
+        </w:rPr>
+        <w:t xml:space="preserve"> |  </w:t>
+      </w:r>
+      <w:r>
+        <w:rPr>
+          <w:rStyle w:val="NoneA"/>
+          <w:rFonts w:eastAsia="Arial" w:cs="Arial" w:ascii="Arial" w:hAnsi="Arial"/>
+          <w:b/>
+          <w:bCs/>
+          <w:sz w:val="22"/>
+          <w:szCs w:val="22"/>
+          <w:lang w:val="en-US"/>
+        </w:rPr>
+        <w:t>Description</w:t>
+      </w:r>
+      <w:r>
+        <w:rPr>
+          <w:rStyle w:val="NoneA"/>
+          <w:rFonts w:eastAsia="Arial" w:cs="Arial" w:ascii="Arial" w:hAnsi="Arial"/>
+          <w:b/>
+          <w:bCs/>
+          <w:sz w:val="22"/>
+          <w:szCs w:val="22"/>
+          <w:lang w:val="en-US"/>
+        </w:rPr>
+        <w:t>.</w:t>
+      </w:r>
+    </w:p>
+    <w:p>
+      <w:pPr>
+        <w:pStyle w:val="Default"/>
+        <w:shd w:val="clear" w:fill="FFFFFF"/>
+        <w:spacing w:lineRule="auto" w:line="480"/>
+        <w:ind w:left="480" w:right="0" w:hanging="480"/>
+        <w:jc w:val="both"/>
+        <w:rPr>
+          <w:rStyle w:val="NoneA"/>
+          <w:lang w:val="en-US"/>
+        </w:rPr>
+      </w:pPr>
+      <w:r>
+        <w:rPr>
+          <w:rFonts w:eastAsia="Arial" w:cs="Arial" w:ascii="Arial" w:hAnsi="Arial"/>
+          <w:b/>
+          <w:bCs/>
+          <w:sz w:val="22"/>
+          <w:szCs w:val="22"/>
+        </w:rPr>
+      </w:r>
+    </w:p>
+    <w:p>
+      <w:pPr>
+        <w:pStyle w:val="Default"/>
+        <w:shd w:val="clear" w:fill="FFFFFF"/>
+        <w:spacing w:lineRule="auto" w:line="480"/>
+        <w:ind w:left="480" w:right="0" w:hanging="480"/>
+        <w:jc w:val="both"/>
+        <w:rPr>
+          <w:rFonts w:ascii="Arial" w:hAnsi="Arial" w:eastAsia="Arial" w:cs="Arial"/>
+          <w:b/>
+          <w:b/>
+          <w:bCs/>
+          <w:sz w:val="22"/>
+          <w:szCs w:val="22"/>
+        </w:rPr>
+      </w:pPr>
+      <w:r>
+        <w:rPr>
+          <w:rStyle w:val="NoneA"/>
+          <w:rFonts w:eastAsia="Arial" w:cs="Arial" w:ascii="Arial" w:hAnsi="Arial"/>
+          <w:b/>
+          <w:bCs/>
+          <w:sz w:val="22"/>
+          <w:szCs w:val="22"/>
+          <w:lang w:val="en-US"/>
+        </w:rPr>
+        <w:t xml:space="preserve">Supplementary </w:t>
+      </w:r>
+      <w:r>
+        <w:rPr>
+          <w:rStyle w:val="NoneA"/>
+          <w:rFonts w:eastAsia="Arial" w:cs="Arial" w:ascii="Arial" w:hAnsi="Arial"/>
+          <w:b/>
+          <w:bCs/>
+          <w:sz w:val="22"/>
+          <w:szCs w:val="22"/>
+          <w:lang w:val="en-US"/>
+        </w:rPr>
+        <w:t>Table 3</w:t>
+      </w:r>
+      <w:r>
+        <w:rPr>
+          <w:rStyle w:val="NoneA"/>
+          <w:rFonts w:eastAsia="Arial" w:cs="Arial" w:ascii="Arial" w:hAnsi="Arial"/>
+          <w:b/>
+          <w:bCs/>
+          <w:sz w:val="22"/>
+          <w:szCs w:val="22"/>
+          <w:lang w:val="en-US"/>
+        </w:rPr>
+        <w:t xml:space="preserve"> |  </w:t>
+      </w:r>
+      <w:r>
+        <w:rPr>
+          <w:rStyle w:val="NoneA"/>
+          <w:rFonts w:eastAsia="Arial" w:cs="Arial" w:ascii="Arial" w:hAnsi="Arial"/>
+          <w:b/>
+          <w:bCs/>
+          <w:sz w:val="22"/>
+          <w:szCs w:val="22"/>
+          <w:lang w:val="en-US"/>
+        </w:rPr>
+        <w:t>Description</w:t>
+      </w:r>
+      <w:r>
+        <w:rPr>
+          <w:rStyle w:val="NoneA"/>
+          <w:rFonts w:eastAsia="Arial" w:cs="Arial" w:ascii="Arial" w:hAnsi="Arial"/>
+          <w:b/>
+          <w:bCs/>
+          <w:sz w:val="22"/>
+          <w:szCs w:val="22"/>
+          <w:lang w:val="en-US"/>
+        </w:rPr>
+        <w:t>.</w:t>
+      </w:r>
+    </w:p>
+    <w:p>
+      <w:pPr>
+        <w:pStyle w:val="Default"/>
+        <w:shd w:val="clear" w:fill="FFFFFF"/>
+        <w:spacing w:lineRule="auto" w:line="480"/>
+        <w:ind w:left="0" w:right="0" w:hanging="0"/>
+        <w:jc w:val="both"/>
+        <w:rPr>
+          <w:rStyle w:val="NoneA"/>
+          <w:lang w:val="en-US"/>
+        </w:rPr>
+      </w:pPr>
+      <w:r>
+        <w:rPr>
+          <w:rFonts w:eastAsia="Arial" w:cs="Arial" w:ascii="Arial" w:hAnsi="Arial"/>
+          <w:b/>
+          <w:bCs/>
+          <w:sz w:val="22"/>
+          <w:szCs w:val="22"/>
+        </w:rPr>
+      </w:r>
+    </w:p>
+    <w:p>
+      <w:pPr>
+        <w:pStyle w:val="Default"/>
+        <w:shd w:val="clear" w:fill="FFFFFF"/>
+        <w:spacing w:lineRule="auto" w:line="480"/>
+        <w:ind w:left="480" w:right="0" w:hanging="480"/>
+        <w:jc w:val="both"/>
+        <w:rPr>
+          <w:rFonts w:ascii="Arial" w:hAnsi="Arial" w:eastAsia="Arial" w:cs="Arial"/>
+          <w:b/>
+          <w:b/>
+          <w:bCs/>
+          <w:sz w:val="22"/>
+          <w:szCs w:val="22"/>
+        </w:rPr>
+      </w:pPr>
+      <w:r>
+        <w:rPr>
+          <w:rStyle w:val="NoneA"/>
+          <w:rFonts w:eastAsia="Arial" w:cs="Arial" w:ascii="Arial" w:hAnsi="Arial"/>
+          <w:b/>
+          <w:bCs/>
+          <w:sz w:val="22"/>
+          <w:szCs w:val="22"/>
+          <w:lang w:val="en-US"/>
+        </w:rPr>
+        <w:t xml:space="preserve">Supplementary </w:t>
+      </w:r>
+      <w:r>
+        <w:rPr>
+          <w:rStyle w:val="NoneA"/>
+          <w:rFonts w:eastAsia="Arial" w:cs="Arial" w:ascii="Arial" w:hAnsi="Arial"/>
+          <w:b/>
+          <w:bCs/>
+          <w:sz w:val="22"/>
+          <w:szCs w:val="22"/>
+          <w:lang w:val="en-US"/>
+        </w:rPr>
+        <w:t xml:space="preserve">Table </w:t>
+      </w:r>
+      <w:r>
+        <w:rPr>
+          <w:rStyle w:val="NoneA"/>
+          <w:rFonts w:eastAsia="Arial" w:cs="Arial" w:ascii="Arial" w:hAnsi="Arial"/>
+          <w:b/>
+          <w:bCs/>
+          <w:sz w:val="22"/>
+          <w:szCs w:val="22"/>
+          <w:lang w:val="en-US"/>
+        </w:rPr>
+        <w:t>4</w:t>
+      </w:r>
+      <w:r>
+        <w:rPr>
+          <w:rStyle w:val="NoneA"/>
+          <w:rFonts w:eastAsia="Arial" w:cs="Arial" w:ascii="Arial" w:hAnsi="Arial"/>
+          <w:b/>
+          <w:bCs/>
+          <w:sz w:val="22"/>
+          <w:szCs w:val="22"/>
+          <w:lang w:val="en-US"/>
+        </w:rPr>
+        <w:t xml:space="preserve"> |  </w:t>
+      </w:r>
+      <w:r>
+        <w:rPr>
+          <w:rStyle w:val="NoneA"/>
+          <w:rFonts w:eastAsia="Arial" w:cs="Arial" w:ascii="Arial" w:hAnsi="Arial"/>
+          <w:b/>
+          <w:bCs/>
+          <w:sz w:val="22"/>
+          <w:szCs w:val="22"/>
+          <w:lang w:val="en-US"/>
+        </w:rPr>
+        <w:t>Description</w:t>
+      </w:r>
+      <w:r>
+        <w:rPr>
+          <w:rStyle w:val="NoneA"/>
+          <w:rFonts w:eastAsia="Arial" w:cs="Arial" w:ascii="Arial" w:hAnsi="Arial"/>
+          <w:b/>
+          <w:bCs/>
+          <w:sz w:val="22"/>
+          <w:szCs w:val="22"/>
+          <w:lang w:val="en-US"/>
+        </w:rPr>
+        <w:t>.</w:t>
+      </w:r>
+    </w:p>
+    <w:p>
+      <w:pPr>
+        <w:pStyle w:val="Default"/>
+        <w:shd w:val="clear" w:fill="FFFFFF"/>
+        <w:spacing w:lineRule="auto" w:line="480"/>
+        <w:jc w:val="both"/>
+        <w:rPr>
+          <w:rStyle w:val="NoneA"/>
+          <w:rFonts w:ascii="Arial" w:hAnsi="Arial"/>
+          <w:b/>
+          <w:b/>
+          <w:bCs/>
+          <w:sz w:val="22"/>
+          <w:szCs w:val="22"/>
+          <w:lang w:val="en-US"/>
+        </w:rPr>
+      </w:pPr>
+      <w:r>
+        <w:rPr/>
+      </w:r>
+    </w:p>
+    <w:p>
+      <w:pPr>
+        <w:pStyle w:val="Default"/>
+        <w:shd w:val="clear" w:fill="FFFFFF"/>
+        <w:spacing w:lineRule="auto" w:line="480"/>
+        <w:jc w:val="both"/>
+        <w:rPr>
+          <w:rStyle w:val="NoneA"/>
+          <w:rFonts w:ascii="Arial" w:hAnsi="Arial"/>
+          <w:b/>
+          <w:b/>
+          <w:bCs/>
+          <w:sz w:val="22"/>
+          <w:szCs w:val="22"/>
+          <w:lang w:val="en-US"/>
+        </w:rPr>
+      </w:pPr>
+      <w:r>
+        <w:rPr/>
+      </w:r>
+    </w:p>
+    <w:p>
+      <w:pPr>
+        <w:pStyle w:val="Default"/>
+        <w:shd w:val="clear" w:fill="FFFFFF"/>
         <w:spacing w:lineRule="auto" w:line="480"/>
         <w:jc w:val="both"/>
         <w:rPr/>
@@ -10476,7 +11668,7 @@
     <w:p>
       <w:pPr>
         <w:pStyle w:val="Default"/>
-        <w:shd w:fill="FFFFFF" w:val="clear"/>
+        <w:shd w:val="clear" w:fill="FFFFFF"/>
         <w:spacing w:lineRule="auto" w:line="480"/>
         <w:jc w:val="both"/>
         <w:rPr/>
@@ -10492,7 +11684,7 @@
     <w:p>
       <w:pPr>
         <w:pStyle w:val="Default"/>
-        <w:shd w:fill="FFFFFF" w:val="clear"/>
+        <w:shd w:val="clear" w:fill="FFFFFF"/>
         <w:spacing w:lineRule="auto" w:line="480"/>
         <w:jc w:val="both"/>
         <w:rPr>
@@ -10512,7 +11704,7 @@
     <w:p>
       <w:pPr>
         <w:pStyle w:val="Default"/>
-        <w:shd w:fill="FFFFFF" w:val="clear"/>
+        <w:shd w:val="clear" w:fill="FFFFFF"/>
         <w:spacing w:lineRule="auto" w:line="480"/>
         <w:jc w:val="both"/>
         <w:rPr/>
@@ -10533,7 +11725,7 @@
     <w:p>
       <w:pPr>
         <w:pStyle w:val="Default"/>
-        <w:shd w:fill="FFFFFF" w:val="clear"/>
+        <w:shd w:val="clear" w:fill="FFFFFF"/>
         <w:spacing w:lineRule="auto" w:line="480"/>
         <w:jc w:val="both"/>
         <w:rPr/>
@@ -10549,7 +11741,7 @@
     <w:p>
       <w:pPr>
         <w:pStyle w:val="Default"/>
-        <w:shd w:fill="FFFFFF" w:val="clear"/>
+        <w:shd w:val="clear" w:fill="FFFFFF"/>
         <w:spacing w:lineRule="auto" w:line="480"/>
         <w:jc w:val="both"/>
         <w:rPr>
@@ -10569,7 +11761,7 @@
     <w:p>
       <w:pPr>
         <w:pStyle w:val="Default"/>
-        <w:shd w:fill="FFFFFF" w:val="clear"/>
+        <w:shd w:val="clear" w:fill="FFFFFF"/>
         <w:spacing w:lineRule="auto" w:line="480"/>
         <w:jc w:val="both"/>
         <w:rPr/>
@@ -10590,7 +11782,7 @@
     <w:p>
       <w:pPr>
         <w:pStyle w:val="Textbody1"/>
-        <w:shd w:fill="FFFFFF" w:val="clear"/>
+        <w:shd w:val="clear" w:fill="FFFFFF"/>
         <w:ind w:left="480" w:right="0" w:hanging="480"/>
         <w:rPr/>
       </w:pPr>
@@ -10630,7 +11822,7 @@
     <w:p>
       <w:pPr>
         <w:pStyle w:val="Textbody1"/>
-        <w:shd w:fill="FFFFFF" w:val="clear"/>
+        <w:shd w:val="clear" w:fill="FFFFFF"/>
         <w:ind w:left="480" w:right="0" w:hanging="480"/>
         <w:rPr/>
       </w:pPr>
@@ -10692,7 +11884,7 @@
     <w:p>
       <w:pPr>
         <w:pStyle w:val="Textbody1"/>
-        <w:shd w:fill="FFFFFF" w:val="clear"/>
+        <w:shd w:val="clear" w:fill="FFFFFF"/>
         <w:ind w:left="480" w:right="0" w:hanging="480"/>
         <w:rPr/>
       </w:pPr>
@@ -10754,7 +11946,7 @@
     <w:p>
       <w:pPr>
         <w:pStyle w:val="Textbody1"/>
-        <w:shd w:fill="FFFFFF" w:val="clear"/>
+        <w:shd w:val="clear" w:fill="FFFFFF"/>
         <w:ind w:left="480" w:right="0" w:hanging="480"/>
         <w:rPr/>
       </w:pPr>
@@ -10816,7 +12008,7 @@
     <w:p>
       <w:pPr>
         <w:pStyle w:val="Textbody1"/>
-        <w:shd w:fill="FFFFFF" w:val="clear"/>
+        <w:shd w:val="clear" w:fill="FFFFFF"/>
         <w:ind w:left="480" w:right="0" w:hanging="480"/>
         <w:rPr/>
       </w:pPr>
@@ -10900,7 +12092,7 @@
     <w:p>
       <w:pPr>
         <w:pStyle w:val="Textbody1"/>
-        <w:shd w:fill="FFFFFF" w:val="clear"/>
+        <w:shd w:val="clear" w:fill="FFFFFF"/>
         <w:ind w:left="480" w:right="0" w:hanging="480"/>
         <w:rPr/>
       </w:pPr>
@@ -10918,7 +12110,7 @@
     <w:p>
       <w:pPr>
         <w:pStyle w:val="Textbody1"/>
-        <w:shd w:fill="FFFFFF" w:val="clear"/>
+        <w:shd w:val="clear" w:fill="FFFFFF"/>
         <w:ind w:left="480" w:right="0" w:hanging="480"/>
         <w:rPr/>
       </w:pPr>
@@ -10980,7 +12172,7 @@
     <w:p>
       <w:pPr>
         <w:pStyle w:val="Textbody1"/>
-        <w:shd w:fill="FFFFFF" w:val="clear"/>
+        <w:shd w:val="clear" w:fill="FFFFFF"/>
         <w:ind w:left="480" w:right="0" w:hanging="480"/>
         <w:rPr/>
       </w:pPr>
@@ -11042,7 +12234,7 @@
     <w:p>
       <w:pPr>
         <w:pStyle w:val="Textbody1"/>
-        <w:shd w:fill="FFFFFF" w:val="clear"/>
+        <w:shd w:val="clear" w:fill="FFFFFF"/>
         <w:ind w:left="480" w:right="0" w:hanging="480"/>
         <w:rPr/>
       </w:pPr>
@@ -11104,7 +12296,7 @@
     <w:p>
       <w:pPr>
         <w:pStyle w:val="Textbody1"/>
-        <w:shd w:fill="FFFFFF" w:val="clear"/>
+        <w:shd w:val="clear" w:fill="FFFFFF"/>
         <w:ind w:left="480" w:right="0" w:hanging="480"/>
         <w:rPr/>
       </w:pPr>
@@ -11166,7 +12358,7 @@
     <w:p>
       <w:pPr>
         <w:pStyle w:val="Textbody1"/>
-        <w:shd w:fill="FFFFFF" w:val="clear"/>
+        <w:shd w:val="clear" w:fill="FFFFFF"/>
         <w:ind w:left="480" w:right="0" w:hanging="480"/>
         <w:rPr/>
       </w:pPr>
@@ -11206,7 +12398,7 @@
     <w:p>
       <w:pPr>
         <w:pStyle w:val="Textbody1"/>
-        <w:shd w:fill="FFFFFF" w:val="clear"/>
+        <w:shd w:val="clear" w:fill="FFFFFF"/>
         <w:ind w:left="480" w:right="0" w:hanging="480"/>
         <w:rPr/>
       </w:pPr>
@@ -11224,7 +12416,7 @@
     <w:p>
       <w:pPr>
         <w:pStyle w:val="Textbody1"/>
-        <w:shd w:fill="FFFFFF" w:val="clear"/>
+        <w:shd w:val="clear" w:fill="FFFFFF"/>
         <w:ind w:left="480" w:right="0" w:hanging="480"/>
         <w:rPr/>
       </w:pPr>
@@ -11286,7 +12478,7 @@
     <w:p>
       <w:pPr>
         <w:pStyle w:val="Textbody1"/>
-        <w:shd w:fill="FFFFFF" w:val="clear"/>
+        <w:shd w:val="clear" w:fill="FFFFFF"/>
         <w:ind w:left="480" w:right="0" w:hanging="480"/>
         <w:rPr/>
       </w:pPr>
@@ -11348,7 +12540,7 @@
     <w:p>
       <w:pPr>
         <w:pStyle w:val="Textbody1"/>
-        <w:shd w:fill="FFFFFF" w:val="clear"/>
+        <w:shd w:val="clear" w:fill="FFFFFF"/>
         <w:ind w:left="480" w:right="0" w:hanging="480"/>
         <w:rPr/>
       </w:pPr>
@@ -11432,7 +12624,7 @@
     <w:p>
       <w:pPr>
         <w:pStyle w:val="Textbody1"/>
-        <w:shd w:fill="FFFFFF" w:val="clear"/>
+        <w:shd w:val="clear" w:fill="FFFFFF"/>
         <w:ind w:left="480" w:right="0" w:hanging="480"/>
         <w:rPr/>
       </w:pPr>
@@ -11494,7 +12686,7 @@
     <w:p>
       <w:pPr>
         <w:pStyle w:val="Textbody1"/>
-        <w:shd w:fill="FFFFFF" w:val="clear"/>
+        <w:shd w:val="clear" w:fill="FFFFFF"/>
         <w:ind w:left="480" w:right="0" w:hanging="480"/>
         <w:rPr/>
       </w:pPr>
@@ -11556,7 +12748,7 @@
     <w:p>
       <w:pPr>
         <w:pStyle w:val="Textbody1"/>
-        <w:shd w:fill="FFFFFF" w:val="clear"/>
+        <w:shd w:val="clear" w:fill="FFFFFF"/>
         <w:ind w:left="480" w:right="0" w:hanging="480"/>
         <w:rPr/>
       </w:pPr>
@@ -11618,7 +12810,7 @@
     <w:p>
       <w:pPr>
         <w:pStyle w:val="Textbody1"/>
-        <w:shd w:fill="FFFFFF" w:val="clear"/>
+        <w:shd w:val="clear" w:fill="FFFFFF"/>
         <w:ind w:left="480" w:right="0" w:hanging="480"/>
         <w:rPr/>
       </w:pPr>
@@ -11680,7 +12872,7 @@
     <w:p>
       <w:pPr>
         <w:pStyle w:val="Textbody1"/>
-        <w:shd w:fill="FFFFFF" w:val="clear"/>
+        <w:shd w:val="clear" w:fill="FFFFFF"/>
         <w:ind w:left="480" w:right="0" w:hanging="480"/>
         <w:rPr/>
       </w:pPr>
@@ -11742,7 +12934,7 @@
     <w:p>
       <w:pPr>
         <w:pStyle w:val="Textbody1"/>
-        <w:shd w:fill="FFFFFF" w:val="clear"/>
+        <w:shd w:val="clear" w:fill="FFFFFF"/>
         <w:ind w:left="480" w:right="0" w:hanging="480"/>
         <w:rPr/>
       </w:pPr>
@@ -11804,7 +12996,7 @@
     <w:p>
       <w:pPr>
         <w:pStyle w:val="Textbody1"/>
-        <w:shd w:fill="FFFFFF" w:val="clear"/>
+        <w:shd w:val="clear" w:fill="FFFFFF"/>
         <w:ind w:left="480" w:right="0" w:hanging="480"/>
         <w:rPr/>
       </w:pPr>
@@ -11845,7 +13037,7 @@
       <w:pPr>
         <w:pStyle w:val="Default"/>
         <w:widowControl/>
-        <w:shd w:fill="FFFFFF" w:val="clear"/>
+        <w:shd w:val="clear" w:fill="FFFFFF"/>
         <w:tabs>
           <w:tab w:val="left" w:pos="720" w:leader="none"/>
           <w:tab w:val="left" w:pos="1440" w:leader="none"/>
@@ -11891,7 +13083,7 @@
       <w:pPr>
         <w:pStyle w:val="Default"/>
         <w:widowControl/>
-        <w:shd w:fill="FFFFFF" w:val="clear"/>
+        <w:shd w:val="clear" w:fill="FFFFFF"/>
         <w:tabs>
           <w:tab w:val="left" w:pos="720" w:leader="none"/>
           <w:tab w:val="left" w:pos="1440" w:leader="none"/>
@@ -11937,7 +13129,7 @@
       <w:pPr>
         <w:pStyle w:val="Default"/>
         <w:widowControl/>
-        <w:shd w:fill="FFFFFF" w:val="clear"/>
+        <w:shd w:val="clear" w:fill="FFFFFF"/>
         <w:tabs>
           <w:tab w:val="left" w:pos="720" w:leader="none"/>
           <w:tab w:val="left" w:pos="1440" w:leader="none"/>
@@ -11972,7 +13164,7 @@
       <w:pPr>
         <w:pStyle w:val="Default"/>
         <w:widowControl/>
-        <w:shd w:fill="FFFFFF" w:val="clear"/>
+        <w:shd w:val="clear" w:fill="FFFFFF"/>
         <w:tabs>
           <w:tab w:val="left" w:pos="720" w:leader="none"/>
           <w:tab w:val="left" w:pos="1440" w:leader="none"/>
@@ -12086,7 +13278,7 @@
       <w:pPr>
         <w:pStyle w:val="Default"/>
         <w:widowControl/>
-        <w:shd w:fill="FFFFFF" w:val="clear"/>
+        <w:shd w:val="clear" w:fill="FFFFFF"/>
         <w:tabs>
           <w:tab w:val="left" w:pos="720" w:leader="none"/>
           <w:tab w:val="left" w:pos="1440" w:leader="none"/>
@@ -12121,7 +13313,7 @@
       <w:pPr>
         <w:pStyle w:val="Default"/>
         <w:widowControl/>
-        <w:shd w:fill="FFFFFF" w:val="clear"/>
+        <w:shd w:val="clear" w:fill="FFFFFF"/>
         <w:tabs>
           <w:tab w:val="left" w:pos="720" w:leader="none"/>
           <w:tab w:val="left" w:pos="1440" w:leader="none"/>
@@ -12227,7 +13419,7 @@
       <w:pPr>
         <w:pStyle w:val="Default"/>
         <w:widowControl/>
-        <w:shd w:fill="FFFFFF" w:val="clear"/>
+        <w:shd w:val="clear" w:fill="FFFFFF"/>
         <w:tabs>
           <w:tab w:val="left" w:pos="720" w:leader="none"/>
           <w:tab w:val="left" w:pos="1440" w:leader="none"/>
@@ -12262,7 +13454,7 @@
       <w:pPr>
         <w:pStyle w:val="Default"/>
         <w:widowControl/>
-        <w:shd w:fill="FFFFFF" w:val="clear"/>
+        <w:shd w:val="clear" w:fill="FFFFFF"/>
         <w:tabs>
           <w:tab w:val="left" w:pos="720" w:leader="none"/>
           <w:tab w:val="left" w:pos="1440" w:leader="none"/>
@@ -12352,7 +13544,7 @@
       <w:pPr>
         <w:pStyle w:val="Default"/>
         <w:widowControl/>
-        <w:shd w:fill="FFFFFF" w:val="clear"/>
+        <w:shd w:val="clear" w:fill="FFFFFF"/>
         <w:tabs>
           <w:tab w:val="left" w:pos="720" w:leader="none"/>
           <w:tab w:val="left" w:pos="1440" w:leader="none"/>
@@ -12394,7 +13586,7 @@
       <w:pPr>
         <w:pStyle w:val="Default"/>
         <w:widowControl/>
-        <w:shd w:fill="FFFFFF" w:val="clear"/>
+        <w:shd w:val="clear" w:fill="FFFFFF"/>
         <w:tabs>
           <w:tab w:val="left" w:pos="720" w:leader="none"/>
           <w:tab w:val="left" w:pos="1440" w:leader="none"/>
@@ -12429,7 +13621,7 @@
       <w:pPr>
         <w:pStyle w:val="Default"/>
         <w:widowControl/>
-        <w:shd w:fill="FFFFFF" w:val="clear"/>
+        <w:shd w:val="clear" w:fill="FFFFFF"/>
         <w:tabs>
           <w:tab w:val="left" w:pos="720" w:leader="none"/>
           <w:tab w:val="left" w:pos="1440" w:leader="none"/>
@@ -12488,7 +13680,7 @@
       <w:pPr>
         <w:pStyle w:val="Default"/>
         <w:widowControl/>
-        <w:shd w:fill="FFFFFF" w:val="clear"/>
+        <w:shd w:val="clear" w:fill="FFFFFF"/>
         <w:tabs>
           <w:tab w:val="left" w:pos="720" w:leader="none"/>
           <w:tab w:val="left" w:pos="1440" w:leader="none"/>
@@ -12522,7 +13714,7 @@
     <w:p>
       <w:pPr>
         <w:pStyle w:val="Textbody1"/>
-        <w:shd w:fill="FFFFFF" w:val="clear"/>
+        <w:shd w:val="clear" w:fill="FFFFFF"/>
         <w:ind w:left="480" w:right="0" w:hanging="480"/>
         <w:rPr/>
       </w:pPr>
@@ -12584,7 +13776,7 @@
     <w:p>
       <w:pPr>
         <w:pStyle w:val="Textbody1"/>
-        <w:shd w:fill="FFFFFF" w:val="clear"/>
+        <w:shd w:val="clear" w:fill="FFFFFF"/>
         <w:ind w:left="480" w:right="0" w:hanging="480"/>
         <w:rPr/>
       </w:pPr>
@@ -12647,7 +13839,7 @@
       <w:pPr>
         <w:pStyle w:val="Default"/>
         <w:widowControl/>
-        <w:shd w:fill="FFFFFF" w:val="clear"/>
+        <w:shd w:val="clear" w:fill="FFFFFF"/>
         <w:tabs>
           <w:tab w:val="left" w:pos="720" w:leader="none"/>
           <w:tab w:val="left" w:pos="1440" w:leader="none"/>
@@ -12674,7 +13866,7 @@
       <w:pPr>
         <w:pStyle w:val="Default"/>
         <w:widowControl/>
-        <w:shd w:fill="FFFFFF" w:val="clear"/>
+        <w:shd w:val="clear" w:fill="FFFFFF"/>
         <w:tabs>
           <w:tab w:val="left" w:pos="720" w:leader="none"/>
           <w:tab w:val="left" w:pos="1440" w:leader="none"/>
@@ -12733,7 +13925,7 @@
     <w:p>
       <w:pPr>
         <w:pStyle w:val="Textbody1"/>
-        <w:shd w:fill="FFFFFF" w:val="clear"/>
+        <w:shd w:val="clear" w:fill="FFFFFF"/>
         <w:ind w:left="480" w:right="0" w:hanging="480"/>
         <w:rPr>
           <w:rFonts w:ascii="Arial" w:hAnsi="Arial" w:eastAsia="Arial" w:cs="Arial"/>
@@ -12752,7 +13944,7 @@
     <w:p>
       <w:pPr>
         <w:pStyle w:val="Textbody1"/>
-        <w:shd w:fill="FFFFFF" w:val="clear"/>
+        <w:shd w:val="clear" w:fill="FFFFFF"/>
         <w:ind w:left="480" w:right="0" w:hanging="480"/>
         <w:rPr/>
       </w:pPr>
@@ -12814,7 +14006,7 @@
     <w:p>
       <w:pPr>
         <w:pStyle w:val="Textbody1"/>
-        <w:shd w:fill="FFFFFF" w:val="clear"/>
+        <w:shd w:val="clear" w:fill="FFFFFF"/>
         <w:ind w:left="480" w:right="0" w:hanging="480"/>
         <w:rPr/>
       </w:pPr>
@@ -12876,7 +14068,7 @@
     <w:p>
       <w:pPr>
         <w:pStyle w:val="Textbody1"/>
-        <w:shd w:fill="FFFFFF" w:val="clear"/>
+        <w:shd w:val="clear" w:fill="FFFFFF"/>
         <w:ind w:left="480" w:right="0" w:hanging="480"/>
         <w:rPr/>
       </w:pPr>
@@ -12894,7 +14086,7 @@
     <w:p>
       <w:pPr>
         <w:pStyle w:val="Textbody1"/>
-        <w:shd w:fill="FFFFFF" w:val="clear"/>
+        <w:shd w:val="clear" w:fill="FFFFFF"/>
         <w:ind w:left="480" w:right="0" w:hanging="480"/>
         <w:rPr/>
       </w:pPr>
@@ -12956,7 +14148,7 @@
     <w:p>
       <w:pPr>
         <w:pStyle w:val="Textbody1"/>
-        <w:shd w:fill="FFFFFF" w:val="clear"/>
+        <w:shd w:val="clear" w:fill="FFFFFF"/>
         <w:ind w:left="480" w:right="0" w:hanging="480"/>
         <w:rPr/>
       </w:pPr>
@@ -13018,7 +14210,7 @@
     <w:p>
       <w:pPr>
         <w:pStyle w:val="Textbody1"/>
-        <w:shd w:fill="FFFFFF" w:val="clear"/>
+        <w:shd w:val="clear" w:fill="FFFFFF"/>
         <w:ind w:left="480" w:right="0" w:hanging="480"/>
         <w:rPr/>
       </w:pPr>
@@ -13058,7 +14250,7 @@
     <w:p>
       <w:pPr>
         <w:pStyle w:val="Textbody1"/>
-        <w:shd w:fill="FFFFFF" w:val="clear"/>
+        <w:shd w:val="clear" w:fill="FFFFFF"/>
         <w:ind w:left="480" w:right="0" w:hanging="480"/>
         <w:rPr/>
       </w:pPr>
@@ -13120,7 +14312,7 @@
     <w:p>
       <w:pPr>
         <w:pStyle w:val="Textbody1"/>
-        <w:shd w:fill="FFFFFF" w:val="clear"/>
+        <w:shd w:val="clear" w:fill="FFFFFF"/>
         <w:ind w:left="480" w:right="0" w:hanging="480"/>
         <w:rPr/>
       </w:pPr>
@@ -13182,7 +14374,7 @@
     <w:p>
       <w:pPr>
         <w:pStyle w:val="Textbody1"/>
-        <w:shd w:fill="FFFFFF" w:val="clear"/>
+        <w:shd w:val="clear" w:fill="FFFFFF"/>
         <w:ind w:left="480" w:right="0" w:hanging="480"/>
         <w:rPr/>
       </w:pPr>
@@ -13266,7 +14458,7 @@
     <w:p>
       <w:pPr>
         <w:pStyle w:val="Textbody1"/>
-        <w:shd w:fill="FFFFFF" w:val="clear"/>
+        <w:shd w:val="clear" w:fill="FFFFFF"/>
         <w:ind w:left="480" w:right="0" w:hanging="480"/>
         <w:rPr/>
       </w:pPr>
@@ -13337,7 +14529,7 @@
     <w:p>
       <w:pPr>
         <w:pStyle w:val="Textbody1"/>
-        <w:shd w:fill="FFFFFF" w:val="clear"/>
+        <w:shd w:val="clear" w:fill="FFFFFF"/>
         <w:ind w:left="480" w:right="0" w:hanging="480"/>
         <w:rPr/>
       </w:pPr>
@@ -13399,7 +14591,7 @@
     <w:p>
       <w:pPr>
         <w:pStyle w:val="Textbody1"/>
-        <w:shd w:fill="FFFFFF" w:val="clear"/>
+        <w:shd w:val="clear" w:fill="FFFFFF"/>
         <w:ind w:left="480" w:right="0" w:hanging="480"/>
         <w:rPr/>
       </w:pPr>
@@ -13461,7 +14653,7 @@
     <w:p>
       <w:pPr>
         <w:pStyle w:val="Textbody1"/>
-        <w:shd w:fill="FFFFFF" w:val="clear"/>
+        <w:shd w:val="clear" w:fill="FFFFFF"/>
         <w:ind w:left="480" w:right="0" w:hanging="480"/>
         <w:rPr/>
       </w:pPr>
@@ -13523,7 +14715,7 @@
     <w:p>
       <w:pPr>
         <w:pStyle w:val="Textbody1"/>
-        <w:shd w:fill="FFFFFF" w:val="clear"/>
+        <w:shd w:val="clear" w:fill="FFFFFF"/>
         <w:ind w:left="480" w:right="0" w:hanging="480"/>
         <w:rPr/>
       </w:pPr>
@@ -13585,7 +14777,7 @@
     <w:p>
       <w:pPr>
         <w:pStyle w:val="Textbody1"/>
-        <w:shd w:fill="FFFFFF" w:val="clear"/>
+        <w:shd w:val="clear" w:fill="FFFFFF"/>
         <w:ind w:left="480" w:right="0" w:hanging="480"/>
         <w:rPr/>
       </w:pPr>
@@ -13647,7 +14839,7 @@
     <w:p>
       <w:pPr>
         <w:pStyle w:val="Textbody1"/>
-        <w:shd w:fill="FFFFFF" w:val="clear"/>
+        <w:shd w:val="clear" w:fill="FFFFFF"/>
         <w:ind w:left="480" w:right="0" w:hanging="480"/>
         <w:rPr/>
       </w:pPr>
@@ -13709,7 +14901,7 @@
     <w:p>
       <w:pPr>
         <w:pStyle w:val="Textbody1"/>
-        <w:shd w:fill="FFFFFF" w:val="clear"/>
+        <w:shd w:val="clear" w:fill="FFFFFF"/>
         <w:ind w:left="480" w:right="0" w:hanging="480"/>
         <w:rPr/>
       </w:pPr>
@@ -13749,7 +14941,7 @@
     <w:p>
       <w:pPr>
         <w:pStyle w:val="Textbody1"/>
-        <w:shd w:fill="FFFFFF" w:val="clear"/>
+        <w:shd w:val="clear" w:fill="FFFFFF"/>
         <w:ind w:left="480" w:right="0" w:hanging="480"/>
         <w:rPr/>
       </w:pPr>
@@ -13789,7 +14981,7 @@
     <w:p>
       <w:pPr>
         <w:pStyle w:val="Textbody1"/>
-        <w:shd w:fill="FFFFFF" w:val="clear"/>
+        <w:shd w:val="clear" w:fill="FFFFFF"/>
         <w:ind w:left="480" w:right="0" w:hanging="480"/>
         <w:rPr/>
       </w:pPr>
@@ -13851,7 +15043,7 @@
     <w:p>
       <w:pPr>
         <w:pStyle w:val="Textbody1"/>
-        <w:shd w:fill="FFFFFF" w:val="clear"/>
+        <w:shd w:val="clear" w:fill="FFFFFF"/>
         <w:ind w:left="480" w:right="0" w:hanging="480"/>
         <w:rPr/>
       </w:pPr>
@@ -13869,7 +15061,7 @@
     <w:p>
       <w:pPr>
         <w:pStyle w:val="Textbody1"/>
-        <w:shd w:fill="FFFFFF" w:val="clear"/>
+        <w:shd w:val="clear" w:fill="FFFFFF"/>
         <w:ind w:left="480" w:right="0" w:hanging="480"/>
         <w:rPr/>
       </w:pPr>
@@ -13887,7 +15079,7 @@
     <w:p>
       <w:pPr>
         <w:pStyle w:val="Textbody1"/>
-        <w:shd w:fill="FFFFFF" w:val="clear"/>
+        <w:shd w:val="clear" w:fill="FFFFFF"/>
         <w:ind w:left="480" w:right="0" w:hanging="480"/>
         <w:rPr/>
       </w:pPr>
@@ -13949,7 +15141,7 @@
     <w:p>
       <w:pPr>
         <w:pStyle w:val="Textbody1"/>
-        <w:shd w:fill="FFFFFF" w:val="clear"/>
+        <w:shd w:val="clear" w:fill="FFFFFF"/>
         <w:ind w:left="480" w:right="0" w:hanging="480"/>
         <w:rPr/>
       </w:pPr>
@@ -14011,7 +15203,7 @@
     <w:p>
       <w:pPr>
         <w:pStyle w:val="Textbody1"/>
-        <w:shd w:fill="FFFFFF" w:val="clear"/>
+        <w:shd w:val="clear" w:fill="FFFFFF"/>
         <w:ind w:left="480" w:right="0" w:hanging="480"/>
         <w:rPr/>
       </w:pPr>
@@ -14029,7 +15221,7 @@
     <w:p>
       <w:pPr>
         <w:pStyle w:val="Textbody1"/>
-        <w:shd w:fill="FFFFFF" w:val="clear"/>
+        <w:shd w:val="clear" w:fill="FFFFFF"/>
         <w:ind w:left="480" w:right="0" w:hanging="480"/>
         <w:rPr/>
       </w:pPr>
@@ -14091,7 +15283,7 @@
     <w:p>
       <w:pPr>
         <w:pStyle w:val="Textbody1"/>
-        <w:shd w:fill="FFFFFF" w:val="clear"/>
+        <w:shd w:val="clear" w:fill="FFFFFF"/>
         <w:ind w:left="480" w:right="0" w:hanging="480"/>
         <w:rPr/>
       </w:pPr>
@@ -14153,7 +15345,7 @@
     <w:p>
       <w:pPr>
         <w:pStyle w:val="Textbody1"/>
-        <w:shd w:fill="FFFFFF" w:val="clear"/>
+        <w:shd w:val="clear" w:fill="FFFFFF"/>
         <w:ind w:left="480" w:right="0" w:hanging="480"/>
         <w:rPr/>
       </w:pPr>
@@ -14215,7 +15407,7 @@
     <w:p>
       <w:pPr>
         <w:pStyle w:val="Textbody1"/>
-        <w:shd w:fill="FFFFFF" w:val="clear"/>
+        <w:shd w:val="clear" w:fill="FFFFFF"/>
         <w:ind w:left="480" w:right="0" w:hanging="480"/>
         <w:rPr/>
       </w:pPr>
@@ -14277,7 +15469,7 @@
     <w:p>
       <w:pPr>
         <w:pStyle w:val="Textbody1"/>
-        <w:shd w:fill="FFFFFF" w:val="clear"/>
+        <w:shd w:val="clear" w:fill="FFFFFF"/>
         <w:ind w:left="480" w:right="0" w:hanging="480"/>
         <w:rPr/>
       </w:pPr>
@@ -14295,7 +15487,7 @@
     <w:p>
       <w:pPr>
         <w:pStyle w:val="Textbody1"/>
-        <w:shd w:fill="FFFFFF" w:val="clear"/>
+        <w:shd w:val="clear" w:fill="FFFFFF"/>
         <w:ind w:left="480" w:right="0" w:hanging="480"/>
         <w:rPr/>
       </w:pPr>
@@ -14357,7 +15549,7 @@
     <w:p>
       <w:pPr>
         <w:pStyle w:val="Textbody1"/>
-        <w:shd w:fill="FFFFFF" w:val="clear"/>
+        <w:shd w:val="clear" w:fill="FFFFFF"/>
         <w:ind w:left="480" w:right="0" w:hanging="480"/>
         <w:rPr/>
       </w:pPr>
@@ -14441,7 +15633,7 @@
     <w:p>
       <w:pPr>
         <w:pStyle w:val="Textbody1"/>
-        <w:shd w:fill="FFFFFF" w:val="clear"/>
+        <w:shd w:val="clear" w:fill="FFFFFF"/>
         <w:ind w:left="480" w:right="0" w:hanging="480"/>
         <w:rPr/>
       </w:pPr>
@@ -14503,7 +15695,7 @@
     <w:p>
       <w:pPr>
         <w:pStyle w:val="Textbody1"/>
-        <w:shd w:fill="FFFFFF" w:val="clear"/>
+        <w:shd w:val="clear" w:fill="FFFFFF"/>
         <w:ind w:left="480" w:right="0" w:hanging="480"/>
         <w:rPr/>
       </w:pPr>
@@ -14565,7 +15757,7 @@
     <w:p>
       <w:pPr>
         <w:pStyle w:val="Textbody1"/>
-        <w:shd w:fill="FFFFFF" w:val="clear"/>
+        <w:shd w:val="clear" w:fill="FFFFFF"/>
         <w:ind w:left="480" w:right="0" w:hanging="480"/>
         <w:rPr/>
       </w:pPr>
@@ -14627,7 +15819,7 @@
     <w:p>
       <w:pPr>
         <w:pStyle w:val="Textbody1"/>
-        <w:shd w:fill="FFFFFF" w:val="clear"/>
+        <w:shd w:val="clear" w:fill="FFFFFF"/>
         <w:ind w:left="480" w:right="0" w:hanging="480"/>
         <w:rPr/>
       </w:pPr>
@@ -14645,7 +15837,7 @@
     <w:p>
       <w:pPr>
         <w:pStyle w:val="Textbody1"/>
-        <w:shd w:fill="FFFFFF" w:val="clear"/>
+        <w:shd w:val="clear" w:fill="FFFFFF"/>
         <w:ind w:left="480" w:right="0" w:hanging="480"/>
         <w:rPr/>
       </w:pPr>
@@ -14663,7 +15855,7 @@
     <w:p>
       <w:pPr>
         <w:pStyle w:val="Textbody1"/>
-        <w:shd w:fill="FFFFFF" w:val="clear"/>
+        <w:shd w:val="clear" w:fill="FFFFFF"/>
         <w:ind w:left="480" w:right="0" w:hanging="480"/>
         <w:rPr/>
       </w:pPr>
@@ -14725,7 +15917,7 @@
     <w:p>
       <w:pPr>
         <w:pStyle w:val="Textbody1"/>
-        <w:shd w:fill="FFFFFF" w:val="clear"/>
+        <w:shd w:val="clear" w:fill="FFFFFF"/>
         <w:ind w:left="480" w:right="0" w:hanging="480"/>
         <w:rPr/>
       </w:pPr>
@@ -14765,7 +15957,7 @@
     <w:p>
       <w:pPr>
         <w:pStyle w:val="Textbody1"/>
-        <w:shd w:fill="FFFFFF" w:val="clear"/>
+        <w:shd w:val="clear" w:fill="FFFFFF"/>
         <w:ind w:left="480" w:right="0" w:hanging="480"/>
         <w:rPr/>
       </w:pPr>
@@ -14805,7 +15997,7 @@
     <w:p>
       <w:pPr>
         <w:pStyle w:val="Textbody1"/>
-        <w:shd w:fill="FFFFFF" w:val="clear"/>
+        <w:shd w:val="clear" w:fill="FFFFFF"/>
         <w:ind w:left="480" w:right="0" w:hanging="480"/>
         <w:rPr/>
       </w:pPr>
@@ -14867,7 +16059,7 @@
     <w:p>
       <w:pPr>
         <w:pStyle w:val="Textbody1"/>
-        <w:shd w:fill="FFFFFF" w:val="clear"/>
+        <w:shd w:val="clear" w:fill="FFFFFF"/>
         <w:ind w:left="480" w:right="0" w:hanging="480"/>
         <w:rPr/>
       </w:pPr>
@@ -14929,7 +16121,7 @@
     <w:p>
       <w:pPr>
         <w:pStyle w:val="Textbody1"/>
-        <w:shd w:fill="FFFFFF" w:val="clear"/>
+        <w:shd w:val="clear" w:fill="FFFFFF"/>
         <w:spacing w:lineRule="atLeast" w:line="100"/>
         <w:ind w:left="480" w:right="0" w:hanging="480"/>
         <w:jc w:val="both"/>
@@ -14949,7 +16141,7 @@
     <w:p>
       <w:pPr>
         <w:pStyle w:val="Textbody1"/>
-        <w:shd w:fill="FFFFFF" w:val="clear"/>
+        <w:shd w:val="clear" w:fill="FFFFFF"/>
         <w:spacing w:lineRule="atLeast" w:line="100" w:before="0" w:after="120"/>
         <w:ind w:left="480" w:right="0" w:hanging="480"/>
         <w:jc w:val="both"/>
@@ -15019,7 +16211,7 @@
   <w:p>
     <w:pPr>
       <w:pStyle w:val="HeaderFooter"/>
-      <w:shd w:fill="FFFFFF" w:val="clear"/>
+      <w:shd w:val="clear" w:fill="FFFFFF"/>
       <w:bidi w:val="0"/>
       <w:jc w:val="left"/>
       <w:rPr/>
@@ -15036,7 +16228,7 @@
   <w:p>
     <w:pPr>
       <w:pStyle w:val="HeaderFooter"/>
-      <w:shd w:fill="FFFFFF" w:val="clear"/>
+      <w:shd w:val="clear" w:fill="FFFFFF"/>
       <w:bidi w:val="0"/>
       <w:jc w:val="left"/>
       <w:rPr/>
@@ -15099,6 +16291,7 @@
         <w:vertAlign w:val="baseline"/>
         <w:position w:val="0"/>
         <w:sz w:val="24"/>
+        <w:sz w:val="24"/>
         <w:spacing w:val="0"/>
         <w:i w:val="false"/>
         <w:b w:val="false"/>
@@ -15127,6 +16320,7 @@
         <w:strike w:val="false"/>
         <w:vertAlign w:val="baseline"/>
         <w:position w:val="0"/>
+        <w:sz w:val="24"/>
         <w:sz w:val="24"/>
         <w:spacing w:val="0"/>
         <w:i w:val="false"/>
@@ -15157,6 +16351,7 @@
         <w:vertAlign w:val="baseline"/>
         <w:position w:val="0"/>
         <w:sz w:val="24"/>
+        <w:sz w:val="24"/>
         <w:spacing w:val="0"/>
         <w:i w:val="false"/>
         <w:b w:val="false"/>
@@ -15185,6 +16380,7 @@
         <w:strike w:val="false"/>
         <w:vertAlign w:val="baseline"/>
         <w:position w:val="0"/>
+        <w:sz w:val="24"/>
         <w:sz w:val="24"/>
         <w:spacing w:val="0"/>
         <w:i w:val="false"/>
@@ -15215,6 +16411,7 @@
         <w:vertAlign w:val="baseline"/>
         <w:position w:val="0"/>
         <w:sz w:val="24"/>
+        <w:sz w:val="24"/>
         <w:spacing w:val="0"/>
         <w:i w:val="false"/>
         <w:b w:val="false"/>
@@ -15243,6 +16440,7 @@
         <w:strike w:val="false"/>
         <w:vertAlign w:val="baseline"/>
         <w:position w:val="0"/>
+        <w:sz w:val="24"/>
         <w:sz w:val="24"/>
         <w:spacing w:val="0"/>
         <w:i w:val="false"/>
@@ -15273,6 +16471,7 @@
         <w:vertAlign w:val="baseline"/>
         <w:position w:val="0"/>
         <w:sz w:val="24"/>
+        <w:sz w:val="24"/>
         <w:spacing w:val="0"/>
         <w:i w:val="false"/>
         <w:b w:val="false"/>
@@ -15301,6 +16500,7 @@
         <w:strike w:val="false"/>
         <w:vertAlign w:val="baseline"/>
         <w:position w:val="0"/>
+        <w:sz w:val="24"/>
         <w:sz w:val="24"/>
         <w:spacing w:val="0"/>
         <w:i w:val="false"/>
@@ -15464,7 +16664,6 @@
       <w:keepLines w:val="false"/>
       <w:pageBreakBefore w:val="false"/>
       <w:widowControl/>
-      <w:pBdr/>
       <w:shd w:val="clear" w:color="auto" w:fill="auto"/>
       <w:suppressAutoHyphens w:val="false"/>
       <w:bidi w:val="0"/>
@@ -15624,6 +16823,7 @@
       <w:w w:val="100"/>
       <w:position w:val="0"/>
       <w:sz w:val="24"/>
+      <w:sz w:val="24"/>
       <w:vertAlign w:val="baseline"/>
     </w:rPr>
   </w:style>
@@ -15646,6 +16846,7 @@
       <w:spacing w:val="0"/>
       <w:w w:val="100"/>
       <w:position w:val="0"/>
+      <w:sz w:val="24"/>
       <w:sz w:val="24"/>
       <w:vertAlign w:val="baseline"/>
     </w:rPr>
@@ -15670,6 +16871,7 @@
       <w:w w:val="100"/>
       <w:position w:val="0"/>
       <w:sz w:val="24"/>
+      <w:sz w:val="24"/>
       <w:vertAlign w:val="baseline"/>
     </w:rPr>
   </w:style>
@@ -15692,6 +16894,7 @@
       <w:spacing w:val="0"/>
       <w:w w:val="100"/>
       <w:position w:val="0"/>
+      <w:sz w:val="24"/>
       <w:sz w:val="24"/>
       <w:vertAlign w:val="baseline"/>
     </w:rPr>
@@ -15716,6 +16919,7 @@
       <w:w w:val="100"/>
       <w:position w:val="0"/>
       <w:sz w:val="24"/>
+      <w:sz w:val="24"/>
       <w:vertAlign w:val="baseline"/>
     </w:rPr>
   </w:style>
@@ -15738,6 +16942,7 @@
       <w:spacing w:val="0"/>
       <w:w w:val="100"/>
       <w:position w:val="0"/>
+      <w:sz w:val="24"/>
       <w:sz w:val="24"/>
       <w:vertAlign w:val="baseline"/>
     </w:rPr>
@@ -15762,6 +16967,7 @@
       <w:w w:val="100"/>
       <w:position w:val="0"/>
       <w:sz w:val="24"/>
+      <w:sz w:val="24"/>
       <w:vertAlign w:val="baseline"/>
     </w:rPr>
   </w:style>
@@ -15785,6 +16991,7 @@
       <w:w w:val="100"/>
       <w:position w:val="0"/>
       <w:sz w:val="24"/>
+      <w:sz w:val="24"/>
       <w:vertAlign w:val="baseline"/>
     </w:rPr>
   </w:style>
@@ -15807,6 +17014,7 @@
       <w:spacing w:val="0"/>
       <w:w w:val="100"/>
       <w:position w:val="0"/>
+      <w:sz w:val="24"/>
       <w:sz w:val="24"/>
       <w:vertAlign w:val="baseline"/>
     </w:rPr>
@@ -15855,6 +17063,7 @@
       <w:w w:val="100"/>
       <w:position w:val="0"/>
       <w:sz w:val="24"/>
+      <w:sz w:val="24"/>
       <w:vertAlign w:val="baseline"/>
     </w:rPr>
   </w:style>
@@ -15877,6 +17086,7 @@
       <w:spacing w:val="0"/>
       <w:w w:val="100"/>
       <w:position w:val="0"/>
+      <w:sz w:val="24"/>
       <w:sz w:val="24"/>
       <w:vertAlign w:val="baseline"/>
     </w:rPr>
@@ -15901,6 +17111,7 @@
       <w:w w:val="100"/>
       <w:position w:val="0"/>
       <w:sz w:val="24"/>
+      <w:sz w:val="24"/>
       <w:vertAlign w:val="baseline"/>
     </w:rPr>
   </w:style>
@@ -15923,6 +17134,7 @@
       <w:spacing w:val="0"/>
       <w:w w:val="100"/>
       <w:position w:val="0"/>
+      <w:sz w:val="24"/>
       <w:sz w:val="24"/>
       <w:vertAlign w:val="baseline"/>
     </w:rPr>
@@ -15947,6 +17159,7 @@
       <w:w w:val="100"/>
       <w:position w:val="0"/>
       <w:sz w:val="24"/>
+      <w:sz w:val="24"/>
       <w:vertAlign w:val="baseline"/>
     </w:rPr>
   </w:style>
@@ -15969,6 +17182,7 @@
       <w:spacing w:val="0"/>
       <w:w w:val="100"/>
       <w:position w:val="0"/>
+      <w:sz w:val="24"/>
       <w:sz w:val="24"/>
       <w:vertAlign w:val="baseline"/>
     </w:rPr>
@@ -15993,6 +17207,7 @@
       <w:w w:val="100"/>
       <w:position w:val="0"/>
       <w:sz w:val="24"/>
+      <w:sz w:val="24"/>
       <w:vertAlign w:val="baseline"/>
     </w:rPr>
   </w:style>
@@ -16016,6 +17231,439 @@
       <w:w w:val="100"/>
       <w:position w:val="0"/>
       <w:sz w:val="24"/>
+      <w:sz w:val="24"/>
+      <w:vertAlign w:val="baseline"/>
+    </w:rPr>
+  </w:style>
+  <w:style w:type="character" w:styleId="ListLabel19">
+    <w:name w:val="ListLabel 19"/>
+    <w:qFormat/>
+    <w:rPr>
+      <w:rFonts w:ascii="Arial" w:hAnsi="Arial" w:cs="Arial"/>
+      <w:b w:val="false"/>
+      <w:bCs w:val="false"/>
+      <w:i w:val="false"/>
+      <w:iCs w:val="false"/>
+      <w:caps w:val="false"/>
+      <w:smallCaps w:val="false"/>
+      <w:strike w:val="false"/>
+      <w:dstrike w:val="false"/>
+      <w:outline w:val="false"/>
+      <w:emboss w:val="false"/>
+      <w:imprint w:val="false"/>
+      <w:spacing w:val="0"/>
+      <w:w w:val="100"/>
+      <w:position w:val="0"/>
+      <w:sz w:val="22"/>
+      <w:sz w:val="22"/>
+      <w:vertAlign w:val="baseline"/>
+    </w:rPr>
+  </w:style>
+  <w:style w:type="character" w:styleId="ListLabel20">
+    <w:name w:val="ListLabel 20"/>
+    <w:qFormat/>
+    <w:rPr>
+      <w:rFonts w:cs="Arial"/>
+      <w:b w:val="false"/>
+      <w:bCs w:val="false"/>
+      <w:i w:val="false"/>
+      <w:iCs w:val="false"/>
+      <w:caps w:val="false"/>
+      <w:smallCaps w:val="false"/>
+      <w:strike w:val="false"/>
+      <w:dstrike w:val="false"/>
+      <w:outline w:val="false"/>
+      <w:emboss w:val="false"/>
+      <w:imprint w:val="false"/>
+      <w:spacing w:val="0"/>
+      <w:w w:val="100"/>
+      <w:position w:val="0"/>
+      <w:sz w:val="24"/>
+      <w:sz w:val="24"/>
+      <w:vertAlign w:val="baseline"/>
+    </w:rPr>
+  </w:style>
+  <w:style w:type="character" w:styleId="ListLabel21">
+    <w:name w:val="ListLabel 21"/>
+    <w:qFormat/>
+    <w:rPr>
+      <w:rFonts w:cs="Arial"/>
+      <w:b w:val="false"/>
+      <w:bCs w:val="false"/>
+      <w:i w:val="false"/>
+      <w:iCs w:val="false"/>
+      <w:caps w:val="false"/>
+      <w:smallCaps w:val="false"/>
+      <w:strike w:val="false"/>
+      <w:dstrike w:val="false"/>
+      <w:outline w:val="false"/>
+      <w:emboss w:val="false"/>
+      <w:imprint w:val="false"/>
+      <w:spacing w:val="0"/>
+      <w:w w:val="100"/>
+      <w:position w:val="0"/>
+      <w:sz w:val="24"/>
+      <w:sz w:val="24"/>
+      <w:vertAlign w:val="baseline"/>
+    </w:rPr>
+  </w:style>
+  <w:style w:type="character" w:styleId="ListLabel22">
+    <w:name w:val="ListLabel 22"/>
+    <w:qFormat/>
+    <w:rPr>
+      <w:rFonts w:cs="Arial"/>
+      <w:b w:val="false"/>
+      <w:bCs w:val="false"/>
+      <w:i w:val="false"/>
+      <w:iCs w:val="false"/>
+      <w:caps w:val="false"/>
+      <w:smallCaps w:val="false"/>
+      <w:strike w:val="false"/>
+      <w:dstrike w:val="false"/>
+      <w:outline w:val="false"/>
+      <w:emboss w:val="false"/>
+      <w:imprint w:val="false"/>
+      <w:spacing w:val="0"/>
+      <w:w w:val="100"/>
+      <w:position w:val="0"/>
+      <w:sz w:val="24"/>
+      <w:sz w:val="24"/>
+      <w:vertAlign w:val="baseline"/>
+    </w:rPr>
+  </w:style>
+  <w:style w:type="character" w:styleId="ListLabel23">
+    <w:name w:val="ListLabel 23"/>
+    <w:qFormat/>
+    <w:rPr>
+      <w:rFonts w:cs="Arial"/>
+      <w:b w:val="false"/>
+      <w:bCs w:val="false"/>
+      <w:i w:val="false"/>
+      <w:iCs w:val="false"/>
+      <w:caps w:val="false"/>
+      <w:smallCaps w:val="false"/>
+      <w:strike w:val="false"/>
+      <w:dstrike w:val="false"/>
+      <w:outline w:val="false"/>
+      <w:emboss w:val="false"/>
+      <w:imprint w:val="false"/>
+      <w:spacing w:val="0"/>
+      <w:w w:val="100"/>
+      <w:position w:val="0"/>
+      <w:sz w:val="24"/>
+      <w:sz w:val="24"/>
+      <w:vertAlign w:val="baseline"/>
+    </w:rPr>
+  </w:style>
+  <w:style w:type="character" w:styleId="ListLabel24">
+    <w:name w:val="ListLabel 24"/>
+    <w:qFormat/>
+    <w:rPr>
+      <w:rFonts w:cs="Arial"/>
+      <w:b w:val="false"/>
+      <w:bCs w:val="false"/>
+      <w:i w:val="false"/>
+      <w:iCs w:val="false"/>
+      <w:caps w:val="false"/>
+      <w:smallCaps w:val="false"/>
+      <w:strike w:val="false"/>
+      <w:dstrike w:val="false"/>
+      <w:outline w:val="false"/>
+      <w:emboss w:val="false"/>
+      <w:imprint w:val="false"/>
+      <w:spacing w:val="0"/>
+      <w:w w:val="100"/>
+      <w:position w:val="0"/>
+      <w:sz w:val="24"/>
+      <w:sz w:val="24"/>
+      <w:vertAlign w:val="baseline"/>
+    </w:rPr>
+  </w:style>
+  <w:style w:type="character" w:styleId="ListLabel25">
+    <w:name w:val="ListLabel 25"/>
+    <w:qFormat/>
+    <w:rPr>
+      <w:rFonts w:cs="Arial"/>
+      <w:b w:val="false"/>
+      <w:bCs w:val="false"/>
+      <w:i w:val="false"/>
+      <w:iCs w:val="false"/>
+      <w:caps w:val="false"/>
+      <w:smallCaps w:val="false"/>
+      <w:strike w:val="false"/>
+      <w:dstrike w:val="false"/>
+      <w:outline w:val="false"/>
+      <w:emboss w:val="false"/>
+      <w:imprint w:val="false"/>
+      <w:spacing w:val="0"/>
+      <w:w w:val="100"/>
+      <w:position w:val="0"/>
+      <w:sz w:val="24"/>
+      <w:sz w:val="24"/>
+      <w:vertAlign w:val="baseline"/>
+    </w:rPr>
+  </w:style>
+  <w:style w:type="character" w:styleId="ListLabel26">
+    <w:name w:val="ListLabel 26"/>
+    <w:qFormat/>
+    <w:rPr>
+      <w:rFonts w:cs="Arial"/>
+      <w:b w:val="false"/>
+      <w:bCs w:val="false"/>
+      <w:i w:val="false"/>
+      <w:iCs w:val="false"/>
+      <w:caps w:val="false"/>
+      <w:smallCaps w:val="false"/>
+      <w:strike w:val="false"/>
+      <w:dstrike w:val="false"/>
+      <w:outline w:val="false"/>
+      <w:emboss w:val="false"/>
+      <w:imprint w:val="false"/>
+      <w:spacing w:val="0"/>
+      <w:w w:val="100"/>
+      <w:position w:val="0"/>
+      <w:sz w:val="24"/>
+      <w:sz w:val="24"/>
+      <w:vertAlign w:val="baseline"/>
+    </w:rPr>
+  </w:style>
+  <w:style w:type="character" w:styleId="ListLabel27">
+    <w:name w:val="ListLabel 27"/>
+    <w:qFormat/>
+    <w:rPr>
+      <w:rFonts w:cs="Arial"/>
+      <w:b w:val="false"/>
+      <w:bCs w:val="false"/>
+      <w:i w:val="false"/>
+      <w:iCs w:val="false"/>
+      <w:caps w:val="false"/>
+      <w:smallCaps w:val="false"/>
+      <w:strike w:val="false"/>
+      <w:dstrike w:val="false"/>
+      <w:outline w:val="false"/>
+      <w:emboss w:val="false"/>
+      <w:imprint w:val="false"/>
+      <w:spacing w:val="0"/>
+      <w:w w:val="100"/>
+      <w:position w:val="0"/>
+      <w:sz w:val="24"/>
+      <w:sz w:val="24"/>
+      <w:vertAlign w:val="baseline"/>
+    </w:rPr>
+  </w:style>
+  <w:style w:type="character" w:styleId="ListLabel28">
+    <w:name w:val="ListLabel 28"/>
+    <w:qFormat/>
+    <w:rPr>
+      <w:rFonts w:ascii="Arial" w:hAnsi="Arial" w:cs="Arial"/>
+      <w:b w:val="false"/>
+      <w:bCs w:val="false"/>
+      <w:i w:val="false"/>
+      <w:iCs w:val="false"/>
+      <w:caps w:val="false"/>
+      <w:smallCaps w:val="false"/>
+      <w:strike w:val="false"/>
+      <w:dstrike w:val="false"/>
+      <w:outline w:val="false"/>
+      <w:emboss w:val="false"/>
+      <w:imprint w:val="false"/>
+      <w:spacing w:val="0"/>
+      <w:w w:val="100"/>
+      <w:position w:val="0"/>
+      <w:sz w:val="22"/>
+      <w:sz w:val="22"/>
+      <w:vertAlign w:val="baseline"/>
+    </w:rPr>
+  </w:style>
+  <w:style w:type="character" w:styleId="ListLabel29">
+    <w:name w:val="ListLabel 29"/>
+    <w:qFormat/>
+    <w:rPr>
+      <w:rFonts w:cs="Arial"/>
+      <w:b w:val="false"/>
+      <w:bCs w:val="false"/>
+      <w:i w:val="false"/>
+      <w:iCs w:val="false"/>
+      <w:caps w:val="false"/>
+      <w:smallCaps w:val="false"/>
+      <w:strike w:val="false"/>
+      <w:dstrike w:val="false"/>
+      <w:outline w:val="false"/>
+      <w:emboss w:val="false"/>
+      <w:imprint w:val="false"/>
+      <w:spacing w:val="0"/>
+      <w:w w:val="100"/>
+      <w:position w:val="0"/>
+      <w:sz w:val="24"/>
+      <w:sz w:val="24"/>
+      <w:vertAlign w:val="baseline"/>
+    </w:rPr>
+  </w:style>
+  <w:style w:type="character" w:styleId="ListLabel30">
+    <w:name w:val="ListLabel 30"/>
+    <w:qFormat/>
+    <w:rPr>
+      <w:rFonts w:cs="Arial"/>
+      <w:b w:val="false"/>
+      <w:bCs w:val="false"/>
+      <w:i w:val="false"/>
+      <w:iCs w:val="false"/>
+      <w:caps w:val="false"/>
+      <w:smallCaps w:val="false"/>
+      <w:strike w:val="false"/>
+      <w:dstrike w:val="false"/>
+      <w:outline w:val="false"/>
+      <w:emboss w:val="false"/>
+      <w:imprint w:val="false"/>
+      <w:spacing w:val="0"/>
+      <w:w w:val="100"/>
+      <w:position w:val="0"/>
+      <w:sz w:val="24"/>
+      <w:sz w:val="24"/>
+      <w:vertAlign w:val="baseline"/>
+    </w:rPr>
+  </w:style>
+  <w:style w:type="character" w:styleId="ListLabel31">
+    <w:name w:val="ListLabel 31"/>
+    <w:qFormat/>
+    <w:rPr>
+      <w:rFonts w:cs="Arial"/>
+      <w:b w:val="false"/>
+      <w:bCs w:val="false"/>
+      <w:i w:val="false"/>
+      <w:iCs w:val="false"/>
+      <w:caps w:val="false"/>
+      <w:smallCaps w:val="false"/>
+      <w:strike w:val="false"/>
+      <w:dstrike w:val="false"/>
+      <w:outline w:val="false"/>
+      <w:emboss w:val="false"/>
+      <w:imprint w:val="false"/>
+      <w:spacing w:val="0"/>
+      <w:w w:val="100"/>
+      <w:position w:val="0"/>
+      <w:sz w:val="24"/>
+      <w:sz w:val="24"/>
+      <w:vertAlign w:val="baseline"/>
+    </w:rPr>
+  </w:style>
+  <w:style w:type="character" w:styleId="ListLabel32">
+    <w:name w:val="ListLabel 32"/>
+    <w:qFormat/>
+    <w:rPr>
+      <w:rFonts w:cs="Arial"/>
+      <w:b w:val="false"/>
+      <w:bCs w:val="false"/>
+      <w:i w:val="false"/>
+      <w:iCs w:val="false"/>
+      <w:caps w:val="false"/>
+      <w:smallCaps w:val="false"/>
+      <w:strike w:val="false"/>
+      <w:dstrike w:val="false"/>
+      <w:outline w:val="false"/>
+      <w:emboss w:val="false"/>
+      <w:imprint w:val="false"/>
+      <w:spacing w:val="0"/>
+      <w:w w:val="100"/>
+      <w:position w:val="0"/>
+      <w:sz w:val="24"/>
+      <w:sz w:val="24"/>
+      <w:vertAlign w:val="baseline"/>
+    </w:rPr>
+  </w:style>
+  <w:style w:type="character" w:styleId="ListLabel33">
+    <w:name w:val="ListLabel 33"/>
+    <w:qFormat/>
+    <w:rPr>
+      <w:rFonts w:cs="Arial"/>
+      <w:b w:val="false"/>
+      <w:bCs w:val="false"/>
+      <w:i w:val="false"/>
+      <w:iCs w:val="false"/>
+      <w:caps w:val="false"/>
+      <w:smallCaps w:val="false"/>
+      <w:strike w:val="false"/>
+      <w:dstrike w:val="false"/>
+      <w:outline w:val="false"/>
+      <w:emboss w:val="false"/>
+      <w:imprint w:val="false"/>
+      <w:spacing w:val="0"/>
+      <w:w w:val="100"/>
+      <w:position w:val="0"/>
+      <w:sz w:val="24"/>
+      <w:sz w:val="24"/>
+      <w:vertAlign w:val="baseline"/>
+    </w:rPr>
+  </w:style>
+  <w:style w:type="character" w:styleId="ListLabel34">
+    <w:name w:val="ListLabel 34"/>
+    <w:qFormat/>
+    <w:rPr>
+      <w:rFonts w:cs="Arial"/>
+      <w:b w:val="false"/>
+      <w:bCs w:val="false"/>
+      <w:i w:val="false"/>
+      <w:iCs w:val="false"/>
+      <w:caps w:val="false"/>
+      <w:smallCaps w:val="false"/>
+      <w:strike w:val="false"/>
+      <w:dstrike w:val="false"/>
+      <w:outline w:val="false"/>
+      <w:emboss w:val="false"/>
+      <w:imprint w:val="false"/>
+      <w:spacing w:val="0"/>
+      <w:w w:val="100"/>
+      <w:position w:val="0"/>
+      <w:sz w:val="24"/>
+      <w:sz w:val="24"/>
+      <w:vertAlign w:val="baseline"/>
+    </w:rPr>
+  </w:style>
+  <w:style w:type="character" w:styleId="ListLabel35">
+    <w:name w:val="ListLabel 35"/>
+    <w:qFormat/>
+    <w:rPr>
+      <w:rFonts w:cs="Arial"/>
+      <w:b w:val="false"/>
+      <w:bCs w:val="false"/>
+      <w:i w:val="false"/>
+      <w:iCs w:val="false"/>
+      <w:caps w:val="false"/>
+      <w:smallCaps w:val="false"/>
+      <w:strike w:val="false"/>
+      <w:dstrike w:val="false"/>
+      <w:outline w:val="false"/>
+      <w:emboss w:val="false"/>
+      <w:imprint w:val="false"/>
+      <w:spacing w:val="0"/>
+      <w:w w:val="100"/>
+      <w:position w:val="0"/>
+      <w:sz w:val="24"/>
+      <w:sz w:val="24"/>
+      <w:vertAlign w:val="baseline"/>
+    </w:rPr>
+  </w:style>
+  <w:style w:type="character" w:styleId="ListLabel36">
+    <w:name w:val="ListLabel 36"/>
+    <w:qFormat/>
+    <w:rPr>
+      <w:rFonts w:cs="Arial"/>
+      <w:b w:val="false"/>
+      <w:bCs w:val="false"/>
+      <w:i w:val="false"/>
+      <w:iCs w:val="false"/>
+      <w:caps w:val="false"/>
+      <w:smallCaps w:val="false"/>
+      <w:strike w:val="false"/>
+      <w:dstrike w:val="false"/>
+      <w:outline w:val="false"/>
+      <w:emboss w:val="false"/>
+      <w:imprint w:val="false"/>
+      <w:spacing w:val="0"/>
+      <w:w w:val="100"/>
+      <w:position w:val="0"/>
+      <w:sz w:val="24"/>
+      <w:sz w:val="24"/>
       <w:vertAlign w:val="baseline"/>
     </w:rPr>
   </w:style>
@@ -16026,7 +17674,7 @@
     <w:qFormat/>
     <w:pPr>
       <w:keepNext/>
-      <w:shd w:fill="FFFFFF" w:val="clear"/>
+      <w:shd w:val="clear" w:fill="FFFFFF"/>
       <w:spacing w:before="240" w:after="120"/>
     </w:pPr>
     <w:rPr>
@@ -16039,7 +17687,7 @@
     <w:name w:val="Body Text"/>
     <w:basedOn w:val="Normal"/>
     <w:pPr>
-      <w:shd w:fill="FFFFFF" w:val="clear"/>
+      <w:shd w:val="clear" w:fill="FFFFFF"/>
       <w:spacing w:lineRule="auto" w:line="288" w:before="0" w:after="140"/>
     </w:pPr>
     <w:rPr/>
@@ -16048,7 +17696,7 @@
     <w:name w:val="List"/>
     <w:basedOn w:val="TextBody"/>
     <w:pPr>
-      <w:shd w:fill="FFFFFF" w:val="clear"/>
+      <w:shd w:val="clear" w:fill="FFFFFF"/>
     </w:pPr>
     <w:rPr>
       <w:rFonts w:cs="FreeSans"/>
@@ -16060,7 +17708,7 @@
     <w:qFormat/>
     <w:pPr>
       <w:suppressLineNumbers/>
-      <w:shd w:fill="FFFFFF" w:val="clear"/>
+      <w:shd w:val="clear" w:fill="FFFFFF"/>
       <w:spacing w:before="120" w:after="120"/>
     </w:pPr>
     <w:rPr>
@@ -16077,7 +17725,7 @@
     <w:qFormat/>
     <w:pPr>
       <w:suppressLineNumbers/>
-      <w:shd w:fill="FFFFFF" w:val="clear"/>
+      <w:shd w:val="clear" w:fill="FFFFFF"/>
     </w:pPr>
     <w:rPr>
       <w:rFonts w:cs="FreeSans"/>
@@ -16212,13 +17860,17 @@
   <w:style w:type="paragraph" w:styleId="Header">
     <w:name w:val="Header"/>
     <w:basedOn w:val="Normal"/>
-    <w:pPr/>
+    <w:pPr>
+      <w:shd w:val="clear" w:fill="FFFFFF"/>
+    </w:pPr>
     <w:rPr/>
   </w:style>
   <w:style w:type="paragraph" w:styleId="Footer">
     <w:name w:val="Footer"/>
     <w:basedOn w:val="Normal"/>
-    <w:pPr/>
+    <w:pPr>
+      <w:shd w:val="clear" w:fill="FFFFFF"/>
+    </w:pPr>
     <w:rPr/>
   </w:style>
   <w:style w:type="numbering" w:styleId="NoList" w:default="1">

</xml_diff>

<commit_message>
text and figs 5 6
</commit_message>
<xml_diff>
--- a/doc/paper/Transcriptomics_RoughDraft_1.docx
+++ b/doc/paper/Transcriptomics_RoughDraft_1.docx
@@ -582,7 +582,7 @@
           <w:szCs w:val="22"/>
           <w:lang w:val="en-US"/>
         </w:rPr>
-        <w:t xml:space="preserve"> indeed occupies alternative nutrient niches across each antibiotic class tested. Results from this analysis support specific sugar alcohols (D-sorbitol &amp; mannitol) and host derived amino sugars (salicin &amp; N-acetylneuraminate) as the most probable growth nutrients that </w:t>
+        <w:t xml:space="preserve"> indeed occupies alternative nutrient niches across each antibiotic class tested. Results from this analysis support specific sugar alcohols and host derived amino sugars as the most probable growth nutrients that </w:t>
       </w:r>
       <w:r>
         <w:rPr>
@@ -1372,7 +1372,87 @@
           <w:szCs w:val="22"/>
           <w:lang w:val="en-US"/>
         </w:rPr>
-        <w:t xml:space="preserve"> to the gut environment caused by different classes of antibiotics (Fig. 1A). The antibiotics used in this study included cefoperazone, clindamycin, and streptomycin (Table 1). These antibiotics differentially affect the structure of the gut microbiota (Schubert, 2015). Each has also been shown to alter the gut metabolome relative to untreated animals (Antunes, 2011; Theriot, 2014; Jump, 2014). As such, we predicted that </w:t>
+        <w:t xml:space="preserve"> to the gut environment caused by different classes of antibiotics. The antibiotics used in this study included streptomycin (Fig. 1</w:t>
+      </w:r>
+      <w:r>
+        <w:rPr>
+          <w:rStyle w:val="NoneA"/>
+          <w:rFonts w:ascii="Arial" w:hAnsi="Arial"/>
+          <w:sz w:val="22"/>
+          <w:szCs w:val="22"/>
+          <w:lang w:val="en-US"/>
+        </w:rPr>
+        <w:t>a</w:t>
+      </w:r>
+      <w:r>
+        <w:rPr>
+          <w:rStyle w:val="NoneA"/>
+          <w:rFonts w:ascii="Arial" w:hAnsi="Arial"/>
+          <w:sz w:val="22"/>
+          <w:szCs w:val="22"/>
+          <w:lang w:val="en-US"/>
+        </w:rPr>
+        <w:t>), cefoperazone (Fig. 1</w:t>
+      </w:r>
+      <w:r>
+        <w:rPr>
+          <w:rStyle w:val="NoneA"/>
+          <w:rFonts w:ascii="Arial" w:hAnsi="Arial"/>
+          <w:sz w:val="22"/>
+          <w:szCs w:val="22"/>
+          <w:lang w:val="en-US"/>
+        </w:rPr>
+        <w:t>b</w:t>
+      </w:r>
+      <w:r>
+        <w:rPr>
+          <w:rStyle w:val="NoneA"/>
+          <w:rFonts w:ascii="Arial" w:hAnsi="Arial"/>
+          <w:sz w:val="22"/>
+          <w:szCs w:val="22"/>
+          <w:lang w:val="en-US"/>
+        </w:rPr>
+        <w:t xml:space="preserve">), </w:t>
+      </w:r>
+      <w:r>
+        <w:rPr>
+          <w:rStyle w:val="NoneA"/>
+          <w:rFonts w:ascii="Arial" w:hAnsi="Arial"/>
+          <w:sz w:val="22"/>
+          <w:szCs w:val="22"/>
+          <w:lang w:val="en-US"/>
+        </w:rPr>
+        <w:t xml:space="preserve">and </w:t>
+      </w:r>
+      <w:r>
+        <w:rPr>
+          <w:rStyle w:val="NoneA"/>
+          <w:rFonts w:ascii="Arial" w:hAnsi="Arial"/>
+          <w:sz w:val="22"/>
+          <w:szCs w:val="22"/>
+          <w:lang w:val="en-US"/>
+        </w:rPr>
+        <w:t>clindamycin (Fig. 1</w:t>
+      </w:r>
+      <w:r>
+        <w:rPr>
+          <w:rStyle w:val="NoneA"/>
+          <w:rFonts w:ascii="Arial" w:hAnsi="Arial"/>
+          <w:sz w:val="22"/>
+          <w:szCs w:val="22"/>
+          <w:lang w:val="en-US"/>
+        </w:rPr>
+        <w:t>c</w:t>
+      </w:r>
+      <w:r>
+        <w:rPr>
+          <w:rStyle w:val="NoneA"/>
+          <w:rFonts w:ascii="Arial" w:hAnsi="Arial"/>
+          <w:sz w:val="22"/>
+          <w:szCs w:val="22"/>
+          <w:lang w:val="en-US"/>
+        </w:rPr>
+        <w:t xml:space="preserve">). These antibiotics differentially affect the structure of the gut microbiota (Schubert, 2015). Each has also been shown to alter the gut metabolome relative to untreated animals (Antunes, 2011; Theriot, 2014; Jump, 2014). As such, we predicted that </w:t>
       </w:r>
       <w:r>
         <w:rPr>
@@ -1957,7 +2037,27 @@
           <w:szCs w:val="22"/>
           <w:lang w:val="en-US"/>
         </w:rPr>
-        <w:t xml:space="preserve"> during infection of the antibiotic treatment models. We then narrowed our analysis to focus on genes that control or code for functions that have been linked to nutrient concentrations in the intestines during CDI.  After observing differences in spore C.f.u. loads, we first examined transcription of known genes in the </w:t>
+        <w:t xml:space="preserve"> during infection of the antibiotic treatment models. We then narrowed our analysis to focus on genes that control or code for functions that have been linked to nutrient concentrations in the intestines during CDI.  After observing differences in spore </w:t>
+      </w:r>
+      <w:r>
+        <w:rPr>
+          <w:rStyle w:val="NoneA"/>
+          <w:rFonts w:ascii="Arial" w:hAnsi="Arial"/>
+          <w:sz w:val="22"/>
+          <w:szCs w:val="22"/>
+          <w:lang w:val="en-US"/>
+        </w:rPr>
+        <w:t>c</w:t>
+      </w:r>
+      <w:r>
+        <w:rPr>
+          <w:rStyle w:val="NoneA"/>
+          <w:rFonts w:ascii="Arial" w:hAnsi="Arial"/>
+          <w:sz w:val="22"/>
+          <w:szCs w:val="22"/>
+          <w:lang w:val="en-US"/>
+        </w:rPr>
+        <w:t xml:space="preserve">.f.u. loads, we first examined transcription of known genes in the </w:t>
       </w:r>
       <w:r>
         <w:rPr>
@@ -4576,7 +4676,87 @@
           <w:szCs w:val="22"/>
           <w:lang w:val="en-US"/>
         </w:rPr>
-        <w:t xml:space="preserve">in any condition. To achieve this goal, we compared the top 50 scoring metabolites from each treatment group to find those metabolites that were important across all conditions (Fig. 6a). Each of the metabolites conserved between all groups scored more highly than the levels simulated from random transcript distributions (vertical black lines). The host derived amino sugar N-acetyl-D-glucosamine was found to be consistently important, indicating that it may be an integral component of the nutrient niche for </w:t>
+        <w:t xml:space="preserve">in any condition. To achieve this goal, we compared the top 50 scoring metabolites from each treatment group to find those metabolites that were important across all conditions (Fig. 6a). </w:t>
+      </w:r>
+      <w:r>
+        <w:rPr>
+          <w:rStyle w:val="NoneA"/>
+          <w:rFonts w:ascii="Arial" w:hAnsi="Arial"/>
+          <w:sz w:val="22"/>
+          <w:szCs w:val="22"/>
+          <w:lang w:val="en-US"/>
+        </w:rPr>
+        <w:t>Both trehalose and t</w:t>
+      </w:r>
+      <w:r>
+        <w:rPr>
+          <w:rStyle w:val="NoneA"/>
+          <w:rFonts w:ascii="Arial" w:hAnsi="Arial"/>
+          <w:sz w:val="22"/>
+          <w:szCs w:val="22"/>
+          <w:lang w:val="en-US"/>
+        </w:rPr>
+        <w:t>he host derived amino sugar N-acetyl-D-glucosamine w</w:t>
+      </w:r>
+      <w:r>
+        <w:rPr>
+          <w:rStyle w:val="NoneA"/>
+          <w:rFonts w:ascii="Arial" w:hAnsi="Arial"/>
+          <w:sz w:val="22"/>
+          <w:szCs w:val="22"/>
+          <w:lang w:val="en-US"/>
+        </w:rPr>
+        <w:t>ere</w:t>
+      </w:r>
+      <w:r>
+        <w:rPr>
+          <w:rStyle w:val="NoneA"/>
+          <w:rFonts w:ascii="Arial" w:hAnsi="Arial"/>
+          <w:sz w:val="22"/>
+          <w:szCs w:val="22"/>
+          <w:lang w:val="en-US"/>
+        </w:rPr>
+        <w:t xml:space="preserve"> found to be consistently important, indicating that </w:t>
+      </w:r>
+      <w:r>
+        <w:rPr>
+          <w:rStyle w:val="NoneA"/>
+          <w:rFonts w:ascii="Arial" w:hAnsi="Arial"/>
+          <w:sz w:val="22"/>
+          <w:szCs w:val="22"/>
+          <w:lang w:val="en-US"/>
+        </w:rPr>
+        <w:t>they</w:t>
+      </w:r>
+      <w:r>
+        <w:rPr>
+          <w:rStyle w:val="NoneA"/>
+          <w:rFonts w:ascii="Arial" w:hAnsi="Arial"/>
+          <w:sz w:val="22"/>
+          <w:szCs w:val="22"/>
+          <w:lang w:val="en-US"/>
+        </w:rPr>
+        <w:t xml:space="preserve"> may be integral component</w:t>
+      </w:r>
+      <w:r>
+        <w:rPr>
+          <w:rStyle w:val="NoneA"/>
+          <w:rFonts w:ascii="Arial" w:hAnsi="Arial"/>
+          <w:sz w:val="22"/>
+          <w:szCs w:val="22"/>
+          <w:lang w:val="en-US"/>
+        </w:rPr>
+        <w:t>s</w:t>
+      </w:r>
+      <w:r>
+        <w:rPr>
+          <w:rStyle w:val="NoneA"/>
+          <w:rFonts w:ascii="Arial" w:hAnsi="Arial"/>
+          <w:sz w:val="22"/>
+          <w:szCs w:val="22"/>
+          <w:lang w:val="en-US"/>
+        </w:rPr>
+        <w:t xml:space="preserve"> of the nutrient niche for </w:t>
       </w:r>
       <w:r>
         <w:rPr>
@@ -4598,7 +4778,7 @@
           <w:szCs w:val="22"/>
           <w:lang w:val="en-US"/>
         </w:rPr>
-        <w:t xml:space="preserve"> under any condition. Other conserved metabolites included fructose derivatives, which are inputs and lactate, which is a product of the anaerobic glycolytic pathway. Additionally, acetate was found to be important in all conditions and it has been shown that </w:t>
+        <w:t xml:space="preserve"> under any condition. Other conserved metabolites included fructose derivatives which are inputs, and lactate which is a product of the anaerobic glycolytic pathway. Additionally, acetate was found to be important in all conditions and it has been shown that </w:t>
       </w:r>
       <w:r>
         <w:rPr>
@@ -5363,7 +5543,27 @@
           <w:szCs w:val="22"/>
           <w:lang w:val="en-US"/>
         </w:rPr>
-        <w:t xml:space="preserve">= 0.439). D-sorbitol induced no difference over controls (Fig. S6). Interestingly, this carbohydrate has been shown to moderately promote the growth of other </w:t>
+        <w:t>= 0.439). D-sorbitol induced no difference over controls (Fig. S</w:t>
+      </w:r>
+      <w:r>
+        <w:rPr>
+          <w:rStyle w:val="NoneA"/>
+          <w:rFonts w:ascii="Arial" w:hAnsi="Arial"/>
+          <w:sz w:val="22"/>
+          <w:szCs w:val="22"/>
+          <w:lang w:val="en-US"/>
+        </w:rPr>
+        <w:t>3</w:t>
+      </w:r>
+      <w:r>
+        <w:rPr>
+          <w:rStyle w:val="NoneA"/>
+          <w:rFonts w:ascii="Arial" w:hAnsi="Arial"/>
+          <w:sz w:val="22"/>
+          <w:szCs w:val="22"/>
+          <w:lang w:val="en-US"/>
+        </w:rPr>
+        <w:t xml:space="preserve">). Interestingly, this carbohydrate has been shown to moderately promote the growth of other </w:t>
       </w:r>
       <w:r>
         <w:rPr>
@@ -5636,22 +5836,66 @@
         <w:spacing w:lineRule="auto" w:line="480"/>
         <w:ind w:left="0" w:right="0" w:firstLine="709"/>
         <w:jc w:val="both"/>
-        <w:rPr>
-          <w:rStyle w:val="NoneA"/>
-          <w:rFonts w:ascii="Arial" w:hAnsi="Arial" w:eastAsia="Arial" w:cs="Arial"/>
-          <w:sz w:val="22"/>
-          <w:szCs w:val="22"/>
-        </w:rPr>
-      </w:pPr>
-      <w:r>
-        <w:rPr>
-          <w:rStyle w:val="NoneA"/>
-          <w:rFonts w:ascii="Arial" w:hAnsi="Arial"/>
-          <w:sz w:val="22"/>
-          <w:szCs w:val="22"/>
-          <w:lang w:val="en-US"/>
-        </w:rPr>
-        <w:t xml:space="preserve">The metabolic modeling approach that … Our approach demonstrates several key improvements over </w:t>
+        <w:rPr/>
+      </w:pPr>
+      <w:r>
+        <w:rPr>
+          <w:rStyle w:val="NoneA"/>
+          <w:rFonts w:ascii="Arial" w:hAnsi="Arial"/>
+          <w:sz w:val="22"/>
+          <w:szCs w:val="22"/>
+          <w:lang w:val="en-US"/>
+        </w:rPr>
+        <w:t>Historically, genome-scale modeling...has only been genome---</w:t>
+      </w:r>
+    </w:p>
+    <w:p>
+      <w:pPr>
+        <w:pStyle w:val="Default"/>
+        <w:shd w:val="clear" w:fill="FFFFFF"/>
+        <w:spacing w:lineRule="auto" w:line="480"/>
+        <w:ind w:left="0" w:right="0" w:firstLine="709"/>
+        <w:jc w:val="both"/>
+        <w:rPr/>
+      </w:pPr>
+      <w:r>
+        <w:rPr>
+          <w:rStyle w:val="NoneA"/>
+          <w:rFonts w:ascii="Arial" w:hAnsi="Arial"/>
+          <w:sz w:val="22"/>
+          <w:szCs w:val="22"/>
+          <w:lang w:val="en-US"/>
+        </w:rPr>
+        <w:t xml:space="preserve">The metabolic modeling approach that demonstrates several key improvements over </w:t>
+      </w:r>
+      <w:r>
+        <w:rPr>
+          <w:rStyle w:val="NoneA"/>
+          <w:rFonts w:eastAsia="Arial" w:cs="Arial" w:ascii="Arial" w:hAnsi="Arial"/>
+          <w:sz w:val="22"/>
+          <w:szCs w:val="22"/>
+        </w:rPr>
+        <w:t>a strictly genetic approach</w:t>
+      </w:r>
+    </w:p>
+    <w:p>
+      <w:pPr>
+        <w:pStyle w:val="Default"/>
+        <w:shd w:val="clear" w:fill="FFFFFF"/>
+        <w:spacing w:lineRule="auto" w:line="480"/>
+        <w:ind w:left="0" w:right="0" w:firstLine="709"/>
+        <w:jc w:val="both"/>
+        <w:rPr/>
+      </w:pPr>
+      <w:r>
+        <w:rPr>
+          <w:rStyle w:val="NoneA"/>
+          <w:rFonts w:ascii="Arial" w:hAnsi="Arial"/>
+          <w:sz w:val="22"/>
+          <w:szCs w:val="22"/>
+          <w:lang w:val="en-US"/>
+        </w:rPr>
+        <w:t xml:space="preserve">With this method we were able to moving passed </w:t>
       </w:r>
     </w:p>
     <w:p>
@@ -5722,23 +5966,944 @@
         <w:spacing w:lineRule="auto" w:line="480"/>
         <w:ind w:left="1789" w:right="0" w:hanging="360"/>
         <w:jc w:val="both"/>
-        <w:rPr>
-          <w:rStyle w:val="NoneA"/>
+        <w:rPr/>
+      </w:pPr>
+      <w:r>
+        <w:rPr>
+          <w:rStyle w:val="NoneA"/>
+          <w:rFonts w:ascii="Arial" w:hAnsi="Arial"/>
+          <w:sz w:val="22"/>
+          <w:szCs w:val="22"/>
+          <w:lang w:val="en-US"/>
+        </w:rPr>
+        <w:t>Modeling transcriptomics allowed us to integrate multiple metabolic pathways to track the flow of nutrients through the cell. Metabolics is a shadow and there are many ways to generate any metabolite (many pathways and many bacteria)</w:t>
+      </w:r>
+    </w:p>
+    <w:p>
+      <w:pPr>
+        <w:pStyle w:val="Default"/>
+        <w:shd w:val="clear" w:fill="FFFFFF"/>
+        <w:spacing w:lineRule="auto" w:line="480"/>
+        <w:ind w:left="0" w:right="0" w:firstLine="709"/>
+        <w:jc w:val="both"/>
+        <w:rPr/>
+      </w:pPr>
+      <w:r>
+        <w:rPr>
+          <w:rStyle w:val="NoneA"/>
+          <w:rFonts w:ascii="Arial" w:hAnsi="Arial"/>
+          <w:sz w:val="22"/>
+          <w:szCs w:val="22"/>
+        </w:rPr>
+        <w:t xml:space="preserve">Ex. This method moved passed strict annotation, didn’t come up with sorbitol since only one gene system was contributing, unlike mannitol which was found to be important. </w:t>
+      </w:r>
+      <w:r>
+        <w:rPr>
+          <w:rStyle w:val="NoneA"/>
+          <w:rFonts w:ascii="Arial" w:hAnsi="Arial"/>
+          <w:sz w:val="22"/>
+          <w:szCs w:val="22"/>
+        </w:rPr>
+        <w:t>This is in contrast to metabolomics data from Theriot et al. Where both both carbohydrates are enriched enriched following antibiotic treatment and one would assume C. difficile makes use of both. However, through the methods described here, it appears that C. difficile strongly prefers mannitol as a growth substrate when available.</w:t>
+      </w:r>
+    </w:p>
+    <w:p>
+      <w:pPr>
+        <w:pStyle w:val="Default"/>
+        <w:shd w:val="clear" w:fill="FFFFFF"/>
+        <w:spacing w:lineRule="auto" w:line="480"/>
+        <w:ind w:left="0" w:right="0" w:hanging="0"/>
+        <w:jc w:val="both"/>
+        <w:rPr>
+          <w:rStyle w:val="NoneA"/>
+          <w:rFonts w:ascii="Arial" w:hAnsi="Arial"/>
+          <w:sz w:val="22"/>
+          <w:szCs w:val="22"/>
+        </w:rPr>
+      </w:pPr>
+      <w:r>
+        <w:rPr/>
+      </w:r>
+    </w:p>
+    <w:p>
+      <w:pPr>
+        <w:pStyle w:val="Default"/>
+        <w:shd w:val="clear" w:fill="FFFFFF"/>
+        <w:spacing w:lineRule="auto" w:line="480"/>
+        <w:ind w:left="0" w:right="0" w:hanging="0"/>
+        <w:jc w:val="both"/>
+        <w:rPr/>
+      </w:pPr>
+      <w:r>
+        <w:rPr>
+          <w:rStyle w:val="NoneA"/>
+          <w:rFonts w:ascii="Arial" w:hAnsi="Arial"/>
+          <w:sz w:val="22"/>
+          <w:szCs w:val="22"/>
+        </w:rPr>
+        <w:tab/>
+      </w:r>
+      <w:r>
+        <w:rPr>
+          <w:rStyle w:val="NoneA"/>
+          <w:rFonts w:ascii="Arial" w:hAnsi="Arial"/>
+          <w:sz w:val="22"/>
+          <w:szCs w:val="22"/>
+        </w:rPr>
+        <w:t>Does not account for biomass production rates...</w:t>
+      </w:r>
+    </w:p>
+    <w:p>
+      <w:pPr>
+        <w:pStyle w:val="Normal"/>
+        <w:shd w:val="clear" w:fill="FFFFFF"/>
+        <w:spacing w:lineRule="auto" w:line="480"/>
+        <w:jc w:val="both"/>
+        <w:rPr/>
+      </w:pPr>
+      <w:r>
+        <w:rPr>
+          <w:rStyle w:val="NoneA"/>
+          <w:rFonts w:eastAsia="Arial" w:cs="Arial" w:ascii="Arial" w:hAnsi="Arial"/>
+          <w:sz w:val="22"/>
+          <w:szCs w:val="22"/>
+        </w:rPr>
+        <w:tab/>
+        <w:t xml:space="preserve">One potential limitation of the metabolite importance calculation is the inherent dependency on </w:t>
+      </w:r>
+      <w:r>
+        <w:rPr>
+          <w:rStyle w:val="NoneA"/>
+          <w:rFonts w:eastAsia="Arial" w:cs="Arial" w:ascii="Arial" w:hAnsi="Arial"/>
+          <w:sz w:val="22"/>
+          <w:szCs w:val="22"/>
+        </w:rPr>
+        <w:t xml:space="preserve">gene and </w:t>
+      </w:r>
+      <w:r>
+        <w:rPr>
+          <w:rStyle w:val="NoneA"/>
+          <w:rFonts w:eastAsia="Arial" w:cs="Arial" w:ascii="Arial" w:hAnsi="Arial"/>
+          <w:sz w:val="22"/>
+          <w:szCs w:val="22"/>
+        </w:rPr>
+        <w:t xml:space="preserve">enzyme </w:t>
+      </w:r>
+      <w:r>
+        <w:rPr>
+          <w:rStyle w:val="NoneA"/>
+          <w:rFonts w:eastAsia="Arial" w:cs="Arial" w:ascii="Arial" w:hAnsi="Arial"/>
+          <w:sz w:val="22"/>
+          <w:szCs w:val="22"/>
+        </w:rPr>
+        <w:t xml:space="preserve">database </w:t>
+      </w:r>
+      <w:r>
+        <w:rPr>
+          <w:rStyle w:val="NoneA"/>
+          <w:rFonts w:eastAsia="Arial" w:cs="Arial" w:ascii="Arial" w:hAnsi="Arial"/>
+          <w:sz w:val="22"/>
+          <w:szCs w:val="22"/>
+        </w:rPr>
+        <w:t xml:space="preserve">annotation. </w:t>
+      </w:r>
+    </w:p>
+    <w:p>
+      <w:pPr>
+        <w:pStyle w:val="Default"/>
+        <w:shd w:val="clear" w:fill="FFFFFF"/>
+        <w:spacing w:lineRule="auto" w:line="480"/>
+        <w:ind w:left="0" w:right="0" w:firstLine="709"/>
+        <w:jc w:val="both"/>
+        <w:rPr>
           <w:rFonts w:ascii="Arial" w:hAnsi="Arial" w:eastAsia="Arial" w:cs="Arial"/>
           <w:sz w:val="22"/>
           <w:szCs w:val="22"/>
-          <w:lang w:val="en-US"/>
-        </w:rPr>
-      </w:pPr>
-      <w:r>
-        <w:rPr>
-          <w:rStyle w:val="NoneA"/>
-          <w:rFonts w:ascii="Arial" w:hAnsi="Arial"/>
-          <w:sz w:val="22"/>
-          <w:szCs w:val="22"/>
-          <w:lang w:val="en-US"/>
-        </w:rPr>
-        <w:t>Modeling transcriptomics allowed us to integrate multiple metabolic pathways to track the flow of nutrients through the cell. Metabolics is a shadow and there are many ways to generate any metabolite (many pathways and many bacteria)</w:t>
+        </w:rPr>
+      </w:pPr>
+      <w:r>
+        <w:rPr>
+          <w:rStyle w:val="NoneA"/>
+          <w:rFonts w:eastAsia="Arial" w:cs="Arial" w:ascii="Arial" w:hAnsi="Arial"/>
+          <w:sz w:val="22"/>
+          <w:szCs w:val="22"/>
+          <w:lang w:val="en-US"/>
+        </w:rPr>
+        <w:t xml:space="preserve">This method also operates under the oversimplification that all detectable transcript is then translated to complete effector proteins.  </w:t>
+      </w:r>
+    </w:p>
+    <w:p>
+      <w:pPr>
+        <w:pStyle w:val="Default"/>
+        <w:shd w:val="clear" w:fill="FFFFFF"/>
+        <w:spacing w:lineRule="auto" w:line="480"/>
+        <w:ind w:left="0" w:right="0" w:firstLine="709"/>
+        <w:jc w:val="both"/>
+        <w:rPr>
+          <w:rFonts w:ascii="Arial" w:hAnsi="Arial" w:eastAsia="Arial" w:cs="Arial"/>
+          <w:sz w:val="22"/>
+          <w:szCs w:val="22"/>
+        </w:rPr>
+      </w:pPr>
+      <w:r>
+        <w:rPr>
+          <w:rStyle w:val="NoneA"/>
+          <w:rFonts w:eastAsia="Arial" w:cs="Arial" w:ascii="Arial" w:hAnsi="Arial"/>
+          <w:sz w:val="22"/>
+          <w:szCs w:val="22"/>
+          <w:lang w:val="en-US"/>
+        </w:rPr>
+        <w:t xml:space="preserve">This model is also static and doesn’t account for </w:t>
+      </w:r>
+    </w:p>
+    <w:p>
+      <w:pPr>
+        <w:pStyle w:val="Default"/>
+        <w:shd w:val="clear" w:fill="FFFFFF"/>
+        <w:spacing w:lineRule="auto" w:line="480"/>
+        <w:ind w:left="0" w:right="0" w:firstLine="709"/>
+        <w:jc w:val="both"/>
+        <w:rPr/>
+      </w:pPr>
+      <w:r>
+        <w:rPr>
+          <w:rStyle w:val="NoneA"/>
+          <w:rFonts w:ascii="Arial" w:hAnsi="Arial"/>
+          <w:sz w:val="22"/>
+          <w:szCs w:val="22"/>
+          <w:lang w:val="en-US"/>
+        </w:rPr>
+        <w:t>A</w:t>
+      </w:r>
+      <w:r>
+        <w:rPr>
+          <w:rStyle w:val="NoneA"/>
+          <w:rFonts w:ascii="Arial" w:hAnsi="Arial"/>
+          <w:sz w:val="22"/>
+          <w:szCs w:val="22"/>
+          <w:lang w:val="en-US"/>
+        </w:rPr>
+        <w:t xml:space="preserve">nother </w:t>
+      </w:r>
+      <w:r>
+        <w:rPr>
+          <w:rStyle w:val="NoneA"/>
+          <w:rFonts w:ascii="Arial" w:hAnsi="Arial"/>
+          <w:sz w:val="22"/>
+          <w:szCs w:val="22"/>
+          <w:lang w:val="en-US"/>
+        </w:rPr>
+        <w:t>potential shortcoming is that</w:t>
+      </w:r>
+      <w:r>
+        <w:rPr>
+          <w:rStyle w:val="NoneA"/>
+          <w:rFonts w:ascii="Arial" w:hAnsi="Arial"/>
+          <w:sz w:val="22"/>
+          <w:szCs w:val="22"/>
+          <w:lang w:val="en-US"/>
+        </w:rPr>
+        <w:t xml:space="preserve"> the </w:t>
+      </w:r>
+      <w:r>
+        <w:rPr>
+          <w:rStyle w:val="NoneA"/>
+          <w:rFonts w:ascii="Arial" w:hAnsi="Arial"/>
+          <w:sz w:val="22"/>
+          <w:szCs w:val="22"/>
+          <w:lang w:val="en-US"/>
+        </w:rPr>
+        <w:t xml:space="preserve">database-driven </w:t>
+      </w:r>
+      <w:r>
+        <w:rPr>
+          <w:rStyle w:val="NoneA"/>
+          <w:rFonts w:ascii="Arial" w:hAnsi="Arial"/>
+          <w:sz w:val="22"/>
+          <w:szCs w:val="22"/>
+          <w:lang w:val="en-US"/>
+        </w:rPr>
+        <w:t xml:space="preserve">workflow presented here assumes that </w:t>
+      </w:r>
+      <w:r>
+        <w:rPr>
+          <w:rStyle w:val="NoneA"/>
+          <w:rFonts w:ascii="Arial" w:hAnsi="Arial"/>
+          <w:sz w:val="22"/>
+          <w:szCs w:val="22"/>
+          <w:lang w:val="en-US"/>
+        </w:rPr>
+        <w:t>the</w:t>
+      </w:r>
+      <w:r>
+        <w:rPr>
+          <w:rStyle w:val="NoneA"/>
+          <w:rFonts w:ascii="Arial" w:hAnsi="Arial"/>
+          <w:sz w:val="22"/>
+          <w:szCs w:val="22"/>
+          <w:lang w:val="en-US"/>
+        </w:rPr>
+        <w:t xml:space="preserve"> annotated biochemical reactions are mono-directional. Although this is not a complete reflection of an organism’s physiology, </w:t>
+      </w:r>
+      <w:r>
+        <w:rPr>
+          <w:rStyle w:val="NoneA"/>
+          <w:rFonts w:ascii="Arial" w:hAnsi="Arial"/>
+          <w:sz w:val="22"/>
+          <w:szCs w:val="22"/>
+          <w:lang w:val="en-US"/>
+        </w:rPr>
+        <w:t>this approach was chosen to increase signal for input metabolites to the network. We believe this philosophy to be justified because one direction in the vast majority of enzyme-mediated reactions is more energetically favorable than the inverse (</w:t>
+      </w:r>
+      <w:r>
+        <w:rPr>
+          <w:rStyle w:val="NoneA"/>
+          <w:rFonts w:ascii="Arial" w:hAnsi="Arial"/>
+          <w:sz w:val="22"/>
+          <w:szCs w:val="22"/>
+          <w:lang w:val="en-US"/>
+        </w:rPr>
+        <w:t>Uzman, 2000</w:t>
+      </w:r>
+      <w:r>
+        <w:rPr>
+          <w:rStyle w:val="NoneA"/>
+          <w:rFonts w:ascii="Arial" w:hAnsi="Arial"/>
+          <w:sz w:val="22"/>
+          <w:szCs w:val="22"/>
+          <w:lang w:val="en-US"/>
+        </w:rPr>
+        <w:t>). Concordantly, this</w:t>
+      </w:r>
+      <w:r>
+        <w:rPr>
+          <w:rStyle w:val="NoneA"/>
+          <w:rFonts w:ascii="Arial" w:hAnsi="Arial"/>
+          <w:sz w:val="22"/>
+          <w:szCs w:val="22"/>
+          <w:lang w:val="en-US"/>
+        </w:rPr>
+        <w:t xml:space="preserve"> minimizes the likelihood of labeling reactions </w:t>
+      </w:r>
+      <w:r>
+        <w:rPr>
+          <w:rStyle w:val="NoneA"/>
+          <w:rFonts w:ascii="Arial" w:hAnsi="Arial"/>
+          <w:sz w:val="22"/>
+          <w:szCs w:val="22"/>
+          <w:lang w:val="en-US"/>
+        </w:rPr>
+        <w:t xml:space="preserve">as producing a given </w:t>
+      </w:r>
+      <w:r>
+        <w:rPr>
+          <w:rStyle w:val="NoneA"/>
+          <w:rFonts w:ascii="Arial" w:hAnsi="Arial"/>
+          <w:sz w:val="22"/>
+          <w:szCs w:val="22"/>
+          <w:lang w:val="en-US"/>
+        </w:rPr>
+        <w:t xml:space="preserve">metabolite </w:t>
+      </w:r>
+      <w:r>
+        <w:rPr>
+          <w:rStyle w:val="NoneA"/>
+          <w:rFonts w:ascii="Arial" w:hAnsi="Arial"/>
+          <w:sz w:val="22"/>
+          <w:szCs w:val="22"/>
+          <w:lang w:val="en-US"/>
+        </w:rPr>
+        <w:t>when in reality are consuming it</w:t>
+      </w:r>
+      <w:r>
+        <w:rPr>
+          <w:rStyle w:val="NoneA"/>
+          <w:rFonts w:ascii="Arial" w:hAnsi="Arial"/>
+          <w:sz w:val="22"/>
+          <w:szCs w:val="22"/>
+          <w:lang w:val="en-US"/>
+        </w:rPr>
+        <w:t xml:space="preserve">, </w:t>
+      </w:r>
+      <w:r>
+        <w:rPr>
+          <w:rStyle w:val="NoneA"/>
+          <w:rFonts w:ascii="Arial" w:hAnsi="Arial"/>
+          <w:sz w:val="22"/>
+          <w:szCs w:val="22"/>
+          <w:lang w:val="en-US"/>
+        </w:rPr>
+        <w:t>artificially decreasing a metabolite’s importance score. Further, l</w:t>
+      </w:r>
+      <w:r>
+        <w:rPr>
+          <w:rStyle w:val="NoneA"/>
+          <w:rFonts w:ascii="Arial" w:hAnsi="Arial"/>
+          <w:sz w:val="22"/>
+          <w:szCs w:val="22"/>
+          <w:lang w:val="en-US"/>
+        </w:rPr>
+        <w:t xml:space="preserve">imitation </w:t>
+      </w:r>
+      <w:r>
+        <w:rPr>
+          <w:rStyle w:val="NoneA"/>
+          <w:rFonts w:ascii="Arial" w:hAnsi="Arial"/>
+          <w:sz w:val="22"/>
+          <w:szCs w:val="22"/>
+          <w:lang w:val="en-US"/>
+        </w:rPr>
+        <w:t>by</w:t>
+      </w:r>
+      <w:r>
+        <w:rPr>
+          <w:rStyle w:val="NoneA"/>
+          <w:rFonts w:ascii="Arial" w:hAnsi="Arial"/>
+          <w:sz w:val="22"/>
+          <w:szCs w:val="22"/>
+          <w:lang w:val="en-US"/>
+        </w:rPr>
+        <w:t xml:space="preserve"> annotation may also be evident in the appearance of apparent metabolic end products score as highly important input metabolites (ex. CO</w:t>
+      </w:r>
+      <w:r>
+        <w:rPr>
+          <w:rStyle w:val="NoneA"/>
+          <w:rFonts w:ascii="Arial" w:hAnsi="Arial"/>
+          <w:sz w:val="22"/>
+          <w:szCs w:val="22"/>
+          <w:vertAlign w:val="subscript"/>
+          <w:lang w:val="en-US"/>
+        </w:rPr>
+        <w:t>2</w:t>
+      </w:r>
+      <w:r>
+        <w:rPr>
+          <w:rStyle w:val="NoneA"/>
+          <w:rFonts w:ascii="Arial" w:hAnsi="Arial"/>
+          <w:sz w:val="22"/>
+          <w:szCs w:val="22"/>
+          <w:lang w:val="en-US"/>
+        </w:rPr>
+        <w:t xml:space="preserve">). While this may be a shortcoming inherent in database-driven research, it </w:t>
+      </w:r>
+      <w:r>
+        <w:rPr>
+          <w:rStyle w:val="NoneA"/>
+          <w:rFonts w:ascii="Arial" w:hAnsi="Arial"/>
+          <w:sz w:val="22"/>
+          <w:szCs w:val="22"/>
+          <w:lang w:val="en-US"/>
+        </w:rPr>
+        <w:t>could</w:t>
+      </w:r>
+      <w:r>
+        <w:rPr>
+          <w:rStyle w:val="NoneA"/>
+          <w:rFonts w:ascii="Arial" w:hAnsi="Arial"/>
+          <w:sz w:val="22"/>
+          <w:szCs w:val="22"/>
+          <w:lang w:val="en-US"/>
+        </w:rPr>
+        <w:t xml:space="preserve"> instead serve as evidence for yet unappreciated aspects of a bacterium’s metabolism. Along these lines, one group has posited that </w:t>
+      </w:r>
+      <w:r>
+        <w:rPr>
+          <w:rStyle w:val="NoneA"/>
+          <w:rFonts w:ascii="Arial" w:hAnsi="Arial"/>
+          <w:i/>
+          <w:iCs/>
+          <w:sz w:val="22"/>
+          <w:szCs w:val="22"/>
+          <w:lang w:val="en-US"/>
+        </w:rPr>
+        <w:t>C. difficile</w:t>
+      </w:r>
+      <w:r>
+        <w:rPr>
+          <w:rStyle w:val="NoneA"/>
+          <w:rFonts w:ascii="Arial" w:hAnsi="Arial"/>
+          <w:sz w:val="22"/>
+          <w:szCs w:val="22"/>
+          <w:lang w:val="en-US"/>
+        </w:rPr>
+        <w:t xml:space="preserve"> may actually be autotroph</w:t>
+      </w:r>
+      <w:r>
+        <w:rPr>
+          <w:rStyle w:val="NoneA"/>
+          <w:rFonts w:ascii="Arial" w:hAnsi="Arial"/>
+          <w:sz w:val="22"/>
+          <w:szCs w:val="22"/>
+          <w:lang w:val="en-US"/>
+        </w:rPr>
+        <w:t>ic</w:t>
+      </w:r>
+      <w:r>
+        <w:rPr>
+          <w:rStyle w:val="NoneA"/>
+          <w:rFonts w:ascii="Arial" w:hAnsi="Arial"/>
+          <w:sz w:val="22"/>
+          <w:szCs w:val="22"/>
+          <w:lang w:val="en-US"/>
+        </w:rPr>
+        <w:t xml:space="preserve"> under certain conditions which could explain the appearance of CO</w:t>
+      </w:r>
+      <w:r>
+        <w:rPr>
+          <w:rStyle w:val="NoneA"/>
+          <w:rFonts w:ascii="Arial" w:hAnsi="Arial"/>
+          <w:sz w:val="22"/>
+          <w:szCs w:val="22"/>
+          <w:vertAlign w:val="subscript"/>
+          <w:lang w:val="en-US"/>
+        </w:rPr>
+        <w:t>2</w:t>
+      </w:r>
+      <w:r>
+        <w:rPr>
+          <w:rStyle w:val="NoneA"/>
+          <w:rFonts w:ascii="Arial" w:hAnsi="Arial"/>
+          <w:sz w:val="22"/>
+          <w:szCs w:val="22"/>
+          <w:lang w:val="en-US"/>
+        </w:rPr>
+        <w:t xml:space="preserve"> in the conserved metabolite list between all conditions (Kopke, 2013). As such, this platform may also prove informative for generating hypotheses that could ultimately lead to uncovering new edges of competition between species.</w:t>
+      </w:r>
+    </w:p>
+    <w:p>
+      <w:pPr>
+        <w:pStyle w:val="Default"/>
+        <w:shd w:val="clear" w:fill="FFFFFF"/>
+        <w:spacing w:lineRule="auto" w:line="480"/>
+        <w:ind w:left="0" w:right="0" w:hanging="0"/>
+        <w:jc w:val="both"/>
+        <w:rPr>
+          <w:rStyle w:val="NoneA"/>
+          <w:rFonts w:ascii="Arial" w:hAnsi="Arial"/>
+          <w:sz w:val="22"/>
+          <w:szCs w:val="22"/>
+          <w:lang w:val="en-US"/>
+        </w:rPr>
+      </w:pPr>
+      <w:r>
+        <w:rPr/>
+      </w:r>
+    </w:p>
+    <w:p>
+      <w:pPr>
+        <w:pStyle w:val="Default"/>
+        <w:shd w:val="clear" w:fill="FFFFFF"/>
+        <w:spacing w:lineRule="auto" w:line="480"/>
+        <w:ind w:left="0" w:right="0" w:firstLine="709"/>
+        <w:jc w:val="both"/>
+        <w:rPr>
+          <w:rStyle w:val="NoneA"/>
+          <w:rFonts w:ascii="Arial" w:hAnsi="Arial"/>
+          <w:sz w:val="22"/>
+          <w:szCs w:val="22"/>
+          <w:lang w:val="en-US"/>
+        </w:rPr>
+      </w:pPr>
+      <w:r>
+        <w:rPr/>
+      </w:r>
+    </w:p>
+    <w:p>
+      <w:pPr>
+        <w:pStyle w:val="Default"/>
+        <w:shd w:val="clear" w:fill="FFFFFF"/>
+        <w:spacing w:lineRule="auto" w:line="480"/>
+        <w:ind w:left="0" w:right="0" w:firstLine="709"/>
+        <w:jc w:val="both"/>
+        <w:rPr>
+          <w:rStyle w:val="NoneA"/>
+          <w:rFonts w:ascii="Arial" w:hAnsi="Arial"/>
+          <w:sz w:val="22"/>
+          <w:szCs w:val="22"/>
+          <w:lang w:val="en-US"/>
+        </w:rPr>
+      </w:pPr>
+      <w:r>
+        <w:rPr/>
+      </w:r>
+    </w:p>
+    <w:p>
+      <w:pPr>
+        <w:pStyle w:val="Default"/>
+        <w:shd w:val="clear" w:fill="FFFFFF"/>
+        <w:spacing w:lineRule="auto" w:line="480"/>
+        <w:ind w:left="0" w:right="0" w:firstLine="709"/>
+        <w:jc w:val="both"/>
+        <w:rPr/>
+      </w:pPr>
+      <w:r>
+        <w:rPr>
+          <w:rStyle w:val="NoneA"/>
+          <w:rFonts w:ascii="Arial" w:hAnsi="Arial"/>
+          <w:sz w:val="22"/>
+          <w:szCs w:val="22"/>
+          <w:lang w:val="en-US"/>
+        </w:rPr>
+        <w:t xml:space="preserve">Several previous mass spectrometry-based efforts have been made to study intestinal content obtained from either SPF mice pretreated with the antibiotics used in this study or raised in GF conditions (Antunes, 2011; Theriot, 2013; Matsumoto, 2012; Jump, 2014). These investigation reveal that many of the substrates predicted to be used by </w:t>
+      </w:r>
+      <w:r>
+        <w:rPr>
+          <w:rStyle w:val="NoneA"/>
+          <w:rFonts w:ascii="Arial" w:hAnsi="Arial"/>
+          <w:i/>
+          <w:iCs/>
+          <w:sz w:val="22"/>
+          <w:szCs w:val="22"/>
+          <w:lang w:val="en-US"/>
+        </w:rPr>
+        <w:t>C. difficile</w:t>
+      </w:r>
+      <w:r>
+        <w:rPr>
+          <w:rStyle w:val="NoneA"/>
+          <w:rFonts w:ascii="Arial" w:hAnsi="Arial"/>
+          <w:sz w:val="22"/>
+          <w:szCs w:val="22"/>
+          <w:lang w:val="en-US"/>
+        </w:rPr>
+        <w:t xml:space="preserve"> in a given condition through metabolic modeling (Fig. </w:t>
+      </w:r>
+      <w:r>
+        <w:rPr>
+          <w:rStyle w:val="NoneA"/>
+          <w:rFonts w:ascii="Arial" w:hAnsi="Arial"/>
+          <w:sz w:val="22"/>
+          <w:szCs w:val="22"/>
+          <w:lang w:val="en-US"/>
+        </w:rPr>
+        <w:t>6a</w:t>
+      </w:r>
+      <w:r>
+        <w:rPr>
+          <w:rStyle w:val="NoneA"/>
+          <w:rFonts w:ascii="Arial" w:hAnsi="Arial"/>
+          <w:sz w:val="22"/>
+          <w:szCs w:val="22"/>
+          <w:lang w:val="en-US"/>
+        </w:rPr>
+        <w:t>&amp;</w:t>
+      </w:r>
+      <w:r>
+        <w:rPr>
+          <w:rStyle w:val="NoneA"/>
+          <w:rFonts w:ascii="Arial" w:hAnsi="Arial"/>
+          <w:sz w:val="22"/>
+          <w:szCs w:val="22"/>
+          <w:lang w:val="en-US"/>
+        </w:rPr>
+        <w:t>b</w:t>
+      </w:r>
+      <w:r>
+        <w:rPr>
+          <w:rStyle w:val="NoneA"/>
+          <w:rFonts w:ascii="Arial" w:hAnsi="Arial"/>
+          <w:sz w:val="22"/>
+          <w:szCs w:val="22"/>
+          <w:lang w:val="en-US"/>
+        </w:rPr>
+        <w:t xml:space="preserve">), are increased in the gastrointestinal tract of mice in the corresponding treatment group.  For example, cefoperazone treatment resulted in a 553-fold increase in mannitol concentration in the cecum of mice prior to </w:t>
+      </w:r>
+      <w:r>
+        <w:rPr>
+          <w:rStyle w:val="NoneA"/>
+          <w:rFonts w:ascii="Arial" w:hAnsi="Arial"/>
+          <w:i/>
+          <w:iCs/>
+          <w:sz w:val="22"/>
+          <w:szCs w:val="22"/>
+          <w:lang w:val="en-US"/>
+        </w:rPr>
+        <w:t>C. difficile</w:t>
+      </w:r>
+      <w:r>
+        <w:rPr>
+          <w:rStyle w:val="NoneA"/>
+          <w:rFonts w:ascii="Arial" w:hAnsi="Arial"/>
+          <w:sz w:val="22"/>
+          <w:szCs w:val="22"/>
+          <w:lang w:val="en-US"/>
+        </w:rPr>
+        <w:t xml:space="preserve"> colonization. This general trend is also true in streptomycin and clindamycin pretreatments, as well as in GF mice with different </w:t>
+      </w:r>
+      <w:r>
+        <w:rPr>
+          <w:rStyle w:val="NoneA"/>
+          <w:rFonts w:ascii="Arial" w:hAnsi="Arial"/>
+          <w:i/>
+          <w:iCs/>
+          <w:sz w:val="22"/>
+          <w:szCs w:val="22"/>
+          <w:lang w:val="en-US"/>
+        </w:rPr>
+        <w:t xml:space="preserve">C. difficile </w:t>
+      </w:r>
+      <w:r>
+        <w:rPr>
+          <w:rStyle w:val="NoneA"/>
+          <w:rFonts w:ascii="Arial" w:hAnsi="Arial"/>
+          <w:sz w:val="22"/>
+          <w:szCs w:val="22"/>
+          <w:lang w:val="en-US"/>
+        </w:rPr>
+        <w:t xml:space="preserve">growth substrates enriched in each. Together, these results provide evidence that our network-based approach accurately predicts which metabolites </w:t>
+      </w:r>
+      <w:r>
+        <w:rPr>
+          <w:rStyle w:val="NoneA"/>
+          <w:rFonts w:ascii="Arial" w:hAnsi="Arial"/>
+          <w:i/>
+          <w:iCs/>
+          <w:sz w:val="22"/>
+          <w:szCs w:val="22"/>
+          <w:lang w:val="en-US"/>
+        </w:rPr>
+        <w:t>C. difficile</w:t>
+      </w:r>
+      <w:r>
+        <w:rPr>
+          <w:rStyle w:val="NoneA"/>
+          <w:rFonts w:ascii="Arial" w:hAnsi="Arial"/>
+          <w:sz w:val="22"/>
+          <w:szCs w:val="22"/>
+          <w:lang w:val="en-US"/>
+        </w:rPr>
+        <w:t xml:space="preserve"> chooses to metabolize in a given environments and that these changes are most likely due to nutrient availability. Interestingly, findings from clindamycin-treated animals using the same approach suggest that salicin, and breakdown analog 4-hydroxybutanoic acid, are also likely to be used by </w:t>
+      </w:r>
+      <w:r>
+        <w:rPr>
+          <w:rStyle w:val="NoneA"/>
+          <w:rFonts w:ascii="Arial" w:hAnsi="Arial"/>
+          <w:i/>
+          <w:iCs/>
+          <w:sz w:val="22"/>
+          <w:szCs w:val="22"/>
+          <w:lang w:val="en-US"/>
+        </w:rPr>
+        <w:t>C. difficile</w:t>
+      </w:r>
+      <w:r>
+        <w:rPr>
+          <w:rStyle w:val="NoneA"/>
+          <w:rFonts w:ascii="Arial" w:hAnsi="Arial"/>
+          <w:sz w:val="22"/>
+          <w:szCs w:val="22"/>
+          <w:lang w:val="en-US"/>
+        </w:rPr>
+        <w:t xml:space="preserve">. Prior research has shown that salicin is readily fermented by </w:t>
+      </w:r>
+      <w:r>
+        <w:rPr>
+          <w:rStyle w:val="NoneA"/>
+          <w:rFonts w:ascii="Arial" w:hAnsi="Arial"/>
+          <w:i/>
+          <w:iCs/>
+          <w:sz w:val="22"/>
+          <w:szCs w:val="22"/>
+          <w:lang w:val="en-US"/>
+        </w:rPr>
+        <w:t>C. difficile</w:t>
+      </w:r>
+      <w:r>
+        <w:rPr>
+          <w:rStyle w:val="NoneA"/>
+          <w:rFonts w:ascii="Arial" w:hAnsi="Arial"/>
+          <w:sz w:val="22"/>
+          <w:szCs w:val="22"/>
+          <w:lang w:val="en-US"/>
+        </w:rPr>
+        <w:t xml:space="preserve"> (Nakamura, 1982).</w:t>
+      </w:r>
+      <w:r>
+        <w:rPr>
+          <w:lang w:val="en-US"/>
+        </w:rPr>
+        <w:t xml:space="preserve"> </w:t>
+      </w:r>
+      <w:r>
+        <w:rPr>
+          <w:rStyle w:val="NoneA"/>
+          <w:rFonts w:ascii="Arial" w:hAnsi="Arial"/>
+          <w:sz w:val="22"/>
+          <w:szCs w:val="22"/>
+          <w:lang w:val="en-US"/>
+        </w:rPr>
+        <w:t>Although the exact source is unknown salicin availability in the gut could be derived from the mice’s plant-based diet, possibly following release during degradation of cell wall molecules by other gut bacterial species (Pierpoint, 1994). Network analysis also supports that</w:t>
+      </w:r>
+      <w:r>
+        <w:rPr>
+          <w:lang w:val="en-US"/>
+        </w:rPr>
+        <w:t xml:space="preserve"> </w:t>
+      </w:r>
+      <w:r>
+        <w:rPr>
+          <w:rStyle w:val="NoneA"/>
+          <w:rFonts w:ascii="Arial" w:hAnsi="Arial"/>
+          <w:sz w:val="22"/>
+          <w:szCs w:val="22"/>
+          <w:lang w:val="en-US"/>
+        </w:rPr>
+        <w:t xml:space="preserve">in GF mice, </w:t>
+      </w:r>
+      <w:r>
+        <w:rPr>
+          <w:rStyle w:val="NoneA"/>
+          <w:rFonts w:ascii="Arial" w:hAnsi="Arial"/>
+          <w:i/>
+          <w:iCs/>
+          <w:sz w:val="22"/>
+          <w:szCs w:val="22"/>
+          <w:lang w:val="en-US"/>
+        </w:rPr>
+        <w:t>C. difficile</w:t>
+      </w:r>
+      <w:r>
+        <w:rPr>
+          <w:rStyle w:val="NoneA"/>
+          <w:rFonts w:ascii="Arial" w:hAnsi="Arial"/>
+          <w:sz w:val="22"/>
+          <w:szCs w:val="22"/>
+          <w:lang w:val="en-US"/>
+        </w:rPr>
+        <w:t xml:space="preserve"> utilizes N-acetylneuraminate as an important carbon source. The capacity to catabolize this amino sugar, and others like it, is highly distributed among bacterial species that inhabit the mammalian gut (Vimr, 2004). This means that N-acetylneuraminate is most likely strongly competed for by the healthy microbiota. Since the largest increase in availability of the molecule is seen when there are no other microbes present, this could demonstrate a preference of </w:t>
+      </w:r>
+      <w:r>
+        <w:rPr>
+          <w:rStyle w:val="NoneA"/>
+          <w:rFonts w:ascii="Arial" w:hAnsi="Arial"/>
+          <w:i/>
+          <w:iCs/>
+          <w:sz w:val="22"/>
+          <w:szCs w:val="22"/>
+          <w:lang w:val="en-US"/>
+        </w:rPr>
+        <w:t>C. difficile</w:t>
+      </w:r>
+      <w:r>
+        <w:rPr>
+          <w:rStyle w:val="NoneA"/>
+          <w:rFonts w:ascii="Arial" w:hAnsi="Arial"/>
+          <w:sz w:val="22"/>
+          <w:szCs w:val="22"/>
+          <w:lang w:val="en-US"/>
+        </w:rPr>
+        <w:t xml:space="preserve"> for N-acetylneuraminate as a growth substrate above most others. From these data it seems that </w:t>
+      </w:r>
+      <w:r>
+        <w:rPr>
+          <w:rStyle w:val="NoneA"/>
+          <w:rFonts w:ascii="Arial" w:hAnsi="Arial"/>
+          <w:i/>
+          <w:iCs/>
+          <w:sz w:val="22"/>
+          <w:szCs w:val="22"/>
+          <w:lang w:val="en-US"/>
+        </w:rPr>
+        <w:t>C. difficile</w:t>
+      </w:r>
+      <w:r>
+        <w:rPr>
+          <w:rStyle w:val="NoneA"/>
+          <w:rFonts w:ascii="Arial" w:hAnsi="Arial"/>
+          <w:sz w:val="22"/>
+          <w:szCs w:val="22"/>
+          <w:lang w:val="en-US"/>
+        </w:rPr>
+        <w:t xml:space="preserve"> alters it’s nutrient preference to fit what is most easily obtained.</w:t>
+      </w:r>
+    </w:p>
+    <w:p>
+      <w:pPr>
+        <w:pStyle w:val="Default"/>
+        <w:shd w:val="clear" w:fill="FFFFFF"/>
+        <w:spacing w:lineRule="auto" w:line="480"/>
+        <w:ind w:left="0" w:right="0" w:firstLine="709"/>
+        <w:jc w:val="both"/>
+        <w:rPr>
+          <w:rStyle w:val="NoneA"/>
+        </w:rPr>
+      </w:pPr>
+      <w:r>
+        <w:rPr/>
+      </w:r>
+    </w:p>
+    <w:p>
+      <w:pPr>
+        <w:pStyle w:val="Default"/>
+        <w:shd w:val="clear" w:fill="FFFFFF"/>
+        <w:spacing w:lineRule="auto" w:line="480"/>
+        <w:ind w:left="0" w:right="0" w:firstLine="709"/>
+        <w:jc w:val="both"/>
+        <w:rPr/>
+      </w:pPr>
+      <w:r>
+        <w:rPr>
+          <w:rStyle w:val="NoneA"/>
+          <w:rFonts w:ascii="Arial" w:hAnsi="Arial"/>
+          <w:sz w:val="22"/>
+          <w:szCs w:val="22"/>
+          <w:lang w:val="en-US"/>
+        </w:rPr>
+        <w:t>Novel insights from metabolic model - really significant metabolites in supplement</w:t>
+      </w:r>
+      <w:r>
+        <w:rPr>
+          <w:rStyle w:val="NoneA"/>
+          <w:rFonts w:eastAsia="Arial" w:cs="Arial" w:ascii="Arial" w:hAnsi="Arial"/>
+          <w:sz w:val="22"/>
+          <w:szCs w:val="22"/>
+        </w:rPr>
+        <w:t xml:space="preserve"> </w:t>
+      </w:r>
+      <w:r>
+        <w:rPr>
+          <w:rStyle w:val="NoneA"/>
+          <w:rFonts w:eastAsia="Arial" w:cs="Arial" w:ascii="Arial" w:hAnsi="Arial"/>
+          <w:sz w:val="22"/>
+          <w:szCs w:val="22"/>
+        </w:rPr>
+        <w:t>Table S3</w:t>
+      </w:r>
+    </w:p>
+    <w:p>
+      <w:pPr>
+        <w:pStyle w:val="Default"/>
+        <w:shd w:val="clear" w:fill="FFFFFF"/>
+        <w:spacing w:lineRule="auto" w:line="480"/>
+        <w:ind w:left="0" w:right="0" w:firstLine="709"/>
+        <w:jc w:val="both"/>
+        <w:rPr/>
+      </w:pPr>
+      <w:r>
+        <w:rPr>
+          <w:rStyle w:val="NoneA"/>
+          <w:rFonts w:eastAsia="Arial" w:cs="Arial" w:ascii="Arial" w:hAnsi="Arial"/>
+          <w:sz w:val="22"/>
+          <w:szCs w:val="22"/>
+        </w:rPr>
+        <w:t>emergent properties, inferring reverse ecology</w:t>
+      </w:r>
+    </w:p>
+    <w:p>
+      <w:pPr>
+        <w:pStyle w:val="Default"/>
+        <w:shd w:val="clear" w:fill="FFFFFF"/>
+        <w:spacing w:lineRule="auto" w:line="480"/>
+        <w:ind w:left="0" w:right="0" w:firstLine="709"/>
+        <w:jc w:val="both"/>
+        <w:rPr/>
+      </w:pPr>
+      <w:r>
+        <w:rPr>
+          <w:rStyle w:val="Hyperlink2"/>
+          <w:lang w:val="en-US"/>
+        </w:rPr>
+        <w:t>Demonstrates value for hypothesis generation.</w:t>
       </w:r>
     </w:p>
     <w:p>
@@ -5753,392 +6918,17 @@
         <w:spacing w:lineRule="auto" w:line="480"/>
         <w:ind w:left="1789" w:right="0" w:hanging="360"/>
         <w:jc w:val="both"/>
-        <w:rPr>
-          <w:rStyle w:val="NoneA"/>
-          <w:rFonts w:ascii="Arial" w:hAnsi="Arial" w:eastAsia="Arial" w:cs="Arial"/>
-          <w:sz w:val="22"/>
-          <w:szCs w:val="22"/>
-          <w:lang w:val="en-US"/>
-        </w:rPr>
-      </w:pPr>
-      <w:r>
-        <w:rPr>
-          <w:rStyle w:val="NoneA"/>
-          <w:rFonts w:ascii="Arial" w:hAnsi="Arial"/>
-          <w:sz w:val="22"/>
-          <w:szCs w:val="22"/>
-          <w:lang w:val="en-US"/>
-        </w:rPr>
-        <w:t>Weaknesses: annotation, lack of translation / kinetic data</w:t>
-      </w:r>
-    </w:p>
-    <w:p>
-      <w:pPr>
-        <w:pStyle w:val="Default"/>
-        <w:shd w:val="clear" w:fill="FFFFFF"/>
-        <w:spacing w:lineRule="auto" w:line="480"/>
-        <w:ind w:left="0" w:right="0" w:firstLine="709"/>
-        <w:jc w:val="both"/>
-        <w:rPr>
-          <w:rStyle w:val="NoneA"/>
-        </w:rPr>
-      </w:pPr>
-      <w:r>
         <w:rPr/>
-      </w:r>
-    </w:p>
-    <w:p>
-      <w:pPr>
-        <w:pStyle w:val="Default"/>
-        <w:shd w:val="clear" w:fill="FFFFFF"/>
-        <w:spacing w:lineRule="auto" w:line="480"/>
-        <w:ind w:left="0" w:right="0" w:firstLine="709"/>
-        <w:jc w:val="both"/>
-        <w:rPr>
-          <w:rStyle w:val="NoneA"/>
-        </w:rPr>
-      </w:pPr>
-      <w:r>
-        <w:rPr/>
-      </w:r>
-    </w:p>
-    <w:p>
-      <w:pPr>
-        <w:pStyle w:val="Default"/>
-        <w:shd w:val="clear" w:fill="FFFFFF"/>
-        <w:spacing w:lineRule="auto" w:line="480"/>
-        <w:ind w:left="0" w:right="0" w:firstLine="709"/>
-        <w:jc w:val="both"/>
-        <w:rPr/>
-      </w:pPr>
-      <w:r>
-        <w:rPr>
-          <w:rStyle w:val="NoneA"/>
-          <w:rFonts w:ascii="Arial" w:hAnsi="Arial"/>
-          <w:sz w:val="22"/>
-          <w:szCs w:val="22"/>
-          <w:lang w:val="en-US"/>
-        </w:rPr>
-        <w:t xml:space="preserve">Several previous mass spectrometry-based efforts have been made to study intestinal content obtained from either SPF mice pretreated with the antibiotics used in this study or raised in GF conditions (Antunes, 2011; Theriot, 2013; Matsumoto, 2012; Jump, 2014). These investigation reveal that many of the substrates predicted to be used by </w:t>
-      </w:r>
-      <w:r>
-        <w:rPr>
-          <w:rStyle w:val="NoneA"/>
-          <w:rFonts w:ascii="Arial" w:hAnsi="Arial"/>
-          <w:i/>
-          <w:iCs/>
-          <w:sz w:val="22"/>
-          <w:szCs w:val="22"/>
-          <w:lang w:val="en-US"/>
-        </w:rPr>
-        <w:t>C. difficile</w:t>
-      </w:r>
-      <w:r>
-        <w:rPr>
-          <w:rStyle w:val="NoneA"/>
-          <w:rFonts w:ascii="Arial" w:hAnsi="Arial"/>
-          <w:sz w:val="22"/>
-          <w:szCs w:val="22"/>
-          <w:lang w:val="en-US"/>
-        </w:rPr>
-        <w:t xml:space="preserve"> in a given condition through metabolic modeling (Fig. 4c&amp;d), are increased in the gastrointestinal tract of mice in the corresponding treatment group.  For example, cefoperazone treatment resulted in a 553-fold increase in mannitol concentration in the cecum of mice prior to </w:t>
-      </w:r>
-      <w:r>
-        <w:rPr>
-          <w:rStyle w:val="NoneA"/>
-          <w:rFonts w:ascii="Arial" w:hAnsi="Arial"/>
-          <w:i/>
-          <w:iCs/>
-          <w:sz w:val="22"/>
-          <w:szCs w:val="22"/>
-          <w:lang w:val="en-US"/>
-        </w:rPr>
-        <w:t>C. difficile</w:t>
-      </w:r>
-      <w:r>
-        <w:rPr>
-          <w:rStyle w:val="NoneA"/>
-          <w:rFonts w:ascii="Arial" w:hAnsi="Arial"/>
-          <w:sz w:val="22"/>
-          <w:szCs w:val="22"/>
-          <w:lang w:val="en-US"/>
-        </w:rPr>
-        <w:t xml:space="preserve"> colonization. This general trend is also true in streptomycin and clindamycin pretreatments, as well as in GF mice with different </w:t>
-      </w:r>
-      <w:r>
-        <w:rPr>
-          <w:rStyle w:val="NoneA"/>
-          <w:rFonts w:ascii="Arial" w:hAnsi="Arial"/>
-          <w:i/>
-          <w:iCs/>
-          <w:sz w:val="22"/>
-          <w:szCs w:val="22"/>
-          <w:lang w:val="en-US"/>
-        </w:rPr>
-        <w:t xml:space="preserve">C. difficile </w:t>
-      </w:r>
-      <w:r>
-        <w:rPr>
-          <w:rStyle w:val="NoneA"/>
-          <w:rFonts w:ascii="Arial" w:hAnsi="Arial"/>
-          <w:sz w:val="22"/>
-          <w:szCs w:val="22"/>
-          <w:lang w:val="en-US"/>
-        </w:rPr>
-        <w:t xml:space="preserve">growth substrates enriched in each. Together, these results provide evidence that our network-based approach accurately predicts which metabolites </w:t>
-      </w:r>
-      <w:r>
-        <w:rPr>
-          <w:rStyle w:val="NoneA"/>
-          <w:rFonts w:ascii="Arial" w:hAnsi="Arial"/>
-          <w:i/>
-          <w:iCs/>
-          <w:sz w:val="22"/>
-          <w:szCs w:val="22"/>
-          <w:lang w:val="en-US"/>
-        </w:rPr>
-        <w:t>C. difficile</w:t>
-      </w:r>
-      <w:r>
-        <w:rPr>
-          <w:rStyle w:val="NoneA"/>
-          <w:rFonts w:ascii="Arial" w:hAnsi="Arial"/>
-          <w:sz w:val="22"/>
-          <w:szCs w:val="22"/>
-          <w:lang w:val="en-US"/>
-        </w:rPr>
-        <w:t xml:space="preserve"> chooses to metabolize in a given environments and that these changes are most likely due to nutrient availability. Interestingly, findings from clindamycin-treated animals using the same approach suggest that salicin, and breakdown analog 4-hydroxybutanoic acid, are also likely to be used by </w:t>
-      </w:r>
-      <w:r>
-        <w:rPr>
-          <w:rStyle w:val="NoneA"/>
-          <w:rFonts w:ascii="Arial" w:hAnsi="Arial"/>
-          <w:i/>
-          <w:iCs/>
-          <w:sz w:val="22"/>
-          <w:szCs w:val="22"/>
-          <w:lang w:val="en-US"/>
-        </w:rPr>
-        <w:t>C. difficile</w:t>
-      </w:r>
-      <w:r>
-        <w:rPr>
-          <w:rStyle w:val="NoneA"/>
-          <w:rFonts w:ascii="Arial" w:hAnsi="Arial"/>
-          <w:sz w:val="22"/>
-          <w:szCs w:val="22"/>
-          <w:lang w:val="en-US"/>
-        </w:rPr>
-        <w:t xml:space="preserve">. Prior research has shown that salicin is readily fermented by </w:t>
-      </w:r>
-      <w:r>
-        <w:rPr>
-          <w:rStyle w:val="NoneA"/>
-          <w:rFonts w:ascii="Arial" w:hAnsi="Arial"/>
-          <w:i/>
-          <w:iCs/>
-          <w:sz w:val="22"/>
-          <w:szCs w:val="22"/>
-          <w:lang w:val="en-US"/>
-        </w:rPr>
-        <w:t>C. difficile</w:t>
-      </w:r>
-      <w:r>
-        <w:rPr>
-          <w:rStyle w:val="NoneA"/>
-          <w:rFonts w:ascii="Arial" w:hAnsi="Arial"/>
-          <w:sz w:val="22"/>
-          <w:szCs w:val="22"/>
-          <w:lang w:val="en-US"/>
-        </w:rPr>
-        <w:t xml:space="preserve"> (Nakamura, 1982).</w:t>
-      </w:r>
-      <w:r>
-        <w:rPr>
-          <w:lang w:val="en-US"/>
-        </w:rPr>
-        <w:t xml:space="preserve"> </w:t>
-      </w:r>
-      <w:r>
-        <w:rPr>
-          <w:rStyle w:val="NoneA"/>
-          <w:rFonts w:ascii="Arial" w:hAnsi="Arial"/>
-          <w:sz w:val="22"/>
-          <w:szCs w:val="22"/>
-          <w:lang w:val="en-US"/>
-        </w:rPr>
-        <w:t>Although the exact source is unknown salicin availability in the gut could be derived from the mice’s plant-based diet, possibly following release during degradation of cell wall molecules by other gut bacterial species (Pierpoint, 1994). Network analysis also supports that</w:t>
-      </w:r>
-      <w:r>
-        <w:rPr>
-          <w:lang w:val="en-US"/>
-        </w:rPr>
-        <w:t xml:space="preserve"> </w:t>
-      </w:r>
-      <w:r>
-        <w:rPr>
-          <w:rStyle w:val="NoneA"/>
-          <w:rFonts w:ascii="Arial" w:hAnsi="Arial"/>
-          <w:sz w:val="22"/>
-          <w:szCs w:val="22"/>
-          <w:lang w:val="en-US"/>
-        </w:rPr>
-        <w:t xml:space="preserve">in GF mice, </w:t>
-      </w:r>
-      <w:r>
-        <w:rPr>
-          <w:rStyle w:val="NoneA"/>
-          <w:rFonts w:ascii="Arial" w:hAnsi="Arial"/>
-          <w:i/>
-          <w:iCs/>
-          <w:sz w:val="22"/>
-          <w:szCs w:val="22"/>
-          <w:lang w:val="en-US"/>
-        </w:rPr>
-        <w:t>C. difficile</w:t>
-      </w:r>
-      <w:r>
-        <w:rPr>
-          <w:rStyle w:val="NoneA"/>
-          <w:rFonts w:ascii="Arial" w:hAnsi="Arial"/>
-          <w:sz w:val="22"/>
-          <w:szCs w:val="22"/>
-          <w:lang w:val="en-US"/>
-        </w:rPr>
-        <w:t xml:space="preserve"> utilizes N-acetylneuraminate as an important carbon source. The capacity to catabolize this amino sugar, and others like it, is highly distributed among bacterial species that inhabit the mammalian gut (Vimr, 2004). This means that N-acetylneuraminate is most likely strongly competed for by the healthy microbiota. Since the largest increase in availability of the molecule is seen when there are no other microbes present, this could demonstrate a preference of </w:t>
-      </w:r>
-      <w:r>
-        <w:rPr>
-          <w:rStyle w:val="NoneA"/>
-          <w:rFonts w:ascii="Arial" w:hAnsi="Arial"/>
-          <w:i/>
-          <w:iCs/>
-          <w:sz w:val="22"/>
-          <w:szCs w:val="22"/>
-          <w:lang w:val="en-US"/>
-        </w:rPr>
-        <w:t>C. difficile</w:t>
-      </w:r>
-      <w:r>
-        <w:rPr>
-          <w:rStyle w:val="NoneA"/>
-          <w:rFonts w:ascii="Arial" w:hAnsi="Arial"/>
-          <w:sz w:val="22"/>
-          <w:szCs w:val="22"/>
-          <w:lang w:val="en-US"/>
-        </w:rPr>
-        <w:t xml:space="preserve"> for N-acetylneuraminate as a growth substrate above most others. From these data it seems that </w:t>
-      </w:r>
-      <w:r>
-        <w:rPr>
-          <w:rStyle w:val="NoneA"/>
-          <w:rFonts w:ascii="Arial" w:hAnsi="Arial"/>
-          <w:i/>
-          <w:iCs/>
-          <w:sz w:val="22"/>
-          <w:szCs w:val="22"/>
-          <w:lang w:val="en-US"/>
-        </w:rPr>
-        <w:t>C. difficile</w:t>
-      </w:r>
-      <w:r>
-        <w:rPr>
-          <w:rStyle w:val="NoneA"/>
-          <w:rFonts w:ascii="Arial" w:hAnsi="Arial"/>
-          <w:sz w:val="22"/>
-          <w:szCs w:val="22"/>
-          <w:lang w:val="en-US"/>
-        </w:rPr>
-        <w:t xml:space="preserve"> alters it’s nutrient preference to fit what is most easily obtained.</w:t>
-      </w:r>
-    </w:p>
-    <w:p>
-      <w:pPr>
-        <w:pStyle w:val="Default"/>
-        <w:shd w:val="clear" w:fill="FFFFFF"/>
-        <w:spacing w:lineRule="auto" w:line="480"/>
-        <w:ind w:left="0" w:right="0" w:firstLine="709"/>
-        <w:jc w:val="both"/>
-        <w:rPr>
-          <w:rStyle w:val="NoneA"/>
-        </w:rPr>
-      </w:pPr>
-      <w:r>
-        <w:rPr/>
-      </w:r>
-    </w:p>
-    <w:p>
-      <w:pPr>
-        <w:pStyle w:val="Default"/>
-        <w:shd w:val="clear" w:fill="FFFFFF"/>
-        <w:spacing w:lineRule="auto" w:line="480"/>
-        <w:ind w:left="0" w:right="0" w:firstLine="709"/>
-        <w:jc w:val="both"/>
-        <w:rPr/>
-      </w:pPr>
-      <w:r>
-        <w:rPr>
-          <w:rStyle w:val="NoneA"/>
-          <w:rFonts w:ascii="Arial" w:hAnsi="Arial"/>
-          <w:sz w:val="22"/>
-          <w:szCs w:val="22"/>
-          <w:lang w:val="en-US"/>
-        </w:rPr>
-        <w:t>Novel insights from metabolic model - really significant metabolites in supplement</w:t>
-      </w:r>
-      <w:r>
-        <w:rPr>
-          <w:rStyle w:val="NoneA"/>
-          <w:rFonts w:eastAsia="Arial" w:cs="Arial" w:ascii="Arial" w:hAnsi="Arial"/>
-          <w:sz w:val="22"/>
-          <w:szCs w:val="22"/>
-        </w:rPr>
-        <w:t xml:space="preserve"> </w:t>
-      </w:r>
-      <w:r>
-        <w:rPr>
-          <w:rStyle w:val="NoneA"/>
-          <w:rFonts w:eastAsia="Arial" w:cs="Arial" w:ascii="Arial" w:hAnsi="Arial"/>
-          <w:sz w:val="22"/>
-          <w:szCs w:val="22"/>
-        </w:rPr>
-        <w:t>Table S3</w:t>
-      </w:r>
-    </w:p>
-    <w:p>
-      <w:pPr>
-        <w:pStyle w:val="Default"/>
-        <w:shd w:val="clear" w:fill="FFFFFF"/>
-        <w:spacing w:lineRule="auto" w:line="480"/>
-        <w:ind w:left="0" w:right="0" w:firstLine="709"/>
-        <w:jc w:val="both"/>
-        <w:rPr/>
-      </w:pPr>
-      <w:r>
-        <w:rPr>
-          <w:rStyle w:val="NoneA"/>
-          <w:rFonts w:eastAsia="Arial" w:cs="Arial" w:ascii="Arial" w:hAnsi="Arial"/>
-          <w:sz w:val="22"/>
-          <w:szCs w:val="22"/>
-        </w:rPr>
-        <w:t>emergent properties, inferring reverse ecology</w:t>
-      </w:r>
-    </w:p>
-    <w:p>
-      <w:pPr>
-        <w:pStyle w:val="Default"/>
-        <w:shd w:val="clear" w:fill="FFFFFF"/>
-        <w:spacing w:lineRule="auto" w:line="480"/>
-        <w:ind w:left="0" w:right="0" w:firstLine="709"/>
-        <w:jc w:val="both"/>
-        <w:rPr/>
-      </w:pPr>
-      <w:r>
-        <w:rPr>
-          <w:rStyle w:val="Hyperlink2"/>
-          <w:lang w:val="en-US"/>
-        </w:rPr>
-        <w:t>Demonstrates value for hypothesis generation.</w:t>
+      </w:pPr>
+      <w:r>
+        <w:rPr>
+          <w:rStyle w:val="NoneA"/>
+          <w:rFonts w:ascii="Arial" w:hAnsi="Arial"/>
+          <w:sz w:val="22"/>
+          <w:szCs w:val="22"/>
+          <w:lang w:val="en-US"/>
+        </w:rPr>
+        <w:t>2,4−Diamino−6−nitrotoluene may indicate that C diff is actually metabolizing cefoperazone….</w:t>
       </w:r>
     </w:p>
     <w:p>
@@ -6153,17 +6943,23 @@
         <w:spacing w:lineRule="auto" w:line="480"/>
         <w:ind w:left="1789" w:right="0" w:hanging="360"/>
         <w:jc w:val="both"/>
-        <w:rPr/>
-      </w:pPr>
-      <w:r>
-        <w:rPr>
-          <w:rStyle w:val="NoneA"/>
-          <w:rFonts w:ascii="Arial" w:hAnsi="Arial"/>
-          <w:sz w:val="22"/>
-          <w:szCs w:val="22"/>
-          <w:lang w:val="en-US"/>
-        </w:rPr>
-        <w:t>2,4−Diamino−6−nitrotoluene may indicate that C diff is actually metabolizing cefoperazone….</w:t>
+        <w:rPr>
+          <w:rStyle w:val="NoneA"/>
+          <w:rFonts w:ascii="Arial" w:hAnsi="Arial" w:eastAsia="Arial" w:cs="Arial"/>
+          <w:sz w:val="22"/>
+          <w:szCs w:val="22"/>
+          <w:lang w:val="en-US"/>
+        </w:rPr>
+      </w:pPr>
+      <w:r>
+        <w:rPr>
+          <w:rStyle w:val="NoneA"/>
+          <w:rFonts w:ascii="Arial" w:hAnsi="Arial"/>
+          <w:sz w:val="22"/>
+          <w:szCs w:val="22"/>
+          <w:lang w:val="en-US"/>
+        </w:rPr>
+        <w:t>Example 2</w:t>
       </w:r>
     </w:p>
     <w:p>
@@ -6194,7 +6990,32 @@
           <w:szCs w:val="22"/>
           <w:lang w:val="en-US"/>
         </w:rPr>
-        <w:t>Example 2</w:t>
+        <w:t>Example 3</w:t>
+      </w:r>
+    </w:p>
+    <w:p>
+      <w:pPr>
+        <w:pStyle w:val="Default"/>
+        <w:shd w:val="clear" w:fill="FFFFFF"/>
+        <w:spacing w:lineRule="auto" w:line="480"/>
+        <w:ind w:left="0" w:right="0" w:firstLine="709"/>
+        <w:jc w:val="both"/>
+        <w:rPr>
+          <w:rStyle w:val="NoneA"/>
+          <w:rFonts w:ascii="Arial" w:hAnsi="Arial" w:eastAsia="Arial" w:cs="Arial"/>
+          <w:sz w:val="22"/>
+          <w:szCs w:val="22"/>
+        </w:rPr>
+      </w:pPr>
+      <w:r>
+        <w:rPr>
+          <w:rStyle w:val="NoneA"/>
+          <w:rFonts w:ascii="Arial" w:hAnsi="Arial"/>
+          <w:sz w:val="22"/>
+          <w:szCs w:val="22"/>
+          <w:lang w:val="en-US"/>
+        </w:rPr>
+        <w:t>Grand conclusion</w:t>
       </w:r>
     </w:p>
     <w:p>
@@ -6210,62 +7031,6 @@
         <w:ind w:left="1789" w:right="0" w:hanging="360"/>
         <w:jc w:val="both"/>
         <w:rPr>
-          <w:rStyle w:val="NoneA"/>
-          <w:rFonts w:ascii="Arial" w:hAnsi="Arial" w:eastAsia="Arial" w:cs="Arial"/>
-          <w:sz w:val="22"/>
-          <w:szCs w:val="22"/>
-          <w:lang w:val="en-US"/>
-        </w:rPr>
-      </w:pPr>
-      <w:r>
-        <w:rPr>
-          <w:rStyle w:val="NoneA"/>
-          <w:rFonts w:ascii="Arial" w:hAnsi="Arial"/>
-          <w:sz w:val="22"/>
-          <w:szCs w:val="22"/>
-          <w:lang w:val="en-US"/>
-        </w:rPr>
-        <w:t>Example 3</w:t>
-      </w:r>
-    </w:p>
-    <w:p>
-      <w:pPr>
-        <w:pStyle w:val="Default"/>
-        <w:shd w:val="clear" w:fill="FFFFFF"/>
-        <w:spacing w:lineRule="auto" w:line="480"/>
-        <w:ind w:left="0" w:right="0" w:firstLine="709"/>
-        <w:jc w:val="both"/>
-        <w:rPr>
-          <w:rStyle w:val="NoneA"/>
-          <w:rFonts w:ascii="Arial" w:hAnsi="Arial" w:eastAsia="Arial" w:cs="Arial"/>
-          <w:sz w:val="22"/>
-          <w:szCs w:val="22"/>
-        </w:rPr>
-      </w:pPr>
-      <w:r>
-        <w:rPr>
-          <w:rStyle w:val="NoneA"/>
-          <w:rFonts w:ascii="Arial" w:hAnsi="Arial"/>
-          <w:sz w:val="22"/>
-          <w:szCs w:val="22"/>
-          <w:lang w:val="en-US"/>
-        </w:rPr>
-        <w:t>Grand conclusion</w:t>
-      </w:r>
-    </w:p>
-    <w:p>
-      <w:pPr>
-        <w:pStyle w:val="Default"/>
-        <w:numPr>
-          <w:ilvl w:val="0"/>
-          <w:numId w:val="1"/>
-        </w:numPr>
-        <w:shd w:val="clear" w:fill="FFFFFF"/>
-        <w:bidi w:val="0"/>
-        <w:spacing w:lineRule="auto" w:line="480"/>
-        <w:ind w:left="1789" w:right="0" w:hanging="360"/>
-        <w:jc w:val="both"/>
-        <w:rPr>
           <w:rFonts w:ascii="Arial" w:hAnsi="Arial" w:eastAsia="Arial" w:cs="Arial"/>
           <w:sz w:val="22"/>
           <w:szCs w:val="22"/>
@@ -6409,108 +7174,17 @@
         <w:jc w:val="both"/>
         <w:rPr>
           <w:rStyle w:val="NoneA"/>
-          <w:rFonts w:ascii="Arial" w:hAnsi="Arial" w:eastAsia="Arial" w:cs="Arial"/>
-          <w:sz w:val="22"/>
-          <w:szCs w:val="22"/>
-        </w:rPr>
-      </w:pPr>
-      <w:r>
-        <w:rPr>
-          <w:rStyle w:val="NoneA"/>
+          <w:rFonts w:ascii="Arial" w:hAnsi="Arial"/>
+          <w:sz w:val="22"/>
+          <w:szCs w:val="22"/>
+        </w:rPr>
+      </w:pPr>
+      <w:r>
+        <w:rPr>
           <w:rFonts w:eastAsia="Arial" w:cs="Arial" w:ascii="Arial" w:hAnsi="Arial"/>
           <w:sz w:val="22"/>
           <w:szCs w:val="22"/>
         </w:rPr>
-        <w:tab/>
-        <w:t xml:space="preserve">Initial transcriptional analysis revealed that there was a large amount of variability in the expression of sporulation genes between pretreatments. Aside from the regulating sigma factor </w:t>
-      </w:r>
-      <w:r>
-        <w:rPr>
-          <w:rStyle w:val="NoneA"/>
-          <w:rFonts w:ascii="Arial" w:hAnsi="Arial"/>
-          <w:i/>
-          <w:iCs/>
-          <w:sz w:val="22"/>
-          <w:szCs w:val="22"/>
-          <w:lang w:val="en-US"/>
-        </w:rPr>
-        <w:t>spo0A</w:t>
-      </w:r>
-      <w:r>
-        <w:rPr>
-          <w:rStyle w:val="NoneA"/>
-          <w:rFonts w:ascii="Arial" w:hAnsi="Arial"/>
-          <w:sz w:val="22"/>
-          <w:szCs w:val="22"/>
-          <w:lang w:val="en-US"/>
-        </w:rPr>
-        <w:t xml:space="preserve">, which was consistently highly expressed, </w:t>
-      </w:r>
-      <w:r>
-        <w:rPr>
-          <w:rStyle w:val="NoneA"/>
-          <w:rFonts w:ascii="Arial" w:hAnsi="Arial"/>
-          <w:i/>
-          <w:iCs/>
-          <w:sz w:val="22"/>
-          <w:szCs w:val="22"/>
-          <w:lang w:val="en-US"/>
-        </w:rPr>
-        <w:t>spo</w:t>
-      </w:r>
-      <w:r>
-        <w:rPr>
-          <w:rStyle w:val="NoneA"/>
-          <w:rFonts w:ascii="Arial" w:hAnsi="Arial"/>
-          <w:sz w:val="22"/>
-          <w:szCs w:val="22"/>
-          <w:lang w:val="en-US"/>
-        </w:rPr>
-        <w:t xml:space="preserve"> family genes were only expressed highly in cefoperazone treated mice. These genes are integral to Stage V sporulation and contribute to the assembly of the spore coat (Pettit, 2014) whose expression illustrates that this population of </w:t>
-      </w:r>
-      <w:r>
-        <w:rPr>
-          <w:rStyle w:val="NoneA"/>
-          <w:rFonts w:ascii="Arial" w:hAnsi="Arial"/>
-          <w:i/>
-          <w:iCs/>
-          <w:sz w:val="22"/>
-          <w:szCs w:val="22"/>
-          <w:lang w:val="en-US"/>
-        </w:rPr>
-        <w:t>C. difficile</w:t>
-      </w:r>
-      <w:r>
-        <w:rPr>
-          <w:rStyle w:val="NoneA"/>
-          <w:rFonts w:ascii="Arial" w:hAnsi="Arial"/>
-          <w:sz w:val="22"/>
-          <w:szCs w:val="22"/>
-          <w:lang w:val="en-US"/>
-        </w:rPr>
-        <w:t xml:space="preserve"> has begun its final phase before transmission either other antibiotic group. In addition to lifestyle associated genes, </w:t>
-      </w:r>
-      <w:r>
-        <w:rPr>
-          <w:rStyle w:val="NoneA"/>
-          <w:rFonts w:ascii="Arial" w:hAnsi="Arial"/>
-          <w:i/>
-          <w:iCs/>
-          <w:sz w:val="22"/>
-          <w:szCs w:val="22"/>
-          <w:lang w:val="en-US"/>
-        </w:rPr>
-        <w:t>C. difficile</w:t>
-      </w:r>
-      <w:r>
-        <w:rPr>
-          <w:rStyle w:val="NoneA"/>
-          <w:rFonts w:ascii="Arial" w:hAnsi="Arial"/>
-          <w:sz w:val="22"/>
-          <w:szCs w:val="22"/>
-          <w:lang w:val="en-US"/>
-        </w:rPr>
-        <w:t xml:space="preserve"> str. 630 also demonstrated clear trends of expression for genes associated with separate aspects of its carbon metabolism between pretreatment groups. </w:t>
       </w:r>
     </w:p>
     <w:p>
@@ -6540,166 +7214,7 @@
         <w:shd w:val="clear" w:fill="FFFFFF"/>
         <w:spacing w:lineRule="auto" w:line="480"/>
         <w:jc w:val="both"/>
-        <w:rPr>
-          <w:rStyle w:val="NoneA"/>
-          <w:rFonts w:ascii="Arial" w:hAnsi="Arial" w:eastAsia="Arial" w:cs="Arial"/>
-          <w:sz w:val="22"/>
-          <w:szCs w:val="22"/>
-        </w:rPr>
-      </w:pPr>
-      <w:r>
-        <w:rPr>
-          <w:rFonts w:eastAsia="Arial" w:cs="Arial" w:ascii="Arial" w:hAnsi="Arial"/>
-          <w:sz w:val="22"/>
-          <w:szCs w:val="22"/>
-        </w:rPr>
-      </w:r>
-    </w:p>
-    <w:p>
-      <w:pPr>
-        <w:pStyle w:val="Default"/>
-        <w:shd w:val="clear" w:fill="FFFFFF"/>
-        <w:spacing w:lineRule="auto" w:line="480"/>
-        <w:jc w:val="both"/>
-        <w:rPr>
-          <w:rStyle w:val="NoneA"/>
-          <w:rFonts w:ascii="Arial" w:hAnsi="Arial" w:eastAsia="Arial" w:cs="Arial"/>
-          <w:sz w:val="22"/>
-          <w:szCs w:val="22"/>
-        </w:rPr>
-      </w:pPr>
-      <w:r>
-        <w:rPr>
-          <w:rStyle w:val="NoneA"/>
-          <w:rFonts w:eastAsia="Arial" w:cs="Arial" w:ascii="Arial" w:hAnsi="Arial"/>
-          <w:sz w:val="22"/>
-          <w:szCs w:val="22"/>
-        </w:rPr>
-        <w:tab/>
-        <w:t xml:space="preserve">One potential limitation of the metabolite importance calculation is the inherent dependency on enzyme annotation. For example, </w:t>
-      </w:r>
-    </w:p>
-    <w:p>
-      <w:pPr>
-        <w:pStyle w:val="Default"/>
-        <w:shd w:val="clear" w:fill="FFFFFF"/>
-        <w:spacing w:lineRule="auto" w:line="480"/>
-        <w:jc w:val="both"/>
-        <w:rPr>
-          <w:rStyle w:val="NoneA"/>
-          <w:rFonts w:ascii="Arial" w:hAnsi="Arial" w:eastAsia="Arial" w:cs="Arial"/>
-          <w:sz w:val="22"/>
-          <w:szCs w:val="22"/>
-        </w:rPr>
-      </w:pPr>
-      <w:r>
-        <w:rPr>
-          <w:rFonts w:eastAsia="Arial" w:cs="Arial" w:ascii="Arial" w:hAnsi="Arial"/>
-          <w:sz w:val="22"/>
-          <w:szCs w:val="22"/>
-        </w:rPr>
-      </w:r>
-    </w:p>
-    <w:p>
-      <w:pPr>
-        <w:pStyle w:val="Default"/>
-        <w:shd w:val="clear" w:fill="FFFFFF"/>
-        <w:spacing w:lineRule="auto" w:line="480"/>
-        <w:jc w:val="both"/>
-        <w:rPr>
-          <w:rStyle w:val="NoneA"/>
-          <w:rFonts w:ascii="Arial" w:hAnsi="Arial" w:eastAsia="Arial" w:cs="Arial"/>
-          <w:sz w:val="22"/>
-          <w:szCs w:val="22"/>
-        </w:rPr>
-      </w:pPr>
-      <w:r>
-        <w:rPr>
-          <w:rStyle w:val="NoneA"/>
-          <w:rFonts w:ascii="Arial" w:hAnsi="Arial"/>
-          <w:sz w:val="22"/>
-          <w:szCs w:val="22"/>
-          <w:lang w:val="en-US"/>
-        </w:rPr>
-        <w:t>Additionally, the workflow presented here assumes that KEGG annotated biochemical reactions are monodirectional. Although this is not a complete reflection of an organism’s physiology, it minimizes the likelihood of mislabeling reactions that are removing metabolites from the environment as instead adding to the unused fraction. Limitation of annotation may also be evident in the appearance of apparent metabolic end products score as highly important input metabolites (ex. CO</w:t>
-      </w:r>
-      <w:r>
-        <w:rPr>
-          <w:rStyle w:val="NoneA"/>
-          <w:rFonts w:ascii="Arial" w:hAnsi="Arial"/>
-          <w:sz w:val="22"/>
-          <w:szCs w:val="22"/>
-          <w:vertAlign w:val="subscript"/>
-          <w:lang w:val="en-US"/>
-        </w:rPr>
-        <w:t>2</w:t>
-      </w:r>
-      <w:r>
-        <w:rPr>
-          <w:rStyle w:val="NoneA"/>
-          <w:rFonts w:ascii="Arial" w:hAnsi="Arial"/>
-          <w:sz w:val="22"/>
-          <w:szCs w:val="22"/>
-          <w:lang w:val="en-US"/>
-        </w:rPr>
-        <w:t xml:space="preserve"> or Ethanol). While this may be a shortcoming inherent in database-driven research, it may instead serve as evidence for yet unappreciated aspects of a bacterium’s metabolism. Along these lines, one group has posited that </w:t>
-      </w:r>
-      <w:r>
-        <w:rPr>
-          <w:rStyle w:val="NoneA"/>
-          <w:rFonts w:ascii="Arial" w:hAnsi="Arial"/>
-          <w:i/>
-          <w:iCs/>
-          <w:sz w:val="22"/>
-          <w:szCs w:val="22"/>
-          <w:lang w:val="en-US"/>
-        </w:rPr>
-        <w:t>C. difficile</w:t>
-      </w:r>
-      <w:r>
-        <w:rPr>
-          <w:rStyle w:val="NoneA"/>
-          <w:rFonts w:ascii="Arial" w:hAnsi="Arial"/>
-          <w:sz w:val="22"/>
-          <w:szCs w:val="22"/>
-          <w:lang w:val="en-US"/>
-        </w:rPr>
-        <w:t xml:space="preserve"> may actually be an autotrophe under certain conditions which could explain the appearance of CO</w:t>
-      </w:r>
-      <w:r>
-        <w:rPr>
-          <w:rStyle w:val="NoneA"/>
-          <w:rFonts w:ascii="Arial" w:hAnsi="Arial"/>
-          <w:sz w:val="22"/>
-          <w:szCs w:val="22"/>
-          <w:vertAlign w:val="subscript"/>
-          <w:lang w:val="en-US"/>
-        </w:rPr>
-        <w:t>2</w:t>
-      </w:r>
-      <w:r>
-        <w:rPr>
-          <w:rStyle w:val="NoneA"/>
-          <w:rFonts w:ascii="Arial" w:hAnsi="Arial"/>
-          <w:sz w:val="22"/>
-          <w:szCs w:val="22"/>
-          <w:lang w:val="en-US"/>
-        </w:rPr>
-        <w:t xml:space="preserve"> in the conserved metabolite list between all conditions (Kopke, 2013). As such, this platform may also prove informative for generating hypotheses that could ultimately lead to uncovering new edges of competition between species.</w:t>
-      </w:r>
-    </w:p>
-    <w:p>
-      <w:pPr>
-        <w:pStyle w:val="Default"/>
-        <w:shd w:val="clear" w:fill="FFFFFF"/>
-        <w:spacing w:lineRule="auto" w:line="480"/>
-        <w:jc w:val="both"/>
-        <w:rPr>
-          <w:rStyle w:val="NoneA"/>
-          <w:rFonts w:ascii="Arial" w:hAnsi="Arial" w:eastAsia="Arial" w:cs="Arial"/>
-          <w:sz w:val="22"/>
-          <w:szCs w:val="22"/>
-        </w:rPr>
+        <w:rPr/>
       </w:pPr>
       <w:r>
         <w:rPr>
@@ -7448,49 +7963,27 @@
           <w:szCs w:val="22"/>
           <w:lang w:val="en-US"/>
         </w:rPr>
-        <w:t xml:space="preserve">), leaving ~150,000 reads per sample for final analysis. The remaining mappings were converted to idxstats format using Samtools (Li, 2009) and the read counts per gene were tabulated. Discordant pair mappings were discarded and counts were then normalized to read length and gene length to give a per base report of gene coverage. Unless indicated otherwise, each collection of reads was then 1000-fold iteratively subsampled to 97,930 reads to generate a median expression value for each gene </w:t>
-      </w:r>
-      <w:r>
-        <w:rPr>
-          <w:rStyle w:val="NoneA"/>
-          <w:rFonts w:ascii="Arial" w:hAnsi="Arial"/>
-          <w:sz w:val="22"/>
-          <w:szCs w:val="22"/>
-          <w:lang w:val="en-US"/>
-        </w:rPr>
-        <w:t xml:space="preserve">(~24x coverage of </w:t>
-      </w:r>
-      <w:r>
-        <w:rPr>
-          <w:rStyle w:val="NoneA"/>
-          <w:rFonts w:ascii="Arial" w:hAnsi="Arial"/>
-          <w:i/>
-          <w:iCs/>
-          <w:sz w:val="22"/>
-          <w:szCs w:val="22"/>
-          <w:lang w:val="en-US"/>
-        </w:rPr>
-        <w:t>C. difficile</w:t>
-      </w:r>
-      <w:r>
-        <w:rPr>
-          <w:rStyle w:val="NoneA"/>
-          <w:rFonts w:ascii="Arial" w:hAnsi="Arial"/>
-          <w:sz w:val="22"/>
-          <w:szCs w:val="22"/>
-          <w:lang w:val="en-US"/>
-        </w:rPr>
-        <w:t xml:space="preserve"> str. 630 genes)</w:t>
-      </w:r>
-      <w:r>
-        <w:rPr>
-          <w:rStyle w:val="NoneA"/>
-          <w:rFonts w:ascii="Arial" w:hAnsi="Arial"/>
-          <w:sz w:val="22"/>
-          <w:szCs w:val="22"/>
-          <w:lang w:val="en-US"/>
-        </w:rPr>
-        <w:t xml:space="preserve">.  A detailed protocol for red curation can be found in the Github repository associated with this project:  </w:t>
+        <w:t xml:space="preserve">), leaving ~150,000 reads per sample for final analysis. The remaining mappings were converted to idxstats format using Samtools (Li, 2009) and the read counts per gene were tabulated. Discordant pair mappings were discarded and counts were then normalized to read length and gene length to give a per base report of gene coverage. Unless indicated otherwise, each collection of reads was then 1000-fold iteratively subsampled </w:t>
+      </w:r>
+      <w:r>
+        <w:rPr>
+          <w:rStyle w:val="NoneA"/>
+          <w:rFonts w:ascii="Arial" w:hAnsi="Arial"/>
+          <w:sz w:val="22"/>
+          <w:szCs w:val="22"/>
+          <w:lang w:val="en-US"/>
+        </w:rPr>
+        <w:t>at the listed level</w:t>
+      </w:r>
+      <w:r>
+        <w:rPr>
+          <w:rStyle w:val="NoneA"/>
+          <w:rFonts w:ascii="Arial" w:hAnsi="Arial"/>
+          <w:sz w:val="22"/>
+          <w:szCs w:val="22"/>
+          <w:lang w:val="en-US"/>
+        </w:rPr>
+        <w:t xml:space="preserve"> to generate a median expression value for each gene.  A detailed protocol for red curation can be found in the Github repository associated with this project:  </w:t>
       </w:r>
       <w:hyperlink r:id="rId6">
         <w:r>
@@ -7658,7 +8151,21 @@
           <w:rStyle w:val="Hyperlink2"/>
           <w:lang w:val="en-US"/>
         </w:rPr>
-        <w:t xml:space="preserve"> The substrate importance algorithm favors metabolites that are more likely acquired from the environment (not produced within the network), and will award them a higher score (Fig. 5a). The presumption of our approach is that enzymes that are more highly transcribed are more likely to utilize the substrates they act on due to coupled bacterial transcription and translation. If a compound is more likely to be produced, the more negative the resulting score will be. To calculate the importance of a given metabolite (</w:t>
+        <w:t xml:space="preserve"> The substrate importance algorithm favors metabolites that are more likely acquired from the environment (not produced within the network), and will award them a higher score (Fig. 5</w:t>
+      </w:r>
+      <w:r>
+        <w:rPr>
+          <w:rStyle w:val="Hyperlink2"/>
+          <w:lang w:val="en-US"/>
+        </w:rPr>
+        <w:t>b</w:t>
+      </w:r>
+      <w:r>
+        <w:rPr>
+          <w:rStyle w:val="Hyperlink2"/>
+          <w:lang w:val="en-US"/>
+        </w:rPr>
+        <w:t>). The presumption of our approach is that enzymes that are more highly transcribed are more likely to utilize the substrates they act on due to coupled bacterial transcription and translation. If a compound is more likely to be produced, the more negative the resulting score will be. To calculate the importance of a given metabolite (</w:t>
       </w:r>
       <w:r>
         <w:rPr>
@@ -9628,7 +10135,34 @@
           <w:rStyle w:val="Hyperlink2"/>
           <w:lang w:val="en-US"/>
         </w:rPr>
-        <w:t xml:space="preserve">Ternary plot of all genes with with any transcripts mapping to them are included. Mapped transcript counts again were iteratively rarefied and the median expression of each gene was used. Each point represents a unique gene from the annotated genome of </w:t>
+        <w:t xml:space="preserve">Ternary plot of all genes with with any transcripts mapping to them are included. Mapped transcript counts again were iteratively rarefied and the median expression of each gene was used </w:t>
+      </w:r>
+      <w:r>
+        <w:rPr>
+          <w:rStyle w:val="NoneA"/>
+          <w:rFonts w:ascii="Arial" w:hAnsi="Arial"/>
+          <w:sz w:val="22"/>
+          <w:szCs w:val="22"/>
+          <w:lang w:val="en-US"/>
+        </w:rPr>
+        <w:t>(~24x coverage</w:t>
+      </w:r>
+      <w:r>
+        <w:rPr>
+          <w:rStyle w:val="NoneA"/>
+          <w:rFonts w:ascii="Arial" w:hAnsi="Arial"/>
+          <w:sz w:val="22"/>
+          <w:szCs w:val="22"/>
+          <w:lang w:val="en-US"/>
+        </w:rPr>
+        <w:t>)</w:t>
+      </w:r>
+      <w:r>
+        <w:rPr>
+          <w:rStyle w:val="Hyperlink2"/>
+          <w:lang w:val="en-US"/>
+        </w:rPr>
+        <w:t xml:space="preserve">. Each point represents a unique gene from the annotated genome of </w:t>
       </w:r>
       <w:r>
         <w:rPr>
@@ -10248,7 +10782,7 @@
           <w:szCs w:val="22"/>
           <w:lang w:val="en-US"/>
         </w:rPr>
-        <w:t xml:space="preserve"> to 27,664 normalized reads for even comparison across colonized environments </w:t>
+        <w:t xml:space="preserve"> to 27,664 normalized reads </w:t>
       </w:r>
       <w:r>
         <w:rPr>
@@ -10260,7 +10794,7 @@
           <w:szCs w:val="22"/>
           <w:lang w:val="en-US"/>
         </w:rPr>
-        <w:t xml:space="preserve">(~18x coverage of </w:t>
+        <w:t xml:space="preserve">to include gnotobiotic mice </w:t>
       </w:r>
       <w:r>
         <w:rPr>
@@ -10268,13 +10802,11 @@
           <w:rFonts w:ascii="Arial" w:hAnsi="Arial"/>
           <w:b w:val="false"/>
           <w:bCs w:val="false"/>
-          <w:i/>
-          <w:iCs/>
-          <w:sz w:val="22"/>
-          <w:szCs w:val="22"/>
-          <w:lang w:val="en-US"/>
-        </w:rPr>
-        <w:t>C. difficile</w:t>
+          <w:sz w:val="22"/>
+          <w:szCs w:val="22"/>
+          <w:lang w:val="en-US"/>
+        </w:rPr>
+        <w:t xml:space="preserve">for even comparison across colonized environments </w:t>
       </w:r>
       <w:r>
         <w:rPr>
@@ -10286,7 +10818,7 @@
           <w:szCs w:val="22"/>
           <w:lang w:val="en-US"/>
         </w:rPr>
-        <w:t xml:space="preserve"> str. 630 annotated KEGG orthologs)</w:t>
+        <w:t>(~18x coverage)</w:t>
       </w:r>
       <w:r>
         <w:rPr>
@@ -10939,6 +11471,7 @@
         <w:pStyle w:val="Default"/>
         <w:shd w:val="clear" w:fill="FFFFFF"/>
         <w:spacing w:lineRule="auto" w:line="480"/>
+        <w:ind w:left="0" w:right="0" w:hanging="0"/>
         <w:jc w:val="both"/>
         <w:rPr/>
       </w:pPr>
@@ -10976,129 +11509,26 @@
           <w:szCs w:val="22"/>
           <w:lang w:val="en-US"/>
         </w:rPr>
-        <w:t xml:space="preserve"> |  </w:t>
-      </w:r>
-      <w:r>
-        <w:rPr>
-          <w:rStyle w:val="NoneA"/>
-          <w:rFonts w:ascii="Arial" w:hAnsi="Arial"/>
-          <w:b/>
-          <w:bCs/>
-          <w:sz w:val="22"/>
-          <w:szCs w:val="22"/>
-          <w:lang w:val="en-US"/>
-        </w:rPr>
-        <w:t xml:space="preserve">Significantly scoring metabolites from each </w:t>
-      </w:r>
-      <w:r>
-        <w:rPr>
-          <w:rStyle w:val="NoneA"/>
-          <w:rFonts w:ascii="Arial" w:hAnsi="Arial"/>
-          <w:b/>
-          <w:bCs/>
-          <w:i/>
-          <w:iCs/>
-          <w:sz w:val="22"/>
-          <w:szCs w:val="22"/>
-          <w:lang w:val="en-US"/>
-        </w:rPr>
-        <w:t>C. difficile</w:t>
-      </w:r>
-      <w:r>
-        <w:rPr>
-          <w:rStyle w:val="NoneA"/>
-          <w:rFonts w:ascii="Arial" w:hAnsi="Arial"/>
-          <w:b/>
-          <w:bCs/>
-          <w:sz w:val="22"/>
-          <w:szCs w:val="22"/>
-          <w:lang w:val="en-US"/>
-        </w:rPr>
-        <w:t xml:space="preserve"> colonized condition</w:t>
-      </w:r>
-      <w:r>
-        <w:rPr>
-          <w:rStyle w:val="NoneA"/>
-          <w:rFonts w:ascii="Arial" w:hAnsi="Arial"/>
-          <w:b/>
-          <w:bCs/>
-          <w:sz w:val="22"/>
-          <w:szCs w:val="22"/>
-          <w:lang w:val="en-US"/>
-        </w:rPr>
-        <w:t xml:space="preserve">. </w:t>
+        <w:t xml:space="preserve"> |  Acetate data supporting network output. </w:t>
       </w:r>
       <w:r>
         <w:rPr>
           <w:rStyle w:val="Hyperlink2"/>
           <w:lang w:val="en-US"/>
         </w:rPr>
-        <w:t xml:space="preserve">Description. </w:t>
-      </w:r>
-      <w:r>
-        <w:rPr>
-          <w:rStyle w:val="Hyperlink2"/>
-          <w:lang w:val="en-US"/>
-        </w:rPr>
-        <w:t>(a)</w:t>
-      </w:r>
-      <w:r>
-        <w:rPr>
-          <w:rStyle w:val="Hyperlink2"/>
-          <w:lang w:val="en-US"/>
-        </w:rPr>
-        <w:t xml:space="preserve">. </w:t>
-      </w:r>
-      <w:r>
-        <w:rPr>
-          <w:rStyle w:val="Hyperlink2"/>
-          <w:lang w:val="en-US"/>
-        </w:rPr>
-        <w:t>(b</w:t>
-      </w:r>
-      <w:r>
-        <w:rPr>
-          <w:rStyle w:val="Hyperlink2"/>
-          <w:lang w:val="en-US"/>
-        </w:rPr>
-        <w:t xml:space="preserve">). </w:t>
-      </w:r>
-      <w:r>
-        <w:rPr>
-          <w:rStyle w:val="Hyperlink2"/>
-          <w:lang w:val="en-US"/>
-        </w:rPr>
-        <w:t>(c</w:t>
-      </w:r>
-      <w:r>
-        <w:rPr>
-          <w:rStyle w:val="Hyperlink2"/>
-          <w:lang w:val="en-US"/>
-        </w:rPr>
-        <w:t xml:space="preserve">). </w:t>
-      </w:r>
-      <w:r>
-        <w:rPr>
-          <w:rStyle w:val="Hyperlink2"/>
-          <w:lang w:val="en-US"/>
-        </w:rPr>
-        <w:t>(d).</w:t>
-      </w:r>
-    </w:p>
-    <w:p>
-      <w:pPr>
-        <w:pStyle w:val="Textbody1"/>
+        <w:t>Description.</w:t>
+      </w:r>
+    </w:p>
+    <w:p>
+      <w:pPr>
+        <w:pStyle w:val="Default"/>
         <w:shd w:val="clear" w:fill="FFFFFF"/>
         <w:spacing w:lineRule="auto" w:line="480"/>
         <w:ind w:left="480" w:right="0" w:hanging="480"/>
         <w:jc w:val="both"/>
         <w:rPr>
-          <w:rFonts w:ascii="Arial" w:hAnsi="Arial" w:eastAsia="Arial" w:cs="Arial"/>
-          <w:b/>
-          <w:b/>
-          <w:bCs/>
-          <w:sz w:val="22"/>
-          <w:szCs w:val="22"/>
+          <w:rStyle w:val="NoneA"/>
+          <w:lang w:val="en-US"/>
         </w:rPr>
       </w:pPr>
       <w:r>
@@ -11118,16 +11548,23 @@
         <w:spacing w:lineRule="auto" w:line="480"/>
         <w:ind w:left="480" w:right="0" w:hanging="480"/>
         <w:jc w:val="both"/>
-        <w:rPr/>
-      </w:pPr>
-      <w:r>
-        <w:rPr>
-          <w:rStyle w:val="NoneA"/>
-          <w:rFonts w:ascii="Arial" w:hAnsi="Arial"/>
+        <w:rPr>
+          <w:rFonts w:ascii="Arial" w:hAnsi="Arial" w:eastAsia="Arial" w:cs="Arial"/>
+          <w:b/>
           <w:b/>
           <w:bCs/>
           <w:sz w:val="22"/>
           <w:szCs w:val="22"/>
+        </w:rPr>
+      </w:pPr>
+      <w:r>
+        <w:rPr>
+          <w:rStyle w:val="NoneA"/>
+          <w:rFonts w:eastAsia="Arial" w:cs="Arial" w:ascii="Arial" w:hAnsi="Arial"/>
+          <w:b/>
+          <w:bCs/>
+          <w:sz w:val="22"/>
+          <w:szCs w:val="22"/>
           <w:lang w:val="en-US"/>
         </w:rPr>
         <w:t xml:space="preserve">Supplementary Figure </w:t>
@@ -11135,7 +11572,7 @@
       <w:r>
         <w:rPr>
           <w:rStyle w:val="NoneA"/>
-          <w:rFonts w:ascii="Arial" w:hAnsi="Arial"/>
+          <w:rFonts w:eastAsia="Arial" w:cs="Arial" w:ascii="Arial" w:hAnsi="Arial"/>
           <w:b/>
           <w:bCs/>
           <w:sz w:val="22"/>
@@ -11147,21 +11584,24 @@
       <w:r>
         <w:rPr>
           <w:rStyle w:val="NoneA"/>
-          <w:rFonts w:ascii="Arial" w:hAnsi="Arial"/>
+          <w:rFonts w:eastAsia="Arial" w:cs="Arial" w:ascii="Arial" w:hAnsi="Arial"/>
           <w:b/>
           <w:bCs/>
           <w:sz w:val="22"/>
           <w:szCs w:val="22"/>
           <w:lang w:val="en-US"/>
         </w:rPr>
-        <w:t xml:space="preserve"> |  Acetate data supporting network output. </w:t>
+        <w:t xml:space="preserve"> |  </w:t>
       </w:r>
       <w:r>
         <w:rPr>
           <w:rStyle w:val="Hyperlink2"/>
-          <w:lang w:val="en-US"/>
-        </w:rPr>
-        <w:t>Description.</w:t>
+          <w:rFonts w:ascii="Arial" w:hAnsi="Arial"/>
+          <w:b/>
+          <w:bCs/>
+          <w:lang w:val="en-US"/>
+        </w:rPr>
+        <w:t>Additional growth curves</w:t>
       </w:r>
     </w:p>
     <w:p>

</xml_diff>

<commit_message>
results and discussion sections
</commit_message>
<xml_diff>
--- a/doc/paper/Transcriptomics_RoughDraft_1.docx
+++ b/doc/paper/Transcriptomics_RoughDraft_1.docx
@@ -1372,87 +1372,7 @@
           <w:szCs w:val="22"/>
           <w:lang w:val="en-US"/>
         </w:rPr>
-        <w:t xml:space="preserve"> to the gut environment caused by different classes of antibiotics. The antibiotics used in this study included streptomycin (Fig. 1</w:t>
-      </w:r>
-      <w:r>
-        <w:rPr>
-          <w:rStyle w:val="NoneA"/>
-          <w:rFonts w:ascii="Arial" w:hAnsi="Arial"/>
-          <w:sz w:val="22"/>
-          <w:szCs w:val="22"/>
-          <w:lang w:val="en-US"/>
-        </w:rPr>
-        <w:t>a</w:t>
-      </w:r>
-      <w:r>
-        <w:rPr>
-          <w:rStyle w:val="NoneA"/>
-          <w:rFonts w:ascii="Arial" w:hAnsi="Arial"/>
-          <w:sz w:val="22"/>
-          <w:szCs w:val="22"/>
-          <w:lang w:val="en-US"/>
-        </w:rPr>
-        <w:t>), cefoperazone (Fig. 1</w:t>
-      </w:r>
-      <w:r>
-        <w:rPr>
-          <w:rStyle w:val="NoneA"/>
-          <w:rFonts w:ascii="Arial" w:hAnsi="Arial"/>
-          <w:sz w:val="22"/>
-          <w:szCs w:val="22"/>
-          <w:lang w:val="en-US"/>
-        </w:rPr>
-        <w:t>b</w:t>
-      </w:r>
-      <w:r>
-        <w:rPr>
-          <w:rStyle w:val="NoneA"/>
-          <w:rFonts w:ascii="Arial" w:hAnsi="Arial"/>
-          <w:sz w:val="22"/>
-          <w:szCs w:val="22"/>
-          <w:lang w:val="en-US"/>
-        </w:rPr>
-        <w:t xml:space="preserve">), </w:t>
-      </w:r>
-      <w:r>
-        <w:rPr>
-          <w:rStyle w:val="NoneA"/>
-          <w:rFonts w:ascii="Arial" w:hAnsi="Arial"/>
-          <w:sz w:val="22"/>
-          <w:szCs w:val="22"/>
-          <w:lang w:val="en-US"/>
-        </w:rPr>
-        <w:t xml:space="preserve">and </w:t>
-      </w:r>
-      <w:r>
-        <w:rPr>
-          <w:rStyle w:val="NoneA"/>
-          <w:rFonts w:ascii="Arial" w:hAnsi="Arial"/>
-          <w:sz w:val="22"/>
-          <w:szCs w:val="22"/>
-          <w:lang w:val="en-US"/>
-        </w:rPr>
-        <w:t>clindamycin (Fig. 1</w:t>
-      </w:r>
-      <w:r>
-        <w:rPr>
-          <w:rStyle w:val="NoneA"/>
-          <w:rFonts w:ascii="Arial" w:hAnsi="Arial"/>
-          <w:sz w:val="22"/>
-          <w:szCs w:val="22"/>
-          <w:lang w:val="en-US"/>
-        </w:rPr>
-        <w:t>c</w:t>
-      </w:r>
-      <w:r>
-        <w:rPr>
-          <w:rStyle w:val="NoneA"/>
-          <w:rFonts w:ascii="Arial" w:hAnsi="Arial"/>
-          <w:sz w:val="22"/>
-          <w:szCs w:val="22"/>
-          <w:lang w:val="en-US"/>
-        </w:rPr>
-        <w:t xml:space="preserve">). These antibiotics differentially affect the structure of the gut microbiota (Schubert, 2015). Each has also been shown to alter the gut metabolome relative to untreated animals (Antunes, 2011; Theriot, 2014; Jump, 2014). As such, we predicted that </w:t>
+        <w:t xml:space="preserve"> to the gut environment caused by different classes of antibiotics. The antibiotics used in this study included streptomycin (Fig. 1a), cefoperazone (Fig. 1b), and clindamycin (Fig. 1c). These antibiotics differentially affect the structure of the gut microbiota (Schubert, 2015). Each has also been shown to alter the gut metabolome relative to untreated animals (Antunes, 2011; Theriot, 2014; Jump, 2014). As such, we predicted that </w:t>
       </w:r>
       <w:r>
         <w:rPr>
@@ -2037,27 +1957,7 @@
           <w:szCs w:val="22"/>
           <w:lang w:val="en-US"/>
         </w:rPr>
-        <w:t xml:space="preserve"> during infection of the antibiotic treatment models. We then narrowed our analysis to focus on genes that control or code for functions that have been linked to nutrient concentrations in the intestines during CDI.  After observing differences in spore </w:t>
-      </w:r>
-      <w:r>
-        <w:rPr>
-          <w:rStyle w:val="NoneA"/>
-          <w:rFonts w:ascii="Arial" w:hAnsi="Arial"/>
-          <w:sz w:val="22"/>
-          <w:szCs w:val="22"/>
-          <w:lang w:val="en-US"/>
-        </w:rPr>
-        <w:t>c</w:t>
-      </w:r>
-      <w:r>
-        <w:rPr>
-          <w:rStyle w:val="NoneA"/>
-          <w:rFonts w:ascii="Arial" w:hAnsi="Arial"/>
-          <w:sz w:val="22"/>
-          <w:szCs w:val="22"/>
-          <w:lang w:val="en-US"/>
-        </w:rPr>
-        <w:t xml:space="preserve">.f.u. loads, we first examined transcription of known genes in the </w:t>
+        <w:t xml:space="preserve"> during infection of the antibiotic treatment models. We then narrowed our analysis to focus on genes that control or code for functions that have been linked to nutrient concentrations in the intestines during CDI.  After observing differences in spore c.f.u. loads, we first examined transcription of known genes in the </w:t>
       </w:r>
       <w:r>
         <w:rPr>
@@ -3409,7 +3309,7 @@
           <w:szCs w:val="22"/>
           <w:lang w:val="en-US"/>
         </w:rPr>
-        <w:t xml:space="preserve"> metabolism and displayed highest expression of those genes among the three antibiotic treatment groups. The highest overall expression was for those genes involved in amino acid catabolism (Table S2). These findings suggest that </w:t>
+        <w:t xml:space="preserve"> metabolism and displayed highest expression of those genes among the three antibiotic treatment groups. The highest overall expression was for those genes involved in amino acid catabolism (Table S1). These findings suggest that </w:t>
       </w:r>
       <w:r>
         <w:rPr>
@@ -4440,7 +4340,7 @@
           <w:szCs w:val="22"/>
           <w:lang w:val="en-US"/>
         </w:rPr>
-        <w:t xml:space="preserve"> str. 630 generated for this study (Table S3). In biological terms BC reflects the amount of influence a given hub has on the overall flow of metabolism through the network (Potapov, 2005), and OCCI indicates those enzymes and substrates that are the most central components of the organism’s metabolism (Ma, 2003). For both enzymes and substrates, the 18 of top 20 nodes with the highest BC values are involved in glycolysis, fermentation, and amino acid synthesis. In agreement almost all nodes with the largest OCCI values were involved in glycolysis and amino acid synthesis as well. Enzymes that score highly in both metrics included pyruvate kinase, aspartate aminotransferase, and formate C-acetyltransferase while substrates consistently scoring most highly were pyruvate, acetyl-CoA, D-glyceraldehyde 3-phosphate. This indicated to us that the topology of the network reflects established bacterial physiology.</w:t>
+        <w:t xml:space="preserve"> str. 630 generated for this study (Table S2). In biological terms BC reflects the amount of influence a given hub has on the overall flow of metabolism through the network (Potapov, 2005), and OCCI indicates those enzymes and substrates that are the most central components of the organism’s metabolism (Ma, 2003). For both enzymes and substrates, the 18 of top 20 nodes with the highest BC values are involved in glycolysis, fermentation, and amino acid synthesis. In agreement almost all nodes with the largest OCCI values were involved in glycolysis and amino acid synthesis as well. Enzymes that score highly in both metrics included pyruvate kinase, aspartate aminotransferase, and formate C-acetyltransferase while substrates consistently scoring most highly were pyruvate, acetyl-CoA, D-glyceraldehyde 3-phosphate. This indicated to us that the topology of the network reflects established bacterial physiology.</w:t>
       </w:r>
     </w:p>
     <w:p>
@@ -4579,7 +4479,15 @@
           <w:shd w:fill="FFFFFF" w:val="clear"/>
           <w:lang w:val="en-US"/>
         </w:rPr>
-        <w:t xml:space="preserve"> is most likely obtaining from its environment in each condition. To accomplish this we mapped normalized transcript abundances to the enzyme nodes in the network, and due to the coupling of transcription and translation in bacteria, we were able to use this information as a proxy for enzyme levels. The importance of each metabolite was measured as the log-transformed difference between the average transcript levels of enzymes that use the metabolite as a substrate and those that generate it as a product (Fig. 5</w:t>
+        <w:t xml:space="preserve"> is most likely obtaining from its environment in each condition. To accomplish this we mapped normalized transcript abundances to the enzyme nodes in the network, and due to the coupling of transcription and translation in bacteria, we were able to use this information as a proxy for enzyme levels. The importance of each metabolite was measured as the log-transformed difference between the average transcript levels of enzymes that use the metabolite as a substrate and those that generate it as a product (Fig. 5b). A metabolite with a high importance score is most likely obtained from the environment because the expression of genes for enzymes that produce the metabolite are low. </w:t>
+      </w:r>
+      <w:r>
+        <w:rPr>
+          <w:rStyle w:val="NoneA"/>
+          <w:rFonts w:ascii="Arial" w:hAnsi="Arial"/>
+          <w:lang w:val="en-US"/>
+        </w:rPr>
+        <w:t>We t</w:t>
       </w:r>
       <w:r>
         <w:rPr>
@@ -4590,26 +4498,20 @@
           <w:shd w:fill="FFFFFF" w:val="clear"/>
           <w:lang w:val="en-US"/>
         </w:rPr>
-        <w:t>b</w:t>
-      </w:r>
-      <w:r>
-        <w:rPr>
-          <w:rStyle w:val="NoneA"/>
-          <w:rFonts w:ascii="Arial" w:hAnsi="Arial"/>
+        <w:t xml:space="preserve">hen applied these methods to the C. difficile transcriptomic data collected from the </w:t>
+      </w:r>
+      <w:r>
+        <w:rPr>
+          <w:rStyle w:val="NoneA"/>
+          <w:rFonts w:ascii="Arial" w:hAnsi="Arial"/>
+          <w:i/>
+          <w:iCs/>
           <w:sz w:val="22"/>
           <w:szCs w:val="22"/>
           <w:shd w:fill="FFFFFF" w:val="clear"/>
           <w:lang w:val="en-US"/>
         </w:rPr>
-        <w:t xml:space="preserve">). A metabolite with a high importance score is most likely obtained from the environment because the expression of genes for enzymes that produce the metabolite are low. </w:t>
-      </w:r>
-      <w:r>
-        <w:rPr>
-          <w:rStyle w:val="NoneA"/>
-          <w:rFonts w:ascii="Arial" w:hAnsi="Arial"/>
-          <w:lang w:val="en-US"/>
-        </w:rPr>
-        <w:t>We t</w:t>
+        <w:t>in vivo</w:t>
       </w:r>
       <w:r>
         <w:rPr>
@@ -4620,31 +4522,7 @@
           <w:shd w:fill="FFFFFF" w:val="clear"/>
           <w:lang w:val="en-US"/>
         </w:rPr>
-        <w:t xml:space="preserve">hen applied these methods to the C. difficile transcriptomic data collected from the </w:t>
-      </w:r>
-      <w:r>
-        <w:rPr>
-          <w:rStyle w:val="NoneA"/>
-          <w:rFonts w:ascii="Arial" w:hAnsi="Arial"/>
-          <w:i/>
-          <w:iCs/>
-          <w:sz w:val="22"/>
-          <w:szCs w:val="22"/>
-          <w:shd w:fill="FFFFFF" w:val="clear"/>
-          <w:lang w:val="en-US"/>
-        </w:rPr>
-        <w:t>in vivo</w:t>
-      </w:r>
-      <w:r>
-        <w:rPr>
-          <w:rStyle w:val="NoneA"/>
-          <w:rFonts w:ascii="Arial" w:hAnsi="Arial"/>
-          <w:sz w:val="22"/>
-          <w:szCs w:val="22"/>
-          <w:shd w:fill="FFFFFF" w:val="clear"/>
-          <w:lang w:val="en-US"/>
-        </w:rPr>
-        <w:t xml:space="preserve"> CDI models to assess differential patterns of metabolite importance. We first ranked the importance scores to identify the most important metabolites for each treatment group (Table S5), however a more informative effort is to </w:t>
+        <w:t xml:space="preserve"> CDI models to assess differential patterns of metabolite importance. We first ranked the importance scores to identify the most important metabolites for each treatment group (Table S3), however a more informative effort is to </w:t>
       </w:r>
       <w:r>
         <w:rPr>
@@ -4676,87 +4554,7 @@
           <w:szCs w:val="22"/>
           <w:lang w:val="en-US"/>
         </w:rPr>
-        <w:t xml:space="preserve">in any condition. To achieve this goal, we compared the top 50 scoring metabolites from each treatment group to find those metabolites that were important across all conditions (Fig. 6a). </w:t>
-      </w:r>
-      <w:r>
-        <w:rPr>
-          <w:rStyle w:val="NoneA"/>
-          <w:rFonts w:ascii="Arial" w:hAnsi="Arial"/>
-          <w:sz w:val="22"/>
-          <w:szCs w:val="22"/>
-          <w:lang w:val="en-US"/>
-        </w:rPr>
-        <w:t>Both trehalose and t</w:t>
-      </w:r>
-      <w:r>
-        <w:rPr>
-          <w:rStyle w:val="NoneA"/>
-          <w:rFonts w:ascii="Arial" w:hAnsi="Arial"/>
-          <w:sz w:val="22"/>
-          <w:szCs w:val="22"/>
-          <w:lang w:val="en-US"/>
-        </w:rPr>
-        <w:t>he host derived amino sugar N-acetyl-D-glucosamine w</w:t>
-      </w:r>
-      <w:r>
-        <w:rPr>
-          <w:rStyle w:val="NoneA"/>
-          <w:rFonts w:ascii="Arial" w:hAnsi="Arial"/>
-          <w:sz w:val="22"/>
-          <w:szCs w:val="22"/>
-          <w:lang w:val="en-US"/>
-        </w:rPr>
-        <w:t>ere</w:t>
-      </w:r>
-      <w:r>
-        <w:rPr>
-          <w:rStyle w:val="NoneA"/>
-          <w:rFonts w:ascii="Arial" w:hAnsi="Arial"/>
-          <w:sz w:val="22"/>
-          <w:szCs w:val="22"/>
-          <w:lang w:val="en-US"/>
-        </w:rPr>
-        <w:t xml:space="preserve"> found to be consistently important, indicating that </w:t>
-      </w:r>
-      <w:r>
-        <w:rPr>
-          <w:rStyle w:val="NoneA"/>
-          <w:rFonts w:ascii="Arial" w:hAnsi="Arial"/>
-          <w:sz w:val="22"/>
-          <w:szCs w:val="22"/>
-          <w:lang w:val="en-US"/>
-        </w:rPr>
-        <w:t>they</w:t>
-      </w:r>
-      <w:r>
-        <w:rPr>
-          <w:rStyle w:val="NoneA"/>
-          <w:rFonts w:ascii="Arial" w:hAnsi="Arial"/>
-          <w:sz w:val="22"/>
-          <w:szCs w:val="22"/>
-          <w:lang w:val="en-US"/>
-        </w:rPr>
-        <w:t xml:space="preserve"> may be integral component</w:t>
-      </w:r>
-      <w:r>
-        <w:rPr>
-          <w:rStyle w:val="NoneA"/>
-          <w:rFonts w:ascii="Arial" w:hAnsi="Arial"/>
-          <w:sz w:val="22"/>
-          <w:szCs w:val="22"/>
-          <w:lang w:val="en-US"/>
-        </w:rPr>
-        <w:t>s</w:t>
-      </w:r>
-      <w:r>
-        <w:rPr>
-          <w:rStyle w:val="NoneA"/>
-          <w:rFonts w:ascii="Arial" w:hAnsi="Arial"/>
-          <w:sz w:val="22"/>
-          <w:szCs w:val="22"/>
-          <w:lang w:val="en-US"/>
-        </w:rPr>
-        <w:t xml:space="preserve"> of the nutrient niche for </w:t>
+        <w:t xml:space="preserve">in any condition. To achieve this goal, we compared the top 50 scoring metabolites from each treatment group to find those metabolites that were important across all conditions (Fig. 6a). Both trehalose and the host derived amino sugar N-acetyl-D-glucosamine were found to be consistently important, indicating that they may be integral components of the nutrient niche for </w:t>
       </w:r>
       <w:r>
         <w:rPr>
@@ -4995,7 +4793,7 @@
           <w:szCs w:val="22"/>
           <w:lang w:val="en-US"/>
         </w:rPr>
-        <w:t xml:space="preserve">(Ng, 2013; Theriot, 2014). This included close analogs of D-fructose, mannitol, N-acetylneuraminic acid, salicin, and D-sorbitol. Furthermore, in GF mice where no other competitors are present, our model indicates that </w:t>
+        <w:t xml:space="preserve">(Ng, 2013; Theriot, 2014). This included close analogs of D-fructose, mannitol, N-acetylneuraminic acid, and salicin. Furthermore, in GF mice where no other competitors are present, our model indicates that </w:t>
       </w:r>
       <w:r>
         <w:rPr>
@@ -5334,7 +5132,29 @@
           <w:szCs w:val="22"/>
           <w:lang w:val="en-US"/>
         </w:rPr>
-        <w:t>As previously stated, N-acetyl-D-glucosamine was shown to be important to C. difficile in each condition tested. When tested for improved growth, significantly more growth (Max OD</w:t>
+        <w:t xml:space="preserve">As previously stated, </w:t>
+      </w:r>
+      <w:bookmarkStart w:id="1" w:name="__DdeLink__1342_1088560619"/>
+      <w:r>
+        <w:rPr>
+          <w:rStyle w:val="NoneA"/>
+          <w:rFonts w:ascii="Arial" w:hAnsi="Arial"/>
+          <w:sz w:val="22"/>
+          <w:szCs w:val="22"/>
+          <w:lang w:val="en-US"/>
+        </w:rPr>
+        <w:t>N-acetyl-D-glucosamine</w:t>
+      </w:r>
+      <w:bookmarkEnd w:id="1"/>
+      <w:r>
+        <w:rPr>
+          <w:rStyle w:val="NoneA"/>
+          <w:rFonts w:ascii="Arial" w:hAnsi="Arial"/>
+          <w:sz w:val="22"/>
+          <w:szCs w:val="22"/>
+          <w:lang w:val="en-US"/>
+        </w:rPr>
+        <w:t xml:space="preserve"> was shown to be important to C. difficile in each condition tested. When tested for improved growth, significantly more growth (Max OD</w:t>
       </w:r>
       <w:r>
         <w:rPr>
@@ -5393,7 +5213,7 @@
           <w:szCs w:val="22"/>
           <w:lang w:val="en-US"/>
         </w:rPr>
-        <w:t xml:space="preserve">N-acetyl-D-glucosamine derived from the host mucus layer may be a central component of the </w:t>
+        <w:t xml:space="preserve">N-acetyl-D-glucosamine, derived from the host mucus layer, may be a central component of the </w:t>
       </w:r>
       <w:r>
         <w:rPr>
@@ -5415,7 +5235,7 @@
           <w:szCs w:val="22"/>
           <w:lang w:val="en-US"/>
         </w:rPr>
-        <w:t xml:space="preserve"> nutritional niche during infection. Furthermore, at least one carbohydrate highlighted as distinctly more important in each of the antibiotic treatment groups provided high levels of </w:t>
+        <w:t xml:space="preserve"> nutritional niche during infection. Trehalose was also shown to be significant in each environment tested, and supported </w:t>
       </w:r>
       <w:r>
         <w:rPr>
@@ -5437,6 +5257,71 @@
           <w:szCs w:val="22"/>
           <w:lang w:val="en-US"/>
         </w:rPr>
+        <w:t xml:space="preserve"> growth </w:t>
+      </w:r>
+      <w:r>
+        <w:rPr>
+          <w:rStyle w:val="NoneA"/>
+          <w:rFonts w:ascii="Arial" w:hAnsi="Arial"/>
+          <w:i/>
+          <w:iCs/>
+          <w:sz w:val="22"/>
+          <w:szCs w:val="22"/>
+          <w:lang w:val="en-US"/>
+        </w:rPr>
+        <w:t>in vitro</w:t>
+      </w:r>
+      <w:r>
+        <w:rPr>
+          <w:rStyle w:val="NoneA"/>
+          <w:rFonts w:ascii="Arial" w:hAnsi="Arial"/>
+          <w:sz w:val="22"/>
+          <w:szCs w:val="22"/>
+          <w:lang w:val="en-US"/>
+        </w:rPr>
+        <w:t xml:space="preserve"> (Max OD</w:t>
+      </w:r>
+      <w:r>
+        <w:rPr>
+          <w:rStyle w:val="NoneA"/>
+          <w:rFonts w:ascii="Arial" w:hAnsi="Arial"/>
+          <w:sz w:val="22"/>
+          <w:szCs w:val="22"/>
+          <w:vertAlign w:val="subscript"/>
+          <w:lang w:val="en-US"/>
+        </w:rPr>
+        <w:t xml:space="preserve">600 </w:t>
+      </w:r>
+      <w:r>
+        <w:rPr>
+          <w:rStyle w:val="NoneA"/>
+          <w:rFonts w:ascii="Arial" w:hAnsi="Arial"/>
+          <w:sz w:val="22"/>
+          <w:szCs w:val="22"/>
+          <w:lang w:val="en-US"/>
+        </w:rPr>
+        <w:t xml:space="preserve">= 0.). Furthermore, at least one carbohydrate highlighted as distinctly more important in each of the antibiotic treatment groups provided high levels of </w:t>
+      </w:r>
+      <w:r>
+        <w:rPr>
+          <w:rStyle w:val="NoneA"/>
+          <w:rFonts w:ascii="Arial" w:hAnsi="Arial"/>
+          <w:i/>
+          <w:iCs/>
+          <w:sz w:val="22"/>
+          <w:szCs w:val="22"/>
+          <w:lang w:val="en-US"/>
+        </w:rPr>
+        <w:t>C. difficile</w:t>
+      </w:r>
+      <w:r>
+        <w:rPr>
+          <w:rStyle w:val="NoneA"/>
+          <w:rFonts w:ascii="Arial" w:hAnsi="Arial"/>
+          <w:sz w:val="22"/>
+          <w:szCs w:val="22"/>
+          <w:lang w:val="en-US"/>
+        </w:rPr>
         <w:t xml:space="preserve"> growth relative to control wells (</w:t>
       </w:r>
       <w:r>
@@ -5522,7 +5407,7 @@
           <w:szCs w:val="22"/>
           <w:lang w:val="en-US"/>
         </w:rPr>
-        <w:t>= 0.869), N-acetylneuraminate (GF; Max OD</w:t>
+        <w:t>= 0.869), and N-acetylneuraminate (GF; Max OD</w:t>
       </w:r>
       <w:r>
         <w:rPr>
@@ -5543,27 +5428,179 @@
           <w:szCs w:val="22"/>
           <w:lang w:val="en-US"/>
         </w:rPr>
-        <w:t>= 0.439). D-sorbitol induced no difference over controls (Fig. S</w:t>
-      </w:r>
-      <w:r>
-        <w:rPr>
-          <w:rStyle w:val="NoneA"/>
-          <w:rFonts w:ascii="Arial" w:hAnsi="Arial"/>
-          <w:sz w:val="22"/>
-          <w:szCs w:val="22"/>
-          <w:lang w:val="en-US"/>
-        </w:rPr>
-        <w:t>3</w:t>
-      </w:r>
-      <w:r>
-        <w:rPr>
-          <w:rStyle w:val="NoneA"/>
-          <w:rFonts w:ascii="Arial" w:hAnsi="Arial"/>
-          <w:sz w:val="22"/>
-          <w:szCs w:val="22"/>
-          <w:lang w:val="en-US"/>
-        </w:rPr>
-        <w:t xml:space="preserve">). Interestingly, this carbohydrate has been shown to moderately promote the growth of other </w:t>
+        <w:t xml:space="preserve">= 0.439). </w:t>
+      </w:r>
+      <w:r>
+        <w:rPr>
+          <w:rStyle w:val="NoneA"/>
+          <w:rFonts w:ascii="Arial" w:hAnsi="Arial"/>
+          <w:sz w:val="22"/>
+          <w:szCs w:val="22"/>
+          <w:lang w:val="en-US"/>
+        </w:rPr>
+        <w:t xml:space="preserve">Because it was not possible to test aminofructose directly, we instead chose to test fructose, the immediate breakdown byproduct of aminofructose catabolism. Maximum growth rate analysis for each carbohydrate also indicates </w:t>
+      </w:r>
+      <w:r>
+        <w:rPr>
+          <w:rStyle w:val="NoneA"/>
+          <w:rFonts w:ascii="Arial" w:hAnsi="Arial"/>
+          <w:sz w:val="22"/>
+          <w:szCs w:val="22"/>
+          <w:lang w:val="en-US"/>
+        </w:rPr>
+        <w:t xml:space="preserve">potential </w:t>
+      </w:r>
+      <w:r>
+        <w:rPr>
+          <w:rStyle w:val="NoneA"/>
+          <w:rFonts w:ascii="Arial" w:hAnsi="Arial"/>
+          <w:sz w:val="22"/>
+          <w:szCs w:val="22"/>
+          <w:lang w:val="en-US"/>
+        </w:rPr>
+        <w:t>hierarchy of growth nutrient</w:t>
+      </w:r>
+      <w:r>
+        <w:rPr>
+          <w:rStyle w:val="NoneA"/>
+          <w:rFonts w:ascii="Arial" w:hAnsi="Arial"/>
+          <w:sz w:val="22"/>
+          <w:szCs w:val="22"/>
+          <w:lang w:val="en-US"/>
+        </w:rPr>
+        <w:t xml:space="preserve"> preference </w:t>
+      </w:r>
+      <w:r>
+        <w:rPr>
+          <w:rStyle w:val="NoneA"/>
+          <w:rFonts w:ascii="Arial" w:hAnsi="Arial"/>
+          <w:sz w:val="22"/>
+          <w:szCs w:val="22"/>
+          <w:lang w:val="en-US"/>
+        </w:rPr>
+        <w:t xml:space="preserve">(Table S4). The progression is as follows: </w:t>
+      </w:r>
+      <w:r>
+        <w:rPr>
+          <w:rStyle w:val="NoneA"/>
+          <w:rFonts w:ascii="Arial" w:hAnsi="Arial"/>
+          <w:sz w:val="22"/>
+          <w:szCs w:val="22"/>
+          <w:lang w:val="en-US"/>
+        </w:rPr>
+        <w:t>N-acetyl-D-glucosamine (</w:t>
+      </w:r>
+      <w:bookmarkStart w:id="2" w:name="cwos"/>
+      <w:bookmarkEnd w:id="2"/>
+      <w:r>
+        <w:rPr>
+          <w:rStyle w:val="NoneA"/>
+          <w:rFonts w:ascii="Arial" w:hAnsi="Arial"/>
+          <w:i/>
+          <w:iCs/>
+          <w:sz w:val="22"/>
+          <w:szCs w:val="22"/>
+          <w:lang w:val="en-US"/>
+        </w:rPr>
+        <w:t xml:space="preserve">m </w:t>
+      </w:r>
+      <w:r>
+        <w:rPr>
+          <w:rStyle w:val="NoneA"/>
+          <w:rFonts w:ascii="Arial" w:hAnsi="Arial"/>
+          <w:sz w:val="22"/>
+          <w:szCs w:val="22"/>
+          <w:lang w:val="en-US"/>
+        </w:rPr>
+        <w:t>= 11.765), D-fructose (</w:t>
+      </w:r>
+      <w:r>
+        <w:rPr>
+          <w:rStyle w:val="NoneA"/>
+          <w:rFonts w:ascii="Arial" w:hAnsi="Arial"/>
+          <w:i/>
+          <w:iCs/>
+          <w:sz w:val="22"/>
+          <w:szCs w:val="22"/>
+          <w:lang w:val="en-US"/>
+        </w:rPr>
+        <w:t xml:space="preserve">m </w:t>
+      </w:r>
+      <w:r>
+        <w:rPr>
+          <w:rStyle w:val="NoneA"/>
+          <w:rFonts w:ascii="Arial" w:hAnsi="Arial"/>
+          <w:sz w:val="22"/>
+          <w:szCs w:val="22"/>
+          <w:lang w:val="en-US"/>
+        </w:rPr>
+        <w:t>= 11.236), salicin (</w:t>
+      </w:r>
+      <w:r>
+        <w:rPr>
+          <w:rStyle w:val="NoneA"/>
+          <w:rFonts w:ascii="Arial" w:hAnsi="Arial"/>
+          <w:i/>
+          <w:iCs/>
+          <w:sz w:val="22"/>
+          <w:szCs w:val="22"/>
+          <w:lang w:val="en-US"/>
+        </w:rPr>
+        <w:t xml:space="preserve">m </w:t>
+      </w:r>
+      <w:r>
+        <w:rPr>
+          <w:rStyle w:val="NoneA"/>
+          <w:rFonts w:ascii="Arial" w:hAnsi="Arial"/>
+          <w:sz w:val="22"/>
+          <w:szCs w:val="22"/>
+          <w:lang w:val="en-US"/>
+        </w:rPr>
+        <w:t>= 0.922), trehalose (</w:t>
+      </w:r>
+      <w:r>
+        <w:rPr>
+          <w:rStyle w:val="NoneA"/>
+          <w:rFonts w:ascii="Arial" w:hAnsi="Arial"/>
+          <w:i/>
+          <w:iCs/>
+          <w:sz w:val="22"/>
+          <w:szCs w:val="22"/>
+          <w:lang w:val="en-US"/>
+        </w:rPr>
+        <w:t xml:space="preserve">m </w:t>
+      </w:r>
+      <w:r>
+        <w:rPr>
+          <w:rStyle w:val="NoneA"/>
+          <w:rFonts w:ascii="Arial" w:hAnsi="Arial"/>
+          <w:sz w:val="22"/>
+          <w:szCs w:val="22"/>
+          <w:lang w:val="en-US"/>
+        </w:rPr>
+        <w:t>= 0.718), mannitol (</w:t>
+      </w:r>
+      <w:r>
+        <w:rPr>
+          <w:rStyle w:val="NoneA"/>
+          <w:rFonts w:ascii="Arial" w:hAnsi="Arial"/>
+          <w:i/>
+          <w:iCs/>
+          <w:sz w:val="22"/>
+          <w:szCs w:val="22"/>
+          <w:lang w:val="en-US"/>
+        </w:rPr>
+        <w:t xml:space="preserve">m </w:t>
+      </w:r>
+      <w:r>
+        <w:rPr>
+          <w:rStyle w:val="NoneA"/>
+          <w:rFonts w:ascii="Arial" w:hAnsi="Arial"/>
+          <w:sz w:val="22"/>
+          <w:szCs w:val="22"/>
+          <w:lang w:val="en-US"/>
+        </w:rPr>
+        <w:t xml:space="preserve">= 0.324), and then N-acetylneuriminate (0.197). This suggests that </w:t>
       </w:r>
       <w:r>
         <w:rPr>
@@ -5585,29 +5622,17 @@
           <w:szCs w:val="22"/>
           <w:lang w:val="en-US"/>
         </w:rPr>
-        <w:t xml:space="preserve"> strains </w:t>
-      </w:r>
-      <w:r>
-        <w:rPr>
-          <w:rStyle w:val="NoneA"/>
-          <w:rFonts w:ascii="Arial" w:hAnsi="Arial"/>
-          <w:i/>
-          <w:iCs/>
-          <w:sz w:val="22"/>
-          <w:szCs w:val="22"/>
-          <w:lang w:val="en-US"/>
-        </w:rPr>
-        <w:t>in vitro</w:t>
-      </w:r>
-      <w:r>
-        <w:rPr>
-          <w:rStyle w:val="NoneA"/>
-          <w:rFonts w:ascii="Arial" w:hAnsi="Arial"/>
-          <w:sz w:val="22"/>
-          <w:szCs w:val="22"/>
-          <w:lang w:val="en-US"/>
-        </w:rPr>
-        <w:t xml:space="preserve"> and may indicate strain to strain variation in nutrient preferences (Theriot, 2014). Together, these results support the hypothesis that </w:t>
+        <w:t xml:space="preserve"> is most well-suited to metabolize the nutrient source that is most likely to be present in all susceptible mammalian GI tracts. </w:t>
+      </w:r>
+      <w:r>
+        <w:rPr>
+          <w:rStyle w:val="NoneA"/>
+          <w:rFonts w:ascii="Arial" w:hAnsi="Arial"/>
+          <w:sz w:val="22"/>
+          <w:szCs w:val="22"/>
+          <w:lang w:val="en-US"/>
+        </w:rPr>
+        <w:t xml:space="preserve">Together, these results support the hypothesis that </w:t>
       </w:r>
       <w:r>
         <w:rPr>
@@ -5995,16 +6020,7 @@
           <w:sz w:val="22"/>
           <w:szCs w:val="22"/>
         </w:rPr>
-        <w:t xml:space="preserve">Ex. This method moved passed strict annotation, didn’t come up with sorbitol since only one gene system was contributing, unlike mannitol which was found to be important. </w:t>
-      </w:r>
-      <w:r>
-        <w:rPr>
-          <w:rStyle w:val="NoneA"/>
-          <w:rFonts w:ascii="Arial" w:hAnsi="Arial"/>
-          <w:sz w:val="22"/>
-          <w:szCs w:val="22"/>
-        </w:rPr>
-        <w:t>This is in contrast to metabolomics data from Theriot et al. Where both both carbohydrates are enriched enriched following antibiotic treatment and one would assume C. difficile makes use of both. However, through the methods described here, it appears that C. difficile strongly prefers mannitol as a growth substrate when available.</w:t>
+        <w:t>Ex. This method moved passed strict annotation, didn’t come up with sorbitol since only one gene system was contributing, unlike mannitol which was found to be important. This is in contrast to metabolomics data from Theriot et al. Where both both carbohydrates are enriched enriched following antibiotic treatment and one would assume C. difficile makes use of both. However, through the methods described here, it appears that C. difficile strongly prefers mannitol as a growth substrate when available.</w:t>
       </w:r>
     </w:p>
     <w:p>
@@ -6022,7 +6038,11 @@
         </w:rPr>
       </w:pPr>
       <w:r>
-        <w:rPr/>
+        <w:rPr>
+          <w:rFonts w:ascii="Arial" w:hAnsi="Arial"/>
+          <w:sz w:val="22"/>
+          <w:szCs w:val="22"/>
+        </w:rPr>
       </w:r>
     </w:p>
     <w:p>
@@ -6042,14 +6062,6 @@
           <w:szCs w:val="22"/>
         </w:rPr>
         <w:tab/>
-      </w:r>
-      <w:r>
-        <w:rPr>
-          <w:rStyle w:val="NoneA"/>
-          <w:rFonts w:ascii="Arial" w:hAnsi="Arial"/>
-          <w:sz w:val="22"/>
-          <w:szCs w:val="22"/>
-        </w:rPr>
         <w:t>Does not account for biomass production rates...</w:t>
       </w:r>
     </w:p>
@@ -6069,43 +6081,7 @@
           <w:szCs w:val="22"/>
         </w:rPr>
         <w:tab/>
-        <w:t xml:space="preserve">One potential limitation of the metabolite importance calculation is the inherent dependency on </w:t>
-      </w:r>
-      <w:r>
-        <w:rPr>
-          <w:rStyle w:val="NoneA"/>
-          <w:rFonts w:eastAsia="Arial" w:cs="Arial" w:ascii="Arial" w:hAnsi="Arial"/>
-          <w:sz w:val="22"/>
-          <w:szCs w:val="22"/>
-        </w:rPr>
-        <w:t xml:space="preserve">gene and </w:t>
-      </w:r>
-      <w:r>
-        <w:rPr>
-          <w:rStyle w:val="NoneA"/>
-          <w:rFonts w:eastAsia="Arial" w:cs="Arial" w:ascii="Arial" w:hAnsi="Arial"/>
-          <w:sz w:val="22"/>
-          <w:szCs w:val="22"/>
-        </w:rPr>
-        <w:t xml:space="preserve">enzyme </w:t>
-      </w:r>
-      <w:r>
-        <w:rPr>
-          <w:rStyle w:val="NoneA"/>
-          <w:rFonts w:eastAsia="Arial" w:cs="Arial" w:ascii="Arial" w:hAnsi="Arial"/>
-          <w:sz w:val="22"/>
-          <w:szCs w:val="22"/>
-        </w:rPr>
-        <w:t xml:space="preserve">database </w:t>
-      </w:r>
-      <w:r>
-        <w:rPr>
-          <w:rStyle w:val="NoneA"/>
-          <w:rFonts w:eastAsia="Arial" w:cs="Arial" w:ascii="Arial" w:hAnsi="Arial"/>
-          <w:sz w:val="22"/>
-          <w:szCs w:val="22"/>
-        </w:rPr>
-        <w:t xml:space="preserve">annotation. </w:t>
+        <w:t xml:space="preserve">One potential limitation of the metabolite importance calculation is the inherent dependency on gene and enzyme database annotation. </w:t>
       </w:r>
     </w:p>
     <w:p>
@@ -6173,197 +6149,7 @@
           <w:szCs w:val="22"/>
           <w:lang w:val="en-US"/>
         </w:rPr>
-        <w:t>A</w:t>
-      </w:r>
-      <w:r>
-        <w:rPr>
-          <w:rStyle w:val="NoneA"/>
-          <w:rFonts w:ascii="Arial" w:hAnsi="Arial"/>
-          <w:sz w:val="22"/>
-          <w:szCs w:val="22"/>
-          <w:lang w:val="en-US"/>
-        </w:rPr>
-        <w:t xml:space="preserve">nother </w:t>
-      </w:r>
-      <w:r>
-        <w:rPr>
-          <w:rStyle w:val="NoneA"/>
-          <w:rFonts w:ascii="Arial" w:hAnsi="Arial"/>
-          <w:sz w:val="22"/>
-          <w:szCs w:val="22"/>
-          <w:lang w:val="en-US"/>
-        </w:rPr>
-        <w:t>potential shortcoming is that</w:t>
-      </w:r>
-      <w:r>
-        <w:rPr>
-          <w:rStyle w:val="NoneA"/>
-          <w:rFonts w:ascii="Arial" w:hAnsi="Arial"/>
-          <w:sz w:val="22"/>
-          <w:szCs w:val="22"/>
-          <w:lang w:val="en-US"/>
-        </w:rPr>
-        <w:t xml:space="preserve"> the </w:t>
-      </w:r>
-      <w:r>
-        <w:rPr>
-          <w:rStyle w:val="NoneA"/>
-          <w:rFonts w:ascii="Arial" w:hAnsi="Arial"/>
-          <w:sz w:val="22"/>
-          <w:szCs w:val="22"/>
-          <w:lang w:val="en-US"/>
-        </w:rPr>
-        <w:t xml:space="preserve">database-driven </w:t>
-      </w:r>
-      <w:r>
-        <w:rPr>
-          <w:rStyle w:val="NoneA"/>
-          <w:rFonts w:ascii="Arial" w:hAnsi="Arial"/>
-          <w:sz w:val="22"/>
-          <w:szCs w:val="22"/>
-          <w:lang w:val="en-US"/>
-        </w:rPr>
-        <w:t xml:space="preserve">workflow presented here assumes that </w:t>
-      </w:r>
-      <w:r>
-        <w:rPr>
-          <w:rStyle w:val="NoneA"/>
-          <w:rFonts w:ascii="Arial" w:hAnsi="Arial"/>
-          <w:sz w:val="22"/>
-          <w:szCs w:val="22"/>
-          <w:lang w:val="en-US"/>
-        </w:rPr>
-        <w:t>the</w:t>
-      </w:r>
-      <w:r>
-        <w:rPr>
-          <w:rStyle w:val="NoneA"/>
-          <w:rFonts w:ascii="Arial" w:hAnsi="Arial"/>
-          <w:sz w:val="22"/>
-          <w:szCs w:val="22"/>
-          <w:lang w:val="en-US"/>
-        </w:rPr>
-        <w:t xml:space="preserve"> annotated biochemical reactions are mono-directional. Although this is not a complete reflection of an organism’s physiology, </w:t>
-      </w:r>
-      <w:r>
-        <w:rPr>
-          <w:rStyle w:val="NoneA"/>
-          <w:rFonts w:ascii="Arial" w:hAnsi="Arial"/>
-          <w:sz w:val="22"/>
-          <w:szCs w:val="22"/>
-          <w:lang w:val="en-US"/>
-        </w:rPr>
-        <w:t>this approach was chosen to increase signal for input metabolites to the network. We believe this philosophy to be justified because one direction in the vast majority of enzyme-mediated reactions is more energetically favorable than the inverse (</w:t>
-      </w:r>
-      <w:r>
-        <w:rPr>
-          <w:rStyle w:val="NoneA"/>
-          <w:rFonts w:ascii="Arial" w:hAnsi="Arial"/>
-          <w:sz w:val="22"/>
-          <w:szCs w:val="22"/>
-          <w:lang w:val="en-US"/>
-        </w:rPr>
-        <w:t>Uzman, 2000</w:t>
-      </w:r>
-      <w:r>
-        <w:rPr>
-          <w:rStyle w:val="NoneA"/>
-          <w:rFonts w:ascii="Arial" w:hAnsi="Arial"/>
-          <w:sz w:val="22"/>
-          <w:szCs w:val="22"/>
-          <w:lang w:val="en-US"/>
-        </w:rPr>
-        <w:t>). Concordantly, this</w:t>
-      </w:r>
-      <w:r>
-        <w:rPr>
-          <w:rStyle w:val="NoneA"/>
-          <w:rFonts w:ascii="Arial" w:hAnsi="Arial"/>
-          <w:sz w:val="22"/>
-          <w:szCs w:val="22"/>
-          <w:lang w:val="en-US"/>
-        </w:rPr>
-        <w:t xml:space="preserve"> minimizes the likelihood of labeling reactions </w:t>
-      </w:r>
-      <w:r>
-        <w:rPr>
-          <w:rStyle w:val="NoneA"/>
-          <w:rFonts w:ascii="Arial" w:hAnsi="Arial"/>
-          <w:sz w:val="22"/>
-          <w:szCs w:val="22"/>
-          <w:lang w:val="en-US"/>
-        </w:rPr>
-        <w:t xml:space="preserve">as producing a given </w:t>
-      </w:r>
-      <w:r>
-        <w:rPr>
-          <w:rStyle w:val="NoneA"/>
-          <w:rFonts w:ascii="Arial" w:hAnsi="Arial"/>
-          <w:sz w:val="22"/>
-          <w:szCs w:val="22"/>
-          <w:lang w:val="en-US"/>
-        </w:rPr>
-        <w:t xml:space="preserve">metabolite </w:t>
-      </w:r>
-      <w:r>
-        <w:rPr>
-          <w:rStyle w:val="NoneA"/>
-          <w:rFonts w:ascii="Arial" w:hAnsi="Arial"/>
-          <w:sz w:val="22"/>
-          <w:szCs w:val="22"/>
-          <w:lang w:val="en-US"/>
-        </w:rPr>
-        <w:t>when in reality are consuming it</w:t>
-      </w:r>
-      <w:r>
-        <w:rPr>
-          <w:rStyle w:val="NoneA"/>
-          <w:rFonts w:ascii="Arial" w:hAnsi="Arial"/>
-          <w:sz w:val="22"/>
-          <w:szCs w:val="22"/>
-          <w:lang w:val="en-US"/>
-        </w:rPr>
-        <w:t xml:space="preserve">, </w:t>
-      </w:r>
-      <w:r>
-        <w:rPr>
-          <w:rStyle w:val="NoneA"/>
-          <w:rFonts w:ascii="Arial" w:hAnsi="Arial"/>
-          <w:sz w:val="22"/>
-          <w:szCs w:val="22"/>
-          <w:lang w:val="en-US"/>
-        </w:rPr>
-        <w:t>artificially decreasing a metabolite’s importance score. Further, l</w:t>
-      </w:r>
-      <w:r>
-        <w:rPr>
-          <w:rStyle w:val="NoneA"/>
-          <w:rFonts w:ascii="Arial" w:hAnsi="Arial"/>
-          <w:sz w:val="22"/>
-          <w:szCs w:val="22"/>
-          <w:lang w:val="en-US"/>
-        </w:rPr>
-        <w:t xml:space="preserve">imitation </w:t>
-      </w:r>
-      <w:r>
-        <w:rPr>
-          <w:rStyle w:val="NoneA"/>
-          <w:rFonts w:ascii="Arial" w:hAnsi="Arial"/>
-          <w:sz w:val="22"/>
-          <w:szCs w:val="22"/>
-          <w:lang w:val="en-US"/>
-        </w:rPr>
-        <w:t>by</w:t>
-      </w:r>
-      <w:r>
-        <w:rPr>
-          <w:rStyle w:val="NoneA"/>
-          <w:rFonts w:ascii="Arial" w:hAnsi="Arial"/>
-          <w:sz w:val="22"/>
-          <w:szCs w:val="22"/>
-          <w:lang w:val="en-US"/>
-        </w:rPr>
-        <w:t xml:space="preserve"> annotation may also be evident in the appearance of apparent metabolic end products score as highly important input metabolites (ex. CO</w:t>
+        <w:t>Another potential shortcoming is that the database-driven workflow presented here assumes that the annotated biochemical reactions are mono-directional. Although this is not a complete reflection of an organism’s physiology, this approach was chosen to increase signal for input metabolites to the network. We believe this philosophy to be justified because one direction in the vast majority of enzyme-mediated reactions is more energetically favorable than the inverse (Uzman, 2000). Concordantly, this minimizes the likelihood of labeling reactions as producing a given metabolite when in reality are consuming it, artificially decreasing a metabolite’s importance score. Further, limitation by annotation may also be evident in the appearance of apparent metabolic end products score as highly important input metabolites (ex. CO</w:t>
       </w:r>
       <w:r>
         <w:rPr>
@@ -6384,27 +6170,7 @@
           <w:szCs w:val="22"/>
           <w:lang w:val="en-US"/>
         </w:rPr>
-        <w:t xml:space="preserve">). While this may be a shortcoming inherent in database-driven research, it </w:t>
-      </w:r>
-      <w:r>
-        <w:rPr>
-          <w:rStyle w:val="NoneA"/>
-          <w:rFonts w:ascii="Arial" w:hAnsi="Arial"/>
-          <w:sz w:val="22"/>
-          <w:szCs w:val="22"/>
-          <w:lang w:val="en-US"/>
-        </w:rPr>
-        <w:t>could</w:t>
-      </w:r>
-      <w:r>
-        <w:rPr>
-          <w:rStyle w:val="NoneA"/>
-          <w:rFonts w:ascii="Arial" w:hAnsi="Arial"/>
-          <w:sz w:val="22"/>
-          <w:szCs w:val="22"/>
-          <w:lang w:val="en-US"/>
-        </w:rPr>
-        <w:t xml:space="preserve"> instead serve as evidence for yet unappreciated aspects of a bacterium’s metabolism. Along these lines, one group has posited that </w:t>
+        <w:t xml:space="preserve">). While this may be a shortcoming inherent in database-driven research, it could instead serve as evidence for yet unappreciated aspects of a bacterium’s metabolism. Along these lines, one group has posited that </w:t>
       </w:r>
       <w:r>
         <w:rPr>
@@ -6426,27 +6192,7 @@
           <w:szCs w:val="22"/>
           <w:lang w:val="en-US"/>
         </w:rPr>
-        <w:t xml:space="preserve"> may actually be autotroph</w:t>
-      </w:r>
-      <w:r>
-        <w:rPr>
-          <w:rStyle w:val="NoneA"/>
-          <w:rFonts w:ascii="Arial" w:hAnsi="Arial"/>
-          <w:sz w:val="22"/>
-          <w:szCs w:val="22"/>
-          <w:lang w:val="en-US"/>
-        </w:rPr>
-        <w:t>ic</w:t>
-      </w:r>
-      <w:r>
-        <w:rPr>
-          <w:rStyle w:val="NoneA"/>
-          <w:rFonts w:ascii="Arial" w:hAnsi="Arial"/>
-          <w:sz w:val="22"/>
-          <w:szCs w:val="22"/>
-          <w:lang w:val="en-US"/>
-        </w:rPr>
-        <w:t xml:space="preserve"> under certain conditions which could explain the appearance of CO</w:t>
+        <w:t xml:space="preserve"> may actually be autotrophic under certain conditions which could explain the appearance of CO</w:t>
       </w:r>
       <w:r>
         <w:rPr>
@@ -6486,7 +6232,12 @@
         </w:rPr>
       </w:pPr>
       <w:r>
-        <w:rPr/>
+        <w:rPr>
+          <w:rFonts w:ascii="Arial" w:hAnsi="Arial"/>
+          <w:sz w:val="22"/>
+          <w:szCs w:val="22"/>
+          <w:lang w:val="en-US"/>
+        </w:rPr>
       </w:r>
     </w:p>
     <w:p>
@@ -6505,7 +6256,12 @@
         </w:rPr>
       </w:pPr>
       <w:r>
-        <w:rPr/>
+        <w:rPr>
+          <w:rFonts w:ascii="Arial" w:hAnsi="Arial"/>
+          <w:sz w:val="22"/>
+          <w:szCs w:val="22"/>
+          <w:lang w:val="en-US"/>
+        </w:rPr>
       </w:r>
     </w:p>
     <w:p>
@@ -6524,7 +6280,12 @@
         </w:rPr>
       </w:pPr>
       <w:r>
-        <w:rPr/>
+        <w:rPr>
+          <w:rFonts w:ascii="Arial" w:hAnsi="Arial"/>
+          <w:sz w:val="22"/>
+          <w:szCs w:val="22"/>
+          <w:lang w:val="en-US"/>
+        </w:rPr>
       </w:r>
     </w:p>
     <w:p>
@@ -6566,47 +6327,7 @@
           <w:szCs w:val="22"/>
           <w:lang w:val="en-US"/>
         </w:rPr>
-        <w:t xml:space="preserve"> in a given condition through metabolic modeling (Fig. </w:t>
-      </w:r>
-      <w:r>
-        <w:rPr>
-          <w:rStyle w:val="NoneA"/>
-          <w:rFonts w:ascii="Arial" w:hAnsi="Arial"/>
-          <w:sz w:val="22"/>
-          <w:szCs w:val="22"/>
-          <w:lang w:val="en-US"/>
-        </w:rPr>
-        <w:t>6a</w:t>
-      </w:r>
-      <w:r>
-        <w:rPr>
-          <w:rStyle w:val="NoneA"/>
-          <w:rFonts w:ascii="Arial" w:hAnsi="Arial"/>
-          <w:sz w:val="22"/>
-          <w:szCs w:val="22"/>
-          <w:lang w:val="en-US"/>
-        </w:rPr>
-        <w:t>&amp;</w:t>
-      </w:r>
-      <w:r>
-        <w:rPr>
-          <w:rStyle w:val="NoneA"/>
-          <w:rFonts w:ascii="Arial" w:hAnsi="Arial"/>
-          <w:sz w:val="22"/>
-          <w:szCs w:val="22"/>
-          <w:lang w:val="en-US"/>
-        </w:rPr>
-        <w:t>b</w:t>
-      </w:r>
-      <w:r>
-        <w:rPr>
-          <w:rStyle w:val="NoneA"/>
-          <w:rFonts w:ascii="Arial" w:hAnsi="Arial"/>
-          <w:sz w:val="22"/>
-          <w:szCs w:val="22"/>
-          <w:lang w:val="en-US"/>
-        </w:rPr>
-        <w:t xml:space="preserve">), are increased in the gastrointestinal tract of mice in the corresponding treatment group.  For example, cefoperazone treatment resulted in a 553-fold increase in mannitol concentration in the cecum of mice prior to </w:t>
+        <w:t xml:space="preserve"> in a given condition through metabolic modeling (Fig. 6a&amp;b), are increased in the gastrointestinal tract of mice in the corresponding treatment group.  For example, cefoperazone treatment resulted in a 553-fold increase in mannitol concentration in the cecum of mice prior to </w:t>
       </w:r>
       <w:r>
         <w:rPr>
@@ -6858,16 +6579,7 @@
           <w:sz w:val="22"/>
           <w:szCs w:val="22"/>
         </w:rPr>
-        <w:t xml:space="preserve"> </w:t>
-      </w:r>
-      <w:r>
-        <w:rPr>
-          <w:rStyle w:val="NoneA"/>
-          <w:rFonts w:eastAsia="Arial" w:cs="Arial" w:ascii="Arial" w:hAnsi="Arial"/>
-          <w:sz w:val="22"/>
-          <w:szCs w:val="22"/>
-        </w:rPr>
-        <w:t>Table S3</w:t>
+        <w:t xml:space="preserve"> Table S3</w:t>
       </w:r>
     </w:p>
     <w:p>
@@ -6918,17 +6630,21 @@
         <w:spacing w:lineRule="auto" w:line="480"/>
         <w:ind w:left="1789" w:right="0" w:hanging="360"/>
         <w:jc w:val="both"/>
-        <w:rPr/>
-      </w:pPr>
-      <w:r>
-        <w:rPr>
-          <w:rStyle w:val="NoneA"/>
-          <w:rFonts w:ascii="Arial" w:hAnsi="Arial"/>
-          <w:sz w:val="22"/>
-          <w:szCs w:val="22"/>
-          <w:lang w:val="en-US"/>
-        </w:rPr>
-        <w:t>2,4−Diamino−6−nitrotoluene may indicate that C diff is actually metabolizing cefoperazone….</w:t>
+        <w:rPr>
+          <w:rStyle w:val="NoneA"/>
+          <w:rFonts w:ascii="Arial" w:hAnsi="Arial"/>
+          <w:sz w:val="22"/>
+          <w:szCs w:val="22"/>
+          <w:lang w:val="en-US"/>
+        </w:rPr>
+      </w:pPr>
+      <w:r>
+        <w:rPr>
+          <w:rFonts w:ascii="Arial" w:hAnsi="Arial"/>
+          <w:sz w:val="22"/>
+          <w:szCs w:val="22"/>
+          <w:lang w:val="en-US"/>
+        </w:rPr>
       </w:r>
     </w:p>
     <w:p>
@@ -6974,13 +6690,7 @@
         <w:spacing w:lineRule="auto" w:line="480"/>
         <w:ind w:left="1789" w:right="0" w:hanging="360"/>
         <w:jc w:val="both"/>
-        <w:rPr>
-          <w:rStyle w:val="NoneA"/>
-          <w:rFonts w:ascii="Arial" w:hAnsi="Arial" w:eastAsia="Arial" w:cs="Arial"/>
-          <w:sz w:val="22"/>
-          <w:szCs w:val="22"/>
-          <w:lang w:val="en-US"/>
-        </w:rPr>
+        <w:rPr/>
       </w:pPr>
       <w:r>
         <w:rPr>
@@ -6991,31 +6701,6 @@
           <w:lang w:val="en-US"/>
         </w:rPr>
         <w:t>Example 3</w:t>
-      </w:r>
-    </w:p>
-    <w:p>
-      <w:pPr>
-        <w:pStyle w:val="Default"/>
-        <w:shd w:val="clear" w:fill="FFFFFF"/>
-        <w:spacing w:lineRule="auto" w:line="480"/>
-        <w:ind w:left="0" w:right="0" w:firstLine="709"/>
-        <w:jc w:val="both"/>
-        <w:rPr>
-          <w:rStyle w:val="NoneA"/>
-          <w:rFonts w:ascii="Arial" w:hAnsi="Arial" w:eastAsia="Arial" w:cs="Arial"/>
-          <w:sz w:val="22"/>
-          <w:szCs w:val="22"/>
-        </w:rPr>
-      </w:pPr>
-      <w:r>
-        <w:rPr>
-          <w:rStyle w:val="NoneA"/>
-          <w:rFonts w:ascii="Arial" w:hAnsi="Arial"/>
-          <w:sz w:val="22"/>
-          <w:szCs w:val="22"/>
-          <w:lang w:val="en-US"/>
-        </w:rPr>
-        <w:t>Grand conclusion</w:t>
       </w:r>
     </w:p>
     <w:p>
@@ -7030,6 +6715,56 @@
         <w:spacing w:lineRule="auto" w:line="480"/>
         <w:ind w:left="1789" w:right="0" w:hanging="360"/>
         <w:jc w:val="both"/>
+        <w:rPr/>
+      </w:pPr>
+      <w:r>
+        <w:rPr>
+          <w:rStyle w:val="NoneA"/>
+          <w:rFonts w:eastAsia="Arial" w:cs="Arial" w:ascii="Arial" w:hAnsi="Arial"/>
+          <w:sz w:val="22"/>
+          <w:szCs w:val="22"/>
+          <w:lang w:val="en-US"/>
+        </w:rPr>
+        <w:t>use supplement for examples</w:t>
+      </w:r>
+    </w:p>
+    <w:p>
+      <w:pPr>
+        <w:pStyle w:val="Default"/>
+        <w:shd w:val="clear" w:fill="FFFFFF"/>
+        <w:spacing w:lineRule="auto" w:line="480"/>
+        <w:ind w:left="0" w:right="0" w:firstLine="709"/>
+        <w:jc w:val="both"/>
+        <w:rPr>
+          <w:rStyle w:val="NoneA"/>
+          <w:rFonts w:ascii="Arial" w:hAnsi="Arial" w:eastAsia="Arial" w:cs="Arial"/>
+          <w:sz w:val="22"/>
+          <w:szCs w:val="22"/>
+        </w:rPr>
+      </w:pPr>
+      <w:r>
+        <w:rPr>
+          <w:rStyle w:val="NoneA"/>
+          <w:rFonts w:ascii="Arial" w:hAnsi="Arial"/>
+          <w:sz w:val="22"/>
+          <w:szCs w:val="22"/>
+          <w:lang w:val="en-US"/>
+        </w:rPr>
+        <w:t>Grand conclusion</w:t>
+      </w:r>
+    </w:p>
+    <w:p>
+      <w:pPr>
+        <w:pStyle w:val="Default"/>
+        <w:numPr>
+          <w:ilvl w:val="0"/>
+          <w:numId w:val="1"/>
+        </w:numPr>
+        <w:shd w:val="clear" w:fill="FFFFFF"/>
+        <w:bidi w:val="0"/>
+        <w:spacing w:lineRule="auto" w:line="480"/>
+        <w:ind w:left="1789" w:right="0" w:hanging="360"/>
+        <w:jc w:val="both"/>
         <w:rPr>
           <w:rFonts w:ascii="Arial" w:hAnsi="Arial" w:eastAsia="Arial" w:cs="Arial"/>
           <w:sz w:val="22"/>
@@ -7181,7 +6916,7 @@
       </w:pPr>
       <w:r>
         <w:rPr>
-          <w:rFonts w:eastAsia="Arial" w:cs="Arial" w:ascii="Arial" w:hAnsi="Arial"/>
+          <w:rFonts w:ascii="Arial" w:hAnsi="Arial"/>
           <w:sz w:val="22"/>
           <w:szCs w:val="22"/>
         </w:rPr>
@@ -7963,27 +7698,7 @@
           <w:szCs w:val="22"/>
           <w:lang w:val="en-US"/>
         </w:rPr>
-        <w:t xml:space="preserve">), leaving ~150,000 reads per sample for final analysis. The remaining mappings were converted to idxstats format using Samtools (Li, 2009) and the read counts per gene were tabulated. Discordant pair mappings were discarded and counts were then normalized to read length and gene length to give a per base report of gene coverage. Unless indicated otherwise, each collection of reads was then 1000-fold iteratively subsampled </w:t>
-      </w:r>
-      <w:r>
-        <w:rPr>
-          <w:rStyle w:val="NoneA"/>
-          <w:rFonts w:ascii="Arial" w:hAnsi="Arial"/>
-          <w:sz w:val="22"/>
-          <w:szCs w:val="22"/>
-          <w:lang w:val="en-US"/>
-        </w:rPr>
-        <w:t>at the listed level</w:t>
-      </w:r>
-      <w:r>
-        <w:rPr>
-          <w:rStyle w:val="NoneA"/>
-          <w:rFonts w:ascii="Arial" w:hAnsi="Arial"/>
-          <w:sz w:val="22"/>
-          <w:szCs w:val="22"/>
-          <w:lang w:val="en-US"/>
-        </w:rPr>
-        <w:t xml:space="preserve"> to generate a median expression value for each gene.  A detailed protocol for red curation can be found in the Github repository associated with this project:  </w:t>
+        <w:t xml:space="preserve">), leaving ~150,000 reads per sample for final analysis. The remaining mappings were converted to idxstats format using Samtools (Li, 2009) and the read counts per gene were tabulated. Discordant pair mappings were discarded and counts were then normalized to read length and gene length to give a per base report of gene coverage. Unless indicated otherwise, each collection of reads was then 1000-fold iteratively subsampled at the listed level to generate a median expression value for each gene.  A detailed protocol for red curation can be found in the Github repository associated with this project:  </w:t>
       </w:r>
       <w:hyperlink r:id="rId6">
         <w:r>
@@ -8151,21 +7866,7 @@
           <w:rStyle w:val="Hyperlink2"/>
           <w:lang w:val="en-US"/>
         </w:rPr>
-        <w:t xml:space="preserve"> The substrate importance algorithm favors metabolites that are more likely acquired from the environment (not produced within the network), and will award them a higher score (Fig. 5</w:t>
-      </w:r>
-      <w:r>
-        <w:rPr>
-          <w:rStyle w:val="Hyperlink2"/>
-          <w:lang w:val="en-US"/>
-        </w:rPr>
-        <w:t>b</w:t>
-      </w:r>
-      <w:r>
-        <w:rPr>
-          <w:rStyle w:val="Hyperlink2"/>
-          <w:lang w:val="en-US"/>
-        </w:rPr>
-        <w:t>). The presumption of our approach is that enzymes that are more highly transcribed are more likely to utilize the substrates they act on due to coupled bacterial transcription and translation. If a compound is more likely to be produced, the more negative the resulting score will be. To calculate the importance of a given metabolite (</w:t>
+        <w:t xml:space="preserve"> The substrate importance algorithm favors metabolites that are more likely acquired from the environment (not produced within the network), and will award them a higher score (Fig. 5b). The presumption of our approach is that enzymes that are more highly transcribed are more likely to utilize the substrates they act on due to coupled bacterial transcription and translation. If a compound is more likely to be produced, the more negative the resulting score will be. To calculate the importance of a given metabolite (</w:t>
       </w:r>
       <w:r>
         <w:rPr>
@@ -8269,7 +7970,7 @@
         </w:rPr>
         <w:t xml:space="preserve">. The first step is to calculate the average expression of enzymes for reactions that either create a given metabolite (i) and consume that metabolite (ii). For each direction, the sum of transcripts for enzymes connecting to a metabolite are divided by the number of contributing edges </w:t>
       </w:r>
-      <w:bookmarkStart w:id="1" w:name="MathJaxElement43Frame"/>
+      <w:bookmarkStart w:id="3" w:name="MathJaxElement43Frame"/>
       <w:r>
         <w:rPr>
           <w:rStyle w:val="Hyperlink2"/>
@@ -8341,7 +8042,7 @@
         </w:rPr>
         <w:t>)</w:t>
       </w:r>
-      <w:bookmarkEnd w:id="1"/>
+      <w:bookmarkEnd w:id="3"/>
       <w:r>
         <w:rPr>
           <w:rStyle w:val="Hyperlink2"/>
@@ -8668,7 +8369,7 @@
         </w:rPr>
         <w:t xml:space="preserve"> = </w:t>
       </w:r>
-      <w:bookmarkStart w:id="2" w:name="MathJaxElement43Frame1"/>
+      <w:bookmarkStart w:id="4" w:name="MathJaxElement43Frame1"/>
       <w:r>
         <w:rPr>
           <w:rStyle w:val="NoneA"/>
@@ -8687,7 +8388,7 @@
         </w:rPr>
         <w:t>√(</w:t>
       </w:r>
-      <w:bookmarkEnd w:id="2"/>
+      <w:bookmarkEnd w:id="4"/>
       <w:r>
         <w:rPr>
           <w:rStyle w:val="NoneA"/>
@@ -8741,7 +8442,7 @@
         </w:rPr>
         <w:t>o</w:t>
       </w:r>
-      <w:bookmarkStart w:id="3" w:name="MathJaxElement43Frame2"/>
+      <w:bookmarkStart w:id="5" w:name="MathJaxElement43Frame2"/>
       <w:r>
         <w:rPr>
           <w:rStyle w:val="Hyperlink2"/>
@@ -8979,7 +8680,7 @@
         <w:jc w:val="both"/>
         <w:rPr/>
       </w:pPr>
-      <w:bookmarkStart w:id="4" w:name="MathJaxElement43Frame3"/>
+      <w:bookmarkStart w:id="6" w:name="MathJaxElement43Frame3"/>
       <w:r>
         <w:rPr>
           <w:rStyle w:val="NoneA"/>
@@ -8992,7 +8693,7 @@
         </w:rPr>
         <w:t>Transcriptome Bootstrapping and Probability Distribution Comparison.</w:t>
       </w:r>
-      <w:bookmarkEnd w:id="4"/>
+      <w:bookmarkEnd w:id="6"/>
       <w:r>
         <w:rPr>
           <w:rStyle w:val="NoneA"/>
@@ -9005,7 +8706,7 @@
         </w:rPr>
         <w:t xml:space="preserve"> </w:t>
       </w:r>
-      <w:bookmarkEnd w:id="3"/>
+      <w:bookmarkEnd w:id="5"/>
       <w:r>
         <w:rPr>
           <w:rStyle w:val="Hyperlink2"/>
@@ -9043,8 +8744,8 @@
           <w:rStyle w:val="Hyperlink2"/>
         </w:rPr>
       </w:pPr>
-      <w:bookmarkStart w:id="5" w:name="MathJaxElement43Frame5"/>
-      <w:bookmarkStart w:id="6" w:name="MathJaxElement43Frame5"/>
+      <w:bookmarkStart w:id="7" w:name="MathJaxElement43Frame5"/>
+      <w:bookmarkStart w:id="8" w:name="MathJaxElement43Frame5"/>
       <w:r>
         <w:rPr/>
       </w:r>
@@ -9119,21 +8820,7 @@
           <w:rStyle w:val="Hyperlink2"/>
           <w:lang w:val="en-US"/>
         </w:rPr>
-        <w:t xml:space="preserve"> Basal Defined Medium (NCMM) was prepared as previously described in Theriot et. al., 2014. Individual carbohydrate sources were added at a final concentration of 5 mg/mL, also as outlined in the aforementioned study. Pair-wise carbohydrate combinations were added at a respective concentration of 2.5 mg/mL (5 mg/mL total). A solution of the required amino acids was made separately and added when noted at identical concentrations to the same study. 245 μl of final media mixes were added to a 96-well sterile </w:t>
-      </w:r>
-      <w:r>
-        <w:rPr>
-          <w:rStyle w:val="Hyperlink2"/>
-          <w:lang w:val="en-US"/>
-        </w:rPr>
-        <w:t xml:space="preserve">clear-bottom </w:t>
-      </w:r>
-      <w:r>
-        <w:rPr>
-          <w:rStyle w:val="Hyperlink2"/>
-          <w:lang w:val="en-US"/>
-        </w:rPr>
-        <w:t>plate. A rich media growth control was also included, consisting of liquid Brain-Heart Infusion + 0.5% cysteine. All culturing and growth measurement were performed anaerobically in a Coy Type B Vinyl Anaerobic Chamber (3.0% H, 5.0% CO</w:t>
+        <w:t xml:space="preserve"> Basal Defined Medium (NCMM) was prepared as previously described in Theriot et. al., 2014. Individual carbohydrate sources were added at a final concentration of 5 mg/mL, also as outlined in the aforementioned study. Pair-wise carbohydrate combinations were added at a respective concentration of 2.5 mg/mL (5 mg/mL total). A solution of the required amino acids was made separately and added when noted at identical concentrations to the same study. 245 μl of final media mixes were added to a 96-well sterile clear-bottom plate. A rich media growth control was also included, consisting of liquid Brain-Heart Infusion + 0.5% cysteine. All culturing and growth measurement were performed anaerobically in a Coy Type B Vinyl Anaerobic Chamber (3.0% H, 5.0% CO</w:t>
       </w:r>
       <w:r>
         <w:rPr>
@@ -10145,17 +9832,7 @@
           <w:szCs w:val="22"/>
           <w:lang w:val="en-US"/>
         </w:rPr>
-        <w:t>(~24x coverage</w:t>
-      </w:r>
-      <w:r>
-        <w:rPr>
-          <w:rStyle w:val="NoneA"/>
-          <w:rFonts w:ascii="Arial" w:hAnsi="Arial"/>
-          <w:sz w:val="22"/>
-          <w:szCs w:val="22"/>
-          <w:lang w:val="en-US"/>
-        </w:rPr>
-        <w:t>)</w:t>
+        <w:t>(~24x coverage)</w:t>
       </w:r>
       <w:r>
         <w:rPr>
@@ -10257,7 +9934,7 @@
           <w:rStyle w:val="Hyperlink2"/>
           <w:lang w:val="en-US"/>
         </w:rPr>
-        <w:t xml:space="preserve"> are also plotted separately in without size differences for calrity. Genes included in each group and transcript abundances can be found in Table S2. Like-colored asterisks refer to groups that display significantly different distributions by 2-way MANOVA (</w:t>
+        <w:t xml:space="preserve"> are also plotted separately in without size differences for calrity. Genes included in each group and transcript abundances can be found in Table S1. Like-colored asterisks refer to groups that display significantly different distributions by 2-way MANOVA (</w:t>
       </w:r>
       <w:r>
         <w:rPr>
@@ -10358,19 +10035,7 @@
           <w:szCs w:val="22"/>
           <w:lang w:val="en-US"/>
         </w:rPr>
-        <w:t xml:space="preserve"> str. 630 in each colonized environment. </w:t>
-      </w:r>
-      <w:r>
-        <w:rPr>
-          <w:rStyle w:val="NoneA"/>
-          <w:rFonts w:ascii="Arial" w:hAnsi="Arial"/>
-          <w:b/>
-          <w:bCs/>
-          <w:sz w:val="22"/>
-          <w:szCs w:val="22"/>
-          <w:lang w:val="en-US"/>
-        </w:rPr>
-        <w:t xml:space="preserve">(a) </w:t>
+        <w:t xml:space="preserve"> str. 630 in each colonized environment. (a) </w:t>
       </w:r>
       <w:r>
         <w:rPr>
@@ -10382,7 +10047,7 @@
           <w:szCs w:val="22"/>
           <w:lang w:val="en-US"/>
         </w:rPr>
-        <w:t xml:space="preserve">An excerpt from the bipartite genome-scale metabolic model of </w:t>
+        <w:t xml:space="preserve">Largest contiguous component from the bipartite genome-scale metabolic model of </w:t>
       </w:r>
       <w:r>
         <w:rPr>
@@ -10408,7 +10073,7 @@
           <w:szCs w:val="22"/>
           <w:lang w:val="en-US"/>
         </w:rPr>
-        <w:t xml:space="preserve"> str. 630. Metrics under the exmple network reflect the size of the complete metabolic model. Shown above is the largest contiguous section (component) from the network (404 enzymes and 666 metabolites), and size of enzyme nodes is relative to the number of normalized reads mapped to the corresponding gene. Abundances are from the transcriptome of </w:t>
+        <w:t xml:space="preserve"> str. 630. The complete network contains 447 enzymes and 758 metabolites, with 2,135 directed edges. Size of enzyme nodes is relative to the number of normalized reads mapped to the corresponding gene and the abundances shown were taken from the transcriptome of </w:t>
       </w:r>
       <w:r>
         <w:rPr>
@@ -10440,149 +10105,13 @@
         <w:rPr>
           <w:rStyle w:val="NoneA"/>
           <w:rFonts w:ascii="Arial" w:hAnsi="Arial"/>
-          <w:b/>
-          <w:bCs/>
-          <w:sz w:val="22"/>
-          <w:szCs w:val="22"/>
-          <w:lang w:val="en-US"/>
-        </w:rPr>
-        <w:t xml:space="preserve">(b) </w:t>
-      </w:r>
-      <w:r>
-        <w:rPr>
-          <w:rStyle w:val="NoneA"/>
-          <w:rFonts w:ascii="Arial" w:hAnsi="Arial"/>
-          <w:sz w:val="22"/>
-          <w:szCs w:val="22"/>
-          <w:lang w:val="en-US"/>
-        </w:rPr>
-        <w:t xml:space="preserve">The expanded window displays an example of a single </w:t>
-      </w:r>
-      <w:r>
-        <w:rPr>
-          <w:rStyle w:val="NoneA"/>
-          <w:rFonts w:ascii="Arial" w:hAnsi="Arial"/>
-          <w:sz w:val="22"/>
-          <w:szCs w:val="22"/>
-          <w:lang w:val="en-US"/>
-        </w:rPr>
-        <w:t>metabolite</w:t>
-      </w:r>
-      <w:r>
-        <w:rPr>
-          <w:rStyle w:val="NoneA"/>
-          <w:rFonts w:ascii="Arial" w:hAnsi="Arial"/>
-          <w:sz w:val="22"/>
-          <w:szCs w:val="22"/>
-          <w:lang w:val="en-US"/>
-        </w:rPr>
-        <w:t xml:space="preserve"> importance calculation based on local enzyme gene transcription. White values in the red nodes display the number of normalized transcript reads mapping to the gene sequence for each enzyme node. Average expression of input and output reactions surrounding metabolite </w:t>
-      </w:r>
-      <w:r>
-        <w:rPr>
-          <w:rStyle w:val="NoneA"/>
-          <w:rFonts w:ascii="Arial" w:hAnsi="Arial"/>
-          <w:i/>
-          <w:iCs/>
-          <w:sz w:val="22"/>
-          <w:szCs w:val="22"/>
-          <w:lang w:val="en-US"/>
-        </w:rPr>
-        <w:t>m</w:t>
-      </w:r>
-      <w:r>
-        <w:rPr>
-          <w:rStyle w:val="NoneA"/>
-          <w:rFonts w:ascii="Arial" w:hAnsi="Arial"/>
-          <w:sz w:val="22"/>
-          <w:szCs w:val="22"/>
-          <w:lang w:val="en-US"/>
-        </w:rPr>
-        <w:t xml:space="preserve"> are calculated at then the difference of these values found to get the relative importance of </w:t>
-      </w:r>
-      <w:r>
-        <w:rPr>
-          <w:rStyle w:val="NoneA"/>
-          <w:rFonts w:ascii="Arial" w:hAnsi="Arial"/>
-          <w:i/>
-          <w:iCs/>
-          <w:sz w:val="22"/>
-          <w:szCs w:val="22"/>
-          <w:lang w:val="en-US"/>
-        </w:rPr>
-        <w:t>m</w:t>
-      </w:r>
-      <w:r>
-        <w:rPr>
-          <w:rStyle w:val="NoneA"/>
-          <w:rFonts w:ascii="Arial" w:hAnsi="Arial"/>
-          <w:sz w:val="22"/>
-          <w:szCs w:val="22"/>
-          <w:lang w:val="en-US"/>
-        </w:rPr>
-        <w:t>. Log</w:t>
-      </w:r>
-      <w:r>
-        <w:rPr>
-          <w:rStyle w:val="NoneA"/>
-          <w:rFonts w:ascii="Arial" w:hAnsi="Arial"/>
-          <w:sz w:val="22"/>
-          <w:szCs w:val="22"/>
-          <w:vertAlign w:val="subscript"/>
-          <w:lang w:val="en-US"/>
-        </w:rPr>
-        <w:t>2</w:t>
-      </w:r>
-      <w:r>
-        <w:rPr>
-          <w:rStyle w:val="NoneA"/>
-          <w:rFonts w:ascii="Arial" w:hAnsi="Arial"/>
-          <w:sz w:val="22"/>
-          <w:szCs w:val="22"/>
-          <w:lang w:val="en-US"/>
-        </w:rPr>
-        <w:t xml:space="preserve"> tran</w:t>
-      </w:r>
-      <w:r>
-        <w:rPr>
-          <w:rStyle w:val="NoneA"/>
-          <w:rFonts w:ascii="Arial" w:hAnsi="Arial"/>
-          <w:sz w:val="22"/>
-          <w:szCs w:val="22"/>
-          <w:lang w:val="en-US"/>
-        </w:rPr>
-        <w:t>s</w:t>
-      </w:r>
-      <w:r>
-        <w:rPr>
-          <w:rStyle w:val="NoneA"/>
-          <w:rFonts w:ascii="Arial" w:hAnsi="Arial"/>
-          <w:sz w:val="22"/>
-          <w:szCs w:val="22"/>
-          <w:lang w:val="en-US"/>
-        </w:rPr>
-        <w:t xml:space="preserve">formation is then performed to make comparisons between metabolites more </w:t>
-      </w:r>
-      <w:r>
-        <w:rPr>
-          <w:rStyle w:val="NoneA"/>
-          <w:rFonts w:ascii="Arial" w:hAnsi="Arial"/>
-          <w:sz w:val="22"/>
-          <w:szCs w:val="22"/>
-          <w:lang w:val="en-US"/>
-        </w:rPr>
-        <w:t>simple</w:t>
-      </w:r>
-      <w:bookmarkEnd w:id="6"/>
-      <w:r>
-        <w:rPr>
-          <w:rStyle w:val="NoneA"/>
-          <w:rFonts w:ascii="Arial" w:hAnsi="Arial"/>
-          <w:sz w:val="22"/>
-          <w:szCs w:val="22"/>
-          <w:lang w:val="en-US"/>
-        </w:rPr>
-        <w:t>. The complete importance algorithm can be found in Materials &amp; Methods.</w:t>
+          <w:b w:val="false"/>
+          <w:bCs w:val="false"/>
+          <w:sz w:val="22"/>
+          <w:szCs w:val="22"/>
+          <w:lang w:val="en-US"/>
+        </w:rPr>
+        <w:t xml:space="preserve">Below the representative network is the metabolite importance algorithm separated into 3 parts; (i) relative transcription of , </w:t>
       </w:r>
     </w:p>
     <w:p>
@@ -10609,18 +10138,70 @@
         <w:spacing w:lineRule="auto" w:line="480"/>
         <w:jc w:val="both"/>
         <w:rPr>
-          <w:rStyle w:val="NoneA"/>
-          <w:rFonts w:ascii="Arial" w:hAnsi="Arial"/>
-          <w:b/>
-          <w:b/>
-          <w:bCs/>
-          <w:sz w:val="22"/>
-          <w:szCs w:val="22"/>
-          <w:lang w:val="en-US"/>
-        </w:rPr>
-      </w:pPr>
-      <w:r>
-        <w:rPr/>
+          <w:rFonts w:ascii="Arial" w:hAnsi="Arial"/>
+          <w:b w:val="false"/>
+          <w:b w:val="false"/>
+          <w:bCs w:val="false"/>
+          <w:sz w:val="22"/>
+          <w:szCs w:val="22"/>
+          <w:lang w:val="en-US"/>
+        </w:rPr>
+      </w:pPr>
+      <w:r>
+        <w:rPr>
+          <w:rStyle w:val="NoneA"/>
+          <w:rFonts w:ascii="Arial" w:hAnsi="Arial"/>
+          <w:b w:val="false"/>
+          <w:bCs w:val="false"/>
+          <w:sz w:val="22"/>
+          <w:szCs w:val="22"/>
+        </w:rPr>
+        <w:t>(ii)</w:t>
+      </w:r>
+    </w:p>
+    <w:p>
+      <w:pPr>
+        <w:pStyle w:val="Default"/>
+        <w:widowControl/>
+        <w:shd w:val="clear" w:fill="FFFFFF"/>
+        <w:tabs>
+          <w:tab w:val="left" w:pos="720" w:leader="none"/>
+          <w:tab w:val="left" w:pos="1440" w:leader="none"/>
+          <w:tab w:val="left" w:pos="2160" w:leader="none"/>
+          <w:tab w:val="left" w:pos="2880" w:leader="none"/>
+          <w:tab w:val="left" w:pos="3600" w:leader="none"/>
+          <w:tab w:val="left" w:pos="4320" w:leader="none"/>
+          <w:tab w:val="left" w:pos="5040" w:leader="none"/>
+          <w:tab w:val="left" w:pos="5760" w:leader="none"/>
+          <w:tab w:val="left" w:pos="6480" w:leader="none"/>
+          <w:tab w:val="left" w:pos="7200" w:leader="none"/>
+          <w:tab w:val="left" w:pos="7920" w:leader="none"/>
+          <w:tab w:val="left" w:pos="8640" w:leader="none"/>
+          <w:tab w:val="left" w:pos="9360" w:leader="none"/>
+        </w:tabs>
+        <w:suppressAutoHyphens w:val="false"/>
+        <w:spacing w:lineRule="auto" w:line="480"/>
+        <w:jc w:val="both"/>
+        <w:rPr>
+          <w:rFonts w:ascii="Arial" w:hAnsi="Arial"/>
+          <w:b w:val="false"/>
+          <w:b w:val="false"/>
+          <w:bCs w:val="false"/>
+          <w:sz w:val="22"/>
+          <w:szCs w:val="22"/>
+          <w:lang w:val="en-US"/>
+        </w:rPr>
+      </w:pPr>
+      <w:r>
+        <w:rPr>
+          <w:rStyle w:val="NoneA"/>
+          <w:rFonts w:ascii="Arial" w:hAnsi="Arial"/>
+          <w:b w:val="false"/>
+          <w:bCs w:val="false"/>
+          <w:sz w:val="22"/>
+          <w:szCs w:val="22"/>
+        </w:rPr>
+        <w:t>(iii)</w:t>
       </w:r>
     </w:p>
     <w:p>
@@ -10652,29 +10233,149 @@
         <w:rPr>
           <w:rStyle w:val="NoneA"/>
           <w:rFonts w:ascii="Arial" w:hAnsi="Arial"/>
+          <w:b w:val="false"/>
+          <w:bCs w:val="false"/>
+          <w:sz w:val="22"/>
+          <w:szCs w:val="22"/>
+          <w:lang w:val="en-US"/>
+        </w:rPr>
+        <w:t xml:space="preserve"> </w:t>
+      </w:r>
+      <w:r>
+        <w:rPr>
+          <w:rStyle w:val="NoneA"/>
+          <w:rFonts w:ascii="Arial" w:hAnsi="Arial"/>
           <w:b/>
           <w:bCs/>
           <w:sz w:val="22"/>
           <w:szCs w:val="22"/>
           <w:lang w:val="en-US"/>
         </w:rPr>
-        <w:t>Figure 6 | Results from network-based metabolite importance calcu</w:t>
-      </w:r>
-      <w:r>
-        <w:rPr>
-          <w:rStyle w:val="NoneA"/>
-          <w:rFonts w:ascii="Arial" w:hAnsi="Arial"/>
+        <w:t xml:space="preserve">(b) </w:t>
+      </w:r>
+      <w:r>
+        <w:rPr>
+          <w:rStyle w:val="NoneA"/>
+          <w:rFonts w:ascii="Arial" w:hAnsi="Arial"/>
+          <w:sz w:val="22"/>
+          <w:szCs w:val="22"/>
+          <w:lang w:val="en-US"/>
+        </w:rPr>
+        <w:t xml:space="preserve">The expanded window displays an example of a single metabolite importance calculation based on local enzyme gene transcription. White values in the red nodes display the number of normalized transcript reads mapping to the gene sequence for each enzyme node. Average expression of input and output reactions surrounding metabolite </w:t>
+      </w:r>
+      <w:r>
+        <w:rPr>
+          <w:rStyle w:val="NoneA"/>
+          <w:rFonts w:ascii="Arial" w:hAnsi="Arial"/>
+          <w:i/>
+          <w:iCs/>
+          <w:sz w:val="22"/>
+          <w:szCs w:val="22"/>
+          <w:lang w:val="en-US"/>
+        </w:rPr>
+        <w:t>m</w:t>
+      </w:r>
+      <w:r>
+        <w:rPr>
+          <w:rStyle w:val="NoneA"/>
+          <w:rFonts w:ascii="Arial" w:hAnsi="Arial"/>
+          <w:sz w:val="22"/>
+          <w:szCs w:val="22"/>
+          <w:lang w:val="en-US"/>
+        </w:rPr>
+        <w:t xml:space="preserve"> are calculated at then the difference of these values found to get the relative importance of </w:t>
+      </w:r>
+      <w:r>
+        <w:rPr>
+          <w:rStyle w:val="NoneA"/>
+          <w:rFonts w:ascii="Arial" w:hAnsi="Arial"/>
+          <w:i/>
+          <w:iCs/>
+          <w:sz w:val="22"/>
+          <w:szCs w:val="22"/>
+          <w:lang w:val="en-US"/>
+        </w:rPr>
+        <w:t>m</w:t>
+      </w:r>
+      <w:r>
+        <w:rPr>
+          <w:rStyle w:val="NoneA"/>
+          <w:rFonts w:ascii="Arial" w:hAnsi="Arial"/>
+          <w:sz w:val="22"/>
+          <w:szCs w:val="22"/>
+          <w:lang w:val="en-US"/>
+        </w:rPr>
+        <w:t>. Log</w:t>
+      </w:r>
+      <w:r>
+        <w:rPr>
+          <w:rStyle w:val="NoneA"/>
+          <w:rFonts w:ascii="Arial" w:hAnsi="Arial"/>
+          <w:sz w:val="22"/>
+          <w:szCs w:val="22"/>
+          <w:vertAlign w:val="subscript"/>
+          <w:lang w:val="en-US"/>
+        </w:rPr>
+        <w:t>2</w:t>
+      </w:r>
+      <w:r>
+        <w:rPr>
+          <w:rStyle w:val="NoneA"/>
+          <w:rFonts w:ascii="Arial" w:hAnsi="Arial"/>
+          <w:sz w:val="22"/>
+          <w:szCs w:val="22"/>
+          <w:lang w:val="en-US"/>
+        </w:rPr>
+        <w:t xml:space="preserve"> transformation is then performed to make comparisons between metabolites more simple</w:t>
+      </w:r>
+      <w:bookmarkEnd w:id="8"/>
+      <w:r>
+        <w:rPr>
+          <w:rStyle w:val="NoneA"/>
+          <w:rFonts w:ascii="Arial" w:hAnsi="Arial"/>
+          <w:sz w:val="22"/>
+          <w:szCs w:val="22"/>
+          <w:lang w:val="en-US"/>
+        </w:rPr>
+        <w:t>. The complete importance algorithm can be found in Materials &amp; Methods.</w:t>
+      </w:r>
+    </w:p>
+    <w:p>
+      <w:pPr>
+        <w:pStyle w:val="Default"/>
+        <w:widowControl/>
+        <w:shd w:val="clear" w:fill="FFFFFF"/>
+        <w:tabs>
+          <w:tab w:val="left" w:pos="720" w:leader="none"/>
+          <w:tab w:val="left" w:pos="1440" w:leader="none"/>
+          <w:tab w:val="left" w:pos="2160" w:leader="none"/>
+          <w:tab w:val="left" w:pos="2880" w:leader="none"/>
+          <w:tab w:val="left" w:pos="3600" w:leader="none"/>
+          <w:tab w:val="left" w:pos="4320" w:leader="none"/>
+          <w:tab w:val="left" w:pos="5040" w:leader="none"/>
+          <w:tab w:val="left" w:pos="5760" w:leader="none"/>
+          <w:tab w:val="left" w:pos="6480" w:leader="none"/>
+          <w:tab w:val="left" w:pos="7200" w:leader="none"/>
+          <w:tab w:val="left" w:pos="7920" w:leader="none"/>
+          <w:tab w:val="left" w:pos="8640" w:leader="none"/>
+          <w:tab w:val="left" w:pos="9360" w:leader="none"/>
+        </w:tabs>
+        <w:suppressAutoHyphens w:val="false"/>
+        <w:spacing w:lineRule="auto" w:line="480"/>
+        <w:jc w:val="both"/>
+        <w:rPr>
+          <w:rStyle w:val="NoneA"/>
+          <w:rFonts w:ascii="Arial" w:hAnsi="Arial"/>
+          <w:b/>
           <w:b/>
           <w:bCs/>
           <w:sz w:val="22"/>
           <w:szCs w:val="22"/>
           <w:lang w:val="en-US"/>
         </w:rPr>
-        <w:t>lation</w:t>
-      </w:r>
-      <w:r>
-        <w:rPr>
-          <w:rStyle w:val="NoneA"/>
+      </w:pPr>
+      <w:r>
+        <w:rPr>
           <w:rFonts w:ascii="Arial" w:hAnsi="Arial"/>
           <w:b/>
           <w:bCs/>
@@ -10682,722 +10383,29 @@
           <w:szCs w:val="22"/>
           <w:lang w:val="en-US"/>
         </w:rPr>
-        <w:t xml:space="preserve"> and </w:t>
-      </w:r>
-      <w:r>
-        <w:rPr>
-          <w:rStyle w:val="NoneA"/>
-          <w:rFonts w:ascii="Arial" w:hAnsi="Arial"/>
-          <w:b/>
-          <w:bCs/>
-          <w:i/>
-          <w:iCs/>
-          <w:sz w:val="22"/>
-          <w:szCs w:val="22"/>
-          <w:lang w:val="en-US"/>
-        </w:rPr>
-        <w:t>i</w:t>
-      </w:r>
-      <w:r>
-        <w:rPr>
-          <w:rStyle w:val="NoneA"/>
-          <w:rFonts w:ascii="Arial" w:hAnsi="Arial"/>
-          <w:b/>
-          <w:bCs/>
-          <w:i/>
-          <w:iCs/>
-          <w:sz w:val="22"/>
-          <w:szCs w:val="22"/>
-          <w:lang w:val="en-US"/>
-        </w:rPr>
-        <w:t>n vitro</w:t>
-      </w:r>
-      <w:r>
-        <w:rPr>
-          <w:rStyle w:val="NoneA"/>
-          <w:rFonts w:ascii="Arial" w:hAnsi="Arial"/>
-          <w:b/>
-          <w:bCs/>
-          <w:sz w:val="22"/>
-          <w:szCs w:val="22"/>
-          <w:lang w:val="en-US"/>
-        </w:rPr>
-        <w:t xml:space="preserve"> growth with important carbohydrates</w:t>
-      </w:r>
-      <w:r>
-        <w:rPr>
-          <w:rStyle w:val="NoneA"/>
-          <w:rFonts w:ascii="Arial" w:hAnsi="Arial"/>
-          <w:b/>
-          <w:bCs/>
-          <w:sz w:val="22"/>
-          <w:szCs w:val="22"/>
-          <w:lang w:val="en-US"/>
-        </w:rPr>
-        <w:t>.</w:t>
-      </w:r>
-      <w:r>
-        <w:rPr>
-          <w:rStyle w:val="NoneA"/>
-          <w:rFonts w:ascii="Arial" w:hAnsi="Arial"/>
-          <w:b w:val="false"/>
-          <w:bCs w:val="false"/>
-          <w:sz w:val="22"/>
-          <w:szCs w:val="22"/>
-          <w:lang w:val="en-US"/>
-        </w:rPr>
-        <w:t xml:space="preserve"> </w:t>
-      </w:r>
-      <w:r>
-        <w:rPr>
-          <w:rStyle w:val="NoneA"/>
-          <w:rFonts w:ascii="Arial" w:hAnsi="Arial"/>
-          <w:b w:val="false"/>
-          <w:bCs w:val="false"/>
-          <w:sz w:val="22"/>
-          <w:szCs w:val="22"/>
-          <w:lang w:val="en-US"/>
-        </w:rPr>
-        <w:t xml:space="preserve">Prior to importance calculation, transcript abundances for each condition were evenly </w:t>
-      </w:r>
-      <w:r>
-        <w:rPr>
-          <w:rStyle w:val="NoneA"/>
-          <w:rFonts w:ascii="Arial" w:hAnsi="Arial"/>
-          <w:b w:val="false"/>
-          <w:bCs w:val="false"/>
-          <w:sz w:val="22"/>
-          <w:szCs w:val="22"/>
-          <w:lang w:val="en-US"/>
-        </w:rPr>
-        <w:t>rarefied</w:t>
-      </w:r>
-      <w:r>
-        <w:rPr>
-          <w:rStyle w:val="NoneA"/>
-          <w:rFonts w:ascii="Arial" w:hAnsi="Arial"/>
-          <w:b w:val="false"/>
-          <w:bCs w:val="false"/>
-          <w:sz w:val="22"/>
-          <w:szCs w:val="22"/>
-          <w:lang w:val="en-US"/>
-        </w:rPr>
-        <w:t xml:space="preserve"> to 27,664 normalized reads </w:t>
-      </w:r>
-      <w:r>
-        <w:rPr>
-          <w:rStyle w:val="NoneA"/>
-          <w:rFonts w:ascii="Arial" w:hAnsi="Arial"/>
-          <w:b w:val="false"/>
-          <w:bCs w:val="false"/>
-          <w:sz w:val="22"/>
-          <w:szCs w:val="22"/>
-          <w:lang w:val="en-US"/>
-        </w:rPr>
-        <w:t xml:space="preserve">to include gnotobiotic mice </w:t>
-      </w:r>
-      <w:r>
-        <w:rPr>
-          <w:rStyle w:val="NoneA"/>
-          <w:rFonts w:ascii="Arial" w:hAnsi="Arial"/>
-          <w:b w:val="false"/>
-          <w:bCs w:val="false"/>
-          <w:sz w:val="22"/>
-          <w:szCs w:val="22"/>
-          <w:lang w:val="en-US"/>
-        </w:rPr>
-        <w:t xml:space="preserve">for even comparison across colonized environments </w:t>
-      </w:r>
-      <w:r>
-        <w:rPr>
-          <w:rStyle w:val="NoneA"/>
-          <w:rFonts w:ascii="Arial" w:hAnsi="Arial"/>
-          <w:b w:val="false"/>
-          <w:bCs w:val="false"/>
-          <w:sz w:val="22"/>
-          <w:szCs w:val="22"/>
-          <w:lang w:val="en-US"/>
-        </w:rPr>
-        <w:t>(~18x coverage)</w:t>
-      </w:r>
-      <w:r>
-        <w:rPr>
-          <w:rStyle w:val="NoneA"/>
-          <w:rFonts w:ascii="Arial" w:hAnsi="Arial"/>
-          <w:b w:val="false"/>
-          <w:bCs w:val="false"/>
-          <w:sz w:val="22"/>
-          <w:szCs w:val="22"/>
-          <w:lang w:val="en-US"/>
-        </w:rPr>
-        <w:t>.</w:t>
-      </w:r>
-      <w:r>
-        <w:rPr>
-          <w:rStyle w:val="NoneA"/>
-          <w:rFonts w:ascii="Arial" w:hAnsi="Arial"/>
-          <w:b/>
-          <w:bCs/>
-          <w:sz w:val="22"/>
-          <w:szCs w:val="22"/>
-          <w:lang w:val="en-US"/>
-        </w:rPr>
-        <w:t xml:space="preserve"> </w:t>
-      </w:r>
-      <w:bookmarkStart w:id="7" w:name="MathJaxElement43Frame55"/>
-      <w:r>
-        <w:rPr>
-          <w:rStyle w:val="NoneA"/>
-          <w:rFonts w:ascii="Arial" w:hAnsi="Arial"/>
-          <w:b/>
-          <w:bCs/>
-          <w:sz w:val="22"/>
-          <w:szCs w:val="22"/>
-          <w:lang w:val="en-US"/>
-        </w:rPr>
-        <w:t>(</w:t>
-      </w:r>
-      <w:r>
-        <w:rPr>
-          <w:rStyle w:val="NoneA"/>
-          <w:rFonts w:ascii="Arial" w:hAnsi="Arial"/>
-          <w:b/>
-          <w:bCs/>
-          <w:sz w:val="22"/>
-          <w:szCs w:val="22"/>
-          <w:lang w:val="en-US"/>
-        </w:rPr>
-        <w:t>a</w:t>
-      </w:r>
-      <w:r>
-        <w:rPr>
-          <w:rStyle w:val="NoneA"/>
-          <w:rFonts w:ascii="Arial" w:hAnsi="Arial"/>
-          <w:b/>
-          <w:bCs/>
-          <w:sz w:val="22"/>
-          <w:szCs w:val="22"/>
-          <w:lang w:val="en-US"/>
-        </w:rPr>
-        <w:t>)</w:t>
-      </w:r>
-      <w:r>
-        <w:rPr>
-          <w:rStyle w:val="NoneA"/>
-          <w:rFonts w:ascii="Arial" w:hAnsi="Arial"/>
-          <w:sz w:val="22"/>
-          <w:szCs w:val="22"/>
-          <w:lang w:val="en-US"/>
-        </w:rPr>
-        <w:t xml:space="preserve"> Median</w:t>
-      </w:r>
-      <w:bookmarkStart w:id="8" w:name="MathJaxElement43Frame54"/>
-      <w:bookmarkEnd w:id="7"/>
-      <w:r>
-        <w:rPr>
-          <w:rStyle w:val="NoneA"/>
-          <w:rFonts w:ascii="Arial" w:hAnsi="Arial"/>
-          <w:sz w:val="22"/>
-          <w:szCs w:val="22"/>
-          <w:lang w:val="en-US"/>
-        </w:rPr>
-        <w:t xml:space="preserve"> </w:t>
-      </w:r>
-      <w:bookmarkEnd w:id="8"/>
-      <w:r>
-        <w:rPr>
-          <w:rStyle w:val="NoneA"/>
-          <w:rFonts w:ascii="Arial" w:hAnsi="Arial"/>
-          <w:sz w:val="22"/>
-          <w:szCs w:val="22"/>
-          <w:lang w:val="en-US"/>
-        </w:rPr>
-        <w:t>s</w:t>
-      </w:r>
-      <w:bookmarkStart w:id="9" w:name="MathJaxElement43Frame56"/>
-      <w:r>
-        <w:rPr>
-          <w:rStyle w:val="NoneA"/>
-          <w:rFonts w:ascii="Arial" w:hAnsi="Arial"/>
-          <w:sz w:val="22"/>
-          <w:szCs w:val="22"/>
-          <w:lang w:val="en-US"/>
-        </w:rPr>
-        <w:t xml:space="preserve">hared </w:t>
-      </w:r>
-      <w:bookmarkEnd w:id="9"/>
-      <w:r>
-        <w:rPr>
-          <w:rStyle w:val="NoneA"/>
-          <w:rFonts w:ascii="Arial" w:hAnsi="Arial"/>
-          <w:sz w:val="22"/>
-          <w:szCs w:val="22"/>
-          <w:lang w:val="en-US"/>
-        </w:rPr>
-        <w:t>significant m</w:t>
-      </w:r>
-      <w:bookmarkStart w:id="10" w:name="MathJaxElement43Frame57"/>
-      <w:r>
-        <w:rPr>
-          <w:rStyle w:val="NoneA"/>
-          <w:rFonts w:ascii="Arial" w:hAnsi="Arial"/>
-          <w:sz w:val="22"/>
-          <w:szCs w:val="22"/>
-          <w:lang w:val="fr-FR"/>
-        </w:rPr>
-        <w:t>etabolites</w:t>
-      </w:r>
-      <w:r>
-        <w:rPr>
-          <w:rStyle w:val="NoneA"/>
-          <w:rFonts w:ascii="Arial" w:hAnsi="Arial"/>
-          <w:sz w:val="22"/>
-          <w:szCs w:val="22"/>
-          <w:lang w:val="en-US"/>
-        </w:rPr>
-        <w:t xml:space="preserve"> among the 50 highest scoring metabolites from each</w:t>
-      </w:r>
-      <w:r>
-        <w:rPr>
-          <w:rStyle w:val="NoneA"/>
-          <w:rFonts w:ascii="Arial" w:hAnsi="Arial"/>
-          <w:sz w:val="22"/>
-          <w:szCs w:val="22"/>
-          <w:lang w:val="fr-FR"/>
-        </w:rPr>
-        <w:t xml:space="preserve"> condition (</w:t>
-      </w:r>
-      <w:r>
-        <w:rPr>
-          <w:rStyle w:val="NoneA"/>
-          <w:rFonts w:ascii="Arial" w:hAnsi="Arial"/>
-          <w:i/>
-          <w:iCs/>
-          <w:sz w:val="22"/>
-          <w:szCs w:val="22"/>
-          <w:lang w:val="fr-FR"/>
-        </w:rPr>
-        <w:t>P</w:t>
-      </w:r>
-      <w:r>
-        <w:rPr>
-          <w:rStyle w:val="NoneA"/>
-          <w:rFonts w:ascii="Arial" w:hAnsi="Arial"/>
-          <w:sz w:val="22"/>
-          <w:szCs w:val="22"/>
-          <w:lang w:val="fr-FR"/>
-        </w:rPr>
-        <w:t xml:space="preserve"> &lt; 0.05).</w:t>
-      </w:r>
-      <w:bookmarkEnd w:id="10"/>
-      <w:r>
-        <w:rPr>
-          <w:rStyle w:val="NoneA"/>
-          <w:rFonts w:ascii="Arial" w:hAnsi="Arial"/>
-          <w:sz w:val="22"/>
-          <w:szCs w:val="22"/>
-          <w:lang w:val="en-US"/>
-        </w:rPr>
-        <w:t xml:space="preserve"> Median importance scores and pooled random distribution were recalculated per metabolite using the values from each condition tested. </w:t>
-      </w:r>
-      <w:bookmarkStart w:id="11" w:name="MathJaxElement43Frame58"/>
-      <w:r>
-        <w:rPr>
-          <w:rStyle w:val="NoneA"/>
-          <w:rFonts w:ascii="Arial" w:hAnsi="Arial"/>
-          <w:b/>
-          <w:bCs/>
-          <w:sz w:val="22"/>
-          <w:szCs w:val="22"/>
-          <w:lang w:val="en-US"/>
-        </w:rPr>
-        <w:t>(</w:t>
-      </w:r>
-      <w:r>
-        <w:rPr>
-          <w:rStyle w:val="NoneA"/>
-          <w:rFonts w:ascii="Arial" w:hAnsi="Arial"/>
-          <w:b/>
-          <w:bCs/>
-          <w:sz w:val="22"/>
-          <w:szCs w:val="22"/>
-          <w:lang w:val="en-US"/>
-        </w:rPr>
-        <w:t>b</w:t>
-      </w:r>
-      <w:r>
-        <w:rPr>
-          <w:rStyle w:val="NoneA"/>
-          <w:rFonts w:ascii="Arial" w:hAnsi="Arial"/>
-          <w:b/>
-          <w:bCs/>
-          <w:sz w:val="22"/>
-          <w:szCs w:val="22"/>
-          <w:lang w:val="en-US"/>
-        </w:rPr>
-        <w:t>)</w:t>
-      </w:r>
-      <w:r>
-        <w:rPr>
-          <w:rStyle w:val="NoneA"/>
-          <w:rFonts w:ascii="Arial" w:hAnsi="Arial"/>
-          <w:sz w:val="22"/>
-          <w:szCs w:val="22"/>
-          <w:lang w:val="en-US"/>
-        </w:rPr>
-        <w:t xml:space="preserve"> Distinctly important significant metabolites from each treatment group</w:t>
-      </w:r>
-      <w:r>
-        <w:rPr>
-          <w:rStyle w:val="NoneA"/>
-          <w:rFonts w:ascii="Arial" w:hAnsi="Arial"/>
-          <w:sz w:val="22"/>
-          <w:szCs w:val="22"/>
-          <w:lang w:val="fr-FR"/>
-        </w:rPr>
-        <w:t xml:space="preserve"> (</w:t>
-      </w:r>
-      <w:r>
-        <w:rPr>
-          <w:rStyle w:val="NoneA"/>
-          <w:rFonts w:ascii="Arial" w:hAnsi="Arial"/>
-          <w:i/>
-          <w:iCs/>
-          <w:sz w:val="22"/>
-          <w:szCs w:val="22"/>
-          <w:lang w:val="fr-FR"/>
-        </w:rPr>
-        <w:t>P</w:t>
-      </w:r>
-      <w:r>
-        <w:rPr>
-          <w:rStyle w:val="NoneA"/>
-          <w:rFonts w:ascii="Arial" w:hAnsi="Arial"/>
-          <w:sz w:val="22"/>
-          <w:szCs w:val="22"/>
-          <w:lang w:val="fr-FR"/>
-        </w:rPr>
-        <w:t xml:space="preserve"> &lt; 0.05)</w:t>
-      </w:r>
-      <w:r>
-        <w:rPr>
-          <w:rStyle w:val="NoneA"/>
-          <w:rFonts w:ascii="Arial" w:hAnsi="Arial"/>
-          <w:sz w:val="22"/>
-          <w:szCs w:val="22"/>
-          <w:lang w:val="en-US"/>
-        </w:rPr>
-        <w:t>. The top 25 scoring metabolites from each group was cross-referenced against each other group resulting in</w:t>
-      </w:r>
-      <w:r>
-        <w:rPr>
-          <w:rStyle w:val="NoneA"/>
-          <w:rFonts w:ascii="Arial" w:hAnsi="Arial"/>
-          <w:sz w:val="22"/>
-          <w:szCs w:val="22"/>
-          <w:lang w:val="pt-PT"/>
-        </w:rPr>
-        <w:t xml:space="preserve"> metabolites </w:t>
-      </w:r>
-      <w:r>
-        <w:rPr>
-          <w:rStyle w:val="NoneA"/>
-          <w:rFonts w:ascii="Arial" w:hAnsi="Arial"/>
-          <w:sz w:val="22"/>
-          <w:szCs w:val="22"/>
-          <w:lang w:val="en-US"/>
-        </w:rPr>
-        <w:t>that are differentially important between environments.</w:t>
-      </w:r>
-      <w:bookmarkEnd w:id="11"/>
-      <w:r>
-        <w:rPr>
-          <w:rStyle w:val="NoneA"/>
-          <w:rFonts w:ascii="Arial" w:hAnsi="Arial"/>
-          <w:sz w:val="22"/>
-          <w:szCs w:val="22"/>
-          <w:lang w:val="en-US"/>
-        </w:rPr>
-        <w:t xml:space="preserve"> </w:t>
-      </w:r>
-      <w:bookmarkStart w:id="12" w:name="MathJaxElement43Frame59"/>
-      <w:r>
-        <w:rPr>
-          <w:rStyle w:val="NoneA"/>
-          <w:rFonts w:ascii="Arial" w:hAnsi="Arial"/>
-          <w:b/>
-          <w:bCs/>
-          <w:sz w:val="22"/>
-          <w:szCs w:val="22"/>
-          <w:lang w:val="it-IT"/>
-        </w:rPr>
-        <w:t>(</w:t>
-      </w:r>
-      <w:r>
-        <w:rPr>
-          <w:rStyle w:val="NoneA"/>
-          <w:rFonts w:ascii="Arial" w:hAnsi="Arial"/>
-          <w:b/>
-          <w:bCs/>
-          <w:sz w:val="22"/>
-          <w:szCs w:val="22"/>
-          <w:lang w:val="it-IT"/>
-        </w:rPr>
-        <w:t>c</w:t>
-      </w:r>
-      <w:r>
-        <w:rPr>
-          <w:rStyle w:val="NoneA"/>
-          <w:rFonts w:ascii="Arial" w:hAnsi="Arial"/>
-          <w:b/>
-          <w:bCs/>
-          <w:sz w:val="22"/>
-          <w:szCs w:val="22"/>
-          <w:lang w:val="it-IT"/>
-        </w:rPr>
-        <w:t xml:space="preserve">) </w:t>
-      </w:r>
-      <w:r>
-        <w:rPr>
-          <w:rStyle w:val="NoneA"/>
-          <w:rFonts w:ascii="Arial" w:hAnsi="Arial"/>
-          <w:i/>
-          <w:iCs/>
-          <w:sz w:val="22"/>
-          <w:szCs w:val="22"/>
-          <w:lang w:val="it-IT"/>
-        </w:rPr>
-        <w:t>In vitro</w:t>
-      </w:r>
-      <w:r>
-        <w:rPr>
-          <w:rStyle w:val="NoneA"/>
-          <w:rFonts w:ascii="Arial" w:hAnsi="Arial"/>
-          <w:sz w:val="22"/>
-          <w:szCs w:val="22"/>
-          <w:lang w:val="en-US"/>
-        </w:rPr>
-        <w:t xml:space="preserve"> growth curves validating identified growth nutrients from network analysis. In </w:t>
-      </w:r>
-      <w:r>
-        <w:rPr>
-          <w:rStyle w:val="NoneA"/>
-          <w:rFonts w:ascii="Arial" w:hAnsi="Arial"/>
-          <w:sz w:val="22"/>
-          <w:szCs w:val="22"/>
-          <w:lang w:val="en-US"/>
-        </w:rPr>
-        <w:t>gray</w:t>
-      </w:r>
-      <w:r>
-        <w:rPr>
-          <w:rStyle w:val="NoneA"/>
-          <w:rFonts w:ascii="Arial" w:hAnsi="Arial"/>
-          <w:sz w:val="22"/>
-          <w:szCs w:val="22"/>
-          <w:lang w:val="en-US"/>
-        </w:rPr>
-        <w:t xml:space="preserve"> </w:t>
-      </w:r>
-      <w:r>
-        <w:rPr>
-          <w:rStyle w:val="NoneA"/>
-          <w:rFonts w:ascii="Arial" w:hAnsi="Arial"/>
-          <w:sz w:val="22"/>
-          <w:szCs w:val="22"/>
-          <w:lang w:val="en-US"/>
-        </w:rPr>
-        <w:t xml:space="preserve">is a control curve in which amino acids are the only possible source of carbon for </w:t>
-      </w:r>
-      <w:r>
-        <w:rPr>
-          <w:rStyle w:val="NoneA"/>
-          <w:rFonts w:ascii="Arial" w:hAnsi="Arial"/>
-          <w:i/>
-          <w:iCs/>
-          <w:sz w:val="22"/>
-          <w:szCs w:val="22"/>
-          <w:lang w:val="en-US"/>
-        </w:rPr>
-        <w:t>C. difficile</w:t>
-      </w:r>
-      <w:r>
-        <w:rPr>
-          <w:rStyle w:val="NoneA"/>
-          <w:rFonts w:ascii="Arial" w:hAnsi="Arial"/>
-          <w:sz w:val="22"/>
-          <w:szCs w:val="22"/>
-          <w:lang w:val="en-US"/>
-        </w:rPr>
-        <w:t xml:space="preserve">. One metabolite that is consistently important to </w:t>
-      </w:r>
-      <w:r>
-        <w:rPr>
-          <w:rStyle w:val="NoneA"/>
-          <w:rFonts w:ascii="Arial" w:hAnsi="Arial"/>
-          <w:i/>
-          <w:iCs/>
-          <w:sz w:val="22"/>
-          <w:szCs w:val="22"/>
-          <w:lang w:val="en-US"/>
-        </w:rPr>
-        <w:t>C. difficile</w:t>
-      </w:r>
-      <w:r>
-        <w:rPr>
-          <w:rStyle w:val="NoneA"/>
-          <w:rFonts w:ascii="Arial" w:hAnsi="Arial"/>
-          <w:sz w:val="22"/>
-          <w:szCs w:val="22"/>
-          <w:lang w:val="en-US"/>
-        </w:rPr>
-        <w:t xml:space="preserve"> and at least one metabolite indicated as distinctly important from each group supported growth significantly more (</w:t>
-      </w:r>
-      <w:r>
-        <w:rPr>
-          <w:rStyle w:val="NoneA"/>
-          <w:rFonts w:ascii="Arial" w:hAnsi="Arial"/>
-          <w:i/>
-          <w:iCs/>
-          <w:sz w:val="22"/>
-          <w:szCs w:val="22"/>
-          <w:lang w:val="en-US"/>
-        </w:rPr>
-        <w:t>P</w:t>
-      </w:r>
-      <w:r>
-        <w:rPr>
-          <w:rStyle w:val="NoneA"/>
-          <w:rFonts w:ascii="Arial" w:hAnsi="Arial"/>
-          <w:sz w:val="22"/>
-          <w:szCs w:val="22"/>
-          <w:lang w:val="en-US"/>
-        </w:rPr>
-        <w:t xml:space="preserve"> &lt;&lt; 0.001) than No Carbohydrate</w:t>
-      </w:r>
-      <w:r>
-        <w:rPr>
-          <w:rStyle w:val="NoneA"/>
-          <w:rFonts w:ascii="Arial" w:hAnsi="Arial"/>
-          <w:sz w:val="22"/>
-          <w:szCs w:val="22"/>
-          <w:lang w:val="en-US"/>
-        </w:rPr>
-        <w:t>s</w:t>
-      </w:r>
-      <w:r>
-        <w:rPr>
-          <w:rStyle w:val="NoneA"/>
-          <w:rFonts w:ascii="Arial" w:hAnsi="Arial"/>
-          <w:sz w:val="22"/>
-          <w:szCs w:val="22"/>
-          <w:lang w:val="en-US"/>
-        </w:rPr>
-        <w:t xml:space="preserve"> </w:t>
-      </w:r>
-      <w:r>
-        <w:rPr>
-          <w:rStyle w:val="NoneA"/>
-          <w:rFonts w:ascii="Arial" w:hAnsi="Arial"/>
-          <w:sz w:val="22"/>
-          <w:szCs w:val="22"/>
-          <w:lang w:val="en-US"/>
-        </w:rPr>
-        <w:t xml:space="preserve">(+ Amino acids) </w:t>
-      </w:r>
-      <w:r>
-        <w:rPr>
-          <w:rStyle w:val="NoneA"/>
-          <w:rFonts w:ascii="Arial" w:hAnsi="Arial"/>
-          <w:sz w:val="22"/>
-          <w:szCs w:val="22"/>
-          <w:lang w:val="en-US"/>
-        </w:rPr>
-        <w:t>control.</w:t>
-      </w:r>
-      <w:bookmarkEnd w:id="12"/>
-      <w:r>
-        <w:rPr>
-          <w:rStyle w:val="NoneA"/>
-          <w:rFonts w:ascii="Arial" w:hAnsi="Arial"/>
-          <w:sz w:val="22"/>
-          <w:szCs w:val="22"/>
-          <w:lang w:val="en-US"/>
-        </w:rPr>
-        <w:t xml:space="preserve"> Only those carbon sources that significantly improved </w:t>
-      </w:r>
-      <w:r>
-        <w:rPr>
-          <w:rStyle w:val="NoneA"/>
-          <w:rFonts w:ascii="Arial" w:hAnsi="Arial"/>
-          <w:i/>
-          <w:iCs/>
-          <w:sz w:val="22"/>
-          <w:szCs w:val="22"/>
-          <w:lang w:val="en-US"/>
-        </w:rPr>
-        <w:t>C. difficile</w:t>
-      </w:r>
-      <w:r>
-        <w:rPr>
-          <w:rStyle w:val="NoneA"/>
-          <w:rFonts w:ascii="Arial" w:hAnsi="Arial"/>
-          <w:sz w:val="22"/>
-          <w:szCs w:val="22"/>
-          <w:lang w:val="en-US"/>
-        </w:rPr>
-        <w:t xml:space="preserve"> growth over controls are displayed (remainder are located in Table S6). </w:t>
-      </w:r>
-      <w:bookmarkStart w:id="13" w:name="MathJaxElement43Frame510"/>
-      <w:r>
-        <w:rPr>
-          <w:rStyle w:val="NoneA"/>
-          <w:rFonts w:ascii="Arial" w:hAnsi="Arial"/>
-          <w:sz w:val="22"/>
-          <w:szCs w:val="22"/>
-          <w:lang w:val="en-US"/>
-        </w:rPr>
-        <w:t>Significant differences were calculated using 2-Way ANOVA with Holm-Bonferroni correction.</w:t>
       </w:r>
     </w:p>
     <w:p>
       <w:pPr>
         <w:pStyle w:val="Default"/>
-        <w:shd w:val="clear" w:fill="FFFFFF"/>
-        <w:spacing w:lineRule="auto" w:line="480"/>
-        <w:jc w:val="both"/>
-        <w:rPr>
-          <w:rFonts w:ascii="Arial" w:hAnsi="Arial" w:eastAsia="Arial" w:cs="Arial"/>
-          <w:sz w:val="22"/>
-          <w:szCs w:val="22"/>
-        </w:rPr>
-      </w:pPr>
-      <w:r>
-        <w:rPr>
-          <w:rFonts w:eastAsia="Arial" w:cs="Arial" w:ascii="Arial" w:hAnsi="Arial"/>
-          <w:sz w:val="22"/>
-          <w:szCs w:val="22"/>
-        </w:rPr>
-      </w:r>
-    </w:p>
-    <w:p>
-      <w:pPr>
-        <w:pStyle w:val="Default"/>
-        <w:shd w:val="clear" w:fill="FFFFFF"/>
-        <w:spacing w:lineRule="auto" w:line="480"/>
-        <w:jc w:val="both"/>
-        <w:rPr>
-          <w:rStyle w:val="Hyperlink2"/>
-        </w:rPr>
-      </w:pPr>
-      <w:r>
-        <w:rPr/>
-      </w:r>
-    </w:p>
-    <w:p>
-      <w:pPr>
-        <w:pStyle w:val="Default"/>
-        <w:shd w:val="clear" w:fill="FFFFFF"/>
+        <w:widowControl/>
+        <w:shd w:val="clear" w:fill="FFFFFF"/>
+        <w:tabs>
+          <w:tab w:val="left" w:pos="720" w:leader="none"/>
+          <w:tab w:val="left" w:pos="1440" w:leader="none"/>
+          <w:tab w:val="left" w:pos="2160" w:leader="none"/>
+          <w:tab w:val="left" w:pos="2880" w:leader="none"/>
+          <w:tab w:val="left" w:pos="3600" w:leader="none"/>
+          <w:tab w:val="left" w:pos="4320" w:leader="none"/>
+          <w:tab w:val="left" w:pos="5040" w:leader="none"/>
+          <w:tab w:val="left" w:pos="5760" w:leader="none"/>
+          <w:tab w:val="left" w:pos="6480" w:leader="none"/>
+          <w:tab w:val="left" w:pos="7200" w:leader="none"/>
+          <w:tab w:val="left" w:pos="7920" w:leader="none"/>
+          <w:tab w:val="left" w:pos="8640" w:leader="none"/>
+          <w:tab w:val="left" w:pos="9360" w:leader="none"/>
+        </w:tabs>
+        <w:suppressAutoHyphens w:val="false"/>
         <w:spacing w:lineRule="auto" w:line="480"/>
         <w:jc w:val="both"/>
         <w:rPr/>
@@ -11412,7 +10420,7 @@
           <w:szCs w:val="22"/>
           <w:lang w:val="en-US"/>
         </w:rPr>
-        <w:t xml:space="preserve">Supplementary Figure </w:t>
+        <w:t xml:space="preserve">Figure 6 | Results from network-based metabolite importance calculation and </w:t>
       </w:r>
       <w:r>
         <w:rPr>
@@ -11420,11 +10428,13 @@
           <w:rFonts w:ascii="Arial" w:hAnsi="Arial"/>
           <w:b/>
           <w:bCs/>
-          <w:sz w:val="22"/>
-          <w:szCs w:val="22"/>
-          <w:lang w:val="en-US"/>
-        </w:rPr>
-        <w:t>1</w:t>
+          <w:i/>
+          <w:iCs/>
+          <w:sz w:val="22"/>
+          <w:szCs w:val="22"/>
+          <w:lang w:val="en-US"/>
+        </w:rPr>
+        <w:t>in vitro</w:t>
       </w:r>
       <w:r>
         <w:rPr>
@@ -11436,7 +10446,459 @@
           <w:szCs w:val="22"/>
           <w:lang w:val="en-US"/>
         </w:rPr>
-        <w:t xml:space="preserve"> |  Expression of specific KEGG gene families. </w:t>
+        <w:t xml:space="preserve"> growth with important carbohydrates.</w:t>
+      </w:r>
+      <w:r>
+        <w:rPr>
+          <w:rStyle w:val="NoneA"/>
+          <w:rFonts w:ascii="Arial" w:hAnsi="Arial"/>
+          <w:b w:val="false"/>
+          <w:bCs w:val="false"/>
+          <w:sz w:val="22"/>
+          <w:szCs w:val="22"/>
+          <w:lang w:val="en-US"/>
+        </w:rPr>
+        <w:t xml:space="preserve"> Prior to importance calculation, transcript abundances for each condition were evenly rarefied to 27,664 normalized reads to include gnotobiotic mice for even comparison across colonized environments (~18x coverage).</w:t>
+      </w:r>
+      <w:r>
+        <w:rPr>
+          <w:rStyle w:val="NoneA"/>
+          <w:rFonts w:ascii="Arial" w:hAnsi="Arial"/>
+          <w:b/>
+          <w:bCs/>
+          <w:sz w:val="22"/>
+          <w:szCs w:val="22"/>
+          <w:lang w:val="en-US"/>
+        </w:rPr>
+        <w:t xml:space="preserve"> </w:t>
+      </w:r>
+      <w:bookmarkStart w:id="9" w:name="MathJaxElement43Frame55"/>
+      <w:r>
+        <w:rPr>
+          <w:rStyle w:val="NoneA"/>
+          <w:rFonts w:ascii="Arial" w:hAnsi="Arial"/>
+          <w:b/>
+          <w:bCs/>
+          <w:sz w:val="22"/>
+          <w:szCs w:val="22"/>
+          <w:lang w:val="en-US"/>
+        </w:rPr>
+        <w:t>(a)</w:t>
+      </w:r>
+      <w:r>
+        <w:rPr>
+          <w:rStyle w:val="NoneA"/>
+          <w:rFonts w:ascii="Arial" w:hAnsi="Arial"/>
+          <w:sz w:val="22"/>
+          <w:szCs w:val="22"/>
+          <w:lang w:val="en-US"/>
+        </w:rPr>
+        <w:t xml:space="preserve"> Median</w:t>
+      </w:r>
+      <w:bookmarkStart w:id="10" w:name="MathJaxElement43Frame54"/>
+      <w:bookmarkEnd w:id="9"/>
+      <w:r>
+        <w:rPr>
+          <w:rStyle w:val="NoneA"/>
+          <w:rFonts w:ascii="Arial" w:hAnsi="Arial"/>
+          <w:sz w:val="22"/>
+          <w:szCs w:val="22"/>
+          <w:lang w:val="en-US"/>
+        </w:rPr>
+        <w:t xml:space="preserve"> </w:t>
+      </w:r>
+      <w:bookmarkEnd w:id="10"/>
+      <w:r>
+        <w:rPr>
+          <w:rStyle w:val="NoneA"/>
+          <w:rFonts w:ascii="Arial" w:hAnsi="Arial"/>
+          <w:sz w:val="22"/>
+          <w:szCs w:val="22"/>
+          <w:lang w:val="en-US"/>
+        </w:rPr>
+        <w:t>s</w:t>
+      </w:r>
+      <w:bookmarkStart w:id="11" w:name="MathJaxElement43Frame56"/>
+      <w:r>
+        <w:rPr>
+          <w:rStyle w:val="NoneA"/>
+          <w:rFonts w:ascii="Arial" w:hAnsi="Arial"/>
+          <w:sz w:val="22"/>
+          <w:szCs w:val="22"/>
+          <w:lang w:val="en-US"/>
+        </w:rPr>
+        <w:t xml:space="preserve">hared </w:t>
+      </w:r>
+      <w:bookmarkEnd w:id="11"/>
+      <w:r>
+        <w:rPr>
+          <w:rStyle w:val="NoneA"/>
+          <w:rFonts w:ascii="Arial" w:hAnsi="Arial"/>
+          <w:sz w:val="22"/>
+          <w:szCs w:val="22"/>
+          <w:lang w:val="en-US"/>
+        </w:rPr>
+        <w:t>significant m</w:t>
+      </w:r>
+      <w:bookmarkStart w:id="12" w:name="MathJaxElement43Frame57"/>
+      <w:r>
+        <w:rPr>
+          <w:rStyle w:val="NoneA"/>
+          <w:rFonts w:ascii="Arial" w:hAnsi="Arial"/>
+          <w:sz w:val="22"/>
+          <w:szCs w:val="22"/>
+          <w:lang w:val="fr-FR"/>
+        </w:rPr>
+        <w:t>etabolites</w:t>
+      </w:r>
+      <w:r>
+        <w:rPr>
+          <w:rStyle w:val="NoneA"/>
+          <w:rFonts w:ascii="Arial" w:hAnsi="Arial"/>
+          <w:sz w:val="22"/>
+          <w:szCs w:val="22"/>
+          <w:lang w:val="en-US"/>
+        </w:rPr>
+        <w:t xml:space="preserve"> among the 50 highest scoring metabolites from each</w:t>
+      </w:r>
+      <w:r>
+        <w:rPr>
+          <w:rStyle w:val="NoneA"/>
+          <w:rFonts w:ascii="Arial" w:hAnsi="Arial"/>
+          <w:sz w:val="22"/>
+          <w:szCs w:val="22"/>
+          <w:lang w:val="fr-FR"/>
+        </w:rPr>
+        <w:t xml:space="preserve"> condition (</w:t>
+      </w:r>
+      <w:r>
+        <w:rPr>
+          <w:rStyle w:val="NoneA"/>
+          <w:rFonts w:ascii="Arial" w:hAnsi="Arial"/>
+          <w:i/>
+          <w:iCs/>
+          <w:sz w:val="22"/>
+          <w:szCs w:val="22"/>
+          <w:lang w:val="fr-FR"/>
+        </w:rPr>
+        <w:t>P</w:t>
+      </w:r>
+      <w:r>
+        <w:rPr>
+          <w:rStyle w:val="NoneA"/>
+          <w:rFonts w:ascii="Arial" w:hAnsi="Arial"/>
+          <w:sz w:val="22"/>
+          <w:szCs w:val="22"/>
+          <w:lang w:val="fr-FR"/>
+        </w:rPr>
+        <w:t xml:space="preserve"> &lt; 0.05).</w:t>
+      </w:r>
+      <w:bookmarkEnd w:id="12"/>
+      <w:r>
+        <w:rPr>
+          <w:rStyle w:val="NoneA"/>
+          <w:rFonts w:ascii="Arial" w:hAnsi="Arial"/>
+          <w:sz w:val="22"/>
+          <w:szCs w:val="22"/>
+          <w:lang w:val="en-US"/>
+        </w:rPr>
+        <w:t xml:space="preserve"> Median importance scores and pooled random distribution were recalculated per metabolite using the values from each condition tested. </w:t>
+      </w:r>
+      <w:bookmarkStart w:id="13" w:name="MathJaxElement43Frame58"/>
+      <w:r>
+        <w:rPr>
+          <w:rStyle w:val="NoneA"/>
+          <w:rFonts w:ascii="Arial" w:hAnsi="Arial"/>
+          <w:b/>
+          <w:bCs/>
+          <w:sz w:val="22"/>
+          <w:szCs w:val="22"/>
+          <w:lang w:val="en-US"/>
+        </w:rPr>
+        <w:t>(b)</w:t>
+      </w:r>
+      <w:r>
+        <w:rPr>
+          <w:rStyle w:val="NoneA"/>
+          <w:rFonts w:ascii="Arial" w:hAnsi="Arial"/>
+          <w:sz w:val="22"/>
+          <w:szCs w:val="22"/>
+          <w:lang w:val="en-US"/>
+        </w:rPr>
+        <w:t xml:space="preserve"> Distinctly important significant metabolites from each treatment group</w:t>
+      </w:r>
+      <w:r>
+        <w:rPr>
+          <w:rStyle w:val="NoneA"/>
+          <w:rFonts w:ascii="Arial" w:hAnsi="Arial"/>
+          <w:sz w:val="22"/>
+          <w:szCs w:val="22"/>
+          <w:lang w:val="fr-FR"/>
+        </w:rPr>
+        <w:t xml:space="preserve"> (</w:t>
+      </w:r>
+      <w:r>
+        <w:rPr>
+          <w:rStyle w:val="NoneA"/>
+          <w:rFonts w:ascii="Arial" w:hAnsi="Arial"/>
+          <w:i/>
+          <w:iCs/>
+          <w:sz w:val="22"/>
+          <w:szCs w:val="22"/>
+          <w:lang w:val="fr-FR"/>
+        </w:rPr>
+        <w:t>P</w:t>
+      </w:r>
+      <w:r>
+        <w:rPr>
+          <w:rStyle w:val="NoneA"/>
+          <w:rFonts w:ascii="Arial" w:hAnsi="Arial"/>
+          <w:sz w:val="22"/>
+          <w:szCs w:val="22"/>
+          <w:lang w:val="fr-FR"/>
+        </w:rPr>
+        <w:t xml:space="preserve"> &lt; 0.05)</w:t>
+      </w:r>
+      <w:r>
+        <w:rPr>
+          <w:rStyle w:val="NoneA"/>
+          <w:rFonts w:ascii="Arial" w:hAnsi="Arial"/>
+          <w:sz w:val="22"/>
+          <w:szCs w:val="22"/>
+          <w:lang w:val="en-US"/>
+        </w:rPr>
+        <w:t>. The top 25 scoring metabolites from each group was cross-referenced against each other group resulting in</w:t>
+      </w:r>
+      <w:r>
+        <w:rPr>
+          <w:rStyle w:val="NoneA"/>
+          <w:rFonts w:ascii="Arial" w:hAnsi="Arial"/>
+          <w:sz w:val="22"/>
+          <w:szCs w:val="22"/>
+          <w:lang w:val="pt-PT"/>
+        </w:rPr>
+        <w:t xml:space="preserve"> metabolites </w:t>
+      </w:r>
+      <w:r>
+        <w:rPr>
+          <w:rStyle w:val="NoneA"/>
+          <w:rFonts w:ascii="Arial" w:hAnsi="Arial"/>
+          <w:sz w:val="22"/>
+          <w:szCs w:val="22"/>
+          <w:lang w:val="en-US"/>
+        </w:rPr>
+        <w:t>that are differentially important between environments.</w:t>
+      </w:r>
+      <w:bookmarkEnd w:id="13"/>
+      <w:r>
+        <w:rPr>
+          <w:rStyle w:val="NoneA"/>
+          <w:rFonts w:ascii="Arial" w:hAnsi="Arial"/>
+          <w:sz w:val="22"/>
+          <w:szCs w:val="22"/>
+          <w:lang w:val="en-US"/>
+        </w:rPr>
+        <w:t xml:space="preserve"> </w:t>
+      </w:r>
+      <w:bookmarkStart w:id="14" w:name="MathJaxElement43Frame59"/>
+      <w:r>
+        <w:rPr>
+          <w:rStyle w:val="NoneA"/>
+          <w:rFonts w:ascii="Arial" w:hAnsi="Arial"/>
+          <w:b/>
+          <w:bCs/>
+          <w:sz w:val="22"/>
+          <w:szCs w:val="22"/>
+          <w:lang w:val="it-IT"/>
+        </w:rPr>
+        <w:t xml:space="preserve">(c) </w:t>
+      </w:r>
+      <w:r>
+        <w:rPr>
+          <w:rStyle w:val="NoneA"/>
+          <w:rFonts w:ascii="Arial" w:hAnsi="Arial"/>
+          <w:i/>
+          <w:iCs/>
+          <w:sz w:val="22"/>
+          <w:szCs w:val="22"/>
+          <w:lang w:val="it-IT"/>
+        </w:rPr>
+        <w:t>In vitro</w:t>
+      </w:r>
+      <w:r>
+        <w:rPr>
+          <w:rStyle w:val="NoneA"/>
+          <w:rFonts w:ascii="Arial" w:hAnsi="Arial"/>
+          <w:sz w:val="22"/>
+          <w:szCs w:val="22"/>
+          <w:lang w:val="en-US"/>
+        </w:rPr>
+        <w:t xml:space="preserve"> growth curves validating identified growth nutrients from network analysis. In gray is a control curve in which amino acids are the only possible source of carbon for </w:t>
+      </w:r>
+      <w:r>
+        <w:rPr>
+          <w:rStyle w:val="NoneA"/>
+          <w:rFonts w:ascii="Arial" w:hAnsi="Arial"/>
+          <w:i/>
+          <w:iCs/>
+          <w:sz w:val="22"/>
+          <w:szCs w:val="22"/>
+          <w:lang w:val="en-US"/>
+        </w:rPr>
+        <w:t>C. difficile</w:t>
+      </w:r>
+      <w:r>
+        <w:rPr>
+          <w:rStyle w:val="NoneA"/>
+          <w:rFonts w:ascii="Arial" w:hAnsi="Arial"/>
+          <w:sz w:val="22"/>
+          <w:szCs w:val="22"/>
+          <w:lang w:val="en-US"/>
+        </w:rPr>
+        <w:t xml:space="preserve">. One metabolite that is consistently important to </w:t>
+      </w:r>
+      <w:r>
+        <w:rPr>
+          <w:rStyle w:val="NoneA"/>
+          <w:rFonts w:ascii="Arial" w:hAnsi="Arial"/>
+          <w:i/>
+          <w:iCs/>
+          <w:sz w:val="22"/>
+          <w:szCs w:val="22"/>
+          <w:lang w:val="en-US"/>
+        </w:rPr>
+        <w:t>C. difficile</w:t>
+      </w:r>
+      <w:r>
+        <w:rPr>
+          <w:rStyle w:val="NoneA"/>
+          <w:rFonts w:ascii="Arial" w:hAnsi="Arial"/>
+          <w:sz w:val="22"/>
+          <w:szCs w:val="22"/>
+          <w:lang w:val="en-US"/>
+        </w:rPr>
+        <w:t xml:space="preserve"> and at least one metabolite indicated as distinctly important from each group supported growth significantly more (</w:t>
+      </w:r>
+      <w:r>
+        <w:rPr>
+          <w:rStyle w:val="NoneA"/>
+          <w:rFonts w:ascii="Arial" w:hAnsi="Arial"/>
+          <w:i/>
+          <w:iCs/>
+          <w:sz w:val="22"/>
+          <w:szCs w:val="22"/>
+          <w:lang w:val="en-US"/>
+        </w:rPr>
+        <w:t>P</w:t>
+      </w:r>
+      <w:r>
+        <w:rPr>
+          <w:rStyle w:val="NoneA"/>
+          <w:rFonts w:ascii="Arial" w:hAnsi="Arial"/>
+          <w:sz w:val="22"/>
+          <w:szCs w:val="22"/>
+          <w:lang w:val="en-US"/>
+        </w:rPr>
+        <w:t xml:space="preserve"> &lt;&lt; 0.001) than No Carbohydrates (+ Amino acids) control.</w:t>
+      </w:r>
+      <w:bookmarkEnd w:id="14"/>
+      <w:r>
+        <w:rPr>
+          <w:rStyle w:val="NoneA"/>
+          <w:rFonts w:ascii="Arial" w:hAnsi="Arial"/>
+          <w:sz w:val="22"/>
+          <w:szCs w:val="22"/>
+          <w:lang w:val="en-US"/>
+        </w:rPr>
+        <w:t xml:space="preserve"> Only those carbon sources that significantly improved </w:t>
+      </w:r>
+      <w:r>
+        <w:rPr>
+          <w:rStyle w:val="NoneA"/>
+          <w:rFonts w:ascii="Arial" w:hAnsi="Arial"/>
+          <w:i/>
+          <w:iCs/>
+          <w:sz w:val="22"/>
+          <w:szCs w:val="22"/>
+          <w:lang w:val="en-US"/>
+        </w:rPr>
+        <w:t>C. difficile</w:t>
+      </w:r>
+      <w:r>
+        <w:rPr>
+          <w:rStyle w:val="NoneA"/>
+          <w:rFonts w:ascii="Arial" w:hAnsi="Arial"/>
+          <w:sz w:val="22"/>
+          <w:szCs w:val="22"/>
+          <w:lang w:val="en-US"/>
+        </w:rPr>
+        <w:t xml:space="preserve"> growth over controls are displayed (remainder are located in Table S4). </w:t>
+      </w:r>
+      <w:bookmarkStart w:id="15" w:name="MathJaxElement43Frame510"/>
+      <w:r>
+        <w:rPr>
+          <w:rStyle w:val="NoneA"/>
+          <w:rFonts w:ascii="Arial" w:hAnsi="Arial"/>
+          <w:sz w:val="22"/>
+          <w:szCs w:val="22"/>
+          <w:lang w:val="en-US"/>
+        </w:rPr>
+        <w:t>Significant differences were calculated using 2-Way ANOVA with Holm-Bonferroni correction.</w:t>
+      </w:r>
+    </w:p>
+    <w:p>
+      <w:pPr>
+        <w:pStyle w:val="Default"/>
+        <w:shd w:val="clear" w:fill="FFFFFF"/>
+        <w:spacing w:lineRule="auto" w:line="480"/>
+        <w:jc w:val="both"/>
+        <w:rPr>
+          <w:rFonts w:ascii="Arial" w:hAnsi="Arial" w:eastAsia="Arial" w:cs="Arial"/>
+          <w:sz w:val="22"/>
+          <w:szCs w:val="22"/>
+        </w:rPr>
+      </w:pPr>
+      <w:r>
+        <w:rPr>
+          <w:rFonts w:eastAsia="Arial" w:cs="Arial" w:ascii="Arial" w:hAnsi="Arial"/>
+          <w:sz w:val="22"/>
+          <w:szCs w:val="22"/>
+        </w:rPr>
+      </w:r>
+    </w:p>
+    <w:p>
+      <w:pPr>
+        <w:pStyle w:val="Default"/>
+        <w:shd w:val="clear" w:fill="FFFFFF"/>
+        <w:spacing w:lineRule="auto" w:line="480"/>
+        <w:jc w:val="both"/>
+        <w:rPr>
+          <w:rStyle w:val="Hyperlink2"/>
+        </w:rPr>
+      </w:pPr>
+      <w:r>
+        <w:rPr/>
+      </w:r>
+    </w:p>
+    <w:p>
+      <w:pPr>
+        <w:pStyle w:val="Default"/>
+        <w:shd w:val="clear" w:fill="FFFFFF"/>
+        <w:spacing w:lineRule="auto" w:line="480"/>
+        <w:jc w:val="both"/>
+        <w:rPr/>
+      </w:pPr>
+      <w:r>
+        <w:rPr>
+          <w:rStyle w:val="NoneA"/>
+          <w:rFonts w:ascii="Arial" w:hAnsi="Arial"/>
+          <w:b/>
+          <w:bCs/>
+          <w:sz w:val="22"/>
+          <w:szCs w:val="22"/>
+          <w:lang w:val="en-US"/>
+        </w:rPr>
+        <w:t xml:space="preserve">Supplementary Figure 1 |  Expression of specific KEGG gene families. </w:t>
       </w:r>
       <w:r>
         <w:rPr>
@@ -11485,31 +10947,7 @@
           <w:szCs w:val="22"/>
           <w:lang w:val="en-US"/>
         </w:rPr>
-        <w:t xml:space="preserve">Supplementary Figure </w:t>
-      </w:r>
-      <w:r>
-        <w:rPr>
-          <w:rStyle w:val="NoneA"/>
-          <w:rFonts w:ascii="Arial" w:hAnsi="Arial"/>
-          <w:b/>
-          <w:bCs/>
-          <w:sz w:val="22"/>
-          <w:szCs w:val="22"/>
-          <w:lang w:val="en-US"/>
-        </w:rPr>
-        <w:t>2</w:t>
-      </w:r>
-      <w:r>
-        <w:rPr>
-          <w:rStyle w:val="NoneA"/>
-          <w:rFonts w:ascii="Arial" w:hAnsi="Arial"/>
-          <w:b/>
-          <w:bCs/>
-          <w:sz w:val="22"/>
-          <w:szCs w:val="22"/>
-          <w:lang w:val="en-US"/>
-        </w:rPr>
-        <w:t xml:space="preserve"> |  Acetate data supporting network output. </w:t>
+        <w:t xml:space="preserve">Supplementary Figure 2 |  Acetate data supporting network output. </w:t>
       </w:r>
       <w:r>
         <w:rPr>
@@ -11533,11 +10971,7 @@
       </w:pPr>
       <w:r>
         <w:rPr>
-          <w:rFonts w:eastAsia="Arial" w:cs="Arial" w:ascii="Arial" w:hAnsi="Arial"/>
-          <w:b/>
-          <w:bCs/>
-          <w:sz w:val="22"/>
-          <w:szCs w:val="22"/>
+          <w:lang w:val="en-US"/>
         </w:rPr>
       </w:r>
     </w:p>
@@ -11567,8 +11001,64 @@
           <w:szCs w:val="22"/>
           <w:lang w:val="en-US"/>
         </w:rPr>
-        <w:t xml:space="preserve">Supplementary Figure </w:t>
-      </w:r>
+        <w:t xml:space="preserve">Supplementary Figure 3 |  </w:t>
+      </w:r>
+      <w:r>
+        <w:rPr>
+          <w:rStyle w:val="Hyperlink2"/>
+          <w:rFonts w:ascii="Arial" w:hAnsi="Arial"/>
+          <w:b/>
+          <w:bCs/>
+          <w:lang w:val="en-US"/>
+        </w:rPr>
+        <w:t>Additional growth curves</w:t>
+      </w:r>
+    </w:p>
+    <w:p>
+      <w:pPr>
+        <w:pStyle w:val="Default"/>
+        <w:shd w:val="clear" w:fill="FFFFFF"/>
+        <w:spacing w:lineRule="auto" w:line="480"/>
+        <w:ind w:left="480" w:right="0" w:hanging="480"/>
+        <w:jc w:val="both"/>
+        <w:rPr>
+          <w:rStyle w:val="NoneA"/>
+          <w:lang w:val="en-US"/>
+        </w:rPr>
+      </w:pPr>
+      <w:r>
+        <w:rPr>
+          <w:lang w:val="en-US"/>
+        </w:rPr>
+      </w:r>
+    </w:p>
+    <w:p>
+      <w:pPr>
+        <w:pStyle w:val="Default"/>
+        <w:shd w:val="clear" w:fill="FFFFFF"/>
+        <w:spacing w:lineRule="auto" w:line="480"/>
+        <w:ind w:left="480" w:right="0" w:hanging="480"/>
+        <w:jc w:val="both"/>
+        <w:rPr>
+          <w:rStyle w:val="NoneA"/>
+          <w:lang w:val="en-US"/>
+        </w:rPr>
+      </w:pPr>
+      <w:r>
+        <w:rPr>
+          <w:lang w:val="en-US"/>
+        </w:rPr>
+      </w:r>
+    </w:p>
+    <w:p>
+      <w:pPr>
+        <w:pStyle w:val="Default"/>
+        <w:shd w:val="clear" w:fill="FFFFFF"/>
+        <w:spacing w:lineRule="auto" w:line="480"/>
+        <w:ind w:left="0" w:right="0" w:hanging="0"/>
+        <w:jc w:val="both"/>
+        <w:rPr/>
+      </w:pPr>
       <w:r>
         <w:rPr>
           <w:rStyle w:val="NoneA"/>
@@ -11579,8 +11069,38 @@
           <w:szCs w:val="22"/>
           <w:lang w:val="en-US"/>
         </w:rPr>
-        <w:t>3</w:t>
-      </w:r>
+        <w:t>Supplementary Table 1 |  Gene sets for fig 4.</w:t>
+      </w:r>
+    </w:p>
+    <w:p>
+      <w:pPr>
+        <w:pStyle w:val="Default"/>
+        <w:shd w:val="clear" w:fill="FFFFFF"/>
+        <w:spacing w:lineRule="auto" w:line="480"/>
+        <w:ind w:left="480" w:right="0" w:hanging="480"/>
+        <w:jc w:val="both"/>
+        <w:rPr>
+          <w:rStyle w:val="NoneA"/>
+          <w:lang w:val="en-US"/>
+        </w:rPr>
+      </w:pPr>
+      <w:r>
+        <w:rPr>
+          <w:lang w:val="en-US"/>
+        </w:rPr>
+      </w:r>
+    </w:p>
+    <w:p>
+      <w:pPr>
+        <w:pStyle w:val="Default"/>
+        <w:shd w:val="clear" w:fill="FFFFFF"/>
+        <w:spacing w:lineRule="auto" w:line="480"/>
+        <w:ind w:left="480" w:right="0" w:hanging="480"/>
+        <w:jc w:val="both"/>
+        <w:rPr>
+          <w:lang w:val="en-US"/>
+        </w:rPr>
+      </w:pPr>
       <w:r>
         <w:rPr>
           <w:rStyle w:val="NoneA"/>
@@ -11591,17 +11111,7 @@
           <w:szCs w:val="22"/>
           <w:lang w:val="en-US"/>
         </w:rPr>
-        <w:t xml:space="preserve"> |  </w:t>
-      </w:r>
-      <w:r>
-        <w:rPr>
-          <w:rStyle w:val="Hyperlink2"/>
-          <w:rFonts w:ascii="Arial" w:hAnsi="Arial"/>
-          <w:b/>
-          <w:bCs/>
-          <w:lang w:val="en-US"/>
-        </w:rPr>
-        <w:t>Additional growth curves</w:t>
+        <w:t>Supplementary Table 2 |  Network topology stats.</w:t>
       </w:r>
     </w:p>
     <w:p>
@@ -11612,12 +11122,14 @@
         <w:ind w:left="480" w:right="0" w:hanging="480"/>
         <w:jc w:val="both"/>
         <w:rPr>
+          <w:rStyle w:val="NoneA"/>
           <w:rFonts w:ascii="Arial" w:hAnsi="Arial" w:eastAsia="Arial" w:cs="Arial"/>
           <w:b/>
           <w:b/>
           <w:bCs/>
           <w:sz w:val="22"/>
           <w:szCs w:val="22"/>
+          <w:lang w:val="en-US"/>
         </w:rPr>
       </w:pPr>
       <w:r>
@@ -11627,6 +11139,7 @@
           <w:bCs/>
           <w:sz w:val="22"/>
           <w:szCs w:val="22"/>
+          <w:lang w:val="en-US"/>
         </w:rPr>
       </w:r>
     </w:p>
@@ -11637,22 +11150,86 @@
         <w:spacing w:lineRule="auto" w:line="480"/>
         <w:ind w:left="480" w:right="0" w:hanging="480"/>
         <w:jc w:val="both"/>
-        <w:rPr>
-          <w:rFonts w:ascii="Arial" w:hAnsi="Arial" w:eastAsia="Arial" w:cs="Arial"/>
+        <w:rPr/>
+      </w:pPr>
+      <w:r>
+        <w:rPr>
+          <w:rStyle w:val="NoneA"/>
+          <w:rFonts w:eastAsia="Arial" w:cs="Arial" w:ascii="Arial" w:hAnsi="Arial"/>
+          <w:b/>
+          <w:bCs/>
+          <w:sz w:val="22"/>
+          <w:szCs w:val="22"/>
+          <w:lang w:val="en-US"/>
+        </w:rPr>
+        <w:t>Supplementary Table 3 |  All significantly important metabolites.</w:t>
+      </w:r>
+    </w:p>
+    <w:p>
+      <w:pPr>
+        <w:pStyle w:val="Default"/>
+        <w:shd w:val="clear" w:fill="FFFFFF"/>
+        <w:spacing w:lineRule="auto" w:line="480"/>
+        <w:ind w:left="0" w:right="0" w:hanging="0"/>
+        <w:jc w:val="both"/>
+        <w:rPr>
+          <w:rStyle w:val="NoneA"/>
+          <w:lang w:val="en-US"/>
+        </w:rPr>
+      </w:pPr>
+      <w:r>
+        <w:rPr>
+          <w:lang w:val="en-US"/>
+        </w:rPr>
+      </w:r>
+    </w:p>
+    <w:p>
+      <w:pPr>
+        <w:pStyle w:val="Default"/>
+        <w:shd w:val="clear" w:fill="FFFFFF"/>
+        <w:spacing w:lineRule="auto" w:line="480"/>
+        <w:ind w:left="480" w:right="0" w:hanging="480"/>
+        <w:jc w:val="both"/>
+        <w:rPr/>
+      </w:pPr>
+      <w:r>
+        <w:rPr>
+          <w:rStyle w:val="NoneA"/>
+          <w:rFonts w:eastAsia="Arial" w:cs="Arial" w:ascii="Arial" w:hAnsi="Arial"/>
+          <w:b/>
+          <w:bCs/>
+          <w:sz w:val="22"/>
+          <w:szCs w:val="22"/>
+          <w:lang w:val="en-US"/>
+        </w:rPr>
+        <w:t>Supplementary Table 4 |  Growth curve stats.</w:t>
+      </w:r>
+    </w:p>
+    <w:p>
+      <w:pPr>
+        <w:pStyle w:val="Default"/>
+        <w:shd w:val="clear" w:fill="FFFFFF"/>
+        <w:spacing w:lineRule="auto" w:line="480"/>
+        <w:jc w:val="both"/>
+        <w:rPr>
+          <w:rStyle w:val="NoneA"/>
+          <w:rFonts w:ascii="Arial" w:hAnsi="Arial"/>
           <w:b/>
           <w:b/>
           <w:bCs/>
           <w:sz w:val="22"/>
           <w:szCs w:val="22"/>
-        </w:rPr>
-      </w:pPr>
-      <w:r>
-        <w:rPr>
-          <w:rFonts w:eastAsia="Arial" w:cs="Arial" w:ascii="Arial" w:hAnsi="Arial"/>
+          <w:lang w:val="en-US"/>
+        </w:rPr>
+      </w:pPr>
+      <w:r>
+        <w:rPr>
+          <w:rFonts w:ascii="Arial" w:hAnsi="Arial"/>
           <w:b/>
           <w:bCs/>
           <w:sz w:val="22"/>
           <w:szCs w:val="22"/>
+          <w:lang w:val="en-US"/>
         </w:rPr>
       </w:r>
     </w:p>
@@ -11661,427 +11238,27 @@
         <w:pStyle w:val="Default"/>
         <w:shd w:val="clear" w:fill="FFFFFF"/>
         <w:spacing w:lineRule="auto" w:line="480"/>
-        <w:ind w:left="480" w:right="0" w:hanging="480"/>
         <w:jc w:val="both"/>
         <w:rPr>
-          <w:rFonts w:ascii="Arial" w:hAnsi="Arial" w:eastAsia="Arial" w:cs="Arial"/>
+          <w:rStyle w:val="NoneA"/>
+          <w:rFonts w:ascii="Arial" w:hAnsi="Arial"/>
           <w:b/>
           <w:b/>
           <w:bCs/>
           <w:sz w:val="22"/>
           <w:szCs w:val="22"/>
-        </w:rPr>
-      </w:pPr>
-      <w:r>
-        <w:rPr>
-          <w:rStyle w:val="NoneA"/>
-          <w:rFonts w:eastAsia="Arial" w:cs="Arial" w:ascii="Arial" w:hAnsi="Arial"/>
+          <w:lang w:val="en-US"/>
+        </w:rPr>
+      </w:pPr>
+      <w:r>
+        <w:rPr>
+          <w:rFonts w:ascii="Arial" w:hAnsi="Arial"/>
           <w:b/>
           <w:bCs/>
           <w:sz w:val="22"/>
           <w:szCs w:val="22"/>
           <w:lang w:val="en-US"/>
         </w:rPr>
-        <w:t xml:space="preserve">Supplementary </w:t>
-      </w:r>
-      <w:r>
-        <w:rPr>
-          <w:rStyle w:val="NoneA"/>
-          <w:rFonts w:eastAsia="Arial" w:cs="Arial" w:ascii="Arial" w:hAnsi="Arial"/>
-          <w:b/>
-          <w:bCs/>
-          <w:sz w:val="22"/>
-          <w:szCs w:val="22"/>
-          <w:lang w:val="en-US"/>
-        </w:rPr>
-        <w:t>Table 1</w:t>
-      </w:r>
-      <w:r>
-        <w:rPr>
-          <w:rStyle w:val="NoneA"/>
-          <w:rFonts w:eastAsia="Arial" w:cs="Arial" w:ascii="Arial" w:hAnsi="Arial"/>
-          <w:b/>
-          <w:bCs/>
-          <w:sz w:val="22"/>
-          <w:szCs w:val="22"/>
-          <w:lang w:val="en-US"/>
-        </w:rPr>
-        <w:t xml:space="preserve"> |  </w:t>
-      </w:r>
-      <w:r>
-        <w:rPr>
-          <w:rStyle w:val="NoneA"/>
-          <w:rFonts w:eastAsia="Arial" w:cs="Arial" w:ascii="Arial" w:hAnsi="Arial"/>
-          <w:b/>
-          <w:bCs/>
-          <w:sz w:val="22"/>
-          <w:szCs w:val="22"/>
-          <w:lang w:val="en-US"/>
-        </w:rPr>
-        <w:t>Description</w:t>
-      </w:r>
-      <w:r>
-        <w:rPr>
-          <w:rStyle w:val="NoneA"/>
-          <w:rFonts w:eastAsia="Arial" w:cs="Arial" w:ascii="Arial" w:hAnsi="Arial"/>
-          <w:b/>
-          <w:bCs/>
-          <w:sz w:val="22"/>
-          <w:szCs w:val="22"/>
-          <w:lang w:val="en-US"/>
-        </w:rPr>
-        <w:t>.</w:t>
-      </w:r>
-    </w:p>
-    <w:p>
-      <w:pPr>
-        <w:pStyle w:val="Default"/>
-        <w:shd w:val="clear" w:fill="FFFFFF"/>
-        <w:spacing w:lineRule="auto" w:line="480"/>
-        <w:ind w:left="480" w:right="0" w:hanging="480"/>
-        <w:jc w:val="both"/>
-        <w:rPr>
-          <w:rStyle w:val="NoneA"/>
-          <w:lang w:val="en-US"/>
-        </w:rPr>
-      </w:pPr>
-      <w:r>
-        <w:rPr>
-          <w:rFonts w:eastAsia="Arial" w:cs="Arial" w:ascii="Arial" w:hAnsi="Arial"/>
-          <w:b/>
-          <w:bCs/>
-          <w:sz w:val="22"/>
-          <w:szCs w:val="22"/>
-        </w:rPr>
-      </w:r>
-    </w:p>
-    <w:p>
-      <w:pPr>
-        <w:pStyle w:val="Default"/>
-        <w:shd w:val="clear" w:fill="FFFFFF"/>
-        <w:spacing w:lineRule="auto" w:line="480"/>
-        <w:ind w:left="0" w:right="0" w:hanging="0"/>
-        <w:jc w:val="both"/>
-        <w:rPr>
-          <w:rFonts w:ascii="Arial" w:hAnsi="Arial" w:eastAsia="Arial" w:cs="Arial"/>
-          <w:b/>
-          <w:b/>
-          <w:bCs/>
-          <w:sz w:val="22"/>
-          <w:szCs w:val="22"/>
-        </w:rPr>
-      </w:pPr>
-      <w:r>
-        <w:rPr>
-          <w:rStyle w:val="NoneA"/>
-          <w:rFonts w:eastAsia="Arial" w:cs="Arial" w:ascii="Arial" w:hAnsi="Arial"/>
-          <w:b/>
-          <w:bCs/>
-          <w:sz w:val="22"/>
-          <w:szCs w:val="22"/>
-          <w:lang w:val="en-US"/>
-        </w:rPr>
-        <w:t xml:space="preserve">Supplementary </w:t>
-      </w:r>
-      <w:r>
-        <w:rPr>
-          <w:rStyle w:val="NoneA"/>
-          <w:rFonts w:eastAsia="Arial" w:cs="Arial" w:ascii="Arial" w:hAnsi="Arial"/>
-          <w:b/>
-          <w:bCs/>
-          <w:sz w:val="22"/>
-          <w:szCs w:val="22"/>
-          <w:lang w:val="en-US"/>
-        </w:rPr>
-        <w:t>Table 2</w:t>
-      </w:r>
-      <w:r>
-        <w:rPr>
-          <w:rStyle w:val="NoneA"/>
-          <w:rFonts w:eastAsia="Arial" w:cs="Arial" w:ascii="Arial" w:hAnsi="Arial"/>
-          <w:b/>
-          <w:bCs/>
-          <w:sz w:val="22"/>
-          <w:szCs w:val="22"/>
-          <w:lang w:val="en-US"/>
-        </w:rPr>
-        <w:t xml:space="preserve"> |  </w:t>
-      </w:r>
-      <w:r>
-        <w:rPr>
-          <w:rStyle w:val="NoneA"/>
-          <w:rFonts w:eastAsia="Arial" w:cs="Arial" w:ascii="Arial" w:hAnsi="Arial"/>
-          <w:b/>
-          <w:bCs/>
-          <w:sz w:val="22"/>
-          <w:szCs w:val="22"/>
-          <w:lang w:val="en-US"/>
-        </w:rPr>
-        <w:t>Description</w:t>
-      </w:r>
-      <w:r>
-        <w:rPr>
-          <w:rStyle w:val="NoneA"/>
-          <w:rFonts w:eastAsia="Arial" w:cs="Arial" w:ascii="Arial" w:hAnsi="Arial"/>
-          <w:b/>
-          <w:bCs/>
-          <w:sz w:val="22"/>
-          <w:szCs w:val="22"/>
-          <w:lang w:val="en-US"/>
-        </w:rPr>
-        <w:t>.</w:t>
-      </w:r>
-    </w:p>
-    <w:p>
-      <w:pPr>
-        <w:pStyle w:val="Default"/>
-        <w:shd w:val="clear" w:fill="FFFFFF"/>
-        <w:spacing w:lineRule="auto" w:line="480"/>
-        <w:ind w:left="480" w:right="0" w:hanging="480"/>
-        <w:jc w:val="both"/>
-        <w:rPr>
-          <w:rStyle w:val="NoneA"/>
-          <w:lang w:val="en-US"/>
-        </w:rPr>
-      </w:pPr>
-      <w:r>
-        <w:rPr>
-          <w:rFonts w:eastAsia="Arial" w:cs="Arial" w:ascii="Arial" w:hAnsi="Arial"/>
-          <w:b/>
-          <w:bCs/>
-          <w:sz w:val="22"/>
-          <w:szCs w:val="22"/>
-        </w:rPr>
-      </w:r>
-    </w:p>
-    <w:p>
-      <w:pPr>
-        <w:pStyle w:val="Default"/>
-        <w:shd w:val="clear" w:fill="FFFFFF"/>
-        <w:spacing w:lineRule="auto" w:line="480"/>
-        <w:ind w:left="480" w:right="0" w:hanging="480"/>
-        <w:jc w:val="both"/>
-        <w:rPr>
-          <w:rFonts w:ascii="Arial" w:hAnsi="Arial" w:eastAsia="Arial" w:cs="Arial"/>
-          <w:b/>
-          <w:b/>
-          <w:bCs/>
-          <w:sz w:val="22"/>
-          <w:szCs w:val="22"/>
-        </w:rPr>
-      </w:pPr>
-      <w:r>
-        <w:rPr>
-          <w:rStyle w:val="NoneA"/>
-          <w:rFonts w:eastAsia="Arial" w:cs="Arial" w:ascii="Arial" w:hAnsi="Arial"/>
-          <w:b/>
-          <w:bCs/>
-          <w:sz w:val="22"/>
-          <w:szCs w:val="22"/>
-          <w:lang w:val="en-US"/>
-        </w:rPr>
-        <w:t xml:space="preserve">Supplementary </w:t>
-      </w:r>
-      <w:r>
-        <w:rPr>
-          <w:rStyle w:val="NoneA"/>
-          <w:rFonts w:eastAsia="Arial" w:cs="Arial" w:ascii="Arial" w:hAnsi="Arial"/>
-          <w:b/>
-          <w:bCs/>
-          <w:sz w:val="22"/>
-          <w:szCs w:val="22"/>
-          <w:lang w:val="en-US"/>
-        </w:rPr>
-        <w:t>Table 3</w:t>
-      </w:r>
-      <w:r>
-        <w:rPr>
-          <w:rStyle w:val="NoneA"/>
-          <w:rFonts w:eastAsia="Arial" w:cs="Arial" w:ascii="Arial" w:hAnsi="Arial"/>
-          <w:b/>
-          <w:bCs/>
-          <w:sz w:val="22"/>
-          <w:szCs w:val="22"/>
-          <w:lang w:val="en-US"/>
-        </w:rPr>
-        <w:t xml:space="preserve"> |  </w:t>
-      </w:r>
-      <w:r>
-        <w:rPr>
-          <w:rStyle w:val="NoneA"/>
-          <w:rFonts w:eastAsia="Arial" w:cs="Arial" w:ascii="Arial" w:hAnsi="Arial"/>
-          <w:b/>
-          <w:bCs/>
-          <w:sz w:val="22"/>
-          <w:szCs w:val="22"/>
-          <w:lang w:val="en-US"/>
-        </w:rPr>
-        <w:t>Description</w:t>
-      </w:r>
-      <w:r>
-        <w:rPr>
-          <w:rStyle w:val="NoneA"/>
-          <w:rFonts w:eastAsia="Arial" w:cs="Arial" w:ascii="Arial" w:hAnsi="Arial"/>
-          <w:b/>
-          <w:bCs/>
-          <w:sz w:val="22"/>
-          <w:szCs w:val="22"/>
-          <w:lang w:val="en-US"/>
-        </w:rPr>
-        <w:t>.</w:t>
-      </w:r>
-    </w:p>
-    <w:p>
-      <w:pPr>
-        <w:pStyle w:val="Default"/>
-        <w:shd w:val="clear" w:fill="FFFFFF"/>
-        <w:spacing w:lineRule="auto" w:line="480"/>
-        <w:ind w:left="0" w:right="0" w:hanging="0"/>
-        <w:jc w:val="both"/>
-        <w:rPr>
-          <w:rStyle w:val="NoneA"/>
-          <w:lang w:val="en-US"/>
-        </w:rPr>
-      </w:pPr>
-      <w:r>
-        <w:rPr>
-          <w:rFonts w:eastAsia="Arial" w:cs="Arial" w:ascii="Arial" w:hAnsi="Arial"/>
-          <w:b/>
-          <w:bCs/>
-          <w:sz w:val="22"/>
-          <w:szCs w:val="22"/>
-        </w:rPr>
-      </w:r>
-    </w:p>
-    <w:p>
-      <w:pPr>
-        <w:pStyle w:val="Default"/>
-        <w:shd w:val="clear" w:fill="FFFFFF"/>
-        <w:spacing w:lineRule="auto" w:line="480"/>
-        <w:ind w:left="480" w:right="0" w:hanging="480"/>
-        <w:jc w:val="both"/>
-        <w:rPr>
-          <w:rFonts w:ascii="Arial" w:hAnsi="Arial" w:eastAsia="Arial" w:cs="Arial"/>
-          <w:b/>
-          <w:b/>
-          <w:bCs/>
-          <w:sz w:val="22"/>
-          <w:szCs w:val="22"/>
-        </w:rPr>
-      </w:pPr>
-      <w:r>
-        <w:rPr>
-          <w:rStyle w:val="NoneA"/>
-          <w:rFonts w:eastAsia="Arial" w:cs="Arial" w:ascii="Arial" w:hAnsi="Arial"/>
-          <w:b/>
-          <w:bCs/>
-          <w:sz w:val="22"/>
-          <w:szCs w:val="22"/>
-          <w:lang w:val="en-US"/>
-        </w:rPr>
-        <w:t xml:space="preserve">Supplementary </w:t>
-      </w:r>
-      <w:r>
-        <w:rPr>
-          <w:rStyle w:val="NoneA"/>
-          <w:rFonts w:eastAsia="Arial" w:cs="Arial" w:ascii="Arial" w:hAnsi="Arial"/>
-          <w:b/>
-          <w:bCs/>
-          <w:sz w:val="22"/>
-          <w:szCs w:val="22"/>
-          <w:lang w:val="en-US"/>
-        </w:rPr>
-        <w:t xml:space="preserve">Table </w:t>
-      </w:r>
-      <w:r>
-        <w:rPr>
-          <w:rStyle w:val="NoneA"/>
-          <w:rFonts w:eastAsia="Arial" w:cs="Arial" w:ascii="Arial" w:hAnsi="Arial"/>
-          <w:b/>
-          <w:bCs/>
-          <w:sz w:val="22"/>
-          <w:szCs w:val="22"/>
-          <w:lang w:val="en-US"/>
-        </w:rPr>
-        <w:t>4</w:t>
-      </w:r>
-      <w:r>
-        <w:rPr>
-          <w:rStyle w:val="NoneA"/>
-          <w:rFonts w:eastAsia="Arial" w:cs="Arial" w:ascii="Arial" w:hAnsi="Arial"/>
-          <w:b/>
-          <w:bCs/>
-          <w:sz w:val="22"/>
-          <w:szCs w:val="22"/>
-          <w:lang w:val="en-US"/>
-        </w:rPr>
-        <w:t xml:space="preserve"> |  </w:t>
-      </w:r>
-      <w:r>
-        <w:rPr>
-          <w:rStyle w:val="NoneA"/>
-          <w:rFonts w:eastAsia="Arial" w:cs="Arial" w:ascii="Arial" w:hAnsi="Arial"/>
-          <w:b/>
-          <w:bCs/>
-          <w:sz w:val="22"/>
-          <w:szCs w:val="22"/>
-          <w:lang w:val="en-US"/>
-        </w:rPr>
-        <w:t>Description</w:t>
-      </w:r>
-      <w:r>
-        <w:rPr>
-          <w:rStyle w:val="NoneA"/>
-          <w:rFonts w:eastAsia="Arial" w:cs="Arial" w:ascii="Arial" w:hAnsi="Arial"/>
-          <w:b/>
-          <w:bCs/>
-          <w:sz w:val="22"/>
-          <w:szCs w:val="22"/>
-          <w:lang w:val="en-US"/>
-        </w:rPr>
-        <w:t>.</w:t>
-      </w:r>
-    </w:p>
-    <w:p>
-      <w:pPr>
-        <w:pStyle w:val="Default"/>
-        <w:shd w:val="clear" w:fill="FFFFFF"/>
-        <w:spacing w:lineRule="auto" w:line="480"/>
-        <w:jc w:val="both"/>
-        <w:rPr>
-          <w:rStyle w:val="NoneA"/>
-          <w:rFonts w:ascii="Arial" w:hAnsi="Arial"/>
-          <w:b/>
-          <w:b/>
-          <w:bCs/>
-          <w:sz w:val="22"/>
-          <w:szCs w:val="22"/>
-          <w:lang w:val="en-US"/>
-        </w:rPr>
-      </w:pPr>
-      <w:r>
-        <w:rPr/>
-      </w:r>
-    </w:p>
-    <w:p>
-      <w:pPr>
-        <w:pStyle w:val="Default"/>
-        <w:shd w:val="clear" w:fill="FFFFFF"/>
-        <w:spacing w:lineRule="auto" w:line="480"/>
-        <w:jc w:val="both"/>
-        <w:rPr>
-          <w:rStyle w:val="NoneA"/>
-          <w:rFonts w:ascii="Arial" w:hAnsi="Arial"/>
-          <w:b/>
-          <w:b/>
-          <w:bCs/>
-          <w:sz w:val="22"/>
-          <w:szCs w:val="22"/>
-          <w:lang w:val="en-US"/>
-        </w:rPr>
-      </w:pPr>
-      <w:r>
-        <w:rPr/>
       </w:r>
     </w:p>
     <w:p>
@@ -16620,7 +15797,7 @@
         <w:t xml:space="preserve">. </w:t>
       </w:r>
       <w:hyperlink r:id="rId13">
-        <w:bookmarkEnd w:id="13"/>
+        <w:bookmarkEnd w:id="15"/>
         <w:r>
           <w:rPr>
             <w:rStyle w:val="Hyperlink6"/>
@@ -18085,6 +17262,654 @@
   </w:style>
   <w:style w:type="character" w:styleId="ListLabel36">
     <w:name w:val="ListLabel 36"/>
+    <w:qFormat/>
+    <w:rPr>
+      <w:rFonts w:cs="Arial"/>
+      <w:b w:val="false"/>
+      <w:bCs w:val="false"/>
+      <w:i w:val="false"/>
+      <w:iCs w:val="false"/>
+      <w:caps w:val="false"/>
+      <w:smallCaps w:val="false"/>
+      <w:strike w:val="false"/>
+      <w:dstrike w:val="false"/>
+      <w:outline w:val="false"/>
+      <w:emboss w:val="false"/>
+      <w:imprint w:val="false"/>
+      <w:spacing w:val="0"/>
+      <w:w w:val="100"/>
+      <w:position w:val="0"/>
+      <w:sz w:val="24"/>
+      <w:sz w:val="24"/>
+      <w:vertAlign w:val="baseline"/>
+    </w:rPr>
+  </w:style>
+  <w:style w:type="character" w:styleId="ListLabel37">
+    <w:name w:val="ListLabel 37"/>
+    <w:qFormat/>
+    <w:rPr>
+      <w:rFonts w:ascii="Arial" w:hAnsi="Arial" w:cs="Arial"/>
+      <w:b w:val="false"/>
+      <w:bCs w:val="false"/>
+      <w:i w:val="false"/>
+      <w:iCs w:val="false"/>
+      <w:caps w:val="false"/>
+      <w:smallCaps w:val="false"/>
+      <w:strike w:val="false"/>
+      <w:dstrike w:val="false"/>
+      <w:outline w:val="false"/>
+      <w:emboss w:val="false"/>
+      <w:imprint w:val="false"/>
+      <w:spacing w:val="0"/>
+      <w:w w:val="100"/>
+      <w:position w:val="0"/>
+      <w:sz w:val="22"/>
+      <w:sz w:val="22"/>
+      <w:vertAlign w:val="baseline"/>
+    </w:rPr>
+  </w:style>
+  <w:style w:type="character" w:styleId="ListLabel38">
+    <w:name w:val="ListLabel 38"/>
+    <w:qFormat/>
+    <w:rPr>
+      <w:rFonts w:cs="Arial"/>
+      <w:b w:val="false"/>
+      <w:bCs w:val="false"/>
+      <w:i w:val="false"/>
+      <w:iCs w:val="false"/>
+      <w:caps w:val="false"/>
+      <w:smallCaps w:val="false"/>
+      <w:strike w:val="false"/>
+      <w:dstrike w:val="false"/>
+      <w:outline w:val="false"/>
+      <w:emboss w:val="false"/>
+      <w:imprint w:val="false"/>
+      <w:spacing w:val="0"/>
+      <w:w w:val="100"/>
+      <w:position w:val="0"/>
+      <w:sz w:val="24"/>
+      <w:sz w:val="24"/>
+      <w:vertAlign w:val="baseline"/>
+    </w:rPr>
+  </w:style>
+  <w:style w:type="character" w:styleId="ListLabel39">
+    <w:name w:val="ListLabel 39"/>
+    <w:qFormat/>
+    <w:rPr>
+      <w:rFonts w:cs="Arial"/>
+      <w:b w:val="false"/>
+      <w:bCs w:val="false"/>
+      <w:i w:val="false"/>
+      <w:iCs w:val="false"/>
+      <w:caps w:val="false"/>
+      <w:smallCaps w:val="false"/>
+      <w:strike w:val="false"/>
+      <w:dstrike w:val="false"/>
+      <w:outline w:val="false"/>
+      <w:emboss w:val="false"/>
+      <w:imprint w:val="false"/>
+      <w:spacing w:val="0"/>
+      <w:w w:val="100"/>
+      <w:position w:val="0"/>
+      <w:sz w:val="24"/>
+      <w:sz w:val="24"/>
+      <w:vertAlign w:val="baseline"/>
+    </w:rPr>
+  </w:style>
+  <w:style w:type="character" w:styleId="ListLabel40">
+    <w:name w:val="ListLabel 40"/>
+    <w:qFormat/>
+    <w:rPr>
+      <w:rFonts w:cs="Arial"/>
+      <w:b w:val="false"/>
+      <w:bCs w:val="false"/>
+      <w:i w:val="false"/>
+      <w:iCs w:val="false"/>
+      <w:caps w:val="false"/>
+      <w:smallCaps w:val="false"/>
+      <w:strike w:val="false"/>
+      <w:dstrike w:val="false"/>
+      <w:outline w:val="false"/>
+      <w:emboss w:val="false"/>
+      <w:imprint w:val="false"/>
+      <w:spacing w:val="0"/>
+      <w:w w:val="100"/>
+      <w:position w:val="0"/>
+      <w:sz w:val="24"/>
+      <w:sz w:val="24"/>
+      <w:vertAlign w:val="baseline"/>
+    </w:rPr>
+  </w:style>
+  <w:style w:type="character" w:styleId="ListLabel41">
+    <w:name w:val="ListLabel 41"/>
+    <w:qFormat/>
+    <w:rPr>
+      <w:rFonts w:cs="Arial"/>
+      <w:b w:val="false"/>
+      <w:bCs w:val="false"/>
+      <w:i w:val="false"/>
+      <w:iCs w:val="false"/>
+      <w:caps w:val="false"/>
+      <w:smallCaps w:val="false"/>
+      <w:strike w:val="false"/>
+      <w:dstrike w:val="false"/>
+      <w:outline w:val="false"/>
+      <w:emboss w:val="false"/>
+      <w:imprint w:val="false"/>
+      <w:spacing w:val="0"/>
+      <w:w w:val="100"/>
+      <w:position w:val="0"/>
+      <w:sz w:val="24"/>
+      <w:sz w:val="24"/>
+      <w:vertAlign w:val="baseline"/>
+    </w:rPr>
+  </w:style>
+  <w:style w:type="character" w:styleId="ListLabel42">
+    <w:name w:val="ListLabel 42"/>
+    <w:qFormat/>
+    <w:rPr>
+      <w:rFonts w:cs="Arial"/>
+      <w:b w:val="false"/>
+      <w:bCs w:val="false"/>
+      <w:i w:val="false"/>
+      <w:iCs w:val="false"/>
+      <w:caps w:val="false"/>
+      <w:smallCaps w:val="false"/>
+      <w:strike w:val="false"/>
+      <w:dstrike w:val="false"/>
+      <w:outline w:val="false"/>
+      <w:emboss w:val="false"/>
+      <w:imprint w:val="false"/>
+      <w:spacing w:val="0"/>
+      <w:w w:val="100"/>
+      <w:position w:val="0"/>
+      <w:sz w:val="24"/>
+      <w:sz w:val="24"/>
+      <w:vertAlign w:val="baseline"/>
+    </w:rPr>
+  </w:style>
+  <w:style w:type="character" w:styleId="ListLabel43">
+    <w:name w:val="ListLabel 43"/>
+    <w:qFormat/>
+    <w:rPr>
+      <w:rFonts w:cs="Arial"/>
+      <w:b w:val="false"/>
+      <w:bCs w:val="false"/>
+      <w:i w:val="false"/>
+      <w:iCs w:val="false"/>
+      <w:caps w:val="false"/>
+      <w:smallCaps w:val="false"/>
+      <w:strike w:val="false"/>
+      <w:dstrike w:val="false"/>
+      <w:outline w:val="false"/>
+      <w:emboss w:val="false"/>
+      <w:imprint w:val="false"/>
+      <w:spacing w:val="0"/>
+      <w:w w:val="100"/>
+      <w:position w:val="0"/>
+      <w:sz w:val="24"/>
+      <w:sz w:val="24"/>
+      <w:vertAlign w:val="baseline"/>
+    </w:rPr>
+  </w:style>
+  <w:style w:type="character" w:styleId="ListLabel44">
+    <w:name w:val="ListLabel 44"/>
+    <w:qFormat/>
+    <w:rPr>
+      <w:rFonts w:cs="Arial"/>
+      <w:b w:val="false"/>
+      <w:bCs w:val="false"/>
+      <w:i w:val="false"/>
+      <w:iCs w:val="false"/>
+      <w:caps w:val="false"/>
+      <w:smallCaps w:val="false"/>
+      <w:strike w:val="false"/>
+      <w:dstrike w:val="false"/>
+      <w:outline w:val="false"/>
+      <w:emboss w:val="false"/>
+      <w:imprint w:val="false"/>
+      <w:spacing w:val="0"/>
+      <w:w w:val="100"/>
+      <w:position w:val="0"/>
+      <w:sz w:val="24"/>
+      <w:sz w:val="24"/>
+      <w:vertAlign w:val="baseline"/>
+    </w:rPr>
+  </w:style>
+  <w:style w:type="character" w:styleId="ListLabel45">
+    <w:name w:val="ListLabel 45"/>
+    <w:qFormat/>
+    <w:rPr>
+      <w:rFonts w:cs="Arial"/>
+      <w:b w:val="false"/>
+      <w:bCs w:val="false"/>
+      <w:i w:val="false"/>
+      <w:iCs w:val="false"/>
+      <w:caps w:val="false"/>
+      <w:smallCaps w:val="false"/>
+      <w:strike w:val="false"/>
+      <w:dstrike w:val="false"/>
+      <w:outline w:val="false"/>
+      <w:emboss w:val="false"/>
+      <w:imprint w:val="false"/>
+      <w:spacing w:val="0"/>
+      <w:w w:val="100"/>
+      <w:position w:val="0"/>
+      <w:sz w:val="24"/>
+      <w:sz w:val="24"/>
+      <w:vertAlign w:val="baseline"/>
+    </w:rPr>
+  </w:style>
+  <w:style w:type="character" w:styleId="ListLabel46">
+    <w:name w:val="ListLabel 46"/>
+    <w:qFormat/>
+    <w:rPr>
+      <w:rFonts w:ascii="Arial" w:hAnsi="Arial" w:cs="Arial"/>
+      <w:b w:val="false"/>
+      <w:bCs w:val="false"/>
+      <w:i w:val="false"/>
+      <w:iCs w:val="false"/>
+      <w:caps w:val="false"/>
+      <w:smallCaps w:val="false"/>
+      <w:strike w:val="false"/>
+      <w:dstrike w:val="false"/>
+      <w:outline w:val="false"/>
+      <w:emboss w:val="false"/>
+      <w:imprint w:val="false"/>
+      <w:spacing w:val="0"/>
+      <w:w w:val="100"/>
+      <w:position w:val="0"/>
+      <w:sz w:val="22"/>
+      <w:sz w:val="22"/>
+      <w:vertAlign w:val="baseline"/>
+    </w:rPr>
+  </w:style>
+  <w:style w:type="character" w:styleId="ListLabel47">
+    <w:name w:val="ListLabel 47"/>
+    <w:qFormat/>
+    <w:rPr>
+      <w:rFonts w:cs="Arial"/>
+      <w:b w:val="false"/>
+      <w:bCs w:val="false"/>
+      <w:i w:val="false"/>
+      <w:iCs w:val="false"/>
+      <w:caps w:val="false"/>
+      <w:smallCaps w:val="false"/>
+      <w:strike w:val="false"/>
+      <w:dstrike w:val="false"/>
+      <w:outline w:val="false"/>
+      <w:emboss w:val="false"/>
+      <w:imprint w:val="false"/>
+      <w:spacing w:val="0"/>
+      <w:w w:val="100"/>
+      <w:position w:val="0"/>
+      <w:sz w:val="24"/>
+      <w:sz w:val="24"/>
+      <w:vertAlign w:val="baseline"/>
+    </w:rPr>
+  </w:style>
+  <w:style w:type="character" w:styleId="ListLabel48">
+    <w:name w:val="ListLabel 48"/>
+    <w:qFormat/>
+    <w:rPr>
+      <w:rFonts w:cs="Arial"/>
+      <w:b w:val="false"/>
+      <w:bCs w:val="false"/>
+      <w:i w:val="false"/>
+      <w:iCs w:val="false"/>
+      <w:caps w:val="false"/>
+      <w:smallCaps w:val="false"/>
+      <w:strike w:val="false"/>
+      <w:dstrike w:val="false"/>
+      <w:outline w:val="false"/>
+      <w:emboss w:val="false"/>
+      <w:imprint w:val="false"/>
+      <w:spacing w:val="0"/>
+      <w:w w:val="100"/>
+      <w:position w:val="0"/>
+      <w:sz w:val="24"/>
+      <w:sz w:val="24"/>
+      <w:vertAlign w:val="baseline"/>
+    </w:rPr>
+  </w:style>
+  <w:style w:type="character" w:styleId="ListLabel49">
+    <w:name w:val="ListLabel 49"/>
+    <w:qFormat/>
+    <w:rPr>
+      <w:rFonts w:cs="Arial"/>
+      <w:b w:val="false"/>
+      <w:bCs w:val="false"/>
+      <w:i w:val="false"/>
+      <w:iCs w:val="false"/>
+      <w:caps w:val="false"/>
+      <w:smallCaps w:val="false"/>
+      <w:strike w:val="false"/>
+      <w:dstrike w:val="false"/>
+      <w:outline w:val="false"/>
+      <w:emboss w:val="false"/>
+      <w:imprint w:val="false"/>
+      <w:spacing w:val="0"/>
+      <w:w w:val="100"/>
+      <w:position w:val="0"/>
+      <w:sz w:val="24"/>
+      <w:sz w:val="24"/>
+      <w:vertAlign w:val="baseline"/>
+    </w:rPr>
+  </w:style>
+  <w:style w:type="character" w:styleId="ListLabel50">
+    <w:name w:val="ListLabel 50"/>
+    <w:qFormat/>
+    <w:rPr>
+      <w:rFonts w:cs="Arial"/>
+      <w:b w:val="false"/>
+      <w:bCs w:val="false"/>
+      <w:i w:val="false"/>
+      <w:iCs w:val="false"/>
+      <w:caps w:val="false"/>
+      <w:smallCaps w:val="false"/>
+      <w:strike w:val="false"/>
+      <w:dstrike w:val="false"/>
+      <w:outline w:val="false"/>
+      <w:emboss w:val="false"/>
+      <w:imprint w:val="false"/>
+      <w:spacing w:val="0"/>
+      <w:w w:val="100"/>
+      <w:position w:val="0"/>
+      <w:sz w:val="24"/>
+      <w:sz w:val="24"/>
+      <w:vertAlign w:val="baseline"/>
+    </w:rPr>
+  </w:style>
+  <w:style w:type="character" w:styleId="ListLabel51">
+    <w:name w:val="ListLabel 51"/>
+    <w:qFormat/>
+    <w:rPr>
+      <w:rFonts w:cs="Arial"/>
+      <w:b w:val="false"/>
+      <w:bCs w:val="false"/>
+      <w:i w:val="false"/>
+      <w:iCs w:val="false"/>
+      <w:caps w:val="false"/>
+      <w:smallCaps w:val="false"/>
+      <w:strike w:val="false"/>
+      <w:dstrike w:val="false"/>
+      <w:outline w:val="false"/>
+      <w:emboss w:val="false"/>
+      <w:imprint w:val="false"/>
+      <w:spacing w:val="0"/>
+      <w:w w:val="100"/>
+      <w:position w:val="0"/>
+      <w:sz w:val="24"/>
+      <w:sz w:val="24"/>
+      <w:vertAlign w:val="baseline"/>
+    </w:rPr>
+  </w:style>
+  <w:style w:type="character" w:styleId="ListLabel52">
+    <w:name w:val="ListLabel 52"/>
+    <w:qFormat/>
+    <w:rPr>
+      <w:rFonts w:cs="Arial"/>
+      <w:b w:val="false"/>
+      <w:bCs w:val="false"/>
+      <w:i w:val="false"/>
+      <w:iCs w:val="false"/>
+      <w:caps w:val="false"/>
+      <w:smallCaps w:val="false"/>
+      <w:strike w:val="false"/>
+      <w:dstrike w:val="false"/>
+      <w:outline w:val="false"/>
+      <w:emboss w:val="false"/>
+      <w:imprint w:val="false"/>
+      <w:spacing w:val="0"/>
+      <w:w w:val="100"/>
+      <w:position w:val="0"/>
+      <w:sz w:val="24"/>
+      <w:sz w:val="24"/>
+      <w:vertAlign w:val="baseline"/>
+    </w:rPr>
+  </w:style>
+  <w:style w:type="character" w:styleId="ListLabel53">
+    <w:name w:val="ListLabel 53"/>
+    <w:qFormat/>
+    <w:rPr>
+      <w:rFonts w:cs="Arial"/>
+      <w:b w:val="false"/>
+      <w:bCs w:val="false"/>
+      <w:i w:val="false"/>
+      <w:iCs w:val="false"/>
+      <w:caps w:val="false"/>
+      <w:smallCaps w:val="false"/>
+      <w:strike w:val="false"/>
+      <w:dstrike w:val="false"/>
+      <w:outline w:val="false"/>
+      <w:emboss w:val="false"/>
+      <w:imprint w:val="false"/>
+      <w:spacing w:val="0"/>
+      <w:w w:val="100"/>
+      <w:position w:val="0"/>
+      <w:sz w:val="24"/>
+      <w:sz w:val="24"/>
+      <w:vertAlign w:val="baseline"/>
+    </w:rPr>
+  </w:style>
+  <w:style w:type="character" w:styleId="ListLabel54">
+    <w:name w:val="ListLabel 54"/>
+    <w:qFormat/>
+    <w:rPr>
+      <w:rFonts w:cs="Arial"/>
+      <w:b w:val="false"/>
+      <w:bCs w:val="false"/>
+      <w:i w:val="false"/>
+      <w:iCs w:val="false"/>
+      <w:caps w:val="false"/>
+      <w:smallCaps w:val="false"/>
+      <w:strike w:val="false"/>
+      <w:dstrike w:val="false"/>
+      <w:outline w:val="false"/>
+      <w:emboss w:val="false"/>
+      <w:imprint w:val="false"/>
+      <w:spacing w:val="0"/>
+      <w:w w:val="100"/>
+      <w:position w:val="0"/>
+      <w:sz w:val="24"/>
+      <w:sz w:val="24"/>
+      <w:vertAlign w:val="baseline"/>
+    </w:rPr>
+  </w:style>
+  <w:style w:type="character" w:styleId="ListLabel55">
+    <w:name w:val="ListLabel 55"/>
+    <w:qFormat/>
+    <w:rPr>
+      <w:rFonts w:ascii="Arial" w:hAnsi="Arial" w:cs="Arial"/>
+      <w:b w:val="false"/>
+      <w:bCs w:val="false"/>
+      <w:i w:val="false"/>
+      <w:iCs w:val="false"/>
+      <w:caps w:val="false"/>
+      <w:smallCaps w:val="false"/>
+      <w:strike w:val="false"/>
+      <w:dstrike w:val="false"/>
+      <w:outline w:val="false"/>
+      <w:emboss w:val="false"/>
+      <w:imprint w:val="false"/>
+      <w:spacing w:val="0"/>
+      <w:w w:val="100"/>
+      <w:position w:val="0"/>
+      <w:sz w:val="22"/>
+      <w:sz w:val="22"/>
+      <w:vertAlign w:val="baseline"/>
+    </w:rPr>
+  </w:style>
+  <w:style w:type="character" w:styleId="ListLabel56">
+    <w:name w:val="ListLabel 56"/>
+    <w:qFormat/>
+    <w:rPr>
+      <w:rFonts w:cs="Arial"/>
+      <w:b w:val="false"/>
+      <w:bCs w:val="false"/>
+      <w:i w:val="false"/>
+      <w:iCs w:val="false"/>
+      <w:caps w:val="false"/>
+      <w:smallCaps w:val="false"/>
+      <w:strike w:val="false"/>
+      <w:dstrike w:val="false"/>
+      <w:outline w:val="false"/>
+      <w:emboss w:val="false"/>
+      <w:imprint w:val="false"/>
+      <w:spacing w:val="0"/>
+      <w:w w:val="100"/>
+      <w:position w:val="0"/>
+      <w:sz w:val="24"/>
+      <w:sz w:val="24"/>
+      <w:vertAlign w:val="baseline"/>
+    </w:rPr>
+  </w:style>
+  <w:style w:type="character" w:styleId="ListLabel57">
+    <w:name w:val="ListLabel 57"/>
+    <w:qFormat/>
+    <w:rPr>
+      <w:rFonts w:cs="Arial"/>
+      <w:b w:val="false"/>
+      <w:bCs w:val="false"/>
+      <w:i w:val="false"/>
+      <w:iCs w:val="false"/>
+      <w:caps w:val="false"/>
+      <w:smallCaps w:val="false"/>
+      <w:strike w:val="false"/>
+      <w:dstrike w:val="false"/>
+      <w:outline w:val="false"/>
+      <w:emboss w:val="false"/>
+      <w:imprint w:val="false"/>
+      <w:spacing w:val="0"/>
+      <w:w w:val="100"/>
+      <w:position w:val="0"/>
+      <w:sz w:val="24"/>
+      <w:sz w:val="24"/>
+      <w:vertAlign w:val="baseline"/>
+    </w:rPr>
+  </w:style>
+  <w:style w:type="character" w:styleId="ListLabel58">
+    <w:name w:val="ListLabel 58"/>
+    <w:qFormat/>
+    <w:rPr>
+      <w:rFonts w:cs="Arial"/>
+      <w:b w:val="false"/>
+      <w:bCs w:val="false"/>
+      <w:i w:val="false"/>
+      <w:iCs w:val="false"/>
+      <w:caps w:val="false"/>
+      <w:smallCaps w:val="false"/>
+      <w:strike w:val="false"/>
+      <w:dstrike w:val="false"/>
+      <w:outline w:val="false"/>
+      <w:emboss w:val="false"/>
+      <w:imprint w:val="false"/>
+      <w:spacing w:val="0"/>
+      <w:w w:val="100"/>
+      <w:position w:val="0"/>
+      <w:sz w:val="24"/>
+      <w:sz w:val="24"/>
+      <w:vertAlign w:val="baseline"/>
+    </w:rPr>
+  </w:style>
+  <w:style w:type="character" w:styleId="ListLabel59">
+    <w:name w:val="ListLabel 59"/>
+    <w:qFormat/>
+    <w:rPr>
+      <w:rFonts w:cs="Arial"/>
+      <w:b w:val="false"/>
+      <w:bCs w:val="false"/>
+      <w:i w:val="false"/>
+      <w:iCs w:val="false"/>
+      <w:caps w:val="false"/>
+      <w:smallCaps w:val="false"/>
+      <w:strike w:val="false"/>
+      <w:dstrike w:val="false"/>
+      <w:outline w:val="false"/>
+      <w:emboss w:val="false"/>
+      <w:imprint w:val="false"/>
+      <w:spacing w:val="0"/>
+      <w:w w:val="100"/>
+      <w:position w:val="0"/>
+      <w:sz w:val="24"/>
+      <w:sz w:val="24"/>
+      <w:vertAlign w:val="baseline"/>
+    </w:rPr>
+  </w:style>
+  <w:style w:type="character" w:styleId="ListLabel60">
+    <w:name w:val="ListLabel 60"/>
+    <w:qFormat/>
+    <w:rPr>
+      <w:rFonts w:cs="Arial"/>
+      <w:b w:val="false"/>
+      <w:bCs w:val="false"/>
+      <w:i w:val="false"/>
+      <w:iCs w:val="false"/>
+      <w:caps w:val="false"/>
+      <w:smallCaps w:val="false"/>
+      <w:strike w:val="false"/>
+      <w:dstrike w:val="false"/>
+      <w:outline w:val="false"/>
+      <w:emboss w:val="false"/>
+      <w:imprint w:val="false"/>
+      <w:spacing w:val="0"/>
+      <w:w w:val="100"/>
+      <w:position w:val="0"/>
+      <w:sz w:val="24"/>
+      <w:sz w:val="24"/>
+      <w:vertAlign w:val="baseline"/>
+    </w:rPr>
+  </w:style>
+  <w:style w:type="character" w:styleId="ListLabel61">
+    <w:name w:val="ListLabel 61"/>
+    <w:qFormat/>
+    <w:rPr>
+      <w:rFonts w:cs="Arial"/>
+      <w:b w:val="false"/>
+      <w:bCs w:val="false"/>
+      <w:i w:val="false"/>
+      <w:iCs w:val="false"/>
+      <w:caps w:val="false"/>
+      <w:smallCaps w:val="false"/>
+      <w:strike w:val="false"/>
+      <w:dstrike w:val="false"/>
+      <w:outline w:val="false"/>
+      <w:emboss w:val="false"/>
+      <w:imprint w:val="false"/>
+      <w:spacing w:val="0"/>
+      <w:w w:val="100"/>
+      <w:position w:val="0"/>
+      <w:sz w:val="24"/>
+      <w:sz w:val="24"/>
+      <w:vertAlign w:val="baseline"/>
+    </w:rPr>
+  </w:style>
+  <w:style w:type="character" w:styleId="ListLabel62">
+    <w:name w:val="ListLabel 62"/>
+    <w:qFormat/>
+    <w:rPr>
+      <w:rFonts w:cs="Arial"/>
+      <w:b w:val="false"/>
+      <w:bCs w:val="false"/>
+      <w:i w:val="false"/>
+      <w:iCs w:val="false"/>
+      <w:caps w:val="false"/>
+      <w:smallCaps w:val="false"/>
+      <w:strike w:val="false"/>
+      <w:dstrike w:val="false"/>
+      <w:outline w:val="false"/>
+      <w:emboss w:val="false"/>
+      <w:imprint w:val="false"/>
+      <w:spacing w:val="0"/>
+      <w:w w:val="100"/>
+      <w:position w:val="0"/>
+      <w:sz w:val="24"/>
+      <w:sz w:val="24"/>
+      <w:vertAlign w:val="baseline"/>
+    </w:rPr>
+  </w:style>
+  <w:style w:type="character" w:styleId="ListLabel63">
+    <w:name w:val="ListLabel 63"/>
     <w:qFormat/>
     <w:rPr>
       <w:rFonts w:cs="Arial"/>

</xml_diff>

<commit_message>
finished generating supp tables
</commit_message>
<xml_diff>
--- a/doc/paper/Transcriptomics_RoughDraft_1.docx
+++ b/doc/paper/Transcriptomics_RoughDraft_1.docx
@@ -5428,67 +5428,7 @@
           <w:szCs w:val="22"/>
           <w:lang w:val="en-US"/>
         </w:rPr>
-        <w:t xml:space="preserve">= 0.439). </w:t>
-      </w:r>
-      <w:r>
-        <w:rPr>
-          <w:rStyle w:val="NoneA"/>
-          <w:rFonts w:ascii="Arial" w:hAnsi="Arial"/>
-          <w:sz w:val="22"/>
-          <w:szCs w:val="22"/>
-          <w:lang w:val="en-US"/>
-        </w:rPr>
-        <w:t xml:space="preserve">Because it was not possible to test aminofructose directly, we instead chose to test fructose, the immediate breakdown byproduct of aminofructose catabolism. Maximum growth rate analysis for each carbohydrate also indicates </w:t>
-      </w:r>
-      <w:r>
-        <w:rPr>
-          <w:rStyle w:val="NoneA"/>
-          <w:rFonts w:ascii="Arial" w:hAnsi="Arial"/>
-          <w:sz w:val="22"/>
-          <w:szCs w:val="22"/>
-          <w:lang w:val="en-US"/>
-        </w:rPr>
-        <w:t xml:space="preserve">potential </w:t>
-      </w:r>
-      <w:r>
-        <w:rPr>
-          <w:rStyle w:val="NoneA"/>
-          <w:rFonts w:ascii="Arial" w:hAnsi="Arial"/>
-          <w:sz w:val="22"/>
-          <w:szCs w:val="22"/>
-          <w:lang w:val="en-US"/>
-        </w:rPr>
-        <w:t>hierarchy of growth nutrient</w:t>
-      </w:r>
-      <w:r>
-        <w:rPr>
-          <w:rStyle w:val="NoneA"/>
-          <w:rFonts w:ascii="Arial" w:hAnsi="Arial"/>
-          <w:sz w:val="22"/>
-          <w:szCs w:val="22"/>
-          <w:lang w:val="en-US"/>
-        </w:rPr>
-        <w:t xml:space="preserve"> preference </w:t>
-      </w:r>
-      <w:r>
-        <w:rPr>
-          <w:rStyle w:val="NoneA"/>
-          <w:rFonts w:ascii="Arial" w:hAnsi="Arial"/>
-          <w:sz w:val="22"/>
-          <w:szCs w:val="22"/>
-          <w:lang w:val="en-US"/>
-        </w:rPr>
-        <w:t xml:space="preserve">(Table S4). The progression is as follows: </w:t>
-      </w:r>
-      <w:r>
-        <w:rPr>
-          <w:rStyle w:val="NoneA"/>
-          <w:rFonts w:ascii="Arial" w:hAnsi="Arial"/>
-          <w:sz w:val="22"/>
-          <w:szCs w:val="22"/>
-          <w:lang w:val="en-US"/>
-        </w:rPr>
-        <w:t>N-acetyl-D-glucosamine (</w:t>
+        <w:t>= 0.439). Because it was not possible to test aminofructose directly, we instead chose to test fructose, the immediate breakdown byproduct of aminofructose catabolism. Maximum growth rate analysis for each carbohydrate also indicates potential hierarchy of growth nutrient preference (Table S4). The progression is as follows: N-acetyl-D-glucosamine (</w:t>
       </w:r>
       <w:bookmarkStart w:id="2" w:name="cwos"/>
       <w:bookmarkEnd w:id="2"/>
@@ -5622,17 +5562,7 @@
           <w:szCs w:val="22"/>
           <w:lang w:val="en-US"/>
         </w:rPr>
-        <w:t xml:space="preserve"> is most well-suited to metabolize the nutrient source that is most likely to be present in all susceptible mammalian GI tracts. </w:t>
-      </w:r>
-      <w:r>
-        <w:rPr>
-          <w:rStyle w:val="NoneA"/>
-          <w:rFonts w:ascii="Arial" w:hAnsi="Arial"/>
-          <w:sz w:val="22"/>
-          <w:szCs w:val="22"/>
-          <w:lang w:val="en-US"/>
-        </w:rPr>
-        <w:t xml:space="preserve">Together, these results support the hypothesis that </w:t>
+        <w:t xml:space="preserve"> is most well-suited to metabolize the nutrient source that is most likely to be present in all susceptible mammalian GI tracts. Together, these results support the hypothesis that </w:t>
       </w:r>
       <w:r>
         <w:rPr>
@@ -10099,8 +10029,9 @@
           <w:szCs w:val="22"/>
           <w:lang w:val="en-US"/>
         </w:rPr>
-        <w:t xml:space="preserve"> str. 630 during infection of cefoperazone-treated mice. </w:t>
-      </w:r>
+        <w:t xml:space="preserve"> str. 630 during infection of cefoperazone-treated mice. Below the representative network is the metabolite importance algorithm separated into 3 parts; (i) </w:t>
+      </w:r>
+      <w:bookmarkStart w:id="9" w:name="__DdeLink__1257_348787537"/>
       <w:r>
         <w:rPr>
           <w:rStyle w:val="NoneA"/>
@@ -10111,7 +10042,212 @@
           <w:szCs w:val="22"/>
           <w:lang w:val="en-US"/>
         </w:rPr>
-        <w:t xml:space="preserve">Below the representative network is the metabolite importance algorithm separated into 3 parts; (i) relative transcription of , </w:t>
+        <w:t xml:space="preserve">relative transcription of </w:t>
+      </w:r>
+      <w:r>
+        <w:rPr>
+          <w:rStyle w:val="NoneA"/>
+          <w:rFonts w:ascii="Arial" w:hAnsi="Arial"/>
+          <w:b w:val="false"/>
+          <w:bCs w:val="false"/>
+          <w:sz w:val="22"/>
+          <w:szCs w:val="22"/>
+          <w:lang w:val="en-US"/>
+        </w:rPr>
+        <w:t>reactions consuming a metabolite</w:t>
+      </w:r>
+      <w:bookmarkEnd w:id="9"/>
+      <w:r>
+        <w:rPr>
+          <w:rStyle w:val="NoneA"/>
+          <w:rFonts w:ascii="Arial" w:hAnsi="Arial"/>
+          <w:b w:val="false"/>
+          <w:bCs w:val="false"/>
+          <w:sz w:val="22"/>
+          <w:szCs w:val="22"/>
+          <w:lang w:val="en-US"/>
+        </w:rPr>
+        <w:t xml:space="preserve">, </w:t>
+      </w:r>
+      <w:r>
+        <w:rPr>
+          <w:rStyle w:val="NoneA"/>
+          <w:rFonts w:ascii="Arial" w:hAnsi="Arial"/>
+          <w:b w:val="false"/>
+          <w:bCs w:val="false"/>
+          <w:sz w:val="22"/>
+          <w:szCs w:val="22"/>
+        </w:rPr>
+        <w:t>(ii)</w:t>
+      </w:r>
+      <w:r>
+        <w:rPr>
+          <w:rStyle w:val="NoneA"/>
+          <w:rFonts w:ascii="Arial" w:hAnsi="Arial"/>
+          <w:b w:val="false"/>
+          <w:bCs w:val="false"/>
+          <w:sz w:val="22"/>
+          <w:szCs w:val="22"/>
+          <w:lang w:val="en-US"/>
+        </w:rPr>
+        <w:t xml:space="preserve"> relative transcription of </w:t>
+      </w:r>
+      <w:r>
+        <w:rPr>
+          <w:rStyle w:val="NoneA"/>
+          <w:rFonts w:ascii="Arial" w:hAnsi="Arial"/>
+          <w:b w:val="false"/>
+          <w:bCs w:val="false"/>
+          <w:sz w:val="22"/>
+          <w:szCs w:val="22"/>
+          <w:lang w:val="en-US"/>
+        </w:rPr>
+        <w:t xml:space="preserve">reactions consuming a metabolite, and </w:t>
+      </w:r>
+      <w:r>
+        <w:rPr>
+          <w:rStyle w:val="NoneA"/>
+          <w:rFonts w:ascii="Arial" w:hAnsi="Arial"/>
+          <w:b w:val="false"/>
+          <w:bCs w:val="false"/>
+          <w:sz w:val="22"/>
+          <w:szCs w:val="22"/>
+        </w:rPr>
+        <w:t>(iii)</w:t>
+      </w:r>
+      <w:r>
+        <w:rPr>
+          <w:rStyle w:val="NoneA"/>
+          <w:rFonts w:ascii="Arial" w:hAnsi="Arial"/>
+          <w:b w:val="false"/>
+          <w:bCs w:val="false"/>
+          <w:sz w:val="22"/>
+          <w:szCs w:val="22"/>
+          <w:lang w:val="en-US"/>
+        </w:rPr>
+        <w:t xml:space="preserve"> </w:t>
+      </w:r>
+      <w:r>
+        <w:rPr>
+          <w:rStyle w:val="NoneA"/>
+          <w:rFonts w:ascii="Arial" w:hAnsi="Arial"/>
+          <w:b w:val="false"/>
+          <w:bCs w:val="false"/>
+          <w:sz w:val="22"/>
+          <w:szCs w:val="22"/>
+          <w:lang w:val="en-US"/>
+        </w:rPr>
+        <w:t>difference of consumption and creation of the given metabolite.</w:t>
+      </w:r>
+      <w:r>
+        <w:rPr>
+          <w:rStyle w:val="NoneA"/>
+          <w:rFonts w:ascii="Arial" w:hAnsi="Arial"/>
+          <w:b w:val="false"/>
+          <w:bCs w:val="false"/>
+          <w:sz w:val="22"/>
+          <w:szCs w:val="22"/>
+          <w:lang w:val="en-US"/>
+        </w:rPr>
+        <w:t xml:space="preserve"> </w:t>
+      </w:r>
+      <w:r>
+        <w:rPr>
+          <w:rStyle w:val="NoneA"/>
+          <w:rFonts w:ascii="Arial" w:hAnsi="Arial"/>
+          <w:b/>
+          <w:bCs/>
+          <w:sz w:val="22"/>
+          <w:szCs w:val="22"/>
+          <w:lang w:val="en-US"/>
+        </w:rPr>
+        <w:t xml:space="preserve">(b) </w:t>
+      </w:r>
+      <w:r>
+        <w:rPr>
+          <w:rStyle w:val="NoneA"/>
+          <w:rFonts w:ascii="Arial" w:hAnsi="Arial"/>
+          <w:sz w:val="22"/>
+          <w:szCs w:val="22"/>
+          <w:lang w:val="en-US"/>
+        </w:rPr>
+        <w:t xml:space="preserve">The expanded window displays an example of a single metabolite importance calculation based on local enzyme gene transcription. White values in the red nodes display the number of normalized transcript reads mapping to the gene sequence for each enzyme node. Average expression of input and output reactions surrounding metabolite </w:t>
+      </w:r>
+      <w:r>
+        <w:rPr>
+          <w:rStyle w:val="NoneA"/>
+          <w:rFonts w:ascii="Arial" w:hAnsi="Arial"/>
+          <w:i/>
+          <w:iCs/>
+          <w:sz w:val="22"/>
+          <w:szCs w:val="22"/>
+          <w:lang w:val="en-US"/>
+        </w:rPr>
+        <w:t>m</w:t>
+      </w:r>
+      <w:r>
+        <w:rPr>
+          <w:rStyle w:val="NoneA"/>
+          <w:rFonts w:ascii="Arial" w:hAnsi="Arial"/>
+          <w:sz w:val="22"/>
+          <w:szCs w:val="22"/>
+          <w:lang w:val="en-US"/>
+        </w:rPr>
+        <w:t xml:space="preserve"> are calculated at then the difference of these values found to get the relative importance of </w:t>
+      </w:r>
+      <w:r>
+        <w:rPr>
+          <w:rStyle w:val="NoneA"/>
+          <w:rFonts w:ascii="Arial" w:hAnsi="Arial"/>
+          <w:i/>
+          <w:iCs/>
+          <w:sz w:val="22"/>
+          <w:szCs w:val="22"/>
+          <w:lang w:val="en-US"/>
+        </w:rPr>
+        <w:t>m</w:t>
+      </w:r>
+      <w:r>
+        <w:rPr>
+          <w:rStyle w:val="NoneA"/>
+          <w:rFonts w:ascii="Arial" w:hAnsi="Arial"/>
+          <w:sz w:val="22"/>
+          <w:szCs w:val="22"/>
+          <w:lang w:val="en-US"/>
+        </w:rPr>
+        <w:t>. Log</w:t>
+      </w:r>
+      <w:r>
+        <w:rPr>
+          <w:rStyle w:val="NoneA"/>
+          <w:rFonts w:ascii="Arial" w:hAnsi="Arial"/>
+          <w:sz w:val="22"/>
+          <w:szCs w:val="22"/>
+          <w:vertAlign w:val="subscript"/>
+          <w:lang w:val="en-US"/>
+        </w:rPr>
+        <w:t>2</w:t>
+      </w:r>
+      <w:r>
+        <w:rPr>
+          <w:rStyle w:val="NoneA"/>
+          <w:rFonts w:ascii="Arial" w:hAnsi="Arial"/>
+          <w:sz w:val="22"/>
+          <w:szCs w:val="22"/>
+          <w:lang w:val="en-US"/>
+        </w:rPr>
+        <w:t xml:space="preserve"> transformation is then performed to make comparisons between metabolites more simple</w:t>
+      </w:r>
+      <w:bookmarkEnd w:id="8"/>
+      <w:r>
+        <w:rPr>
+          <w:rStyle w:val="NoneA"/>
+          <w:rFonts w:ascii="Arial" w:hAnsi="Arial"/>
+          <w:sz w:val="22"/>
+          <w:szCs w:val="22"/>
+          <w:lang w:val="en-US"/>
+        </w:rPr>
+        <w:t>. The complete importance algorithm can be found in Materials &amp; Methods.</w:t>
       </w:r>
     </w:p>
     <w:p>
@@ -10138,70 +10274,25 @@
         <w:spacing w:lineRule="auto" w:line="480"/>
         <w:jc w:val="both"/>
         <w:rPr>
-          <w:rFonts w:ascii="Arial" w:hAnsi="Arial"/>
-          <w:b w:val="false"/>
-          <w:b w:val="false"/>
-          <w:bCs w:val="false"/>
-          <w:sz w:val="22"/>
-          <w:szCs w:val="22"/>
-          <w:lang w:val="en-US"/>
-        </w:rPr>
-      </w:pPr>
-      <w:r>
-        <w:rPr>
-          <w:rStyle w:val="NoneA"/>
-          <w:rFonts w:ascii="Arial" w:hAnsi="Arial"/>
-          <w:b w:val="false"/>
-          <w:bCs w:val="false"/>
-          <w:sz w:val="22"/>
-          <w:szCs w:val="22"/>
-        </w:rPr>
-        <w:t>(ii)</w:t>
-      </w:r>
-    </w:p>
-    <w:p>
-      <w:pPr>
-        <w:pStyle w:val="Default"/>
-        <w:widowControl/>
-        <w:shd w:val="clear" w:fill="FFFFFF"/>
-        <w:tabs>
-          <w:tab w:val="left" w:pos="720" w:leader="none"/>
-          <w:tab w:val="left" w:pos="1440" w:leader="none"/>
-          <w:tab w:val="left" w:pos="2160" w:leader="none"/>
-          <w:tab w:val="left" w:pos="2880" w:leader="none"/>
-          <w:tab w:val="left" w:pos="3600" w:leader="none"/>
-          <w:tab w:val="left" w:pos="4320" w:leader="none"/>
-          <w:tab w:val="left" w:pos="5040" w:leader="none"/>
-          <w:tab w:val="left" w:pos="5760" w:leader="none"/>
-          <w:tab w:val="left" w:pos="6480" w:leader="none"/>
-          <w:tab w:val="left" w:pos="7200" w:leader="none"/>
-          <w:tab w:val="left" w:pos="7920" w:leader="none"/>
-          <w:tab w:val="left" w:pos="8640" w:leader="none"/>
-          <w:tab w:val="left" w:pos="9360" w:leader="none"/>
-        </w:tabs>
-        <w:suppressAutoHyphens w:val="false"/>
-        <w:spacing w:lineRule="auto" w:line="480"/>
-        <w:jc w:val="both"/>
-        <w:rPr>
-          <w:rFonts w:ascii="Arial" w:hAnsi="Arial"/>
-          <w:b w:val="false"/>
-          <w:b w:val="false"/>
-          <w:bCs w:val="false"/>
-          <w:sz w:val="22"/>
-          <w:szCs w:val="22"/>
-          <w:lang w:val="en-US"/>
-        </w:rPr>
-      </w:pPr>
-      <w:r>
-        <w:rPr>
-          <w:rStyle w:val="NoneA"/>
-          <w:rFonts w:ascii="Arial" w:hAnsi="Arial"/>
-          <w:b w:val="false"/>
-          <w:bCs w:val="false"/>
-          <w:sz w:val="22"/>
-          <w:szCs w:val="22"/>
-        </w:rPr>
-        <w:t>(iii)</w:t>
+          <w:rStyle w:val="NoneA"/>
+          <w:rFonts w:ascii="Arial" w:hAnsi="Arial"/>
+          <w:b/>
+          <w:b/>
+          <w:bCs/>
+          <w:sz w:val="22"/>
+          <w:szCs w:val="22"/>
+          <w:lang w:val="en-US"/>
+        </w:rPr>
+      </w:pPr>
+      <w:r>
+        <w:rPr>
+          <w:rFonts w:ascii="Arial" w:hAnsi="Arial"/>
+          <w:b/>
+          <w:bCs/>
+          <w:sz w:val="22"/>
+          <w:szCs w:val="22"/>
+          <w:lang w:val="en-US"/>
+        </w:rPr>
       </w:r>
     </w:p>
     <w:p>
@@ -10233,13 +10324,51 @@
         <w:rPr>
           <w:rStyle w:val="NoneA"/>
           <w:rFonts w:ascii="Arial" w:hAnsi="Arial"/>
+          <w:b/>
+          <w:bCs/>
+          <w:sz w:val="22"/>
+          <w:szCs w:val="22"/>
+          <w:lang w:val="en-US"/>
+        </w:rPr>
+        <w:t xml:space="preserve">Figure 6 | Results from network-based metabolite importance calculation and </w:t>
+      </w:r>
+      <w:r>
+        <w:rPr>
+          <w:rStyle w:val="NoneA"/>
+          <w:rFonts w:ascii="Arial" w:hAnsi="Arial"/>
+          <w:b/>
+          <w:bCs/>
+          <w:i/>
+          <w:iCs/>
+          <w:sz w:val="22"/>
+          <w:szCs w:val="22"/>
+          <w:lang w:val="en-US"/>
+        </w:rPr>
+        <w:t>in vitro</w:t>
+      </w:r>
+      <w:r>
+        <w:rPr>
+          <w:rStyle w:val="NoneA"/>
+          <w:rFonts w:ascii="Arial" w:hAnsi="Arial"/>
+          <w:b/>
+          <w:bCs/>
+          <w:sz w:val="22"/>
+          <w:szCs w:val="22"/>
+          <w:lang w:val="en-US"/>
+        </w:rPr>
+        <w:t xml:space="preserve"> growth with important carbohydrates.</w:t>
+      </w:r>
+      <w:r>
+        <w:rPr>
+          <w:rStyle w:val="NoneA"/>
+          <w:rFonts w:ascii="Arial" w:hAnsi="Arial"/>
           <w:b w:val="false"/>
           <w:bCs w:val="false"/>
           <w:sz w:val="22"/>
           <w:szCs w:val="22"/>
           <w:lang w:val="en-US"/>
         </w:rPr>
-        <w:t xml:space="preserve"> </w:t>
+        <w:t xml:space="preserve"> Prior to importance calculation, transcript abundances for each condition were evenly rarefied to 27,664 normalized reads to include gnotobiotic mice for even comparison across colonized environments (~18x coverage).</w:t>
       </w:r>
       <w:r>
         <w:rPr>
@@ -10251,131 +10380,144 @@
           <w:szCs w:val="22"/>
           <w:lang w:val="en-US"/>
         </w:rPr>
-        <w:t xml:space="preserve">(b) </w:t>
-      </w:r>
-      <w:r>
-        <w:rPr>
-          <w:rStyle w:val="NoneA"/>
-          <w:rFonts w:ascii="Arial" w:hAnsi="Arial"/>
-          <w:sz w:val="22"/>
-          <w:szCs w:val="22"/>
-          <w:lang w:val="en-US"/>
-        </w:rPr>
-        <w:t xml:space="preserve">The expanded window displays an example of a single metabolite importance calculation based on local enzyme gene transcription. White values in the red nodes display the number of normalized transcript reads mapping to the gene sequence for each enzyme node. Average expression of input and output reactions surrounding metabolite </w:t>
-      </w:r>
-      <w:r>
-        <w:rPr>
-          <w:rStyle w:val="NoneA"/>
-          <w:rFonts w:ascii="Arial" w:hAnsi="Arial"/>
-          <w:i/>
-          <w:iCs/>
-          <w:sz w:val="22"/>
-          <w:szCs w:val="22"/>
-          <w:lang w:val="en-US"/>
-        </w:rPr>
-        <w:t>m</w:t>
-      </w:r>
-      <w:r>
-        <w:rPr>
-          <w:rStyle w:val="NoneA"/>
-          <w:rFonts w:ascii="Arial" w:hAnsi="Arial"/>
-          <w:sz w:val="22"/>
-          <w:szCs w:val="22"/>
-          <w:lang w:val="en-US"/>
-        </w:rPr>
-        <w:t xml:space="preserve"> are calculated at then the difference of these values found to get the relative importance of </w:t>
-      </w:r>
-      <w:r>
-        <w:rPr>
-          <w:rStyle w:val="NoneA"/>
-          <w:rFonts w:ascii="Arial" w:hAnsi="Arial"/>
-          <w:i/>
-          <w:iCs/>
-          <w:sz w:val="22"/>
-          <w:szCs w:val="22"/>
-          <w:lang w:val="en-US"/>
-        </w:rPr>
-        <w:t>m</w:t>
-      </w:r>
-      <w:r>
-        <w:rPr>
-          <w:rStyle w:val="NoneA"/>
-          <w:rFonts w:ascii="Arial" w:hAnsi="Arial"/>
-          <w:sz w:val="22"/>
-          <w:szCs w:val="22"/>
-          <w:lang w:val="en-US"/>
-        </w:rPr>
-        <w:t>. Log</w:t>
-      </w:r>
-      <w:r>
-        <w:rPr>
-          <w:rStyle w:val="NoneA"/>
-          <w:rFonts w:ascii="Arial" w:hAnsi="Arial"/>
-          <w:sz w:val="22"/>
-          <w:szCs w:val="22"/>
-          <w:vertAlign w:val="subscript"/>
-          <w:lang w:val="en-US"/>
-        </w:rPr>
-        <w:t>2</w:t>
-      </w:r>
-      <w:r>
-        <w:rPr>
-          <w:rStyle w:val="NoneA"/>
-          <w:rFonts w:ascii="Arial" w:hAnsi="Arial"/>
-          <w:sz w:val="22"/>
-          <w:szCs w:val="22"/>
-          <w:lang w:val="en-US"/>
-        </w:rPr>
-        <w:t xml:space="preserve"> transformation is then performed to make comparisons between metabolites more simple</w:t>
-      </w:r>
-      <w:bookmarkEnd w:id="8"/>
-      <w:r>
-        <w:rPr>
-          <w:rStyle w:val="NoneA"/>
-          <w:rFonts w:ascii="Arial" w:hAnsi="Arial"/>
-          <w:sz w:val="22"/>
-          <w:szCs w:val="22"/>
-          <w:lang w:val="en-US"/>
-        </w:rPr>
-        <w:t>. The complete importance algorithm can be found in Materials &amp; Methods.</w:t>
-      </w:r>
-    </w:p>
-    <w:p>
-      <w:pPr>
-        <w:pStyle w:val="Default"/>
-        <w:widowControl/>
-        <w:shd w:val="clear" w:fill="FFFFFF"/>
-        <w:tabs>
-          <w:tab w:val="left" w:pos="720" w:leader="none"/>
-          <w:tab w:val="left" w:pos="1440" w:leader="none"/>
-          <w:tab w:val="left" w:pos="2160" w:leader="none"/>
-          <w:tab w:val="left" w:pos="2880" w:leader="none"/>
-          <w:tab w:val="left" w:pos="3600" w:leader="none"/>
-          <w:tab w:val="left" w:pos="4320" w:leader="none"/>
-          <w:tab w:val="left" w:pos="5040" w:leader="none"/>
-          <w:tab w:val="left" w:pos="5760" w:leader="none"/>
-          <w:tab w:val="left" w:pos="6480" w:leader="none"/>
-          <w:tab w:val="left" w:pos="7200" w:leader="none"/>
-          <w:tab w:val="left" w:pos="7920" w:leader="none"/>
-          <w:tab w:val="left" w:pos="8640" w:leader="none"/>
-          <w:tab w:val="left" w:pos="9360" w:leader="none"/>
-        </w:tabs>
-        <w:suppressAutoHyphens w:val="false"/>
-        <w:spacing w:lineRule="auto" w:line="480"/>
-        <w:jc w:val="both"/>
-        <w:rPr>
-          <w:rStyle w:val="NoneA"/>
-          <w:rFonts w:ascii="Arial" w:hAnsi="Arial"/>
-          <w:b/>
+        <w:t xml:space="preserve"> </w:t>
+      </w:r>
+      <w:bookmarkStart w:id="10" w:name="MathJaxElement43Frame55"/>
+      <w:r>
+        <w:rPr>
+          <w:rStyle w:val="NoneA"/>
+          <w:rFonts w:ascii="Arial" w:hAnsi="Arial"/>
           <w:b/>
           <w:bCs/>
           <w:sz w:val="22"/>
           <w:szCs w:val="22"/>
           <w:lang w:val="en-US"/>
         </w:rPr>
-      </w:pPr>
-      <w:r>
-        <w:rPr>
+        <w:t>(a)</w:t>
+      </w:r>
+      <w:r>
+        <w:rPr>
+          <w:rStyle w:val="NoneA"/>
+          <w:rFonts w:ascii="Arial" w:hAnsi="Arial"/>
+          <w:sz w:val="22"/>
+          <w:szCs w:val="22"/>
+          <w:lang w:val="en-US"/>
+        </w:rPr>
+        <w:t xml:space="preserve"> Median</w:t>
+      </w:r>
+      <w:bookmarkStart w:id="11" w:name="MathJaxElement43Frame54"/>
+      <w:bookmarkEnd w:id="10"/>
+      <w:r>
+        <w:rPr>
+          <w:rStyle w:val="NoneA"/>
+          <w:rFonts w:ascii="Arial" w:hAnsi="Arial"/>
+          <w:sz w:val="22"/>
+          <w:szCs w:val="22"/>
+          <w:lang w:val="en-US"/>
+        </w:rPr>
+        <w:t xml:space="preserve"> </w:t>
+      </w:r>
+      <w:bookmarkEnd w:id="11"/>
+      <w:r>
+        <w:rPr>
+          <w:rStyle w:val="NoneA"/>
+          <w:rFonts w:ascii="Arial" w:hAnsi="Arial"/>
+          <w:sz w:val="22"/>
+          <w:szCs w:val="22"/>
+          <w:lang w:val="en-US"/>
+        </w:rPr>
+        <w:t>s</w:t>
+      </w:r>
+      <w:bookmarkStart w:id="12" w:name="MathJaxElement43Frame56"/>
+      <w:r>
+        <w:rPr>
+          <w:rStyle w:val="NoneA"/>
+          <w:rFonts w:ascii="Arial" w:hAnsi="Arial"/>
+          <w:sz w:val="22"/>
+          <w:szCs w:val="22"/>
+          <w:lang w:val="en-US"/>
+        </w:rPr>
+        <w:t xml:space="preserve">hared </w:t>
+      </w:r>
+      <w:bookmarkEnd w:id="12"/>
+      <w:r>
+        <w:rPr>
+          <w:rStyle w:val="NoneA"/>
+          <w:rFonts w:ascii="Arial" w:hAnsi="Arial"/>
+          <w:sz w:val="22"/>
+          <w:szCs w:val="22"/>
+          <w:lang w:val="en-US"/>
+        </w:rPr>
+        <w:t>significant m</w:t>
+      </w:r>
+      <w:bookmarkStart w:id="13" w:name="MathJaxElement43Frame57"/>
+      <w:r>
+        <w:rPr>
+          <w:rStyle w:val="NoneA"/>
+          <w:rFonts w:ascii="Arial" w:hAnsi="Arial"/>
+          <w:sz w:val="22"/>
+          <w:szCs w:val="22"/>
+          <w:lang w:val="fr-FR"/>
+        </w:rPr>
+        <w:t>etabolites</w:t>
+      </w:r>
+      <w:r>
+        <w:rPr>
+          <w:rStyle w:val="NoneA"/>
+          <w:rFonts w:ascii="Arial" w:hAnsi="Arial"/>
+          <w:sz w:val="22"/>
+          <w:szCs w:val="22"/>
+          <w:lang w:val="en-US"/>
+        </w:rPr>
+        <w:t xml:space="preserve"> among the 50 highest scoring metabolites from each</w:t>
+      </w:r>
+      <w:r>
+        <w:rPr>
+          <w:rStyle w:val="NoneA"/>
+          <w:rFonts w:ascii="Arial" w:hAnsi="Arial"/>
+          <w:sz w:val="22"/>
+          <w:szCs w:val="22"/>
+          <w:lang w:val="fr-FR"/>
+        </w:rPr>
+        <w:t xml:space="preserve"> condition (</w:t>
+      </w:r>
+      <w:r>
+        <w:rPr>
+          <w:rStyle w:val="NoneA"/>
+          <w:rFonts w:ascii="Arial" w:hAnsi="Arial"/>
+          <w:i/>
+          <w:iCs/>
+          <w:sz w:val="22"/>
+          <w:szCs w:val="22"/>
+          <w:lang w:val="fr-FR"/>
+        </w:rPr>
+        <w:t>P</w:t>
+      </w:r>
+      <w:r>
+        <w:rPr>
+          <w:rStyle w:val="NoneA"/>
+          <w:rFonts w:ascii="Arial" w:hAnsi="Arial"/>
+          <w:sz w:val="22"/>
+          <w:szCs w:val="22"/>
+          <w:lang w:val="fr-FR"/>
+        </w:rPr>
+        <w:t xml:space="preserve"> &lt; 0.05).</w:t>
+      </w:r>
+      <w:bookmarkEnd w:id="13"/>
+      <w:r>
+        <w:rPr>
+          <w:rStyle w:val="NoneA"/>
+          <w:rFonts w:ascii="Arial" w:hAnsi="Arial"/>
+          <w:sz w:val="22"/>
+          <w:szCs w:val="22"/>
+          <w:lang w:val="en-US"/>
+        </w:rPr>
+        <w:t xml:space="preserve"> Median importance scores and pooled random distribution were recalculated per metabolite using the values from each condition tested. </w:t>
+      </w:r>
+      <w:bookmarkStart w:id="14" w:name="MathJaxElement43Frame58"/>
+      <w:r>
+        <w:rPr>
+          <w:rStyle w:val="NoneA"/>
           <w:rFonts w:ascii="Arial" w:hAnsi="Arial"/>
           <w:b/>
           <w:bCs/>
@@ -10383,33 +10525,92 @@
           <w:szCs w:val="22"/>
           <w:lang w:val="en-US"/>
         </w:rPr>
-      </w:r>
-    </w:p>
-    <w:p>
-      <w:pPr>
-        <w:pStyle w:val="Default"/>
-        <w:widowControl/>
-        <w:shd w:val="clear" w:fill="FFFFFF"/>
-        <w:tabs>
-          <w:tab w:val="left" w:pos="720" w:leader="none"/>
-          <w:tab w:val="left" w:pos="1440" w:leader="none"/>
-          <w:tab w:val="left" w:pos="2160" w:leader="none"/>
-          <w:tab w:val="left" w:pos="2880" w:leader="none"/>
-          <w:tab w:val="left" w:pos="3600" w:leader="none"/>
-          <w:tab w:val="left" w:pos="4320" w:leader="none"/>
-          <w:tab w:val="left" w:pos="5040" w:leader="none"/>
-          <w:tab w:val="left" w:pos="5760" w:leader="none"/>
-          <w:tab w:val="left" w:pos="6480" w:leader="none"/>
-          <w:tab w:val="left" w:pos="7200" w:leader="none"/>
-          <w:tab w:val="left" w:pos="7920" w:leader="none"/>
-          <w:tab w:val="left" w:pos="8640" w:leader="none"/>
-          <w:tab w:val="left" w:pos="9360" w:leader="none"/>
-        </w:tabs>
-        <w:suppressAutoHyphens w:val="false"/>
-        <w:spacing w:lineRule="auto" w:line="480"/>
-        <w:jc w:val="both"/>
-        <w:rPr/>
-      </w:pPr>
+        <w:t>(b)</w:t>
+      </w:r>
+      <w:r>
+        <w:rPr>
+          <w:rStyle w:val="NoneA"/>
+          <w:rFonts w:ascii="Arial" w:hAnsi="Arial"/>
+          <w:sz w:val="22"/>
+          <w:szCs w:val="22"/>
+          <w:lang w:val="en-US"/>
+        </w:rPr>
+        <w:t xml:space="preserve"> Distinctly important significant metabolites from each treatment group</w:t>
+      </w:r>
+      <w:r>
+        <w:rPr>
+          <w:rStyle w:val="NoneA"/>
+          <w:rFonts w:ascii="Arial" w:hAnsi="Arial"/>
+          <w:sz w:val="22"/>
+          <w:szCs w:val="22"/>
+          <w:lang w:val="fr-FR"/>
+        </w:rPr>
+        <w:t xml:space="preserve"> (</w:t>
+      </w:r>
+      <w:r>
+        <w:rPr>
+          <w:rStyle w:val="NoneA"/>
+          <w:rFonts w:ascii="Arial" w:hAnsi="Arial"/>
+          <w:i/>
+          <w:iCs/>
+          <w:sz w:val="22"/>
+          <w:szCs w:val="22"/>
+          <w:lang w:val="fr-FR"/>
+        </w:rPr>
+        <w:t>P</w:t>
+      </w:r>
+      <w:r>
+        <w:rPr>
+          <w:rStyle w:val="NoneA"/>
+          <w:rFonts w:ascii="Arial" w:hAnsi="Arial"/>
+          <w:sz w:val="22"/>
+          <w:szCs w:val="22"/>
+          <w:lang w:val="fr-FR"/>
+        </w:rPr>
+        <w:t xml:space="preserve"> &lt; 0.05)</w:t>
+      </w:r>
+      <w:r>
+        <w:rPr>
+          <w:rStyle w:val="NoneA"/>
+          <w:rFonts w:ascii="Arial" w:hAnsi="Arial"/>
+          <w:sz w:val="22"/>
+          <w:szCs w:val="22"/>
+          <w:lang w:val="en-US"/>
+        </w:rPr>
+        <w:t>. The top 25 scoring metabolites from each group was cross-referenced against each other group resulting in</w:t>
+      </w:r>
+      <w:r>
+        <w:rPr>
+          <w:rStyle w:val="NoneA"/>
+          <w:rFonts w:ascii="Arial" w:hAnsi="Arial"/>
+          <w:sz w:val="22"/>
+          <w:szCs w:val="22"/>
+          <w:lang w:val="pt-PT"/>
+        </w:rPr>
+        <w:t xml:space="preserve"> metabolites </w:t>
+      </w:r>
+      <w:r>
+        <w:rPr>
+          <w:rStyle w:val="NoneA"/>
+          <w:rFonts w:ascii="Arial" w:hAnsi="Arial"/>
+          <w:sz w:val="22"/>
+          <w:szCs w:val="22"/>
+          <w:lang w:val="en-US"/>
+        </w:rPr>
+        <w:t>that are differentially important between environments.</w:t>
+      </w:r>
+      <w:bookmarkEnd w:id="14"/>
+      <w:r>
+        <w:rPr>
+          <w:rStyle w:val="NoneA"/>
+          <w:rFonts w:ascii="Arial" w:hAnsi="Arial"/>
+          <w:sz w:val="22"/>
+          <w:szCs w:val="22"/>
+          <w:lang w:val="en-US"/>
+        </w:rPr>
+        <w:t xml:space="preserve"> </w:t>
+      </w:r>
+      <w:bookmarkStart w:id="15" w:name="MathJaxElement43Frame59"/>
       <w:r>
         <w:rPr>
           <w:rStyle w:val="NoneA"/>
@@ -10418,168 +10619,85 @@
           <w:bCs/>
           <w:sz w:val="22"/>
           <w:szCs w:val="22"/>
-          <w:lang w:val="en-US"/>
-        </w:rPr>
-        <w:t xml:space="preserve">Figure 6 | Results from network-based metabolite importance calculation and </w:t>
-      </w:r>
-      <w:r>
-        <w:rPr>
-          <w:rStyle w:val="NoneA"/>
-          <w:rFonts w:ascii="Arial" w:hAnsi="Arial"/>
-          <w:b/>
-          <w:bCs/>
-          <w:i/>
-          <w:iCs/>
-          <w:sz w:val="22"/>
-          <w:szCs w:val="22"/>
-          <w:lang w:val="en-US"/>
-        </w:rPr>
-        <w:t>in vitro</w:t>
-      </w:r>
-      <w:r>
-        <w:rPr>
-          <w:rStyle w:val="NoneA"/>
-          <w:rFonts w:ascii="Arial" w:hAnsi="Arial"/>
-          <w:b/>
-          <w:bCs/>
-          <w:sz w:val="22"/>
-          <w:szCs w:val="22"/>
-          <w:lang w:val="en-US"/>
-        </w:rPr>
-        <w:t xml:space="preserve"> growth with important carbohydrates.</w:t>
-      </w:r>
-      <w:r>
-        <w:rPr>
-          <w:rStyle w:val="NoneA"/>
-          <w:rFonts w:ascii="Arial" w:hAnsi="Arial"/>
-          <w:b w:val="false"/>
-          <w:bCs w:val="false"/>
-          <w:sz w:val="22"/>
-          <w:szCs w:val="22"/>
-          <w:lang w:val="en-US"/>
-        </w:rPr>
-        <w:t xml:space="preserve"> Prior to importance calculation, transcript abundances for each condition were evenly rarefied to 27,664 normalized reads to include gnotobiotic mice for even comparison across colonized environments (~18x coverage).</w:t>
-      </w:r>
-      <w:r>
-        <w:rPr>
-          <w:rStyle w:val="NoneA"/>
-          <w:rFonts w:ascii="Arial" w:hAnsi="Arial"/>
-          <w:b/>
-          <w:bCs/>
-          <w:sz w:val="22"/>
-          <w:szCs w:val="22"/>
-          <w:lang w:val="en-US"/>
-        </w:rPr>
-        <w:t xml:space="preserve"> </w:t>
-      </w:r>
-      <w:bookmarkStart w:id="9" w:name="MathJaxElement43Frame55"/>
-      <w:r>
-        <w:rPr>
-          <w:rStyle w:val="NoneA"/>
-          <w:rFonts w:ascii="Arial" w:hAnsi="Arial"/>
-          <w:b/>
-          <w:bCs/>
-          <w:sz w:val="22"/>
-          <w:szCs w:val="22"/>
-          <w:lang w:val="en-US"/>
-        </w:rPr>
-        <w:t>(a)</w:t>
-      </w:r>
-      <w:r>
-        <w:rPr>
-          <w:rStyle w:val="NoneA"/>
-          <w:rFonts w:ascii="Arial" w:hAnsi="Arial"/>
-          <w:sz w:val="22"/>
-          <w:szCs w:val="22"/>
-          <w:lang w:val="en-US"/>
-        </w:rPr>
-        <w:t xml:space="preserve"> Median</w:t>
-      </w:r>
-      <w:bookmarkStart w:id="10" w:name="MathJaxElement43Frame54"/>
-      <w:bookmarkEnd w:id="9"/>
-      <w:r>
-        <w:rPr>
-          <w:rStyle w:val="NoneA"/>
-          <w:rFonts w:ascii="Arial" w:hAnsi="Arial"/>
-          <w:sz w:val="22"/>
-          <w:szCs w:val="22"/>
-          <w:lang w:val="en-US"/>
-        </w:rPr>
-        <w:t xml:space="preserve"> </w:t>
-      </w:r>
-      <w:bookmarkEnd w:id="10"/>
-      <w:r>
-        <w:rPr>
-          <w:rStyle w:val="NoneA"/>
-          <w:rFonts w:ascii="Arial" w:hAnsi="Arial"/>
-          <w:sz w:val="22"/>
-          <w:szCs w:val="22"/>
-          <w:lang w:val="en-US"/>
-        </w:rPr>
-        <w:t>s</w:t>
-      </w:r>
-      <w:bookmarkStart w:id="11" w:name="MathJaxElement43Frame56"/>
-      <w:r>
-        <w:rPr>
-          <w:rStyle w:val="NoneA"/>
-          <w:rFonts w:ascii="Arial" w:hAnsi="Arial"/>
-          <w:sz w:val="22"/>
-          <w:szCs w:val="22"/>
-          <w:lang w:val="en-US"/>
-        </w:rPr>
-        <w:t xml:space="preserve">hared </w:t>
-      </w:r>
-      <w:bookmarkEnd w:id="11"/>
-      <w:r>
-        <w:rPr>
-          <w:rStyle w:val="NoneA"/>
-          <w:rFonts w:ascii="Arial" w:hAnsi="Arial"/>
-          <w:sz w:val="22"/>
-          <w:szCs w:val="22"/>
-          <w:lang w:val="en-US"/>
-        </w:rPr>
-        <w:t>significant m</w:t>
-      </w:r>
-      <w:bookmarkStart w:id="12" w:name="MathJaxElement43Frame57"/>
-      <w:r>
-        <w:rPr>
-          <w:rStyle w:val="NoneA"/>
-          <w:rFonts w:ascii="Arial" w:hAnsi="Arial"/>
-          <w:sz w:val="22"/>
-          <w:szCs w:val="22"/>
-          <w:lang w:val="fr-FR"/>
-        </w:rPr>
-        <w:t>etabolites</w:t>
-      </w:r>
-      <w:r>
-        <w:rPr>
-          <w:rStyle w:val="NoneA"/>
-          <w:rFonts w:ascii="Arial" w:hAnsi="Arial"/>
-          <w:sz w:val="22"/>
-          <w:szCs w:val="22"/>
-          <w:lang w:val="en-US"/>
-        </w:rPr>
-        <w:t xml:space="preserve"> among the 50 highest scoring metabolites from each</w:t>
-      </w:r>
-      <w:r>
-        <w:rPr>
-          <w:rStyle w:val="NoneA"/>
-          <w:rFonts w:ascii="Arial" w:hAnsi="Arial"/>
-          <w:sz w:val="22"/>
-          <w:szCs w:val="22"/>
-          <w:lang w:val="fr-FR"/>
-        </w:rPr>
-        <w:t xml:space="preserve"> condition (</w:t>
-      </w:r>
-      <w:r>
-        <w:rPr>
-          <w:rStyle w:val="NoneA"/>
-          <w:rFonts w:ascii="Arial" w:hAnsi="Arial"/>
-          <w:i/>
-          <w:iCs/>
-          <w:sz w:val="22"/>
-          <w:szCs w:val="22"/>
-          <w:lang w:val="fr-FR"/>
+          <w:lang w:val="it-IT"/>
+        </w:rPr>
+        <w:t xml:space="preserve">(c) </w:t>
+      </w:r>
+      <w:r>
+        <w:rPr>
+          <w:rStyle w:val="NoneA"/>
+          <w:rFonts w:ascii="Arial" w:hAnsi="Arial"/>
+          <w:i/>
+          <w:iCs/>
+          <w:sz w:val="22"/>
+          <w:szCs w:val="22"/>
+          <w:lang w:val="it-IT"/>
+        </w:rPr>
+        <w:t>In vitro</w:t>
+      </w:r>
+      <w:r>
+        <w:rPr>
+          <w:rStyle w:val="NoneA"/>
+          <w:rFonts w:ascii="Arial" w:hAnsi="Arial"/>
+          <w:sz w:val="22"/>
+          <w:szCs w:val="22"/>
+          <w:lang w:val="en-US"/>
+        </w:rPr>
+        <w:t xml:space="preserve"> growth curves validating identified growth nutrients from network analysis. In gray is a control curve in which amino acids are the only possible source of carbon for </w:t>
+      </w:r>
+      <w:r>
+        <w:rPr>
+          <w:rStyle w:val="NoneA"/>
+          <w:rFonts w:ascii="Arial" w:hAnsi="Arial"/>
+          <w:i/>
+          <w:iCs/>
+          <w:sz w:val="22"/>
+          <w:szCs w:val="22"/>
+          <w:lang w:val="en-US"/>
+        </w:rPr>
+        <w:t>C. difficile</w:t>
+      </w:r>
+      <w:r>
+        <w:rPr>
+          <w:rStyle w:val="NoneA"/>
+          <w:rFonts w:ascii="Arial" w:hAnsi="Arial"/>
+          <w:sz w:val="22"/>
+          <w:szCs w:val="22"/>
+          <w:lang w:val="en-US"/>
+        </w:rPr>
+        <w:t xml:space="preserve">. One metabolite that is consistently important to </w:t>
+      </w:r>
+      <w:r>
+        <w:rPr>
+          <w:rStyle w:val="NoneA"/>
+          <w:rFonts w:ascii="Arial" w:hAnsi="Arial"/>
+          <w:i/>
+          <w:iCs/>
+          <w:sz w:val="22"/>
+          <w:szCs w:val="22"/>
+          <w:lang w:val="en-US"/>
+        </w:rPr>
+        <w:t>C. difficile</w:t>
+      </w:r>
+      <w:r>
+        <w:rPr>
+          <w:rStyle w:val="NoneA"/>
+          <w:rFonts w:ascii="Arial" w:hAnsi="Arial"/>
+          <w:sz w:val="22"/>
+          <w:szCs w:val="22"/>
+          <w:lang w:val="en-US"/>
+        </w:rPr>
+        <w:t xml:space="preserve"> and at least one metabolite indicated as distinctly important from each group supported growth significantly more (</w:t>
+      </w:r>
+      <w:r>
+        <w:rPr>
+          <w:rStyle w:val="NoneA"/>
+          <w:rFonts w:ascii="Arial" w:hAnsi="Arial"/>
+          <w:i/>
+          <w:iCs/>
+          <w:sz w:val="22"/>
+          <w:szCs w:val="22"/>
+          <w:lang w:val="en-US"/>
         </w:rPr>
         <w:t>P</w:t>
       </w:r>
@@ -10589,151 +10707,20 @@
           <w:rFonts w:ascii="Arial" w:hAnsi="Arial"/>
           <w:sz w:val="22"/>
           <w:szCs w:val="22"/>
-          <w:lang w:val="fr-FR"/>
-        </w:rPr>
-        <w:t xml:space="preserve"> &lt; 0.05).</w:t>
-      </w:r>
-      <w:bookmarkEnd w:id="12"/>
-      <w:r>
-        <w:rPr>
-          <w:rStyle w:val="NoneA"/>
-          <w:rFonts w:ascii="Arial" w:hAnsi="Arial"/>
-          <w:sz w:val="22"/>
-          <w:szCs w:val="22"/>
-          <w:lang w:val="en-US"/>
-        </w:rPr>
-        <w:t xml:space="preserve"> Median importance scores and pooled random distribution were recalculated per metabolite using the values from each condition tested. </w:t>
-      </w:r>
-      <w:bookmarkStart w:id="13" w:name="MathJaxElement43Frame58"/>
-      <w:r>
-        <w:rPr>
-          <w:rStyle w:val="NoneA"/>
-          <w:rFonts w:ascii="Arial" w:hAnsi="Arial"/>
-          <w:b/>
-          <w:bCs/>
-          <w:sz w:val="22"/>
-          <w:szCs w:val="22"/>
-          <w:lang w:val="en-US"/>
-        </w:rPr>
-        <w:t>(b)</w:t>
-      </w:r>
-      <w:r>
-        <w:rPr>
-          <w:rStyle w:val="NoneA"/>
-          <w:rFonts w:ascii="Arial" w:hAnsi="Arial"/>
-          <w:sz w:val="22"/>
-          <w:szCs w:val="22"/>
-          <w:lang w:val="en-US"/>
-        </w:rPr>
-        <w:t xml:space="preserve"> Distinctly important significant metabolites from each treatment group</w:t>
-      </w:r>
-      <w:r>
-        <w:rPr>
-          <w:rStyle w:val="NoneA"/>
-          <w:rFonts w:ascii="Arial" w:hAnsi="Arial"/>
-          <w:sz w:val="22"/>
-          <w:szCs w:val="22"/>
-          <w:lang w:val="fr-FR"/>
-        </w:rPr>
-        <w:t xml:space="preserve"> (</w:t>
-      </w:r>
-      <w:r>
-        <w:rPr>
-          <w:rStyle w:val="NoneA"/>
-          <w:rFonts w:ascii="Arial" w:hAnsi="Arial"/>
-          <w:i/>
-          <w:iCs/>
-          <w:sz w:val="22"/>
-          <w:szCs w:val="22"/>
-          <w:lang w:val="fr-FR"/>
-        </w:rPr>
-        <w:t>P</w:t>
-      </w:r>
-      <w:r>
-        <w:rPr>
-          <w:rStyle w:val="NoneA"/>
-          <w:rFonts w:ascii="Arial" w:hAnsi="Arial"/>
-          <w:sz w:val="22"/>
-          <w:szCs w:val="22"/>
-          <w:lang w:val="fr-FR"/>
-        </w:rPr>
-        <w:t xml:space="preserve"> &lt; 0.05)</w:t>
-      </w:r>
-      <w:r>
-        <w:rPr>
-          <w:rStyle w:val="NoneA"/>
-          <w:rFonts w:ascii="Arial" w:hAnsi="Arial"/>
-          <w:sz w:val="22"/>
-          <w:szCs w:val="22"/>
-          <w:lang w:val="en-US"/>
-        </w:rPr>
-        <w:t>. The top 25 scoring metabolites from each group was cross-referenced against each other group resulting in</w:t>
-      </w:r>
-      <w:r>
-        <w:rPr>
-          <w:rStyle w:val="NoneA"/>
-          <w:rFonts w:ascii="Arial" w:hAnsi="Arial"/>
-          <w:sz w:val="22"/>
-          <w:szCs w:val="22"/>
-          <w:lang w:val="pt-PT"/>
-        </w:rPr>
-        <w:t xml:space="preserve"> metabolites </w:t>
-      </w:r>
-      <w:r>
-        <w:rPr>
-          <w:rStyle w:val="NoneA"/>
-          <w:rFonts w:ascii="Arial" w:hAnsi="Arial"/>
-          <w:sz w:val="22"/>
-          <w:szCs w:val="22"/>
-          <w:lang w:val="en-US"/>
-        </w:rPr>
-        <w:t>that are differentially important between environments.</w:t>
-      </w:r>
-      <w:bookmarkEnd w:id="13"/>
-      <w:r>
-        <w:rPr>
-          <w:rStyle w:val="NoneA"/>
-          <w:rFonts w:ascii="Arial" w:hAnsi="Arial"/>
-          <w:sz w:val="22"/>
-          <w:szCs w:val="22"/>
-          <w:lang w:val="en-US"/>
-        </w:rPr>
-        <w:t xml:space="preserve"> </w:t>
-      </w:r>
-      <w:bookmarkStart w:id="14" w:name="MathJaxElement43Frame59"/>
-      <w:r>
-        <w:rPr>
-          <w:rStyle w:val="NoneA"/>
-          <w:rFonts w:ascii="Arial" w:hAnsi="Arial"/>
-          <w:b/>
-          <w:bCs/>
-          <w:sz w:val="22"/>
-          <w:szCs w:val="22"/>
-          <w:lang w:val="it-IT"/>
-        </w:rPr>
-        <w:t xml:space="preserve">(c) </w:t>
-      </w:r>
-      <w:r>
-        <w:rPr>
-          <w:rStyle w:val="NoneA"/>
-          <w:rFonts w:ascii="Arial" w:hAnsi="Arial"/>
-          <w:i/>
-          <w:iCs/>
-          <w:sz w:val="22"/>
-          <w:szCs w:val="22"/>
-          <w:lang w:val="it-IT"/>
-        </w:rPr>
-        <w:t>In vitro</w:t>
-      </w:r>
-      <w:r>
-        <w:rPr>
-          <w:rStyle w:val="NoneA"/>
-          <w:rFonts w:ascii="Arial" w:hAnsi="Arial"/>
-          <w:sz w:val="22"/>
-          <w:szCs w:val="22"/>
-          <w:lang w:val="en-US"/>
-        </w:rPr>
-        <w:t xml:space="preserve"> growth curves validating identified growth nutrients from network analysis. In gray is a control curve in which amino acids are the only possible source of carbon for </w:t>
+          <w:lang w:val="en-US"/>
+        </w:rPr>
+        <w:t xml:space="preserve"> &lt;&lt; 0.001) than No Carbohydrates (+ Amino acids) control.</w:t>
+      </w:r>
+      <w:bookmarkEnd w:id="15"/>
+      <w:r>
+        <w:rPr>
+          <w:rStyle w:val="NoneA"/>
+          <w:rFonts w:ascii="Arial" w:hAnsi="Arial"/>
+          <w:sz w:val="22"/>
+          <w:szCs w:val="22"/>
+          <w:lang w:val="en-US"/>
+        </w:rPr>
+        <w:t xml:space="preserve"> Only those carbon sources that significantly improved </w:t>
       </w:r>
       <w:r>
         <w:rPr>
@@ -10755,86 +10742,9 @@
           <w:szCs w:val="22"/>
           <w:lang w:val="en-US"/>
         </w:rPr>
-        <w:t xml:space="preserve">. One metabolite that is consistently important to </w:t>
-      </w:r>
-      <w:r>
-        <w:rPr>
-          <w:rStyle w:val="NoneA"/>
-          <w:rFonts w:ascii="Arial" w:hAnsi="Arial"/>
-          <w:i/>
-          <w:iCs/>
-          <w:sz w:val="22"/>
-          <w:szCs w:val="22"/>
-          <w:lang w:val="en-US"/>
-        </w:rPr>
-        <w:t>C. difficile</w:t>
-      </w:r>
-      <w:r>
-        <w:rPr>
-          <w:rStyle w:val="NoneA"/>
-          <w:rFonts w:ascii="Arial" w:hAnsi="Arial"/>
-          <w:sz w:val="22"/>
-          <w:szCs w:val="22"/>
-          <w:lang w:val="en-US"/>
-        </w:rPr>
-        <w:t xml:space="preserve"> and at least one metabolite indicated as distinctly important from each group supported growth significantly more (</w:t>
-      </w:r>
-      <w:r>
-        <w:rPr>
-          <w:rStyle w:val="NoneA"/>
-          <w:rFonts w:ascii="Arial" w:hAnsi="Arial"/>
-          <w:i/>
-          <w:iCs/>
-          <w:sz w:val="22"/>
-          <w:szCs w:val="22"/>
-          <w:lang w:val="en-US"/>
-        </w:rPr>
-        <w:t>P</w:t>
-      </w:r>
-      <w:r>
-        <w:rPr>
-          <w:rStyle w:val="NoneA"/>
-          <w:rFonts w:ascii="Arial" w:hAnsi="Arial"/>
-          <w:sz w:val="22"/>
-          <w:szCs w:val="22"/>
-          <w:lang w:val="en-US"/>
-        </w:rPr>
-        <w:t xml:space="preserve"> &lt;&lt; 0.001) than No Carbohydrates (+ Amino acids) control.</w:t>
-      </w:r>
-      <w:bookmarkEnd w:id="14"/>
-      <w:r>
-        <w:rPr>
-          <w:rStyle w:val="NoneA"/>
-          <w:rFonts w:ascii="Arial" w:hAnsi="Arial"/>
-          <w:sz w:val="22"/>
-          <w:szCs w:val="22"/>
-          <w:lang w:val="en-US"/>
-        </w:rPr>
-        <w:t xml:space="preserve"> Only those carbon sources that significantly improved </w:t>
-      </w:r>
-      <w:r>
-        <w:rPr>
-          <w:rStyle w:val="NoneA"/>
-          <w:rFonts w:ascii="Arial" w:hAnsi="Arial"/>
-          <w:i/>
-          <w:iCs/>
-          <w:sz w:val="22"/>
-          <w:szCs w:val="22"/>
-          <w:lang w:val="en-US"/>
-        </w:rPr>
-        <w:t>C. difficile</w:t>
-      </w:r>
-      <w:r>
-        <w:rPr>
-          <w:rStyle w:val="NoneA"/>
-          <w:rFonts w:ascii="Arial" w:hAnsi="Arial"/>
-          <w:sz w:val="22"/>
-          <w:szCs w:val="22"/>
-          <w:lang w:val="en-US"/>
-        </w:rPr>
         <w:t xml:space="preserve"> growth over controls are displayed (remainder are located in Table S4). </w:t>
       </w:r>
-      <w:bookmarkStart w:id="15" w:name="MathJaxElement43Frame510"/>
+      <w:bookmarkStart w:id="16" w:name="MathJaxElement43Frame510"/>
       <w:r>
         <w:rPr>
           <w:rStyle w:val="NoneA"/>
@@ -15797,7 +15707,7 @@
         <w:t xml:space="preserve">. </w:t>
       </w:r>
       <w:hyperlink r:id="rId13">
-        <w:bookmarkEnd w:id="15"/>
+        <w:bookmarkEnd w:id="16"/>
         <w:r>
           <w:rPr>
             <w:rStyle w:val="Hyperlink6"/>
@@ -17932,6 +17842,222 @@
       <w:vertAlign w:val="baseline"/>
     </w:rPr>
   </w:style>
+  <w:style w:type="character" w:styleId="ListLabel64">
+    <w:name w:val="ListLabel 64"/>
+    <w:qFormat/>
+    <w:rPr>
+      <w:rFonts w:ascii="Arial" w:hAnsi="Arial" w:cs="Arial"/>
+      <w:b w:val="false"/>
+      <w:bCs w:val="false"/>
+      <w:i w:val="false"/>
+      <w:iCs w:val="false"/>
+      <w:caps w:val="false"/>
+      <w:smallCaps w:val="false"/>
+      <w:strike w:val="false"/>
+      <w:dstrike w:val="false"/>
+      <w:outline w:val="false"/>
+      <w:emboss w:val="false"/>
+      <w:imprint w:val="false"/>
+      <w:spacing w:val="0"/>
+      <w:w w:val="100"/>
+      <w:position w:val="0"/>
+      <w:sz w:val="22"/>
+      <w:sz w:val="22"/>
+      <w:vertAlign w:val="baseline"/>
+    </w:rPr>
+  </w:style>
+  <w:style w:type="character" w:styleId="ListLabel65">
+    <w:name w:val="ListLabel 65"/>
+    <w:qFormat/>
+    <w:rPr>
+      <w:rFonts w:cs="Arial"/>
+      <w:b w:val="false"/>
+      <w:bCs w:val="false"/>
+      <w:i w:val="false"/>
+      <w:iCs w:val="false"/>
+      <w:caps w:val="false"/>
+      <w:smallCaps w:val="false"/>
+      <w:strike w:val="false"/>
+      <w:dstrike w:val="false"/>
+      <w:outline w:val="false"/>
+      <w:emboss w:val="false"/>
+      <w:imprint w:val="false"/>
+      <w:spacing w:val="0"/>
+      <w:w w:val="100"/>
+      <w:position w:val="0"/>
+      <w:sz w:val="24"/>
+      <w:sz w:val="24"/>
+      <w:vertAlign w:val="baseline"/>
+    </w:rPr>
+  </w:style>
+  <w:style w:type="character" w:styleId="ListLabel66">
+    <w:name w:val="ListLabel 66"/>
+    <w:qFormat/>
+    <w:rPr>
+      <w:rFonts w:cs="Arial"/>
+      <w:b w:val="false"/>
+      <w:bCs w:val="false"/>
+      <w:i w:val="false"/>
+      <w:iCs w:val="false"/>
+      <w:caps w:val="false"/>
+      <w:smallCaps w:val="false"/>
+      <w:strike w:val="false"/>
+      <w:dstrike w:val="false"/>
+      <w:outline w:val="false"/>
+      <w:emboss w:val="false"/>
+      <w:imprint w:val="false"/>
+      <w:spacing w:val="0"/>
+      <w:w w:val="100"/>
+      <w:position w:val="0"/>
+      <w:sz w:val="24"/>
+      <w:sz w:val="24"/>
+      <w:vertAlign w:val="baseline"/>
+    </w:rPr>
+  </w:style>
+  <w:style w:type="character" w:styleId="ListLabel67">
+    <w:name w:val="ListLabel 67"/>
+    <w:qFormat/>
+    <w:rPr>
+      <w:rFonts w:cs="Arial"/>
+      <w:b w:val="false"/>
+      <w:bCs w:val="false"/>
+      <w:i w:val="false"/>
+      <w:iCs w:val="false"/>
+      <w:caps w:val="false"/>
+      <w:smallCaps w:val="false"/>
+      <w:strike w:val="false"/>
+      <w:dstrike w:val="false"/>
+      <w:outline w:val="false"/>
+      <w:emboss w:val="false"/>
+      <w:imprint w:val="false"/>
+      <w:spacing w:val="0"/>
+      <w:w w:val="100"/>
+      <w:position w:val="0"/>
+      <w:sz w:val="24"/>
+      <w:sz w:val="24"/>
+      <w:vertAlign w:val="baseline"/>
+    </w:rPr>
+  </w:style>
+  <w:style w:type="character" w:styleId="ListLabel68">
+    <w:name w:val="ListLabel 68"/>
+    <w:qFormat/>
+    <w:rPr>
+      <w:rFonts w:cs="Arial"/>
+      <w:b w:val="false"/>
+      <w:bCs w:val="false"/>
+      <w:i w:val="false"/>
+      <w:iCs w:val="false"/>
+      <w:caps w:val="false"/>
+      <w:smallCaps w:val="false"/>
+      <w:strike w:val="false"/>
+      <w:dstrike w:val="false"/>
+      <w:outline w:val="false"/>
+      <w:emboss w:val="false"/>
+      <w:imprint w:val="false"/>
+      <w:spacing w:val="0"/>
+      <w:w w:val="100"/>
+      <w:position w:val="0"/>
+      <w:sz w:val="24"/>
+      <w:sz w:val="24"/>
+      <w:vertAlign w:val="baseline"/>
+    </w:rPr>
+  </w:style>
+  <w:style w:type="character" w:styleId="ListLabel69">
+    <w:name w:val="ListLabel 69"/>
+    <w:qFormat/>
+    <w:rPr>
+      <w:rFonts w:cs="Arial"/>
+      <w:b w:val="false"/>
+      <w:bCs w:val="false"/>
+      <w:i w:val="false"/>
+      <w:iCs w:val="false"/>
+      <w:caps w:val="false"/>
+      <w:smallCaps w:val="false"/>
+      <w:strike w:val="false"/>
+      <w:dstrike w:val="false"/>
+      <w:outline w:val="false"/>
+      <w:emboss w:val="false"/>
+      <w:imprint w:val="false"/>
+      <w:spacing w:val="0"/>
+      <w:w w:val="100"/>
+      <w:position w:val="0"/>
+      <w:sz w:val="24"/>
+      <w:sz w:val="24"/>
+      <w:vertAlign w:val="baseline"/>
+    </w:rPr>
+  </w:style>
+  <w:style w:type="character" w:styleId="ListLabel70">
+    <w:name w:val="ListLabel 70"/>
+    <w:qFormat/>
+    <w:rPr>
+      <w:rFonts w:cs="Arial"/>
+      <w:b w:val="false"/>
+      <w:bCs w:val="false"/>
+      <w:i w:val="false"/>
+      <w:iCs w:val="false"/>
+      <w:caps w:val="false"/>
+      <w:smallCaps w:val="false"/>
+      <w:strike w:val="false"/>
+      <w:dstrike w:val="false"/>
+      <w:outline w:val="false"/>
+      <w:emboss w:val="false"/>
+      <w:imprint w:val="false"/>
+      <w:spacing w:val="0"/>
+      <w:w w:val="100"/>
+      <w:position w:val="0"/>
+      <w:sz w:val="24"/>
+      <w:sz w:val="24"/>
+      <w:vertAlign w:val="baseline"/>
+    </w:rPr>
+  </w:style>
+  <w:style w:type="character" w:styleId="ListLabel71">
+    <w:name w:val="ListLabel 71"/>
+    <w:qFormat/>
+    <w:rPr>
+      <w:rFonts w:cs="Arial"/>
+      <w:b w:val="false"/>
+      <w:bCs w:val="false"/>
+      <w:i w:val="false"/>
+      <w:iCs w:val="false"/>
+      <w:caps w:val="false"/>
+      <w:smallCaps w:val="false"/>
+      <w:strike w:val="false"/>
+      <w:dstrike w:val="false"/>
+      <w:outline w:val="false"/>
+      <w:emboss w:val="false"/>
+      <w:imprint w:val="false"/>
+      <w:spacing w:val="0"/>
+      <w:w w:val="100"/>
+      <w:position w:val="0"/>
+      <w:sz w:val="24"/>
+      <w:sz w:val="24"/>
+      <w:vertAlign w:val="baseline"/>
+    </w:rPr>
+  </w:style>
+  <w:style w:type="character" w:styleId="ListLabel72">
+    <w:name w:val="ListLabel 72"/>
+    <w:qFormat/>
+    <w:rPr>
+      <w:rFonts w:cs="Arial"/>
+      <w:b w:val="false"/>
+      <w:bCs w:val="false"/>
+      <w:i w:val="false"/>
+      <w:iCs w:val="false"/>
+      <w:caps w:val="false"/>
+      <w:smallCaps w:val="false"/>
+      <w:strike w:val="false"/>
+      <w:dstrike w:val="false"/>
+      <w:outline w:val="false"/>
+      <w:emboss w:val="false"/>
+      <w:imprint w:val="false"/>
+      <w:spacing w:val="0"/>
+      <w:w w:val="100"/>
+      <w:position w:val="0"/>
+      <w:sz w:val="24"/>
+      <w:sz w:val="24"/>
+      <w:vertAlign w:val="baseline"/>
+    </w:rPr>
+  </w:style>
   <w:style w:type="paragraph" w:styleId="Heading">
     <w:name w:val="Heading"/>
     <w:basedOn w:val="Normal"/>

</xml_diff>

<commit_message>
removed trehalose from main body
</commit_message>
<xml_diff>
--- a/doc/paper/Transcriptomics_RoughDraft_1.docx
+++ b/doc/paper/Transcriptomics_RoughDraft_1.docx
@@ -5,7 +5,7 @@
     <w:p>
       <w:pPr>
         <w:pStyle w:val="Default"/>
-        <w:shd w:fill="FFFFFF" w:val="clear"/>
+        <w:shd w:val="clear" w:fill="FFFFFF"/>
         <w:spacing w:lineRule="auto" w:line="480"/>
         <w:jc w:val="both"/>
         <w:rPr/>
@@ -36,7 +36,7 @@
     <w:p>
       <w:pPr>
         <w:pStyle w:val="Default"/>
-        <w:shd w:fill="FFFFFF" w:val="clear"/>
+        <w:shd w:val="clear" w:fill="FFFFFF"/>
         <w:spacing w:lineRule="auto" w:line="480"/>
         <w:jc w:val="both"/>
         <w:rPr>
@@ -56,7 +56,7 @@
     <w:p>
       <w:pPr>
         <w:pStyle w:val="Default"/>
-        <w:shd w:fill="FFFFFF" w:val="clear"/>
+        <w:shd w:val="clear" w:fill="FFFFFF"/>
         <w:spacing w:lineRule="auto" w:line="480"/>
         <w:jc w:val="both"/>
         <w:rPr>
@@ -85,7 +85,7 @@
     <w:p>
       <w:pPr>
         <w:pStyle w:val="Default"/>
-        <w:shd w:fill="FFFFFF" w:val="clear"/>
+        <w:shd w:val="clear" w:fill="FFFFFF"/>
         <w:spacing w:lineRule="auto" w:line="480"/>
         <w:jc w:val="both"/>
         <w:rPr/>
@@ -120,7 +120,7 @@
     <w:p>
       <w:pPr>
         <w:pStyle w:val="Default"/>
-        <w:shd w:fill="FFFFFF" w:val="clear"/>
+        <w:shd w:val="clear" w:fill="FFFFFF"/>
         <w:spacing w:lineRule="auto" w:line="480"/>
         <w:jc w:val="both"/>
         <w:rPr>
@@ -145,7 +145,7 @@
     <w:p>
       <w:pPr>
         <w:pStyle w:val="Default"/>
-        <w:shd w:fill="FFFFFF" w:val="clear"/>
+        <w:shd w:val="clear" w:fill="FFFFFF"/>
         <w:spacing w:lineRule="auto" w:line="480"/>
         <w:jc w:val="both"/>
         <w:rPr>
@@ -174,7 +174,7 @@
     <w:p>
       <w:pPr>
         <w:pStyle w:val="Default"/>
-        <w:shd w:fill="FFFFFF" w:val="clear"/>
+        <w:shd w:val="clear" w:fill="FFFFFF"/>
         <w:spacing w:lineRule="auto" w:line="480"/>
         <w:jc w:val="both"/>
         <w:rPr/>
@@ -258,7 +258,7 @@
     <w:p>
       <w:pPr>
         <w:pStyle w:val="Default"/>
-        <w:shd w:fill="FFFFFF" w:val="clear"/>
+        <w:shd w:val="clear" w:fill="FFFFFF"/>
         <w:spacing w:lineRule="auto" w:line="480"/>
         <w:jc w:val="both"/>
         <w:rPr/>
@@ -270,7 +270,7 @@
     <w:p>
       <w:pPr>
         <w:pStyle w:val="Default"/>
-        <w:shd w:fill="FFFFFF" w:val="clear"/>
+        <w:shd w:val="clear" w:fill="FFFFFF"/>
         <w:spacing w:lineRule="auto" w:line="480"/>
         <w:jc w:val="both"/>
         <w:rPr>
@@ -299,7 +299,7 @@
     <w:p>
       <w:pPr>
         <w:pStyle w:val="Default"/>
-        <w:shd w:fill="FFFFFF" w:val="clear"/>
+        <w:shd w:val="clear" w:fill="FFFFFF"/>
         <w:spacing w:lineRule="auto" w:line="480"/>
         <w:jc w:val="both"/>
         <w:rPr>
@@ -323,7 +323,7 @@
     <w:p>
       <w:pPr>
         <w:pStyle w:val="Default"/>
-        <w:shd w:fill="FFFFFF" w:val="clear"/>
+        <w:shd w:val="clear" w:fill="FFFFFF"/>
         <w:spacing w:lineRule="auto" w:line="480"/>
         <w:jc w:val="both"/>
         <w:rPr>
@@ -343,7 +343,7 @@
     <w:p>
       <w:pPr>
         <w:pStyle w:val="Default"/>
-        <w:shd w:fill="FFFFFF" w:val="clear"/>
+        <w:shd w:val="clear" w:fill="FFFFFF"/>
         <w:spacing w:lineRule="auto" w:line="480"/>
         <w:jc w:val="both"/>
         <w:rPr>
@@ -372,7 +372,7 @@
     <w:p>
       <w:pPr>
         <w:pStyle w:val="Default"/>
-        <w:shd w:fill="FFFFFF" w:val="clear"/>
+        <w:shd w:val="clear" w:fill="FFFFFF"/>
         <w:spacing w:lineRule="auto" w:line="480"/>
         <w:jc w:val="both"/>
         <w:rPr/>
@@ -701,7 +701,7 @@
     <w:p>
       <w:pPr>
         <w:pStyle w:val="Default"/>
-        <w:shd w:fill="FFFFFF" w:val="clear"/>
+        <w:shd w:val="clear" w:fill="FFFFFF"/>
         <w:spacing w:lineRule="auto" w:line="480"/>
         <w:jc w:val="both"/>
         <w:rPr>
@@ -730,7 +730,7 @@
     <w:p>
       <w:pPr>
         <w:pStyle w:val="Default"/>
-        <w:shd w:fill="FFFFFF" w:val="clear"/>
+        <w:shd w:val="clear" w:fill="FFFFFF"/>
         <w:spacing w:lineRule="auto" w:line="480"/>
         <w:jc w:val="both"/>
         <w:rPr/>
@@ -771,7 +771,7 @@
     <w:p>
       <w:pPr>
         <w:pStyle w:val="Default"/>
-        <w:shd w:fill="FFFFFF" w:val="clear"/>
+        <w:shd w:val="clear" w:fill="FFFFFF"/>
         <w:spacing w:lineRule="auto" w:line="480"/>
         <w:ind w:left="0" w:right="0" w:firstLine="709"/>
         <w:jc w:val="both"/>
@@ -923,7 +923,7 @@
     <w:p>
       <w:pPr>
         <w:pStyle w:val="Default"/>
-        <w:shd w:fill="FFFFFF" w:val="clear"/>
+        <w:shd w:val="clear" w:fill="FFFFFF"/>
         <w:spacing w:lineRule="auto" w:line="480"/>
         <w:ind w:left="0" w:right="0" w:firstLine="709"/>
         <w:jc w:val="both"/>
@@ -1097,7 +1097,7 @@
     <w:p>
       <w:pPr>
         <w:pStyle w:val="Default"/>
-        <w:shd w:fill="FFFFFF" w:val="clear"/>
+        <w:shd w:val="clear" w:fill="FFFFFF"/>
         <w:spacing w:lineRule="auto" w:line="480"/>
         <w:jc w:val="both"/>
         <w:rPr/>
@@ -1314,7 +1314,7 @@
     <w:p>
       <w:pPr>
         <w:pStyle w:val="Default"/>
-        <w:shd w:fill="FFFFFF" w:val="clear"/>
+        <w:shd w:val="clear" w:fill="FFFFFF"/>
         <w:spacing w:lineRule="auto" w:line="480"/>
         <w:ind w:left="0" w:right="0" w:firstLine="709"/>
         <w:jc w:val="both"/>
@@ -1488,7 +1488,7 @@
     <w:p>
       <w:pPr>
         <w:pStyle w:val="Default"/>
-        <w:shd w:fill="FFFFFF" w:val="clear"/>
+        <w:shd w:val="clear" w:fill="FFFFFF"/>
         <w:spacing w:lineRule="auto" w:line="480"/>
         <w:ind w:left="0" w:right="0" w:firstLine="709"/>
         <w:jc w:val="both"/>
@@ -1509,7 +1509,7 @@
     <w:p>
       <w:pPr>
         <w:pStyle w:val="Default"/>
-        <w:shd w:fill="FFFFFF" w:val="clear"/>
+        <w:shd w:val="clear" w:fill="FFFFFF"/>
         <w:spacing w:lineRule="auto" w:line="480"/>
         <w:jc w:val="both"/>
         <w:rPr>
@@ -1538,7 +1538,7 @@
     <w:p>
       <w:pPr>
         <w:pStyle w:val="Default"/>
-        <w:shd w:fill="FFFFFF" w:val="clear"/>
+        <w:shd w:val="clear" w:fill="FFFFFF"/>
         <w:spacing w:lineRule="auto" w:line="480"/>
         <w:jc w:val="both"/>
         <w:rPr/>
@@ -1585,7 +1585,7 @@
     <w:p>
       <w:pPr>
         <w:pStyle w:val="Default"/>
-        <w:shd w:fill="FFFFFF" w:val="clear"/>
+        <w:shd w:val="clear" w:fill="FFFFFF"/>
         <w:spacing w:lineRule="auto" w:line="480"/>
         <w:jc w:val="both"/>
         <w:rPr/>
@@ -1845,7 +1845,7 @@
     <w:p>
       <w:pPr>
         <w:pStyle w:val="Default"/>
-        <w:shd w:fill="FFFFFF" w:val="clear"/>
+        <w:shd w:val="clear" w:fill="FFFFFF"/>
         <w:spacing w:lineRule="auto" w:line="480"/>
         <w:jc w:val="both"/>
         <w:rPr>
@@ -1865,7 +1865,7 @@
     <w:p>
       <w:pPr>
         <w:pStyle w:val="Default"/>
-        <w:shd w:fill="FFFFFF" w:val="clear"/>
+        <w:shd w:val="clear" w:fill="FFFFFF"/>
         <w:spacing w:lineRule="auto" w:line="480"/>
         <w:jc w:val="both"/>
         <w:rPr/>
@@ -1900,7 +1900,7 @@
     <w:p>
       <w:pPr>
         <w:pStyle w:val="Default"/>
-        <w:shd w:fill="FFFFFF" w:val="clear"/>
+        <w:shd w:val="clear" w:fill="FFFFFF"/>
         <w:spacing w:lineRule="auto" w:line="480"/>
         <w:jc w:val="both"/>
         <w:rPr/>
@@ -2381,7 +2381,7 @@
     <w:p>
       <w:pPr>
         <w:pStyle w:val="Default"/>
-        <w:shd w:fill="FFFFFF" w:val="clear"/>
+        <w:shd w:val="clear" w:fill="FFFFFF"/>
         <w:spacing w:lineRule="auto" w:line="480"/>
         <w:jc w:val="both"/>
         <w:rPr>
@@ -2401,7 +2401,7 @@
     <w:p>
       <w:pPr>
         <w:pStyle w:val="Default"/>
-        <w:shd w:fill="FFFFFF" w:val="clear"/>
+        <w:shd w:val="clear" w:fill="FFFFFF"/>
         <w:spacing w:lineRule="auto" w:line="480"/>
         <w:jc w:val="both"/>
         <w:rPr/>
@@ -2534,7 +2534,7 @@
     <w:p>
       <w:pPr>
         <w:pStyle w:val="Default"/>
-        <w:shd w:fill="FFFFFF" w:val="clear"/>
+        <w:shd w:val="clear" w:fill="FFFFFF"/>
         <w:spacing w:lineRule="auto" w:line="480"/>
         <w:jc w:val="both"/>
         <w:rPr>
@@ -2554,7 +2554,7 @@
     <w:p>
       <w:pPr>
         <w:pStyle w:val="Default"/>
-        <w:shd w:fill="FFFFFF" w:val="clear"/>
+        <w:shd w:val="clear" w:fill="FFFFFF"/>
         <w:spacing w:lineRule="auto" w:line="480"/>
         <w:jc w:val="both"/>
         <w:rPr/>
@@ -3177,7 +3177,7 @@
     <w:p>
       <w:pPr>
         <w:pStyle w:val="Default"/>
-        <w:shd w:fill="FFFFFF" w:val="clear"/>
+        <w:shd w:val="clear" w:fill="FFFFFF"/>
         <w:spacing w:lineRule="auto" w:line="480"/>
         <w:jc w:val="both"/>
         <w:rPr/>
@@ -3189,7 +3189,7 @@
     <w:p>
       <w:pPr>
         <w:pStyle w:val="Default"/>
-        <w:shd w:fill="FFFFFF" w:val="clear"/>
+        <w:shd w:val="clear" w:fill="FFFFFF"/>
         <w:spacing w:lineRule="auto" w:line="480"/>
         <w:jc w:val="both"/>
         <w:rPr/>
@@ -3236,7 +3236,7 @@
     <w:p>
       <w:pPr>
         <w:pStyle w:val="Default"/>
-        <w:shd w:fill="FFFFFF" w:val="clear"/>
+        <w:shd w:val="clear" w:fill="FFFFFF"/>
         <w:spacing w:lineRule="auto" w:line="480"/>
         <w:jc w:val="both"/>
         <w:rPr/>
@@ -3425,7 +3425,7 @@
     <w:p>
       <w:pPr>
         <w:pStyle w:val="Default"/>
-        <w:shd w:fill="FFFFFF" w:val="clear"/>
+        <w:shd w:val="clear" w:fill="FFFFFF"/>
         <w:spacing w:lineRule="auto" w:line="480"/>
         <w:jc w:val="both"/>
         <w:rPr>
@@ -3445,7 +3445,7 @@
     <w:p>
       <w:pPr>
         <w:pStyle w:val="Default"/>
-        <w:shd w:fill="FFFFFF" w:val="clear"/>
+        <w:shd w:val="clear" w:fill="FFFFFF"/>
         <w:spacing w:lineRule="auto" w:line="480"/>
         <w:jc w:val="both"/>
         <w:rPr>
@@ -3465,7 +3465,7 @@
     <w:p>
       <w:pPr>
         <w:pStyle w:val="Default"/>
-        <w:shd w:fill="FFFFFF" w:val="clear"/>
+        <w:shd w:val="clear" w:fill="FFFFFF"/>
         <w:spacing w:lineRule="auto" w:line="480"/>
         <w:jc w:val="both"/>
         <w:rPr>
@@ -3485,7 +3485,7 @@
     <w:p>
       <w:pPr>
         <w:pStyle w:val="Default"/>
-        <w:shd w:fill="FFFFFF" w:val="clear"/>
+        <w:shd w:val="clear" w:fill="FFFFFF"/>
         <w:spacing w:lineRule="auto" w:line="480"/>
         <w:jc w:val="both"/>
         <w:rPr/>
@@ -3880,7 +3880,7 @@
     <w:p>
       <w:pPr>
         <w:pStyle w:val="Default"/>
-        <w:shd w:fill="FFFFFF" w:val="clear"/>
+        <w:shd w:val="clear" w:fill="FFFFFF"/>
         <w:spacing w:lineRule="auto" w:line="480"/>
         <w:jc w:val="both"/>
         <w:rPr/>
@@ -4299,7 +4299,7 @@
     <w:p>
       <w:pPr>
         <w:pStyle w:val="Default"/>
-        <w:shd w:fill="FFFFFF" w:val="clear"/>
+        <w:shd w:val="clear" w:fill="FFFFFF"/>
         <w:spacing w:lineRule="auto" w:line="480"/>
         <w:jc w:val="both"/>
         <w:rPr>
@@ -4319,7 +4319,7 @@
     <w:p>
       <w:pPr>
         <w:pStyle w:val="Default"/>
-        <w:shd w:fill="FFFFFF" w:val="clear"/>
+        <w:shd w:val="clear" w:fill="FFFFFF"/>
         <w:spacing w:lineRule="auto" w:line="480"/>
         <w:jc w:val="both"/>
         <w:rPr/>
@@ -4334,37 +4334,13 @@
           <w:szCs w:val="22"/>
           <w:lang w:val="en-US"/>
         </w:rPr>
-        <w:t>Structure of genome-scale bipartite metabolic model underscore</w:t>
-      </w:r>
-      <w:r>
-        <w:rPr>
-          <w:rStyle w:val="NoneA"/>
-          <w:rFonts w:ascii="Arial" w:hAnsi="Arial"/>
-          <w:b/>
-          <w:bCs/>
-          <w:sz w:val="22"/>
-          <w:szCs w:val="22"/>
-          <w:lang w:val="en-US"/>
-        </w:rPr>
-        <w:t>s</w:t>
-      </w:r>
-      <w:r>
-        <w:rPr>
-          <w:rStyle w:val="NoneA"/>
-          <w:rFonts w:ascii="Arial" w:hAnsi="Arial"/>
-          <w:b/>
-          <w:bCs/>
-          <w:sz w:val="22"/>
-          <w:szCs w:val="22"/>
-          <w:lang w:val="en-US"/>
-        </w:rPr>
-        <w:t xml:space="preserve"> known bacterial metabolism.</w:t>
+        <w:t>Structure of genome-scale bipartite metabolic model underscores known bacterial metabolism.</w:t>
       </w:r>
     </w:p>
     <w:p>
       <w:pPr>
         <w:pStyle w:val="Default"/>
-        <w:shd w:fill="FFFFFF" w:val="clear"/>
+        <w:shd w:val="clear" w:fill="FFFFFF"/>
         <w:spacing w:lineRule="auto" w:line="480"/>
         <w:ind w:left="0" w:right="0" w:firstLine="709"/>
         <w:jc w:val="both"/>
@@ -4428,7 +4404,7 @@
     <w:p>
       <w:pPr>
         <w:pStyle w:val="Default"/>
-        <w:shd w:fill="FFFFFF" w:val="clear"/>
+        <w:shd w:val="clear" w:fill="FFFFFF"/>
         <w:spacing w:lineRule="auto" w:line="480"/>
         <w:jc w:val="both"/>
         <w:rPr>
@@ -4448,7 +4424,7 @@
     <w:p>
       <w:pPr>
         <w:pStyle w:val="Default"/>
-        <w:shd w:fill="FFFFFF" w:val="clear"/>
+        <w:shd w:val="clear" w:fill="FFFFFF"/>
         <w:spacing w:lineRule="auto" w:line="480"/>
         <w:jc w:val="both"/>
         <w:rPr/>
@@ -4498,7 +4474,7 @@
     <w:p>
       <w:pPr>
         <w:pStyle w:val="Default"/>
-        <w:shd w:fill="FFFFFF" w:val="clear"/>
+        <w:shd w:val="clear" w:fill="FFFFFF"/>
         <w:spacing w:lineRule="auto" w:line="480"/>
         <w:ind w:left="0" w:right="0" w:firstLine="709"/>
         <w:jc w:val="both"/>
@@ -4660,7 +4636,87 @@
           <w:szCs w:val="22"/>
           <w:lang w:val="en-US"/>
         </w:rPr>
-        <w:t xml:space="preserve">in any condition. To achieve this goal, we compared the top 50 scoring metabolites from each treatment group to find those metabolites that were important across all conditions (Fig. 6a). Both trehalose and the host derived amino sugar N-acetyl-D-glucosamine were found to be consistently important, indicating that they may be integral components of the nutrient niche for </w:t>
+        <w:t xml:space="preserve">in any condition. To achieve this goal, we compared the top 50 scoring metabolites from each treatment group to find those metabolites that were important across all conditions (Fig. 6a). </w:t>
+      </w:r>
+      <w:r>
+        <w:rPr>
+          <w:rStyle w:val="NoneA"/>
+          <w:rFonts w:ascii="Arial" w:hAnsi="Arial"/>
+          <w:sz w:val="22"/>
+          <w:szCs w:val="22"/>
+          <w:lang w:val="en-US"/>
+        </w:rPr>
+        <w:t>T</w:t>
+      </w:r>
+      <w:r>
+        <w:rPr>
+          <w:rStyle w:val="NoneA"/>
+          <w:rFonts w:ascii="Arial" w:hAnsi="Arial"/>
+          <w:sz w:val="22"/>
+          <w:szCs w:val="22"/>
+          <w:lang w:val="en-US"/>
+        </w:rPr>
+        <w:t>he host derived amino sugar N-acetyl-D-glucosamine w</w:t>
+      </w:r>
+      <w:r>
+        <w:rPr>
+          <w:rStyle w:val="NoneA"/>
+          <w:rFonts w:ascii="Arial" w:hAnsi="Arial"/>
+          <w:sz w:val="22"/>
+          <w:szCs w:val="22"/>
+          <w:lang w:val="en-US"/>
+        </w:rPr>
+        <w:t>as</w:t>
+      </w:r>
+      <w:r>
+        <w:rPr>
+          <w:rStyle w:val="NoneA"/>
+          <w:rFonts w:ascii="Arial" w:hAnsi="Arial"/>
+          <w:sz w:val="22"/>
+          <w:szCs w:val="22"/>
+          <w:lang w:val="en-US"/>
+        </w:rPr>
+        <w:t xml:space="preserve"> found to be consistently important, indicating that </w:t>
+      </w:r>
+      <w:r>
+        <w:rPr>
+          <w:rStyle w:val="NoneA"/>
+          <w:rFonts w:ascii="Arial" w:hAnsi="Arial"/>
+          <w:sz w:val="22"/>
+          <w:szCs w:val="22"/>
+          <w:lang w:val="en-US"/>
+        </w:rPr>
+        <w:t>it</w:t>
+      </w:r>
+      <w:r>
+        <w:rPr>
+          <w:rStyle w:val="NoneA"/>
+          <w:rFonts w:ascii="Arial" w:hAnsi="Arial"/>
+          <w:sz w:val="22"/>
+          <w:szCs w:val="22"/>
+          <w:lang w:val="en-US"/>
+        </w:rPr>
+        <w:t xml:space="preserve"> may be </w:t>
+      </w:r>
+      <w:r>
+        <w:rPr>
+          <w:rStyle w:val="NoneA"/>
+          <w:rFonts w:ascii="Arial" w:hAnsi="Arial"/>
+          <w:sz w:val="22"/>
+          <w:szCs w:val="22"/>
+          <w:lang w:val="en-US"/>
+        </w:rPr>
+        <w:t xml:space="preserve">an </w:t>
+      </w:r>
+      <w:r>
+        <w:rPr>
+          <w:rStyle w:val="NoneA"/>
+          <w:rFonts w:ascii="Arial" w:hAnsi="Arial"/>
+          <w:sz w:val="22"/>
+          <w:szCs w:val="22"/>
+          <w:lang w:val="en-US"/>
+        </w:rPr>
+        <w:t xml:space="preserve">integral component of the nutrient niche for </w:t>
       </w:r>
       <w:r>
         <w:rPr>
@@ -4798,7 +4854,7 @@
     <w:p>
       <w:pPr>
         <w:pStyle w:val="Default"/>
-        <w:shd w:fill="FFFFFF" w:val="clear"/>
+        <w:shd w:val="clear" w:fill="FFFFFF"/>
         <w:spacing w:lineRule="auto" w:line="480"/>
         <w:jc w:val="both"/>
         <w:rPr/>
@@ -4949,7 +5005,7 @@
     <w:p>
       <w:pPr>
         <w:pStyle w:val="Default"/>
-        <w:shd w:fill="FFFFFF" w:val="clear"/>
+        <w:shd w:val="clear" w:fill="FFFFFF"/>
         <w:spacing w:lineRule="auto" w:line="480"/>
         <w:jc w:val="both"/>
         <w:rPr>
@@ -4974,7 +5030,7 @@
     <w:p>
       <w:pPr>
         <w:pStyle w:val="Default"/>
-        <w:shd w:fill="FFFFFF" w:val="clear"/>
+        <w:shd w:val="clear" w:fill="FFFFFF"/>
         <w:spacing w:lineRule="auto" w:line="480"/>
         <w:jc w:val="both"/>
         <w:rPr/>
@@ -5073,7 +5129,7 @@
     <w:p>
       <w:pPr>
         <w:pStyle w:val="Default"/>
-        <w:shd w:fill="FFFFFF" w:val="clear"/>
+        <w:shd w:val="clear" w:fill="FFFFFF"/>
         <w:spacing w:lineRule="auto" w:line="480"/>
         <w:ind w:left="0" w:right="0" w:firstLine="709"/>
         <w:jc w:val="both"/>
@@ -5224,7 +5280,7 @@
     <w:p>
       <w:pPr>
         <w:pStyle w:val="Default"/>
-        <w:shd w:fill="FFFFFF" w:val="clear"/>
+        <w:shd w:val="clear" w:fill="FFFFFF"/>
         <w:spacing w:lineRule="auto" w:line="480"/>
         <w:ind w:left="0" w:right="0" w:firstLine="709"/>
         <w:jc w:val="both"/>
@@ -5341,7 +5397,7 @@
           <w:szCs w:val="22"/>
           <w:lang w:val="en-US"/>
         </w:rPr>
-        <w:t xml:space="preserve"> nutritional niche during infection. Trehalose was also shown to be significant in each environment tested, and supported </w:t>
+        <w:t xml:space="preserve"> nutritional niche during infection. Furthermore, at least one carbohydrate highlighted as distinctly more important in each of the antibiotic treatment groups provided high levels of </w:t>
       </w:r>
       <w:r>
         <w:rPr>
@@ -5363,6 +5419,134 @@
           <w:szCs w:val="22"/>
           <w:lang w:val="en-US"/>
         </w:rPr>
+        <w:t xml:space="preserve"> growth relative to control wells (</w:t>
+      </w:r>
+      <w:r>
+        <w:rPr>
+          <w:rStyle w:val="NoneA"/>
+          <w:rFonts w:ascii="Arial" w:hAnsi="Arial"/>
+          <w:i/>
+          <w:iCs/>
+          <w:sz w:val="22"/>
+          <w:szCs w:val="22"/>
+          <w:lang w:val="en-US"/>
+        </w:rPr>
+        <w:t>P</w:t>
+      </w:r>
+      <w:r>
+        <w:rPr>
+          <w:rStyle w:val="NoneA"/>
+          <w:rFonts w:ascii="Arial" w:hAnsi="Arial"/>
+          <w:sz w:val="22"/>
+          <w:szCs w:val="22"/>
+          <w:lang w:val="en-US"/>
+        </w:rPr>
+        <w:t xml:space="preserve"> &lt;&lt; 0.001). This included D-fructose (streptomycin; Max OD</w:t>
+      </w:r>
+      <w:r>
+        <w:rPr>
+          <w:rStyle w:val="NoneA"/>
+          <w:rFonts w:ascii="Arial" w:hAnsi="Arial"/>
+          <w:sz w:val="22"/>
+          <w:szCs w:val="22"/>
+          <w:vertAlign w:val="subscript"/>
+          <w:lang w:val="en-US"/>
+        </w:rPr>
+        <w:t xml:space="preserve">600 </w:t>
+      </w:r>
+      <w:r>
+        <w:rPr>
+          <w:rStyle w:val="NoneA"/>
+          <w:rFonts w:ascii="Arial" w:hAnsi="Arial"/>
+          <w:sz w:val="22"/>
+          <w:szCs w:val="22"/>
+          <w:lang w:val="en-US"/>
+        </w:rPr>
+        <w:t>= 0.671), mannitol (cefoperazone; Max OD</w:t>
+      </w:r>
+      <w:r>
+        <w:rPr>
+          <w:rStyle w:val="NoneA"/>
+          <w:rFonts w:ascii="Arial" w:hAnsi="Arial"/>
+          <w:sz w:val="22"/>
+          <w:szCs w:val="22"/>
+          <w:vertAlign w:val="subscript"/>
+          <w:lang w:val="en-US"/>
+        </w:rPr>
+        <w:t xml:space="preserve">600 </w:t>
+      </w:r>
+      <w:r>
+        <w:rPr>
+          <w:rStyle w:val="NoneA"/>
+          <w:rFonts w:ascii="Arial" w:hAnsi="Arial"/>
+          <w:sz w:val="22"/>
+          <w:szCs w:val="22"/>
+          <w:lang w:val="en-US"/>
+        </w:rPr>
+        <w:t>= 0.464), salicin (clindamycin; Max OD</w:t>
+      </w:r>
+      <w:r>
+        <w:rPr>
+          <w:rStyle w:val="NoneA"/>
+          <w:rFonts w:ascii="Arial" w:hAnsi="Arial"/>
+          <w:sz w:val="22"/>
+          <w:szCs w:val="22"/>
+          <w:vertAlign w:val="subscript"/>
+          <w:lang w:val="en-US"/>
+        </w:rPr>
+        <w:t xml:space="preserve">600 </w:t>
+      </w:r>
+      <w:r>
+        <w:rPr>
+          <w:rStyle w:val="NoneA"/>
+          <w:rFonts w:ascii="Arial" w:hAnsi="Arial"/>
+          <w:sz w:val="22"/>
+          <w:szCs w:val="22"/>
+          <w:lang w:val="en-US"/>
+        </w:rPr>
+        <w:t>= 0.869), and N-acetylneuraminate (GF; Max OD</w:t>
+      </w:r>
+      <w:r>
+        <w:rPr>
+          <w:rStyle w:val="NoneA"/>
+          <w:rFonts w:ascii="Arial" w:hAnsi="Arial"/>
+          <w:sz w:val="22"/>
+          <w:szCs w:val="22"/>
+          <w:vertAlign w:val="subscript"/>
+          <w:lang w:val="en-US"/>
+        </w:rPr>
+        <w:t xml:space="preserve">600 </w:t>
+      </w:r>
+      <w:r>
+        <w:rPr>
+          <w:rStyle w:val="NoneA"/>
+          <w:rFonts w:ascii="Arial" w:hAnsi="Arial"/>
+          <w:sz w:val="22"/>
+          <w:szCs w:val="22"/>
+          <w:lang w:val="en-US"/>
+        </w:rPr>
+        <w:t xml:space="preserve">= 0.439). Because it was not possible to test aminofructose directly, we instead chose to test fructose, an immediate breakdown byproduct of aminofructose catabolism. We also tested both starch and acetate for the ability to support </w:t>
+      </w:r>
+      <w:r>
+        <w:rPr>
+          <w:rStyle w:val="NoneA"/>
+          <w:rFonts w:ascii="Arial" w:hAnsi="Arial"/>
+          <w:i/>
+          <w:iCs/>
+          <w:sz w:val="22"/>
+          <w:szCs w:val="22"/>
+          <w:lang w:val="en-US"/>
+        </w:rPr>
+        <w:t>C. difficile</w:t>
+      </w:r>
+      <w:r>
+        <w:rPr>
+          <w:rStyle w:val="NoneA"/>
+          <w:rFonts w:ascii="Arial" w:hAnsi="Arial"/>
+          <w:sz w:val="22"/>
+          <w:szCs w:val="22"/>
+          <w:lang w:val="en-US"/>
+        </w:rPr>
         <w:t xml:space="preserve"> growth </w:t>
       </w:r>
       <w:r>
@@ -5385,28 +5569,117 @@
           <w:szCs w:val="22"/>
           <w:lang w:val="en-US"/>
         </w:rPr>
-        <w:t xml:space="preserve"> (Max OD</w:t>
-      </w:r>
-      <w:r>
-        <w:rPr>
-          <w:rStyle w:val="NoneA"/>
-          <w:rFonts w:ascii="Arial" w:hAnsi="Arial"/>
-          <w:sz w:val="22"/>
-          <w:szCs w:val="22"/>
-          <w:vertAlign w:val="subscript"/>
-          <w:lang w:val="en-US"/>
-        </w:rPr>
-        <w:t xml:space="preserve">600 </w:t>
-      </w:r>
-      <w:r>
-        <w:rPr>
-          <w:rStyle w:val="NoneA"/>
-          <w:rFonts w:ascii="Arial" w:hAnsi="Arial"/>
-          <w:sz w:val="22"/>
-          <w:szCs w:val="22"/>
-          <w:lang w:val="en-US"/>
-        </w:rPr>
-        <w:t xml:space="preserve">= 0.559). Furthermore, at least one carbohydrate highlighted as distinctly more important in each of the antibiotic treatment groups provided high levels of </w:t>
+        <w:t>, but neither should any improvement over No Carbohydrate control (Fig. S3). Maximum growth rate analysis for each carbohydrate also indicates potential hierarchy of growth nutrient preference (Table S4). The progression is as follows: D-fructose (slope</w:t>
+      </w:r>
+      <w:r>
+        <w:rPr>
+          <w:rStyle w:val="NoneA"/>
+          <w:rFonts w:ascii="Arial" w:hAnsi="Arial"/>
+          <w:i/>
+          <w:iCs/>
+          <w:sz w:val="22"/>
+          <w:szCs w:val="22"/>
+          <w:lang w:val="en-US"/>
+        </w:rPr>
+        <w:t xml:space="preserve"> </w:t>
+      </w:r>
+      <w:r>
+        <w:rPr>
+          <w:rStyle w:val="NoneA"/>
+          <w:rFonts w:ascii="Arial" w:hAnsi="Arial"/>
+          <w:sz w:val="22"/>
+          <w:szCs w:val="22"/>
+          <w:lang w:val="en-US"/>
+        </w:rPr>
+        <w:t>= 0.089), N-acetyl-D-glucosamine (slope</w:t>
+      </w:r>
+      <w:r>
+        <w:rPr>
+          <w:rStyle w:val="NoneA"/>
+          <w:rFonts w:ascii="Arial" w:hAnsi="Arial"/>
+          <w:i/>
+          <w:iCs/>
+          <w:sz w:val="22"/>
+          <w:szCs w:val="22"/>
+          <w:lang w:val="en-US"/>
+        </w:rPr>
+        <w:t xml:space="preserve"> </w:t>
+      </w:r>
+      <w:r>
+        <w:rPr>
+          <w:rStyle w:val="NoneA"/>
+          <w:rFonts w:ascii="Arial" w:hAnsi="Arial"/>
+          <w:sz w:val="22"/>
+          <w:szCs w:val="22"/>
+          <w:lang w:val="en-US"/>
+        </w:rPr>
+        <w:t>= 0.085), salicin (slope</w:t>
+      </w:r>
+      <w:r>
+        <w:rPr>
+          <w:rStyle w:val="NoneA"/>
+          <w:rFonts w:ascii="Arial" w:hAnsi="Arial"/>
+          <w:i/>
+          <w:iCs/>
+          <w:sz w:val="22"/>
+          <w:szCs w:val="22"/>
+          <w:lang w:val="en-US"/>
+        </w:rPr>
+        <w:t xml:space="preserve"> </w:t>
+      </w:r>
+      <w:r>
+        <w:rPr>
+          <w:rStyle w:val="NoneA"/>
+          <w:rFonts w:ascii="Arial" w:hAnsi="Arial"/>
+          <w:sz w:val="22"/>
+          <w:szCs w:val="22"/>
+          <w:lang w:val="en-US"/>
+        </w:rPr>
+        <w:t>= 0.077), mannitol (slope</w:t>
+      </w:r>
+      <w:r>
+        <w:rPr>
+          <w:rStyle w:val="NoneA"/>
+          <w:rFonts w:ascii="Arial" w:hAnsi="Arial"/>
+          <w:i/>
+          <w:iCs/>
+          <w:sz w:val="22"/>
+          <w:szCs w:val="22"/>
+          <w:lang w:val="en-US"/>
+        </w:rPr>
+        <w:t xml:space="preserve"> </w:t>
+      </w:r>
+      <w:r>
+        <w:rPr>
+          <w:rStyle w:val="NoneA"/>
+          <w:rFonts w:ascii="Arial" w:hAnsi="Arial"/>
+          <w:sz w:val="22"/>
+          <w:szCs w:val="22"/>
+          <w:lang w:val="en-US"/>
+        </w:rPr>
+        <w:t>= 0.044), and finally N-acetylneuriminate (slope</w:t>
+      </w:r>
+      <w:r>
+        <w:rPr>
+          <w:rStyle w:val="NoneA"/>
+          <w:rFonts w:ascii="Arial" w:hAnsi="Arial"/>
+          <w:i/>
+          <w:iCs/>
+          <w:sz w:val="22"/>
+          <w:szCs w:val="22"/>
+          <w:lang w:val="en-US"/>
+        </w:rPr>
+        <w:t xml:space="preserve"> = </w:t>
+      </w:r>
+      <w:r>
+        <w:rPr>
+          <w:rStyle w:val="NoneA"/>
+          <w:rFonts w:ascii="Arial" w:hAnsi="Arial"/>
+          <w:sz w:val="22"/>
+          <w:szCs w:val="22"/>
+          <w:lang w:val="en-US"/>
+        </w:rPr>
+        <w:t xml:space="preserve">0.024). This suggests that </w:t>
       </w:r>
       <w:r>
         <w:rPr>
@@ -5428,113 +5701,7 @@
           <w:szCs w:val="22"/>
           <w:lang w:val="en-US"/>
         </w:rPr>
-        <w:t xml:space="preserve"> growth relative to control wells (</w:t>
-      </w:r>
-      <w:r>
-        <w:rPr>
-          <w:rStyle w:val="NoneA"/>
-          <w:rFonts w:ascii="Arial" w:hAnsi="Arial"/>
-          <w:i/>
-          <w:iCs/>
-          <w:sz w:val="22"/>
-          <w:szCs w:val="22"/>
-          <w:lang w:val="en-US"/>
-        </w:rPr>
-        <w:t>P</w:t>
-      </w:r>
-      <w:r>
-        <w:rPr>
-          <w:rStyle w:val="NoneA"/>
-          <w:rFonts w:ascii="Arial" w:hAnsi="Arial"/>
-          <w:sz w:val="22"/>
-          <w:szCs w:val="22"/>
-          <w:lang w:val="en-US"/>
-        </w:rPr>
-        <w:t xml:space="preserve"> &lt;&lt; 0.001). This included D-fructose (streptomycin; Max OD</w:t>
-      </w:r>
-      <w:r>
-        <w:rPr>
-          <w:rStyle w:val="NoneA"/>
-          <w:rFonts w:ascii="Arial" w:hAnsi="Arial"/>
-          <w:sz w:val="22"/>
-          <w:szCs w:val="22"/>
-          <w:vertAlign w:val="subscript"/>
-          <w:lang w:val="en-US"/>
-        </w:rPr>
-        <w:t xml:space="preserve">600 </w:t>
-      </w:r>
-      <w:r>
-        <w:rPr>
-          <w:rStyle w:val="NoneA"/>
-          <w:rFonts w:ascii="Arial" w:hAnsi="Arial"/>
-          <w:sz w:val="22"/>
-          <w:szCs w:val="22"/>
-          <w:lang w:val="en-US"/>
-        </w:rPr>
-        <w:t>= 0.671), mannitol (cefoperazone; Max OD</w:t>
-      </w:r>
-      <w:r>
-        <w:rPr>
-          <w:rStyle w:val="NoneA"/>
-          <w:rFonts w:ascii="Arial" w:hAnsi="Arial"/>
-          <w:sz w:val="22"/>
-          <w:szCs w:val="22"/>
-          <w:vertAlign w:val="subscript"/>
-          <w:lang w:val="en-US"/>
-        </w:rPr>
-        <w:t xml:space="preserve">600 </w:t>
-      </w:r>
-      <w:r>
-        <w:rPr>
-          <w:rStyle w:val="NoneA"/>
-          <w:rFonts w:ascii="Arial" w:hAnsi="Arial"/>
-          <w:sz w:val="22"/>
-          <w:szCs w:val="22"/>
-          <w:lang w:val="en-US"/>
-        </w:rPr>
-        <w:t>= 0.464), salicin (clindamycin; Max OD</w:t>
-      </w:r>
-      <w:r>
-        <w:rPr>
-          <w:rStyle w:val="NoneA"/>
-          <w:rFonts w:ascii="Arial" w:hAnsi="Arial"/>
-          <w:sz w:val="22"/>
-          <w:szCs w:val="22"/>
-          <w:vertAlign w:val="subscript"/>
-          <w:lang w:val="en-US"/>
-        </w:rPr>
-        <w:t xml:space="preserve">600 </w:t>
-      </w:r>
-      <w:r>
-        <w:rPr>
-          <w:rStyle w:val="NoneA"/>
-          <w:rFonts w:ascii="Arial" w:hAnsi="Arial"/>
-          <w:sz w:val="22"/>
-          <w:szCs w:val="22"/>
-          <w:lang w:val="en-US"/>
-        </w:rPr>
-        <w:t>= 0.869), and N-acetylneuraminate (GF; Max OD</w:t>
-      </w:r>
-      <w:r>
-        <w:rPr>
-          <w:rStyle w:val="NoneA"/>
-          <w:rFonts w:ascii="Arial" w:hAnsi="Arial"/>
-          <w:sz w:val="22"/>
-          <w:szCs w:val="22"/>
-          <w:vertAlign w:val="subscript"/>
-          <w:lang w:val="en-US"/>
-        </w:rPr>
-        <w:t xml:space="preserve">600 </w:t>
-      </w:r>
-      <w:r>
-        <w:rPr>
-          <w:rStyle w:val="NoneA"/>
-          <w:rFonts w:ascii="Arial" w:hAnsi="Arial"/>
-          <w:sz w:val="22"/>
-          <w:szCs w:val="22"/>
-          <w:lang w:val="en-US"/>
-        </w:rPr>
-        <w:t xml:space="preserve">= 0.439). Because it was not possible to test aminofructose directly, we instead chose to test fructose, an immediate breakdown byproduct of aminofructose catabolism. We also tested both starch and acetate for the ability to support </w:t>
+        <w:t xml:space="preserve"> is most well-suited to metabolize the nutrient source that is most likely to be present in all susceptible mammalian GI tracts. Together, these results support the hypothesis that </w:t>
       </w:r>
       <w:r>
         <w:rPr>
@@ -5556,211 +5723,13 @@
           <w:szCs w:val="22"/>
           <w:lang w:val="en-US"/>
         </w:rPr>
-        <w:t xml:space="preserve"> growth </w:t>
-      </w:r>
-      <w:r>
-        <w:rPr>
-          <w:rStyle w:val="NoneA"/>
-          <w:rFonts w:ascii="Arial" w:hAnsi="Arial"/>
-          <w:i/>
-          <w:iCs/>
-          <w:sz w:val="22"/>
-          <w:szCs w:val="22"/>
-          <w:lang w:val="en-US"/>
-        </w:rPr>
-        <w:t>in vitro</w:t>
-      </w:r>
-      <w:r>
-        <w:rPr>
-          <w:rStyle w:val="NoneA"/>
-          <w:rFonts w:ascii="Arial" w:hAnsi="Arial"/>
-          <w:sz w:val="22"/>
-          <w:szCs w:val="22"/>
-          <w:lang w:val="en-US"/>
-        </w:rPr>
-        <w:t>, but neither should any improvement over No Carbohydrate control (Fig. S3). Maximum growth rate analysis for each carbohydrate also indicates potential hierarchy of growth nutrient preference (Table S4). The progression is as follows: D-fructose (slope</w:t>
-      </w:r>
-      <w:r>
-        <w:rPr>
-          <w:rStyle w:val="NoneA"/>
-          <w:rFonts w:ascii="Arial" w:hAnsi="Arial"/>
-          <w:i/>
-          <w:iCs/>
-          <w:sz w:val="22"/>
-          <w:szCs w:val="22"/>
-          <w:lang w:val="en-US"/>
-        </w:rPr>
-        <w:t xml:space="preserve"> </w:t>
-      </w:r>
-      <w:r>
-        <w:rPr>
-          <w:rStyle w:val="NoneA"/>
-          <w:rFonts w:ascii="Arial" w:hAnsi="Arial"/>
-          <w:sz w:val="22"/>
-          <w:szCs w:val="22"/>
-          <w:lang w:val="en-US"/>
-        </w:rPr>
-        <w:t>= 0.089), N-acetyl-D-glucosamine (slope</w:t>
-      </w:r>
-      <w:r>
-        <w:rPr>
-          <w:rStyle w:val="NoneA"/>
-          <w:rFonts w:ascii="Arial" w:hAnsi="Arial"/>
-          <w:i/>
-          <w:iCs/>
-          <w:sz w:val="22"/>
-          <w:szCs w:val="22"/>
-          <w:lang w:val="en-US"/>
-        </w:rPr>
-        <w:t xml:space="preserve"> </w:t>
-      </w:r>
-      <w:r>
-        <w:rPr>
-          <w:rStyle w:val="NoneA"/>
-          <w:rFonts w:ascii="Arial" w:hAnsi="Arial"/>
-          <w:sz w:val="22"/>
-          <w:szCs w:val="22"/>
-          <w:lang w:val="en-US"/>
-        </w:rPr>
-        <w:t>= 0.085), salicin (slope</w:t>
-      </w:r>
-      <w:r>
-        <w:rPr>
-          <w:rStyle w:val="NoneA"/>
-          <w:rFonts w:ascii="Arial" w:hAnsi="Arial"/>
-          <w:i/>
-          <w:iCs/>
-          <w:sz w:val="22"/>
-          <w:szCs w:val="22"/>
-          <w:lang w:val="en-US"/>
-        </w:rPr>
-        <w:t xml:space="preserve"> </w:t>
-      </w:r>
-      <w:r>
-        <w:rPr>
-          <w:rStyle w:val="NoneA"/>
-          <w:rFonts w:ascii="Arial" w:hAnsi="Arial"/>
-          <w:sz w:val="22"/>
-          <w:szCs w:val="22"/>
-          <w:lang w:val="en-US"/>
-        </w:rPr>
-        <w:t>= 0.077), trehalose (slope</w:t>
-      </w:r>
-      <w:r>
-        <w:rPr>
-          <w:rStyle w:val="NoneA"/>
-          <w:rFonts w:ascii="Arial" w:hAnsi="Arial"/>
-          <w:i/>
-          <w:iCs/>
-          <w:sz w:val="22"/>
-          <w:szCs w:val="22"/>
-          <w:lang w:val="en-US"/>
-        </w:rPr>
-        <w:t xml:space="preserve"> </w:t>
-      </w:r>
-      <w:r>
-        <w:rPr>
-          <w:rStyle w:val="NoneA"/>
-          <w:rFonts w:ascii="Arial" w:hAnsi="Arial"/>
-          <w:sz w:val="22"/>
-          <w:szCs w:val="22"/>
-          <w:lang w:val="en-US"/>
-        </w:rPr>
-        <w:t>= 0.044), mannitol (slope</w:t>
-      </w:r>
-      <w:r>
-        <w:rPr>
-          <w:rStyle w:val="NoneA"/>
-          <w:rFonts w:ascii="Arial" w:hAnsi="Arial"/>
-          <w:i/>
-          <w:iCs/>
-          <w:sz w:val="22"/>
-          <w:szCs w:val="22"/>
-          <w:lang w:val="en-US"/>
-        </w:rPr>
-        <w:t xml:space="preserve"> </w:t>
-      </w:r>
-      <w:r>
-        <w:rPr>
-          <w:rStyle w:val="NoneA"/>
-          <w:rFonts w:ascii="Arial" w:hAnsi="Arial"/>
-          <w:sz w:val="22"/>
-          <w:szCs w:val="22"/>
-          <w:lang w:val="en-US"/>
-        </w:rPr>
-        <w:t>= 0.044), and finally N-acetylneuriminate (slope</w:t>
-      </w:r>
-      <w:r>
-        <w:rPr>
-          <w:rStyle w:val="NoneA"/>
-          <w:rFonts w:ascii="Arial" w:hAnsi="Arial"/>
-          <w:i/>
-          <w:iCs/>
-          <w:sz w:val="22"/>
-          <w:szCs w:val="22"/>
-          <w:lang w:val="en-US"/>
-        </w:rPr>
-        <w:t xml:space="preserve"> = </w:t>
-      </w:r>
-      <w:r>
-        <w:rPr>
-          <w:rStyle w:val="NoneA"/>
-          <w:rFonts w:ascii="Arial" w:hAnsi="Arial"/>
-          <w:sz w:val="22"/>
-          <w:szCs w:val="22"/>
-          <w:lang w:val="en-US"/>
-        </w:rPr>
-        <w:t xml:space="preserve">0.024). This suggests that </w:t>
-      </w:r>
-      <w:r>
-        <w:rPr>
-          <w:rStyle w:val="NoneA"/>
-          <w:rFonts w:ascii="Arial" w:hAnsi="Arial"/>
-          <w:i/>
-          <w:iCs/>
-          <w:sz w:val="22"/>
-          <w:szCs w:val="22"/>
-          <w:lang w:val="en-US"/>
-        </w:rPr>
-        <w:t>C. difficile</w:t>
-      </w:r>
-      <w:r>
-        <w:rPr>
-          <w:rStyle w:val="NoneA"/>
-          <w:rFonts w:ascii="Arial" w:hAnsi="Arial"/>
-          <w:sz w:val="22"/>
-          <w:szCs w:val="22"/>
-          <w:lang w:val="en-US"/>
-        </w:rPr>
-        <w:t xml:space="preserve"> is most well-suited to metabolize the nutrient source that is most likely to be present in all susceptible mammalian GI tracts. Together, these results support the hypothesis that </w:t>
-      </w:r>
-      <w:r>
-        <w:rPr>
-          <w:rStyle w:val="NoneA"/>
-          <w:rFonts w:ascii="Arial" w:hAnsi="Arial"/>
-          <w:i/>
-          <w:iCs/>
-          <w:sz w:val="22"/>
-          <w:szCs w:val="22"/>
-          <w:lang w:val="en-US"/>
-        </w:rPr>
-        <w:t>C. difficile</w:t>
-      </w:r>
-      <w:r>
-        <w:rPr>
-          <w:rStyle w:val="NoneA"/>
-          <w:rFonts w:ascii="Arial" w:hAnsi="Arial"/>
-          <w:sz w:val="22"/>
-          <w:szCs w:val="22"/>
-          <w:lang w:val="en-US"/>
-        </w:rPr>
         <w:t xml:space="preserve"> is able to adapt its nutritional strategy to carbohydrate availability during infection and may suggest a hierarchy of nutrient preference.</w:t>
       </w:r>
     </w:p>
     <w:p>
       <w:pPr>
         <w:pStyle w:val="Default"/>
-        <w:shd w:fill="FFFFFF" w:val="clear"/>
+        <w:shd w:val="clear" w:fill="FFFFFF"/>
         <w:spacing w:lineRule="auto" w:line="480"/>
         <w:jc w:val="both"/>
         <w:rPr/>
@@ -5772,7 +5741,7 @@
     <w:p>
       <w:pPr>
         <w:pStyle w:val="Default"/>
-        <w:shd w:fill="FFFFFF" w:val="clear"/>
+        <w:shd w:val="clear" w:fill="FFFFFF"/>
         <w:spacing w:lineRule="auto" w:line="480"/>
         <w:jc w:val="both"/>
         <w:rPr>
@@ -5801,7 +5770,7 @@
     <w:p>
       <w:pPr>
         <w:pStyle w:val="Default"/>
-        <w:shd w:fill="FFFFFF" w:val="clear"/>
+        <w:shd w:val="clear" w:fill="FFFFFF"/>
         <w:spacing w:lineRule="auto" w:line="480"/>
         <w:jc w:val="both"/>
         <w:rPr>
@@ -5957,7 +5926,7 @@
     <w:p>
       <w:pPr>
         <w:pStyle w:val="Default"/>
-        <w:shd w:fill="FFFFFF" w:val="clear"/>
+        <w:shd w:val="clear" w:fill="FFFFFF"/>
         <w:spacing w:lineRule="auto" w:line="480"/>
         <w:ind w:left="0" w:right="0" w:firstLine="709"/>
         <w:jc w:val="both"/>
@@ -6159,7 +6128,7 @@
     <w:p>
       <w:pPr>
         <w:pStyle w:val="Default"/>
-        <w:shd w:fill="FFFFFF" w:val="clear"/>
+        <w:shd w:val="clear" w:fill="FFFFFF"/>
         <w:spacing w:lineRule="auto" w:line="480"/>
         <w:ind w:left="0" w:right="0" w:firstLine="709"/>
         <w:jc w:val="both"/>
@@ -6292,7 +6261,7 @@
     <w:p>
       <w:pPr>
         <w:pStyle w:val="Default"/>
-        <w:shd w:fill="FFFFFF" w:val="clear"/>
+        <w:shd w:val="clear" w:fill="FFFFFF"/>
         <w:spacing w:lineRule="auto" w:line="480"/>
         <w:ind w:left="0" w:right="0" w:firstLine="709"/>
         <w:jc w:val="both"/>
@@ -6305,7 +6274,7 @@
     <w:p>
       <w:pPr>
         <w:pStyle w:val="Default"/>
-        <w:shd w:fill="FFFFFF" w:val="clear"/>
+        <w:shd w:val="clear" w:fill="FFFFFF"/>
         <w:spacing w:lineRule="auto" w:line="480"/>
         <w:ind w:left="0" w:right="0" w:firstLine="709"/>
         <w:jc w:val="both"/>
@@ -6341,17 +6310,7 @@
           <w:szCs w:val="22"/>
           <w:lang w:val="en-US"/>
         </w:rPr>
-        <w:t xml:space="preserve">, there are some potential limitations of primarily database-driven methods. Ultimately, the metabolite importance calculation is the inherent dependency on gene and enzyme KEGG database annotation. Enzymes may be annotated incorrectly, possibly giving a skewed version of that organism’s overall metabolism. Concordantly, this also implies that our approach only accounts for those enzyme-mediated reactions we are currently aware of. For this reason, we instead rely on emergent properties from the combination established metabolic reactions contained in the chosen database. In this regard, other groups have shown the the wider pathway annotations in KEGG to be more robust to missing elements and well-suited the the type of analysis described here (Green, 2006). Another potential shortcoming specific to our method is that the workflow presented here assumes that the annotated biochemical reactions are mono-directional. Although this is not a complete reflection of an organism’s physiology, this approach was chosen to increase signal for input metabolites to the network. We felt this was justified because a single direction, in the vast majority of enzyme-mediated reactions, is far more energetically favorable (Uzman, 2000). Concordantly, this minimizes the likelihood of labeling reactions as producing a given metabolite when in reality are consuming it, artificially decreasing a metabolite’s importance score. </w:t>
-      </w:r>
-      <w:r>
-        <w:rPr>
-          <w:rStyle w:val="NoneA"/>
-          <w:rFonts w:ascii="Arial" w:hAnsi="Arial"/>
-          <w:sz w:val="22"/>
-          <w:szCs w:val="22"/>
-          <w:lang w:val="en-US"/>
-        </w:rPr>
-        <w:t>Additionally,</w:t>
+        <w:t>, there are some potential limitations of primarily database-driven methods. Ultimately, the metabolite importance calculation is the inherent dependency on gene and enzyme KEGG database annotation. Enzymes may be annotated incorrectly, possibly giving a skewed version of that organism’s overall metabolism. Concordantly, this also implies that our approach only accounts for those enzyme-mediated reactions we are currently aware of. For this reason, we instead rely on emergent properties from the combination established metabolic reactions contained in the chosen database. In this regard, other groups have shown the the wider pathway annotations in KEGG to be more robust to missing elements and well-suited the the type of analysis described here (Green, 2006). Another potential shortcoming specific to our method is that the workflow presented here assumes that the annotated biochemical reactions are mono-directional. Although this is not a complete reflection of an organism’s physiology, this approach was chosen to increase signal for input metabolites to the network. We felt this was justified because a single direction, in the vast majority of enzyme-mediated reactions, is far more energetically favorable (Uzman, 2000). Concordantly, this minimizes the likelihood of labeling reactions as producing a given metabolite when in reality are consuming it, artificially decreasing a metabolite’s importance score. Additionally,</w:t>
       </w:r>
       <w:r>
         <w:rPr>
@@ -6361,163 +6320,13 @@
           <w:szCs w:val="22"/>
           <w:lang w:val="en-US"/>
         </w:rPr>
-        <w:t xml:space="preserve"> due to the topology of</w:t>
-      </w:r>
-      <w:r>
-        <w:rPr>
-          <w:rStyle w:val="NoneA"/>
-          <w:rFonts w:eastAsia="Arial" w:cs="Arial" w:ascii="Arial" w:hAnsi="Arial"/>
-          <w:sz w:val="22"/>
-          <w:szCs w:val="22"/>
-          <w:lang w:val="en-US"/>
-        </w:rPr>
-        <w:t xml:space="preserve"> the </w:t>
-      </w:r>
-      <w:r>
-        <w:rPr>
-          <w:rStyle w:val="NoneA"/>
-          <w:rFonts w:eastAsia="Arial" w:cs="Arial" w:ascii="Arial" w:hAnsi="Arial"/>
-          <w:sz w:val="22"/>
-          <w:szCs w:val="22"/>
-          <w:lang w:val="en-US"/>
-        </w:rPr>
-        <w:t xml:space="preserve">metabolic network where each unique metabolite only appears a single time, we were unable to integrate </w:t>
-      </w:r>
-      <w:r>
-        <w:rPr>
-          <w:rStyle w:val="NoneA"/>
-          <w:rFonts w:eastAsia="Arial" w:cs="Arial" w:ascii="Arial" w:hAnsi="Arial"/>
-          <w:sz w:val="22"/>
-          <w:szCs w:val="22"/>
-          <w:lang w:val="en-US"/>
-        </w:rPr>
-        <w:t xml:space="preserve">stoichiometry </w:t>
-      </w:r>
-      <w:r>
-        <w:rPr>
-          <w:rStyle w:val="NoneA"/>
-          <w:rFonts w:eastAsia="Arial" w:cs="Arial" w:ascii="Arial" w:hAnsi="Arial"/>
-          <w:sz w:val="22"/>
-          <w:szCs w:val="22"/>
-          <w:lang w:val="en-US"/>
-        </w:rPr>
-        <w:t>information for</w:t>
-      </w:r>
-      <w:r>
-        <w:rPr>
-          <w:rStyle w:val="NoneA"/>
-          <w:rFonts w:eastAsia="Arial" w:cs="Arial" w:ascii="Arial" w:hAnsi="Arial"/>
-          <w:sz w:val="22"/>
-          <w:szCs w:val="22"/>
-          <w:lang w:val="en-US"/>
-        </w:rPr>
-        <w:t xml:space="preserve"> each reaction which </w:t>
-      </w:r>
-      <w:r>
-        <w:rPr>
-          <w:rStyle w:val="NoneA"/>
-          <w:rFonts w:eastAsia="Arial" w:cs="Arial" w:ascii="Arial" w:hAnsi="Arial"/>
-          <w:sz w:val="22"/>
-          <w:szCs w:val="22"/>
-          <w:lang w:val="en-US"/>
-        </w:rPr>
-        <w:t>may have a</w:t>
-      </w:r>
-      <w:r>
-        <w:rPr>
-          <w:rStyle w:val="NoneA"/>
-          <w:rFonts w:eastAsia="Arial" w:cs="Arial" w:ascii="Arial" w:hAnsi="Arial"/>
-          <w:sz w:val="22"/>
-          <w:szCs w:val="22"/>
-          <w:lang w:val="en-US"/>
-        </w:rPr>
-        <w:t xml:space="preserve"> dramatic effect the rate of consumption/</w:t>
-      </w:r>
-      <w:r>
-        <w:rPr>
-          <w:rStyle w:val="NoneA"/>
-          <w:rFonts w:eastAsia="Arial" w:cs="Arial" w:ascii="Arial" w:hAnsi="Arial"/>
-          <w:sz w:val="22"/>
-          <w:szCs w:val="22"/>
-          <w:lang w:val="en-US"/>
-        </w:rPr>
-        <w:t>production</w:t>
-      </w:r>
-      <w:r>
-        <w:rPr>
-          <w:rStyle w:val="NoneA"/>
-          <w:rFonts w:eastAsia="Arial" w:cs="Arial" w:ascii="Arial" w:hAnsi="Arial"/>
-          <w:sz w:val="22"/>
-          <w:szCs w:val="22"/>
-          <w:lang w:val="en-US"/>
-        </w:rPr>
-        <w:t xml:space="preserve">. </w:t>
-      </w:r>
-      <w:r>
-        <w:rPr>
-          <w:rStyle w:val="NoneA"/>
-          <w:rFonts w:eastAsia="Arial" w:cs="Arial" w:ascii="Arial" w:hAnsi="Arial"/>
-          <w:sz w:val="22"/>
-          <w:szCs w:val="22"/>
-          <w:lang w:val="en-US"/>
-        </w:rPr>
-        <w:t xml:space="preserve">However, results from this analysis </w:t>
-      </w:r>
-      <w:r>
-        <w:rPr>
-          <w:rStyle w:val="NoneA"/>
-          <w:rFonts w:eastAsia="Arial" w:cs="Arial" w:ascii="Arial" w:hAnsi="Arial"/>
-          <w:sz w:val="22"/>
-          <w:szCs w:val="22"/>
-          <w:lang w:val="en-US"/>
-        </w:rPr>
-        <w:t xml:space="preserve">reflects known aspects of C. difficile catabolism and </w:t>
-      </w:r>
-      <w:r>
-        <w:rPr>
-          <w:rStyle w:val="NoneA"/>
-          <w:rFonts w:eastAsia="Arial" w:cs="Arial" w:ascii="Arial" w:hAnsi="Arial"/>
-          <w:sz w:val="22"/>
-          <w:szCs w:val="22"/>
-          <w:lang w:val="en-US"/>
-        </w:rPr>
-        <w:t>indicate</w:t>
-      </w:r>
-      <w:r>
-        <w:rPr>
-          <w:rStyle w:val="NoneA"/>
-          <w:rFonts w:eastAsia="Arial" w:cs="Arial" w:ascii="Arial" w:hAnsi="Arial"/>
-          <w:sz w:val="22"/>
-          <w:szCs w:val="22"/>
-          <w:lang w:val="en-US"/>
-        </w:rPr>
-        <w:t>s</w:t>
-      </w:r>
-      <w:r>
-        <w:rPr>
-          <w:rStyle w:val="NoneA"/>
-          <w:rFonts w:eastAsia="Arial" w:cs="Arial" w:ascii="Arial" w:hAnsi="Arial"/>
-          <w:sz w:val="22"/>
-          <w:szCs w:val="22"/>
-          <w:lang w:val="en-US"/>
-        </w:rPr>
-        <w:t xml:space="preserve"> that </w:t>
-      </w:r>
-      <w:r>
-        <w:rPr>
-          <w:rStyle w:val="NoneA"/>
-          <w:rFonts w:eastAsia="Arial" w:cs="Arial" w:ascii="Arial" w:hAnsi="Arial"/>
-          <w:sz w:val="22"/>
-          <w:szCs w:val="22"/>
-          <w:lang w:val="en-US"/>
-        </w:rPr>
-        <w:t>the lack of this information may not greatly impact our ability to identify important metabolites.</w:t>
+        <w:t xml:space="preserve"> due to the topology of the metabolic network where each unique metabolite only appears a single time, we were unable to integrate stoichiometry information for each reaction which may have a dramatic effect the rate of consumption/production. However, results from this analysis reflects known aspects of C. difficile catabolism and indicates that the lack of this information may not greatly impact our ability to identify important metabolites.</w:t>
       </w:r>
     </w:p>
     <w:p>
       <w:pPr>
         <w:pStyle w:val="Default"/>
-        <w:shd w:fill="FFFFFF" w:val="clear"/>
+        <w:shd w:val="clear" w:fill="FFFFFF"/>
         <w:spacing w:lineRule="auto" w:line="480"/>
         <w:ind w:left="0" w:right="0" w:firstLine="709"/>
         <w:jc w:val="both"/>
@@ -6531,22 +6340,12 @@
           <w:szCs w:val="22"/>
           <w:lang w:val="en-US"/>
         </w:rPr>
-        <w:t xml:space="preserve">Aside from limitations due to annotation, our network-based approach makes a set of </w:t>
-      </w:r>
-      <w:r>
-        <w:rPr>
-          <w:rStyle w:val="NoneA"/>
-          <w:rFonts w:ascii="Arial" w:hAnsi="Arial"/>
-          <w:sz w:val="22"/>
-          <w:szCs w:val="22"/>
-          <w:lang w:val="en-US"/>
-        </w:rPr>
-        <w:t>basic simplifications of</w:t>
-      </w:r>
-      <w:r>
-        <w:rPr>
-          <w:rStyle w:val="NoneA"/>
-          <w:rFonts w:ascii="Arial" w:hAnsi="Arial"/>
+        <w:t>Aside from limitations due to annotation, our network-based approach makes a set of basic simplifications of bacterial metabolism as well. First, this method also operates under the oversimplification that all detectable transcript is then translated to complete effector proteins. While this is not a fully accurate representation of reality, since bacterial transcription and translation are physically coupled we were comfortable using normalized levels of transcription to infer approximate amount of translation.</w:t>
+      </w:r>
+      <w:r>
+        <w:rPr>
+          <w:rStyle w:val="NoneA"/>
+          <w:rFonts w:eastAsia="Arial" w:cs="Arial" w:ascii="Arial" w:hAnsi="Arial"/>
           <w:sz w:val="22"/>
           <w:szCs w:val="22"/>
           <w:lang w:val="en-US"/>
@@ -6561,15 +6360,14 @@
           <w:szCs w:val="22"/>
           <w:lang w:val="en-US"/>
         </w:rPr>
-        <w:t>bacterial</w:t>
-      </w:r>
-      <w:r>
-        <w:rPr>
-          <w:rStyle w:val="NoneA"/>
-          <w:rFonts w:ascii="Arial" w:hAnsi="Arial"/>
-          <w:sz w:val="22"/>
-          <w:szCs w:val="22"/>
-          <w:lang w:val="en-US"/>
+        <w:t>Second, the metabolite importance scores do not account for the amount of each metabolite that is available. Future studies could employ metabolomic analysis which would allow for confirmation that important metabolites are actually present for use.</w:t>
+      </w:r>
+      <w:r>
+        <w:rPr>
+          <w:rStyle w:val="NoneA"/>
+          <w:rFonts w:eastAsia="Arial" w:cs="Arial" w:ascii="Arial" w:hAnsi="Arial"/>
+          <w:sz w:val="22"/>
+          <w:szCs w:val="22"/>
         </w:rPr>
         <w:t xml:space="preserve"> </w:t>
       </w:r>
@@ -6581,136 +6379,7 @@
           <w:szCs w:val="22"/>
           <w:lang w:val="en-US"/>
         </w:rPr>
-        <w:t>metabolism as well</w:t>
-      </w:r>
-      <w:r>
-        <w:rPr>
-          <w:rStyle w:val="NoneA"/>
-          <w:rFonts w:ascii="Arial" w:hAnsi="Arial"/>
-          <w:sz w:val="22"/>
-          <w:szCs w:val="22"/>
-          <w:lang w:val="en-US"/>
-        </w:rPr>
-        <w:t xml:space="preserve">. First, this method also operates under the oversimplification that all detectable transcript is then translated to complete effector proteins. While this is not a fully accurate representation of reality, since bacterial transcription and translation are physically coupled </w:t>
-      </w:r>
-      <w:r>
-        <w:rPr>
-          <w:rStyle w:val="NoneA"/>
-          <w:rFonts w:ascii="Arial" w:hAnsi="Arial"/>
-          <w:sz w:val="22"/>
-          <w:szCs w:val="22"/>
-          <w:lang w:val="en-US"/>
-        </w:rPr>
-        <w:t xml:space="preserve">we were comfortable </w:t>
-      </w:r>
-      <w:r>
-        <w:rPr>
-          <w:rStyle w:val="NoneA"/>
-          <w:rFonts w:ascii="Arial" w:hAnsi="Arial"/>
-          <w:sz w:val="22"/>
-          <w:szCs w:val="22"/>
-          <w:lang w:val="en-US"/>
-        </w:rPr>
-        <w:t>using normalized levels of transcription to infer approximate amount of translation.</w:t>
-      </w:r>
-      <w:r>
-        <w:rPr>
-          <w:rStyle w:val="NoneA"/>
-          <w:rFonts w:eastAsia="Arial" w:cs="Arial" w:ascii="Arial" w:hAnsi="Arial"/>
-          <w:sz w:val="22"/>
-          <w:szCs w:val="22"/>
-          <w:lang w:val="en-US"/>
-        </w:rPr>
-        <w:t xml:space="preserve"> </w:t>
-      </w:r>
-      <w:r>
-        <w:rPr>
-          <w:rStyle w:val="NoneA"/>
-          <w:rFonts w:ascii="Arial" w:hAnsi="Arial"/>
-          <w:sz w:val="22"/>
-          <w:szCs w:val="22"/>
-          <w:lang w:val="en-US"/>
-        </w:rPr>
-        <w:t xml:space="preserve">Second, the metabolite importance scores do not account for the amount of each metabolite that is available. </w:t>
-      </w:r>
-      <w:r>
-        <w:rPr>
-          <w:rStyle w:val="NoneA"/>
-          <w:rFonts w:ascii="Arial" w:hAnsi="Arial"/>
-          <w:sz w:val="22"/>
-          <w:szCs w:val="22"/>
-          <w:lang w:val="en-US"/>
-        </w:rPr>
-        <w:t>Future studies could employ metabolomic analysis which would allow for confirmation that important metabolites are actually present for use.</w:t>
-      </w:r>
-      <w:r>
-        <w:rPr>
-          <w:rStyle w:val="NoneA"/>
-          <w:rFonts w:eastAsia="Arial" w:cs="Arial" w:ascii="Arial" w:hAnsi="Arial"/>
-          <w:sz w:val="22"/>
-          <w:szCs w:val="22"/>
-        </w:rPr>
-        <w:t xml:space="preserve"> </w:t>
-      </w:r>
-      <w:r>
-        <w:rPr>
-          <w:rStyle w:val="NoneA"/>
-          <w:rFonts w:ascii="Arial" w:hAnsi="Arial"/>
-          <w:sz w:val="22"/>
-          <w:szCs w:val="22"/>
-          <w:lang w:val="en-US"/>
-        </w:rPr>
-        <w:t xml:space="preserve">Finally, </w:t>
-      </w:r>
-      <w:r>
-        <w:rPr>
-          <w:rStyle w:val="NoneA"/>
-          <w:rFonts w:ascii="Arial" w:hAnsi="Arial"/>
-          <w:sz w:val="22"/>
-          <w:szCs w:val="22"/>
-          <w:lang w:val="en-US"/>
-        </w:rPr>
-        <w:t>the importance algorithm only consider the transcription of those enzyme nodes immediately adjacent to the metabolite node of interest. Although this does not negate any observations made in the current study, it m</w:t>
-      </w:r>
-      <w:r>
-        <w:rPr>
-          <w:rStyle w:val="NoneA"/>
-          <w:rFonts w:ascii="Arial" w:hAnsi="Arial"/>
-          <w:sz w:val="22"/>
-          <w:szCs w:val="22"/>
-          <w:lang w:val="en-US"/>
-        </w:rPr>
-        <w:t xml:space="preserve">ay be beneficial to incorporate </w:t>
-      </w:r>
-      <w:r>
-        <w:rPr>
-          <w:rStyle w:val="NoneA"/>
-          <w:rFonts w:ascii="Arial" w:hAnsi="Arial"/>
-          <w:sz w:val="22"/>
-          <w:szCs w:val="22"/>
-          <w:lang w:val="en-US"/>
-        </w:rPr>
-        <w:t>the importance of other local metabolites or subnetworks into the final score of each metabolite.</w:t>
-      </w:r>
-      <w:r>
-        <w:rPr>
-          <w:rStyle w:val="NoneA"/>
-          <w:rFonts w:ascii="Arial" w:hAnsi="Arial"/>
-          <w:sz w:val="22"/>
-          <w:szCs w:val="22"/>
-          <w:lang w:val="en-US"/>
-        </w:rPr>
-        <w:t xml:space="preserve"> In spite of these assumptions, </w:t>
-      </w:r>
-      <w:r>
-        <w:rPr>
-          <w:rStyle w:val="NoneA"/>
-          <w:rFonts w:ascii="Arial" w:hAnsi="Arial"/>
-          <w:sz w:val="22"/>
-          <w:szCs w:val="22"/>
-          <w:lang w:val="en-US"/>
-        </w:rPr>
-        <w:t xml:space="preserve">the method outlined here supports known elements of </w:t>
+        <w:t xml:space="preserve">Finally, the importance algorithm only consider the transcription of those enzyme nodes immediately adjacent to the metabolite node of interest. Although this does not negate any observations made in the current study, it may be beneficial to incorporate the importance of other local metabolites or subnetworks into the final score of each metabolite. In spite of these assumptions, the method outlined here supports known elements of </w:t>
       </w:r>
       <w:r>
         <w:rPr>
@@ -6738,7 +6407,7 @@
     <w:p>
       <w:pPr>
         <w:pStyle w:val="Default"/>
-        <w:shd w:fill="FFFFFF" w:val="clear"/>
+        <w:shd w:val="clear" w:fill="FFFFFF"/>
         <w:spacing w:lineRule="auto" w:line="480"/>
         <w:ind w:left="0" w:right="0" w:firstLine="709"/>
         <w:jc w:val="both"/>
@@ -6890,7 +6559,7 @@
     <w:p>
       <w:pPr>
         <w:pStyle w:val="Default"/>
-        <w:shd w:fill="FFFFFF" w:val="clear"/>
+        <w:shd w:val="clear" w:fill="FFFFFF"/>
         <w:spacing w:lineRule="auto" w:line="480"/>
         <w:jc w:val="both"/>
         <w:rPr/>
@@ -6902,7 +6571,7 @@
     <w:p>
       <w:pPr>
         <w:pStyle w:val="Default"/>
-        <w:shd w:fill="FFFFFF" w:val="clear"/>
+        <w:shd w:val="clear" w:fill="FFFFFF"/>
         <w:spacing w:lineRule="auto" w:line="480"/>
         <w:jc w:val="both"/>
         <w:rPr>
@@ -6931,7 +6600,7 @@
     <w:p>
       <w:pPr>
         <w:pStyle w:val="Default"/>
-        <w:shd w:fill="FFFFFF" w:val="clear"/>
+        <w:shd w:val="clear" w:fill="FFFFFF"/>
         <w:spacing w:lineRule="auto" w:line="480"/>
         <w:jc w:val="both"/>
         <w:rPr/>
@@ -6984,7 +6653,7 @@
     <w:p>
       <w:pPr>
         <w:pStyle w:val="Default"/>
-        <w:shd w:fill="FFFFFF" w:val="clear"/>
+        <w:shd w:val="clear" w:fill="FFFFFF"/>
         <w:spacing w:lineRule="auto" w:line="480"/>
         <w:jc w:val="both"/>
         <w:rPr>
@@ -7004,7 +6673,7 @@
     <w:p>
       <w:pPr>
         <w:pStyle w:val="Default"/>
-        <w:shd w:fill="FFFFFF" w:val="clear"/>
+        <w:shd w:val="clear" w:fill="FFFFFF"/>
         <w:spacing w:lineRule="auto" w:line="480"/>
         <w:jc w:val="both"/>
         <w:rPr/>
@@ -7126,7 +6795,7 @@
     <w:p>
       <w:pPr>
         <w:pStyle w:val="Default"/>
-        <w:shd w:fill="FFFFFF" w:val="clear"/>
+        <w:shd w:val="clear" w:fill="FFFFFF"/>
         <w:spacing w:lineRule="auto" w:line="480"/>
         <w:jc w:val="both"/>
         <w:rPr>
@@ -7146,7 +6815,7 @@
     <w:p>
       <w:pPr>
         <w:pStyle w:val="Default"/>
-        <w:shd w:fill="FFFFFF" w:val="clear"/>
+        <w:shd w:val="clear" w:fill="FFFFFF"/>
         <w:spacing w:lineRule="auto" w:line="480"/>
         <w:jc w:val="both"/>
         <w:rPr/>
@@ -7191,7 +6860,7 @@
     <w:p>
       <w:pPr>
         <w:pStyle w:val="Default"/>
-        <w:shd w:fill="FFFFFF" w:val="clear"/>
+        <w:shd w:val="clear" w:fill="FFFFFF"/>
         <w:spacing w:lineRule="auto" w:line="480"/>
         <w:jc w:val="both"/>
         <w:rPr>
@@ -7211,7 +6880,7 @@
     <w:p>
       <w:pPr>
         <w:pStyle w:val="Default"/>
-        <w:shd w:fill="FFFFFF" w:val="clear"/>
+        <w:shd w:val="clear" w:fill="FFFFFF"/>
         <w:spacing w:lineRule="auto" w:line="480"/>
         <w:jc w:val="both"/>
         <w:rPr/>
@@ -7295,7 +6964,7 @@
     <w:p>
       <w:pPr>
         <w:pStyle w:val="Default"/>
-        <w:shd w:fill="FFFFFF" w:val="clear"/>
+        <w:shd w:val="clear" w:fill="FFFFFF"/>
         <w:spacing w:lineRule="auto" w:line="480"/>
         <w:jc w:val="both"/>
         <w:rPr>
@@ -7315,7 +6984,7 @@
     <w:p>
       <w:pPr>
         <w:pStyle w:val="Default"/>
-        <w:shd w:fill="FFFFFF" w:val="clear"/>
+        <w:shd w:val="clear" w:fill="FFFFFF"/>
         <w:spacing w:lineRule="auto" w:line="480"/>
         <w:jc w:val="both"/>
         <w:rPr/>
@@ -7393,7 +7062,7 @@
     <w:p>
       <w:pPr>
         <w:pStyle w:val="Default"/>
-        <w:shd w:fill="FFFFFF" w:val="clear"/>
+        <w:shd w:val="clear" w:fill="FFFFFF"/>
         <w:spacing w:lineRule="auto" w:line="480"/>
         <w:jc w:val="both"/>
         <w:rPr>
@@ -7416,7 +7085,7 @@
     <w:p>
       <w:pPr>
         <w:pStyle w:val="Default"/>
-        <w:shd w:fill="FFFFFF" w:val="clear"/>
+        <w:shd w:val="clear" w:fill="FFFFFF"/>
         <w:spacing w:lineRule="auto" w:line="480"/>
         <w:jc w:val="both"/>
         <w:rPr/>
@@ -7497,7 +7166,7 @@
     <w:p>
       <w:pPr>
         <w:pStyle w:val="Default"/>
-        <w:shd w:fill="FFFFFF" w:val="clear"/>
+        <w:shd w:val="clear" w:fill="FFFFFF"/>
         <w:spacing w:lineRule="auto" w:line="480"/>
         <w:jc w:val="both"/>
         <w:rPr>
@@ -7517,7 +7186,7 @@
     <w:p>
       <w:pPr>
         <w:pStyle w:val="Default"/>
-        <w:shd w:fill="FFFFFF" w:val="clear"/>
+        <w:shd w:val="clear" w:fill="FFFFFF"/>
         <w:spacing w:lineRule="auto" w:line="480"/>
         <w:jc w:val="both"/>
         <w:rPr/>
@@ -7608,7 +7277,7 @@
     <w:p>
       <w:pPr>
         <w:pStyle w:val="Default"/>
-        <w:shd w:fill="FFFFFF" w:val="clear"/>
+        <w:shd w:val="clear" w:fill="FFFFFF"/>
         <w:spacing w:lineRule="auto" w:line="480"/>
         <w:jc w:val="both"/>
         <w:rPr>
@@ -7628,7 +7297,7 @@
     <w:p>
       <w:pPr>
         <w:pStyle w:val="Default"/>
-        <w:shd w:fill="FFFFFF" w:val="clear"/>
+        <w:shd w:val="clear" w:fill="FFFFFF"/>
         <w:spacing w:lineRule="auto" w:line="480"/>
         <w:jc w:val="both"/>
         <w:rPr/>
@@ -7838,7 +7507,7 @@
     <w:p>
       <w:pPr>
         <w:pStyle w:val="Default"/>
-        <w:shd w:fill="FFFFFF" w:val="clear"/>
+        <w:shd w:val="clear" w:fill="FFFFFF"/>
         <w:spacing w:lineRule="auto" w:line="480"/>
         <w:jc w:val="center"/>
         <w:rPr/>
@@ -8098,7 +7767,7 @@
     <w:p>
       <w:pPr>
         <w:pStyle w:val="Default"/>
-        <w:shd w:fill="FFFFFF" w:val="clear"/>
+        <w:shd w:val="clear" w:fill="FFFFFF"/>
         <w:spacing w:lineRule="auto" w:line="480"/>
         <w:rPr/>
       </w:pPr>
@@ -8113,7 +7782,7 @@
     <w:p>
       <w:pPr>
         <w:pStyle w:val="Default"/>
-        <w:shd w:fill="FFFFFF" w:val="clear"/>
+        <w:shd w:val="clear" w:fill="FFFFFF"/>
         <w:spacing w:lineRule="auto" w:line="480"/>
         <w:jc w:val="center"/>
         <w:rPr/>
@@ -8238,7 +7907,7 @@
     <w:p>
       <w:pPr>
         <w:pStyle w:val="Default"/>
-        <w:shd w:fill="FFFFFF" w:val="clear"/>
+        <w:shd w:val="clear" w:fill="FFFFFF"/>
         <w:spacing w:lineRule="auto" w:line="480"/>
         <w:rPr/>
       </w:pPr>
@@ -8265,21 +7934,7 @@
           <w:rStyle w:val="Hyperlink2"/>
           <w:lang w:val="en-US"/>
         </w:rPr>
-        <w:t xml:space="preserve"> transformed for comparability between scores of individual metabolites. This results in a final value that reflects the likelihood a metabolite is acquired from the environment. Untransformed scores that already equal to 0 are ignored and negative values are accounted for by transformation of the absolute value then multiplication by -1. These methods have been written into a single python workflow, along with supporting reference files, and is presented as </w:t>
-      </w:r>
-      <w:r>
-        <w:rPr>
-          <w:rStyle w:val="Hyperlink2"/>
-          <w:lang w:val="en-US"/>
-        </w:rPr>
-        <w:t>bigSMALL</w:t>
-      </w:r>
-      <w:r>
-        <w:rPr>
-          <w:rStyle w:val="Hyperlink2"/>
-          <w:lang w:val="en-US"/>
-        </w:rPr>
-        <w:t xml:space="preserve"> (</w:t>
+        <w:t xml:space="preserve"> transformed for comparability between scores of individual metabolites. This results in a final value that reflects the likelihood a metabolite is acquired from the environment. Untransformed scores that already equal to 0 are ignored and negative values are accounted for by transformation of the absolute value then multiplication by -1. These methods have been written into a single python workflow, along with supporting reference files, and is presented as bigSMALL (</w:t>
       </w:r>
       <w:r>
         <w:rPr>
@@ -8453,7 +8108,7 @@
     <w:p>
       <w:pPr>
         <w:pStyle w:val="Default"/>
-        <w:shd w:fill="FFFFFF" w:val="clear"/>
+        <w:shd w:val="clear" w:fill="FFFFFF"/>
         <w:spacing w:lineRule="auto" w:line="480"/>
         <w:jc w:val="both"/>
         <w:rPr>
@@ -8473,7 +8128,7 @@
     <w:p>
       <w:pPr>
         <w:pStyle w:val="Default"/>
-        <w:shd w:fill="FFFFFF" w:val="clear"/>
+        <w:shd w:val="clear" w:fill="FFFFFF"/>
         <w:spacing w:lineRule="auto" w:line="480"/>
         <w:jc w:val="both"/>
         <w:rPr>
@@ -8556,7 +8211,7 @@
     <w:p>
       <w:pPr>
         <w:pStyle w:val="Default"/>
-        <w:shd w:fill="FFFFFF" w:val="clear"/>
+        <w:shd w:val="clear" w:fill="FFFFFF"/>
         <w:spacing w:lineRule="auto" w:line="480"/>
         <w:jc w:val="both"/>
         <w:rPr>
@@ -8572,7 +8227,7 @@
     <w:p>
       <w:pPr>
         <w:pStyle w:val="Default"/>
-        <w:shd w:fill="FFFFFF" w:val="clear"/>
+        <w:shd w:val="clear" w:fill="FFFFFF"/>
         <w:spacing w:lineRule="auto" w:line="480"/>
         <w:jc w:val="both"/>
         <w:rPr/>
@@ -8620,55 +8275,13 @@
           <w:rStyle w:val="Hyperlink2"/>
           <w:lang w:val="en-US"/>
         </w:rPr>
-        <w:t xml:space="preserve"> </w:t>
-      </w:r>
-      <w:r>
-        <w:rPr>
-          <w:rStyle w:val="Hyperlink2"/>
-          <w:lang w:val="en-US"/>
-        </w:rPr>
-        <w:t>C</w:t>
-      </w:r>
-      <w:r>
-        <w:rPr>
-          <w:rStyle w:val="Hyperlink2"/>
-          <w:lang w:val="en-US"/>
-        </w:rPr>
-        <w:t xml:space="preserve">ecal </w:t>
-      </w:r>
-      <w:r>
-        <w:rPr>
-          <w:rStyle w:val="Hyperlink2"/>
-          <w:lang w:val="en-US"/>
-        </w:rPr>
-        <w:t>content was flash frozen in liquid nitrogen at the time of necropsy and</w:t>
-      </w:r>
-      <w:r>
-        <w:rPr>
-          <w:rStyle w:val="Hyperlink2"/>
-          <w:lang w:val="en-US"/>
-        </w:rPr>
-        <w:t xml:space="preserve"> </w:t>
-      </w:r>
-      <w:r>
-        <w:rPr>
-          <w:rStyle w:val="Hyperlink2"/>
-          <w:lang w:val="en-US"/>
-        </w:rPr>
-        <w:t>sent for short chain fatty acid analysis analysis using GC-MS as described in the targeted metabolomics section of Theriot et al., 2013</w:t>
-      </w:r>
-      <w:r>
-        <w:rPr>
-          <w:rStyle w:val="Hyperlink2"/>
-          <w:lang w:val="en-US"/>
-        </w:rPr>
-        <w:t>. All assays were performed at the Michigan Regional Comprehensive Metabolomics Resource Core in Ann Arbor, MI.</w:t>
+        <w:t xml:space="preserve"> Cecal content was flash frozen in liquid nitrogen at the time of necropsy and sent for short chain fatty acid analysis analysis using GC-MS as described in the targeted metabolomics section of Theriot et al., 2013. All assays were performed at the Michigan Regional Comprehensive Metabolomics Resource Core in Ann Arbor, MI.</w:t>
       </w:r>
     </w:p>
     <w:p>
       <w:pPr>
         <w:pStyle w:val="Default"/>
-        <w:shd w:fill="FFFFFF" w:val="clear"/>
+        <w:shd w:val="clear" w:fill="FFFFFF"/>
         <w:spacing w:lineRule="auto" w:line="480"/>
         <w:jc w:val="both"/>
         <w:rPr/>
@@ -8680,7 +8293,7 @@
     <w:p>
       <w:pPr>
         <w:pStyle w:val="Default"/>
-        <w:shd w:fill="FFFFFF" w:val="clear"/>
+        <w:shd w:val="clear" w:fill="FFFFFF"/>
         <w:spacing w:lineRule="auto" w:line="480"/>
         <w:jc w:val="both"/>
         <w:rPr/>
@@ -8844,7 +8457,7 @@
     <w:p>
       <w:pPr>
         <w:pStyle w:val="Default"/>
-        <w:shd w:fill="FFFFFF" w:val="clear"/>
+        <w:shd w:val="clear" w:fill="FFFFFF"/>
         <w:spacing w:lineRule="auto" w:line="480"/>
         <w:jc w:val="both"/>
         <w:rPr>
@@ -8864,7 +8477,7 @@
     <w:p>
       <w:pPr>
         <w:pStyle w:val="Textbody1"/>
-        <w:shd w:fill="FFFFFF" w:val="clear"/>
+        <w:shd w:val="clear" w:fill="FFFFFF"/>
         <w:spacing w:lineRule="auto" w:line="480"/>
         <w:ind w:left="480" w:right="0" w:hanging="480"/>
         <w:jc w:val="both"/>
@@ -8886,7 +8499,7 @@
     <w:p>
       <w:pPr>
         <w:pStyle w:val="Default"/>
-        <w:shd w:fill="FFFFFF" w:val="clear"/>
+        <w:shd w:val="clear" w:fill="FFFFFF"/>
         <w:spacing w:lineRule="auto" w:line="480"/>
         <w:jc w:val="both"/>
         <w:rPr/>
@@ -8933,7 +8546,7 @@
     <w:p>
       <w:pPr>
         <w:pStyle w:val="Default"/>
-        <w:shd w:fill="FFFFFF" w:val="clear"/>
+        <w:shd w:val="clear" w:fill="FFFFFF"/>
         <w:spacing w:lineRule="auto" w:line="480"/>
         <w:jc w:val="both"/>
         <w:rPr>
@@ -8958,7 +8571,7 @@
     <w:p>
       <w:pPr>
         <w:pStyle w:val="Default"/>
-        <w:shd w:fill="FFFFFF" w:val="clear"/>
+        <w:shd w:val="clear" w:fill="FFFFFF"/>
         <w:spacing w:lineRule="auto" w:line="480"/>
         <w:jc w:val="both"/>
         <w:rPr/>
@@ -9144,7 +8757,7 @@
     <w:p>
       <w:pPr>
         <w:pStyle w:val="Default"/>
-        <w:shd w:fill="FFFFFF" w:val="clear"/>
+        <w:shd w:val="clear" w:fill="FFFFFF"/>
         <w:spacing w:lineRule="auto" w:line="480"/>
         <w:jc w:val="both"/>
         <w:rPr>
@@ -9169,7 +8782,7 @@
     <w:p>
       <w:pPr>
         <w:pStyle w:val="Default"/>
-        <w:shd w:fill="FFFFFF" w:val="clear"/>
+        <w:shd w:val="clear" w:fill="FFFFFF"/>
         <w:spacing w:lineRule="auto" w:line="480"/>
         <w:jc w:val="both"/>
         <w:rPr/>
@@ -9425,7 +9038,7 @@
     <w:p>
       <w:pPr>
         <w:pStyle w:val="Default"/>
-        <w:shd w:fill="FFFFFF" w:val="clear"/>
+        <w:shd w:val="clear" w:fill="FFFFFF"/>
         <w:spacing w:lineRule="auto" w:line="480"/>
         <w:jc w:val="both"/>
         <w:rPr/>
@@ -9437,7 +9050,7 @@
     <w:p>
       <w:pPr>
         <w:pStyle w:val="Default"/>
-        <w:shd w:fill="FFFFFF" w:val="clear"/>
+        <w:shd w:val="clear" w:fill="FFFFFF"/>
         <w:spacing w:lineRule="auto" w:line="480"/>
         <w:jc w:val="both"/>
         <w:rPr/>
@@ -9681,7 +9294,7 @@
     <w:p>
       <w:pPr>
         <w:pStyle w:val="Default"/>
-        <w:shd w:fill="FFFFFF" w:val="clear"/>
+        <w:shd w:val="clear" w:fill="FFFFFF"/>
         <w:spacing w:lineRule="auto" w:line="480"/>
         <w:jc w:val="both"/>
         <w:rPr>
@@ -9701,7 +9314,7 @@
     <w:p>
       <w:pPr>
         <w:pStyle w:val="Default"/>
-        <w:shd w:fill="FFFFFF" w:val="clear"/>
+        <w:shd w:val="clear" w:fill="FFFFFF"/>
         <w:spacing w:lineRule="auto" w:line="480"/>
         <w:jc w:val="both"/>
         <w:rPr/>
@@ -9850,7 +9463,7 @@
     <w:p>
       <w:pPr>
         <w:pStyle w:val="Default"/>
-        <w:shd w:fill="FFFFFF" w:val="clear"/>
+        <w:shd w:val="clear" w:fill="FFFFFF"/>
         <w:spacing w:lineRule="auto" w:line="480"/>
         <w:jc w:val="both"/>
         <w:rPr>
@@ -9869,7 +9482,7 @@
       <w:pPr>
         <w:pStyle w:val="Default"/>
         <w:widowControl/>
-        <w:shd w:fill="FFFFFF" w:val="clear"/>
+        <w:shd w:val="clear" w:fill="FFFFFF"/>
         <w:tabs>
           <w:tab w:val="left" w:pos="720" w:leader="none"/>
           <w:tab w:val="left" w:pos="1440" w:leader="none"/>
@@ -10107,7 +9720,7 @@
       <w:pPr>
         <w:pStyle w:val="Default"/>
         <w:widowControl/>
-        <w:shd w:fill="FFFFFF" w:val="clear"/>
+        <w:shd w:val="clear" w:fill="FFFFFF"/>
         <w:tabs>
           <w:tab w:val="left" w:pos="720" w:leader="none"/>
           <w:tab w:val="left" w:pos="1440" w:leader="none"/>
@@ -10149,7 +9762,7 @@
       <w:pPr>
         <w:pStyle w:val="Default"/>
         <w:widowControl/>
-        <w:shd w:fill="FFFFFF" w:val="clear"/>
+        <w:shd w:val="clear" w:fill="FFFFFF"/>
         <w:tabs>
           <w:tab w:val="left" w:pos="720" w:leader="none"/>
           <w:tab w:val="left" w:pos="1440" w:leader="none"/>
@@ -10607,7 +10220,7 @@
     <w:p>
       <w:pPr>
         <w:pStyle w:val="Default"/>
-        <w:shd w:fill="FFFFFF" w:val="clear"/>
+        <w:shd w:val="clear" w:fill="FFFFFF"/>
         <w:spacing w:lineRule="auto" w:line="480"/>
         <w:jc w:val="both"/>
         <w:rPr>
@@ -10621,7 +10234,7 @@
     <w:p>
       <w:pPr>
         <w:pStyle w:val="Default"/>
-        <w:shd w:fill="FFFFFF" w:val="clear"/>
+        <w:shd w:val="clear" w:fill="FFFFFF"/>
         <w:spacing w:lineRule="auto" w:line="480"/>
         <w:jc w:val="both"/>
         <w:rPr/>
@@ -10700,60 +10313,32 @@
           <w:rStyle w:val="Hyperlink2"/>
           <w:lang w:val="en-US"/>
         </w:rPr>
-        <w:t xml:space="preserve"> </w:t>
+        <w:t xml:space="preserve"> Those sub-families within Carbohydrate metabolism. </w:t>
+      </w:r>
+      <w:r>
+        <w:rPr>
+          <w:rStyle w:val="NoneA"/>
+          <w:rFonts w:ascii="Arial" w:hAnsi="Arial"/>
+          <w:b/>
+          <w:bCs/>
+          <w:sz w:val="22"/>
+          <w:szCs w:val="22"/>
+          <w:lang w:val="en-US"/>
+        </w:rPr>
+        <w:t>(c)</w:t>
       </w:r>
       <w:r>
         <w:rPr>
           <w:rStyle w:val="Hyperlink2"/>
           <w:lang w:val="en-US"/>
         </w:rPr>
-        <w:t xml:space="preserve">Those sub-families within </w:t>
-      </w:r>
-      <w:r>
-        <w:rPr>
-          <w:rStyle w:val="Hyperlink2"/>
-          <w:lang w:val="en-US"/>
-        </w:rPr>
-        <w:t xml:space="preserve">Carbohydrate metabolism. </w:t>
-      </w:r>
-      <w:r>
-        <w:rPr>
-          <w:rStyle w:val="NoneA"/>
-          <w:rFonts w:ascii="Arial" w:hAnsi="Arial"/>
-          <w:b/>
-          <w:bCs/>
-          <w:sz w:val="22"/>
-          <w:szCs w:val="22"/>
-          <w:lang w:val="en-US"/>
-        </w:rPr>
-        <w:t>(c)</w:t>
-      </w:r>
-      <w:r>
-        <w:rPr>
-          <w:rStyle w:val="Hyperlink2"/>
-          <w:lang w:val="en-US"/>
-        </w:rPr>
-        <w:t xml:space="preserve"> </w:t>
-      </w:r>
-      <w:r>
-        <w:rPr>
-          <w:rStyle w:val="Hyperlink2"/>
-          <w:lang w:val="en-US"/>
-        </w:rPr>
-        <w:t xml:space="preserve">Sub-families within </w:t>
-      </w:r>
-      <w:r>
-        <w:rPr>
-          <w:rStyle w:val="Hyperlink2"/>
-          <w:lang w:val="en-US"/>
-        </w:rPr>
-        <w:t>Amino acid metabolism.</w:t>
+        <w:t xml:space="preserve"> Sub-families within Amino acid metabolism.</w:t>
       </w:r>
     </w:p>
     <w:p>
       <w:pPr>
         <w:pStyle w:val="Default"/>
-        <w:shd w:fill="FFFFFF" w:val="clear"/>
+        <w:shd w:val="clear" w:fill="FFFFFF"/>
         <w:spacing w:lineRule="auto" w:line="480"/>
         <w:jc w:val="both"/>
         <w:rPr>
@@ -10767,7 +10352,7 @@
     <w:p>
       <w:pPr>
         <w:pStyle w:val="Default"/>
-        <w:shd w:fill="FFFFFF" w:val="clear"/>
+        <w:shd w:val="clear" w:fill="FFFFFF"/>
         <w:spacing w:lineRule="auto" w:line="480"/>
         <w:jc w:val="both"/>
         <w:rPr/>
@@ -10808,58 +10393,20 @@
           <w:szCs w:val="22"/>
           <w:lang w:val="en-US"/>
         </w:rPr>
-        <w:t xml:space="preserve"> acetate concentrations with </w:t>
-      </w:r>
-      <w:r>
-        <w:rPr>
-          <w:rStyle w:val="NoneA"/>
-          <w:rFonts w:ascii="Arial" w:hAnsi="Arial"/>
-          <w:b/>
-          <w:bCs/>
-          <w:sz w:val="22"/>
-          <w:szCs w:val="22"/>
-          <w:lang w:val="en-US"/>
-        </w:rPr>
-        <w:t>GC-MS</w:t>
-      </w:r>
-      <w:r>
-        <w:rPr>
-          <w:rStyle w:val="NoneA"/>
-          <w:rFonts w:ascii="Arial" w:hAnsi="Arial"/>
-          <w:b/>
-          <w:bCs/>
-          <w:sz w:val="22"/>
-          <w:szCs w:val="22"/>
-          <w:lang w:val="en-US"/>
-        </w:rPr>
-        <w:t xml:space="preserve"> analysis from cefoperazone-treated mouse cecal content. </w:t>
+        <w:t xml:space="preserve"> acetate concentrations with GC-MS analysis from cefoperazone-treated mouse cecal content. </w:t>
       </w:r>
       <w:r>
         <w:rPr>
           <w:rStyle w:val="Hyperlink2"/>
           <w:lang w:val="en-US"/>
         </w:rPr>
-        <w:t xml:space="preserve">2 groups of 5 mice each were pretreated with cefoperazone as outlined Fig. 1b. </w:t>
-      </w:r>
-      <w:r>
-        <w:rPr>
-          <w:rStyle w:val="Hyperlink2"/>
-          <w:lang w:val="en-US"/>
-        </w:rPr>
-        <w:t xml:space="preserve">A single cage was infected with C. difficile in the same fashion as other experiments described here. Animals were necropsied at 18 hours post-infection and cecal content was flash frozen for later GC-MS analysis. Significance was determined using </w:t>
-      </w:r>
-      <w:r>
-        <w:rPr>
-          <w:rStyle w:val="Hyperlink2"/>
-          <w:lang w:val="en-US"/>
-        </w:rPr>
-        <w:t>Wilcoxon signed-rank test.</w:t>
+        <w:t>2 groups of 5 mice each were pretreated with cefoperazone as outlined Fig. 1b. A single cage was infected with C. difficile in the same fashion as other experiments described here. Animals were necropsied at 18 hours post-infection and cecal content was flash frozen for later GC-MS analysis. Significance was determined using Wilcoxon signed-rank test.</w:t>
       </w:r>
     </w:p>
     <w:p>
       <w:pPr>
         <w:pStyle w:val="Default"/>
-        <w:shd w:fill="FFFFFF" w:val="clear"/>
+        <w:shd w:val="clear" w:fill="FFFFFF"/>
         <w:spacing w:lineRule="auto" w:line="480"/>
         <w:jc w:val="both"/>
         <w:rPr>
@@ -10873,7 +10420,7 @@
     <w:p>
       <w:pPr>
         <w:pStyle w:val="Default"/>
-        <w:shd w:fill="FFFFFF" w:val="clear"/>
+        <w:shd w:val="clear" w:fill="FFFFFF"/>
         <w:spacing w:lineRule="auto" w:line="480"/>
         <w:jc w:val="both"/>
         <w:rPr/>
@@ -10885,7 +10432,7 @@
     <w:p>
       <w:pPr>
         <w:pStyle w:val="Default"/>
-        <w:shd w:fill="FFFFFF" w:val="clear"/>
+        <w:shd w:val="clear" w:fill="FFFFFF"/>
         <w:spacing w:lineRule="auto" w:line="480"/>
         <w:ind w:left="480" w:right="0" w:hanging="480"/>
         <w:jc w:val="both"/>
@@ -10898,7 +10445,7 @@
     <w:p>
       <w:pPr>
         <w:pStyle w:val="Default"/>
-        <w:shd w:fill="FFFFFF" w:val="clear"/>
+        <w:shd w:val="clear" w:fill="FFFFFF"/>
         <w:spacing w:lineRule="auto" w:line="480"/>
         <w:ind w:left="480" w:right="0" w:hanging="480"/>
         <w:jc w:val="both"/>
@@ -10954,7 +10501,7 @@
     <w:p>
       <w:pPr>
         <w:pStyle w:val="Default"/>
-        <w:shd w:fill="FFFFFF" w:val="clear"/>
+        <w:shd w:val="clear" w:fill="FFFFFF"/>
         <w:spacing w:lineRule="auto" w:line="480"/>
         <w:ind w:left="480" w:right="0" w:hanging="480"/>
         <w:jc w:val="both"/>
@@ -10967,7 +10514,7 @@
     <w:p>
       <w:pPr>
         <w:pStyle w:val="Default"/>
-        <w:shd w:fill="FFFFFF" w:val="clear"/>
+        <w:shd w:val="clear" w:fill="FFFFFF"/>
         <w:spacing w:lineRule="auto" w:line="480"/>
         <w:jc w:val="both"/>
         <w:rPr/>
@@ -10988,7 +10535,7 @@
     <w:p>
       <w:pPr>
         <w:pStyle w:val="Default"/>
-        <w:shd w:fill="FFFFFF" w:val="clear"/>
+        <w:shd w:val="clear" w:fill="FFFFFF"/>
         <w:spacing w:lineRule="auto" w:line="480"/>
         <w:ind w:left="480" w:right="0" w:hanging="480"/>
         <w:jc w:val="both"/>
@@ -11001,7 +10548,7 @@
     <w:p>
       <w:pPr>
         <w:pStyle w:val="Default"/>
-        <w:shd w:fill="FFFFFF" w:val="clear"/>
+        <w:shd w:val="clear" w:fill="FFFFFF"/>
         <w:spacing w:lineRule="auto" w:line="480"/>
         <w:ind w:left="480" w:right="0" w:hanging="480"/>
         <w:jc w:val="both"/>
@@ -11049,7 +10596,7 @@
     <w:p>
       <w:pPr>
         <w:pStyle w:val="Default"/>
-        <w:shd w:fill="FFFFFF" w:val="clear"/>
+        <w:shd w:val="clear" w:fill="FFFFFF"/>
         <w:spacing w:lineRule="auto" w:line="480"/>
         <w:ind w:left="480" w:right="0" w:hanging="480"/>
         <w:jc w:val="both"/>
@@ -11075,7 +10622,7 @@
     <w:p>
       <w:pPr>
         <w:pStyle w:val="Default"/>
-        <w:shd w:fill="FFFFFF" w:val="clear"/>
+        <w:shd w:val="clear" w:fill="FFFFFF"/>
         <w:spacing w:lineRule="auto" w:line="480"/>
         <w:ind w:left="480" w:right="0" w:hanging="480"/>
         <w:jc w:val="both"/>
@@ -11163,7 +10710,7 @@
     <w:p>
       <w:pPr>
         <w:pStyle w:val="Default"/>
-        <w:shd w:fill="FFFFFF" w:val="clear"/>
+        <w:shd w:val="clear" w:fill="FFFFFF"/>
         <w:spacing w:lineRule="auto" w:line="480"/>
         <w:jc w:val="both"/>
         <w:rPr/>
@@ -11175,7 +10722,7 @@
     <w:p>
       <w:pPr>
         <w:pStyle w:val="Default"/>
-        <w:shd w:fill="FFFFFF" w:val="clear"/>
+        <w:shd w:val="clear" w:fill="FFFFFF"/>
         <w:spacing w:lineRule="auto" w:line="480"/>
         <w:ind w:left="480" w:right="0" w:hanging="480"/>
         <w:jc w:val="both"/>
@@ -11197,7 +10744,7 @@
     <w:p>
       <w:pPr>
         <w:pStyle w:val="Default"/>
-        <w:shd w:fill="FFFFFF" w:val="clear"/>
+        <w:shd w:val="clear" w:fill="FFFFFF"/>
         <w:spacing w:lineRule="auto" w:line="480"/>
         <w:jc w:val="both"/>
         <w:rPr>
@@ -11222,7 +10769,7 @@
     <w:p>
       <w:pPr>
         <w:pStyle w:val="Default"/>
-        <w:shd w:fill="FFFFFF" w:val="clear"/>
+        <w:shd w:val="clear" w:fill="FFFFFF"/>
         <w:spacing w:lineRule="auto" w:line="480"/>
         <w:jc w:val="both"/>
         <w:rPr>
@@ -11247,7 +10794,7 @@
     <w:p>
       <w:pPr>
         <w:pStyle w:val="Default"/>
-        <w:shd w:fill="FFFFFF" w:val="clear"/>
+        <w:shd w:val="clear" w:fill="FFFFFF"/>
         <w:spacing w:lineRule="auto" w:line="480"/>
         <w:jc w:val="both"/>
         <w:rPr/>
@@ -11268,7 +10815,7 @@
     <w:p>
       <w:pPr>
         <w:pStyle w:val="Default"/>
-        <w:shd w:fill="FFFFFF" w:val="clear"/>
+        <w:shd w:val="clear" w:fill="FFFFFF"/>
         <w:spacing w:lineRule="auto" w:line="480"/>
         <w:jc w:val="both"/>
         <w:rPr/>
@@ -11284,7 +10831,7 @@
     <w:p>
       <w:pPr>
         <w:pStyle w:val="Default"/>
-        <w:shd w:fill="FFFFFF" w:val="clear"/>
+        <w:shd w:val="clear" w:fill="FFFFFF"/>
         <w:spacing w:lineRule="auto" w:line="480"/>
         <w:jc w:val="both"/>
         <w:rPr>
@@ -11304,7 +10851,7 @@
     <w:p>
       <w:pPr>
         <w:pStyle w:val="Default"/>
-        <w:shd w:fill="FFFFFF" w:val="clear"/>
+        <w:shd w:val="clear" w:fill="FFFFFF"/>
         <w:spacing w:lineRule="auto" w:line="480"/>
         <w:jc w:val="both"/>
         <w:rPr/>
@@ -11325,7 +10872,7 @@
     <w:p>
       <w:pPr>
         <w:pStyle w:val="Default"/>
-        <w:shd w:fill="FFFFFF" w:val="clear"/>
+        <w:shd w:val="clear" w:fill="FFFFFF"/>
         <w:spacing w:lineRule="auto" w:line="480"/>
         <w:jc w:val="both"/>
         <w:rPr/>
@@ -11341,7 +10888,7 @@
     <w:p>
       <w:pPr>
         <w:pStyle w:val="Default"/>
-        <w:shd w:fill="FFFFFF" w:val="clear"/>
+        <w:shd w:val="clear" w:fill="FFFFFF"/>
         <w:spacing w:lineRule="auto" w:line="480"/>
         <w:jc w:val="both"/>
         <w:rPr>
@@ -11361,7 +10908,7 @@
     <w:p>
       <w:pPr>
         <w:pStyle w:val="Default"/>
-        <w:shd w:fill="FFFFFF" w:val="clear"/>
+        <w:shd w:val="clear" w:fill="FFFFFF"/>
         <w:spacing w:lineRule="auto" w:line="480"/>
         <w:jc w:val="both"/>
         <w:rPr/>
@@ -11382,7 +10929,7 @@
     <w:p>
       <w:pPr>
         <w:pStyle w:val="Textbody1"/>
-        <w:shd w:fill="FFFFFF" w:val="clear"/>
+        <w:shd w:val="clear" w:fill="FFFFFF"/>
         <w:ind w:left="480" w:right="0" w:hanging="480"/>
         <w:rPr/>
       </w:pPr>
@@ -11422,7 +10969,7 @@
     <w:p>
       <w:pPr>
         <w:pStyle w:val="Textbody1"/>
-        <w:shd w:fill="FFFFFF" w:val="clear"/>
+        <w:shd w:val="clear" w:fill="FFFFFF"/>
         <w:ind w:left="480" w:right="0" w:hanging="480"/>
         <w:rPr/>
       </w:pPr>
@@ -11484,7 +11031,7 @@
     <w:p>
       <w:pPr>
         <w:pStyle w:val="Textbody1"/>
-        <w:shd w:fill="FFFFFF" w:val="clear"/>
+        <w:shd w:val="clear" w:fill="FFFFFF"/>
         <w:ind w:left="480" w:right="0" w:hanging="480"/>
         <w:rPr/>
       </w:pPr>
@@ -11546,7 +11093,7 @@
     <w:p>
       <w:pPr>
         <w:pStyle w:val="Textbody1"/>
-        <w:shd w:fill="FFFFFF" w:val="clear"/>
+        <w:shd w:val="clear" w:fill="FFFFFF"/>
         <w:ind w:left="480" w:right="0" w:hanging="480"/>
         <w:rPr/>
       </w:pPr>
@@ -11608,7 +11155,7 @@
     <w:p>
       <w:pPr>
         <w:pStyle w:val="Textbody1"/>
-        <w:shd w:fill="FFFFFF" w:val="clear"/>
+        <w:shd w:val="clear" w:fill="FFFFFF"/>
         <w:ind w:left="480" w:right="0" w:hanging="480"/>
         <w:rPr/>
       </w:pPr>
@@ -11692,7 +11239,7 @@
     <w:p>
       <w:pPr>
         <w:pStyle w:val="Textbody1"/>
-        <w:shd w:fill="FFFFFF" w:val="clear"/>
+        <w:shd w:val="clear" w:fill="FFFFFF"/>
         <w:ind w:left="480" w:right="0" w:hanging="480"/>
         <w:rPr/>
       </w:pPr>
@@ -11710,7 +11257,7 @@
     <w:p>
       <w:pPr>
         <w:pStyle w:val="Textbody1"/>
-        <w:shd w:fill="FFFFFF" w:val="clear"/>
+        <w:shd w:val="clear" w:fill="FFFFFF"/>
         <w:ind w:left="480" w:right="0" w:hanging="480"/>
         <w:rPr/>
       </w:pPr>
@@ -11772,7 +11319,7 @@
     <w:p>
       <w:pPr>
         <w:pStyle w:val="Textbody1"/>
-        <w:shd w:fill="FFFFFF" w:val="clear"/>
+        <w:shd w:val="clear" w:fill="FFFFFF"/>
         <w:ind w:left="480" w:right="0" w:hanging="480"/>
         <w:rPr/>
       </w:pPr>
@@ -11834,7 +11381,7 @@
     <w:p>
       <w:pPr>
         <w:pStyle w:val="Textbody1"/>
-        <w:shd w:fill="FFFFFF" w:val="clear"/>
+        <w:shd w:val="clear" w:fill="FFFFFF"/>
         <w:ind w:left="480" w:right="0" w:hanging="480"/>
         <w:rPr/>
       </w:pPr>
@@ -11896,7 +11443,7 @@
     <w:p>
       <w:pPr>
         <w:pStyle w:val="Textbody1"/>
-        <w:shd w:fill="FFFFFF" w:val="clear"/>
+        <w:shd w:val="clear" w:fill="FFFFFF"/>
         <w:ind w:left="480" w:right="0" w:hanging="480"/>
         <w:rPr/>
       </w:pPr>
@@ -11958,7 +11505,7 @@
     <w:p>
       <w:pPr>
         <w:pStyle w:val="Textbody1"/>
-        <w:shd w:fill="FFFFFF" w:val="clear"/>
+        <w:shd w:val="clear" w:fill="FFFFFF"/>
         <w:ind w:left="480" w:right="0" w:hanging="480"/>
         <w:rPr/>
       </w:pPr>
@@ -11998,7 +11545,7 @@
     <w:p>
       <w:pPr>
         <w:pStyle w:val="Textbody1"/>
-        <w:shd w:fill="FFFFFF" w:val="clear"/>
+        <w:shd w:val="clear" w:fill="FFFFFF"/>
         <w:ind w:left="480" w:right="0" w:hanging="480"/>
         <w:rPr/>
       </w:pPr>
@@ -12016,7 +11563,7 @@
     <w:p>
       <w:pPr>
         <w:pStyle w:val="Textbody1"/>
-        <w:shd w:fill="FFFFFF" w:val="clear"/>
+        <w:shd w:val="clear" w:fill="FFFFFF"/>
         <w:ind w:left="480" w:right="0" w:hanging="480"/>
         <w:rPr/>
       </w:pPr>
@@ -12078,7 +11625,7 @@
     <w:p>
       <w:pPr>
         <w:pStyle w:val="Textbody1"/>
-        <w:shd w:fill="FFFFFF" w:val="clear"/>
+        <w:shd w:val="clear" w:fill="FFFFFF"/>
         <w:ind w:left="480" w:right="0" w:hanging="480"/>
         <w:rPr/>
       </w:pPr>
@@ -12140,7 +11687,7 @@
     <w:p>
       <w:pPr>
         <w:pStyle w:val="Textbody1"/>
-        <w:shd w:fill="FFFFFF" w:val="clear"/>
+        <w:shd w:val="clear" w:fill="FFFFFF"/>
         <w:ind w:left="480" w:right="0" w:hanging="480"/>
         <w:rPr/>
       </w:pPr>
@@ -12224,7 +11771,7 @@
     <w:p>
       <w:pPr>
         <w:pStyle w:val="Textbody1"/>
-        <w:shd w:fill="FFFFFF" w:val="clear"/>
+        <w:shd w:val="clear" w:fill="FFFFFF"/>
         <w:ind w:left="480" w:right="0" w:hanging="480"/>
         <w:rPr/>
       </w:pPr>
@@ -12286,7 +11833,7 @@
     <w:p>
       <w:pPr>
         <w:pStyle w:val="Textbody1"/>
-        <w:shd w:fill="FFFFFF" w:val="clear"/>
+        <w:shd w:val="clear" w:fill="FFFFFF"/>
         <w:ind w:left="480" w:right="0" w:hanging="480"/>
         <w:rPr/>
       </w:pPr>
@@ -12348,7 +11895,7 @@
     <w:p>
       <w:pPr>
         <w:pStyle w:val="Textbody1"/>
-        <w:shd w:fill="FFFFFF" w:val="clear"/>
+        <w:shd w:val="clear" w:fill="FFFFFF"/>
         <w:ind w:left="480" w:right="0" w:hanging="480"/>
         <w:rPr/>
       </w:pPr>
@@ -12410,7 +11957,7 @@
     <w:p>
       <w:pPr>
         <w:pStyle w:val="Textbody1"/>
-        <w:shd w:fill="FFFFFF" w:val="clear"/>
+        <w:shd w:val="clear" w:fill="FFFFFF"/>
         <w:ind w:left="480" w:right="0" w:hanging="480"/>
         <w:rPr/>
       </w:pPr>
@@ -12472,7 +12019,7 @@
     <w:p>
       <w:pPr>
         <w:pStyle w:val="Textbody1"/>
-        <w:shd w:fill="FFFFFF" w:val="clear"/>
+        <w:shd w:val="clear" w:fill="FFFFFF"/>
         <w:ind w:left="480" w:right="0" w:hanging="480"/>
         <w:rPr/>
       </w:pPr>
@@ -12534,7 +12081,7 @@
     <w:p>
       <w:pPr>
         <w:pStyle w:val="Textbody1"/>
-        <w:shd w:fill="FFFFFF" w:val="clear"/>
+        <w:shd w:val="clear" w:fill="FFFFFF"/>
         <w:ind w:left="480" w:right="0" w:hanging="480"/>
         <w:rPr/>
       </w:pPr>
@@ -12596,7 +12143,7 @@
     <w:p>
       <w:pPr>
         <w:pStyle w:val="Textbody1"/>
-        <w:shd w:fill="FFFFFF" w:val="clear"/>
+        <w:shd w:val="clear" w:fill="FFFFFF"/>
         <w:ind w:left="480" w:right="0" w:hanging="480"/>
         <w:rPr/>
       </w:pPr>
@@ -12637,7 +12184,7 @@
       <w:pPr>
         <w:pStyle w:val="Default"/>
         <w:widowControl/>
-        <w:shd w:fill="FFFFFF" w:val="clear"/>
+        <w:shd w:val="clear" w:fill="FFFFFF"/>
         <w:tabs>
           <w:tab w:val="left" w:pos="720" w:leader="none"/>
           <w:tab w:val="left" w:pos="1440" w:leader="none"/>
@@ -12683,7 +12230,7 @@
       <w:pPr>
         <w:pStyle w:val="Default"/>
         <w:widowControl/>
-        <w:shd w:fill="FFFFFF" w:val="clear"/>
+        <w:shd w:val="clear" w:fill="FFFFFF"/>
         <w:tabs>
           <w:tab w:val="left" w:pos="720" w:leader="none"/>
           <w:tab w:val="left" w:pos="1440" w:leader="none"/>
@@ -12729,7 +12276,7 @@
       <w:pPr>
         <w:pStyle w:val="Default"/>
         <w:widowControl/>
-        <w:shd w:fill="FFFFFF" w:val="clear"/>
+        <w:shd w:val="clear" w:fill="FFFFFF"/>
         <w:tabs>
           <w:tab w:val="left" w:pos="720" w:leader="none"/>
           <w:tab w:val="left" w:pos="1440" w:leader="none"/>
@@ -12764,7 +12311,7 @@
       <w:pPr>
         <w:pStyle w:val="Default"/>
         <w:widowControl/>
-        <w:shd w:fill="FFFFFF" w:val="clear"/>
+        <w:shd w:val="clear" w:fill="FFFFFF"/>
         <w:tabs>
           <w:tab w:val="left" w:pos="720" w:leader="none"/>
           <w:tab w:val="left" w:pos="1440" w:leader="none"/>
@@ -12878,7 +12425,7 @@
       <w:pPr>
         <w:pStyle w:val="Default"/>
         <w:widowControl/>
-        <w:shd w:fill="FFFFFF" w:val="clear"/>
+        <w:shd w:val="clear" w:fill="FFFFFF"/>
         <w:tabs>
           <w:tab w:val="left" w:pos="720" w:leader="none"/>
           <w:tab w:val="left" w:pos="1440" w:leader="none"/>
@@ -12913,7 +12460,7 @@
       <w:pPr>
         <w:pStyle w:val="Default"/>
         <w:widowControl/>
-        <w:shd w:fill="FFFFFF" w:val="clear"/>
+        <w:shd w:val="clear" w:fill="FFFFFF"/>
         <w:tabs>
           <w:tab w:val="left" w:pos="720" w:leader="none"/>
           <w:tab w:val="left" w:pos="1440" w:leader="none"/>
@@ -13019,7 +12566,7 @@
       <w:pPr>
         <w:pStyle w:val="Default"/>
         <w:widowControl/>
-        <w:shd w:fill="FFFFFF" w:val="clear"/>
+        <w:shd w:val="clear" w:fill="FFFFFF"/>
         <w:tabs>
           <w:tab w:val="left" w:pos="720" w:leader="none"/>
           <w:tab w:val="left" w:pos="1440" w:leader="none"/>
@@ -13054,7 +12601,7 @@
       <w:pPr>
         <w:pStyle w:val="Default"/>
         <w:widowControl/>
-        <w:shd w:fill="FFFFFF" w:val="clear"/>
+        <w:shd w:val="clear" w:fill="FFFFFF"/>
         <w:tabs>
           <w:tab w:val="left" w:pos="720" w:leader="none"/>
           <w:tab w:val="left" w:pos="1440" w:leader="none"/>
@@ -13144,7 +12691,7 @@
       <w:pPr>
         <w:pStyle w:val="Default"/>
         <w:widowControl/>
-        <w:shd w:fill="FFFFFF" w:val="clear"/>
+        <w:shd w:val="clear" w:fill="FFFFFF"/>
         <w:tabs>
           <w:tab w:val="left" w:pos="720" w:leader="none"/>
           <w:tab w:val="left" w:pos="1440" w:leader="none"/>
@@ -13186,7 +12733,7 @@
       <w:pPr>
         <w:pStyle w:val="Default"/>
         <w:widowControl/>
-        <w:shd w:fill="FFFFFF" w:val="clear"/>
+        <w:shd w:val="clear" w:fill="FFFFFF"/>
         <w:tabs>
           <w:tab w:val="left" w:pos="720" w:leader="none"/>
           <w:tab w:val="left" w:pos="1440" w:leader="none"/>
@@ -13221,7 +12768,7 @@
       <w:pPr>
         <w:pStyle w:val="Default"/>
         <w:widowControl/>
-        <w:shd w:fill="FFFFFF" w:val="clear"/>
+        <w:shd w:val="clear" w:fill="FFFFFF"/>
         <w:tabs>
           <w:tab w:val="left" w:pos="720" w:leader="none"/>
           <w:tab w:val="left" w:pos="1440" w:leader="none"/>
@@ -13280,7 +12827,7 @@
       <w:pPr>
         <w:pStyle w:val="Default"/>
         <w:widowControl/>
-        <w:shd w:fill="FFFFFF" w:val="clear"/>
+        <w:shd w:val="clear" w:fill="FFFFFF"/>
         <w:tabs>
           <w:tab w:val="left" w:pos="720" w:leader="none"/>
           <w:tab w:val="left" w:pos="1440" w:leader="none"/>
@@ -13314,7 +12861,7 @@
     <w:p>
       <w:pPr>
         <w:pStyle w:val="Textbody1"/>
-        <w:shd w:fill="FFFFFF" w:val="clear"/>
+        <w:shd w:val="clear" w:fill="FFFFFF"/>
         <w:ind w:left="480" w:right="0" w:hanging="480"/>
         <w:rPr/>
       </w:pPr>
@@ -13376,7 +12923,7 @@
     <w:p>
       <w:pPr>
         <w:pStyle w:val="Textbody1"/>
-        <w:shd w:fill="FFFFFF" w:val="clear"/>
+        <w:shd w:val="clear" w:fill="FFFFFF"/>
         <w:ind w:left="480" w:right="0" w:hanging="480"/>
         <w:rPr/>
       </w:pPr>
@@ -13439,7 +12986,7 @@
       <w:pPr>
         <w:pStyle w:val="Default"/>
         <w:widowControl/>
-        <w:shd w:fill="FFFFFF" w:val="clear"/>
+        <w:shd w:val="clear" w:fill="FFFFFF"/>
         <w:tabs>
           <w:tab w:val="left" w:pos="720" w:leader="none"/>
           <w:tab w:val="left" w:pos="1440" w:leader="none"/>
@@ -13466,7 +13013,7 @@
       <w:pPr>
         <w:pStyle w:val="Default"/>
         <w:widowControl/>
-        <w:shd w:fill="FFFFFF" w:val="clear"/>
+        <w:shd w:val="clear" w:fill="FFFFFF"/>
         <w:tabs>
           <w:tab w:val="left" w:pos="720" w:leader="none"/>
           <w:tab w:val="left" w:pos="1440" w:leader="none"/>
@@ -13525,7 +13072,7 @@
     <w:p>
       <w:pPr>
         <w:pStyle w:val="Textbody1"/>
-        <w:shd w:fill="FFFFFF" w:val="clear"/>
+        <w:shd w:val="clear" w:fill="FFFFFF"/>
         <w:ind w:left="480" w:right="0" w:hanging="480"/>
         <w:rPr>
           <w:rFonts w:ascii="Arial" w:hAnsi="Arial" w:eastAsia="Arial" w:cs="Arial"/>
@@ -13544,7 +13091,7 @@
     <w:p>
       <w:pPr>
         <w:pStyle w:val="Textbody1"/>
-        <w:shd w:fill="FFFFFF" w:val="clear"/>
+        <w:shd w:val="clear" w:fill="FFFFFF"/>
         <w:ind w:left="480" w:right="0" w:hanging="480"/>
         <w:rPr/>
       </w:pPr>
@@ -13606,7 +13153,7 @@
     <w:p>
       <w:pPr>
         <w:pStyle w:val="Textbody1"/>
-        <w:shd w:fill="FFFFFF" w:val="clear"/>
+        <w:shd w:val="clear" w:fill="FFFFFF"/>
         <w:ind w:left="480" w:right="0" w:hanging="480"/>
         <w:rPr/>
       </w:pPr>
@@ -13668,7 +13215,7 @@
     <w:p>
       <w:pPr>
         <w:pStyle w:val="Textbody1"/>
-        <w:shd w:fill="FFFFFF" w:val="clear"/>
+        <w:shd w:val="clear" w:fill="FFFFFF"/>
         <w:ind w:left="480" w:right="0" w:hanging="480"/>
         <w:rPr/>
       </w:pPr>
@@ -13686,7 +13233,7 @@
     <w:p>
       <w:pPr>
         <w:pStyle w:val="Textbody1"/>
-        <w:shd w:fill="FFFFFF" w:val="clear"/>
+        <w:shd w:val="clear" w:fill="FFFFFF"/>
         <w:ind w:left="480" w:right="0" w:hanging="480"/>
         <w:rPr/>
       </w:pPr>
@@ -13748,7 +13295,7 @@
     <w:p>
       <w:pPr>
         <w:pStyle w:val="Textbody1"/>
-        <w:shd w:fill="FFFFFF" w:val="clear"/>
+        <w:shd w:val="clear" w:fill="FFFFFF"/>
         <w:ind w:left="480" w:right="0" w:hanging="480"/>
         <w:rPr/>
       </w:pPr>
@@ -13810,7 +13357,7 @@
     <w:p>
       <w:pPr>
         <w:pStyle w:val="Textbody1"/>
-        <w:shd w:fill="FFFFFF" w:val="clear"/>
+        <w:shd w:val="clear" w:fill="FFFFFF"/>
         <w:ind w:left="480" w:right="0" w:hanging="480"/>
         <w:rPr/>
       </w:pPr>
@@ -13850,7 +13397,7 @@
     <w:p>
       <w:pPr>
         <w:pStyle w:val="Textbody1"/>
-        <w:shd w:fill="FFFFFF" w:val="clear"/>
+        <w:shd w:val="clear" w:fill="FFFFFF"/>
         <w:ind w:left="480" w:right="0" w:hanging="480"/>
         <w:rPr/>
       </w:pPr>
@@ -13912,7 +13459,7 @@
     <w:p>
       <w:pPr>
         <w:pStyle w:val="Textbody1"/>
-        <w:shd w:fill="FFFFFF" w:val="clear"/>
+        <w:shd w:val="clear" w:fill="FFFFFF"/>
         <w:ind w:left="480" w:right="0" w:hanging="480"/>
         <w:rPr/>
       </w:pPr>
@@ -13974,7 +13521,7 @@
     <w:p>
       <w:pPr>
         <w:pStyle w:val="Textbody1"/>
-        <w:shd w:fill="FFFFFF" w:val="clear"/>
+        <w:shd w:val="clear" w:fill="FFFFFF"/>
         <w:ind w:left="480" w:right="0" w:hanging="480"/>
         <w:rPr/>
       </w:pPr>
@@ -14058,7 +13605,7 @@
     <w:p>
       <w:pPr>
         <w:pStyle w:val="Textbody1"/>
-        <w:shd w:fill="FFFFFF" w:val="clear"/>
+        <w:shd w:val="clear" w:fill="FFFFFF"/>
         <w:ind w:left="480" w:right="0" w:hanging="480"/>
         <w:rPr/>
       </w:pPr>
@@ -14129,7 +13676,7 @@
     <w:p>
       <w:pPr>
         <w:pStyle w:val="Textbody1"/>
-        <w:shd w:fill="FFFFFF" w:val="clear"/>
+        <w:shd w:val="clear" w:fill="FFFFFF"/>
         <w:ind w:left="480" w:right="0" w:hanging="480"/>
         <w:rPr/>
       </w:pPr>
@@ -14191,7 +13738,7 @@
     <w:p>
       <w:pPr>
         <w:pStyle w:val="Textbody1"/>
-        <w:shd w:fill="FFFFFF" w:val="clear"/>
+        <w:shd w:val="clear" w:fill="FFFFFF"/>
         <w:ind w:left="480" w:right="0" w:hanging="480"/>
         <w:rPr/>
       </w:pPr>
@@ -14253,7 +13800,7 @@
     <w:p>
       <w:pPr>
         <w:pStyle w:val="Textbody1"/>
-        <w:shd w:fill="FFFFFF" w:val="clear"/>
+        <w:shd w:val="clear" w:fill="FFFFFF"/>
         <w:ind w:left="480" w:right="0" w:hanging="480"/>
         <w:rPr/>
       </w:pPr>
@@ -14315,7 +13862,7 @@
     <w:p>
       <w:pPr>
         <w:pStyle w:val="Textbody1"/>
-        <w:shd w:fill="FFFFFF" w:val="clear"/>
+        <w:shd w:val="clear" w:fill="FFFFFF"/>
         <w:ind w:left="480" w:right="0" w:hanging="480"/>
         <w:rPr/>
       </w:pPr>
@@ -14377,7 +13924,7 @@
     <w:p>
       <w:pPr>
         <w:pStyle w:val="Textbody1"/>
-        <w:shd w:fill="FFFFFF" w:val="clear"/>
+        <w:shd w:val="clear" w:fill="FFFFFF"/>
         <w:ind w:left="480" w:right="0" w:hanging="480"/>
         <w:rPr/>
       </w:pPr>
@@ -14439,7 +13986,7 @@
     <w:p>
       <w:pPr>
         <w:pStyle w:val="Textbody1"/>
-        <w:shd w:fill="FFFFFF" w:val="clear"/>
+        <w:shd w:val="clear" w:fill="FFFFFF"/>
         <w:ind w:left="480" w:right="0" w:hanging="480"/>
         <w:rPr/>
       </w:pPr>
@@ -14501,7 +14048,7 @@
     <w:p>
       <w:pPr>
         <w:pStyle w:val="Textbody1"/>
-        <w:shd w:fill="FFFFFF" w:val="clear"/>
+        <w:shd w:val="clear" w:fill="FFFFFF"/>
         <w:ind w:left="480" w:right="0" w:hanging="480"/>
         <w:rPr/>
       </w:pPr>
@@ -14541,7 +14088,7 @@
     <w:p>
       <w:pPr>
         <w:pStyle w:val="Textbody1"/>
-        <w:shd w:fill="FFFFFF" w:val="clear"/>
+        <w:shd w:val="clear" w:fill="FFFFFF"/>
         <w:ind w:left="480" w:right="0" w:hanging="480"/>
         <w:rPr/>
       </w:pPr>
@@ -14581,7 +14128,7 @@
     <w:p>
       <w:pPr>
         <w:pStyle w:val="Textbody1"/>
-        <w:shd w:fill="FFFFFF" w:val="clear"/>
+        <w:shd w:val="clear" w:fill="FFFFFF"/>
         <w:ind w:left="480" w:right="0" w:hanging="480"/>
         <w:rPr/>
       </w:pPr>
@@ -14643,7 +14190,7 @@
     <w:p>
       <w:pPr>
         <w:pStyle w:val="Textbody1"/>
-        <w:shd w:fill="FFFFFF" w:val="clear"/>
+        <w:shd w:val="clear" w:fill="FFFFFF"/>
         <w:ind w:left="480" w:right="0" w:hanging="480"/>
         <w:rPr/>
       </w:pPr>
@@ -14661,7 +14208,7 @@
     <w:p>
       <w:pPr>
         <w:pStyle w:val="Textbody1"/>
-        <w:shd w:fill="FFFFFF" w:val="clear"/>
+        <w:shd w:val="clear" w:fill="FFFFFF"/>
         <w:ind w:left="480" w:right="0" w:hanging="480"/>
         <w:rPr/>
       </w:pPr>
@@ -14679,7 +14226,7 @@
     <w:p>
       <w:pPr>
         <w:pStyle w:val="Textbody1"/>
-        <w:shd w:fill="FFFFFF" w:val="clear"/>
+        <w:shd w:val="clear" w:fill="FFFFFF"/>
         <w:ind w:left="480" w:right="0" w:hanging="480"/>
         <w:rPr/>
       </w:pPr>
@@ -14741,7 +14288,7 @@
     <w:p>
       <w:pPr>
         <w:pStyle w:val="Textbody1"/>
-        <w:shd w:fill="FFFFFF" w:val="clear"/>
+        <w:shd w:val="clear" w:fill="FFFFFF"/>
         <w:ind w:left="480" w:right="0" w:hanging="480"/>
         <w:rPr/>
       </w:pPr>
@@ -14803,7 +14350,7 @@
     <w:p>
       <w:pPr>
         <w:pStyle w:val="Textbody1"/>
-        <w:shd w:fill="FFFFFF" w:val="clear"/>
+        <w:shd w:val="clear" w:fill="FFFFFF"/>
         <w:ind w:left="480" w:right="0" w:hanging="480"/>
         <w:rPr/>
       </w:pPr>
@@ -14821,7 +14368,7 @@
     <w:p>
       <w:pPr>
         <w:pStyle w:val="Textbody1"/>
-        <w:shd w:fill="FFFFFF" w:val="clear"/>
+        <w:shd w:val="clear" w:fill="FFFFFF"/>
         <w:ind w:left="480" w:right="0" w:hanging="480"/>
         <w:rPr/>
       </w:pPr>
@@ -14883,7 +14430,7 @@
     <w:p>
       <w:pPr>
         <w:pStyle w:val="Textbody1"/>
-        <w:shd w:fill="FFFFFF" w:val="clear"/>
+        <w:shd w:val="clear" w:fill="FFFFFF"/>
         <w:ind w:left="480" w:right="0" w:hanging="480"/>
         <w:rPr/>
       </w:pPr>
@@ -14945,7 +14492,7 @@
     <w:p>
       <w:pPr>
         <w:pStyle w:val="Textbody1"/>
-        <w:shd w:fill="FFFFFF" w:val="clear"/>
+        <w:shd w:val="clear" w:fill="FFFFFF"/>
         <w:ind w:left="480" w:right="0" w:hanging="480"/>
         <w:rPr/>
       </w:pPr>
@@ -15007,7 +14554,7 @@
     <w:p>
       <w:pPr>
         <w:pStyle w:val="Textbody1"/>
-        <w:shd w:fill="FFFFFF" w:val="clear"/>
+        <w:shd w:val="clear" w:fill="FFFFFF"/>
         <w:ind w:left="480" w:right="0" w:hanging="480"/>
         <w:rPr/>
       </w:pPr>
@@ -15069,7 +14616,7 @@
     <w:p>
       <w:pPr>
         <w:pStyle w:val="Textbody1"/>
-        <w:shd w:fill="FFFFFF" w:val="clear"/>
+        <w:shd w:val="clear" w:fill="FFFFFF"/>
         <w:ind w:left="480" w:right="0" w:hanging="480"/>
         <w:rPr/>
       </w:pPr>
@@ -15087,7 +14634,7 @@
     <w:p>
       <w:pPr>
         <w:pStyle w:val="Textbody1"/>
-        <w:shd w:fill="FFFFFF" w:val="clear"/>
+        <w:shd w:val="clear" w:fill="FFFFFF"/>
         <w:ind w:left="480" w:right="0" w:hanging="480"/>
         <w:rPr/>
       </w:pPr>
@@ -15149,7 +14696,7 @@
     <w:p>
       <w:pPr>
         <w:pStyle w:val="Textbody1"/>
-        <w:shd w:fill="FFFFFF" w:val="clear"/>
+        <w:shd w:val="clear" w:fill="FFFFFF"/>
         <w:ind w:left="480" w:right="0" w:hanging="480"/>
         <w:rPr/>
       </w:pPr>
@@ -15233,7 +14780,7 @@
     <w:p>
       <w:pPr>
         <w:pStyle w:val="Textbody1"/>
-        <w:shd w:fill="FFFFFF" w:val="clear"/>
+        <w:shd w:val="clear" w:fill="FFFFFF"/>
         <w:ind w:left="480" w:right="0" w:hanging="480"/>
         <w:rPr/>
       </w:pPr>
@@ -15295,7 +14842,7 @@
     <w:p>
       <w:pPr>
         <w:pStyle w:val="Textbody1"/>
-        <w:shd w:fill="FFFFFF" w:val="clear"/>
+        <w:shd w:val="clear" w:fill="FFFFFF"/>
         <w:ind w:left="480" w:right="0" w:hanging="480"/>
         <w:rPr/>
       </w:pPr>
@@ -15357,7 +14904,7 @@
     <w:p>
       <w:pPr>
         <w:pStyle w:val="Textbody1"/>
-        <w:shd w:fill="FFFFFF" w:val="clear"/>
+        <w:shd w:val="clear" w:fill="FFFFFF"/>
         <w:ind w:left="480" w:right="0" w:hanging="480"/>
         <w:rPr/>
       </w:pPr>
@@ -15419,7 +14966,7 @@
     <w:p>
       <w:pPr>
         <w:pStyle w:val="Textbody1"/>
-        <w:shd w:fill="FFFFFF" w:val="clear"/>
+        <w:shd w:val="clear" w:fill="FFFFFF"/>
         <w:ind w:left="480" w:right="0" w:hanging="480"/>
         <w:rPr/>
       </w:pPr>
@@ -15437,7 +14984,7 @@
     <w:p>
       <w:pPr>
         <w:pStyle w:val="Textbody1"/>
-        <w:shd w:fill="FFFFFF" w:val="clear"/>
+        <w:shd w:val="clear" w:fill="FFFFFF"/>
         <w:ind w:left="480" w:right="0" w:hanging="480"/>
         <w:rPr/>
       </w:pPr>
@@ -15455,7 +15002,7 @@
     <w:p>
       <w:pPr>
         <w:pStyle w:val="Textbody1"/>
-        <w:shd w:fill="FFFFFF" w:val="clear"/>
+        <w:shd w:val="clear" w:fill="FFFFFF"/>
         <w:ind w:left="480" w:right="0" w:hanging="480"/>
         <w:rPr/>
       </w:pPr>
@@ -15517,7 +15064,7 @@
     <w:p>
       <w:pPr>
         <w:pStyle w:val="Textbody1"/>
-        <w:shd w:fill="FFFFFF" w:val="clear"/>
+        <w:shd w:val="clear" w:fill="FFFFFF"/>
         <w:ind w:left="480" w:right="0" w:hanging="480"/>
         <w:rPr/>
       </w:pPr>
@@ -15557,7 +15104,7 @@
     <w:p>
       <w:pPr>
         <w:pStyle w:val="Textbody1"/>
-        <w:shd w:fill="FFFFFF" w:val="clear"/>
+        <w:shd w:val="clear" w:fill="FFFFFF"/>
         <w:ind w:left="480" w:right="0" w:hanging="480"/>
         <w:rPr/>
       </w:pPr>
@@ -15597,7 +15144,7 @@
     <w:p>
       <w:pPr>
         <w:pStyle w:val="Textbody1"/>
-        <w:shd w:fill="FFFFFF" w:val="clear"/>
+        <w:shd w:val="clear" w:fill="FFFFFF"/>
         <w:ind w:left="480" w:right="0" w:hanging="480"/>
         <w:rPr/>
       </w:pPr>
@@ -15659,7 +15206,7 @@
     <w:p>
       <w:pPr>
         <w:pStyle w:val="Textbody1"/>
-        <w:shd w:fill="FFFFFF" w:val="clear"/>
+        <w:shd w:val="clear" w:fill="FFFFFF"/>
         <w:ind w:left="480" w:right="0" w:hanging="480"/>
         <w:rPr/>
       </w:pPr>
@@ -15721,7 +15268,7 @@
     <w:p>
       <w:pPr>
         <w:pStyle w:val="Textbody1"/>
-        <w:shd w:fill="FFFFFF" w:val="clear"/>
+        <w:shd w:val="clear" w:fill="FFFFFF"/>
         <w:spacing w:lineRule="atLeast" w:line="100"/>
         <w:ind w:left="480" w:right="0" w:hanging="480"/>
         <w:jc w:val="both"/>
@@ -15741,7 +15288,7 @@
     <w:p>
       <w:pPr>
         <w:pStyle w:val="Textbody1"/>
-        <w:shd w:fill="FFFFFF" w:val="clear"/>
+        <w:shd w:val="clear" w:fill="FFFFFF"/>
         <w:spacing w:lineRule="atLeast" w:line="100" w:before="0" w:after="120"/>
         <w:ind w:left="480" w:right="0" w:hanging="480"/>
         <w:jc w:val="both"/>
@@ -15811,7 +15358,7 @@
   <w:p>
     <w:pPr>
       <w:pStyle w:val="HeaderFooter"/>
-      <w:shd w:fill="FFFFFF" w:val="clear"/>
+      <w:shd w:val="clear" w:fill="FFFFFF"/>
       <w:bidi w:val="0"/>
       <w:jc w:val="left"/>
       <w:rPr/>
@@ -15828,7 +15375,7 @@
   <w:p>
     <w:pPr>
       <w:pStyle w:val="HeaderFooter"/>
-      <w:shd w:fill="FFFFFF" w:val="clear"/>
+      <w:shd w:val="clear" w:fill="FFFFFF"/>
       <w:bidi w:val="0"/>
       <w:jc w:val="left"/>
       <w:rPr/>
@@ -15862,7 +15409,6 @@
       <w:keepLines w:val="false"/>
       <w:pageBreakBefore w:val="false"/>
       <w:widowControl/>
-      <w:pBdr/>
       <w:shd w:val="clear" w:color="auto" w:fill="auto"/>
       <w:suppressAutoHyphens w:val="false"/>
       <w:bidi w:val="0"/>
@@ -16009,7 +15555,7 @@
     <w:qFormat/>
     <w:pPr>
       <w:keepNext/>
-      <w:shd w:fill="FFFFFF" w:val="clear"/>
+      <w:shd w:val="clear" w:fill="FFFFFF"/>
       <w:spacing w:before="240" w:after="120"/>
     </w:pPr>
     <w:rPr>
@@ -16022,7 +15568,7 @@
     <w:name w:val="Body Text"/>
     <w:basedOn w:val="Normal"/>
     <w:pPr>
-      <w:shd w:fill="FFFFFF" w:val="clear"/>
+      <w:shd w:val="clear" w:fill="FFFFFF"/>
       <w:spacing w:lineRule="auto" w:line="288" w:before="0" w:after="140"/>
     </w:pPr>
     <w:rPr/>
@@ -16031,7 +15577,7 @@
     <w:name w:val="List"/>
     <w:basedOn w:val="TextBody"/>
     <w:pPr>
-      <w:shd w:fill="FFFFFF" w:val="clear"/>
+      <w:shd w:val="clear" w:fill="FFFFFF"/>
     </w:pPr>
     <w:rPr>
       <w:rFonts w:cs="FreeSans"/>
@@ -16043,7 +15589,7 @@
     <w:qFormat/>
     <w:pPr>
       <w:suppressLineNumbers/>
-      <w:shd w:fill="FFFFFF" w:val="clear"/>
+      <w:shd w:val="clear" w:fill="FFFFFF"/>
       <w:spacing w:before="120" w:after="120"/>
     </w:pPr>
     <w:rPr>
@@ -16060,7 +15606,7 @@
     <w:qFormat/>
     <w:pPr>
       <w:suppressLineNumbers/>
-      <w:shd w:fill="FFFFFF" w:val="clear"/>
+      <w:shd w:val="clear" w:fill="FFFFFF"/>
     </w:pPr>
     <w:rPr>
       <w:rFonts w:cs="FreeSans"/>
@@ -16195,13 +15741,17 @@
   <w:style w:type="paragraph" w:styleId="Header">
     <w:name w:val="Header"/>
     <w:basedOn w:val="Normal"/>
-    <w:pPr/>
+    <w:pPr>
+      <w:shd w:fill="FFFFFF" w:val="clear"/>
+    </w:pPr>
     <w:rPr/>
   </w:style>
   <w:style w:type="paragraph" w:styleId="Footer">
     <w:name w:val="Footer"/>
     <w:basedOn w:val="Normal"/>
-    <w:pPr/>
+    <w:pPr>
+      <w:shd w:fill="FFFFFF" w:val="clear"/>
+    </w:pPr>
     <w:rPr/>
   </w:style>
   <w:style w:type="numbering" w:styleId="NoList" w:default="1">

</xml_diff>